<commit_message>
Dorađeni moji SSU po Majinim primedbama
Ažurirani SSU:
-SSU-Kraj Igre
-SSU-Listanje Špilova (pre SSU-Listanje Špila)
-SSU-Pravljenje Sobe
-SSU-Pravljenje Špila
-SSU-Prikaza Špila
</commit_message>
<xml_diff>
--- a/Faza 3/Projektni zadatak/TEAM DOGS - Projektni Zadatak.docx
+++ b/Faza 3/Projektni zadatak/TEAM DOGS - Projektni Zadatak.docx
@@ -1,6 +1,6 @@
 
 <file path=word/document.xml><?xml version="1.0" encoding="utf-8"?>
-<w:document xmlns:wpc="http://schemas.microsoft.com/office/word/2010/wordprocessingCanvas" xmlns:cx="http://schemas.microsoft.com/office/drawing/2014/chartex" xmlns:cx1="http://schemas.microsoft.com/office/drawing/2015/9/8/chartex" xmlns:cx2="http://schemas.microsoft.com/office/drawing/2015/10/21/chartex" xmlns:cx3="http://schemas.microsoft.com/office/drawing/2016/5/9/chartex" xmlns:cx4="http://schemas.microsoft.com/office/drawing/2016/5/10/chartex" xmlns:cx5="http://schemas.microsoft.com/office/drawing/2016/5/11/chartex" xmlns:cx6="http://schemas.microsoft.com/office/drawing/2016/5/12/chartex" xmlns:cx7="http://schemas.microsoft.com/office/drawing/2016/5/13/chartex" xmlns:cx8="http://schemas.microsoft.com/office/drawing/2016/5/14/chartex" xmlns:mc="http://schemas.openxmlformats.org/markup-compatibility/2006" xmlns:aink="http://schemas.microsoft.com/office/drawing/2016/ink" xmlns:am3d="http://schemas.microsoft.com/office/drawing/2017/model3d" xmlns:o="urn:schemas-microsoft-com:office:office" xmlns:r="http://schemas.openxmlformats.org/officeDocument/2006/relationships" xmlns:m="http://schemas.openxmlformats.org/officeDocument/2006/math" xmlns:v="urn:schemas-microsoft-com:vml" xmlns:wp14="http://schemas.microsoft.com/office/word/2010/wordprocessingDrawing" xmlns:wp="http://schemas.openxmlformats.org/drawingml/2006/wordprocessingDrawing" xmlns:w10="urn:schemas-microsoft-com:office:word" xmlns:w="http://schemas.openxmlformats.org/wordprocessingml/2006/main" xmlns:w14="http://schemas.microsoft.com/office/word/2010/wordml" xmlns:w15="http://schemas.microsoft.com/office/word/2012/wordml" xmlns:w16cex="http://schemas.microsoft.com/office/word/2018/wordml/cex" xmlns:w16cid="http://schemas.microsoft.com/office/word/2016/wordml/cid" xmlns:w16="http://schemas.microsoft.com/office/word/2018/wordml" xmlns:w16se="http://schemas.microsoft.com/office/word/2015/wordml/symex" xmlns:wpg="http://schemas.microsoft.com/office/word/2010/wordprocessingGroup" xmlns:wpi="http://schemas.microsoft.com/office/word/2010/wordprocessingInk" xmlns:wne="http://schemas.microsoft.com/office/word/2006/wordml" xmlns:wps="http://schemas.microsoft.com/office/word/2010/wordprocessingShape" mc:Ignorable="w14 w15 w16se w16cid w16 w16cex wp14">
+<w:document xmlns:wpc="http://schemas.microsoft.com/office/word/2010/wordprocessingCanvas" xmlns:cx="http://schemas.microsoft.com/office/drawing/2014/chartex" xmlns:cx1="http://schemas.microsoft.com/office/drawing/2015/9/8/chartex" xmlns:cx2="http://schemas.microsoft.com/office/drawing/2015/10/21/chartex" xmlns:cx3="http://schemas.microsoft.com/office/drawing/2016/5/9/chartex" xmlns:cx4="http://schemas.microsoft.com/office/drawing/2016/5/10/chartex" xmlns:cx5="http://schemas.microsoft.com/office/drawing/2016/5/11/chartex" xmlns:cx6="http://schemas.microsoft.com/office/drawing/2016/5/12/chartex" xmlns:cx7="http://schemas.microsoft.com/office/drawing/2016/5/13/chartex" xmlns:cx8="http://schemas.microsoft.com/office/drawing/2016/5/14/chartex" xmlns:mc="http://schemas.openxmlformats.org/markup-compatibility/2006" xmlns:aink="http://schemas.microsoft.com/office/drawing/2016/ink" xmlns:am3d="http://schemas.microsoft.com/office/drawing/2017/model3d" xmlns:o="urn:schemas-microsoft-com:office:office" xmlns:r="http://schemas.openxmlformats.org/officeDocument/2006/relationships" xmlns:m="http://schemas.openxmlformats.org/officeDocument/2006/math" xmlns:v="urn:schemas-microsoft-com:vml" xmlns:wp14="http://schemas.microsoft.com/office/word/2010/wordprocessingDrawing" xmlns:wp="http://schemas.openxmlformats.org/drawingml/2006/wordprocessingDrawing" xmlns:w10="urn:schemas-microsoft-com:office:word" xmlns:w="http://schemas.openxmlformats.org/wordprocessingml/2006/main" xmlns:w14="http://schemas.microsoft.com/office/word/2010/wordml" xmlns:w15="http://schemas.microsoft.com/office/word/2012/wordml" xmlns:w16cid="http://schemas.microsoft.com/office/word/2016/wordml/cid" xmlns:w16se="http://schemas.microsoft.com/office/word/2015/wordml/symex" xmlns:wpg="http://schemas.microsoft.com/office/word/2010/wordprocessingGroup" xmlns:wpi="http://schemas.microsoft.com/office/word/2010/wordprocessingInk" xmlns:wne="http://schemas.microsoft.com/office/word/2006/wordml" xmlns:wps="http://schemas.microsoft.com/office/word/2010/wordprocessingShape" mc:Ignorable="w14 w15 w16se w16cid wp14">
   <w:body>
     <w:p>
       <w:pPr>
@@ -3964,8 +3964,6 @@
               </w:rPr>
               <w:t>Функционални захтеви</w:t>
             </w:r>
-            <w:bookmarkStart w:id="1" w:name="_GoBack"/>
-            <w:bookmarkEnd w:id="1"/>
           </w:p>
         </w:tc>
         <w:tc>
@@ -4405,7 +4403,7 @@
           <w:lang w:val="sr-Cyrl-RS"/>
         </w:rPr>
       </w:pPr>
-      <w:bookmarkStart w:id="2" w:name="_Toc36574258"/>
+      <w:bookmarkStart w:id="1" w:name="_Toc36574258"/>
       <w:r>
         <w:lastRenderedPageBreak/>
         <w:t xml:space="preserve">1 </w:t>
@@ -4416,7 +4414,7 @@
         </w:rPr>
         <w:t>Увод</w:t>
       </w:r>
-      <w:bookmarkEnd w:id="2"/>
+      <w:bookmarkEnd w:id="1"/>
     </w:p>
     <w:p>
       <w:pPr>
@@ -4429,14 +4427,14 @@
           <w:lang w:val="sr-Cyrl-RS"/>
         </w:rPr>
       </w:pPr>
-      <w:bookmarkStart w:id="3" w:name="_Toc36574259"/>
+      <w:bookmarkStart w:id="2" w:name="_Toc36574259"/>
       <w:r>
         <w:rPr>
           <w:lang w:val="sr-Cyrl-RS"/>
         </w:rPr>
         <w:t>Резиме</w:t>
       </w:r>
-      <w:bookmarkEnd w:id="3"/>
+      <w:bookmarkEnd w:id="2"/>
     </w:p>
     <w:p>
       <w:pPr>
@@ -4499,13 +4497,64 @@
           <w:lang w:val="sr-Cyrl-RS"/>
         </w:rPr>
       </w:pPr>
-      <w:bookmarkStart w:id="4" w:name="_Toc36574260"/>
+      <w:bookmarkStart w:id="3" w:name="_Toc36574260"/>
       <w:r>
         <w:rPr>
           <w:lang w:val="sr-Cyrl-RS"/>
         </w:rPr>
         <w:t>Намена документа</w:t>
       </w:r>
+      <w:bookmarkEnd w:id="3"/>
+    </w:p>
+    <w:p>
+      <w:pPr>
+        <w:ind w:left="720" w:firstLine="720"/>
+        <w:rPr>
+          <w:sz w:val="28"/>
+          <w:szCs w:val="28"/>
+          <w:lang w:val="sr-Cyrl-RS"/>
+        </w:rPr>
+      </w:pPr>
+      <w:r>
+        <w:rPr>
+          <w:sz w:val="28"/>
+          <w:szCs w:val="28"/>
+          <w:lang w:val="sr-Cyrl-RS"/>
+        </w:rPr>
+        <w:t>У наставку се наводе начин коришћења апликације, функционалности и могућа побољшања.</w:t>
+      </w:r>
+    </w:p>
+    <w:p>
+      <w:pPr>
+        <w:rPr>
+          <w:lang w:val="sr-Cyrl-RS"/>
+        </w:rPr>
+      </w:pPr>
+    </w:p>
+    <w:p>
+      <w:pPr>
+        <w:rPr>
+          <w:lang w:val="sr-Cyrl-RS"/>
+        </w:rPr>
+      </w:pPr>
+    </w:p>
+    <w:p>
+      <w:pPr>
+        <w:pStyle w:val="Heading1"/>
+        <w:rPr>
+          <w:lang w:val="sr-Cyrl-RS"/>
+        </w:rPr>
+      </w:pPr>
+      <w:bookmarkStart w:id="4" w:name="_Toc36574261"/>
+      <w:r>
+        <w:t xml:space="preserve">2 </w:t>
+      </w:r>
+      <w:r>
+        <w:rPr>
+          <w:lang w:val="sr-Cyrl-RS"/>
+        </w:rPr>
+        <w:t>Опис система</w:t>
+      </w:r>
       <w:bookmarkEnd w:id="4"/>
     </w:p>
     <w:p>
@@ -4523,22 +4572,113 @@
           <w:szCs w:val="28"/>
           <w:lang w:val="sr-Cyrl-RS"/>
         </w:rPr>
-        <w:t>У наставку се наводе начин коришћења апликације, функционалности и могућа побољшања.</w:t>
-      </w:r>
-    </w:p>
-    <w:p>
-      <w:pPr>
-        <w:rPr>
-          <w:lang w:val="sr-Cyrl-RS"/>
-        </w:rPr>
-      </w:pPr>
-    </w:p>
-    <w:p>
-      <w:pPr>
-        <w:rPr>
-          <w:lang w:val="sr-Cyrl-RS"/>
-        </w:rPr>
-      </w:pPr>
+        <w:t>Идеја пројекта је да се корисницима омогући виртуелна игра „Мау Мау“ са другим, удаљеним корисницима преко интернета.</w:t>
+      </w:r>
+    </w:p>
+    <w:p>
+      <w:pPr>
+        <w:ind w:left="720" w:firstLine="720"/>
+        <w:rPr>
+          <w:sz w:val="28"/>
+          <w:szCs w:val="28"/>
+          <w:lang w:val="sr-Cyrl-RS"/>
+        </w:rPr>
+      </w:pPr>
+      <w:r>
+        <w:rPr>
+          <w:sz w:val="28"/>
+          <w:szCs w:val="28"/>
+          <w:lang w:val="sr-Cyrl-RS"/>
+        </w:rPr>
+        <w:t>Корисници могу да изаберу стандардна правила, али имају и могућност да игру персонализују, као и да сачувају своје шпилове на налогу.</w:t>
+      </w:r>
+    </w:p>
+    <w:p>
+      <w:pPr>
+        <w:ind w:left="720" w:firstLine="720"/>
+        <w:rPr>
+          <w:sz w:val="28"/>
+          <w:szCs w:val="28"/>
+          <w:lang w:val="sr-Cyrl-RS"/>
+        </w:rPr>
+      </w:pPr>
+      <w:r>
+        <w:rPr>
+          <w:sz w:val="28"/>
+          <w:szCs w:val="28"/>
+          <w:lang w:val="sr-Cyrl-RS"/>
+        </w:rPr>
+        <w:t xml:space="preserve">Покретач игре на почетку ствара тзв. „собу“ </w:t>
+      </w:r>
+      <w:r>
+        <w:rPr>
+          <w:sz w:val="28"/>
+          <w:szCs w:val="28"/>
+          <w:lang w:val="sr-Cyrl-RS"/>
+        </w:rPr>
+        <w:t>(</w:t>
+      </w:r>
+      <w:r>
+        <w:rPr>
+          <w:sz w:val="28"/>
+          <w:szCs w:val="28"/>
+        </w:rPr>
+        <w:t>lobby</w:t>
+      </w:r>
+      <w:r>
+        <w:rPr>
+          <w:sz w:val="28"/>
+          <w:szCs w:val="28"/>
+          <w:lang w:val="sr-Cyrl-RS"/>
+        </w:rPr>
+        <w:t>)</w:t>
+      </w:r>
+      <w:r>
+        <w:rPr>
+          <w:sz w:val="28"/>
+          <w:szCs w:val="28"/>
+        </w:rPr>
+        <w:t xml:space="preserve"> </w:t>
+      </w:r>
+      <w:r>
+        <w:rPr>
+          <w:sz w:val="28"/>
+          <w:szCs w:val="28"/>
+          <w:lang w:val="sr-Cyrl-RS"/>
+        </w:rPr>
+        <w:t>и бира шпил за игру. Играчи могу да се прикључе соби да би играли игру са тим шпилом. Такође, за ту собу ствара се и посебан одељак за комуникацију у коме учествују и други корисници прикључени игри. По завршетку игре, шпилови се могу оценити.</w:t>
+      </w:r>
+    </w:p>
+    <w:p>
+      <w:pPr>
+        <w:ind w:left="720" w:firstLine="720"/>
+        <w:rPr>
+          <w:sz w:val="28"/>
+          <w:szCs w:val="28"/>
+          <w:lang w:val="sr-Cyrl-RS"/>
+        </w:rPr>
+      </w:pPr>
+      <w:r>
+        <w:rPr>
+          <w:sz w:val="28"/>
+          <w:szCs w:val="28"/>
+          <w:lang w:val="sr-Cyrl-RS"/>
+        </w:rPr>
+        <w:t>Сви шпилови које су корисници претходно сачували могу изабрати и други корисници на основу описа и оцена.</w:t>
+      </w:r>
+    </w:p>
+    <w:p>
+      <w:pPr>
+        <w:rPr>
+          <w:lang w:val="sr-Cyrl-RS"/>
+        </w:rPr>
+      </w:pPr>
+      <w:r>
+        <w:rPr>
+          <w:lang w:val="sr-Cyrl-RS"/>
+        </w:rPr>
+        <w:t xml:space="preserve"> </w:t>
+      </w:r>
     </w:p>
     <w:p>
       <w:pPr>
@@ -4547,149 +4687,7 @@
           <w:lang w:val="sr-Cyrl-RS"/>
         </w:rPr>
       </w:pPr>
-      <w:bookmarkStart w:id="5" w:name="_Toc36574261"/>
-      <w:r>
-        <w:t xml:space="preserve">2 </w:t>
-      </w:r>
-      <w:r>
-        <w:rPr>
-          <w:lang w:val="sr-Cyrl-RS"/>
-        </w:rPr>
-        <w:t>Опис система</w:t>
-      </w:r>
-      <w:bookmarkEnd w:id="5"/>
-    </w:p>
-    <w:p>
-      <w:pPr>
-        <w:ind w:left="720" w:firstLine="720"/>
-        <w:rPr>
-          <w:sz w:val="28"/>
-          <w:szCs w:val="28"/>
-          <w:lang w:val="sr-Cyrl-RS"/>
-        </w:rPr>
-      </w:pPr>
-      <w:r>
-        <w:rPr>
-          <w:sz w:val="28"/>
-          <w:szCs w:val="28"/>
-          <w:lang w:val="sr-Cyrl-RS"/>
-        </w:rPr>
-        <w:t>Идеја пројекта је да се корисницима омогући виртуелна игра „Мау Мау“ са другим, удаљеним корисницима преко интернета.</w:t>
-      </w:r>
-    </w:p>
-    <w:p>
-      <w:pPr>
-        <w:ind w:left="720" w:firstLine="720"/>
-        <w:rPr>
-          <w:sz w:val="28"/>
-          <w:szCs w:val="28"/>
-          <w:lang w:val="sr-Cyrl-RS"/>
-        </w:rPr>
-      </w:pPr>
-      <w:r>
-        <w:rPr>
-          <w:sz w:val="28"/>
-          <w:szCs w:val="28"/>
-          <w:lang w:val="sr-Cyrl-RS"/>
-        </w:rPr>
-        <w:t>Корисници могу да изаберу стандардна правила, али имају и могућност да игру персонализују, као и да сачувају своје шпилове на налогу.</w:t>
-      </w:r>
-    </w:p>
-    <w:p>
-      <w:pPr>
-        <w:ind w:left="720" w:firstLine="720"/>
-        <w:rPr>
-          <w:sz w:val="28"/>
-          <w:szCs w:val="28"/>
-          <w:lang w:val="sr-Cyrl-RS"/>
-        </w:rPr>
-      </w:pPr>
-      <w:r>
-        <w:rPr>
-          <w:sz w:val="28"/>
-          <w:szCs w:val="28"/>
-          <w:lang w:val="sr-Cyrl-RS"/>
-        </w:rPr>
-        <w:t xml:space="preserve">Покретач игре на почетку ствара тзв. „собу“ </w:t>
-      </w:r>
-      <w:r>
-        <w:rPr>
-          <w:sz w:val="28"/>
-          <w:szCs w:val="28"/>
-          <w:lang w:val="sr-Cyrl-RS"/>
-        </w:rPr>
-        <w:t>(</w:t>
-      </w:r>
-      <w:r>
-        <w:rPr>
-          <w:sz w:val="28"/>
-          <w:szCs w:val="28"/>
-        </w:rPr>
-        <w:t>lobby</w:t>
-      </w:r>
-      <w:r>
-        <w:rPr>
-          <w:sz w:val="28"/>
-          <w:szCs w:val="28"/>
-          <w:lang w:val="sr-Cyrl-RS"/>
-        </w:rPr>
-        <w:t>)</w:t>
-      </w:r>
-      <w:r>
-        <w:rPr>
-          <w:sz w:val="28"/>
-          <w:szCs w:val="28"/>
-        </w:rPr>
-        <w:t xml:space="preserve"> </w:t>
-      </w:r>
-      <w:r>
-        <w:rPr>
-          <w:sz w:val="28"/>
-          <w:szCs w:val="28"/>
-          <w:lang w:val="sr-Cyrl-RS"/>
-        </w:rPr>
-        <w:t>и бира шпил за игру. Играчи могу да се прикључе соби да би играли игру са тим шпилом. Такође, за ту собу ствара се и посебан одељак за комуникацију у коме учествују и други корисници прикључени игри. По завршетку игре, шпилови се могу оценити.</w:t>
-      </w:r>
-    </w:p>
-    <w:p>
-      <w:pPr>
-        <w:ind w:left="720" w:firstLine="720"/>
-        <w:rPr>
-          <w:sz w:val="28"/>
-          <w:szCs w:val="28"/>
-          <w:lang w:val="sr-Cyrl-RS"/>
-        </w:rPr>
-      </w:pPr>
-      <w:r>
-        <w:rPr>
-          <w:sz w:val="28"/>
-          <w:szCs w:val="28"/>
-          <w:lang w:val="sr-Cyrl-RS"/>
-        </w:rPr>
-        <w:t>Сви шпилови које су корисници претходно сачували могу изабрати и други корисници на основу описа и оцена.</w:t>
-      </w:r>
-    </w:p>
-    <w:p>
-      <w:pPr>
-        <w:rPr>
-          <w:lang w:val="sr-Cyrl-RS"/>
-        </w:rPr>
-      </w:pPr>
-      <w:r>
-        <w:rPr>
-          <w:lang w:val="sr-Cyrl-RS"/>
-        </w:rPr>
-        <w:t xml:space="preserve"> </w:t>
-      </w:r>
-    </w:p>
-    <w:p>
-      <w:pPr>
-        <w:pStyle w:val="Heading1"/>
-        <w:rPr>
-          <w:lang w:val="sr-Cyrl-RS"/>
-        </w:rPr>
-      </w:pPr>
-      <w:bookmarkStart w:id="6" w:name="_Toc36574262"/>
+      <w:bookmarkStart w:id="5" w:name="_Toc36574262"/>
       <w:r>
         <w:lastRenderedPageBreak/>
         <w:t xml:space="preserve">3 </w:t>
@@ -4700,41 +4698,490 @@
         </w:rPr>
         <w:t>Категорије корисника</w:t>
       </w:r>
+      <w:bookmarkEnd w:id="5"/>
+    </w:p>
+    <w:p>
+      <w:pPr>
+        <w:ind w:left="720"/>
+        <w:rPr>
+          <w:sz w:val="28"/>
+          <w:szCs w:val="28"/>
+        </w:rPr>
+      </w:pPr>
+      <w:r>
+        <w:rPr>
+          <w:sz w:val="28"/>
+          <w:szCs w:val="28"/>
+          <w:lang w:val="sr-Cyrl-RS"/>
+        </w:rPr>
+        <w:t xml:space="preserve">Разликујемо следеће категорије корисника: </w:t>
+      </w:r>
+      <w:proofErr w:type="spellStart"/>
+      <w:r>
+        <w:rPr>
+          <w:sz w:val="28"/>
+          <w:szCs w:val="28"/>
+        </w:rPr>
+        <w:t>Гост</w:t>
+      </w:r>
+      <w:proofErr w:type="spellEnd"/>
+      <w:r>
+        <w:rPr>
+          <w:sz w:val="28"/>
+          <w:szCs w:val="28"/>
+        </w:rPr>
+        <w:t xml:space="preserve">, </w:t>
+      </w:r>
+      <w:proofErr w:type="spellStart"/>
+      <w:r>
+        <w:rPr>
+          <w:sz w:val="28"/>
+          <w:szCs w:val="28"/>
+        </w:rPr>
+        <w:t>Регистровани</w:t>
+      </w:r>
+      <w:proofErr w:type="spellEnd"/>
+      <w:r>
+        <w:rPr>
+          <w:sz w:val="28"/>
+          <w:szCs w:val="28"/>
+        </w:rPr>
+        <w:t xml:space="preserve"> </w:t>
+      </w:r>
+      <w:proofErr w:type="spellStart"/>
+      <w:r>
+        <w:rPr>
+          <w:sz w:val="28"/>
+          <w:szCs w:val="28"/>
+        </w:rPr>
+        <w:t>корисник</w:t>
+      </w:r>
+      <w:proofErr w:type="spellEnd"/>
+      <w:r>
+        <w:rPr>
+          <w:sz w:val="28"/>
+          <w:szCs w:val="28"/>
+        </w:rPr>
+        <w:t xml:space="preserve"> и </w:t>
+      </w:r>
+      <w:proofErr w:type="spellStart"/>
+      <w:r>
+        <w:rPr>
+          <w:sz w:val="28"/>
+          <w:szCs w:val="28"/>
+        </w:rPr>
+        <w:t>Администратор</w:t>
+      </w:r>
+      <w:proofErr w:type="spellEnd"/>
+      <w:r>
+        <w:rPr>
+          <w:sz w:val="28"/>
+          <w:szCs w:val="28"/>
+        </w:rPr>
+        <w:t>.</w:t>
+      </w:r>
+    </w:p>
+    <w:p>
+      <w:pPr>
+        <w:ind w:left="720"/>
+        <w:rPr>
+          <w:sz w:val="28"/>
+          <w:szCs w:val="28"/>
+          <w:lang w:val="sr-Latn-RS"/>
+        </w:rPr>
+      </w:pPr>
+    </w:p>
+    <w:p>
+      <w:pPr>
+        <w:pStyle w:val="Heading2"/>
+        <w:rPr>
+          <w:lang w:val="sr-Cyrl-RS"/>
+        </w:rPr>
+      </w:pPr>
+      <w:bookmarkStart w:id="6" w:name="_Toc36574263"/>
+      <w:r>
+        <w:rPr>
+          <w:lang w:val="sr-Cyrl-RS"/>
+        </w:rPr>
+        <w:t>3.1. Гост</w:t>
+      </w:r>
       <w:bookmarkEnd w:id="6"/>
     </w:p>
     <w:p>
       <w:pPr>
-        <w:ind w:left="720"/>
-        <w:rPr>
-          <w:sz w:val="28"/>
-          <w:szCs w:val="28"/>
-        </w:rPr>
-      </w:pPr>
-      <w:r>
-        <w:rPr>
-          <w:sz w:val="28"/>
-          <w:szCs w:val="28"/>
-          <w:lang w:val="sr-Cyrl-RS"/>
-        </w:rPr>
-        <w:t xml:space="preserve">Разликујемо следеће категорије корисника: </w:t>
-      </w:r>
-      <w:r>
-        <w:rPr>
-          <w:sz w:val="28"/>
-          <w:szCs w:val="28"/>
-        </w:rPr>
-        <w:t>Гост, Регистровани корисник и Администратор.</w:t>
-      </w:r>
-    </w:p>
-    <w:p>
-      <w:pPr>
-        <w:ind w:left="720"/>
+        <w:ind w:left="720" w:firstLine="720"/>
+        <w:rPr>
+          <w:sz w:val="28"/>
+          <w:szCs w:val="28"/>
+          <w:lang w:val="sr-Cyrl-RS"/>
+        </w:rPr>
+      </w:pPr>
+      <w:r>
+        <w:rPr>
+          <w:sz w:val="28"/>
+          <w:szCs w:val="28"/>
+          <w:lang w:val="sr-Cyrl-RS"/>
+        </w:rPr>
+        <w:t>Има приступ већини функционалности сајта. Може да игра игре различитих правила и да прави своја правила, али не може да их чува.</w:t>
+      </w:r>
+    </w:p>
+    <w:p>
+      <w:pPr>
+        <w:rPr>
+          <w:lang w:val="sr-Cyrl-RS"/>
+        </w:rPr>
+      </w:pPr>
+    </w:p>
+    <w:p>
+      <w:pPr>
+        <w:pStyle w:val="Heading2"/>
+        <w:rPr>
+          <w:lang w:val="sr-Cyrl-RS"/>
+        </w:rPr>
+      </w:pPr>
+      <w:bookmarkStart w:id="7" w:name="_Toc36574264"/>
+      <w:r>
+        <w:rPr>
+          <w:lang w:val="sr-Cyrl-RS"/>
+        </w:rPr>
+        <w:t>3.2. Регистровани корисник</w:t>
+      </w:r>
+      <w:bookmarkEnd w:id="7"/>
+    </w:p>
+    <w:p>
+      <w:pPr>
+        <w:ind w:left="720" w:firstLine="720"/>
+        <w:rPr>
+          <w:sz w:val="28"/>
+          <w:szCs w:val="28"/>
+          <w:lang w:val="sr-Cyrl-RS"/>
+        </w:rPr>
+      </w:pPr>
+      <w:r>
+        <w:rPr>
+          <w:sz w:val="28"/>
+          <w:szCs w:val="28"/>
+          <w:lang w:val="sr-Cyrl-RS"/>
+        </w:rPr>
+        <w:t>Регистровани корисник се логује уз помоћ свог имена и лозинке. Док је улогован корисник може да чува шпилове које је направио он или било који други корисник. Може и да прегледа своје сачуване шпилове.</w:t>
+      </w:r>
+    </w:p>
+    <w:p>
+      <w:pPr>
+        <w:rPr>
+          <w:lang w:val="sr-Cyrl-RS"/>
+        </w:rPr>
+      </w:pPr>
+    </w:p>
+    <w:p>
+      <w:pPr>
+        <w:pStyle w:val="Heading2"/>
+        <w:rPr>
+          <w:lang w:val="sr-Cyrl-RS"/>
+        </w:rPr>
+      </w:pPr>
+      <w:bookmarkStart w:id="8" w:name="_Toc36574265"/>
+      <w:r>
+        <w:rPr>
+          <w:lang w:val="sr-Cyrl-RS"/>
+        </w:rPr>
+        <w:t>3.3.  Администратор</w:t>
+      </w:r>
+      <w:bookmarkEnd w:id="8"/>
+    </w:p>
+    <w:p>
+      <w:pPr>
+        <w:ind w:left="720" w:firstLine="720"/>
         <w:rPr>
           <w:sz w:val="28"/>
           <w:szCs w:val="28"/>
           <w:lang w:val="sr-Latn-RS"/>
         </w:rPr>
       </w:pPr>
+      <w:r>
+        <w:rPr>
+          <w:sz w:val="28"/>
+          <w:szCs w:val="28"/>
+          <w:lang w:val="sr-Cyrl-RS"/>
+        </w:rPr>
+        <w:t xml:space="preserve">Администратор се логује </w:t>
+      </w:r>
+      <w:r>
+        <w:rPr>
+          <w:sz w:val="28"/>
+          <w:szCs w:val="28"/>
+          <w:lang w:val="sr-Cyrl-RS"/>
+        </w:rPr>
+        <w:t xml:space="preserve">исто </w:t>
+      </w:r>
+      <w:r>
+        <w:rPr>
+          <w:sz w:val="28"/>
+          <w:szCs w:val="28"/>
+          <w:lang w:val="sr-Cyrl-RS"/>
+        </w:rPr>
+        <w:t>као</w:t>
+      </w:r>
+      <w:r>
+        <w:rPr>
+          <w:sz w:val="28"/>
+          <w:szCs w:val="28"/>
+          <w:lang w:val="sr-Cyrl-RS"/>
+        </w:rPr>
+        <w:t xml:space="preserve"> и</w:t>
+      </w:r>
+      <w:r>
+        <w:rPr>
+          <w:sz w:val="28"/>
+          <w:szCs w:val="28"/>
+          <w:lang w:val="sr-Cyrl-RS"/>
+        </w:rPr>
+        <w:t xml:space="preserve"> Регистровани корисник. Администратор има могућност да поставља истакнуте шпилове кој</w:t>
+      </w:r>
+      <w:r>
+        <w:rPr>
+          <w:sz w:val="28"/>
+          <w:szCs w:val="28"/>
+          <w:lang w:val="sr-Cyrl-RS"/>
+        </w:rPr>
+        <w:t xml:space="preserve">е </w:t>
+      </w:r>
+      <w:r>
+        <w:rPr>
+          <w:sz w:val="28"/>
+          <w:szCs w:val="28"/>
+          <w:lang w:val="sr-Cyrl-RS"/>
+        </w:rPr>
+        <w:t>корисници могу да користе за играње, као и да региструју друге администраторе.</w:t>
+      </w:r>
+    </w:p>
+    <w:p>
+      <w:pPr>
+        <w:pStyle w:val="Heading1"/>
+        <w:rPr>
+          <w:lang w:val="sr-Cyrl-RS"/>
+        </w:rPr>
+      </w:pPr>
+      <w:bookmarkStart w:id="9" w:name="_Toc36574266"/>
+      <w:r>
+        <w:t xml:space="preserve">4 </w:t>
+      </w:r>
+      <w:r>
+        <w:rPr>
+          <w:lang w:val="sr-Cyrl-RS"/>
+        </w:rPr>
+        <w:t>Опис производа</w:t>
+      </w:r>
+      <w:bookmarkEnd w:id="9"/>
+    </w:p>
+    <w:p>
+      <w:pPr>
+        <w:ind w:left="720" w:firstLine="720"/>
+        <w:rPr>
+          <w:sz w:val="28"/>
+          <w:szCs w:val="28"/>
+        </w:rPr>
+      </w:pPr>
+      <w:r>
+        <w:rPr>
+          <w:sz w:val="28"/>
+          <w:szCs w:val="28"/>
+        </w:rPr>
+        <w:t xml:space="preserve">У </w:t>
+      </w:r>
+      <w:proofErr w:type="spellStart"/>
+      <w:r>
+        <w:rPr>
+          <w:sz w:val="28"/>
+          <w:szCs w:val="28"/>
+        </w:rPr>
+        <w:t>овом</w:t>
+      </w:r>
+      <w:proofErr w:type="spellEnd"/>
+      <w:r>
+        <w:rPr>
+          <w:sz w:val="28"/>
+          <w:szCs w:val="28"/>
+        </w:rPr>
+        <w:t xml:space="preserve"> </w:t>
+      </w:r>
+      <w:proofErr w:type="spellStart"/>
+      <w:r>
+        <w:rPr>
+          <w:sz w:val="28"/>
+          <w:szCs w:val="28"/>
+        </w:rPr>
+        <w:t>одељку</w:t>
+      </w:r>
+      <w:proofErr w:type="spellEnd"/>
+      <w:r>
+        <w:rPr>
+          <w:sz w:val="28"/>
+          <w:szCs w:val="28"/>
+        </w:rPr>
+        <w:t xml:space="preserve"> </w:t>
+      </w:r>
+      <w:proofErr w:type="spellStart"/>
+      <w:r>
+        <w:rPr>
+          <w:sz w:val="28"/>
+          <w:szCs w:val="28"/>
+        </w:rPr>
+        <w:t>се</w:t>
+      </w:r>
+      <w:proofErr w:type="spellEnd"/>
+      <w:r>
+        <w:rPr>
+          <w:sz w:val="28"/>
+          <w:szCs w:val="28"/>
+        </w:rPr>
+        <w:t xml:space="preserve"> </w:t>
+      </w:r>
+      <w:proofErr w:type="spellStart"/>
+      <w:r>
+        <w:rPr>
+          <w:sz w:val="28"/>
+          <w:szCs w:val="28"/>
+        </w:rPr>
+        <w:t>даје</w:t>
+      </w:r>
+      <w:proofErr w:type="spellEnd"/>
+      <w:r>
+        <w:rPr>
+          <w:sz w:val="28"/>
+          <w:szCs w:val="28"/>
+        </w:rPr>
+        <w:t xml:space="preserve"> </w:t>
+      </w:r>
+      <w:proofErr w:type="spellStart"/>
+      <w:r>
+        <w:rPr>
+          <w:sz w:val="28"/>
+          <w:szCs w:val="28"/>
+        </w:rPr>
+        <w:t>преглед</w:t>
+      </w:r>
+      <w:proofErr w:type="spellEnd"/>
+      <w:r>
+        <w:rPr>
+          <w:sz w:val="28"/>
+          <w:szCs w:val="28"/>
+        </w:rPr>
+        <w:t xml:space="preserve"> </w:t>
+      </w:r>
+      <w:proofErr w:type="spellStart"/>
+      <w:r>
+        <w:rPr>
+          <w:sz w:val="28"/>
+          <w:szCs w:val="28"/>
+        </w:rPr>
+        <w:t>система</w:t>
+      </w:r>
+      <w:proofErr w:type="spellEnd"/>
+      <w:r>
+        <w:rPr>
+          <w:sz w:val="28"/>
+          <w:szCs w:val="28"/>
+        </w:rPr>
+        <w:t xml:space="preserve"> и </w:t>
+      </w:r>
+      <w:proofErr w:type="spellStart"/>
+      <w:r>
+        <w:rPr>
+          <w:sz w:val="28"/>
+          <w:szCs w:val="28"/>
+        </w:rPr>
+        <w:t>карактеристка</w:t>
+      </w:r>
+      <w:proofErr w:type="spellEnd"/>
+      <w:r>
+        <w:rPr>
+          <w:sz w:val="28"/>
+          <w:szCs w:val="28"/>
+        </w:rPr>
+        <w:t xml:space="preserve"> </w:t>
+      </w:r>
+      <w:proofErr w:type="spellStart"/>
+      <w:r>
+        <w:rPr>
+          <w:sz w:val="28"/>
+          <w:szCs w:val="28"/>
+        </w:rPr>
+        <w:t>које</w:t>
+      </w:r>
+      <w:proofErr w:type="spellEnd"/>
+      <w:r>
+        <w:rPr>
+          <w:sz w:val="28"/>
+          <w:szCs w:val="28"/>
+        </w:rPr>
+        <w:t xml:space="preserve"> </w:t>
+      </w:r>
+      <w:proofErr w:type="spellStart"/>
+      <w:r>
+        <w:rPr>
+          <w:sz w:val="28"/>
+          <w:szCs w:val="28"/>
+        </w:rPr>
+        <w:t>се</w:t>
+      </w:r>
+      <w:proofErr w:type="spellEnd"/>
+      <w:r>
+        <w:rPr>
+          <w:sz w:val="28"/>
+          <w:szCs w:val="28"/>
+        </w:rPr>
+        <w:t xml:space="preserve"> </w:t>
+      </w:r>
+      <w:proofErr w:type="spellStart"/>
+      <w:r>
+        <w:rPr>
+          <w:sz w:val="28"/>
+          <w:szCs w:val="28"/>
+        </w:rPr>
+        <w:t>нуде</w:t>
+      </w:r>
+      <w:proofErr w:type="spellEnd"/>
+      <w:r>
+        <w:rPr>
+          <w:sz w:val="28"/>
+          <w:szCs w:val="28"/>
+        </w:rPr>
+        <w:t xml:space="preserve"> </w:t>
+      </w:r>
+      <w:proofErr w:type="spellStart"/>
+      <w:r>
+        <w:rPr>
+          <w:sz w:val="28"/>
+          <w:szCs w:val="28"/>
+        </w:rPr>
+        <w:t>његовим</w:t>
+      </w:r>
+      <w:proofErr w:type="spellEnd"/>
+      <w:r>
+        <w:rPr>
+          <w:sz w:val="28"/>
+          <w:szCs w:val="28"/>
+        </w:rPr>
+        <w:t xml:space="preserve"> </w:t>
+      </w:r>
+      <w:proofErr w:type="spellStart"/>
+      <w:r>
+        <w:rPr>
+          <w:sz w:val="28"/>
+          <w:szCs w:val="28"/>
+        </w:rPr>
+        <w:t>корисницима</w:t>
+      </w:r>
+      <w:proofErr w:type="spellEnd"/>
+      <w:r>
+        <w:rPr>
+          <w:sz w:val="28"/>
+          <w:szCs w:val="28"/>
+          <w:lang w:val="sr-Cyrl-RS"/>
+        </w:rPr>
+        <w:t>.</w:t>
+      </w:r>
     </w:p>
     <w:p>
       <w:pPr>
@@ -4743,221 +5190,14 @@
           <w:lang w:val="sr-Cyrl-RS"/>
         </w:rPr>
       </w:pPr>
-      <w:bookmarkStart w:id="7" w:name="_Toc36574263"/>
-      <w:r>
-        <w:rPr>
-          <w:lang w:val="sr-Cyrl-RS"/>
-        </w:rPr>
-        <w:t>3.1. Гост</w:t>
-      </w:r>
-      <w:bookmarkEnd w:id="7"/>
-    </w:p>
-    <w:p>
-      <w:pPr>
-        <w:ind w:left="720" w:firstLine="720"/>
-        <w:rPr>
-          <w:sz w:val="28"/>
-          <w:szCs w:val="28"/>
-          <w:lang w:val="sr-Cyrl-RS"/>
-        </w:rPr>
-      </w:pPr>
-      <w:r>
-        <w:rPr>
-          <w:sz w:val="28"/>
-          <w:szCs w:val="28"/>
-          <w:lang w:val="sr-Cyrl-RS"/>
-        </w:rPr>
-        <w:t>Има приступ већини функционалности сајта. Може да игра игре различитих правила и да прави своја правила, али не може да их чува.</w:t>
-      </w:r>
-    </w:p>
-    <w:p>
-      <w:pPr>
-        <w:rPr>
-          <w:lang w:val="sr-Cyrl-RS"/>
-        </w:rPr>
-      </w:pPr>
-    </w:p>
-    <w:p>
-      <w:pPr>
-        <w:pStyle w:val="Heading2"/>
-        <w:rPr>
-          <w:lang w:val="sr-Cyrl-RS"/>
-        </w:rPr>
-      </w:pPr>
-      <w:bookmarkStart w:id="8" w:name="_Toc36574264"/>
-      <w:r>
-        <w:rPr>
-          <w:lang w:val="sr-Cyrl-RS"/>
-        </w:rPr>
-        <w:t>3.2. Регистровани корисник</w:t>
-      </w:r>
-      <w:bookmarkEnd w:id="8"/>
-    </w:p>
-    <w:p>
-      <w:pPr>
-        <w:ind w:left="720" w:firstLine="720"/>
-        <w:rPr>
-          <w:sz w:val="28"/>
-          <w:szCs w:val="28"/>
-          <w:lang w:val="sr-Cyrl-RS"/>
-        </w:rPr>
-      </w:pPr>
-      <w:r>
-        <w:rPr>
-          <w:sz w:val="28"/>
-          <w:szCs w:val="28"/>
-          <w:lang w:val="sr-Cyrl-RS"/>
-        </w:rPr>
-        <w:t>Регистровани корисник се логује уз помоћ свог имена и лозинке. Док је улогован корисник може да чува шпилове које је направио он или било који други корисник. Може и да прегледа своје сачуване шпилове.</w:t>
-      </w:r>
-    </w:p>
-    <w:p>
-      <w:pPr>
-        <w:rPr>
-          <w:lang w:val="sr-Cyrl-RS"/>
-        </w:rPr>
-      </w:pPr>
-    </w:p>
-    <w:p>
-      <w:pPr>
-        <w:pStyle w:val="Heading2"/>
-        <w:rPr>
-          <w:lang w:val="sr-Cyrl-RS"/>
-        </w:rPr>
-      </w:pPr>
-      <w:bookmarkStart w:id="9" w:name="_Toc36574265"/>
-      <w:r>
-        <w:rPr>
-          <w:lang w:val="sr-Cyrl-RS"/>
-        </w:rPr>
-        <w:t>3.3.  Администратор</w:t>
-      </w:r>
-      <w:bookmarkEnd w:id="9"/>
-    </w:p>
-    <w:p>
-      <w:pPr>
-        <w:ind w:left="720" w:firstLine="720"/>
-        <w:rPr>
-          <w:sz w:val="28"/>
-          <w:szCs w:val="28"/>
-          <w:lang w:val="sr-Latn-RS"/>
-        </w:rPr>
-      </w:pPr>
-      <w:r>
-        <w:rPr>
-          <w:sz w:val="28"/>
-          <w:szCs w:val="28"/>
-          <w:lang w:val="sr-Cyrl-RS"/>
-        </w:rPr>
-        <w:t xml:space="preserve">Администратор се логује </w:t>
-      </w:r>
-      <w:r>
-        <w:rPr>
-          <w:sz w:val="28"/>
-          <w:szCs w:val="28"/>
-          <w:lang w:val="sr-Cyrl-RS"/>
-        </w:rPr>
-        <w:t xml:space="preserve">исто </w:t>
-      </w:r>
-      <w:r>
-        <w:rPr>
-          <w:sz w:val="28"/>
-          <w:szCs w:val="28"/>
-          <w:lang w:val="sr-Cyrl-RS"/>
-        </w:rPr>
-        <w:t>као</w:t>
-      </w:r>
-      <w:r>
-        <w:rPr>
-          <w:sz w:val="28"/>
-          <w:szCs w:val="28"/>
-          <w:lang w:val="sr-Cyrl-RS"/>
-        </w:rPr>
-        <w:t xml:space="preserve"> и</w:t>
-      </w:r>
-      <w:r>
-        <w:rPr>
-          <w:sz w:val="28"/>
-          <w:szCs w:val="28"/>
-          <w:lang w:val="sr-Cyrl-RS"/>
-        </w:rPr>
-        <w:t xml:space="preserve"> Регистровани корисник. Администратор има могућност да поставља истакнуте шпилове кој</w:t>
-      </w:r>
-      <w:r>
-        <w:rPr>
-          <w:sz w:val="28"/>
-          <w:szCs w:val="28"/>
-          <w:lang w:val="sr-Cyrl-RS"/>
-        </w:rPr>
-        <w:t xml:space="preserve">е </w:t>
-      </w:r>
-      <w:r>
-        <w:rPr>
-          <w:sz w:val="28"/>
-          <w:szCs w:val="28"/>
-          <w:lang w:val="sr-Cyrl-RS"/>
-        </w:rPr>
-        <w:t>корисници могу да користе за играње, као и да региструју друге администраторе.</w:t>
-      </w:r>
-    </w:p>
-    <w:p>
-      <w:pPr>
-        <w:pStyle w:val="Heading1"/>
-        <w:rPr>
-          <w:lang w:val="sr-Cyrl-RS"/>
-        </w:rPr>
-      </w:pPr>
-      <w:bookmarkStart w:id="10" w:name="_Toc36574266"/>
-      <w:r>
-        <w:t xml:space="preserve">4 </w:t>
-      </w:r>
-      <w:r>
-        <w:rPr>
-          <w:lang w:val="sr-Cyrl-RS"/>
-        </w:rPr>
-        <w:t>Опис производа</w:t>
+      <w:bookmarkStart w:id="10" w:name="_Toc36574267"/>
+      <w:r>
+        <w:rPr>
+          <w:lang w:val="sr-Cyrl-RS"/>
+        </w:rPr>
+        <w:t>4.1. Преглед архитектуре система</w:t>
       </w:r>
       <w:bookmarkEnd w:id="10"/>
-    </w:p>
-    <w:p>
-      <w:pPr>
-        <w:ind w:left="720" w:firstLine="720"/>
-        <w:rPr>
-          <w:sz w:val="28"/>
-          <w:szCs w:val="28"/>
-        </w:rPr>
-      </w:pPr>
-      <w:r>
-        <w:rPr>
-          <w:sz w:val="28"/>
-          <w:szCs w:val="28"/>
-        </w:rPr>
-        <w:t>У овом одељку се даје преглед система и карактеристка које се нуде његовим корисницима</w:t>
-      </w:r>
-      <w:r>
-        <w:rPr>
-          <w:sz w:val="28"/>
-          <w:szCs w:val="28"/>
-          <w:lang w:val="sr-Cyrl-RS"/>
-        </w:rPr>
-        <w:t>.</w:t>
-      </w:r>
-    </w:p>
-    <w:p>
-      <w:pPr>
-        <w:pStyle w:val="Heading2"/>
-        <w:rPr>
-          <w:lang w:val="sr-Cyrl-RS"/>
-        </w:rPr>
-      </w:pPr>
-      <w:bookmarkStart w:id="11" w:name="_Toc36574267"/>
-      <w:r>
-        <w:rPr>
-          <w:lang w:val="sr-Cyrl-RS"/>
-        </w:rPr>
-        <w:t>4.1. Преглед архитектуре система</w:t>
-      </w:r>
-      <w:bookmarkEnd w:id="11"/>
     </w:p>
     <w:p>
       <w:pPr>
@@ -5001,6 +5241,7 @@
         <w:lastRenderedPageBreak/>
         <w:t>обављала интеракција корисницима са Ја</w:t>
       </w:r>
+      <w:proofErr w:type="spellStart"/>
       <w:r>
         <w:rPr>
           <w:sz w:val="28"/>
@@ -5008,6 +5249,7 @@
         </w:rPr>
         <w:t>vascript</w:t>
       </w:r>
+      <w:proofErr w:type="spellEnd"/>
       <w:r>
         <w:rPr>
           <w:sz w:val="28"/>
@@ -5258,7 +5500,23 @@
                 <w:sz w:val="28"/>
                 <w:szCs w:val="28"/>
               </w:rPr>
-              <w:t>HTML-у и Javascript-</w:t>
+              <w:t xml:space="preserve">HTML-у и </w:t>
+            </w:r>
+            <w:proofErr w:type="spellStart"/>
+            <w:r>
+              <w:rPr>
+                <w:sz w:val="28"/>
+                <w:szCs w:val="28"/>
+              </w:rPr>
+              <w:t>Javascript</w:t>
+            </w:r>
+            <w:proofErr w:type="spellEnd"/>
+            <w:r>
+              <w:rPr>
+                <w:sz w:val="28"/>
+                <w:szCs w:val="28"/>
+              </w:rPr>
+              <w:t>-</w:t>
             </w:r>
             <w:r>
               <w:rPr>
@@ -5345,36 +5603,36 @@
           <w:lang w:val="sr-Cyrl-RS"/>
         </w:rPr>
       </w:pPr>
-      <w:bookmarkStart w:id="12" w:name="_Toc36574268"/>
+      <w:bookmarkStart w:id="11" w:name="_Toc36574268"/>
       <w:r>
         <w:rPr>
           <w:lang w:val="sr-Cyrl-RS"/>
         </w:rPr>
         <w:t>4.2. Преглед карактеристика</w:t>
       </w:r>
+      <w:bookmarkEnd w:id="11"/>
+    </w:p>
+    <w:p>
+      <w:pPr>
+        <w:pStyle w:val="Heading1"/>
+        <w:rPr>
+          <w:lang w:val="sr-Cyrl-RS"/>
+        </w:rPr>
+      </w:pPr>
+      <w:bookmarkStart w:id="12" w:name="_Toc36574269"/>
+      <w:r>
+        <w:t xml:space="preserve">5 </w:t>
+      </w:r>
+      <w:r>
+        <w:rPr>
+          <w:lang w:val="sr-Cyrl-RS"/>
+        </w:rPr>
+        <w:t>Функционални захтеви</w:t>
+      </w:r>
       <w:bookmarkEnd w:id="12"/>
     </w:p>
     <w:p>
       <w:pPr>
-        <w:pStyle w:val="Heading1"/>
-        <w:rPr>
-          <w:lang w:val="sr-Cyrl-RS"/>
-        </w:rPr>
-      </w:pPr>
-      <w:bookmarkStart w:id="13" w:name="_Toc36574269"/>
-      <w:r>
-        <w:t xml:space="preserve">5 </w:t>
-      </w:r>
-      <w:r>
-        <w:rPr>
-          <w:lang w:val="sr-Cyrl-RS"/>
-        </w:rPr>
-        <w:t>Функционални захтеви</w:t>
-      </w:r>
-      <w:bookmarkEnd w:id="13"/>
-    </w:p>
-    <w:p>
-      <w:pPr>
         <w:ind w:left="720" w:firstLine="720"/>
         <w:rPr>
           <w:sz w:val="28"/>
@@ -5398,7 +5656,7 @@
           <w:lang w:val="sr-Cyrl-RS"/>
         </w:rPr>
       </w:pPr>
-      <w:bookmarkStart w:id="14" w:name="_Toc36574270"/>
+      <w:bookmarkStart w:id="13" w:name="_Toc36574270"/>
       <w:r>
         <w:rPr>
           <w:lang w:val="sr-Cyrl-RS"/>
@@ -5406,6 +5664,62 @@
         <w:lastRenderedPageBreak/>
         <w:t>5.1. Игра</w:t>
       </w:r>
+      <w:bookmarkEnd w:id="13"/>
+    </w:p>
+    <w:p>
+      <w:pPr>
+        <w:ind w:left="720" w:firstLine="720"/>
+        <w:rPr>
+          <w:sz w:val="28"/>
+          <w:szCs w:val="28"/>
+          <w:lang w:val="sr-Cyrl-RS"/>
+        </w:rPr>
+      </w:pPr>
+      <w:r>
+        <w:rPr>
+          <w:sz w:val="28"/>
+          <w:szCs w:val="28"/>
+          <w:lang w:val="sr-Cyrl-RS"/>
+        </w:rPr>
+        <w:t xml:space="preserve">Врши се тако што домаћин </w:t>
+      </w:r>
+      <w:r>
+        <w:rPr>
+          <w:sz w:val="28"/>
+          <w:szCs w:val="28"/>
+        </w:rPr>
+        <w:t>lobby-a</w:t>
+      </w:r>
+      <w:r>
+        <w:rPr>
+          <w:sz w:val="28"/>
+          <w:szCs w:val="28"/>
+          <w:lang w:val="sr-Cyrl-RS"/>
+        </w:rPr>
+        <w:t xml:space="preserve"> започиње игру по правилима дефинисаним за шпил за који су остали чланови собе највише гласали. Када се игра заврши, сви играчи се враћају у собу где домаћин може покренути нову игру.</w:t>
+      </w:r>
+    </w:p>
+    <w:p>
+      <w:pPr>
+        <w:rPr>
+          <w:lang w:val="sr-Cyrl-RS"/>
+        </w:rPr>
+      </w:pPr>
+    </w:p>
+    <w:p>
+      <w:pPr>
+        <w:pStyle w:val="Heading2"/>
+        <w:rPr>
+          <w:lang w:val="sr-Cyrl-RS"/>
+        </w:rPr>
+      </w:pPr>
+      <w:bookmarkStart w:id="14" w:name="_Toc36574271"/>
+      <w:r>
+        <w:rPr>
+          <w:lang w:val="sr-Cyrl-RS"/>
+        </w:rPr>
+        <w:t>5.2. Чет</w:t>
+      </w:r>
       <w:bookmarkEnd w:id="14"/>
     </w:p>
     <w:p>
@@ -5423,22 +5737,30 @@
           <w:szCs w:val="28"/>
           <w:lang w:val="sr-Cyrl-RS"/>
         </w:rPr>
-        <w:t xml:space="preserve">Врши се тако што домаћин </w:t>
-      </w:r>
-      <w:r>
-        <w:rPr>
-          <w:sz w:val="28"/>
-          <w:szCs w:val="28"/>
-        </w:rPr>
-        <w:t>lobby-a</w:t>
-      </w:r>
-      <w:r>
-        <w:rPr>
-          <w:sz w:val="28"/>
-          <w:szCs w:val="28"/>
-          <w:lang w:val="sr-Cyrl-RS"/>
-        </w:rPr>
-        <w:t xml:space="preserve"> започиње игру по правилима дефинисаним за шпил за који су остали чланови собе највише гласали. Када се игра заврши, сви играчи се враћају у собу где домаћин може покренути нову игру.</w:t>
+        <w:t>Током једне игре, играчи имају опцију да постављају поруке на game chat-box видљив свим играчима.</w:t>
+      </w:r>
+      <w:r>
+        <w:rPr>
+          <w:sz w:val="28"/>
+          <w:szCs w:val="28"/>
+          <w:lang w:val="sr-Latn-RS"/>
+        </w:rPr>
+        <w:t xml:space="preserve"> </w:t>
+      </w:r>
+      <w:r>
+        <w:rPr>
+          <w:sz w:val="28"/>
+          <w:szCs w:val="28"/>
+        </w:rPr>
+        <w:t xml:space="preserve">Chat-box </w:t>
+      </w:r>
+      <w:r>
+        <w:rPr>
+          <w:sz w:val="28"/>
+          <w:szCs w:val="28"/>
+          <w:lang w:val="sr-Cyrl-RS"/>
+        </w:rPr>
+        <w:t>се налази на левој страни екрана и у функцији је од самог покретања игре.</w:t>
       </w:r>
     </w:p>
     <w:p>
@@ -5455,12 +5777,12 @@
           <w:lang w:val="sr-Cyrl-RS"/>
         </w:rPr>
       </w:pPr>
-      <w:bookmarkStart w:id="15" w:name="_Toc36574271"/>
-      <w:r>
-        <w:rPr>
-          <w:lang w:val="sr-Cyrl-RS"/>
-        </w:rPr>
-        <w:t>5.2. Чет</w:t>
+      <w:bookmarkStart w:id="15" w:name="_Toc36574272"/>
+      <w:r>
+        <w:rPr>
+          <w:lang w:val="sr-Cyrl-RS"/>
+        </w:rPr>
+        <w:t>5.3.  Регистровање</w:t>
       </w:r>
       <w:bookmarkEnd w:id="15"/>
     </w:p>
@@ -5479,30 +5801,23 @@
           <w:szCs w:val="28"/>
           <w:lang w:val="sr-Cyrl-RS"/>
         </w:rPr>
-        <w:t>Током једне игре, играчи имају опцију да постављају поруке на game chat-box видљив свим играчима.</w:t>
-      </w:r>
-      <w:r>
-        <w:rPr>
-          <w:sz w:val="28"/>
-          <w:szCs w:val="28"/>
-          <w:lang w:val="sr-Latn-RS"/>
-        </w:rPr>
-        <w:t xml:space="preserve"> </w:t>
-      </w:r>
-      <w:r>
-        <w:rPr>
-          <w:sz w:val="28"/>
-          <w:szCs w:val="28"/>
-        </w:rPr>
-        <w:t xml:space="preserve">Chat-box </w:t>
-      </w:r>
-      <w:r>
-        <w:rPr>
-          <w:sz w:val="28"/>
-          <w:szCs w:val="28"/>
-          <w:lang w:val="sr-Cyrl-RS"/>
-        </w:rPr>
-        <w:t>се налази на левој страни екрана и у функцији је од самог покретања игре.</w:t>
+        <w:t xml:space="preserve">Свако ко није logged-in може да проба да се региструје. За то је потребно унети име, презиме, жељени надимак за играње, e-mail и жељену лозинку. Ако је неко са задатим </w:t>
+      </w:r>
+      <w:r>
+        <w:rPr>
+          <w:sz w:val="28"/>
+          <w:szCs w:val="28"/>
+          <w:lang w:val="sr-Cyrl-RS"/>
+        </w:rPr>
+        <w:t>именом</w:t>
+      </w:r>
+      <w:r>
+        <w:rPr>
+          <w:sz w:val="28"/>
+          <w:szCs w:val="28"/>
+          <w:lang w:val="sr-Cyrl-RS"/>
+        </w:rPr>
+        <w:t xml:space="preserve"> већ регистрован или лозинка не испуњава одређена правила, регистровање неће проћи успешно. Уколико прође успешно, у базу се додаје нови налог регистрованог корисника.</w:t>
       </w:r>
     </w:p>
     <w:p>
@@ -5519,12 +5834,12 @@
           <w:lang w:val="sr-Cyrl-RS"/>
         </w:rPr>
       </w:pPr>
-      <w:bookmarkStart w:id="16" w:name="_Toc36574272"/>
-      <w:r>
-        <w:rPr>
-          <w:lang w:val="sr-Cyrl-RS"/>
-        </w:rPr>
-        <w:t>5.3.  Регистровање</w:t>
+      <w:bookmarkStart w:id="16" w:name="_Toc36574273"/>
+      <w:r>
+        <w:rPr>
+          <w:lang w:val="sr-Cyrl-RS"/>
+        </w:rPr>
+        <w:t>5.4. Логовање</w:t>
       </w:r>
       <w:bookmarkEnd w:id="16"/>
     </w:p>
@@ -5543,23 +5858,46 @@
           <w:szCs w:val="28"/>
           <w:lang w:val="sr-Cyrl-RS"/>
         </w:rPr>
-        <w:t xml:space="preserve">Свако ко није logged-in може да проба да се региструје. За то је потребно унети име, презиме, жељени надимак за играње, e-mail и жељену лозинку. Ако је неко са задатим </w:t>
-      </w:r>
-      <w:r>
-        <w:rPr>
-          <w:sz w:val="28"/>
-          <w:szCs w:val="28"/>
-          <w:lang w:val="sr-Cyrl-RS"/>
-        </w:rPr>
-        <w:t>именом</w:t>
-      </w:r>
-      <w:r>
-        <w:rPr>
-          <w:sz w:val="28"/>
-          <w:szCs w:val="28"/>
-          <w:lang w:val="sr-Cyrl-RS"/>
-        </w:rPr>
-        <w:t xml:space="preserve"> већ регистрован или лозинка не испуњава одређена правила, регистровање неће проћи успешно. Уколико прође успешно, у базу се додаје нови налог регистрованог корисника.</w:t>
+        <w:t xml:space="preserve">Свако ко приступа сајту а није logged-in може да се улогује. За то је потребно унети </w:t>
+      </w:r>
+      <w:r>
+        <w:rPr>
+          <w:sz w:val="28"/>
+          <w:szCs w:val="28"/>
+          <w:lang w:val="sr-Cyrl-RS"/>
+        </w:rPr>
+        <w:t>име</w:t>
+      </w:r>
+      <w:r>
+        <w:rPr>
+          <w:sz w:val="28"/>
+          <w:szCs w:val="28"/>
+          <w:lang w:val="sr-Cyrl-RS"/>
+        </w:rPr>
+        <w:t xml:space="preserve"> и лозинку. </w:t>
+      </w:r>
+      <w:r>
+        <w:rPr>
+          <w:sz w:val="28"/>
+          <w:szCs w:val="28"/>
+        </w:rPr>
+        <w:t xml:space="preserve">Logging </w:t>
+      </w:r>
+      <w:r>
+        <w:rPr>
+          <w:sz w:val="28"/>
+          <w:szCs w:val="28"/>
+          <w:lang w:val="sr-Cyrl-RS"/>
+        </w:rPr>
+        <w:t xml:space="preserve">се прихвата </w:t>
+      </w:r>
+      <w:r>
+        <w:rPr>
+          <w:sz w:val="28"/>
+          <w:szCs w:val="28"/>
+          <w:lang w:val="sr-Cyrl-RS"/>
+        </w:rPr>
+        <w:t>само ако кориснички налог са унетим подацима постоји.</w:t>
       </w:r>
     </w:p>
     <w:p>
@@ -5576,94 +5914,14 @@
           <w:lang w:val="sr-Cyrl-RS"/>
         </w:rPr>
       </w:pPr>
-      <w:bookmarkStart w:id="17" w:name="_Toc36574273"/>
-      <w:r>
-        <w:rPr>
-          <w:lang w:val="sr-Cyrl-RS"/>
-        </w:rPr>
-        <w:t>5.4. Логовање</w:t>
+      <w:bookmarkStart w:id="17" w:name="_Toc36574274"/>
+      <w:r>
+        <w:rPr>
+          <w:lang w:val="sr-Cyrl-RS"/>
+        </w:rPr>
+        <w:t>5.5. Прављење шпила</w:t>
       </w:r>
       <w:bookmarkEnd w:id="17"/>
-    </w:p>
-    <w:p>
-      <w:pPr>
-        <w:ind w:left="720" w:firstLine="720"/>
-        <w:rPr>
-          <w:sz w:val="28"/>
-          <w:szCs w:val="28"/>
-          <w:lang w:val="sr-Cyrl-RS"/>
-        </w:rPr>
-      </w:pPr>
-      <w:r>
-        <w:rPr>
-          <w:sz w:val="28"/>
-          <w:szCs w:val="28"/>
-          <w:lang w:val="sr-Cyrl-RS"/>
-        </w:rPr>
-        <w:t xml:space="preserve">Свако ко приступа сајту а није logged-in може да се улогује. За то је потребно унети </w:t>
-      </w:r>
-      <w:r>
-        <w:rPr>
-          <w:sz w:val="28"/>
-          <w:szCs w:val="28"/>
-          <w:lang w:val="sr-Cyrl-RS"/>
-        </w:rPr>
-        <w:t>име</w:t>
-      </w:r>
-      <w:r>
-        <w:rPr>
-          <w:sz w:val="28"/>
-          <w:szCs w:val="28"/>
-          <w:lang w:val="sr-Cyrl-RS"/>
-        </w:rPr>
-        <w:t xml:space="preserve"> и лозинку. </w:t>
-      </w:r>
-      <w:r>
-        <w:rPr>
-          <w:sz w:val="28"/>
-          <w:szCs w:val="28"/>
-        </w:rPr>
-        <w:t xml:space="preserve">Logging </w:t>
-      </w:r>
-      <w:r>
-        <w:rPr>
-          <w:sz w:val="28"/>
-          <w:szCs w:val="28"/>
-          <w:lang w:val="sr-Cyrl-RS"/>
-        </w:rPr>
-        <w:t xml:space="preserve">се прихвата </w:t>
-      </w:r>
-      <w:r>
-        <w:rPr>
-          <w:sz w:val="28"/>
-          <w:szCs w:val="28"/>
-          <w:lang w:val="sr-Cyrl-RS"/>
-        </w:rPr>
-        <w:t>само ако кориснички налог са унетим подацима постоји.</w:t>
-      </w:r>
-    </w:p>
-    <w:p>
-      <w:pPr>
-        <w:rPr>
-          <w:lang w:val="sr-Cyrl-RS"/>
-        </w:rPr>
-      </w:pPr>
-    </w:p>
-    <w:p>
-      <w:pPr>
-        <w:pStyle w:val="Heading2"/>
-        <w:rPr>
-          <w:lang w:val="sr-Cyrl-RS"/>
-        </w:rPr>
-      </w:pPr>
-      <w:bookmarkStart w:id="18" w:name="_Toc36574274"/>
-      <w:r>
-        <w:rPr>
-          <w:lang w:val="sr-Cyrl-RS"/>
-        </w:rPr>
-        <w:t>5.5. Прављење шпила</w:t>
-      </w:r>
-      <w:bookmarkEnd w:id="18"/>
     </w:p>
     <w:p>
       <w:pPr>
@@ -5714,13 +5972,70 @@
           <w:lang w:val="sr-Cyrl-RS"/>
         </w:rPr>
       </w:pPr>
-      <w:bookmarkStart w:id="19" w:name="_Toc36574275"/>
+      <w:bookmarkStart w:id="18" w:name="_Toc36574275"/>
       <w:r>
         <w:rPr>
           <w:lang w:val="sr-Cyrl-RS"/>
         </w:rPr>
         <w:t>5.6. Листање свих шпилова</w:t>
       </w:r>
+      <w:bookmarkEnd w:id="18"/>
+    </w:p>
+    <w:p>
+      <w:pPr>
+        <w:ind w:left="720" w:firstLine="720"/>
+        <w:rPr>
+          <w:sz w:val="28"/>
+          <w:szCs w:val="28"/>
+          <w:lang w:val="sr-Cyrl-RS"/>
+        </w:rPr>
+      </w:pPr>
+      <w:r>
+        <w:rPr>
+          <w:sz w:val="28"/>
+          <w:szCs w:val="28"/>
+          <w:lang w:val="sr-Cyrl-RS"/>
+        </w:rPr>
+        <w:t>Било ко може да претражује шпилове</w:t>
+      </w:r>
+      <w:r>
+        <w:rPr>
+          <w:sz w:val="28"/>
+          <w:szCs w:val="28"/>
+          <w:lang w:val="sr-Cyrl-RS"/>
+        </w:rPr>
+        <w:t xml:space="preserve"> </w:t>
+      </w:r>
+      <w:r>
+        <w:rPr>
+          <w:sz w:val="28"/>
+          <w:szCs w:val="28"/>
+          <w:lang w:val="sr-Cyrl-RS"/>
+        </w:rPr>
+        <w:t>и да их сортира по различитим критеријумима (нпр. оцена). При претрази шпилова може да селектује шпилове и да се тако пређе на приказ тог шпила.</w:t>
+      </w:r>
+    </w:p>
+    <w:p>
+      <w:pPr>
+        <w:rPr>
+          <w:lang w:val="sr-Cyrl-RS"/>
+        </w:rPr>
+      </w:pPr>
+    </w:p>
+    <w:p>
+      <w:pPr>
+        <w:pStyle w:val="Heading2"/>
+        <w:rPr>
+          <w:lang w:val="sr-Cyrl-RS"/>
+        </w:rPr>
+      </w:pPr>
+      <w:bookmarkStart w:id="19" w:name="_Toc36574276"/>
+      <w:r>
+        <w:rPr>
+          <w:lang w:val="sr-Cyrl-RS"/>
+        </w:rPr>
+        <w:t>5.7. Листање корисникових шпилова</w:t>
+      </w:r>
       <w:bookmarkEnd w:id="19"/>
     </w:p>
     <w:p>
@@ -5734,11 +6049,17 @@
       </w:pPr>
       <w:r>
         <w:rPr>
-          <w:sz w:val="28"/>
-          <w:szCs w:val="28"/>
-          <w:lang w:val="sr-Cyrl-RS"/>
-        </w:rPr>
-        <w:t>Било ко може да претражује шпилове</w:t>
+          <w:lang w:val="sr-Cyrl-RS"/>
+        </w:rPr>
+        <w:t xml:space="preserve">  </w:t>
+      </w:r>
+      <w:r>
+        <w:rPr>
+          <w:sz w:val="28"/>
+          <w:szCs w:val="28"/>
+          <w:lang w:val="sr-Cyrl-RS"/>
+        </w:rPr>
+        <w:t>Улоговани корисник може да претражује шпилове које је сачувао и да их сортира по различитим критеријумима (нпр. оцена). При претрази шпилова може да селектује шпилове и да се тако пређе на приказ тог шпила.</w:t>
       </w:r>
       <w:r>
         <w:rPr>
@@ -5748,14 +6069,25 @@
         </w:rPr>
         <w:t xml:space="preserve"> </w:t>
       </w:r>
-      <w:r>
-        <w:rPr>
-          <w:sz w:val="28"/>
-          <w:szCs w:val="28"/>
-          <w:lang w:val="sr-Cyrl-RS"/>
-        </w:rPr>
-        <w:t>и да их сортира по различитим критеријумима (нпр. оцена). При претрази шпилова може да селектује шпилове и да се тако пређе на приказ тог шпила.</w:t>
-      </w:r>
+    </w:p>
+    <w:p>
+      <w:pPr>
+        <w:ind w:left="720" w:firstLine="720"/>
+        <w:rPr>
+          <w:sz w:val="28"/>
+          <w:szCs w:val="28"/>
+          <w:lang w:val="sr-Cyrl-RS"/>
+        </w:rPr>
+      </w:pPr>
+    </w:p>
+    <w:p>
+      <w:pPr>
+        <w:rPr>
+          <w:sz w:val="28"/>
+          <w:szCs w:val="28"/>
+          <w:lang w:val="sr-Cyrl-RS"/>
+        </w:rPr>
+      </w:pPr>
     </w:p>
     <w:p>
       <w:pPr>
@@ -5767,16 +6099,16 @@
     <w:p>
       <w:pPr>
         <w:pStyle w:val="Heading2"/>
-        <w:rPr>
-          <w:lang w:val="sr-Cyrl-RS"/>
-        </w:rPr>
-      </w:pPr>
-      <w:bookmarkStart w:id="20" w:name="_Toc36574276"/>
-      <w:r>
-        <w:rPr>
-          <w:lang w:val="sr-Cyrl-RS"/>
-        </w:rPr>
-        <w:t>5.7. Листање корисникових шпилова</w:t>
+      </w:pPr>
+      <w:bookmarkStart w:id="20" w:name="_Toc36574277"/>
+      <w:r>
+        <w:rPr>
+          <w:lang w:val="sr-Cyrl-RS"/>
+        </w:rPr>
+        <w:t xml:space="preserve">5.8. Прављење </w:t>
+      </w:r>
+      <w:r>
+        <w:t>lobby-a</w:t>
       </w:r>
       <w:bookmarkEnd w:id="20"/>
     </w:p>
@@ -5791,26 +6123,66 @@
       </w:pPr>
       <w:r>
         <w:rPr>
-          <w:lang w:val="sr-Cyrl-RS"/>
-        </w:rPr>
-        <w:t xml:space="preserve">  </w:t>
-      </w:r>
-      <w:r>
-        <w:rPr>
-          <w:sz w:val="28"/>
-          <w:szCs w:val="28"/>
-          <w:lang w:val="sr-Cyrl-RS"/>
-        </w:rPr>
-        <w:t>Улоговани корисник може да претражује шпилове које је сачувао и да их сортира по различитим критеријумима (нпр. оцена). При претрази шпилова може да селектује шпилове и да се тако пређе на приказ тог шпила.</w:t>
-      </w:r>
-      <w:r>
-        <w:rPr>
-          <w:sz w:val="28"/>
-          <w:szCs w:val="28"/>
-          <w:lang w:val="sr-Cyrl-RS"/>
-        </w:rPr>
-        <w:t xml:space="preserve"> </w:t>
-      </w:r>
+          <w:sz w:val="28"/>
+          <w:szCs w:val="28"/>
+          <w:lang w:val="sr-Cyrl-RS"/>
+        </w:rPr>
+        <w:t xml:space="preserve">Свако има право да направи </w:t>
+      </w:r>
+      <w:r>
+        <w:rPr>
+          <w:sz w:val="28"/>
+          <w:szCs w:val="28"/>
+          <w:lang w:val="sr-Cyrl-RS"/>
+        </w:rPr>
+        <w:t>собу</w:t>
+      </w:r>
+      <w:r>
+        <w:rPr>
+          <w:sz w:val="28"/>
+          <w:szCs w:val="28"/>
+          <w:lang w:val="sr-Cyrl-RS"/>
+        </w:rPr>
+        <w:t>(</w:t>
+      </w:r>
+      <w:r>
+        <w:rPr>
+          <w:sz w:val="28"/>
+          <w:szCs w:val="28"/>
+        </w:rPr>
+        <w:t>lobby</w:t>
+      </w:r>
+      <w:r>
+        <w:rPr>
+          <w:sz w:val="28"/>
+          <w:szCs w:val="28"/>
+          <w:lang w:val="sr-Cyrl-RS"/>
+        </w:rPr>
+        <w:t>) за играње која ће бити видљива другим играчима. Соба може бити приватна или јавна.</w:t>
+      </w:r>
+    </w:p>
+    <w:p>
+      <w:pPr>
+        <w:rPr>
+          <w:lang w:val="sr-Cyrl-RS"/>
+        </w:rPr>
+      </w:pPr>
+    </w:p>
+    <w:p>
+      <w:pPr>
+        <w:pStyle w:val="Heading2"/>
+      </w:pPr>
+      <w:bookmarkStart w:id="21" w:name="_Toc36574278"/>
+      <w:r>
+        <w:rPr>
+          <w:lang w:val="sr-Cyrl-RS"/>
+        </w:rPr>
+        <w:t xml:space="preserve">5.9. Преглед </w:t>
+      </w:r>
+      <w:r>
+        <w:t>lobby-a</w:t>
+      </w:r>
+      <w:bookmarkEnd w:id="21"/>
     </w:p>
     <w:p>
       <w:pPr>
@@ -5821,19 +6193,44 @@
           <w:lang w:val="sr-Cyrl-RS"/>
         </w:rPr>
       </w:pPr>
-    </w:p>
-    <w:p>
-      <w:pPr>
-        <w:rPr>
-          <w:sz w:val="28"/>
-          <w:szCs w:val="28"/>
-          <w:lang w:val="sr-Cyrl-RS"/>
-        </w:rPr>
-      </w:pPr>
-    </w:p>
-    <w:p>
-      <w:pPr>
-        <w:rPr>
+      <w:r>
+        <w:rPr>
+          <w:sz w:val="28"/>
+          <w:szCs w:val="28"/>
+          <w:lang w:val="sr-Cyrl-RS"/>
+        </w:rPr>
+        <w:t xml:space="preserve">Свако може да гледа каталог активних </w:t>
+      </w:r>
+      <w:r>
+        <w:rPr>
+          <w:sz w:val="28"/>
+          <w:szCs w:val="28"/>
+        </w:rPr>
+        <w:t>lobby-a</w:t>
+      </w:r>
+      <w:r>
+        <w:rPr>
+          <w:sz w:val="28"/>
+          <w:szCs w:val="28"/>
+          <w:lang w:val="sr-Cyrl-RS"/>
+        </w:rPr>
+        <w:t xml:space="preserve"> и да </w:t>
+      </w:r>
+      <w:r>
+        <w:rPr>
+          <w:sz w:val="28"/>
+          <w:szCs w:val="28"/>
+          <w:lang w:val="sr-Cyrl-RS"/>
+        </w:rPr>
+        <w:t>проба да се прикључи неком од њих или да се врати на главни мени.</w:t>
+      </w:r>
+    </w:p>
+    <w:p>
+      <w:pPr>
+        <w:ind w:left="720" w:firstLine="720"/>
+        <w:rPr>
+          <w:sz w:val="28"/>
+          <w:szCs w:val="28"/>
           <w:lang w:val="sr-Cyrl-RS"/>
         </w:rPr>
       </w:pPr>
@@ -5842,156 +6239,17 @@
       <w:pPr>
         <w:pStyle w:val="Heading2"/>
       </w:pPr>
-      <w:bookmarkStart w:id="21" w:name="_Toc36574277"/>
-      <w:r>
-        <w:rPr>
-          <w:lang w:val="sr-Cyrl-RS"/>
-        </w:rPr>
-        <w:t xml:space="preserve">5.8. Прављење </w:t>
-      </w:r>
-      <w:r>
-        <w:t>lobby-a</w:t>
-      </w:r>
-      <w:bookmarkEnd w:id="21"/>
-    </w:p>
-    <w:p>
-      <w:pPr>
-        <w:ind w:left="720" w:firstLine="720"/>
-        <w:rPr>
-          <w:sz w:val="28"/>
-          <w:szCs w:val="28"/>
-          <w:lang w:val="sr-Cyrl-RS"/>
-        </w:rPr>
-      </w:pPr>
-      <w:r>
-        <w:rPr>
-          <w:sz w:val="28"/>
-          <w:szCs w:val="28"/>
-          <w:lang w:val="sr-Cyrl-RS"/>
-        </w:rPr>
-        <w:t xml:space="preserve">Свако има право да направи </w:t>
-      </w:r>
-      <w:r>
-        <w:rPr>
-          <w:sz w:val="28"/>
-          <w:szCs w:val="28"/>
-          <w:lang w:val="sr-Cyrl-RS"/>
-        </w:rPr>
-        <w:t>собу</w:t>
-      </w:r>
-      <w:r>
-        <w:rPr>
-          <w:sz w:val="28"/>
-          <w:szCs w:val="28"/>
-          <w:lang w:val="sr-Cyrl-RS"/>
-        </w:rPr>
-        <w:t>(</w:t>
-      </w:r>
-      <w:r>
-        <w:rPr>
-          <w:sz w:val="28"/>
-          <w:szCs w:val="28"/>
-        </w:rPr>
-        <w:t>lobby</w:t>
-      </w:r>
-      <w:r>
-        <w:rPr>
-          <w:sz w:val="28"/>
-          <w:szCs w:val="28"/>
-          <w:lang w:val="sr-Cyrl-RS"/>
-        </w:rPr>
-        <w:t>) за играње која ће бити видљива другим играчима. Соба може бити приватна или јавна.</w:t>
-      </w:r>
-    </w:p>
-    <w:p>
-      <w:pPr>
-        <w:rPr>
-          <w:lang w:val="sr-Cyrl-RS"/>
-        </w:rPr>
-      </w:pPr>
-    </w:p>
-    <w:p>
-      <w:pPr>
-        <w:pStyle w:val="Heading2"/>
-      </w:pPr>
-      <w:bookmarkStart w:id="22" w:name="_Toc36574278"/>
-      <w:r>
-        <w:rPr>
-          <w:lang w:val="sr-Cyrl-RS"/>
-        </w:rPr>
-        <w:t xml:space="preserve">5.9. Преглед </w:t>
-      </w:r>
-      <w:r>
-        <w:t>lobby-a</w:t>
+      <w:bookmarkStart w:id="22" w:name="_Toc36574279"/>
+      <w:r>
+        <w:rPr>
+          <w:lang w:val="sr-Cyrl-RS"/>
+        </w:rPr>
+        <w:t xml:space="preserve">5.10. Прикључивање </w:t>
+      </w:r>
+      <w:r>
+        <w:t>lobby-u</w:t>
       </w:r>
       <w:bookmarkEnd w:id="22"/>
-    </w:p>
-    <w:p>
-      <w:pPr>
-        <w:ind w:left="720" w:firstLine="720"/>
-        <w:rPr>
-          <w:sz w:val="28"/>
-          <w:szCs w:val="28"/>
-          <w:lang w:val="sr-Cyrl-RS"/>
-        </w:rPr>
-      </w:pPr>
-      <w:r>
-        <w:rPr>
-          <w:sz w:val="28"/>
-          <w:szCs w:val="28"/>
-          <w:lang w:val="sr-Cyrl-RS"/>
-        </w:rPr>
-        <w:t xml:space="preserve">Свако може да гледа каталог активних </w:t>
-      </w:r>
-      <w:r>
-        <w:rPr>
-          <w:sz w:val="28"/>
-          <w:szCs w:val="28"/>
-        </w:rPr>
-        <w:t>lobby-a</w:t>
-      </w:r>
-      <w:r>
-        <w:rPr>
-          <w:sz w:val="28"/>
-          <w:szCs w:val="28"/>
-          <w:lang w:val="sr-Cyrl-RS"/>
-        </w:rPr>
-        <w:t xml:space="preserve"> и да </w:t>
-      </w:r>
-      <w:r>
-        <w:rPr>
-          <w:sz w:val="28"/>
-          <w:szCs w:val="28"/>
-          <w:lang w:val="sr-Cyrl-RS"/>
-        </w:rPr>
-        <w:t>проба да се прикључи неком од њих или да се врати на главни мени.</w:t>
-      </w:r>
-    </w:p>
-    <w:p>
-      <w:pPr>
-        <w:ind w:left="720" w:firstLine="720"/>
-        <w:rPr>
-          <w:sz w:val="28"/>
-          <w:szCs w:val="28"/>
-          <w:lang w:val="sr-Cyrl-RS"/>
-        </w:rPr>
-      </w:pPr>
-    </w:p>
-    <w:p>
-      <w:pPr>
-        <w:pStyle w:val="Heading2"/>
-      </w:pPr>
-      <w:bookmarkStart w:id="23" w:name="_Toc36574279"/>
-      <w:r>
-        <w:rPr>
-          <w:lang w:val="sr-Cyrl-RS"/>
-        </w:rPr>
-        <w:t xml:space="preserve">5.10. Прикључивање </w:t>
-      </w:r>
-      <w:r>
-        <w:t>lobby-u</w:t>
-      </w:r>
-      <w:bookmarkEnd w:id="23"/>
     </w:p>
     <w:p>
       <w:pPr>
@@ -6141,7 +6399,7 @@
       <w:pPr>
         <w:pStyle w:val="Heading2"/>
       </w:pPr>
-      <w:bookmarkStart w:id="24" w:name="_Toc36574280"/>
+      <w:bookmarkStart w:id="23" w:name="_Toc36574280"/>
       <w:r>
         <w:rPr>
           <w:lang w:val="sr-Cyrl-RS"/>
@@ -6151,154 +6409,154 @@
       <w:r>
         <w:t>Lobby</w:t>
       </w:r>
+      <w:bookmarkEnd w:id="23"/>
+    </w:p>
+    <w:p>
+      <w:pPr>
+        <w:ind w:left="720" w:firstLine="720"/>
+        <w:rPr>
+          <w:sz w:val="28"/>
+          <w:szCs w:val="28"/>
+          <w:lang w:val="sr-Cyrl-RS"/>
+        </w:rPr>
+      </w:pPr>
+      <w:r>
+        <w:rPr>
+          <w:sz w:val="28"/>
+          <w:szCs w:val="28"/>
+          <w:lang w:val="sr-Cyrl-RS"/>
+        </w:rPr>
+        <w:t xml:space="preserve">Домаћин </w:t>
+      </w:r>
+      <w:r>
+        <w:rPr>
+          <w:sz w:val="28"/>
+          <w:szCs w:val="28"/>
+        </w:rPr>
+        <w:t>lobby-</w:t>
+      </w:r>
+      <w:r>
+        <w:rPr>
+          <w:sz w:val="28"/>
+          <w:szCs w:val="28"/>
+          <w:lang w:val="sr-Cyrl-RS"/>
+        </w:rPr>
+        <w:t xml:space="preserve">а може покренути игру за све играче у </w:t>
+      </w:r>
+      <w:r>
+        <w:rPr>
+          <w:sz w:val="28"/>
+          <w:szCs w:val="28"/>
+        </w:rPr>
+        <w:t>lobby-u</w:t>
+      </w:r>
+      <w:r>
+        <w:rPr>
+          <w:sz w:val="28"/>
+          <w:szCs w:val="28"/>
+          <w:lang w:val="sr-Cyrl-RS"/>
+        </w:rPr>
+        <w:t>.</w:t>
+      </w:r>
+      <w:r>
+        <w:rPr>
+          <w:sz w:val="28"/>
+          <w:szCs w:val="28"/>
+          <w:lang w:val="sr-Cyrl-RS"/>
+        </w:rPr>
+        <w:t xml:space="preserve"> </w:t>
+      </w:r>
+      <w:r>
+        <w:rPr>
+          <w:sz w:val="28"/>
+          <w:szCs w:val="28"/>
+          <w:lang w:val="sr-Cyrl-RS"/>
+        </w:rPr>
+        <w:t xml:space="preserve">У случају да је игра у току, играч мора да сачека да се игра заврши. Корисник може својевољно изаћи из </w:t>
+      </w:r>
+      <w:r>
+        <w:rPr>
+          <w:sz w:val="28"/>
+          <w:szCs w:val="28"/>
+        </w:rPr>
+        <w:t>lobby-a</w:t>
+      </w:r>
+      <w:r>
+        <w:rPr>
+          <w:sz w:val="28"/>
+          <w:szCs w:val="28"/>
+          <w:lang w:val="sr-Cyrl-RS"/>
+        </w:rPr>
+        <w:t>.</w:t>
+      </w:r>
+      <w:r>
+        <w:rPr>
+          <w:sz w:val="28"/>
+          <w:szCs w:val="28"/>
+        </w:rPr>
+        <w:t xml:space="preserve"> A</w:t>
+      </w:r>
+      <w:r>
+        <w:rPr>
+          <w:sz w:val="28"/>
+          <w:szCs w:val="28"/>
+          <w:lang w:val="sr-Cyrl-RS"/>
+        </w:rPr>
+        <w:t xml:space="preserve">ко домаћин изађе из </w:t>
+      </w:r>
+      <w:r>
+        <w:rPr>
+          <w:sz w:val="28"/>
+          <w:szCs w:val="28"/>
+        </w:rPr>
+        <w:t>lobby-</w:t>
+      </w:r>
+      <w:r>
+        <w:rPr>
+          <w:sz w:val="28"/>
+          <w:szCs w:val="28"/>
+          <w:lang w:val="sr-Cyrl-RS"/>
+        </w:rPr>
+        <w:t xml:space="preserve">а, </w:t>
+      </w:r>
+      <w:r>
+        <w:rPr>
+          <w:sz w:val="28"/>
+          <w:szCs w:val="28"/>
+        </w:rPr>
+        <w:t xml:space="preserve">lobby </w:t>
+      </w:r>
+      <w:r>
+        <w:rPr>
+          <w:sz w:val="28"/>
+          <w:szCs w:val="28"/>
+          <w:lang w:val="sr-Cyrl-RS"/>
+        </w:rPr>
+        <w:t>се уништава.</w:t>
+      </w:r>
+    </w:p>
+    <w:p>
+      <w:pPr>
+        <w:rPr>
+          <w:lang w:val="sr-Cyrl-RS"/>
+        </w:rPr>
+      </w:pPr>
+    </w:p>
+    <w:p>
+      <w:pPr>
+        <w:pStyle w:val="Heading2"/>
+        <w:rPr>
+          <w:lang w:val="sr-Cyrl-RS"/>
+        </w:rPr>
+      </w:pPr>
+      <w:bookmarkStart w:id="24" w:name="_Toc36574281"/>
+      <w:r>
+        <w:rPr>
+          <w:lang w:val="sr-Cyrl-RS"/>
+        </w:rPr>
+        <w:t>5.12. Дељење шпилова</w:t>
+      </w:r>
       <w:bookmarkEnd w:id="24"/>
-    </w:p>
-    <w:p>
-      <w:pPr>
-        <w:ind w:left="720" w:firstLine="720"/>
-        <w:rPr>
-          <w:sz w:val="28"/>
-          <w:szCs w:val="28"/>
-          <w:lang w:val="sr-Cyrl-RS"/>
-        </w:rPr>
-      </w:pPr>
-      <w:r>
-        <w:rPr>
-          <w:sz w:val="28"/>
-          <w:szCs w:val="28"/>
-          <w:lang w:val="sr-Cyrl-RS"/>
-        </w:rPr>
-        <w:t xml:space="preserve">Домаћин </w:t>
-      </w:r>
-      <w:r>
-        <w:rPr>
-          <w:sz w:val="28"/>
-          <w:szCs w:val="28"/>
-        </w:rPr>
-        <w:t>lobby-</w:t>
-      </w:r>
-      <w:r>
-        <w:rPr>
-          <w:sz w:val="28"/>
-          <w:szCs w:val="28"/>
-          <w:lang w:val="sr-Cyrl-RS"/>
-        </w:rPr>
-        <w:t xml:space="preserve">а може покренути игру за све играче у </w:t>
-      </w:r>
-      <w:r>
-        <w:rPr>
-          <w:sz w:val="28"/>
-          <w:szCs w:val="28"/>
-        </w:rPr>
-        <w:t>lobby-u</w:t>
-      </w:r>
-      <w:r>
-        <w:rPr>
-          <w:sz w:val="28"/>
-          <w:szCs w:val="28"/>
-          <w:lang w:val="sr-Cyrl-RS"/>
-        </w:rPr>
-        <w:t>.</w:t>
-      </w:r>
-      <w:r>
-        <w:rPr>
-          <w:sz w:val="28"/>
-          <w:szCs w:val="28"/>
-          <w:lang w:val="sr-Cyrl-RS"/>
-        </w:rPr>
-        <w:t xml:space="preserve"> </w:t>
-      </w:r>
-      <w:r>
-        <w:rPr>
-          <w:sz w:val="28"/>
-          <w:szCs w:val="28"/>
-          <w:lang w:val="sr-Cyrl-RS"/>
-        </w:rPr>
-        <w:t xml:space="preserve">У случају да је игра у току, играч мора да сачека да се игра заврши. Корисник може својевољно изаћи из </w:t>
-      </w:r>
-      <w:r>
-        <w:rPr>
-          <w:sz w:val="28"/>
-          <w:szCs w:val="28"/>
-        </w:rPr>
-        <w:t>lobby-a</w:t>
-      </w:r>
-      <w:r>
-        <w:rPr>
-          <w:sz w:val="28"/>
-          <w:szCs w:val="28"/>
-          <w:lang w:val="sr-Cyrl-RS"/>
-        </w:rPr>
-        <w:t>.</w:t>
-      </w:r>
-      <w:r>
-        <w:rPr>
-          <w:sz w:val="28"/>
-          <w:szCs w:val="28"/>
-        </w:rPr>
-        <w:t xml:space="preserve"> A</w:t>
-      </w:r>
-      <w:r>
-        <w:rPr>
-          <w:sz w:val="28"/>
-          <w:szCs w:val="28"/>
-          <w:lang w:val="sr-Cyrl-RS"/>
-        </w:rPr>
-        <w:t xml:space="preserve">ко домаћин изађе из </w:t>
-      </w:r>
-      <w:r>
-        <w:rPr>
-          <w:sz w:val="28"/>
-          <w:szCs w:val="28"/>
-        </w:rPr>
-        <w:t>lobby-</w:t>
-      </w:r>
-      <w:r>
-        <w:rPr>
-          <w:sz w:val="28"/>
-          <w:szCs w:val="28"/>
-          <w:lang w:val="sr-Cyrl-RS"/>
-        </w:rPr>
-        <w:t xml:space="preserve">а, </w:t>
-      </w:r>
-      <w:r>
-        <w:rPr>
-          <w:sz w:val="28"/>
-          <w:szCs w:val="28"/>
-        </w:rPr>
-        <w:t xml:space="preserve">lobby </w:t>
-      </w:r>
-      <w:r>
-        <w:rPr>
-          <w:sz w:val="28"/>
-          <w:szCs w:val="28"/>
-          <w:lang w:val="sr-Cyrl-RS"/>
-        </w:rPr>
-        <w:t>се уништава.</w:t>
-      </w:r>
-    </w:p>
-    <w:p>
-      <w:pPr>
-        <w:rPr>
-          <w:lang w:val="sr-Cyrl-RS"/>
-        </w:rPr>
-      </w:pPr>
-    </w:p>
-    <w:p>
-      <w:pPr>
-        <w:pStyle w:val="Heading2"/>
-        <w:rPr>
-          <w:lang w:val="sr-Cyrl-RS"/>
-        </w:rPr>
-      </w:pPr>
-      <w:bookmarkStart w:id="25" w:name="_Toc36574281"/>
-      <w:r>
-        <w:rPr>
-          <w:lang w:val="sr-Cyrl-RS"/>
-        </w:rPr>
-        <w:t>5.12. Дељење шпилова</w:t>
-      </w:r>
-      <w:bookmarkEnd w:id="25"/>
     </w:p>
     <w:p>
       <w:pPr>
@@ -6334,13 +6592,54 @@
           <w:lang w:val="sr-Cyrl-RS"/>
         </w:rPr>
       </w:pPr>
-      <w:bookmarkStart w:id="26" w:name="_Toc36574282"/>
+      <w:bookmarkStart w:id="25" w:name="_Toc36574282"/>
       <w:r>
         <w:rPr>
           <w:lang w:val="sr-Cyrl-RS"/>
         </w:rPr>
         <w:t>5.13. Регистровање администратора</w:t>
       </w:r>
+      <w:bookmarkEnd w:id="25"/>
+    </w:p>
+    <w:p>
+      <w:pPr>
+        <w:ind w:left="720" w:firstLine="720"/>
+        <w:rPr>
+          <w:sz w:val="28"/>
+          <w:szCs w:val="28"/>
+          <w:lang w:val="sr-Cyrl-RS"/>
+        </w:rPr>
+      </w:pPr>
+      <w:r>
+        <w:rPr>
+          <w:sz w:val="28"/>
+          <w:szCs w:val="28"/>
+          <w:lang w:val="sr-Cyrl-RS"/>
+        </w:rPr>
+        <w:t>Администратор може неког регистрованог корисника да региструје за администратора.</w:t>
+      </w:r>
+    </w:p>
+    <w:p>
+      <w:pPr>
+        <w:rPr>
+          <w:lang w:val="sr-Cyrl-RS"/>
+        </w:rPr>
+      </w:pPr>
+    </w:p>
+    <w:p>
+      <w:pPr>
+        <w:pStyle w:val="Heading2"/>
+        <w:rPr>
+          <w:lang w:val="sr-Cyrl-RS"/>
+        </w:rPr>
+      </w:pPr>
+      <w:bookmarkStart w:id="26" w:name="_Toc36574283"/>
+      <w:r>
+        <w:rPr>
+          <w:lang w:val="sr-Cyrl-RS"/>
+        </w:rPr>
+        <w:t>5.14. Постављање истакнутих шпилова</w:t>
+      </w:r>
       <w:bookmarkEnd w:id="26"/>
     </w:p>
     <w:p>
@@ -6358,12 +6657,15 @@
           <w:szCs w:val="28"/>
           <w:lang w:val="sr-Cyrl-RS"/>
         </w:rPr>
-        <w:t>Администратор може неког регистрованог корисника да региструје за администратора.</w:t>
-      </w:r>
-    </w:p>
-    <w:p>
-      <w:pPr>
-        <w:rPr>
+        <w:t>Администратор може да поставља специфичне шпилове на каталог истакнутих шпилова видљив свакоме за прикључивање. Такође може да уклони специфичне шпилове из истог каталога.</w:t>
+      </w:r>
+    </w:p>
+    <w:p>
+      <w:pPr>
+        <w:ind w:left="720" w:firstLine="720"/>
+        <w:rPr>
+          <w:sz w:val="28"/>
+          <w:szCs w:val="28"/>
           <w:lang w:val="sr-Cyrl-RS"/>
         </w:rPr>
       </w:pPr>
@@ -6375,67 +6677,23 @@
           <w:lang w:val="sr-Cyrl-RS"/>
         </w:rPr>
       </w:pPr>
-      <w:bookmarkStart w:id="27" w:name="_Toc36574283"/>
-      <w:r>
-        <w:rPr>
-          <w:lang w:val="sr-Cyrl-RS"/>
-        </w:rPr>
-        <w:t>5.14. Постављање истакнутих шпилова</w:t>
+      <w:bookmarkStart w:id="27" w:name="_Toc36574284"/>
+      <w:r>
+        <w:rPr>
+          <w:lang w:val="sr-Cyrl-RS"/>
+        </w:rPr>
+        <w:t>5.1</w:t>
+      </w:r>
+      <w:r>
+        <w:t>5</w:t>
+      </w:r>
+      <w:r>
+        <w:rPr>
+          <w:lang w:val="sr-Cyrl-RS"/>
+        </w:rPr>
+        <w:t>. Налог</w:t>
       </w:r>
       <w:bookmarkEnd w:id="27"/>
-    </w:p>
-    <w:p>
-      <w:pPr>
-        <w:ind w:left="720" w:firstLine="720"/>
-        <w:rPr>
-          <w:sz w:val="28"/>
-          <w:szCs w:val="28"/>
-          <w:lang w:val="sr-Cyrl-RS"/>
-        </w:rPr>
-      </w:pPr>
-      <w:r>
-        <w:rPr>
-          <w:sz w:val="28"/>
-          <w:szCs w:val="28"/>
-          <w:lang w:val="sr-Cyrl-RS"/>
-        </w:rPr>
-        <w:t>Администратор може да поставља специфичне шпилове на каталог истакнутих шпилова видљив свакоме за прикључивање. Такође може да уклони специфичне шпилове из истог каталога.</w:t>
-      </w:r>
-    </w:p>
-    <w:p>
-      <w:pPr>
-        <w:ind w:left="720" w:firstLine="720"/>
-        <w:rPr>
-          <w:sz w:val="28"/>
-          <w:szCs w:val="28"/>
-          <w:lang w:val="sr-Cyrl-RS"/>
-        </w:rPr>
-      </w:pPr>
-    </w:p>
-    <w:p>
-      <w:pPr>
-        <w:pStyle w:val="Heading2"/>
-        <w:rPr>
-          <w:lang w:val="sr-Cyrl-RS"/>
-        </w:rPr>
-      </w:pPr>
-      <w:bookmarkStart w:id="28" w:name="_Toc36574284"/>
-      <w:r>
-        <w:rPr>
-          <w:lang w:val="sr-Cyrl-RS"/>
-        </w:rPr>
-        <w:t>5.1</w:t>
-      </w:r>
-      <w:r>
-        <w:t>5</w:t>
-      </w:r>
-      <w:r>
-        <w:rPr>
-          <w:lang w:val="sr-Cyrl-RS"/>
-        </w:rPr>
-        <w:t>. Налог</w:t>
-      </w:r>
-      <w:bookmarkEnd w:id="28"/>
     </w:p>
     <w:p>
       <w:pPr>
@@ -6519,7 +6777,7 @@
           <w:lang w:val="sr-Cyrl-RS"/>
         </w:rPr>
       </w:pPr>
-      <w:bookmarkStart w:id="29" w:name="_Toc36574285"/>
+      <w:bookmarkStart w:id="28" w:name="_Toc36574285"/>
       <w:r>
         <w:rPr>
           <w:lang w:val="sr-Cyrl-RS"/>
@@ -6553,6 +6811,104 @@
         </w:rPr>
         <w:t>-ју за игру</w:t>
       </w:r>
+      <w:bookmarkEnd w:id="28"/>
+    </w:p>
+    <w:p>
+      <w:pPr>
+        <w:ind w:left="720" w:firstLine="720"/>
+        <w:rPr>
+          <w:sz w:val="28"/>
+          <w:szCs w:val="28"/>
+          <w:lang w:val="sr-Cyrl-RS"/>
+        </w:rPr>
+      </w:pPr>
+      <w:r>
+        <w:rPr>
+          <w:sz w:val="28"/>
+          <w:szCs w:val="28"/>
+          <w:lang w:val="sr-Cyrl-RS"/>
+        </w:rPr>
+        <w:t xml:space="preserve">Уколико је </w:t>
+      </w:r>
+      <w:r>
+        <w:rPr>
+          <w:sz w:val="28"/>
+          <w:szCs w:val="28"/>
+        </w:rPr>
+        <w:t>lobby private</w:t>
+      </w:r>
+      <w:r>
+        <w:rPr>
+          <w:sz w:val="28"/>
+          <w:szCs w:val="28"/>
+          <w:lang w:val="sr-Cyrl-RS"/>
+        </w:rPr>
+        <w:t xml:space="preserve">, домаћин тог </w:t>
+      </w:r>
+      <w:r>
+        <w:rPr>
+          <w:sz w:val="28"/>
+          <w:szCs w:val="28"/>
+        </w:rPr>
+        <w:t>lobby-</w:t>
+      </w:r>
+      <w:r>
+        <w:rPr>
+          <w:sz w:val="28"/>
+          <w:szCs w:val="28"/>
+          <w:lang w:val="sr-Cyrl-RS"/>
+        </w:rPr>
+        <w:t xml:space="preserve">ја одређује лозинку помоћу које сви други корисници, уколико унесу исту ту лозинку приликом покушаја прикључивања у </w:t>
+      </w:r>
+      <w:r>
+        <w:rPr>
+          <w:sz w:val="28"/>
+          <w:szCs w:val="28"/>
+        </w:rPr>
+        <w:t xml:space="preserve">lobby, </w:t>
+      </w:r>
+      <w:r>
+        <w:rPr>
+          <w:sz w:val="28"/>
+          <w:szCs w:val="28"/>
+          <w:lang w:val="sr-Cyrl-RS"/>
+        </w:rPr>
+        <w:t>могу успешно да се прикључе.</w:t>
+      </w:r>
+    </w:p>
+    <w:p>
+      <w:pPr>
+        <w:ind w:left="720" w:firstLine="720"/>
+        <w:rPr>
+          <w:sz w:val="28"/>
+          <w:szCs w:val="28"/>
+          <w:lang w:val="sr-Cyrl-RS"/>
+        </w:rPr>
+      </w:pPr>
+    </w:p>
+    <w:p>
+      <w:pPr>
+        <w:pStyle w:val="Heading2"/>
+        <w:rPr>
+          <w:lang w:val="sr-Cyrl-RS"/>
+        </w:rPr>
+      </w:pPr>
+      <w:bookmarkStart w:id="29" w:name="_Toc36574286"/>
+      <w:r>
+        <w:rPr>
+          <w:lang w:val="sr-Cyrl-RS"/>
+        </w:rPr>
+        <w:t>5.1</w:t>
+      </w:r>
+      <w:r>
+        <w:t>7</w:t>
+      </w:r>
+      <w:r>
+        <w:rPr>
+          <w:lang w:val="sr-Cyrl-RS"/>
+        </w:rPr>
+        <w:t>. Чување шпилова</w:t>
+      </w:r>
       <w:bookmarkEnd w:id="29"/>
     </w:p>
     <w:p>
@@ -6570,52 +6926,23 @@
           <w:szCs w:val="28"/>
           <w:lang w:val="sr-Cyrl-RS"/>
         </w:rPr>
-        <w:t xml:space="preserve">Уколико је </w:t>
-      </w:r>
-      <w:r>
-        <w:rPr>
-          <w:sz w:val="28"/>
-          <w:szCs w:val="28"/>
-        </w:rPr>
-        <w:t>lobby private</w:t>
-      </w:r>
-      <w:r>
-        <w:rPr>
-          <w:sz w:val="28"/>
-          <w:szCs w:val="28"/>
-          <w:lang w:val="sr-Cyrl-RS"/>
-        </w:rPr>
-        <w:t xml:space="preserve">, домаћин тог </w:t>
-      </w:r>
-      <w:r>
-        <w:rPr>
-          <w:sz w:val="28"/>
-          <w:szCs w:val="28"/>
-        </w:rPr>
-        <w:t>lobby-</w:t>
-      </w:r>
-      <w:r>
-        <w:rPr>
-          <w:sz w:val="28"/>
-          <w:szCs w:val="28"/>
-          <w:lang w:val="sr-Cyrl-RS"/>
-        </w:rPr>
-        <w:t xml:space="preserve">ја одређује лозинку помоћу које сви други корисници, уколико унесу исту ту лозинку приликом покушаја прикључивања у </w:t>
-      </w:r>
-      <w:r>
-        <w:rPr>
-          <w:sz w:val="28"/>
-          <w:szCs w:val="28"/>
-        </w:rPr>
-        <w:t xml:space="preserve">lobby, </w:t>
-      </w:r>
-      <w:r>
-        <w:rPr>
-          <w:sz w:val="28"/>
-          <w:szCs w:val="28"/>
-          <w:lang w:val="sr-Cyrl-RS"/>
-        </w:rPr>
-        <w:t>могу успешно да се прикључе.</w:t>
+        <w:t>Након што направи шпил, или у листи свих шпилова пр</w:t>
+      </w:r>
+      <w:r>
+        <w:rPr>
+          <w:sz w:val="28"/>
+          <w:szCs w:val="28"/>
+          <w:lang w:val="sr-Cyrl-RS"/>
+        </w:rPr>
+        <w:t>о</w:t>
+      </w:r>
+      <w:r>
+        <w:rPr>
+          <w:sz w:val="28"/>
+          <w:szCs w:val="28"/>
+          <w:lang w:val="sr-Cyrl-RS"/>
+        </w:rPr>
+        <w:t>нађе шпил који жели да сачува, регистровани корисник може одабрати да га стави у листу својих шпилова. Тиме се тај шпил чува у бази везан за налог корисника и када остаће у листи шпилова за регистрованог корисника и за наредне приступе сајту.</w:t>
       </w:r>
     </w:p>
     <w:p>
@@ -6635,7 +6962,7 @@
           <w:lang w:val="sr-Cyrl-RS"/>
         </w:rPr>
       </w:pPr>
-      <w:bookmarkStart w:id="30" w:name="_Toc36574286"/>
+      <w:bookmarkStart w:id="30" w:name="_Toc36574287"/>
       <w:r>
         <w:rPr>
           <w:lang w:val="sr-Cyrl-RS"/>
@@ -6643,13 +6970,13 @@
         <w:t>5.1</w:t>
       </w:r>
       <w:r>
-        <w:t>7</w:t>
-      </w:r>
-      <w:r>
-        <w:rPr>
-          <w:lang w:val="sr-Cyrl-RS"/>
-        </w:rPr>
-        <w:t>. Чување шпилова</w:t>
+        <w:t>8</w:t>
+      </w:r>
+      <w:r>
+        <w:rPr>
+          <w:lang w:val="sr-Cyrl-RS"/>
+        </w:rPr>
+        <w:t>. Приказ шпила</w:t>
       </w:r>
       <w:bookmarkEnd w:id="30"/>
     </w:p>
@@ -6659,32 +6986,16 @@
         <w:rPr>
           <w:sz w:val="28"/>
           <w:szCs w:val="28"/>
-          <w:lang w:val="sr-Cyrl-RS"/>
-        </w:rPr>
-      </w:pPr>
-      <w:r>
-        <w:rPr>
-          <w:sz w:val="28"/>
-          <w:szCs w:val="28"/>
-          <w:lang w:val="sr-Cyrl-RS"/>
-        </w:rPr>
-        <w:t>Након што направи шпил, или у листи свих шпилова пр</w:t>
-      </w:r>
-      <w:r>
-        <w:rPr>
-          <w:sz w:val="28"/>
-          <w:szCs w:val="28"/>
-          <w:lang w:val="sr-Cyrl-RS"/>
-        </w:rPr>
-        <w:t>о</w:t>
-      </w:r>
-      <w:r>
-        <w:rPr>
-          <w:sz w:val="28"/>
-          <w:szCs w:val="28"/>
-          <w:lang w:val="sr-Cyrl-RS"/>
-        </w:rPr>
-        <w:t>нађе шпил који жели да сачува, регистровани корисник може одабрати да га стави у листу својих шпилова. Тиме се тај шпил чува у бази везан за налог корисника и када остаће у листи шпилова за регистрованог корисника и за наредне приступе сајту.</w:t>
+          <w:lang w:val="sr-Cyrl-RS" w:bidi="en-US"/>
+        </w:rPr>
+      </w:pPr>
+      <w:r>
+        <w:rPr>
+          <w:sz w:val="28"/>
+          <w:szCs w:val="28"/>
+          <w:lang w:val="sr-Cyrl-RS" w:bidi="en-US"/>
+        </w:rPr>
+        <w:t>Приказ шпила приказује информације о шпилу као назив, опис, име креатора, колико је пута игран и сачуван, просечну оцену и правила шпила. Такође пружа могућност играња са тим шпилом, чување шпила или дељење шпила.</w:t>
       </w:r>
     </w:p>
     <w:p>
@@ -6693,7 +7004,7 @@
         <w:rPr>
           <w:sz w:val="28"/>
           <w:szCs w:val="28"/>
-          <w:lang w:val="sr-Cyrl-RS"/>
+          <w:lang w:val="sr-Cyrl-RS" w:bidi="en-US"/>
         </w:rPr>
       </w:pPr>
     </w:p>
@@ -6704,60 +7015,7 @@
           <w:lang w:val="sr-Cyrl-RS"/>
         </w:rPr>
       </w:pPr>
-      <w:bookmarkStart w:id="31" w:name="_Toc36574287"/>
-      <w:r>
-        <w:rPr>
-          <w:lang w:val="sr-Cyrl-RS"/>
-        </w:rPr>
-        <w:t>5.1</w:t>
-      </w:r>
-      <w:r>
-        <w:t>8</w:t>
-      </w:r>
-      <w:r>
-        <w:rPr>
-          <w:lang w:val="sr-Cyrl-RS"/>
-        </w:rPr>
-        <w:t>. Приказ шпила</w:t>
-      </w:r>
-      <w:bookmarkEnd w:id="31"/>
-    </w:p>
-    <w:p>
-      <w:pPr>
-        <w:ind w:left="720" w:firstLine="720"/>
-        <w:rPr>
-          <w:sz w:val="28"/>
-          <w:szCs w:val="28"/>
-          <w:lang w:val="sr-Cyrl-RS" w:bidi="en-US"/>
-        </w:rPr>
-      </w:pPr>
-      <w:r>
-        <w:rPr>
-          <w:sz w:val="28"/>
-          <w:szCs w:val="28"/>
-          <w:lang w:val="sr-Cyrl-RS" w:bidi="en-US"/>
-        </w:rPr>
-        <w:t>Приказ шпила приказује информације о шпилу као назив, опис, име креатора, колико је пута игран и сачуван, просечну оцену и правила шпила. Такође пружа могућност играња са тим шпилом или чување шпила.</w:t>
-      </w:r>
-    </w:p>
-    <w:p>
-      <w:pPr>
-        <w:ind w:left="720" w:firstLine="720"/>
-        <w:rPr>
-          <w:sz w:val="28"/>
-          <w:szCs w:val="28"/>
-          <w:lang w:val="sr-Cyrl-RS" w:bidi="en-US"/>
-        </w:rPr>
-      </w:pPr>
-    </w:p>
-    <w:p>
-      <w:pPr>
-        <w:pStyle w:val="Heading2"/>
-        <w:rPr>
-          <w:lang w:val="sr-Cyrl-RS"/>
-        </w:rPr>
-      </w:pPr>
-      <w:bookmarkStart w:id="32" w:name="_Toc36574288"/>
+      <w:bookmarkStart w:id="31" w:name="_Toc36574288"/>
       <w:r>
         <w:rPr>
           <w:lang w:val="sr-Cyrl-RS"/>
@@ -6774,6 +7032,50 @@
         </w:rPr>
         <w:t>. Крај игре</w:t>
       </w:r>
+      <w:bookmarkEnd w:id="31"/>
+    </w:p>
+    <w:p>
+      <w:pPr>
+        <w:ind w:left="720" w:firstLine="720"/>
+        <w:rPr>
+          <w:sz w:val="28"/>
+          <w:szCs w:val="28"/>
+          <w:lang w:val="sr-Cyrl-RS"/>
+        </w:rPr>
+      </w:pPr>
+      <w:r>
+        <w:rPr>
+          <w:sz w:val="28"/>
+          <w:szCs w:val="28"/>
+          <w:lang w:val="sr-Cyrl-RS"/>
+        </w:rPr>
+        <w:t>Након једне игре, сви играчи могу да оцене да ли им се свидео или не шпил којим се играло, на основу чега се формира оцена шпила која је видљива кад се шпил излиста.</w:t>
+      </w:r>
+    </w:p>
+    <w:p>
+      <w:pPr>
+        <w:ind w:left="720" w:firstLine="720"/>
+        <w:rPr>
+          <w:sz w:val="28"/>
+          <w:szCs w:val="28"/>
+          <w:lang w:val="sr-Cyrl-RS"/>
+        </w:rPr>
+      </w:pPr>
+    </w:p>
+    <w:p>
+      <w:pPr>
+        <w:pStyle w:val="Heading1"/>
+        <w:rPr>
+          <w:lang w:val="sr-Cyrl-RS"/>
+        </w:rPr>
+      </w:pPr>
+      <w:bookmarkStart w:id="32" w:name="_Toc36574289"/>
+      <w:r>
+        <w:rPr>
+          <w:lang w:val="sr-Cyrl-RS"/>
+        </w:rPr>
+        <w:t>6 Претпоставке и ограничења</w:t>
+      </w:r>
       <w:bookmarkEnd w:id="32"/>
     </w:p>
     <w:p>
@@ -6791,7 +7093,7 @@
           <w:szCs w:val="28"/>
           <w:lang w:val="sr-Cyrl-RS"/>
         </w:rPr>
-        <w:t>Након једне игре, сви играчи могу да оцене да ли им се свидео или не шпил којим се играло, на основу чега се формира оцена шпила која је видљива кад се шпил излиста.</w:t>
+        <w:t>Потребно је тежити јединственом дизајну читавог сајта. Потребно је чувати податке о ауторизацији, и обезбедити да не дође до неовлашћеног приступа.</w:t>
       </w:r>
     </w:p>
     <w:p>
@@ -6803,6 +7105,14 @@
           <w:lang w:val="sr-Cyrl-RS"/>
         </w:rPr>
       </w:pPr>
+      <w:r>
+        <w:rPr>
+          <w:sz w:val="28"/>
+          <w:szCs w:val="28"/>
+          <w:lang w:val="sr-Cyrl-RS"/>
+        </w:rPr>
+        <w:t>Уколико се гост не региструје или улогује, његови шпилови неће бити сачувани када он изађе са сајта.</w:t>
+      </w:r>
     </w:p>
     <w:p>
       <w:pPr>
@@ -6813,6 +7123,30 @@
           <w:lang w:val="sr-Cyrl-RS"/>
         </w:rPr>
       </w:pPr>
+      <w:r>
+        <w:rPr>
+          <w:sz w:val="28"/>
+          <w:szCs w:val="28"/>
+          <w:lang w:val="sr-Cyrl-RS"/>
+        </w:rPr>
+        <w:t>Уколико неко од ауторизованих корисника изгуби приступне податке, не би могао добити нове, тј. не би могао повратити свој налог.</w:t>
+      </w:r>
+    </w:p>
+    <w:p>
+      <w:pPr>
+        <w:pStyle w:val="Heading1"/>
+        <w:rPr>
+          <w:lang w:val="sr-Cyrl-RS"/>
+        </w:rPr>
+      </w:pPr>
+      <w:bookmarkStart w:id="33" w:name="_Toc36574290"/>
+      <w:r>
+        <w:rPr>
+          <w:lang w:val="sr-Cyrl-RS"/>
+        </w:rPr>
+        <w:t>7 Квалитет</w:t>
+      </w:r>
+      <w:bookmarkEnd w:id="33"/>
     </w:p>
     <w:p>
       <w:pPr>
@@ -6823,6 +7157,46 @@
           <w:lang w:val="sr-Cyrl-RS"/>
         </w:rPr>
       </w:pPr>
+      <w:r>
+        <w:rPr>
+          <w:sz w:val="28"/>
+          <w:szCs w:val="28"/>
+          <w:lang w:val="sr-Cyrl-RS"/>
+        </w:rPr>
+        <w:t>Потребно је тестирати све функционалности нашег програма. Потребно је додати отпорност на спам, који би оптеретио сервер и базу података. Тестирати такође отпорност на грешке.</w:t>
+      </w:r>
+    </w:p>
+    <w:p>
+      <w:pPr>
+        <w:pStyle w:val="Heading1"/>
+        <w:rPr>
+          <w:lang w:val="sr-Cyrl-RS"/>
+        </w:rPr>
+      </w:pPr>
+      <w:bookmarkStart w:id="34" w:name="_Toc36574291"/>
+      <w:r>
+        <w:rPr>
+          <w:lang w:val="sr-Cyrl-RS"/>
+        </w:rPr>
+        <w:t>8 Нефункционални захтеви</w:t>
+      </w:r>
+      <w:bookmarkEnd w:id="34"/>
+    </w:p>
+    <w:p>
+      <w:pPr>
+        <w:pStyle w:val="Heading2"/>
+        <w:rPr>
+          <w:lang w:val="sr-Cyrl-RS"/>
+        </w:rPr>
+      </w:pPr>
+      <w:bookmarkStart w:id="35" w:name="_Toc36574292"/>
+      <w:r>
+        <w:rPr>
+          <w:lang w:val="sr-Cyrl-RS"/>
+        </w:rPr>
+        <w:t>8.1. Системски захтеви</w:t>
+      </w:r>
+      <w:bookmarkEnd w:id="35"/>
     </w:p>
     <w:p>
       <w:pPr>
@@ -6833,6 +7207,78 @@
           <w:lang w:val="sr-Cyrl-RS"/>
         </w:rPr>
       </w:pPr>
+      <w:r>
+        <w:rPr>
+          <w:sz w:val="28"/>
+          <w:szCs w:val="28"/>
+          <w:lang w:val="sr-Cyrl-RS"/>
+        </w:rPr>
+        <w:t xml:space="preserve">Да би нам радио систем, морамо на серверу имати инсталиран модул за </w:t>
+      </w:r>
+      <w:r>
+        <w:rPr>
+          <w:sz w:val="28"/>
+          <w:szCs w:val="28"/>
+        </w:rPr>
+        <w:t>PHP</w:t>
+      </w:r>
+      <w:r>
+        <w:rPr>
+          <w:sz w:val="28"/>
+          <w:szCs w:val="28"/>
+          <w:lang w:val="sr-Cyrl-RS"/>
+        </w:rPr>
+        <w:t xml:space="preserve"> и </w:t>
+      </w:r>
+      <w:r>
+        <w:rPr>
+          <w:sz w:val="28"/>
+          <w:szCs w:val="28"/>
+        </w:rPr>
+        <w:t>MySQL</w:t>
+      </w:r>
+      <w:r>
+        <w:rPr>
+          <w:sz w:val="28"/>
+          <w:szCs w:val="28"/>
+          <w:lang w:val="sr-Cyrl-RS"/>
+        </w:rPr>
+        <w:t xml:space="preserve"> базу података.</w:t>
+      </w:r>
+    </w:p>
+    <w:p>
+      <w:pPr>
+        <w:pStyle w:val="Heading2"/>
+        <w:rPr>
+          <w:lang w:val="sr-Cyrl-RS"/>
+        </w:rPr>
+      </w:pPr>
+      <w:bookmarkStart w:id="36" w:name="_Toc36574293"/>
+      <w:r>
+        <w:rPr>
+          <w:lang w:val="sr-Cyrl-RS"/>
+        </w:rPr>
+        <w:t>8.2. Остали захтеви</w:t>
+      </w:r>
+      <w:bookmarkEnd w:id="36"/>
+    </w:p>
+    <w:p>
+      <w:pPr>
+        <w:ind w:left="720" w:firstLine="720"/>
+        <w:rPr>
+          <w:sz w:val="28"/>
+          <w:szCs w:val="28"/>
+          <w:lang w:val="sr-Cyrl-RS"/>
+        </w:rPr>
+      </w:pPr>
+      <w:r>
+        <w:rPr>
+          <w:sz w:val="28"/>
+          <w:szCs w:val="28"/>
+          <w:lang w:val="sr-Cyrl-RS"/>
+        </w:rPr>
+        <w:t>Важно је да нам сајт буде брз и респонзиван и лако модуларан.</w:t>
+      </w:r>
     </w:p>
     <w:p>
       <w:pPr>
@@ -6841,118 +7287,15 @@
           <w:lang w:val="sr-Cyrl-RS"/>
         </w:rPr>
       </w:pPr>
-      <w:bookmarkStart w:id="33" w:name="_Toc36574289"/>
-      <w:r>
-        <w:rPr>
-          <w:lang w:val="sr-Cyrl-RS"/>
-        </w:rPr>
-        <w:t>6 Претпоставке и ограничења</w:t>
-      </w:r>
-      <w:bookmarkEnd w:id="33"/>
-    </w:p>
-    <w:p>
-      <w:pPr>
-        <w:ind w:left="720" w:firstLine="720"/>
-        <w:rPr>
-          <w:sz w:val="28"/>
-          <w:szCs w:val="28"/>
-          <w:lang w:val="sr-Cyrl-RS"/>
-        </w:rPr>
-      </w:pPr>
-      <w:r>
-        <w:rPr>
-          <w:sz w:val="28"/>
-          <w:szCs w:val="28"/>
-          <w:lang w:val="sr-Cyrl-RS"/>
-        </w:rPr>
-        <w:t>Потребно је тежити јединственом дизајну читавог сајта. Потребно је чувати податке о ауторизацији, и обезбедити да не дође до неовлашћеног приступа.</w:t>
-      </w:r>
-    </w:p>
-    <w:p>
-      <w:pPr>
-        <w:ind w:left="720" w:firstLine="720"/>
-        <w:rPr>
-          <w:sz w:val="28"/>
-          <w:szCs w:val="28"/>
-          <w:lang w:val="sr-Cyrl-RS"/>
-        </w:rPr>
-      </w:pPr>
-      <w:r>
-        <w:rPr>
-          <w:sz w:val="28"/>
-          <w:szCs w:val="28"/>
-          <w:lang w:val="sr-Cyrl-RS"/>
-        </w:rPr>
-        <w:t>Уколико се гост не региструје или улогује, његови шпилови неће бити сачувани када он изађе са сајта.</w:t>
-      </w:r>
-    </w:p>
-    <w:p>
-      <w:pPr>
-        <w:ind w:left="720" w:firstLine="720"/>
-        <w:rPr>
-          <w:sz w:val="28"/>
-          <w:szCs w:val="28"/>
-          <w:lang w:val="sr-Cyrl-RS"/>
-        </w:rPr>
-      </w:pPr>
-      <w:r>
-        <w:rPr>
-          <w:sz w:val="28"/>
-          <w:szCs w:val="28"/>
-          <w:lang w:val="sr-Cyrl-RS"/>
-        </w:rPr>
-        <w:t>Уколико неко од ауторизованих корисника изгуби приступне податке, не би могао добити нове, тј. не би могао повратити свој налог.</w:t>
-      </w:r>
-    </w:p>
-    <w:p>
-      <w:pPr>
-        <w:pStyle w:val="Heading1"/>
-        <w:rPr>
-          <w:lang w:val="sr-Cyrl-RS"/>
-        </w:rPr>
-      </w:pPr>
-      <w:bookmarkStart w:id="34" w:name="_Toc36574290"/>
-      <w:r>
-        <w:rPr>
-          <w:lang w:val="sr-Cyrl-RS"/>
-        </w:rPr>
-        <w:t>7 Квалитет</w:t>
-      </w:r>
-      <w:bookmarkEnd w:id="34"/>
-    </w:p>
-    <w:p>
-      <w:pPr>
-        <w:ind w:left="720" w:firstLine="720"/>
-        <w:rPr>
-          <w:sz w:val="28"/>
-          <w:szCs w:val="28"/>
-          <w:lang w:val="sr-Cyrl-RS"/>
-        </w:rPr>
-      </w:pPr>
-      <w:r>
-        <w:rPr>
-          <w:sz w:val="28"/>
-          <w:szCs w:val="28"/>
-          <w:lang w:val="sr-Cyrl-RS"/>
-        </w:rPr>
-        <w:t>Потребно је тестирати све функционалности нашег програма. Потребно је додати отпорност на спам, који би оптеретио сервер и базу података. Тестирати такође отпорност на грешке.</w:t>
-      </w:r>
-    </w:p>
-    <w:p>
-      <w:pPr>
-        <w:pStyle w:val="Heading1"/>
-        <w:rPr>
-          <w:lang w:val="sr-Cyrl-RS"/>
-        </w:rPr>
-      </w:pPr>
-      <w:bookmarkStart w:id="35" w:name="_Toc36574291"/>
-      <w:r>
-        <w:rPr>
-          <w:lang w:val="sr-Cyrl-RS"/>
-        </w:rPr>
-        <w:t>8 Нефункционални захтеви</w:t>
-      </w:r>
-      <w:bookmarkEnd w:id="35"/>
+      <w:bookmarkStart w:id="37" w:name="_Toc36574294"/>
+      <w:r>
+        <w:rPr>
+          <w:lang w:val="sr-Cyrl-RS"/>
+        </w:rPr>
+        <w:lastRenderedPageBreak/>
+        <w:t>9 Захтеви за корисничком документацијом</w:t>
+      </w:r>
+      <w:bookmarkEnd w:id="37"/>
     </w:p>
     <w:p>
       <w:pPr>
@@ -6961,129 +7304,14 @@
           <w:lang w:val="sr-Cyrl-RS"/>
         </w:rPr>
       </w:pPr>
-      <w:bookmarkStart w:id="36" w:name="_Toc36574292"/>
-      <w:r>
-        <w:rPr>
-          <w:lang w:val="sr-Cyrl-RS"/>
-        </w:rPr>
-        <w:t>8.1. Системски захтеви</w:t>
-      </w:r>
-      <w:bookmarkEnd w:id="36"/>
-    </w:p>
-    <w:p>
-      <w:pPr>
-        <w:ind w:left="720" w:firstLine="720"/>
-        <w:rPr>
-          <w:sz w:val="28"/>
-          <w:szCs w:val="28"/>
-          <w:lang w:val="sr-Cyrl-RS"/>
-        </w:rPr>
-      </w:pPr>
-      <w:r>
-        <w:rPr>
-          <w:sz w:val="28"/>
-          <w:szCs w:val="28"/>
-          <w:lang w:val="sr-Cyrl-RS"/>
-        </w:rPr>
-        <w:t xml:space="preserve">Да би нам радио систем, морамо на серверу имати инсталиран модул за </w:t>
-      </w:r>
-      <w:r>
-        <w:rPr>
-          <w:sz w:val="28"/>
-          <w:szCs w:val="28"/>
-        </w:rPr>
-        <w:t>PHP</w:t>
-      </w:r>
-      <w:r>
-        <w:rPr>
-          <w:sz w:val="28"/>
-          <w:szCs w:val="28"/>
-          <w:lang w:val="sr-Cyrl-RS"/>
-        </w:rPr>
-        <w:t xml:space="preserve"> и </w:t>
-      </w:r>
-      <w:r>
-        <w:rPr>
-          <w:sz w:val="28"/>
-          <w:szCs w:val="28"/>
-        </w:rPr>
-        <w:t>MySQL</w:t>
-      </w:r>
-      <w:r>
-        <w:rPr>
-          <w:sz w:val="28"/>
-          <w:szCs w:val="28"/>
-          <w:lang w:val="sr-Cyrl-RS"/>
-        </w:rPr>
-        <w:t xml:space="preserve"> базу података.</w:t>
-      </w:r>
-    </w:p>
-    <w:p>
-      <w:pPr>
-        <w:pStyle w:val="Heading2"/>
-        <w:rPr>
-          <w:lang w:val="sr-Cyrl-RS"/>
-        </w:rPr>
-      </w:pPr>
-      <w:bookmarkStart w:id="37" w:name="_Toc36574293"/>
-      <w:r>
-        <w:rPr>
-          <w:lang w:val="sr-Cyrl-RS"/>
-        </w:rPr>
-        <w:lastRenderedPageBreak/>
-        <w:t>8.2. Остали захтеви</w:t>
-      </w:r>
-      <w:bookmarkEnd w:id="37"/>
-    </w:p>
-    <w:p>
-      <w:pPr>
-        <w:ind w:left="720" w:firstLine="720"/>
-        <w:rPr>
-          <w:sz w:val="28"/>
-          <w:szCs w:val="28"/>
-          <w:lang w:val="sr-Cyrl-RS"/>
-        </w:rPr>
-      </w:pPr>
-      <w:r>
-        <w:rPr>
-          <w:sz w:val="28"/>
-          <w:szCs w:val="28"/>
-          <w:lang w:val="sr-Cyrl-RS"/>
-        </w:rPr>
-        <w:t>Важно је да нам сајт буде брз и респонзиван и лако модуларан.</w:t>
-      </w:r>
-    </w:p>
-    <w:p>
-      <w:pPr>
-        <w:pStyle w:val="Heading1"/>
-        <w:rPr>
-          <w:lang w:val="sr-Cyrl-RS"/>
-        </w:rPr>
-      </w:pPr>
-      <w:bookmarkStart w:id="38" w:name="_Toc36574294"/>
-      <w:r>
-        <w:rPr>
-          <w:lang w:val="sr-Cyrl-RS"/>
-        </w:rPr>
-        <w:t>9 Захтеви за корисничком документацијом</w:t>
+      <w:bookmarkStart w:id="38" w:name="_Toc36574295"/>
+      <w:r>
+        <w:rPr>
+          <w:lang w:val="sr-Cyrl-RS"/>
+        </w:rPr>
+        <w:t>9.1. Упутства за прављење шпила</w:t>
       </w:r>
       <w:bookmarkEnd w:id="38"/>
-    </w:p>
-    <w:p>
-      <w:pPr>
-        <w:pStyle w:val="Heading2"/>
-        <w:rPr>
-          <w:lang w:val="sr-Cyrl-RS"/>
-        </w:rPr>
-      </w:pPr>
-      <w:bookmarkStart w:id="39" w:name="_Toc36574295"/>
-      <w:r>
-        <w:rPr>
-          <w:lang w:val="sr-Cyrl-RS"/>
-        </w:rPr>
-        <w:t>9.1. Упутства за прављење шпила</w:t>
-      </w:r>
-      <w:bookmarkEnd w:id="39"/>
     </w:p>
     <w:p>
       <w:pPr>
@@ -7127,22 +7355,22 @@
           <w:lang w:val="sr-Cyrl-RS"/>
         </w:rPr>
       </w:pPr>
-      <w:bookmarkStart w:id="40" w:name="_Toc33367646"/>
-      <w:bookmarkStart w:id="41" w:name="_Toc36574296"/>
+      <w:bookmarkStart w:id="39" w:name="_Toc33367646"/>
+      <w:bookmarkStart w:id="40" w:name="_Toc36574296"/>
       <w:r>
         <w:rPr>
           <w:lang w:val="sr-Cyrl-RS"/>
         </w:rPr>
         <w:t xml:space="preserve">9.2. </w:t>
       </w:r>
+      <w:bookmarkEnd w:id="39"/>
+      <w:r>
+        <w:rPr>
+          <w:lang w:val="sr-Cyrl-RS"/>
+        </w:rPr>
+        <w:t>Проширења система</w:t>
+      </w:r>
       <w:bookmarkEnd w:id="40"/>
-      <w:r>
-        <w:rPr>
-          <w:lang w:val="sr-Cyrl-RS"/>
-        </w:rPr>
-        <w:t>Проширења система</w:t>
-      </w:r>
-      <w:bookmarkEnd w:id="41"/>
     </w:p>
     <w:p>
       <w:pPr>
@@ -7200,14 +7428,14 @@
           <w:lang w:val="sr-Cyrl-RS"/>
         </w:rPr>
       </w:pPr>
-      <w:bookmarkStart w:id="42" w:name="_Toc36574297"/>
+      <w:bookmarkStart w:id="41" w:name="_Toc36574297"/>
       <w:r>
         <w:rPr>
           <w:lang w:val="sr-Cyrl-RS"/>
         </w:rPr>
         <w:t>10 План и приоритети</w:t>
       </w:r>
-      <w:bookmarkEnd w:id="42"/>
+      <w:bookmarkEnd w:id="41"/>
     </w:p>
     <w:p>
       <w:pPr>
@@ -7416,7 +7644,6 @@
           <w:szCs w:val="28"/>
           <w:lang w:val="sr-Cyrl-RS"/>
         </w:rPr>
-        <w:lastRenderedPageBreak/>
         <w:t>Листање корисникових шпилова</w:t>
       </w:r>
     </w:p>
@@ -7462,6 +7689,7 @@
           <w:sz w:val="28"/>
           <w:szCs w:val="28"/>
         </w:rPr>
+        <w:lastRenderedPageBreak/>
         <w:t>Login</w:t>
       </w:r>
     </w:p>
@@ -7804,7 +8032,7 @@
 </file>
 
 <file path=word/endnotes.xml><?xml version="1.0" encoding="utf-8"?>
-<w:endnotes xmlns:wpc="http://schemas.microsoft.com/office/word/2010/wordprocessingCanvas" xmlns:cx="http://schemas.microsoft.com/office/drawing/2014/chartex" xmlns:cx1="http://schemas.microsoft.com/office/drawing/2015/9/8/chartex" xmlns:cx2="http://schemas.microsoft.com/office/drawing/2015/10/21/chartex" xmlns:cx3="http://schemas.microsoft.com/office/drawing/2016/5/9/chartex" xmlns:cx4="http://schemas.microsoft.com/office/drawing/2016/5/10/chartex" xmlns:cx5="http://schemas.microsoft.com/office/drawing/2016/5/11/chartex" xmlns:cx6="http://schemas.microsoft.com/office/drawing/2016/5/12/chartex" xmlns:cx7="http://schemas.microsoft.com/office/drawing/2016/5/13/chartex" xmlns:cx8="http://schemas.microsoft.com/office/drawing/2016/5/14/chartex" xmlns:mc="http://schemas.openxmlformats.org/markup-compatibility/2006" xmlns:aink="http://schemas.microsoft.com/office/drawing/2016/ink" xmlns:am3d="http://schemas.microsoft.com/office/drawing/2017/model3d" xmlns:o="urn:schemas-microsoft-com:office:office" xmlns:r="http://schemas.openxmlformats.org/officeDocument/2006/relationships" xmlns:m="http://schemas.openxmlformats.org/officeDocument/2006/math" xmlns:v="urn:schemas-microsoft-com:vml" xmlns:wp14="http://schemas.microsoft.com/office/word/2010/wordprocessingDrawing" xmlns:wp="http://schemas.openxmlformats.org/drawingml/2006/wordprocessingDrawing" xmlns:w10="urn:schemas-microsoft-com:office:word" xmlns:w="http://schemas.openxmlformats.org/wordprocessingml/2006/main" xmlns:w14="http://schemas.microsoft.com/office/word/2010/wordml" xmlns:w15="http://schemas.microsoft.com/office/word/2012/wordml" xmlns:w16cex="http://schemas.microsoft.com/office/word/2018/wordml/cex" xmlns:w16cid="http://schemas.microsoft.com/office/word/2016/wordml/cid" xmlns:w16="http://schemas.microsoft.com/office/word/2018/wordml" xmlns:w16se="http://schemas.microsoft.com/office/word/2015/wordml/symex" xmlns:wpg="http://schemas.microsoft.com/office/word/2010/wordprocessingGroup" xmlns:wpi="http://schemas.microsoft.com/office/word/2010/wordprocessingInk" xmlns:wne="http://schemas.microsoft.com/office/word/2006/wordml" xmlns:wps="http://schemas.microsoft.com/office/word/2010/wordprocessingShape" mc:Ignorable="w14 w15 w16se w16cid w16 w16cex wp14">
+<w:endnotes xmlns:wpc="http://schemas.microsoft.com/office/word/2010/wordprocessingCanvas" xmlns:cx="http://schemas.microsoft.com/office/drawing/2014/chartex" xmlns:cx1="http://schemas.microsoft.com/office/drawing/2015/9/8/chartex" xmlns:cx2="http://schemas.microsoft.com/office/drawing/2015/10/21/chartex" xmlns:cx3="http://schemas.microsoft.com/office/drawing/2016/5/9/chartex" xmlns:cx4="http://schemas.microsoft.com/office/drawing/2016/5/10/chartex" xmlns:cx5="http://schemas.microsoft.com/office/drawing/2016/5/11/chartex" xmlns:cx6="http://schemas.microsoft.com/office/drawing/2016/5/12/chartex" xmlns:cx7="http://schemas.microsoft.com/office/drawing/2016/5/13/chartex" xmlns:cx8="http://schemas.microsoft.com/office/drawing/2016/5/14/chartex" xmlns:mc="http://schemas.openxmlformats.org/markup-compatibility/2006" xmlns:aink="http://schemas.microsoft.com/office/drawing/2016/ink" xmlns:am3d="http://schemas.microsoft.com/office/drawing/2017/model3d" xmlns:o="urn:schemas-microsoft-com:office:office" xmlns:r="http://schemas.openxmlformats.org/officeDocument/2006/relationships" xmlns:m="http://schemas.openxmlformats.org/officeDocument/2006/math" xmlns:v="urn:schemas-microsoft-com:vml" xmlns:wp14="http://schemas.microsoft.com/office/word/2010/wordprocessingDrawing" xmlns:wp="http://schemas.openxmlformats.org/drawingml/2006/wordprocessingDrawing" xmlns:w10="urn:schemas-microsoft-com:office:word" xmlns:w="http://schemas.openxmlformats.org/wordprocessingml/2006/main" xmlns:w14="http://schemas.microsoft.com/office/word/2010/wordml" xmlns:w15="http://schemas.microsoft.com/office/word/2012/wordml" xmlns:w16cid="http://schemas.microsoft.com/office/word/2016/wordml/cid" xmlns:w16se="http://schemas.microsoft.com/office/word/2015/wordml/symex" xmlns:wpg="http://schemas.microsoft.com/office/word/2010/wordprocessingGroup" xmlns:wpi="http://schemas.microsoft.com/office/word/2010/wordprocessingInk" xmlns:wne="http://schemas.microsoft.com/office/word/2006/wordml" xmlns:wps="http://schemas.microsoft.com/office/word/2010/wordprocessingShape" mc:Ignorable="w14 w15 w16se w16cid wp14">
   <w:endnote w:type="separator" w:id="-1">
     <w:p>
       <w:pPr>
@@ -7829,7 +8057,7 @@
 </file>
 
 <file path=word/footer1.xml><?xml version="1.0" encoding="utf-8"?>
-<w:ftr xmlns:wpc="http://schemas.microsoft.com/office/word/2010/wordprocessingCanvas" xmlns:cx="http://schemas.microsoft.com/office/drawing/2014/chartex" xmlns:cx1="http://schemas.microsoft.com/office/drawing/2015/9/8/chartex" xmlns:cx2="http://schemas.microsoft.com/office/drawing/2015/10/21/chartex" xmlns:cx3="http://schemas.microsoft.com/office/drawing/2016/5/9/chartex" xmlns:cx4="http://schemas.microsoft.com/office/drawing/2016/5/10/chartex" xmlns:cx5="http://schemas.microsoft.com/office/drawing/2016/5/11/chartex" xmlns:cx6="http://schemas.microsoft.com/office/drawing/2016/5/12/chartex" xmlns:cx7="http://schemas.microsoft.com/office/drawing/2016/5/13/chartex" xmlns:cx8="http://schemas.microsoft.com/office/drawing/2016/5/14/chartex" xmlns:mc="http://schemas.openxmlformats.org/markup-compatibility/2006" xmlns:aink="http://schemas.microsoft.com/office/drawing/2016/ink" xmlns:am3d="http://schemas.microsoft.com/office/drawing/2017/model3d" xmlns:o="urn:schemas-microsoft-com:office:office" xmlns:r="http://schemas.openxmlformats.org/officeDocument/2006/relationships" xmlns:m="http://schemas.openxmlformats.org/officeDocument/2006/math" xmlns:v="urn:schemas-microsoft-com:vml" xmlns:wp14="http://schemas.microsoft.com/office/word/2010/wordprocessingDrawing" xmlns:wp="http://schemas.openxmlformats.org/drawingml/2006/wordprocessingDrawing" xmlns:w10="urn:schemas-microsoft-com:office:word" xmlns:w="http://schemas.openxmlformats.org/wordprocessingml/2006/main" xmlns:w14="http://schemas.microsoft.com/office/word/2010/wordml" xmlns:w15="http://schemas.microsoft.com/office/word/2012/wordml" xmlns:w16cex="http://schemas.microsoft.com/office/word/2018/wordml/cex" xmlns:w16cid="http://schemas.microsoft.com/office/word/2016/wordml/cid" xmlns:w16="http://schemas.microsoft.com/office/word/2018/wordml" xmlns:w16se="http://schemas.microsoft.com/office/word/2015/wordml/symex" xmlns:wpg="http://schemas.microsoft.com/office/word/2010/wordprocessingGroup" xmlns:wpi="http://schemas.microsoft.com/office/word/2010/wordprocessingInk" xmlns:wne="http://schemas.microsoft.com/office/word/2006/wordml" xmlns:wps="http://schemas.microsoft.com/office/word/2010/wordprocessingShape" mc:Ignorable="w14 w15 w16se w16cid w16 w16cex wp14">
+<w:ftr xmlns:wpc="http://schemas.microsoft.com/office/word/2010/wordprocessingCanvas" xmlns:cx="http://schemas.microsoft.com/office/drawing/2014/chartex" xmlns:cx1="http://schemas.microsoft.com/office/drawing/2015/9/8/chartex" xmlns:cx2="http://schemas.microsoft.com/office/drawing/2015/10/21/chartex" xmlns:cx3="http://schemas.microsoft.com/office/drawing/2016/5/9/chartex" xmlns:cx4="http://schemas.microsoft.com/office/drawing/2016/5/10/chartex" xmlns:cx5="http://schemas.microsoft.com/office/drawing/2016/5/11/chartex" xmlns:cx6="http://schemas.microsoft.com/office/drawing/2016/5/12/chartex" xmlns:cx7="http://schemas.microsoft.com/office/drawing/2016/5/13/chartex" xmlns:cx8="http://schemas.microsoft.com/office/drawing/2016/5/14/chartex" xmlns:mc="http://schemas.openxmlformats.org/markup-compatibility/2006" xmlns:aink="http://schemas.microsoft.com/office/drawing/2016/ink" xmlns:am3d="http://schemas.microsoft.com/office/drawing/2017/model3d" xmlns:o="urn:schemas-microsoft-com:office:office" xmlns:r="http://schemas.openxmlformats.org/officeDocument/2006/relationships" xmlns:m="http://schemas.openxmlformats.org/officeDocument/2006/math" xmlns:v="urn:schemas-microsoft-com:vml" xmlns:wp14="http://schemas.microsoft.com/office/word/2010/wordprocessingDrawing" xmlns:wp="http://schemas.openxmlformats.org/drawingml/2006/wordprocessingDrawing" xmlns:w10="urn:schemas-microsoft-com:office:word" xmlns:w="http://schemas.openxmlformats.org/wordprocessingml/2006/main" xmlns:w14="http://schemas.microsoft.com/office/word/2010/wordml" xmlns:w15="http://schemas.microsoft.com/office/word/2012/wordml" xmlns:w16cid="http://schemas.microsoft.com/office/word/2016/wordml/cid" xmlns:w16se="http://schemas.microsoft.com/office/word/2015/wordml/symex" xmlns:wpg="http://schemas.microsoft.com/office/word/2010/wordprocessingGroup" xmlns:wpi="http://schemas.microsoft.com/office/word/2010/wordprocessingInk" xmlns:wne="http://schemas.microsoft.com/office/word/2006/wordml" xmlns:wps="http://schemas.microsoft.com/office/word/2010/wordprocessingShape" mc:Ignorable="w14 w15 w16se w16cid wp14">
   <w:sdt>
     <w:sdtPr>
       <w:id w:val="-1652976482"/>
@@ -7918,7 +8146,7 @@
 </file>
 
 <file path=word/footnotes.xml><?xml version="1.0" encoding="utf-8"?>
-<w:footnotes xmlns:wpc="http://schemas.microsoft.com/office/word/2010/wordprocessingCanvas" xmlns:cx="http://schemas.microsoft.com/office/drawing/2014/chartex" xmlns:cx1="http://schemas.microsoft.com/office/drawing/2015/9/8/chartex" xmlns:cx2="http://schemas.microsoft.com/office/drawing/2015/10/21/chartex" xmlns:cx3="http://schemas.microsoft.com/office/drawing/2016/5/9/chartex" xmlns:cx4="http://schemas.microsoft.com/office/drawing/2016/5/10/chartex" xmlns:cx5="http://schemas.microsoft.com/office/drawing/2016/5/11/chartex" xmlns:cx6="http://schemas.microsoft.com/office/drawing/2016/5/12/chartex" xmlns:cx7="http://schemas.microsoft.com/office/drawing/2016/5/13/chartex" xmlns:cx8="http://schemas.microsoft.com/office/drawing/2016/5/14/chartex" xmlns:mc="http://schemas.openxmlformats.org/markup-compatibility/2006" xmlns:aink="http://schemas.microsoft.com/office/drawing/2016/ink" xmlns:am3d="http://schemas.microsoft.com/office/drawing/2017/model3d" xmlns:o="urn:schemas-microsoft-com:office:office" xmlns:r="http://schemas.openxmlformats.org/officeDocument/2006/relationships" xmlns:m="http://schemas.openxmlformats.org/officeDocument/2006/math" xmlns:v="urn:schemas-microsoft-com:vml" xmlns:wp14="http://schemas.microsoft.com/office/word/2010/wordprocessingDrawing" xmlns:wp="http://schemas.openxmlformats.org/drawingml/2006/wordprocessingDrawing" xmlns:w10="urn:schemas-microsoft-com:office:word" xmlns:w="http://schemas.openxmlformats.org/wordprocessingml/2006/main" xmlns:w14="http://schemas.microsoft.com/office/word/2010/wordml" xmlns:w15="http://schemas.microsoft.com/office/word/2012/wordml" xmlns:w16cex="http://schemas.microsoft.com/office/word/2018/wordml/cex" xmlns:w16cid="http://schemas.microsoft.com/office/word/2016/wordml/cid" xmlns:w16="http://schemas.microsoft.com/office/word/2018/wordml" xmlns:w16se="http://schemas.microsoft.com/office/word/2015/wordml/symex" xmlns:wpg="http://schemas.microsoft.com/office/word/2010/wordprocessingGroup" xmlns:wpi="http://schemas.microsoft.com/office/word/2010/wordprocessingInk" xmlns:wne="http://schemas.microsoft.com/office/word/2006/wordml" xmlns:wps="http://schemas.microsoft.com/office/word/2010/wordprocessingShape" mc:Ignorable="w14 w15 w16se w16cid w16 w16cex wp14">
+<w:footnotes xmlns:wpc="http://schemas.microsoft.com/office/word/2010/wordprocessingCanvas" xmlns:cx="http://schemas.microsoft.com/office/drawing/2014/chartex" xmlns:cx1="http://schemas.microsoft.com/office/drawing/2015/9/8/chartex" xmlns:cx2="http://schemas.microsoft.com/office/drawing/2015/10/21/chartex" xmlns:cx3="http://schemas.microsoft.com/office/drawing/2016/5/9/chartex" xmlns:cx4="http://schemas.microsoft.com/office/drawing/2016/5/10/chartex" xmlns:cx5="http://schemas.microsoft.com/office/drawing/2016/5/11/chartex" xmlns:cx6="http://schemas.microsoft.com/office/drawing/2016/5/12/chartex" xmlns:cx7="http://schemas.microsoft.com/office/drawing/2016/5/13/chartex" xmlns:cx8="http://schemas.microsoft.com/office/drawing/2016/5/14/chartex" xmlns:mc="http://schemas.openxmlformats.org/markup-compatibility/2006" xmlns:aink="http://schemas.microsoft.com/office/drawing/2016/ink" xmlns:am3d="http://schemas.microsoft.com/office/drawing/2017/model3d" xmlns:o="urn:schemas-microsoft-com:office:office" xmlns:r="http://schemas.openxmlformats.org/officeDocument/2006/relationships" xmlns:m="http://schemas.openxmlformats.org/officeDocument/2006/math" xmlns:v="urn:schemas-microsoft-com:vml" xmlns:wp14="http://schemas.microsoft.com/office/word/2010/wordprocessingDrawing" xmlns:wp="http://schemas.openxmlformats.org/drawingml/2006/wordprocessingDrawing" xmlns:w10="urn:schemas-microsoft-com:office:word" xmlns:w="http://schemas.openxmlformats.org/wordprocessingml/2006/main" xmlns:w14="http://schemas.microsoft.com/office/word/2010/wordml" xmlns:w15="http://schemas.microsoft.com/office/word/2012/wordml" xmlns:w16cid="http://schemas.microsoft.com/office/word/2016/wordml/cid" xmlns:w16se="http://schemas.microsoft.com/office/word/2015/wordml/symex" xmlns:wpg="http://schemas.microsoft.com/office/word/2010/wordprocessingGroup" xmlns:wpi="http://schemas.microsoft.com/office/word/2010/wordprocessingInk" xmlns:wne="http://schemas.microsoft.com/office/word/2006/wordml" xmlns:wps="http://schemas.microsoft.com/office/word/2010/wordprocessingShape" mc:Ignorable="w14 w15 w16se w16cid wp14">
   <w:footnote w:type="separator" w:id="-1">
     <w:p>
       <w:pPr>
@@ -7943,7 +8171,7 @@
 </file>
 
 <file path=word/header1.xml><?xml version="1.0" encoding="utf-8"?>
-<w:hdr xmlns:wpc="http://schemas.microsoft.com/office/word/2010/wordprocessingCanvas" xmlns:cx="http://schemas.microsoft.com/office/drawing/2014/chartex" xmlns:cx1="http://schemas.microsoft.com/office/drawing/2015/9/8/chartex" xmlns:cx2="http://schemas.microsoft.com/office/drawing/2015/10/21/chartex" xmlns:cx3="http://schemas.microsoft.com/office/drawing/2016/5/9/chartex" xmlns:cx4="http://schemas.microsoft.com/office/drawing/2016/5/10/chartex" xmlns:cx5="http://schemas.microsoft.com/office/drawing/2016/5/11/chartex" xmlns:cx6="http://schemas.microsoft.com/office/drawing/2016/5/12/chartex" xmlns:cx7="http://schemas.microsoft.com/office/drawing/2016/5/13/chartex" xmlns:cx8="http://schemas.microsoft.com/office/drawing/2016/5/14/chartex" xmlns:mc="http://schemas.openxmlformats.org/markup-compatibility/2006" xmlns:aink="http://schemas.microsoft.com/office/drawing/2016/ink" xmlns:am3d="http://schemas.microsoft.com/office/drawing/2017/model3d" xmlns:o="urn:schemas-microsoft-com:office:office" xmlns:r="http://schemas.openxmlformats.org/officeDocument/2006/relationships" xmlns:m="http://schemas.openxmlformats.org/officeDocument/2006/math" xmlns:v="urn:schemas-microsoft-com:vml" xmlns:wp14="http://schemas.microsoft.com/office/word/2010/wordprocessingDrawing" xmlns:wp="http://schemas.openxmlformats.org/drawingml/2006/wordprocessingDrawing" xmlns:w10="urn:schemas-microsoft-com:office:word" xmlns:w="http://schemas.openxmlformats.org/wordprocessingml/2006/main" xmlns:w14="http://schemas.microsoft.com/office/word/2010/wordml" xmlns:w15="http://schemas.microsoft.com/office/word/2012/wordml" xmlns:w16cex="http://schemas.microsoft.com/office/word/2018/wordml/cex" xmlns:w16cid="http://schemas.microsoft.com/office/word/2016/wordml/cid" xmlns:w16="http://schemas.microsoft.com/office/word/2018/wordml" xmlns:w16se="http://schemas.microsoft.com/office/word/2015/wordml/symex" xmlns:wpg="http://schemas.microsoft.com/office/word/2010/wordprocessingGroup" xmlns:wpi="http://schemas.microsoft.com/office/word/2010/wordprocessingInk" xmlns:wne="http://schemas.microsoft.com/office/word/2006/wordml" xmlns:wps="http://schemas.microsoft.com/office/word/2010/wordprocessingShape" mc:Ignorable="w14 w15 w16se w16cid w16 w16cex wp14">
+<w:hdr xmlns:wpc="http://schemas.microsoft.com/office/word/2010/wordprocessingCanvas" xmlns:cx="http://schemas.microsoft.com/office/drawing/2014/chartex" xmlns:cx1="http://schemas.microsoft.com/office/drawing/2015/9/8/chartex" xmlns:cx2="http://schemas.microsoft.com/office/drawing/2015/10/21/chartex" xmlns:cx3="http://schemas.microsoft.com/office/drawing/2016/5/9/chartex" xmlns:cx4="http://schemas.microsoft.com/office/drawing/2016/5/10/chartex" xmlns:cx5="http://schemas.microsoft.com/office/drawing/2016/5/11/chartex" xmlns:cx6="http://schemas.microsoft.com/office/drawing/2016/5/12/chartex" xmlns:cx7="http://schemas.microsoft.com/office/drawing/2016/5/13/chartex" xmlns:cx8="http://schemas.microsoft.com/office/drawing/2016/5/14/chartex" xmlns:mc="http://schemas.openxmlformats.org/markup-compatibility/2006" xmlns:aink="http://schemas.microsoft.com/office/drawing/2016/ink" xmlns:am3d="http://schemas.microsoft.com/office/drawing/2017/model3d" xmlns:o="urn:schemas-microsoft-com:office:office" xmlns:r="http://schemas.openxmlformats.org/officeDocument/2006/relationships" xmlns:m="http://schemas.openxmlformats.org/officeDocument/2006/math" xmlns:v="urn:schemas-microsoft-com:vml" xmlns:wp14="http://schemas.microsoft.com/office/word/2010/wordprocessingDrawing" xmlns:wp="http://schemas.openxmlformats.org/drawingml/2006/wordprocessingDrawing" xmlns:w10="urn:schemas-microsoft-com:office:word" xmlns:w="http://schemas.openxmlformats.org/wordprocessingml/2006/main" xmlns:w14="http://schemas.microsoft.com/office/word/2010/wordml" xmlns:w15="http://schemas.microsoft.com/office/word/2012/wordml" xmlns:w16cid="http://schemas.microsoft.com/office/word/2016/wordml/cid" xmlns:w16se="http://schemas.microsoft.com/office/word/2015/wordml/symex" xmlns:wpg="http://schemas.microsoft.com/office/word/2010/wordprocessingGroup" xmlns:wpi="http://schemas.microsoft.com/office/word/2010/wordprocessingInk" xmlns:wne="http://schemas.microsoft.com/office/word/2006/wordml" xmlns:wps="http://schemas.microsoft.com/office/word/2010/wordprocessingShape" mc:Ignorable="w14 w15 w16se w16cid wp14">
   <w:p>
     <w:pPr>
       <w:rPr>
@@ -8026,7 +8254,7 @@
 </file>
 
 <file path=word/numbering.xml><?xml version="1.0" encoding="utf-8"?>
-<w:numbering xmlns:wpc="http://schemas.microsoft.com/office/word/2010/wordprocessingCanvas" xmlns:cx="http://schemas.microsoft.com/office/drawing/2014/chartex" xmlns:cx1="http://schemas.microsoft.com/office/drawing/2015/9/8/chartex" xmlns:cx2="http://schemas.microsoft.com/office/drawing/2015/10/21/chartex" xmlns:cx3="http://schemas.microsoft.com/office/drawing/2016/5/9/chartex" xmlns:cx4="http://schemas.microsoft.com/office/drawing/2016/5/10/chartex" xmlns:cx5="http://schemas.microsoft.com/office/drawing/2016/5/11/chartex" xmlns:cx6="http://schemas.microsoft.com/office/drawing/2016/5/12/chartex" xmlns:cx7="http://schemas.microsoft.com/office/drawing/2016/5/13/chartex" xmlns:cx8="http://schemas.microsoft.com/office/drawing/2016/5/14/chartex" xmlns:mc="http://schemas.openxmlformats.org/markup-compatibility/2006" xmlns:aink="http://schemas.microsoft.com/office/drawing/2016/ink" xmlns:am3d="http://schemas.microsoft.com/office/drawing/2017/model3d" xmlns:o="urn:schemas-microsoft-com:office:office" xmlns:r="http://schemas.openxmlformats.org/officeDocument/2006/relationships" xmlns:m="http://schemas.openxmlformats.org/officeDocument/2006/math" xmlns:v="urn:schemas-microsoft-com:vml" xmlns:wp14="http://schemas.microsoft.com/office/word/2010/wordprocessingDrawing" xmlns:wp="http://schemas.openxmlformats.org/drawingml/2006/wordprocessingDrawing" xmlns:w10="urn:schemas-microsoft-com:office:word" xmlns:w="http://schemas.openxmlformats.org/wordprocessingml/2006/main" xmlns:w14="http://schemas.microsoft.com/office/word/2010/wordml" xmlns:w15="http://schemas.microsoft.com/office/word/2012/wordml" xmlns:w16cex="http://schemas.microsoft.com/office/word/2018/wordml/cex" xmlns:w16cid="http://schemas.microsoft.com/office/word/2016/wordml/cid" xmlns:w16="http://schemas.microsoft.com/office/word/2018/wordml" xmlns:w16se="http://schemas.microsoft.com/office/word/2015/wordml/symex" xmlns:wpg="http://schemas.microsoft.com/office/word/2010/wordprocessingGroup" xmlns:wpi="http://schemas.microsoft.com/office/word/2010/wordprocessingInk" xmlns:wne="http://schemas.microsoft.com/office/word/2006/wordml" xmlns:wps="http://schemas.microsoft.com/office/word/2010/wordprocessingShape" mc:Ignorable="w14 w15 w16se w16cid w16 w16cex wp14">
+<w:numbering xmlns:wpc="http://schemas.microsoft.com/office/word/2010/wordprocessingCanvas" xmlns:cx="http://schemas.microsoft.com/office/drawing/2014/chartex" xmlns:cx1="http://schemas.microsoft.com/office/drawing/2015/9/8/chartex" xmlns:cx2="http://schemas.microsoft.com/office/drawing/2015/10/21/chartex" xmlns:cx3="http://schemas.microsoft.com/office/drawing/2016/5/9/chartex" xmlns:cx4="http://schemas.microsoft.com/office/drawing/2016/5/10/chartex" xmlns:cx5="http://schemas.microsoft.com/office/drawing/2016/5/11/chartex" xmlns:cx6="http://schemas.microsoft.com/office/drawing/2016/5/12/chartex" xmlns:cx7="http://schemas.microsoft.com/office/drawing/2016/5/13/chartex" xmlns:cx8="http://schemas.microsoft.com/office/drawing/2016/5/14/chartex" xmlns:mc="http://schemas.openxmlformats.org/markup-compatibility/2006" xmlns:aink="http://schemas.microsoft.com/office/drawing/2016/ink" xmlns:am3d="http://schemas.microsoft.com/office/drawing/2017/model3d" xmlns:o="urn:schemas-microsoft-com:office:office" xmlns:r="http://schemas.openxmlformats.org/officeDocument/2006/relationships" xmlns:m="http://schemas.openxmlformats.org/officeDocument/2006/math" xmlns:v="urn:schemas-microsoft-com:vml" xmlns:wp14="http://schemas.microsoft.com/office/word/2010/wordprocessingDrawing" xmlns:wp="http://schemas.openxmlformats.org/drawingml/2006/wordprocessingDrawing" xmlns:w10="urn:schemas-microsoft-com:office:word" xmlns:w="http://schemas.openxmlformats.org/wordprocessingml/2006/main" xmlns:w14="http://schemas.microsoft.com/office/word/2010/wordml" xmlns:w15="http://schemas.microsoft.com/office/word/2012/wordml" xmlns:w16cid="http://schemas.microsoft.com/office/word/2016/wordml/cid" xmlns:w16se="http://schemas.microsoft.com/office/word/2015/wordml/symex" xmlns:wpg="http://schemas.microsoft.com/office/word/2010/wordprocessingGroup" xmlns:wpi="http://schemas.microsoft.com/office/word/2010/wordprocessingInk" xmlns:wne="http://schemas.microsoft.com/office/word/2006/wordml" xmlns:wps="http://schemas.microsoft.com/office/word/2010/wordprocessingShape" mc:Ignorable="w14 w15 w16se w16cid wp14">
   <w:abstractNum w:abstractNumId="0" w15:restartNumberingAfterBreak="0">
     <w:nsid w:val="0CF2631C"/>
     <w:multiLevelType w:val="multilevel"/>
@@ -8724,7 +8952,7 @@
 </file>
 
 <file path=word/styles.xml><?xml version="1.0" encoding="utf-8"?>
-<w:styles xmlns:mc="http://schemas.openxmlformats.org/markup-compatibility/2006" xmlns:r="http://schemas.openxmlformats.org/officeDocument/2006/relationships" xmlns:w="http://schemas.openxmlformats.org/wordprocessingml/2006/main" xmlns:w14="http://schemas.microsoft.com/office/word/2010/wordml" xmlns:w15="http://schemas.microsoft.com/office/word/2012/wordml" xmlns:w16cex="http://schemas.microsoft.com/office/word/2018/wordml/cex" xmlns:w16cid="http://schemas.microsoft.com/office/word/2016/wordml/cid" xmlns:w16="http://schemas.microsoft.com/office/word/2018/wordml" xmlns:w16se="http://schemas.microsoft.com/office/word/2015/wordml/symex" mc:Ignorable="w14 w15 w16se w16cid w16 w16cex">
+<w:styles xmlns:mc="http://schemas.openxmlformats.org/markup-compatibility/2006" xmlns:r="http://schemas.openxmlformats.org/officeDocument/2006/relationships" xmlns:w="http://schemas.openxmlformats.org/wordprocessingml/2006/main" xmlns:w14="http://schemas.microsoft.com/office/word/2010/wordml" xmlns:w15="http://schemas.microsoft.com/office/word/2012/wordml" xmlns:w16cid="http://schemas.microsoft.com/office/word/2016/wordml/cid" xmlns:w16se="http://schemas.microsoft.com/office/word/2015/wordml/symex" mc:Ignorable="w14 w15 w16se w16cid">
   <w:docDefaults>
     <w:rPrDefault>
       <w:rPr>

</xml_diff>

<commit_message>
Revert "Dorađeni moji SSU po Majinim primedbama"
This reverts commit 2de7439395aa68eed6deae38a01dc6812811adda.
</commit_message>
<xml_diff>
--- a/Faza 3/Projektni zadatak/TEAM DOGS - Projektni Zadatak.docx
+++ b/Faza 3/Projektni zadatak/TEAM DOGS - Projektni Zadatak.docx
@@ -1,6 +1,6 @@
 
 <file path=word/document.xml><?xml version="1.0" encoding="utf-8"?>
-<w:document xmlns:wpc="http://schemas.microsoft.com/office/word/2010/wordprocessingCanvas" xmlns:cx="http://schemas.microsoft.com/office/drawing/2014/chartex" xmlns:cx1="http://schemas.microsoft.com/office/drawing/2015/9/8/chartex" xmlns:cx2="http://schemas.microsoft.com/office/drawing/2015/10/21/chartex" xmlns:cx3="http://schemas.microsoft.com/office/drawing/2016/5/9/chartex" xmlns:cx4="http://schemas.microsoft.com/office/drawing/2016/5/10/chartex" xmlns:cx5="http://schemas.microsoft.com/office/drawing/2016/5/11/chartex" xmlns:cx6="http://schemas.microsoft.com/office/drawing/2016/5/12/chartex" xmlns:cx7="http://schemas.microsoft.com/office/drawing/2016/5/13/chartex" xmlns:cx8="http://schemas.microsoft.com/office/drawing/2016/5/14/chartex" xmlns:mc="http://schemas.openxmlformats.org/markup-compatibility/2006" xmlns:aink="http://schemas.microsoft.com/office/drawing/2016/ink" xmlns:am3d="http://schemas.microsoft.com/office/drawing/2017/model3d" xmlns:o="urn:schemas-microsoft-com:office:office" xmlns:r="http://schemas.openxmlformats.org/officeDocument/2006/relationships" xmlns:m="http://schemas.openxmlformats.org/officeDocument/2006/math" xmlns:v="urn:schemas-microsoft-com:vml" xmlns:wp14="http://schemas.microsoft.com/office/word/2010/wordprocessingDrawing" xmlns:wp="http://schemas.openxmlformats.org/drawingml/2006/wordprocessingDrawing" xmlns:w10="urn:schemas-microsoft-com:office:word" xmlns:w="http://schemas.openxmlformats.org/wordprocessingml/2006/main" xmlns:w14="http://schemas.microsoft.com/office/word/2010/wordml" xmlns:w15="http://schemas.microsoft.com/office/word/2012/wordml" xmlns:w16cid="http://schemas.microsoft.com/office/word/2016/wordml/cid" xmlns:w16se="http://schemas.microsoft.com/office/word/2015/wordml/symex" xmlns:wpg="http://schemas.microsoft.com/office/word/2010/wordprocessingGroup" xmlns:wpi="http://schemas.microsoft.com/office/word/2010/wordprocessingInk" xmlns:wne="http://schemas.microsoft.com/office/word/2006/wordml" xmlns:wps="http://schemas.microsoft.com/office/word/2010/wordprocessingShape" mc:Ignorable="w14 w15 w16se w16cid wp14">
+<w:document xmlns:wpc="http://schemas.microsoft.com/office/word/2010/wordprocessingCanvas" xmlns:cx="http://schemas.microsoft.com/office/drawing/2014/chartex" xmlns:cx1="http://schemas.microsoft.com/office/drawing/2015/9/8/chartex" xmlns:cx2="http://schemas.microsoft.com/office/drawing/2015/10/21/chartex" xmlns:cx3="http://schemas.microsoft.com/office/drawing/2016/5/9/chartex" xmlns:cx4="http://schemas.microsoft.com/office/drawing/2016/5/10/chartex" xmlns:cx5="http://schemas.microsoft.com/office/drawing/2016/5/11/chartex" xmlns:cx6="http://schemas.microsoft.com/office/drawing/2016/5/12/chartex" xmlns:cx7="http://schemas.microsoft.com/office/drawing/2016/5/13/chartex" xmlns:cx8="http://schemas.microsoft.com/office/drawing/2016/5/14/chartex" xmlns:mc="http://schemas.openxmlformats.org/markup-compatibility/2006" xmlns:aink="http://schemas.microsoft.com/office/drawing/2016/ink" xmlns:am3d="http://schemas.microsoft.com/office/drawing/2017/model3d" xmlns:o="urn:schemas-microsoft-com:office:office" xmlns:r="http://schemas.openxmlformats.org/officeDocument/2006/relationships" xmlns:m="http://schemas.openxmlformats.org/officeDocument/2006/math" xmlns:v="urn:schemas-microsoft-com:vml" xmlns:wp14="http://schemas.microsoft.com/office/word/2010/wordprocessingDrawing" xmlns:wp="http://schemas.openxmlformats.org/drawingml/2006/wordprocessingDrawing" xmlns:w10="urn:schemas-microsoft-com:office:word" xmlns:w="http://schemas.openxmlformats.org/wordprocessingml/2006/main" xmlns:w14="http://schemas.microsoft.com/office/word/2010/wordml" xmlns:w15="http://schemas.microsoft.com/office/word/2012/wordml" xmlns:w16cex="http://schemas.microsoft.com/office/word/2018/wordml/cex" xmlns:w16cid="http://schemas.microsoft.com/office/word/2016/wordml/cid" xmlns:w16="http://schemas.microsoft.com/office/word/2018/wordml" xmlns:w16se="http://schemas.microsoft.com/office/word/2015/wordml/symex" xmlns:wpg="http://schemas.microsoft.com/office/word/2010/wordprocessingGroup" xmlns:wpi="http://schemas.microsoft.com/office/word/2010/wordprocessingInk" xmlns:wne="http://schemas.microsoft.com/office/word/2006/wordml" xmlns:wps="http://schemas.microsoft.com/office/word/2010/wordprocessingShape" mc:Ignorable="w14 w15 w16se w16cid w16 w16cex wp14">
   <w:body>
     <w:p>
       <w:pPr>
@@ -3964,6 +3964,8 @@
               </w:rPr>
               <w:t>Функционални захтеви</w:t>
             </w:r>
+            <w:bookmarkStart w:id="1" w:name="_GoBack"/>
+            <w:bookmarkEnd w:id="1"/>
           </w:p>
         </w:tc>
         <w:tc>
@@ -4403,7 +4405,7 @@
           <w:lang w:val="sr-Cyrl-RS"/>
         </w:rPr>
       </w:pPr>
-      <w:bookmarkStart w:id="1" w:name="_Toc36574258"/>
+      <w:bookmarkStart w:id="2" w:name="_Toc36574258"/>
       <w:r>
         <w:lastRenderedPageBreak/>
         <w:t xml:space="preserve">1 </w:t>
@@ -4414,7 +4416,7 @@
         </w:rPr>
         <w:t>Увод</w:t>
       </w:r>
-      <w:bookmarkEnd w:id="1"/>
+      <w:bookmarkEnd w:id="2"/>
     </w:p>
     <w:p>
       <w:pPr>
@@ -4427,14 +4429,14 @@
           <w:lang w:val="sr-Cyrl-RS"/>
         </w:rPr>
       </w:pPr>
-      <w:bookmarkStart w:id="2" w:name="_Toc36574259"/>
+      <w:bookmarkStart w:id="3" w:name="_Toc36574259"/>
       <w:r>
         <w:rPr>
           <w:lang w:val="sr-Cyrl-RS"/>
         </w:rPr>
         <w:t>Резиме</w:t>
       </w:r>
-      <w:bookmarkEnd w:id="2"/>
+      <w:bookmarkEnd w:id="3"/>
     </w:p>
     <w:p>
       <w:pPr>
@@ -4497,14 +4499,14 @@
           <w:lang w:val="sr-Cyrl-RS"/>
         </w:rPr>
       </w:pPr>
-      <w:bookmarkStart w:id="3" w:name="_Toc36574260"/>
+      <w:bookmarkStart w:id="4" w:name="_Toc36574260"/>
       <w:r>
         <w:rPr>
           <w:lang w:val="sr-Cyrl-RS"/>
         </w:rPr>
         <w:t>Намена документа</w:t>
       </w:r>
-      <w:bookmarkEnd w:id="3"/>
+      <w:bookmarkEnd w:id="4"/>
     </w:p>
     <w:p>
       <w:pPr>
@@ -4545,7 +4547,7 @@
           <w:lang w:val="sr-Cyrl-RS"/>
         </w:rPr>
       </w:pPr>
-      <w:bookmarkStart w:id="4" w:name="_Toc36574261"/>
+      <w:bookmarkStart w:id="5" w:name="_Toc36574261"/>
       <w:r>
         <w:t xml:space="preserve">2 </w:t>
       </w:r>
@@ -4555,7 +4557,7 @@
         </w:rPr>
         <w:t>Опис система</w:t>
       </w:r>
-      <w:bookmarkEnd w:id="4"/>
+      <w:bookmarkEnd w:id="5"/>
     </w:p>
     <w:p>
       <w:pPr>
@@ -4687,7 +4689,7 @@
           <w:lang w:val="sr-Cyrl-RS"/>
         </w:rPr>
       </w:pPr>
-      <w:bookmarkStart w:id="5" w:name="_Toc36574262"/>
+      <w:bookmarkStart w:id="6" w:name="_Toc36574262"/>
       <w:r>
         <w:lastRenderedPageBreak/>
         <w:t xml:space="preserve">3 </w:t>
@@ -4698,7 +4700,7 @@
         </w:rPr>
         <w:t>Категорије корисника</w:t>
       </w:r>
-      <w:bookmarkEnd w:id="5"/>
+      <w:bookmarkEnd w:id="6"/>
     </w:p>
     <w:p>
       <w:pPr>
@@ -4716,488 +4718,246 @@
         </w:rPr>
         <w:t xml:space="preserve">Разликујемо следеће категорије корисника: </w:t>
       </w:r>
-      <w:proofErr w:type="spellStart"/>
-      <w:r>
-        <w:rPr>
-          <w:sz w:val="28"/>
-          <w:szCs w:val="28"/>
-        </w:rPr>
-        <w:t>Гост</w:t>
-      </w:r>
-      <w:proofErr w:type="spellEnd"/>
-      <w:r>
-        <w:rPr>
-          <w:sz w:val="28"/>
-          <w:szCs w:val="28"/>
-        </w:rPr>
-        <w:t xml:space="preserve">, </w:t>
-      </w:r>
-      <w:proofErr w:type="spellStart"/>
-      <w:r>
-        <w:rPr>
-          <w:sz w:val="28"/>
-          <w:szCs w:val="28"/>
-        </w:rPr>
-        <w:t>Регистровани</w:t>
-      </w:r>
-      <w:proofErr w:type="spellEnd"/>
-      <w:r>
-        <w:rPr>
-          <w:sz w:val="28"/>
-          <w:szCs w:val="28"/>
-        </w:rPr>
-        <w:t xml:space="preserve"> </w:t>
-      </w:r>
-      <w:proofErr w:type="spellStart"/>
-      <w:r>
-        <w:rPr>
-          <w:sz w:val="28"/>
-          <w:szCs w:val="28"/>
-        </w:rPr>
-        <w:t>корисник</w:t>
-      </w:r>
-      <w:proofErr w:type="spellEnd"/>
-      <w:r>
-        <w:rPr>
-          <w:sz w:val="28"/>
-          <w:szCs w:val="28"/>
-        </w:rPr>
-        <w:t xml:space="preserve"> и </w:t>
-      </w:r>
-      <w:proofErr w:type="spellStart"/>
-      <w:r>
-        <w:rPr>
-          <w:sz w:val="28"/>
-          <w:szCs w:val="28"/>
-        </w:rPr>
-        <w:t>Администратор</w:t>
-      </w:r>
-      <w:proofErr w:type="spellEnd"/>
-      <w:r>
-        <w:rPr>
-          <w:sz w:val="28"/>
-          <w:szCs w:val="28"/>
+      <w:r>
+        <w:rPr>
+          <w:sz w:val="28"/>
+          <w:szCs w:val="28"/>
+        </w:rPr>
+        <w:t>Гост, Регистровани корисник и Администратор.</w:t>
+      </w:r>
+    </w:p>
+    <w:p>
+      <w:pPr>
+        <w:ind w:left="720"/>
+        <w:rPr>
+          <w:sz w:val="28"/>
+          <w:szCs w:val="28"/>
+          <w:lang w:val="sr-Latn-RS"/>
+        </w:rPr>
+      </w:pPr>
+    </w:p>
+    <w:p>
+      <w:pPr>
+        <w:pStyle w:val="Heading2"/>
+        <w:rPr>
+          <w:lang w:val="sr-Cyrl-RS"/>
+        </w:rPr>
+      </w:pPr>
+      <w:bookmarkStart w:id="7" w:name="_Toc36574263"/>
+      <w:r>
+        <w:rPr>
+          <w:lang w:val="sr-Cyrl-RS"/>
+        </w:rPr>
+        <w:t>3.1. Гост</w:t>
+      </w:r>
+      <w:bookmarkEnd w:id="7"/>
+    </w:p>
+    <w:p>
+      <w:pPr>
+        <w:ind w:left="720" w:firstLine="720"/>
+        <w:rPr>
+          <w:sz w:val="28"/>
+          <w:szCs w:val="28"/>
+          <w:lang w:val="sr-Cyrl-RS"/>
+        </w:rPr>
+      </w:pPr>
+      <w:r>
+        <w:rPr>
+          <w:sz w:val="28"/>
+          <w:szCs w:val="28"/>
+          <w:lang w:val="sr-Cyrl-RS"/>
+        </w:rPr>
+        <w:t>Има приступ већини функционалности сајта. Може да игра игре различитих правила и да прави своја правила, али не може да их чува.</w:t>
+      </w:r>
+    </w:p>
+    <w:p>
+      <w:pPr>
+        <w:rPr>
+          <w:lang w:val="sr-Cyrl-RS"/>
+        </w:rPr>
+      </w:pPr>
+    </w:p>
+    <w:p>
+      <w:pPr>
+        <w:pStyle w:val="Heading2"/>
+        <w:rPr>
+          <w:lang w:val="sr-Cyrl-RS"/>
+        </w:rPr>
+      </w:pPr>
+      <w:bookmarkStart w:id="8" w:name="_Toc36574264"/>
+      <w:r>
+        <w:rPr>
+          <w:lang w:val="sr-Cyrl-RS"/>
+        </w:rPr>
+        <w:t>3.2. Регистровани корисник</w:t>
+      </w:r>
+      <w:bookmarkEnd w:id="8"/>
+    </w:p>
+    <w:p>
+      <w:pPr>
+        <w:ind w:left="720" w:firstLine="720"/>
+        <w:rPr>
+          <w:sz w:val="28"/>
+          <w:szCs w:val="28"/>
+          <w:lang w:val="sr-Cyrl-RS"/>
+        </w:rPr>
+      </w:pPr>
+      <w:r>
+        <w:rPr>
+          <w:sz w:val="28"/>
+          <w:szCs w:val="28"/>
+          <w:lang w:val="sr-Cyrl-RS"/>
+        </w:rPr>
+        <w:t>Регистровани корисник се логује уз помоћ свог имена и лозинке. Док је улогован корисник може да чува шпилове које је направио он или било који други корисник. Може и да прегледа своје сачуване шпилове.</w:t>
+      </w:r>
+    </w:p>
+    <w:p>
+      <w:pPr>
+        <w:rPr>
+          <w:lang w:val="sr-Cyrl-RS"/>
+        </w:rPr>
+      </w:pPr>
+    </w:p>
+    <w:p>
+      <w:pPr>
+        <w:pStyle w:val="Heading2"/>
+        <w:rPr>
+          <w:lang w:val="sr-Cyrl-RS"/>
+        </w:rPr>
+      </w:pPr>
+      <w:bookmarkStart w:id="9" w:name="_Toc36574265"/>
+      <w:r>
+        <w:rPr>
+          <w:lang w:val="sr-Cyrl-RS"/>
+        </w:rPr>
+        <w:t>3.3.  Администратор</w:t>
+      </w:r>
+      <w:bookmarkEnd w:id="9"/>
+    </w:p>
+    <w:p>
+      <w:pPr>
+        <w:ind w:left="720" w:firstLine="720"/>
+        <w:rPr>
+          <w:sz w:val="28"/>
+          <w:szCs w:val="28"/>
+          <w:lang w:val="sr-Latn-RS"/>
+        </w:rPr>
+      </w:pPr>
+      <w:r>
+        <w:rPr>
+          <w:sz w:val="28"/>
+          <w:szCs w:val="28"/>
+          <w:lang w:val="sr-Cyrl-RS"/>
+        </w:rPr>
+        <w:t xml:space="preserve">Администратор се логује </w:t>
+      </w:r>
+      <w:r>
+        <w:rPr>
+          <w:sz w:val="28"/>
+          <w:szCs w:val="28"/>
+          <w:lang w:val="sr-Cyrl-RS"/>
+        </w:rPr>
+        <w:t xml:space="preserve">исто </w:t>
+      </w:r>
+      <w:r>
+        <w:rPr>
+          <w:sz w:val="28"/>
+          <w:szCs w:val="28"/>
+          <w:lang w:val="sr-Cyrl-RS"/>
+        </w:rPr>
+        <w:t>као</w:t>
+      </w:r>
+      <w:r>
+        <w:rPr>
+          <w:sz w:val="28"/>
+          <w:szCs w:val="28"/>
+          <w:lang w:val="sr-Cyrl-RS"/>
+        </w:rPr>
+        <w:t xml:space="preserve"> и</w:t>
+      </w:r>
+      <w:r>
+        <w:rPr>
+          <w:sz w:val="28"/>
+          <w:szCs w:val="28"/>
+          <w:lang w:val="sr-Cyrl-RS"/>
+        </w:rPr>
+        <w:t xml:space="preserve"> Регистровани корисник. Администратор има могућност да поставља истакнуте шпилове кој</w:t>
+      </w:r>
+      <w:r>
+        <w:rPr>
+          <w:sz w:val="28"/>
+          <w:szCs w:val="28"/>
+          <w:lang w:val="sr-Cyrl-RS"/>
+        </w:rPr>
+        <w:t xml:space="preserve">е </w:t>
+      </w:r>
+      <w:r>
+        <w:rPr>
+          <w:sz w:val="28"/>
+          <w:szCs w:val="28"/>
+          <w:lang w:val="sr-Cyrl-RS"/>
+        </w:rPr>
+        <w:t>корисници могу да користе за играње, као и да региструју друге администраторе.</w:t>
+      </w:r>
+    </w:p>
+    <w:p>
+      <w:pPr>
+        <w:pStyle w:val="Heading1"/>
+        <w:rPr>
+          <w:lang w:val="sr-Cyrl-RS"/>
+        </w:rPr>
+      </w:pPr>
+      <w:bookmarkStart w:id="10" w:name="_Toc36574266"/>
+      <w:r>
+        <w:t xml:space="preserve">4 </w:t>
+      </w:r>
+      <w:r>
+        <w:rPr>
+          <w:lang w:val="sr-Cyrl-RS"/>
+        </w:rPr>
+        <w:t>Опис производа</w:t>
+      </w:r>
+      <w:bookmarkEnd w:id="10"/>
+    </w:p>
+    <w:p>
+      <w:pPr>
+        <w:ind w:left="720" w:firstLine="720"/>
+        <w:rPr>
+          <w:sz w:val="28"/>
+          <w:szCs w:val="28"/>
+        </w:rPr>
+      </w:pPr>
+      <w:r>
+        <w:rPr>
+          <w:sz w:val="28"/>
+          <w:szCs w:val="28"/>
+        </w:rPr>
+        <w:t>У овом одељку се даје преглед система и карактеристка које се нуде његовим корисницима</w:t>
+      </w:r>
+      <w:r>
+        <w:rPr>
+          <w:sz w:val="28"/>
+          <w:szCs w:val="28"/>
+          <w:lang w:val="sr-Cyrl-RS"/>
         </w:rPr>
         <w:t>.</w:t>
       </w:r>
     </w:p>
     <w:p>
       <w:pPr>
-        <w:ind w:left="720"/>
-        <w:rPr>
-          <w:sz w:val="28"/>
-          <w:szCs w:val="28"/>
-          <w:lang w:val="sr-Latn-RS"/>
-        </w:rPr>
-      </w:pPr>
-    </w:p>
-    <w:p>
-      <w:pPr>
         <w:pStyle w:val="Heading2"/>
         <w:rPr>
           <w:lang w:val="sr-Cyrl-RS"/>
         </w:rPr>
       </w:pPr>
-      <w:bookmarkStart w:id="6" w:name="_Toc36574263"/>
-      <w:r>
-        <w:rPr>
-          <w:lang w:val="sr-Cyrl-RS"/>
-        </w:rPr>
-        <w:t>3.1. Гост</w:t>
-      </w:r>
-      <w:bookmarkEnd w:id="6"/>
-    </w:p>
-    <w:p>
-      <w:pPr>
-        <w:ind w:left="720" w:firstLine="720"/>
-        <w:rPr>
-          <w:sz w:val="28"/>
-          <w:szCs w:val="28"/>
-          <w:lang w:val="sr-Cyrl-RS"/>
-        </w:rPr>
-      </w:pPr>
-      <w:r>
-        <w:rPr>
-          <w:sz w:val="28"/>
-          <w:szCs w:val="28"/>
-          <w:lang w:val="sr-Cyrl-RS"/>
-        </w:rPr>
-        <w:t>Има приступ већини функционалности сајта. Може да игра игре различитих правила и да прави своја правила, али не може да их чува.</w:t>
-      </w:r>
-    </w:p>
-    <w:p>
-      <w:pPr>
-        <w:rPr>
-          <w:lang w:val="sr-Cyrl-RS"/>
-        </w:rPr>
-      </w:pPr>
-    </w:p>
-    <w:p>
-      <w:pPr>
-        <w:pStyle w:val="Heading2"/>
-        <w:rPr>
-          <w:lang w:val="sr-Cyrl-RS"/>
-        </w:rPr>
-      </w:pPr>
-      <w:bookmarkStart w:id="7" w:name="_Toc36574264"/>
-      <w:r>
-        <w:rPr>
-          <w:lang w:val="sr-Cyrl-RS"/>
-        </w:rPr>
-        <w:t>3.2. Регистровани корисник</w:t>
-      </w:r>
-      <w:bookmarkEnd w:id="7"/>
-    </w:p>
-    <w:p>
-      <w:pPr>
-        <w:ind w:left="720" w:firstLine="720"/>
-        <w:rPr>
-          <w:sz w:val="28"/>
-          <w:szCs w:val="28"/>
-          <w:lang w:val="sr-Cyrl-RS"/>
-        </w:rPr>
-      </w:pPr>
-      <w:r>
-        <w:rPr>
-          <w:sz w:val="28"/>
-          <w:szCs w:val="28"/>
-          <w:lang w:val="sr-Cyrl-RS"/>
-        </w:rPr>
-        <w:t>Регистровани корисник се логује уз помоћ свог имена и лозинке. Док је улогован корисник може да чува шпилове које је направио он или било који други корисник. Може и да прегледа своје сачуване шпилове.</w:t>
-      </w:r>
-    </w:p>
-    <w:p>
-      <w:pPr>
-        <w:rPr>
-          <w:lang w:val="sr-Cyrl-RS"/>
-        </w:rPr>
-      </w:pPr>
-    </w:p>
-    <w:p>
-      <w:pPr>
-        <w:pStyle w:val="Heading2"/>
-        <w:rPr>
-          <w:lang w:val="sr-Cyrl-RS"/>
-        </w:rPr>
-      </w:pPr>
-      <w:bookmarkStart w:id="8" w:name="_Toc36574265"/>
-      <w:r>
-        <w:rPr>
-          <w:lang w:val="sr-Cyrl-RS"/>
-        </w:rPr>
-        <w:t>3.3.  Администратор</w:t>
-      </w:r>
-      <w:bookmarkEnd w:id="8"/>
-    </w:p>
-    <w:p>
-      <w:pPr>
-        <w:ind w:left="720" w:firstLine="720"/>
-        <w:rPr>
-          <w:sz w:val="28"/>
-          <w:szCs w:val="28"/>
-          <w:lang w:val="sr-Latn-RS"/>
-        </w:rPr>
-      </w:pPr>
-      <w:r>
-        <w:rPr>
-          <w:sz w:val="28"/>
-          <w:szCs w:val="28"/>
-          <w:lang w:val="sr-Cyrl-RS"/>
-        </w:rPr>
-        <w:t xml:space="preserve">Администратор се логује </w:t>
-      </w:r>
-      <w:r>
-        <w:rPr>
-          <w:sz w:val="28"/>
-          <w:szCs w:val="28"/>
-          <w:lang w:val="sr-Cyrl-RS"/>
-        </w:rPr>
-        <w:t xml:space="preserve">исто </w:t>
-      </w:r>
-      <w:r>
-        <w:rPr>
-          <w:sz w:val="28"/>
-          <w:szCs w:val="28"/>
-          <w:lang w:val="sr-Cyrl-RS"/>
-        </w:rPr>
-        <w:t>као</w:t>
-      </w:r>
-      <w:r>
-        <w:rPr>
-          <w:sz w:val="28"/>
-          <w:szCs w:val="28"/>
-          <w:lang w:val="sr-Cyrl-RS"/>
-        </w:rPr>
-        <w:t xml:space="preserve"> и</w:t>
-      </w:r>
-      <w:r>
-        <w:rPr>
-          <w:sz w:val="28"/>
-          <w:szCs w:val="28"/>
-          <w:lang w:val="sr-Cyrl-RS"/>
-        </w:rPr>
-        <w:t xml:space="preserve"> Регистровани корисник. Администратор има могућност да поставља истакнуте шпилове кој</w:t>
-      </w:r>
-      <w:r>
-        <w:rPr>
-          <w:sz w:val="28"/>
-          <w:szCs w:val="28"/>
-          <w:lang w:val="sr-Cyrl-RS"/>
-        </w:rPr>
-        <w:t xml:space="preserve">е </w:t>
-      </w:r>
-      <w:r>
-        <w:rPr>
-          <w:sz w:val="28"/>
-          <w:szCs w:val="28"/>
-          <w:lang w:val="sr-Cyrl-RS"/>
-        </w:rPr>
-        <w:t>корисници могу да користе за играње, као и да региструју друге администраторе.</w:t>
-      </w:r>
-    </w:p>
-    <w:p>
-      <w:pPr>
-        <w:pStyle w:val="Heading1"/>
-        <w:rPr>
-          <w:lang w:val="sr-Cyrl-RS"/>
-        </w:rPr>
-      </w:pPr>
-      <w:bookmarkStart w:id="9" w:name="_Toc36574266"/>
-      <w:r>
-        <w:t xml:space="preserve">4 </w:t>
-      </w:r>
-      <w:r>
-        <w:rPr>
-          <w:lang w:val="sr-Cyrl-RS"/>
-        </w:rPr>
-        <w:t>Опис производа</w:t>
-      </w:r>
-      <w:bookmarkEnd w:id="9"/>
-    </w:p>
-    <w:p>
-      <w:pPr>
-        <w:ind w:left="720" w:firstLine="720"/>
-        <w:rPr>
-          <w:sz w:val="28"/>
-          <w:szCs w:val="28"/>
-        </w:rPr>
-      </w:pPr>
-      <w:r>
-        <w:rPr>
-          <w:sz w:val="28"/>
-          <w:szCs w:val="28"/>
-        </w:rPr>
-        <w:t xml:space="preserve">У </w:t>
-      </w:r>
-      <w:proofErr w:type="spellStart"/>
-      <w:r>
-        <w:rPr>
-          <w:sz w:val="28"/>
-          <w:szCs w:val="28"/>
-        </w:rPr>
-        <w:t>овом</w:t>
-      </w:r>
-      <w:proofErr w:type="spellEnd"/>
-      <w:r>
-        <w:rPr>
-          <w:sz w:val="28"/>
-          <w:szCs w:val="28"/>
-        </w:rPr>
-        <w:t xml:space="preserve"> </w:t>
-      </w:r>
-      <w:proofErr w:type="spellStart"/>
-      <w:r>
-        <w:rPr>
-          <w:sz w:val="28"/>
-          <w:szCs w:val="28"/>
-        </w:rPr>
-        <w:t>одељку</w:t>
-      </w:r>
-      <w:proofErr w:type="spellEnd"/>
-      <w:r>
-        <w:rPr>
-          <w:sz w:val="28"/>
-          <w:szCs w:val="28"/>
-        </w:rPr>
-        <w:t xml:space="preserve"> </w:t>
-      </w:r>
-      <w:proofErr w:type="spellStart"/>
-      <w:r>
-        <w:rPr>
-          <w:sz w:val="28"/>
-          <w:szCs w:val="28"/>
-        </w:rPr>
-        <w:t>се</w:t>
-      </w:r>
-      <w:proofErr w:type="spellEnd"/>
-      <w:r>
-        <w:rPr>
-          <w:sz w:val="28"/>
-          <w:szCs w:val="28"/>
-        </w:rPr>
-        <w:t xml:space="preserve"> </w:t>
-      </w:r>
-      <w:proofErr w:type="spellStart"/>
-      <w:r>
-        <w:rPr>
-          <w:sz w:val="28"/>
-          <w:szCs w:val="28"/>
-        </w:rPr>
-        <w:t>даје</w:t>
-      </w:r>
-      <w:proofErr w:type="spellEnd"/>
-      <w:r>
-        <w:rPr>
-          <w:sz w:val="28"/>
-          <w:szCs w:val="28"/>
-        </w:rPr>
-        <w:t xml:space="preserve"> </w:t>
-      </w:r>
-      <w:proofErr w:type="spellStart"/>
-      <w:r>
-        <w:rPr>
-          <w:sz w:val="28"/>
-          <w:szCs w:val="28"/>
-        </w:rPr>
-        <w:t>преглед</w:t>
-      </w:r>
-      <w:proofErr w:type="spellEnd"/>
-      <w:r>
-        <w:rPr>
-          <w:sz w:val="28"/>
-          <w:szCs w:val="28"/>
-        </w:rPr>
-        <w:t xml:space="preserve"> </w:t>
-      </w:r>
-      <w:proofErr w:type="spellStart"/>
-      <w:r>
-        <w:rPr>
-          <w:sz w:val="28"/>
-          <w:szCs w:val="28"/>
-        </w:rPr>
-        <w:t>система</w:t>
-      </w:r>
-      <w:proofErr w:type="spellEnd"/>
-      <w:r>
-        <w:rPr>
-          <w:sz w:val="28"/>
-          <w:szCs w:val="28"/>
-        </w:rPr>
-        <w:t xml:space="preserve"> и </w:t>
-      </w:r>
-      <w:proofErr w:type="spellStart"/>
-      <w:r>
-        <w:rPr>
-          <w:sz w:val="28"/>
-          <w:szCs w:val="28"/>
-        </w:rPr>
-        <w:t>карактеристка</w:t>
-      </w:r>
-      <w:proofErr w:type="spellEnd"/>
-      <w:r>
-        <w:rPr>
-          <w:sz w:val="28"/>
-          <w:szCs w:val="28"/>
-        </w:rPr>
-        <w:t xml:space="preserve"> </w:t>
-      </w:r>
-      <w:proofErr w:type="spellStart"/>
-      <w:r>
-        <w:rPr>
-          <w:sz w:val="28"/>
-          <w:szCs w:val="28"/>
-        </w:rPr>
-        <w:t>које</w:t>
-      </w:r>
-      <w:proofErr w:type="spellEnd"/>
-      <w:r>
-        <w:rPr>
-          <w:sz w:val="28"/>
-          <w:szCs w:val="28"/>
-        </w:rPr>
-        <w:t xml:space="preserve"> </w:t>
-      </w:r>
-      <w:proofErr w:type="spellStart"/>
-      <w:r>
-        <w:rPr>
-          <w:sz w:val="28"/>
-          <w:szCs w:val="28"/>
-        </w:rPr>
-        <w:t>се</w:t>
-      </w:r>
-      <w:proofErr w:type="spellEnd"/>
-      <w:r>
-        <w:rPr>
-          <w:sz w:val="28"/>
-          <w:szCs w:val="28"/>
-        </w:rPr>
-        <w:t xml:space="preserve"> </w:t>
-      </w:r>
-      <w:proofErr w:type="spellStart"/>
-      <w:r>
-        <w:rPr>
-          <w:sz w:val="28"/>
-          <w:szCs w:val="28"/>
-        </w:rPr>
-        <w:t>нуде</w:t>
-      </w:r>
-      <w:proofErr w:type="spellEnd"/>
-      <w:r>
-        <w:rPr>
-          <w:sz w:val="28"/>
-          <w:szCs w:val="28"/>
-        </w:rPr>
-        <w:t xml:space="preserve"> </w:t>
-      </w:r>
-      <w:proofErr w:type="spellStart"/>
-      <w:r>
-        <w:rPr>
-          <w:sz w:val="28"/>
-          <w:szCs w:val="28"/>
-        </w:rPr>
-        <w:t>његовим</w:t>
-      </w:r>
-      <w:proofErr w:type="spellEnd"/>
-      <w:r>
-        <w:rPr>
-          <w:sz w:val="28"/>
-          <w:szCs w:val="28"/>
-        </w:rPr>
-        <w:t xml:space="preserve"> </w:t>
-      </w:r>
-      <w:proofErr w:type="spellStart"/>
-      <w:r>
-        <w:rPr>
-          <w:sz w:val="28"/>
-          <w:szCs w:val="28"/>
-        </w:rPr>
-        <w:t>корисницима</w:t>
-      </w:r>
-      <w:proofErr w:type="spellEnd"/>
-      <w:r>
-        <w:rPr>
-          <w:sz w:val="28"/>
-          <w:szCs w:val="28"/>
-          <w:lang w:val="sr-Cyrl-RS"/>
-        </w:rPr>
-        <w:t>.</w:t>
-      </w:r>
-    </w:p>
-    <w:p>
-      <w:pPr>
-        <w:pStyle w:val="Heading2"/>
-        <w:rPr>
-          <w:lang w:val="sr-Cyrl-RS"/>
-        </w:rPr>
-      </w:pPr>
-      <w:bookmarkStart w:id="10" w:name="_Toc36574267"/>
+      <w:bookmarkStart w:id="11" w:name="_Toc36574267"/>
       <w:r>
         <w:rPr>
           <w:lang w:val="sr-Cyrl-RS"/>
         </w:rPr>
         <w:t>4.1. Преглед архитектуре система</w:t>
       </w:r>
-      <w:bookmarkEnd w:id="10"/>
+      <w:bookmarkEnd w:id="11"/>
     </w:p>
     <w:p>
       <w:pPr>
@@ -5241,7 +5001,6 @@
         <w:lastRenderedPageBreak/>
         <w:t>обављала интеракција корисницима са Ја</w:t>
       </w:r>
-      <w:proofErr w:type="spellStart"/>
       <w:r>
         <w:rPr>
           <w:sz w:val="28"/>
@@ -5249,7 +5008,6 @@
         </w:rPr>
         <w:t>vascript</w:t>
       </w:r>
-      <w:proofErr w:type="spellEnd"/>
       <w:r>
         <w:rPr>
           <w:sz w:val="28"/>
@@ -5500,23 +5258,7 @@
                 <w:sz w:val="28"/>
                 <w:szCs w:val="28"/>
               </w:rPr>
-              <w:t xml:space="preserve">HTML-у и </w:t>
-            </w:r>
-            <w:proofErr w:type="spellStart"/>
-            <w:r>
-              <w:rPr>
-                <w:sz w:val="28"/>
-                <w:szCs w:val="28"/>
-              </w:rPr>
-              <w:t>Javascript</w:t>
-            </w:r>
-            <w:proofErr w:type="spellEnd"/>
-            <w:r>
-              <w:rPr>
-                <w:sz w:val="28"/>
-                <w:szCs w:val="28"/>
-              </w:rPr>
-              <w:t>-</w:t>
+              <w:t>HTML-у и Javascript-</w:t>
             </w:r>
             <w:r>
               <w:rPr>
@@ -5603,14 +5345,14 @@
           <w:lang w:val="sr-Cyrl-RS"/>
         </w:rPr>
       </w:pPr>
-      <w:bookmarkStart w:id="11" w:name="_Toc36574268"/>
+      <w:bookmarkStart w:id="12" w:name="_Toc36574268"/>
       <w:r>
         <w:rPr>
           <w:lang w:val="sr-Cyrl-RS"/>
         </w:rPr>
         <w:t>4.2. Преглед карактеристика</w:t>
       </w:r>
-      <w:bookmarkEnd w:id="11"/>
+      <w:bookmarkEnd w:id="12"/>
     </w:p>
     <w:p>
       <w:pPr>
@@ -5619,7 +5361,7 @@
           <w:lang w:val="sr-Cyrl-RS"/>
         </w:rPr>
       </w:pPr>
-      <w:bookmarkStart w:id="12" w:name="_Toc36574269"/>
+      <w:bookmarkStart w:id="13" w:name="_Toc36574269"/>
       <w:r>
         <w:t xml:space="preserve">5 </w:t>
       </w:r>
@@ -5629,7 +5371,7 @@
         </w:rPr>
         <w:t>Функционални захтеви</w:t>
       </w:r>
-      <w:bookmarkEnd w:id="12"/>
+      <w:bookmarkEnd w:id="13"/>
     </w:p>
     <w:p>
       <w:pPr>
@@ -5656,7 +5398,7 @@
           <w:lang w:val="sr-Cyrl-RS"/>
         </w:rPr>
       </w:pPr>
-      <w:bookmarkStart w:id="13" w:name="_Toc36574270"/>
+      <w:bookmarkStart w:id="14" w:name="_Toc36574270"/>
       <w:r>
         <w:rPr>
           <w:lang w:val="sr-Cyrl-RS"/>
@@ -5664,7 +5406,7 @@
         <w:lastRenderedPageBreak/>
         <w:t>5.1. Игра</w:t>
       </w:r>
-      <w:bookmarkEnd w:id="13"/>
+      <w:bookmarkEnd w:id="14"/>
     </w:p>
     <w:p>
       <w:pPr>
@@ -5713,14 +5455,14 @@
           <w:lang w:val="sr-Cyrl-RS"/>
         </w:rPr>
       </w:pPr>
-      <w:bookmarkStart w:id="14" w:name="_Toc36574271"/>
+      <w:bookmarkStart w:id="15" w:name="_Toc36574271"/>
       <w:r>
         <w:rPr>
           <w:lang w:val="sr-Cyrl-RS"/>
         </w:rPr>
         <w:t>5.2. Чет</w:t>
       </w:r>
-      <w:bookmarkEnd w:id="14"/>
+      <w:bookmarkEnd w:id="15"/>
     </w:p>
     <w:p>
       <w:pPr>
@@ -5777,14 +5519,14 @@
           <w:lang w:val="sr-Cyrl-RS"/>
         </w:rPr>
       </w:pPr>
-      <w:bookmarkStart w:id="15" w:name="_Toc36574272"/>
+      <w:bookmarkStart w:id="16" w:name="_Toc36574272"/>
       <w:r>
         <w:rPr>
           <w:lang w:val="sr-Cyrl-RS"/>
         </w:rPr>
         <w:t>5.3.  Регистровање</w:t>
       </w:r>
-      <w:bookmarkEnd w:id="15"/>
+      <w:bookmarkEnd w:id="16"/>
     </w:p>
     <w:p>
       <w:pPr>
@@ -5834,14 +5576,14 @@
           <w:lang w:val="sr-Cyrl-RS"/>
         </w:rPr>
       </w:pPr>
-      <w:bookmarkStart w:id="16" w:name="_Toc36574273"/>
+      <w:bookmarkStart w:id="17" w:name="_Toc36574273"/>
       <w:r>
         <w:rPr>
           <w:lang w:val="sr-Cyrl-RS"/>
         </w:rPr>
         <w:t>5.4. Логовање</w:t>
       </w:r>
-      <w:bookmarkEnd w:id="16"/>
+      <w:bookmarkEnd w:id="17"/>
     </w:p>
     <w:p>
       <w:pPr>
@@ -5914,14 +5656,14 @@
           <w:lang w:val="sr-Cyrl-RS"/>
         </w:rPr>
       </w:pPr>
-      <w:bookmarkStart w:id="17" w:name="_Toc36574274"/>
+      <w:bookmarkStart w:id="18" w:name="_Toc36574274"/>
       <w:r>
         <w:rPr>
           <w:lang w:val="sr-Cyrl-RS"/>
         </w:rPr>
         <w:t>5.5. Прављење шпила</w:t>
       </w:r>
-      <w:bookmarkEnd w:id="17"/>
+      <w:bookmarkEnd w:id="18"/>
     </w:p>
     <w:p>
       <w:pPr>
@@ -5972,14 +5714,14 @@
           <w:lang w:val="sr-Cyrl-RS"/>
         </w:rPr>
       </w:pPr>
-      <w:bookmarkStart w:id="18" w:name="_Toc36574275"/>
+      <w:bookmarkStart w:id="19" w:name="_Toc36574275"/>
       <w:r>
         <w:rPr>
           <w:lang w:val="sr-Cyrl-RS"/>
         </w:rPr>
         <w:t>5.6. Листање свих шпилова</w:t>
       </w:r>
-      <w:bookmarkEnd w:id="18"/>
+      <w:bookmarkEnd w:id="19"/>
     </w:p>
     <w:p>
       <w:pPr>
@@ -6029,14 +5771,14 @@
           <w:lang w:val="sr-Cyrl-RS"/>
         </w:rPr>
       </w:pPr>
-      <w:bookmarkStart w:id="19" w:name="_Toc36574276"/>
+      <w:bookmarkStart w:id="20" w:name="_Toc36574276"/>
       <w:r>
         <w:rPr>
           <w:lang w:val="sr-Cyrl-RS"/>
         </w:rPr>
         <w:t>5.7. Листање корисникових шпилова</w:t>
       </w:r>
-      <w:bookmarkEnd w:id="19"/>
+      <w:bookmarkEnd w:id="20"/>
     </w:p>
     <w:p>
       <w:pPr>
@@ -6100,7 +5842,7 @@
       <w:pPr>
         <w:pStyle w:val="Heading2"/>
       </w:pPr>
-      <w:bookmarkStart w:id="20" w:name="_Toc36574277"/>
+      <w:bookmarkStart w:id="21" w:name="_Toc36574277"/>
       <w:r>
         <w:rPr>
           <w:lang w:val="sr-Cyrl-RS"/>
@@ -6110,7 +5852,7 @@
       <w:r>
         <w:t>lobby-a</w:t>
       </w:r>
-      <w:bookmarkEnd w:id="20"/>
+      <w:bookmarkEnd w:id="21"/>
     </w:p>
     <w:p>
       <w:pPr>
@@ -6172,7 +5914,7 @@
       <w:pPr>
         <w:pStyle w:val="Heading2"/>
       </w:pPr>
-      <w:bookmarkStart w:id="21" w:name="_Toc36574278"/>
+      <w:bookmarkStart w:id="22" w:name="_Toc36574278"/>
       <w:r>
         <w:rPr>
           <w:lang w:val="sr-Cyrl-RS"/>
@@ -6182,7 +5924,7 @@
       <w:r>
         <w:t>lobby-a</w:t>
       </w:r>
-      <w:bookmarkEnd w:id="21"/>
+      <w:bookmarkEnd w:id="22"/>
     </w:p>
     <w:p>
       <w:pPr>
@@ -6239,7 +5981,7 @@
       <w:pPr>
         <w:pStyle w:val="Heading2"/>
       </w:pPr>
-      <w:bookmarkStart w:id="22" w:name="_Toc36574279"/>
+      <w:bookmarkStart w:id="23" w:name="_Toc36574279"/>
       <w:r>
         <w:rPr>
           <w:lang w:val="sr-Cyrl-RS"/>
@@ -6249,7 +5991,7 @@
       <w:r>
         <w:t>lobby-u</w:t>
       </w:r>
-      <w:bookmarkEnd w:id="22"/>
+      <w:bookmarkEnd w:id="23"/>
     </w:p>
     <w:p>
       <w:pPr>
@@ -6399,7 +6141,7 @@
       <w:pPr>
         <w:pStyle w:val="Heading2"/>
       </w:pPr>
-      <w:bookmarkStart w:id="23" w:name="_Toc36574280"/>
+      <w:bookmarkStart w:id="24" w:name="_Toc36574280"/>
       <w:r>
         <w:rPr>
           <w:lang w:val="sr-Cyrl-RS"/>
@@ -6409,7 +6151,7 @@
       <w:r>
         <w:t>Lobby</w:t>
       </w:r>
-      <w:bookmarkEnd w:id="23"/>
+      <w:bookmarkEnd w:id="24"/>
     </w:p>
     <w:p>
       <w:pPr>
@@ -6549,14 +6291,14 @@
           <w:lang w:val="sr-Cyrl-RS"/>
         </w:rPr>
       </w:pPr>
-      <w:bookmarkStart w:id="24" w:name="_Toc36574281"/>
+      <w:bookmarkStart w:id="25" w:name="_Toc36574281"/>
       <w:r>
         <w:rPr>
           <w:lang w:val="sr-Cyrl-RS"/>
         </w:rPr>
         <w:t>5.12. Дељење шпилова</w:t>
       </w:r>
-      <w:bookmarkEnd w:id="24"/>
+      <w:bookmarkEnd w:id="25"/>
     </w:p>
     <w:p>
       <w:pPr>
@@ -6592,14 +6334,14 @@
           <w:lang w:val="sr-Cyrl-RS"/>
         </w:rPr>
       </w:pPr>
-      <w:bookmarkStart w:id="25" w:name="_Toc36574282"/>
+      <w:bookmarkStart w:id="26" w:name="_Toc36574282"/>
       <w:r>
         <w:rPr>
           <w:lang w:val="sr-Cyrl-RS"/>
         </w:rPr>
         <w:t>5.13. Регистровање администратора</w:t>
       </w:r>
-      <w:bookmarkEnd w:id="25"/>
+      <w:bookmarkEnd w:id="26"/>
     </w:p>
     <w:p>
       <w:pPr>
@@ -6633,14 +6375,14 @@
           <w:lang w:val="sr-Cyrl-RS"/>
         </w:rPr>
       </w:pPr>
-      <w:bookmarkStart w:id="26" w:name="_Toc36574283"/>
+      <w:bookmarkStart w:id="27" w:name="_Toc36574283"/>
       <w:r>
         <w:rPr>
           <w:lang w:val="sr-Cyrl-RS"/>
         </w:rPr>
         <w:t>5.14. Постављање истакнутих шпилова</w:t>
       </w:r>
-      <w:bookmarkEnd w:id="26"/>
+      <w:bookmarkEnd w:id="27"/>
     </w:p>
     <w:p>
       <w:pPr>
@@ -6677,7 +6419,7 @@
           <w:lang w:val="sr-Cyrl-RS"/>
         </w:rPr>
       </w:pPr>
-      <w:bookmarkStart w:id="27" w:name="_Toc36574284"/>
+      <w:bookmarkStart w:id="28" w:name="_Toc36574284"/>
       <w:r>
         <w:rPr>
           <w:lang w:val="sr-Cyrl-RS"/>
@@ -6693,7 +6435,7 @@
         </w:rPr>
         <w:t>. Налог</w:t>
       </w:r>
-      <w:bookmarkEnd w:id="27"/>
+      <w:bookmarkEnd w:id="28"/>
     </w:p>
     <w:p>
       <w:pPr>
@@ -6777,7 +6519,7 @@
           <w:lang w:val="sr-Cyrl-RS"/>
         </w:rPr>
       </w:pPr>
-      <w:bookmarkStart w:id="28" w:name="_Toc36574285"/>
+      <w:bookmarkStart w:id="29" w:name="_Toc36574285"/>
       <w:r>
         <w:rPr>
           <w:lang w:val="sr-Cyrl-RS"/>
@@ -6811,7 +6553,7 @@
         </w:rPr>
         <w:t>-ју за игру</w:t>
       </w:r>
-      <w:bookmarkEnd w:id="28"/>
+      <w:bookmarkEnd w:id="29"/>
     </w:p>
     <w:p>
       <w:pPr>
@@ -6893,7 +6635,7 @@
           <w:lang w:val="sr-Cyrl-RS"/>
         </w:rPr>
       </w:pPr>
-      <w:bookmarkStart w:id="29" w:name="_Toc36574286"/>
+      <w:bookmarkStart w:id="30" w:name="_Toc36574286"/>
       <w:r>
         <w:rPr>
           <w:lang w:val="sr-Cyrl-RS"/>
@@ -6909,7 +6651,7 @@
         </w:rPr>
         <w:t>. Чување шпилова</w:t>
       </w:r>
-      <w:bookmarkEnd w:id="29"/>
+      <w:bookmarkEnd w:id="30"/>
     </w:p>
     <w:p>
       <w:pPr>
@@ -6962,7 +6704,7 @@
           <w:lang w:val="sr-Cyrl-RS"/>
         </w:rPr>
       </w:pPr>
-      <w:bookmarkStart w:id="30" w:name="_Toc36574287"/>
+      <w:bookmarkStart w:id="31" w:name="_Toc36574287"/>
       <w:r>
         <w:rPr>
           <w:lang w:val="sr-Cyrl-RS"/>
@@ -6978,7 +6720,7 @@
         </w:rPr>
         <w:t>. Приказ шпила</w:t>
       </w:r>
-      <w:bookmarkEnd w:id="30"/>
+      <w:bookmarkEnd w:id="31"/>
     </w:p>
     <w:p>
       <w:pPr>
@@ -6995,7 +6737,7 @@
           <w:szCs w:val="28"/>
           <w:lang w:val="sr-Cyrl-RS" w:bidi="en-US"/>
         </w:rPr>
-        <w:t>Приказ шпила приказује информације о шпилу као назив, опис, име креатора, колико је пута игран и сачуван, просечну оцену и правила шпила. Такође пружа могућност играња са тим шпилом, чување шпила или дељење шпила.</w:t>
+        <w:t>Приказ шпила приказује информације о шпилу као назив, опис, име креатора, колико је пута игран и сачуван, просечну оцену и правила шпила. Такође пружа могућност играња са тим шпилом или чување шпила.</w:t>
       </w:r>
     </w:p>
     <w:p>
@@ -7015,7 +6757,7 @@
           <w:lang w:val="sr-Cyrl-RS"/>
         </w:rPr>
       </w:pPr>
-      <w:bookmarkStart w:id="31" w:name="_Toc36574288"/>
+      <w:bookmarkStart w:id="32" w:name="_Toc36574288"/>
       <w:r>
         <w:rPr>
           <w:lang w:val="sr-Cyrl-RS"/>
@@ -7032,7 +6774,7 @@
         </w:rPr>
         <w:t>. Крај игре</w:t>
       </w:r>
-      <w:bookmarkEnd w:id="31"/>
+      <w:bookmarkEnd w:id="32"/>
     </w:p>
     <w:p>
       <w:pPr>
@@ -7064,19 +6806,49 @@
     </w:p>
     <w:p>
       <w:pPr>
+        <w:ind w:left="720" w:firstLine="720"/>
+        <w:rPr>
+          <w:sz w:val="28"/>
+          <w:szCs w:val="28"/>
+          <w:lang w:val="sr-Cyrl-RS"/>
+        </w:rPr>
+      </w:pPr>
+    </w:p>
+    <w:p>
+      <w:pPr>
+        <w:ind w:left="720" w:firstLine="720"/>
+        <w:rPr>
+          <w:sz w:val="28"/>
+          <w:szCs w:val="28"/>
+          <w:lang w:val="sr-Cyrl-RS"/>
+        </w:rPr>
+      </w:pPr>
+    </w:p>
+    <w:p>
+      <w:pPr>
+        <w:ind w:left="720" w:firstLine="720"/>
+        <w:rPr>
+          <w:sz w:val="28"/>
+          <w:szCs w:val="28"/>
+          <w:lang w:val="sr-Cyrl-RS"/>
+        </w:rPr>
+      </w:pPr>
+    </w:p>
+    <w:p>
+      <w:pPr>
         <w:pStyle w:val="Heading1"/>
         <w:rPr>
           <w:lang w:val="sr-Cyrl-RS"/>
         </w:rPr>
       </w:pPr>
-      <w:bookmarkStart w:id="32" w:name="_Toc36574289"/>
+      <w:bookmarkStart w:id="33" w:name="_Toc36574289"/>
       <w:r>
         <w:rPr>
           <w:lang w:val="sr-Cyrl-RS"/>
         </w:rPr>
         <w:t>6 Претпоставке и ограничења</w:t>
       </w:r>
-      <w:bookmarkEnd w:id="32"/>
+      <w:bookmarkEnd w:id="33"/>
     </w:p>
     <w:p>
       <w:pPr>
@@ -7139,14 +6911,14 @@
           <w:lang w:val="sr-Cyrl-RS"/>
         </w:rPr>
       </w:pPr>
-      <w:bookmarkStart w:id="33" w:name="_Toc36574290"/>
+      <w:bookmarkStart w:id="34" w:name="_Toc36574290"/>
       <w:r>
         <w:rPr>
           <w:lang w:val="sr-Cyrl-RS"/>
         </w:rPr>
         <w:t>7 Квалитет</w:t>
       </w:r>
-      <w:bookmarkEnd w:id="33"/>
+      <w:bookmarkEnd w:id="34"/>
     </w:p>
     <w:p>
       <w:pPr>
@@ -7173,14 +6945,14 @@
           <w:lang w:val="sr-Cyrl-RS"/>
         </w:rPr>
       </w:pPr>
-      <w:bookmarkStart w:id="34" w:name="_Toc36574291"/>
+      <w:bookmarkStart w:id="35" w:name="_Toc36574291"/>
       <w:r>
         <w:rPr>
           <w:lang w:val="sr-Cyrl-RS"/>
         </w:rPr>
         <w:t>8 Нефункционални захтеви</w:t>
       </w:r>
-      <w:bookmarkEnd w:id="34"/>
+      <w:bookmarkEnd w:id="35"/>
     </w:p>
     <w:p>
       <w:pPr>
@@ -7189,14 +6961,14 @@
           <w:lang w:val="sr-Cyrl-RS"/>
         </w:rPr>
       </w:pPr>
-      <w:bookmarkStart w:id="35" w:name="_Toc36574292"/>
+      <w:bookmarkStart w:id="36" w:name="_Toc36574292"/>
       <w:r>
         <w:rPr>
           <w:lang w:val="sr-Cyrl-RS"/>
         </w:rPr>
         <w:t>8.1. Системски захтеви</w:t>
       </w:r>
-      <w:bookmarkEnd w:id="35"/>
+      <w:bookmarkEnd w:id="36"/>
     </w:p>
     <w:p>
       <w:pPr>
@@ -7253,14 +7025,15 @@
           <w:lang w:val="sr-Cyrl-RS"/>
         </w:rPr>
       </w:pPr>
-      <w:bookmarkStart w:id="36" w:name="_Toc36574293"/>
-      <w:r>
-        <w:rPr>
-          <w:lang w:val="sr-Cyrl-RS"/>
-        </w:rPr>
+      <w:bookmarkStart w:id="37" w:name="_Toc36574293"/>
+      <w:r>
+        <w:rPr>
+          <w:lang w:val="sr-Cyrl-RS"/>
+        </w:rPr>
+        <w:lastRenderedPageBreak/>
         <w:t>8.2. Остали захтеви</w:t>
       </w:r>
-      <w:bookmarkEnd w:id="36"/>
+      <w:bookmarkEnd w:id="37"/>
     </w:p>
     <w:p>
       <w:pPr>
@@ -7287,15 +7060,14 @@
           <w:lang w:val="sr-Cyrl-RS"/>
         </w:rPr>
       </w:pPr>
-      <w:bookmarkStart w:id="37" w:name="_Toc36574294"/>
-      <w:r>
-        <w:rPr>
-          <w:lang w:val="sr-Cyrl-RS"/>
-        </w:rPr>
-        <w:lastRenderedPageBreak/>
+      <w:bookmarkStart w:id="38" w:name="_Toc36574294"/>
+      <w:r>
+        <w:rPr>
+          <w:lang w:val="sr-Cyrl-RS"/>
+        </w:rPr>
         <w:t>9 Захтеви за корисничком документацијом</w:t>
       </w:r>
-      <w:bookmarkEnd w:id="37"/>
+      <w:bookmarkEnd w:id="38"/>
     </w:p>
     <w:p>
       <w:pPr>
@@ -7304,14 +7076,14 @@
           <w:lang w:val="sr-Cyrl-RS"/>
         </w:rPr>
       </w:pPr>
-      <w:bookmarkStart w:id="38" w:name="_Toc36574295"/>
+      <w:bookmarkStart w:id="39" w:name="_Toc36574295"/>
       <w:r>
         <w:rPr>
           <w:lang w:val="sr-Cyrl-RS"/>
         </w:rPr>
         <w:t>9.1. Упутства за прављење шпила</w:t>
       </w:r>
-      <w:bookmarkEnd w:id="38"/>
+      <w:bookmarkEnd w:id="39"/>
     </w:p>
     <w:p>
       <w:pPr>
@@ -7355,22 +7127,22 @@
           <w:lang w:val="sr-Cyrl-RS"/>
         </w:rPr>
       </w:pPr>
-      <w:bookmarkStart w:id="39" w:name="_Toc33367646"/>
-      <w:bookmarkStart w:id="40" w:name="_Toc36574296"/>
+      <w:bookmarkStart w:id="40" w:name="_Toc33367646"/>
+      <w:bookmarkStart w:id="41" w:name="_Toc36574296"/>
       <w:r>
         <w:rPr>
           <w:lang w:val="sr-Cyrl-RS"/>
         </w:rPr>
         <w:t xml:space="preserve">9.2. </w:t>
       </w:r>
-      <w:bookmarkEnd w:id="39"/>
+      <w:bookmarkEnd w:id="40"/>
       <w:r>
         <w:rPr>
           <w:lang w:val="sr-Cyrl-RS"/>
         </w:rPr>
         <w:t>Проширења система</w:t>
       </w:r>
-      <w:bookmarkEnd w:id="40"/>
+      <w:bookmarkEnd w:id="41"/>
     </w:p>
     <w:p>
       <w:pPr>
@@ -7428,14 +7200,14 @@
           <w:lang w:val="sr-Cyrl-RS"/>
         </w:rPr>
       </w:pPr>
-      <w:bookmarkStart w:id="41" w:name="_Toc36574297"/>
+      <w:bookmarkStart w:id="42" w:name="_Toc36574297"/>
       <w:r>
         <w:rPr>
           <w:lang w:val="sr-Cyrl-RS"/>
         </w:rPr>
         <w:t>10 План и приоритети</w:t>
       </w:r>
-      <w:bookmarkEnd w:id="41"/>
+      <w:bookmarkEnd w:id="42"/>
     </w:p>
     <w:p>
       <w:pPr>
@@ -7644,6 +7416,7 @@
           <w:szCs w:val="28"/>
           <w:lang w:val="sr-Cyrl-RS"/>
         </w:rPr>
+        <w:lastRenderedPageBreak/>
         <w:t>Листање корисникових шпилова</w:t>
       </w:r>
     </w:p>
@@ -7689,7 +7462,6 @@
           <w:sz w:val="28"/>
           <w:szCs w:val="28"/>
         </w:rPr>
-        <w:lastRenderedPageBreak/>
         <w:t>Login</w:t>
       </w:r>
     </w:p>
@@ -8032,7 +7804,7 @@
 </file>
 
 <file path=word/endnotes.xml><?xml version="1.0" encoding="utf-8"?>
-<w:endnotes xmlns:wpc="http://schemas.microsoft.com/office/word/2010/wordprocessingCanvas" xmlns:cx="http://schemas.microsoft.com/office/drawing/2014/chartex" xmlns:cx1="http://schemas.microsoft.com/office/drawing/2015/9/8/chartex" xmlns:cx2="http://schemas.microsoft.com/office/drawing/2015/10/21/chartex" xmlns:cx3="http://schemas.microsoft.com/office/drawing/2016/5/9/chartex" xmlns:cx4="http://schemas.microsoft.com/office/drawing/2016/5/10/chartex" xmlns:cx5="http://schemas.microsoft.com/office/drawing/2016/5/11/chartex" xmlns:cx6="http://schemas.microsoft.com/office/drawing/2016/5/12/chartex" xmlns:cx7="http://schemas.microsoft.com/office/drawing/2016/5/13/chartex" xmlns:cx8="http://schemas.microsoft.com/office/drawing/2016/5/14/chartex" xmlns:mc="http://schemas.openxmlformats.org/markup-compatibility/2006" xmlns:aink="http://schemas.microsoft.com/office/drawing/2016/ink" xmlns:am3d="http://schemas.microsoft.com/office/drawing/2017/model3d" xmlns:o="urn:schemas-microsoft-com:office:office" xmlns:r="http://schemas.openxmlformats.org/officeDocument/2006/relationships" xmlns:m="http://schemas.openxmlformats.org/officeDocument/2006/math" xmlns:v="urn:schemas-microsoft-com:vml" xmlns:wp14="http://schemas.microsoft.com/office/word/2010/wordprocessingDrawing" xmlns:wp="http://schemas.openxmlformats.org/drawingml/2006/wordprocessingDrawing" xmlns:w10="urn:schemas-microsoft-com:office:word" xmlns:w="http://schemas.openxmlformats.org/wordprocessingml/2006/main" xmlns:w14="http://schemas.microsoft.com/office/word/2010/wordml" xmlns:w15="http://schemas.microsoft.com/office/word/2012/wordml" xmlns:w16cid="http://schemas.microsoft.com/office/word/2016/wordml/cid" xmlns:w16se="http://schemas.microsoft.com/office/word/2015/wordml/symex" xmlns:wpg="http://schemas.microsoft.com/office/word/2010/wordprocessingGroup" xmlns:wpi="http://schemas.microsoft.com/office/word/2010/wordprocessingInk" xmlns:wne="http://schemas.microsoft.com/office/word/2006/wordml" xmlns:wps="http://schemas.microsoft.com/office/word/2010/wordprocessingShape" mc:Ignorable="w14 w15 w16se w16cid wp14">
+<w:endnotes xmlns:wpc="http://schemas.microsoft.com/office/word/2010/wordprocessingCanvas" xmlns:cx="http://schemas.microsoft.com/office/drawing/2014/chartex" xmlns:cx1="http://schemas.microsoft.com/office/drawing/2015/9/8/chartex" xmlns:cx2="http://schemas.microsoft.com/office/drawing/2015/10/21/chartex" xmlns:cx3="http://schemas.microsoft.com/office/drawing/2016/5/9/chartex" xmlns:cx4="http://schemas.microsoft.com/office/drawing/2016/5/10/chartex" xmlns:cx5="http://schemas.microsoft.com/office/drawing/2016/5/11/chartex" xmlns:cx6="http://schemas.microsoft.com/office/drawing/2016/5/12/chartex" xmlns:cx7="http://schemas.microsoft.com/office/drawing/2016/5/13/chartex" xmlns:cx8="http://schemas.microsoft.com/office/drawing/2016/5/14/chartex" xmlns:mc="http://schemas.openxmlformats.org/markup-compatibility/2006" xmlns:aink="http://schemas.microsoft.com/office/drawing/2016/ink" xmlns:am3d="http://schemas.microsoft.com/office/drawing/2017/model3d" xmlns:o="urn:schemas-microsoft-com:office:office" xmlns:r="http://schemas.openxmlformats.org/officeDocument/2006/relationships" xmlns:m="http://schemas.openxmlformats.org/officeDocument/2006/math" xmlns:v="urn:schemas-microsoft-com:vml" xmlns:wp14="http://schemas.microsoft.com/office/word/2010/wordprocessingDrawing" xmlns:wp="http://schemas.openxmlformats.org/drawingml/2006/wordprocessingDrawing" xmlns:w10="urn:schemas-microsoft-com:office:word" xmlns:w="http://schemas.openxmlformats.org/wordprocessingml/2006/main" xmlns:w14="http://schemas.microsoft.com/office/word/2010/wordml" xmlns:w15="http://schemas.microsoft.com/office/word/2012/wordml" xmlns:w16cex="http://schemas.microsoft.com/office/word/2018/wordml/cex" xmlns:w16cid="http://schemas.microsoft.com/office/word/2016/wordml/cid" xmlns:w16="http://schemas.microsoft.com/office/word/2018/wordml" xmlns:w16se="http://schemas.microsoft.com/office/word/2015/wordml/symex" xmlns:wpg="http://schemas.microsoft.com/office/word/2010/wordprocessingGroup" xmlns:wpi="http://schemas.microsoft.com/office/word/2010/wordprocessingInk" xmlns:wne="http://schemas.microsoft.com/office/word/2006/wordml" xmlns:wps="http://schemas.microsoft.com/office/word/2010/wordprocessingShape" mc:Ignorable="w14 w15 w16se w16cid w16 w16cex wp14">
   <w:endnote w:type="separator" w:id="-1">
     <w:p>
       <w:pPr>
@@ -8057,7 +7829,7 @@
 </file>
 
 <file path=word/footer1.xml><?xml version="1.0" encoding="utf-8"?>
-<w:ftr xmlns:wpc="http://schemas.microsoft.com/office/word/2010/wordprocessingCanvas" xmlns:cx="http://schemas.microsoft.com/office/drawing/2014/chartex" xmlns:cx1="http://schemas.microsoft.com/office/drawing/2015/9/8/chartex" xmlns:cx2="http://schemas.microsoft.com/office/drawing/2015/10/21/chartex" xmlns:cx3="http://schemas.microsoft.com/office/drawing/2016/5/9/chartex" xmlns:cx4="http://schemas.microsoft.com/office/drawing/2016/5/10/chartex" xmlns:cx5="http://schemas.microsoft.com/office/drawing/2016/5/11/chartex" xmlns:cx6="http://schemas.microsoft.com/office/drawing/2016/5/12/chartex" xmlns:cx7="http://schemas.microsoft.com/office/drawing/2016/5/13/chartex" xmlns:cx8="http://schemas.microsoft.com/office/drawing/2016/5/14/chartex" xmlns:mc="http://schemas.openxmlformats.org/markup-compatibility/2006" xmlns:aink="http://schemas.microsoft.com/office/drawing/2016/ink" xmlns:am3d="http://schemas.microsoft.com/office/drawing/2017/model3d" xmlns:o="urn:schemas-microsoft-com:office:office" xmlns:r="http://schemas.openxmlformats.org/officeDocument/2006/relationships" xmlns:m="http://schemas.openxmlformats.org/officeDocument/2006/math" xmlns:v="urn:schemas-microsoft-com:vml" xmlns:wp14="http://schemas.microsoft.com/office/word/2010/wordprocessingDrawing" xmlns:wp="http://schemas.openxmlformats.org/drawingml/2006/wordprocessingDrawing" xmlns:w10="urn:schemas-microsoft-com:office:word" xmlns:w="http://schemas.openxmlformats.org/wordprocessingml/2006/main" xmlns:w14="http://schemas.microsoft.com/office/word/2010/wordml" xmlns:w15="http://schemas.microsoft.com/office/word/2012/wordml" xmlns:w16cid="http://schemas.microsoft.com/office/word/2016/wordml/cid" xmlns:w16se="http://schemas.microsoft.com/office/word/2015/wordml/symex" xmlns:wpg="http://schemas.microsoft.com/office/word/2010/wordprocessingGroup" xmlns:wpi="http://schemas.microsoft.com/office/word/2010/wordprocessingInk" xmlns:wne="http://schemas.microsoft.com/office/word/2006/wordml" xmlns:wps="http://schemas.microsoft.com/office/word/2010/wordprocessingShape" mc:Ignorable="w14 w15 w16se w16cid wp14">
+<w:ftr xmlns:wpc="http://schemas.microsoft.com/office/word/2010/wordprocessingCanvas" xmlns:cx="http://schemas.microsoft.com/office/drawing/2014/chartex" xmlns:cx1="http://schemas.microsoft.com/office/drawing/2015/9/8/chartex" xmlns:cx2="http://schemas.microsoft.com/office/drawing/2015/10/21/chartex" xmlns:cx3="http://schemas.microsoft.com/office/drawing/2016/5/9/chartex" xmlns:cx4="http://schemas.microsoft.com/office/drawing/2016/5/10/chartex" xmlns:cx5="http://schemas.microsoft.com/office/drawing/2016/5/11/chartex" xmlns:cx6="http://schemas.microsoft.com/office/drawing/2016/5/12/chartex" xmlns:cx7="http://schemas.microsoft.com/office/drawing/2016/5/13/chartex" xmlns:cx8="http://schemas.microsoft.com/office/drawing/2016/5/14/chartex" xmlns:mc="http://schemas.openxmlformats.org/markup-compatibility/2006" xmlns:aink="http://schemas.microsoft.com/office/drawing/2016/ink" xmlns:am3d="http://schemas.microsoft.com/office/drawing/2017/model3d" xmlns:o="urn:schemas-microsoft-com:office:office" xmlns:r="http://schemas.openxmlformats.org/officeDocument/2006/relationships" xmlns:m="http://schemas.openxmlformats.org/officeDocument/2006/math" xmlns:v="urn:schemas-microsoft-com:vml" xmlns:wp14="http://schemas.microsoft.com/office/word/2010/wordprocessingDrawing" xmlns:wp="http://schemas.openxmlformats.org/drawingml/2006/wordprocessingDrawing" xmlns:w10="urn:schemas-microsoft-com:office:word" xmlns:w="http://schemas.openxmlformats.org/wordprocessingml/2006/main" xmlns:w14="http://schemas.microsoft.com/office/word/2010/wordml" xmlns:w15="http://schemas.microsoft.com/office/word/2012/wordml" xmlns:w16cex="http://schemas.microsoft.com/office/word/2018/wordml/cex" xmlns:w16cid="http://schemas.microsoft.com/office/word/2016/wordml/cid" xmlns:w16="http://schemas.microsoft.com/office/word/2018/wordml" xmlns:w16se="http://schemas.microsoft.com/office/word/2015/wordml/symex" xmlns:wpg="http://schemas.microsoft.com/office/word/2010/wordprocessingGroup" xmlns:wpi="http://schemas.microsoft.com/office/word/2010/wordprocessingInk" xmlns:wne="http://schemas.microsoft.com/office/word/2006/wordml" xmlns:wps="http://schemas.microsoft.com/office/word/2010/wordprocessingShape" mc:Ignorable="w14 w15 w16se w16cid w16 w16cex wp14">
   <w:sdt>
     <w:sdtPr>
       <w:id w:val="-1652976482"/>
@@ -8146,7 +7918,7 @@
 </file>
 
 <file path=word/footnotes.xml><?xml version="1.0" encoding="utf-8"?>
-<w:footnotes xmlns:wpc="http://schemas.microsoft.com/office/word/2010/wordprocessingCanvas" xmlns:cx="http://schemas.microsoft.com/office/drawing/2014/chartex" xmlns:cx1="http://schemas.microsoft.com/office/drawing/2015/9/8/chartex" xmlns:cx2="http://schemas.microsoft.com/office/drawing/2015/10/21/chartex" xmlns:cx3="http://schemas.microsoft.com/office/drawing/2016/5/9/chartex" xmlns:cx4="http://schemas.microsoft.com/office/drawing/2016/5/10/chartex" xmlns:cx5="http://schemas.microsoft.com/office/drawing/2016/5/11/chartex" xmlns:cx6="http://schemas.microsoft.com/office/drawing/2016/5/12/chartex" xmlns:cx7="http://schemas.microsoft.com/office/drawing/2016/5/13/chartex" xmlns:cx8="http://schemas.microsoft.com/office/drawing/2016/5/14/chartex" xmlns:mc="http://schemas.openxmlformats.org/markup-compatibility/2006" xmlns:aink="http://schemas.microsoft.com/office/drawing/2016/ink" xmlns:am3d="http://schemas.microsoft.com/office/drawing/2017/model3d" xmlns:o="urn:schemas-microsoft-com:office:office" xmlns:r="http://schemas.openxmlformats.org/officeDocument/2006/relationships" xmlns:m="http://schemas.openxmlformats.org/officeDocument/2006/math" xmlns:v="urn:schemas-microsoft-com:vml" xmlns:wp14="http://schemas.microsoft.com/office/word/2010/wordprocessingDrawing" xmlns:wp="http://schemas.openxmlformats.org/drawingml/2006/wordprocessingDrawing" xmlns:w10="urn:schemas-microsoft-com:office:word" xmlns:w="http://schemas.openxmlformats.org/wordprocessingml/2006/main" xmlns:w14="http://schemas.microsoft.com/office/word/2010/wordml" xmlns:w15="http://schemas.microsoft.com/office/word/2012/wordml" xmlns:w16cid="http://schemas.microsoft.com/office/word/2016/wordml/cid" xmlns:w16se="http://schemas.microsoft.com/office/word/2015/wordml/symex" xmlns:wpg="http://schemas.microsoft.com/office/word/2010/wordprocessingGroup" xmlns:wpi="http://schemas.microsoft.com/office/word/2010/wordprocessingInk" xmlns:wne="http://schemas.microsoft.com/office/word/2006/wordml" xmlns:wps="http://schemas.microsoft.com/office/word/2010/wordprocessingShape" mc:Ignorable="w14 w15 w16se w16cid wp14">
+<w:footnotes xmlns:wpc="http://schemas.microsoft.com/office/word/2010/wordprocessingCanvas" xmlns:cx="http://schemas.microsoft.com/office/drawing/2014/chartex" xmlns:cx1="http://schemas.microsoft.com/office/drawing/2015/9/8/chartex" xmlns:cx2="http://schemas.microsoft.com/office/drawing/2015/10/21/chartex" xmlns:cx3="http://schemas.microsoft.com/office/drawing/2016/5/9/chartex" xmlns:cx4="http://schemas.microsoft.com/office/drawing/2016/5/10/chartex" xmlns:cx5="http://schemas.microsoft.com/office/drawing/2016/5/11/chartex" xmlns:cx6="http://schemas.microsoft.com/office/drawing/2016/5/12/chartex" xmlns:cx7="http://schemas.microsoft.com/office/drawing/2016/5/13/chartex" xmlns:cx8="http://schemas.microsoft.com/office/drawing/2016/5/14/chartex" xmlns:mc="http://schemas.openxmlformats.org/markup-compatibility/2006" xmlns:aink="http://schemas.microsoft.com/office/drawing/2016/ink" xmlns:am3d="http://schemas.microsoft.com/office/drawing/2017/model3d" xmlns:o="urn:schemas-microsoft-com:office:office" xmlns:r="http://schemas.openxmlformats.org/officeDocument/2006/relationships" xmlns:m="http://schemas.openxmlformats.org/officeDocument/2006/math" xmlns:v="urn:schemas-microsoft-com:vml" xmlns:wp14="http://schemas.microsoft.com/office/word/2010/wordprocessingDrawing" xmlns:wp="http://schemas.openxmlformats.org/drawingml/2006/wordprocessingDrawing" xmlns:w10="urn:schemas-microsoft-com:office:word" xmlns:w="http://schemas.openxmlformats.org/wordprocessingml/2006/main" xmlns:w14="http://schemas.microsoft.com/office/word/2010/wordml" xmlns:w15="http://schemas.microsoft.com/office/word/2012/wordml" xmlns:w16cex="http://schemas.microsoft.com/office/word/2018/wordml/cex" xmlns:w16cid="http://schemas.microsoft.com/office/word/2016/wordml/cid" xmlns:w16="http://schemas.microsoft.com/office/word/2018/wordml" xmlns:w16se="http://schemas.microsoft.com/office/word/2015/wordml/symex" xmlns:wpg="http://schemas.microsoft.com/office/word/2010/wordprocessingGroup" xmlns:wpi="http://schemas.microsoft.com/office/word/2010/wordprocessingInk" xmlns:wne="http://schemas.microsoft.com/office/word/2006/wordml" xmlns:wps="http://schemas.microsoft.com/office/word/2010/wordprocessingShape" mc:Ignorable="w14 w15 w16se w16cid w16 w16cex wp14">
   <w:footnote w:type="separator" w:id="-1">
     <w:p>
       <w:pPr>
@@ -8171,7 +7943,7 @@
 </file>
 
 <file path=word/header1.xml><?xml version="1.0" encoding="utf-8"?>
-<w:hdr xmlns:wpc="http://schemas.microsoft.com/office/word/2010/wordprocessingCanvas" xmlns:cx="http://schemas.microsoft.com/office/drawing/2014/chartex" xmlns:cx1="http://schemas.microsoft.com/office/drawing/2015/9/8/chartex" xmlns:cx2="http://schemas.microsoft.com/office/drawing/2015/10/21/chartex" xmlns:cx3="http://schemas.microsoft.com/office/drawing/2016/5/9/chartex" xmlns:cx4="http://schemas.microsoft.com/office/drawing/2016/5/10/chartex" xmlns:cx5="http://schemas.microsoft.com/office/drawing/2016/5/11/chartex" xmlns:cx6="http://schemas.microsoft.com/office/drawing/2016/5/12/chartex" xmlns:cx7="http://schemas.microsoft.com/office/drawing/2016/5/13/chartex" xmlns:cx8="http://schemas.microsoft.com/office/drawing/2016/5/14/chartex" xmlns:mc="http://schemas.openxmlformats.org/markup-compatibility/2006" xmlns:aink="http://schemas.microsoft.com/office/drawing/2016/ink" xmlns:am3d="http://schemas.microsoft.com/office/drawing/2017/model3d" xmlns:o="urn:schemas-microsoft-com:office:office" xmlns:r="http://schemas.openxmlformats.org/officeDocument/2006/relationships" xmlns:m="http://schemas.openxmlformats.org/officeDocument/2006/math" xmlns:v="urn:schemas-microsoft-com:vml" xmlns:wp14="http://schemas.microsoft.com/office/word/2010/wordprocessingDrawing" xmlns:wp="http://schemas.openxmlformats.org/drawingml/2006/wordprocessingDrawing" xmlns:w10="urn:schemas-microsoft-com:office:word" xmlns:w="http://schemas.openxmlformats.org/wordprocessingml/2006/main" xmlns:w14="http://schemas.microsoft.com/office/word/2010/wordml" xmlns:w15="http://schemas.microsoft.com/office/word/2012/wordml" xmlns:w16cid="http://schemas.microsoft.com/office/word/2016/wordml/cid" xmlns:w16se="http://schemas.microsoft.com/office/word/2015/wordml/symex" xmlns:wpg="http://schemas.microsoft.com/office/word/2010/wordprocessingGroup" xmlns:wpi="http://schemas.microsoft.com/office/word/2010/wordprocessingInk" xmlns:wne="http://schemas.microsoft.com/office/word/2006/wordml" xmlns:wps="http://schemas.microsoft.com/office/word/2010/wordprocessingShape" mc:Ignorable="w14 w15 w16se w16cid wp14">
+<w:hdr xmlns:wpc="http://schemas.microsoft.com/office/word/2010/wordprocessingCanvas" xmlns:cx="http://schemas.microsoft.com/office/drawing/2014/chartex" xmlns:cx1="http://schemas.microsoft.com/office/drawing/2015/9/8/chartex" xmlns:cx2="http://schemas.microsoft.com/office/drawing/2015/10/21/chartex" xmlns:cx3="http://schemas.microsoft.com/office/drawing/2016/5/9/chartex" xmlns:cx4="http://schemas.microsoft.com/office/drawing/2016/5/10/chartex" xmlns:cx5="http://schemas.microsoft.com/office/drawing/2016/5/11/chartex" xmlns:cx6="http://schemas.microsoft.com/office/drawing/2016/5/12/chartex" xmlns:cx7="http://schemas.microsoft.com/office/drawing/2016/5/13/chartex" xmlns:cx8="http://schemas.microsoft.com/office/drawing/2016/5/14/chartex" xmlns:mc="http://schemas.openxmlformats.org/markup-compatibility/2006" xmlns:aink="http://schemas.microsoft.com/office/drawing/2016/ink" xmlns:am3d="http://schemas.microsoft.com/office/drawing/2017/model3d" xmlns:o="urn:schemas-microsoft-com:office:office" xmlns:r="http://schemas.openxmlformats.org/officeDocument/2006/relationships" xmlns:m="http://schemas.openxmlformats.org/officeDocument/2006/math" xmlns:v="urn:schemas-microsoft-com:vml" xmlns:wp14="http://schemas.microsoft.com/office/word/2010/wordprocessingDrawing" xmlns:wp="http://schemas.openxmlformats.org/drawingml/2006/wordprocessingDrawing" xmlns:w10="urn:schemas-microsoft-com:office:word" xmlns:w="http://schemas.openxmlformats.org/wordprocessingml/2006/main" xmlns:w14="http://schemas.microsoft.com/office/word/2010/wordml" xmlns:w15="http://schemas.microsoft.com/office/word/2012/wordml" xmlns:w16cex="http://schemas.microsoft.com/office/word/2018/wordml/cex" xmlns:w16cid="http://schemas.microsoft.com/office/word/2016/wordml/cid" xmlns:w16="http://schemas.microsoft.com/office/word/2018/wordml" xmlns:w16se="http://schemas.microsoft.com/office/word/2015/wordml/symex" xmlns:wpg="http://schemas.microsoft.com/office/word/2010/wordprocessingGroup" xmlns:wpi="http://schemas.microsoft.com/office/word/2010/wordprocessingInk" xmlns:wne="http://schemas.microsoft.com/office/word/2006/wordml" xmlns:wps="http://schemas.microsoft.com/office/word/2010/wordprocessingShape" mc:Ignorable="w14 w15 w16se w16cid w16 w16cex wp14">
   <w:p>
     <w:pPr>
       <w:rPr>
@@ -8254,7 +8026,7 @@
 </file>
 
 <file path=word/numbering.xml><?xml version="1.0" encoding="utf-8"?>
-<w:numbering xmlns:wpc="http://schemas.microsoft.com/office/word/2010/wordprocessingCanvas" xmlns:cx="http://schemas.microsoft.com/office/drawing/2014/chartex" xmlns:cx1="http://schemas.microsoft.com/office/drawing/2015/9/8/chartex" xmlns:cx2="http://schemas.microsoft.com/office/drawing/2015/10/21/chartex" xmlns:cx3="http://schemas.microsoft.com/office/drawing/2016/5/9/chartex" xmlns:cx4="http://schemas.microsoft.com/office/drawing/2016/5/10/chartex" xmlns:cx5="http://schemas.microsoft.com/office/drawing/2016/5/11/chartex" xmlns:cx6="http://schemas.microsoft.com/office/drawing/2016/5/12/chartex" xmlns:cx7="http://schemas.microsoft.com/office/drawing/2016/5/13/chartex" xmlns:cx8="http://schemas.microsoft.com/office/drawing/2016/5/14/chartex" xmlns:mc="http://schemas.openxmlformats.org/markup-compatibility/2006" xmlns:aink="http://schemas.microsoft.com/office/drawing/2016/ink" xmlns:am3d="http://schemas.microsoft.com/office/drawing/2017/model3d" xmlns:o="urn:schemas-microsoft-com:office:office" xmlns:r="http://schemas.openxmlformats.org/officeDocument/2006/relationships" xmlns:m="http://schemas.openxmlformats.org/officeDocument/2006/math" xmlns:v="urn:schemas-microsoft-com:vml" xmlns:wp14="http://schemas.microsoft.com/office/word/2010/wordprocessingDrawing" xmlns:wp="http://schemas.openxmlformats.org/drawingml/2006/wordprocessingDrawing" xmlns:w10="urn:schemas-microsoft-com:office:word" xmlns:w="http://schemas.openxmlformats.org/wordprocessingml/2006/main" xmlns:w14="http://schemas.microsoft.com/office/word/2010/wordml" xmlns:w15="http://schemas.microsoft.com/office/word/2012/wordml" xmlns:w16cid="http://schemas.microsoft.com/office/word/2016/wordml/cid" xmlns:w16se="http://schemas.microsoft.com/office/word/2015/wordml/symex" xmlns:wpg="http://schemas.microsoft.com/office/word/2010/wordprocessingGroup" xmlns:wpi="http://schemas.microsoft.com/office/word/2010/wordprocessingInk" xmlns:wne="http://schemas.microsoft.com/office/word/2006/wordml" xmlns:wps="http://schemas.microsoft.com/office/word/2010/wordprocessingShape" mc:Ignorable="w14 w15 w16se w16cid wp14">
+<w:numbering xmlns:wpc="http://schemas.microsoft.com/office/word/2010/wordprocessingCanvas" xmlns:cx="http://schemas.microsoft.com/office/drawing/2014/chartex" xmlns:cx1="http://schemas.microsoft.com/office/drawing/2015/9/8/chartex" xmlns:cx2="http://schemas.microsoft.com/office/drawing/2015/10/21/chartex" xmlns:cx3="http://schemas.microsoft.com/office/drawing/2016/5/9/chartex" xmlns:cx4="http://schemas.microsoft.com/office/drawing/2016/5/10/chartex" xmlns:cx5="http://schemas.microsoft.com/office/drawing/2016/5/11/chartex" xmlns:cx6="http://schemas.microsoft.com/office/drawing/2016/5/12/chartex" xmlns:cx7="http://schemas.microsoft.com/office/drawing/2016/5/13/chartex" xmlns:cx8="http://schemas.microsoft.com/office/drawing/2016/5/14/chartex" xmlns:mc="http://schemas.openxmlformats.org/markup-compatibility/2006" xmlns:aink="http://schemas.microsoft.com/office/drawing/2016/ink" xmlns:am3d="http://schemas.microsoft.com/office/drawing/2017/model3d" xmlns:o="urn:schemas-microsoft-com:office:office" xmlns:r="http://schemas.openxmlformats.org/officeDocument/2006/relationships" xmlns:m="http://schemas.openxmlformats.org/officeDocument/2006/math" xmlns:v="urn:schemas-microsoft-com:vml" xmlns:wp14="http://schemas.microsoft.com/office/word/2010/wordprocessingDrawing" xmlns:wp="http://schemas.openxmlformats.org/drawingml/2006/wordprocessingDrawing" xmlns:w10="urn:schemas-microsoft-com:office:word" xmlns:w="http://schemas.openxmlformats.org/wordprocessingml/2006/main" xmlns:w14="http://schemas.microsoft.com/office/word/2010/wordml" xmlns:w15="http://schemas.microsoft.com/office/word/2012/wordml" xmlns:w16cex="http://schemas.microsoft.com/office/word/2018/wordml/cex" xmlns:w16cid="http://schemas.microsoft.com/office/word/2016/wordml/cid" xmlns:w16="http://schemas.microsoft.com/office/word/2018/wordml" xmlns:w16se="http://schemas.microsoft.com/office/word/2015/wordml/symex" xmlns:wpg="http://schemas.microsoft.com/office/word/2010/wordprocessingGroup" xmlns:wpi="http://schemas.microsoft.com/office/word/2010/wordprocessingInk" xmlns:wne="http://schemas.microsoft.com/office/word/2006/wordml" xmlns:wps="http://schemas.microsoft.com/office/word/2010/wordprocessingShape" mc:Ignorable="w14 w15 w16se w16cid w16 w16cex wp14">
   <w:abstractNum w:abstractNumId="0" w15:restartNumberingAfterBreak="0">
     <w:nsid w:val="0CF2631C"/>
     <w:multiLevelType w:val="multilevel"/>
@@ -8952,7 +8724,7 @@
 </file>
 
 <file path=word/styles.xml><?xml version="1.0" encoding="utf-8"?>
-<w:styles xmlns:mc="http://schemas.openxmlformats.org/markup-compatibility/2006" xmlns:r="http://schemas.openxmlformats.org/officeDocument/2006/relationships" xmlns:w="http://schemas.openxmlformats.org/wordprocessingml/2006/main" xmlns:w14="http://schemas.microsoft.com/office/word/2010/wordml" xmlns:w15="http://schemas.microsoft.com/office/word/2012/wordml" xmlns:w16cid="http://schemas.microsoft.com/office/word/2016/wordml/cid" xmlns:w16se="http://schemas.microsoft.com/office/word/2015/wordml/symex" mc:Ignorable="w14 w15 w16se w16cid">
+<w:styles xmlns:mc="http://schemas.openxmlformats.org/markup-compatibility/2006" xmlns:r="http://schemas.openxmlformats.org/officeDocument/2006/relationships" xmlns:w="http://schemas.openxmlformats.org/wordprocessingml/2006/main" xmlns:w14="http://schemas.microsoft.com/office/word/2010/wordml" xmlns:w15="http://schemas.microsoft.com/office/word/2012/wordml" xmlns:w16cex="http://schemas.microsoft.com/office/word/2018/wordml/cex" xmlns:w16cid="http://schemas.microsoft.com/office/word/2016/wordml/cid" xmlns:w16="http://schemas.microsoft.com/office/word/2018/wordml" xmlns:w16se="http://schemas.microsoft.com/office/word/2015/wordml/symex" mc:Ignorable="w14 w15 w16se w16cid w16 w16cex">
   <w:docDefaults>
     <w:rPrDefault>
       <w:rPr>

</xml_diff>

<commit_message>
Revert "Revert "Dorađeni moji SSU po Majinim primedbama""
This reverts commit b9a4e02e844a3110facf1dfef0d8acbca81ce02b.
</commit_message>
<xml_diff>
--- a/Faza 3/Projektni zadatak/TEAM DOGS - Projektni Zadatak.docx
+++ b/Faza 3/Projektni zadatak/TEAM DOGS - Projektni Zadatak.docx
@@ -1,6 +1,6 @@
 
 <file path=word/document.xml><?xml version="1.0" encoding="utf-8"?>
-<w:document xmlns:wpc="http://schemas.microsoft.com/office/word/2010/wordprocessingCanvas" xmlns:cx="http://schemas.microsoft.com/office/drawing/2014/chartex" xmlns:cx1="http://schemas.microsoft.com/office/drawing/2015/9/8/chartex" xmlns:cx2="http://schemas.microsoft.com/office/drawing/2015/10/21/chartex" xmlns:cx3="http://schemas.microsoft.com/office/drawing/2016/5/9/chartex" xmlns:cx4="http://schemas.microsoft.com/office/drawing/2016/5/10/chartex" xmlns:cx5="http://schemas.microsoft.com/office/drawing/2016/5/11/chartex" xmlns:cx6="http://schemas.microsoft.com/office/drawing/2016/5/12/chartex" xmlns:cx7="http://schemas.microsoft.com/office/drawing/2016/5/13/chartex" xmlns:cx8="http://schemas.microsoft.com/office/drawing/2016/5/14/chartex" xmlns:mc="http://schemas.openxmlformats.org/markup-compatibility/2006" xmlns:aink="http://schemas.microsoft.com/office/drawing/2016/ink" xmlns:am3d="http://schemas.microsoft.com/office/drawing/2017/model3d" xmlns:o="urn:schemas-microsoft-com:office:office" xmlns:r="http://schemas.openxmlformats.org/officeDocument/2006/relationships" xmlns:m="http://schemas.openxmlformats.org/officeDocument/2006/math" xmlns:v="urn:schemas-microsoft-com:vml" xmlns:wp14="http://schemas.microsoft.com/office/word/2010/wordprocessingDrawing" xmlns:wp="http://schemas.openxmlformats.org/drawingml/2006/wordprocessingDrawing" xmlns:w10="urn:schemas-microsoft-com:office:word" xmlns:w="http://schemas.openxmlformats.org/wordprocessingml/2006/main" xmlns:w14="http://schemas.microsoft.com/office/word/2010/wordml" xmlns:w15="http://schemas.microsoft.com/office/word/2012/wordml" xmlns:w16cex="http://schemas.microsoft.com/office/word/2018/wordml/cex" xmlns:w16cid="http://schemas.microsoft.com/office/word/2016/wordml/cid" xmlns:w16="http://schemas.microsoft.com/office/word/2018/wordml" xmlns:w16se="http://schemas.microsoft.com/office/word/2015/wordml/symex" xmlns:wpg="http://schemas.microsoft.com/office/word/2010/wordprocessingGroup" xmlns:wpi="http://schemas.microsoft.com/office/word/2010/wordprocessingInk" xmlns:wne="http://schemas.microsoft.com/office/word/2006/wordml" xmlns:wps="http://schemas.microsoft.com/office/word/2010/wordprocessingShape" mc:Ignorable="w14 w15 w16se w16cid w16 w16cex wp14">
+<w:document xmlns:wpc="http://schemas.microsoft.com/office/word/2010/wordprocessingCanvas" xmlns:cx="http://schemas.microsoft.com/office/drawing/2014/chartex" xmlns:cx1="http://schemas.microsoft.com/office/drawing/2015/9/8/chartex" xmlns:cx2="http://schemas.microsoft.com/office/drawing/2015/10/21/chartex" xmlns:cx3="http://schemas.microsoft.com/office/drawing/2016/5/9/chartex" xmlns:cx4="http://schemas.microsoft.com/office/drawing/2016/5/10/chartex" xmlns:cx5="http://schemas.microsoft.com/office/drawing/2016/5/11/chartex" xmlns:cx6="http://schemas.microsoft.com/office/drawing/2016/5/12/chartex" xmlns:cx7="http://schemas.microsoft.com/office/drawing/2016/5/13/chartex" xmlns:cx8="http://schemas.microsoft.com/office/drawing/2016/5/14/chartex" xmlns:mc="http://schemas.openxmlformats.org/markup-compatibility/2006" xmlns:aink="http://schemas.microsoft.com/office/drawing/2016/ink" xmlns:am3d="http://schemas.microsoft.com/office/drawing/2017/model3d" xmlns:o="urn:schemas-microsoft-com:office:office" xmlns:r="http://schemas.openxmlformats.org/officeDocument/2006/relationships" xmlns:m="http://schemas.openxmlformats.org/officeDocument/2006/math" xmlns:v="urn:schemas-microsoft-com:vml" xmlns:wp14="http://schemas.microsoft.com/office/word/2010/wordprocessingDrawing" xmlns:wp="http://schemas.openxmlformats.org/drawingml/2006/wordprocessingDrawing" xmlns:w10="urn:schemas-microsoft-com:office:word" xmlns:w="http://schemas.openxmlformats.org/wordprocessingml/2006/main" xmlns:w14="http://schemas.microsoft.com/office/word/2010/wordml" xmlns:w15="http://schemas.microsoft.com/office/word/2012/wordml" xmlns:w16cid="http://schemas.microsoft.com/office/word/2016/wordml/cid" xmlns:w16se="http://schemas.microsoft.com/office/word/2015/wordml/symex" xmlns:wpg="http://schemas.microsoft.com/office/word/2010/wordprocessingGroup" xmlns:wpi="http://schemas.microsoft.com/office/word/2010/wordprocessingInk" xmlns:wne="http://schemas.microsoft.com/office/word/2006/wordml" xmlns:wps="http://schemas.microsoft.com/office/word/2010/wordprocessingShape" mc:Ignorable="w14 w15 w16se w16cid wp14">
   <w:body>
     <w:p>
       <w:pPr>
@@ -3964,8 +3964,6 @@
               </w:rPr>
               <w:t>Функционални захтеви</w:t>
             </w:r>
-            <w:bookmarkStart w:id="1" w:name="_GoBack"/>
-            <w:bookmarkEnd w:id="1"/>
           </w:p>
         </w:tc>
         <w:tc>
@@ -4405,7 +4403,7 @@
           <w:lang w:val="sr-Cyrl-RS"/>
         </w:rPr>
       </w:pPr>
-      <w:bookmarkStart w:id="2" w:name="_Toc36574258"/>
+      <w:bookmarkStart w:id="1" w:name="_Toc36574258"/>
       <w:r>
         <w:lastRenderedPageBreak/>
         <w:t xml:space="preserve">1 </w:t>
@@ -4416,7 +4414,7 @@
         </w:rPr>
         <w:t>Увод</w:t>
       </w:r>
-      <w:bookmarkEnd w:id="2"/>
+      <w:bookmarkEnd w:id="1"/>
     </w:p>
     <w:p>
       <w:pPr>
@@ -4429,14 +4427,14 @@
           <w:lang w:val="sr-Cyrl-RS"/>
         </w:rPr>
       </w:pPr>
-      <w:bookmarkStart w:id="3" w:name="_Toc36574259"/>
+      <w:bookmarkStart w:id="2" w:name="_Toc36574259"/>
       <w:r>
         <w:rPr>
           <w:lang w:val="sr-Cyrl-RS"/>
         </w:rPr>
         <w:t>Резиме</w:t>
       </w:r>
-      <w:bookmarkEnd w:id="3"/>
+      <w:bookmarkEnd w:id="2"/>
     </w:p>
     <w:p>
       <w:pPr>
@@ -4499,13 +4497,64 @@
           <w:lang w:val="sr-Cyrl-RS"/>
         </w:rPr>
       </w:pPr>
-      <w:bookmarkStart w:id="4" w:name="_Toc36574260"/>
+      <w:bookmarkStart w:id="3" w:name="_Toc36574260"/>
       <w:r>
         <w:rPr>
           <w:lang w:val="sr-Cyrl-RS"/>
         </w:rPr>
         <w:t>Намена документа</w:t>
       </w:r>
+      <w:bookmarkEnd w:id="3"/>
+    </w:p>
+    <w:p>
+      <w:pPr>
+        <w:ind w:left="720" w:firstLine="720"/>
+        <w:rPr>
+          <w:sz w:val="28"/>
+          <w:szCs w:val="28"/>
+          <w:lang w:val="sr-Cyrl-RS"/>
+        </w:rPr>
+      </w:pPr>
+      <w:r>
+        <w:rPr>
+          <w:sz w:val="28"/>
+          <w:szCs w:val="28"/>
+          <w:lang w:val="sr-Cyrl-RS"/>
+        </w:rPr>
+        <w:t>У наставку се наводе начин коришћења апликације, функционалности и могућа побољшања.</w:t>
+      </w:r>
+    </w:p>
+    <w:p>
+      <w:pPr>
+        <w:rPr>
+          <w:lang w:val="sr-Cyrl-RS"/>
+        </w:rPr>
+      </w:pPr>
+    </w:p>
+    <w:p>
+      <w:pPr>
+        <w:rPr>
+          <w:lang w:val="sr-Cyrl-RS"/>
+        </w:rPr>
+      </w:pPr>
+    </w:p>
+    <w:p>
+      <w:pPr>
+        <w:pStyle w:val="Heading1"/>
+        <w:rPr>
+          <w:lang w:val="sr-Cyrl-RS"/>
+        </w:rPr>
+      </w:pPr>
+      <w:bookmarkStart w:id="4" w:name="_Toc36574261"/>
+      <w:r>
+        <w:t xml:space="preserve">2 </w:t>
+      </w:r>
+      <w:r>
+        <w:rPr>
+          <w:lang w:val="sr-Cyrl-RS"/>
+        </w:rPr>
+        <w:t>Опис система</w:t>
+      </w:r>
       <w:bookmarkEnd w:id="4"/>
     </w:p>
     <w:p>
@@ -4523,22 +4572,113 @@
           <w:szCs w:val="28"/>
           <w:lang w:val="sr-Cyrl-RS"/>
         </w:rPr>
-        <w:t>У наставку се наводе начин коришћења апликације, функционалности и могућа побољшања.</w:t>
-      </w:r>
-    </w:p>
-    <w:p>
-      <w:pPr>
-        <w:rPr>
-          <w:lang w:val="sr-Cyrl-RS"/>
-        </w:rPr>
-      </w:pPr>
-    </w:p>
-    <w:p>
-      <w:pPr>
-        <w:rPr>
-          <w:lang w:val="sr-Cyrl-RS"/>
-        </w:rPr>
-      </w:pPr>
+        <w:t>Идеја пројекта је да се корисницима омогући виртуелна игра „Мау Мау“ са другим, удаљеним корисницима преко интернета.</w:t>
+      </w:r>
+    </w:p>
+    <w:p>
+      <w:pPr>
+        <w:ind w:left="720" w:firstLine="720"/>
+        <w:rPr>
+          <w:sz w:val="28"/>
+          <w:szCs w:val="28"/>
+          <w:lang w:val="sr-Cyrl-RS"/>
+        </w:rPr>
+      </w:pPr>
+      <w:r>
+        <w:rPr>
+          <w:sz w:val="28"/>
+          <w:szCs w:val="28"/>
+          <w:lang w:val="sr-Cyrl-RS"/>
+        </w:rPr>
+        <w:t>Корисници могу да изаберу стандардна правила, али имају и могућност да игру персонализују, као и да сачувају своје шпилове на налогу.</w:t>
+      </w:r>
+    </w:p>
+    <w:p>
+      <w:pPr>
+        <w:ind w:left="720" w:firstLine="720"/>
+        <w:rPr>
+          <w:sz w:val="28"/>
+          <w:szCs w:val="28"/>
+          <w:lang w:val="sr-Cyrl-RS"/>
+        </w:rPr>
+      </w:pPr>
+      <w:r>
+        <w:rPr>
+          <w:sz w:val="28"/>
+          <w:szCs w:val="28"/>
+          <w:lang w:val="sr-Cyrl-RS"/>
+        </w:rPr>
+        <w:t xml:space="preserve">Покретач игре на почетку ствара тзв. „собу“ </w:t>
+      </w:r>
+      <w:r>
+        <w:rPr>
+          <w:sz w:val="28"/>
+          <w:szCs w:val="28"/>
+          <w:lang w:val="sr-Cyrl-RS"/>
+        </w:rPr>
+        <w:t>(</w:t>
+      </w:r>
+      <w:r>
+        <w:rPr>
+          <w:sz w:val="28"/>
+          <w:szCs w:val="28"/>
+        </w:rPr>
+        <w:t>lobby</w:t>
+      </w:r>
+      <w:r>
+        <w:rPr>
+          <w:sz w:val="28"/>
+          <w:szCs w:val="28"/>
+          <w:lang w:val="sr-Cyrl-RS"/>
+        </w:rPr>
+        <w:t>)</w:t>
+      </w:r>
+      <w:r>
+        <w:rPr>
+          <w:sz w:val="28"/>
+          <w:szCs w:val="28"/>
+        </w:rPr>
+        <w:t xml:space="preserve"> </w:t>
+      </w:r>
+      <w:r>
+        <w:rPr>
+          <w:sz w:val="28"/>
+          <w:szCs w:val="28"/>
+          <w:lang w:val="sr-Cyrl-RS"/>
+        </w:rPr>
+        <w:t>и бира шпил за игру. Играчи могу да се прикључе соби да би играли игру са тим шпилом. Такође, за ту собу ствара се и посебан одељак за комуникацију у коме учествују и други корисници прикључени игри. По завршетку игре, шпилови се могу оценити.</w:t>
+      </w:r>
+    </w:p>
+    <w:p>
+      <w:pPr>
+        <w:ind w:left="720" w:firstLine="720"/>
+        <w:rPr>
+          <w:sz w:val="28"/>
+          <w:szCs w:val="28"/>
+          <w:lang w:val="sr-Cyrl-RS"/>
+        </w:rPr>
+      </w:pPr>
+      <w:r>
+        <w:rPr>
+          <w:sz w:val="28"/>
+          <w:szCs w:val="28"/>
+          <w:lang w:val="sr-Cyrl-RS"/>
+        </w:rPr>
+        <w:t>Сви шпилови које су корисници претходно сачували могу изабрати и други корисници на основу описа и оцена.</w:t>
+      </w:r>
+    </w:p>
+    <w:p>
+      <w:pPr>
+        <w:rPr>
+          <w:lang w:val="sr-Cyrl-RS"/>
+        </w:rPr>
+      </w:pPr>
+      <w:r>
+        <w:rPr>
+          <w:lang w:val="sr-Cyrl-RS"/>
+        </w:rPr>
+        <w:t xml:space="preserve"> </w:t>
+      </w:r>
     </w:p>
     <w:p>
       <w:pPr>
@@ -4547,149 +4687,7 @@
           <w:lang w:val="sr-Cyrl-RS"/>
         </w:rPr>
       </w:pPr>
-      <w:bookmarkStart w:id="5" w:name="_Toc36574261"/>
-      <w:r>
-        <w:t xml:space="preserve">2 </w:t>
-      </w:r>
-      <w:r>
-        <w:rPr>
-          <w:lang w:val="sr-Cyrl-RS"/>
-        </w:rPr>
-        <w:t>Опис система</w:t>
-      </w:r>
-      <w:bookmarkEnd w:id="5"/>
-    </w:p>
-    <w:p>
-      <w:pPr>
-        <w:ind w:left="720" w:firstLine="720"/>
-        <w:rPr>
-          <w:sz w:val="28"/>
-          <w:szCs w:val="28"/>
-          <w:lang w:val="sr-Cyrl-RS"/>
-        </w:rPr>
-      </w:pPr>
-      <w:r>
-        <w:rPr>
-          <w:sz w:val="28"/>
-          <w:szCs w:val="28"/>
-          <w:lang w:val="sr-Cyrl-RS"/>
-        </w:rPr>
-        <w:t>Идеја пројекта је да се корисницима омогући виртуелна игра „Мау Мау“ са другим, удаљеним корисницима преко интернета.</w:t>
-      </w:r>
-    </w:p>
-    <w:p>
-      <w:pPr>
-        <w:ind w:left="720" w:firstLine="720"/>
-        <w:rPr>
-          <w:sz w:val="28"/>
-          <w:szCs w:val="28"/>
-          <w:lang w:val="sr-Cyrl-RS"/>
-        </w:rPr>
-      </w:pPr>
-      <w:r>
-        <w:rPr>
-          <w:sz w:val="28"/>
-          <w:szCs w:val="28"/>
-          <w:lang w:val="sr-Cyrl-RS"/>
-        </w:rPr>
-        <w:t>Корисници могу да изаберу стандардна правила, али имају и могућност да игру персонализују, као и да сачувају своје шпилове на налогу.</w:t>
-      </w:r>
-    </w:p>
-    <w:p>
-      <w:pPr>
-        <w:ind w:left="720" w:firstLine="720"/>
-        <w:rPr>
-          <w:sz w:val="28"/>
-          <w:szCs w:val="28"/>
-          <w:lang w:val="sr-Cyrl-RS"/>
-        </w:rPr>
-      </w:pPr>
-      <w:r>
-        <w:rPr>
-          <w:sz w:val="28"/>
-          <w:szCs w:val="28"/>
-          <w:lang w:val="sr-Cyrl-RS"/>
-        </w:rPr>
-        <w:t xml:space="preserve">Покретач игре на почетку ствара тзв. „собу“ </w:t>
-      </w:r>
-      <w:r>
-        <w:rPr>
-          <w:sz w:val="28"/>
-          <w:szCs w:val="28"/>
-          <w:lang w:val="sr-Cyrl-RS"/>
-        </w:rPr>
-        <w:t>(</w:t>
-      </w:r>
-      <w:r>
-        <w:rPr>
-          <w:sz w:val="28"/>
-          <w:szCs w:val="28"/>
-        </w:rPr>
-        <w:t>lobby</w:t>
-      </w:r>
-      <w:r>
-        <w:rPr>
-          <w:sz w:val="28"/>
-          <w:szCs w:val="28"/>
-          <w:lang w:val="sr-Cyrl-RS"/>
-        </w:rPr>
-        <w:t>)</w:t>
-      </w:r>
-      <w:r>
-        <w:rPr>
-          <w:sz w:val="28"/>
-          <w:szCs w:val="28"/>
-        </w:rPr>
-        <w:t xml:space="preserve"> </w:t>
-      </w:r>
-      <w:r>
-        <w:rPr>
-          <w:sz w:val="28"/>
-          <w:szCs w:val="28"/>
-          <w:lang w:val="sr-Cyrl-RS"/>
-        </w:rPr>
-        <w:t>и бира шпил за игру. Играчи могу да се прикључе соби да би играли игру са тим шпилом. Такође, за ту собу ствара се и посебан одељак за комуникацију у коме учествују и други корисници прикључени игри. По завршетку игре, шпилови се могу оценити.</w:t>
-      </w:r>
-    </w:p>
-    <w:p>
-      <w:pPr>
-        <w:ind w:left="720" w:firstLine="720"/>
-        <w:rPr>
-          <w:sz w:val="28"/>
-          <w:szCs w:val="28"/>
-          <w:lang w:val="sr-Cyrl-RS"/>
-        </w:rPr>
-      </w:pPr>
-      <w:r>
-        <w:rPr>
-          <w:sz w:val="28"/>
-          <w:szCs w:val="28"/>
-          <w:lang w:val="sr-Cyrl-RS"/>
-        </w:rPr>
-        <w:t>Сви шпилови које су корисници претходно сачували могу изабрати и други корисници на основу описа и оцена.</w:t>
-      </w:r>
-    </w:p>
-    <w:p>
-      <w:pPr>
-        <w:rPr>
-          <w:lang w:val="sr-Cyrl-RS"/>
-        </w:rPr>
-      </w:pPr>
-      <w:r>
-        <w:rPr>
-          <w:lang w:val="sr-Cyrl-RS"/>
-        </w:rPr>
-        <w:t xml:space="preserve"> </w:t>
-      </w:r>
-    </w:p>
-    <w:p>
-      <w:pPr>
-        <w:pStyle w:val="Heading1"/>
-        <w:rPr>
-          <w:lang w:val="sr-Cyrl-RS"/>
-        </w:rPr>
-      </w:pPr>
-      <w:bookmarkStart w:id="6" w:name="_Toc36574262"/>
+      <w:bookmarkStart w:id="5" w:name="_Toc36574262"/>
       <w:r>
         <w:lastRenderedPageBreak/>
         <w:t xml:space="preserve">3 </w:t>
@@ -4700,41 +4698,490 @@
         </w:rPr>
         <w:t>Категорије корисника</w:t>
       </w:r>
+      <w:bookmarkEnd w:id="5"/>
+    </w:p>
+    <w:p>
+      <w:pPr>
+        <w:ind w:left="720"/>
+        <w:rPr>
+          <w:sz w:val="28"/>
+          <w:szCs w:val="28"/>
+        </w:rPr>
+      </w:pPr>
+      <w:r>
+        <w:rPr>
+          <w:sz w:val="28"/>
+          <w:szCs w:val="28"/>
+          <w:lang w:val="sr-Cyrl-RS"/>
+        </w:rPr>
+        <w:t xml:space="preserve">Разликујемо следеће категорије корисника: </w:t>
+      </w:r>
+      <w:proofErr w:type="spellStart"/>
+      <w:r>
+        <w:rPr>
+          <w:sz w:val="28"/>
+          <w:szCs w:val="28"/>
+        </w:rPr>
+        <w:t>Гост</w:t>
+      </w:r>
+      <w:proofErr w:type="spellEnd"/>
+      <w:r>
+        <w:rPr>
+          <w:sz w:val="28"/>
+          <w:szCs w:val="28"/>
+        </w:rPr>
+        <w:t xml:space="preserve">, </w:t>
+      </w:r>
+      <w:proofErr w:type="spellStart"/>
+      <w:r>
+        <w:rPr>
+          <w:sz w:val="28"/>
+          <w:szCs w:val="28"/>
+        </w:rPr>
+        <w:t>Регистровани</w:t>
+      </w:r>
+      <w:proofErr w:type="spellEnd"/>
+      <w:r>
+        <w:rPr>
+          <w:sz w:val="28"/>
+          <w:szCs w:val="28"/>
+        </w:rPr>
+        <w:t xml:space="preserve"> </w:t>
+      </w:r>
+      <w:proofErr w:type="spellStart"/>
+      <w:r>
+        <w:rPr>
+          <w:sz w:val="28"/>
+          <w:szCs w:val="28"/>
+        </w:rPr>
+        <w:t>корисник</w:t>
+      </w:r>
+      <w:proofErr w:type="spellEnd"/>
+      <w:r>
+        <w:rPr>
+          <w:sz w:val="28"/>
+          <w:szCs w:val="28"/>
+        </w:rPr>
+        <w:t xml:space="preserve"> и </w:t>
+      </w:r>
+      <w:proofErr w:type="spellStart"/>
+      <w:r>
+        <w:rPr>
+          <w:sz w:val="28"/>
+          <w:szCs w:val="28"/>
+        </w:rPr>
+        <w:t>Администратор</w:t>
+      </w:r>
+      <w:proofErr w:type="spellEnd"/>
+      <w:r>
+        <w:rPr>
+          <w:sz w:val="28"/>
+          <w:szCs w:val="28"/>
+        </w:rPr>
+        <w:t>.</w:t>
+      </w:r>
+    </w:p>
+    <w:p>
+      <w:pPr>
+        <w:ind w:left="720"/>
+        <w:rPr>
+          <w:sz w:val="28"/>
+          <w:szCs w:val="28"/>
+          <w:lang w:val="sr-Latn-RS"/>
+        </w:rPr>
+      </w:pPr>
+    </w:p>
+    <w:p>
+      <w:pPr>
+        <w:pStyle w:val="Heading2"/>
+        <w:rPr>
+          <w:lang w:val="sr-Cyrl-RS"/>
+        </w:rPr>
+      </w:pPr>
+      <w:bookmarkStart w:id="6" w:name="_Toc36574263"/>
+      <w:r>
+        <w:rPr>
+          <w:lang w:val="sr-Cyrl-RS"/>
+        </w:rPr>
+        <w:t>3.1. Гост</w:t>
+      </w:r>
       <w:bookmarkEnd w:id="6"/>
     </w:p>
     <w:p>
       <w:pPr>
-        <w:ind w:left="720"/>
-        <w:rPr>
-          <w:sz w:val="28"/>
-          <w:szCs w:val="28"/>
-        </w:rPr>
-      </w:pPr>
-      <w:r>
-        <w:rPr>
-          <w:sz w:val="28"/>
-          <w:szCs w:val="28"/>
-          <w:lang w:val="sr-Cyrl-RS"/>
-        </w:rPr>
-        <w:t xml:space="preserve">Разликујемо следеће категорије корисника: </w:t>
-      </w:r>
-      <w:r>
-        <w:rPr>
-          <w:sz w:val="28"/>
-          <w:szCs w:val="28"/>
-        </w:rPr>
-        <w:t>Гост, Регистровани корисник и Администратор.</w:t>
-      </w:r>
-    </w:p>
-    <w:p>
-      <w:pPr>
-        <w:ind w:left="720"/>
+        <w:ind w:left="720" w:firstLine="720"/>
+        <w:rPr>
+          <w:sz w:val="28"/>
+          <w:szCs w:val="28"/>
+          <w:lang w:val="sr-Cyrl-RS"/>
+        </w:rPr>
+      </w:pPr>
+      <w:r>
+        <w:rPr>
+          <w:sz w:val="28"/>
+          <w:szCs w:val="28"/>
+          <w:lang w:val="sr-Cyrl-RS"/>
+        </w:rPr>
+        <w:t>Има приступ већини функционалности сајта. Може да игра игре различитих правила и да прави своја правила, али не може да их чува.</w:t>
+      </w:r>
+    </w:p>
+    <w:p>
+      <w:pPr>
+        <w:rPr>
+          <w:lang w:val="sr-Cyrl-RS"/>
+        </w:rPr>
+      </w:pPr>
+    </w:p>
+    <w:p>
+      <w:pPr>
+        <w:pStyle w:val="Heading2"/>
+        <w:rPr>
+          <w:lang w:val="sr-Cyrl-RS"/>
+        </w:rPr>
+      </w:pPr>
+      <w:bookmarkStart w:id="7" w:name="_Toc36574264"/>
+      <w:r>
+        <w:rPr>
+          <w:lang w:val="sr-Cyrl-RS"/>
+        </w:rPr>
+        <w:t>3.2. Регистровани корисник</w:t>
+      </w:r>
+      <w:bookmarkEnd w:id="7"/>
+    </w:p>
+    <w:p>
+      <w:pPr>
+        <w:ind w:left="720" w:firstLine="720"/>
+        <w:rPr>
+          <w:sz w:val="28"/>
+          <w:szCs w:val="28"/>
+          <w:lang w:val="sr-Cyrl-RS"/>
+        </w:rPr>
+      </w:pPr>
+      <w:r>
+        <w:rPr>
+          <w:sz w:val="28"/>
+          <w:szCs w:val="28"/>
+          <w:lang w:val="sr-Cyrl-RS"/>
+        </w:rPr>
+        <w:t>Регистровани корисник се логује уз помоћ свог имена и лозинке. Док је улогован корисник може да чува шпилове које је направио он или било који други корисник. Може и да прегледа своје сачуване шпилове.</w:t>
+      </w:r>
+    </w:p>
+    <w:p>
+      <w:pPr>
+        <w:rPr>
+          <w:lang w:val="sr-Cyrl-RS"/>
+        </w:rPr>
+      </w:pPr>
+    </w:p>
+    <w:p>
+      <w:pPr>
+        <w:pStyle w:val="Heading2"/>
+        <w:rPr>
+          <w:lang w:val="sr-Cyrl-RS"/>
+        </w:rPr>
+      </w:pPr>
+      <w:bookmarkStart w:id="8" w:name="_Toc36574265"/>
+      <w:r>
+        <w:rPr>
+          <w:lang w:val="sr-Cyrl-RS"/>
+        </w:rPr>
+        <w:t>3.3.  Администратор</w:t>
+      </w:r>
+      <w:bookmarkEnd w:id="8"/>
+    </w:p>
+    <w:p>
+      <w:pPr>
+        <w:ind w:left="720" w:firstLine="720"/>
         <w:rPr>
           <w:sz w:val="28"/>
           <w:szCs w:val="28"/>
           <w:lang w:val="sr-Latn-RS"/>
         </w:rPr>
       </w:pPr>
+      <w:r>
+        <w:rPr>
+          <w:sz w:val="28"/>
+          <w:szCs w:val="28"/>
+          <w:lang w:val="sr-Cyrl-RS"/>
+        </w:rPr>
+        <w:t xml:space="preserve">Администратор се логује </w:t>
+      </w:r>
+      <w:r>
+        <w:rPr>
+          <w:sz w:val="28"/>
+          <w:szCs w:val="28"/>
+          <w:lang w:val="sr-Cyrl-RS"/>
+        </w:rPr>
+        <w:t xml:space="preserve">исто </w:t>
+      </w:r>
+      <w:r>
+        <w:rPr>
+          <w:sz w:val="28"/>
+          <w:szCs w:val="28"/>
+          <w:lang w:val="sr-Cyrl-RS"/>
+        </w:rPr>
+        <w:t>као</w:t>
+      </w:r>
+      <w:r>
+        <w:rPr>
+          <w:sz w:val="28"/>
+          <w:szCs w:val="28"/>
+          <w:lang w:val="sr-Cyrl-RS"/>
+        </w:rPr>
+        <w:t xml:space="preserve"> и</w:t>
+      </w:r>
+      <w:r>
+        <w:rPr>
+          <w:sz w:val="28"/>
+          <w:szCs w:val="28"/>
+          <w:lang w:val="sr-Cyrl-RS"/>
+        </w:rPr>
+        <w:t xml:space="preserve"> Регистровани корисник. Администратор има могућност да поставља истакнуте шпилове кој</w:t>
+      </w:r>
+      <w:r>
+        <w:rPr>
+          <w:sz w:val="28"/>
+          <w:szCs w:val="28"/>
+          <w:lang w:val="sr-Cyrl-RS"/>
+        </w:rPr>
+        <w:t xml:space="preserve">е </w:t>
+      </w:r>
+      <w:r>
+        <w:rPr>
+          <w:sz w:val="28"/>
+          <w:szCs w:val="28"/>
+          <w:lang w:val="sr-Cyrl-RS"/>
+        </w:rPr>
+        <w:t>корисници могу да користе за играње, као и да региструју друге администраторе.</w:t>
+      </w:r>
+    </w:p>
+    <w:p>
+      <w:pPr>
+        <w:pStyle w:val="Heading1"/>
+        <w:rPr>
+          <w:lang w:val="sr-Cyrl-RS"/>
+        </w:rPr>
+      </w:pPr>
+      <w:bookmarkStart w:id="9" w:name="_Toc36574266"/>
+      <w:r>
+        <w:t xml:space="preserve">4 </w:t>
+      </w:r>
+      <w:r>
+        <w:rPr>
+          <w:lang w:val="sr-Cyrl-RS"/>
+        </w:rPr>
+        <w:t>Опис производа</w:t>
+      </w:r>
+      <w:bookmarkEnd w:id="9"/>
+    </w:p>
+    <w:p>
+      <w:pPr>
+        <w:ind w:left="720" w:firstLine="720"/>
+        <w:rPr>
+          <w:sz w:val="28"/>
+          <w:szCs w:val="28"/>
+        </w:rPr>
+      </w:pPr>
+      <w:r>
+        <w:rPr>
+          <w:sz w:val="28"/>
+          <w:szCs w:val="28"/>
+        </w:rPr>
+        <w:t xml:space="preserve">У </w:t>
+      </w:r>
+      <w:proofErr w:type="spellStart"/>
+      <w:r>
+        <w:rPr>
+          <w:sz w:val="28"/>
+          <w:szCs w:val="28"/>
+        </w:rPr>
+        <w:t>овом</w:t>
+      </w:r>
+      <w:proofErr w:type="spellEnd"/>
+      <w:r>
+        <w:rPr>
+          <w:sz w:val="28"/>
+          <w:szCs w:val="28"/>
+        </w:rPr>
+        <w:t xml:space="preserve"> </w:t>
+      </w:r>
+      <w:proofErr w:type="spellStart"/>
+      <w:r>
+        <w:rPr>
+          <w:sz w:val="28"/>
+          <w:szCs w:val="28"/>
+        </w:rPr>
+        <w:t>одељку</w:t>
+      </w:r>
+      <w:proofErr w:type="spellEnd"/>
+      <w:r>
+        <w:rPr>
+          <w:sz w:val="28"/>
+          <w:szCs w:val="28"/>
+        </w:rPr>
+        <w:t xml:space="preserve"> </w:t>
+      </w:r>
+      <w:proofErr w:type="spellStart"/>
+      <w:r>
+        <w:rPr>
+          <w:sz w:val="28"/>
+          <w:szCs w:val="28"/>
+        </w:rPr>
+        <w:t>се</w:t>
+      </w:r>
+      <w:proofErr w:type="spellEnd"/>
+      <w:r>
+        <w:rPr>
+          <w:sz w:val="28"/>
+          <w:szCs w:val="28"/>
+        </w:rPr>
+        <w:t xml:space="preserve"> </w:t>
+      </w:r>
+      <w:proofErr w:type="spellStart"/>
+      <w:r>
+        <w:rPr>
+          <w:sz w:val="28"/>
+          <w:szCs w:val="28"/>
+        </w:rPr>
+        <w:t>даје</w:t>
+      </w:r>
+      <w:proofErr w:type="spellEnd"/>
+      <w:r>
+        <w:rPr>
+          <w:sz w:val="28"/>
+          <w:szCs w:val="28"/>
+        </w:rPr>
+        <w:t xml:space="preserve"> </w:t>
+      </w:r>
+      <w:proofErr w:type="spellStart"/>
+      <w:r>
+        <w:rPr>
+          <w:sz w:val="28"/>
+          <w:szCs w:val="28"/>
+        </w:rPr>
+        <w:t>преглед</w:t>
+      </w:r>
+      <w:proofErr w:type="spellEnd"/>
+      <w:r>
+        <w:rPr>
+          <w:sz w:val="28"/>
+          <w:szCs w:val="28"/>
+        </w:rPr>
+        <w:t xml:space="preserve"> </w:t>
+      </w:r>
+      <w:proofErr w:type="spellStart"/>
+      <w:r>
+        <w:rPr>
+          <w:sz w:val="28"/>
+          <w:szCs w:val="28"/>
+        </w:rPr>
+        <w:t>система</w:t>
+      </w:r>
+      <w:proofErr w:type="spellEnd"/>
+      <w:r>
+        <w:rPr>
+          <w:sz w:val="28"/>
+          <w:szCs w:val="28"/>
+        </w:rPr>
+        <w:t xml:space="preserve"> и </w:t>
+      </w:r>
+      <w:proofErr w:type="spellStart"/>
+      <w:r>
+        <w:rPr>
+          <w:sz w:val="28"/>
+          <w:szCs w:val="28"/>
+        </w:rPr>
+        <w:t>карактеристка</w:t>
+      </w:r>
+      <w:proofErr w:type="spellEnd"/>
+      <w:r>
+        <w:rPr>
+          <w:sz w:val="28"/>
+          <w:szCs w:val="28"/>
+        </w:rPr>
+        <w:t xml:space="preserve"> </w:t>
+      </w:r>
+      <w:proofErr w:type="spellStart"/>
+      <w:r>
+        <w:rPr>
+          <w:sz w:val="28"/>
+          <w:szCs w:val="28"/>
+        </w:rPr>
+        <w:t>које</w:t>
+      </w:r>
+      <w:proofErr w:type="spellEnd"/>
+      <w:r>
+        <w:rPr>
+          <w:sz w:val="28"/>
+          <w:szCs w:val="28"/>
+        </w:rPr>
+        <w:t xml:space="preserve"> </w:t>
+      </w:r>
+      <w:proofErr w:type="spellStart"/>
+      <w:r>
+        <w:rPr>
+          <w:sz w:val="28"/>
+          <w:szCs w:val="28"/>
+        </w:rPr>
+        <w:t>се</w:t>
+      </w:r>
+      <w:proofErr w:type="spellEnd"/>
+      <w:r>
+        <w:rPr>
+          <w:sz w:val="28"/>
+          <w:szCs w:val="28"/>
+        </w:rPr>
+        <w:t xml:space="preserve"> </w:t>
+      </w:r>
+      <w:proofErr w:type="spellStart"/>
+      <w:r>
+        <w:rPr>
+          <w:sz w:val="28"/>
+          <w:szCs w:val="28"/>
+        </w:rPr>
+        <w:t>нуде</w:t>
+      </w:r>
+      <w:proofErr w:type="spellEnd"/>
+      <w:r>
+        <w:rPr>
+          <w:sz w:val="28"/>
+          <w:szCs w:val="28"/>
+        </w:rPr>
+        <w:t xml:space="preserve"> </w:t>
+      </w:r>
+      <w:proofErr w:type="spellStart"/>
+      <w:r>
+        <w:rPr>
+          <w:sz w:val="28"/>
+          <w:szCs w:val="28"/>
+        </w:rPr>
+        <w:t>његовим</w:t>
+      </w:r>
+      <w:proofErr w:type="spellEnd"/>
+      <w:r>
+        <w:rPr>
+          <w:sz w:val="28"/>
+          <w:szCs w:val="28"/>
+        </w:rPr>
+        <w:t xml:space="preserve"> </w:t>
+      </w:r>
+      <w:proofErr w:type="spellStart"/>
+      <w:r>
+        <w:rPr>
+          <w:sz w:val="28"/>
+          <w:szCs w:val="28"/>
+        </w:rPr>
+        <w:t>корисницима</w:t>
+      </w:r>
+      <w:proofErr w:type="spellEnd"/>
+      <w:r>
+        <w:rPr>
+          <w:sz w:val="28"/>
+          <w:szCs w:val="28"/>
+          <w:lang w:val="sr-Cyrl-RS"/>
+        </w:rPr>
+        <w:t>.</w:t>
+      </w:r>
     </w:p>
     <w:p>
       <w:pPr>
@@ -4743,221 +5190,14 @@
           <w:lang w:val="sr-Cyrl-RS"/>
         </w:rPr>
       </w:pPr>
-      <w:bookmarkStart w:id="7" w:name="_Toc36574263"/>
-      <w:r>
-        <w:rPr>
-          <w:lang w:val="sr-Cyrl-RS"/>
-        </w:rPr>
-        <w:t>3.1. Гост</w:t>
-      </w:r>
-      <w:bookmarkEnd w:id="7"/>
-    </w:p>
-    <w:p>
-      <w:pPr>
-        <w:ind w:left="720" w:firstLine="720"/>
-        <w:rPr>
-          <w:sz w:val="28"/>
-          <w:szCs w:val="28"/>
-          <w:lang w:val="sr-Cyrl-RS"/>
-        </w:rPr>
-      </w:pPr>
-      <w:r>
-        <w:rPr>
-          <w:sz w:val="28"/>
-          <w:szCs w:val="28"/>
-          <w:lang w:val="sr-Cyrl-RS"/>
-        </w:rPr>
-        <w:t>Има приступ већини функционалности сајта. Може да игра игре различитих правила и да прави своја правила, али не може да их чува.</w:t>
-      </w:r>
-    </w:p>
-    <w:p>
-      <w:pPr>
-        <w:rPr>
-          <w:lang w:val="sr-Cyrl-RS"/>
-        </w:rPr>
-      </w:pPr>
-    </w:p>
-    <w:p>
-      <w:pPr>
-        <w:pStyle w:val="Heading2"/>
-        <w:rPr>
-          <w:lang w:val="sr-Cyrl-RS"/>
-        </w:rPr>
-      </w:pPr>
-      <w:bookmarkStart w:id="8" w:name="_Toc36574264"/>
-      <w:r>
-        <w:rPr>
-          <w:lang w:val="sr-Cyrl-RS"/>
-        </w:rPr>
-        <w:t>3.2. Регистровани корисник</w:t>
-      </w:r>
-      <w:bookmarkEnd w:id="8"/>
-    </w:p>
-    <w:p>
-      <w:pPr>
-        <w:ind w:left="720" w:firstLine="720"/>
-        <w:rPr>
-          <w:sz w:val="28"/>
-          <w:szCs w:val="28"/>
-          <w:lang w:val="sr-Cyrl-RS"/>
-        </w:rPr>
-      </w:pPr>
-      <w:r>
-        <w:rPr>
-          <w:sz w:val="28"/>
-          <w:szCs w:val="28"/>
-          <w:lang w:val="sr-Cyrl-RS"/>
-        </w:rPr>
-        <w:t>Регистровани корисник се логује уз помоћ свог имена и лозинке. Док је улогован корисник може да чува шпилове које је направио он или било који други корисник. Може и да прегледа своје сачуване шпилове.</w:t>
-      </w:r>
-    </w:p>
-    <w:p>
-      <w:pPr>
-        <w:rPr>
-          <w:lang w:val="sr-Cyrl-RS"/>
-        </w:rPr>
-      </w:pPr>
-    </w:p>
-    <w:p>
-      <w:pPr>
-        <w:pStyle w:val="Heading2"/>
-        <w:rPr>
-          <w:lang w:val="sr-Cyrl-RS"/>
-        </w:rPr>
-      </w:pPr>
-      <w:bookmarkStart w:id="9" w:name="_Toc36574265"/>
-      <w:r>
-        <w:rPr>
-          <w:lang w:val="sr-Cyrl-RS"/>
-        </w:rPr>
-        <w:t>3.3.  Администратор</w:t>
-      </w:r>
-      <w:bookmarkEnd w:id="9"/>
-    </w:p>
-    <w:p>
-      <w:pPr>
-        <w:ind w:left="720" w:firstLine="720"/>
-        <w:rPr>
-          <w:sz w:val="28"/>
-          <w:szCs w:val="28"/>
-          <w:lang w:val="sr-Latn-RS"/>
-        </w:rPr>
-      </w:pPr>
-      <w:r>
-        <w:rPr>
-          <w:sz w:val="28"/>
-          <w:szCs w:val="28"/>
-          <w:lang w:val="sr-Cyrl-RS"/>
-        </w:rPr>
-        <w:t xml:space="preserve">Администратор се логује </w:t>
-      </w:r>
-      <w:r>
-        <w:rPr>
-          <w:sz w:val="28"/>
-          <w:szCs w:val="28"/>
-          <w:lang w:val="sr-Cyrl-RS"/>
-        </w:rPr>
-        <w:t xml:space="preserve">исто </w:t>
-      </w:r>
-      <w:r>
-        <w:rPr>
-          <w:sz w:val="28"/>
-          <w:szCs w:val="28"/>
-          <w:lang w:val="sr-Cyrl-RS"/>
-        </w:rPr>
-        <w:t>као</w:t>
-      </w:r>
-      <w:r>
-        <w:rPr>
-          <w:sz w:val="28"/>
-          <w:szCs w:val="28"/>
-          <w:lang w:val="sr-Cyrl-RS"/>
-        </w:rPr>
-        <w:t xml:space="preserve"> и</w:t>
-      </w:r>
-      <w:r>
-        <w:rPr>
-          <w:sz w:val="28"/>
-          <w:szCs w:val="28"/>
-          <w:lang w:val="sr-Cyrl-RS"/>
-        </w:rPr>
-        <w:t xml:space="preserve"> Регистровани корисник. Администратор има могућност да поставља истакнуте шпилове кој</w:t>
-      </w:r>
-      <w:r>
-        <w:rPr>
-          <w:sz w:val="28"/>
-          <w:szCs w:val="28"/>
-          <w:lang w:val="sr-Cyrl-RS"/>
-        </w:rPr>
-        <w:t xml:space="preserve">е </w:t>
-      </w:r>
-      <w:r>
-        <w:rPr>
-          <w:sz w:val="28"/>
-          <w:szCs w:val="28"/>
-          <w:lang w:val="sr-Cyrl-RS"/>
-        </w:rPr>
-        <w:t>корисници могу да користе за играње, као и да региструју друге администраторе.</w:t>
-      </w:r>
-    </w:p>
-    <w:p>
-      <w:pPr>
-        <w:pStyle w:val="Heading1"/>
-        <w:rPr>
-          <w:lang w:val="sr-Cyrl-RS"/>
-        </w:rPr>
-      </w:pPr>
-      <w:bookmarkStart w:id="10" w:name="_Toc36574266"/>
-      <w:r>
-        <w:t xml:space="preserve">4 </w:t>
-      </w:r>
-      <w:r>
-        <w:rPr>
-          <w:lang w:val="sr-Cyrl-RS"/>
-        </w:rPr>
-        <w:t>Опис производа</w:t>
+      <w:bookmarkStart w:id="10" w:name="_Toc36574267"/>
+      <w:r>
+        <w:rPr>
+          <w:lang w:val="sr-Cyrl-RS"/>
+        </w:rPr>
+        <w:t>4.1. Преглед архитектуре система</w:t>
       </w:r>
       <w:bookmarkEnd w:id="10"/>
-    </w:p>
-    <w:p>
-      <w:pPr>
-        <w:ind w:left="720" w:firstLine="720"/>
-        <w:rPr>
-          <w:sz w:val="28"/>
-          <w:szCs w:val="28"/>
-        </w:rPr>
-      </w:pPr>
-      <w:r>
-        <w:rPr>
-          <w:sz w:val="28"/>
-          <w:szCs w:val="28"/>
-        </w:rPr>
-        <w:t>У овом одељку се даје преглед система и карактеристка које се нуде његовим корисницима</w:t>
-      </w:r>
-      <w:r>
-        <w:rPr>
-          <w:sz w:val="28"/>
-          <w:szCs w:val="28"/>
-          <w:lang w:val="sr-Cyrl-RS"/>
-        </w:rPr>
-        <w:t>.</w:t>
-      </w:r>
-    </w:p>
-    <w:p>
-      <w:pPr>
-        <w:pStyle w:val="Heading2"/>
-        <w:rPr>
-          <w:lang w:val="sr-Cyrl-RS"/>
-        </w:rPr>
-      </w:pPr>
-      <w:bookmarkStart w:id="11" w:name="_Toc36574267"/>
-      <w:r>
-        <w:rPr>
-          <w:lang w:val="sr-Cyrl-RS"/>
-        </w:rPr>
-        <w:t>4.1. Преглед архитектуре система</w:t>
-      </w:r>
-      <w:bookmarkEnd w:id="11"/>
     </w:p>
     <w:p>
       <w:pPr>
@@ -5001,6 +5241,7 @@
         <w:lastRenderedPageBreak/>
         <w:t>обављала интеракција корисницима са Ја</w:t>
       </w:r>
+      <w:proofErr w:type="spellStart"/>
       <w:r>
         <w:rPr>
           <w:sz w:val="28"/>
@@ -5008,6 +5249,7 @@
         </w:rPr>
         <w:t>vascript</w:t>
       </w:r>
+      <w:proofErr w:type="spellEnd"/>
       <w:r>
         <w:rPr>
           <w:sz w:val="28"/>
@@ -5258,7 +5500,23 @@
                 <w:sz w:val="28"/>
                 <w:szCs w:val="28"/>
               </w:rPr>
-              <w:t>HTML-у и Javascript-</w:t>
+              <w:t xml:space="preserve">HTML-у и </w:t>
+            </w:r>
+            <w:proofErr w:type="spellStart"/>
+            <w:r>
+              <w:rPr>
+                <w:sz w:val="28"/>
+                <w:szCs w:val="28"/>
+              </w:rPr>
+              <w:t>Javascript</w:t>
+            </w:r>
+            <w:proofErr w:type="spellEnd"/>
+            <w:r>
+              <w:rPr>
+                <w:sz w:val="28"/>
+                <w:szCs w:val="28"/>
+              </w:rPr>
+              <w:t>-</w:t>
             </w:r>
             <w:r>
               <w:rPr>
@@ -5345,36 +5603,36 @@
           <w:lang w:val="sr-Cyrl-RS"/>
         </w:rPr>
       </w:pPr>
-      <w:bookmarkStart w:id="12" w:name="_Toc36574268"/>
+      <w:bookmarkStart w:id="11" w:name="_Toc36574268"/>
       <w:r>
         <w:rPr>
           <w:lang w:val="sr-Cyrl-RS"/>
         </w:rPr>
         <w:t>4.2. Преглед карактеристика</w:t>
       </w:r>
+      <w:bookmarkEnd w:id="11"/>
+    </w:p>
+    <w:p>
+      <w:pPr>
+        <w:pStyle w:val="Heading1"/>
+        <w:rPr>
+          <w:lang w:val="sr-Cyrl-RS"/>
+        </w:rPr>
+      </w:pPr>
+      <w:bookmarkStart w:id="12" w:name="_Toc36574269"/>
+      <w:r>
+        <w:t xml:space="preserve">5 </w:t>
+      </w:r>
+      <w:r>
+        <w:rPr>
+          <w:lang w:val="sr-Cyrl-RS"/>
+        </w:rPr>
+        <w:t>Функционални захтеви</w:t>
+      </w:r>
       <w:bookmarkEnd w:id="12"/>
     </w:p>
     <w:p>
       <w:pPr>
-        <w:pStyle w:val="Heading1"/>
-        <w:rPr>
-          <w:lang w:val="sr-Cyrl-RS"/>
-        </w:rPr>
-      </w:pPr>
-      <w:bookmarkStart w:id="13" w:name="_Toc36574269"/>
-      <w:r>
-        <w:t xml:space="preserve">5 </w:t>
-      </w:r>
-      <w:r>
-        <w:rPr>
-          <w:lang w:val="sr-Cyrl-RS"/>
-        </w:rPr>
-        <w:t>Функционални захтеви</w:t>
-      </w:r>
-      <w:bookmarkEnd w:id="13"/>
-    </w:p>
-    <w:p>
-      <w:pPr>
         <w:ind w:left="720" w:firstLine="720"/>
         <w:rPr>
           <w:sz w:val="28"/>
@@ -5398,7 +5656,7 @@
           <w:lang w:val="sr-Cyrl-RS"/>
         </w:rPr>
       </w:pPr>
-      <w:bookmarkStart w:id="14" w:name="_Toc36574270"/>
+      <w:bookmarkStart w:id="13" w:name="_Toc36574270"/>
       <w:r>
         <w:rPr>
           <w:lang w:val="sr-Cyrl-RS"/>
@@ -5406,6 +5664,62 @@
         <w:lastRenderedPageBreak/>
         <w:t>5.1. Игра</w:t>
       </w:r>
+      <w:bookmarkEnd w:id="13"/>
+    </w:p>
+    <w:p>
+      <w:pPr>
+        <w:ind w:left="720" w:firstLine="720"/>
+        <w:rPr>
+          <w:sz w:val="28"/>
+          <w:szCs w:val="28"/>
+          <w:lang w:val="sr-Cyrl-RS"/>
+        </w:rPr>
+      </w:pPr>
+      <w:r>
+        <w:rPr>
+          <w:sz w:val="28"/>
+          <w:szCs w:val="28"/>
+          <w:lang w:val="sr-Cyrl-RS"/>
+        </w:rPr>
+        <w:t xml:space="preserve">Врши се тако што домаћин </w:t>
+      </w:r>
+      <w:r>
+        <w:rPr>
+          <w:sz w:val="28"/>
+          <w:szCs w:val="28"/>
+        </w:rPr>
+        <w:t>lobby-a</w:t>
+      </w:r>
+      <w:r>
+        <w:rPr>
+          <w:sz w:val="28"/>
+          <w:szCs w:val="28"/>
+          <w:lang w:val="sr-Cyrl-RS"/>
+        </w:rPr>
+        <w:t xml:space="preserve"> започиње игру по правилима дефинисаним за шпил за који су остали чланови собе највише гласали. Када се игра заврши, сви играчи се враћају у собу где домаћин може покренути нову игру.</w:t>
+      </w:r>
+    </w:p>
+    <w:p>
+      <w:pPr>
+        <w:rPr>
+          <w:lang w:val="sr-Cyrl-RS"/>
+        </w:rPr>
+      </w:pPr>
+    </w:p>
+    <w:p>
+      <w:pPr>
+        <w:pStyle w:val="Heading2"/>
+        <w:rPr>
+          <w:lang w:val="sr-Cyrl-RS"/>
+        </w:rPr>
+      </w:pPr>
+      <w:bookmarkStart w:id="14" w:name="_Toc36574271"/>
+      <w:r>
+        <w:rPr>
+          <w:lang w:val="sr-Cyrl-RS"/>
+        </w:rPr>
+        <w:t>5.2. Чет</w:t>
+      </w:r>
       <w:bookmarkEnd w:id="14"/>
     </w:p>
     <w:p>
@@ -5423,22 +5737,30 @@
           <w:szCs w:val="28"/>
           <w:lang w:val="sr-Cyrl-RS"/>
         </w:rPr>
-        <w:t xml:space="preserve">Врши се тако што домаћин </w:t>
-      </w:r>
-      <w:r>
-        <w:rPr>
-          <w:sz w:val="28"/>
-          <w:szCs w:val="28"/>
-        </w:rPr>
-        <w:t>lobby-a</w:t>
-      </w:r>
-      <w:r>
-        <w:rPr>
-          <w:sz w:val="28"/>
-          <w:szCs w:val="28"/>
-          <w:lang w:val="sr-Cyrl-RS"/>
-        </w:rPr>
-        <w:t xml:space="preserve"> започиње игру по правилима дефинисаним за шпил за који су остали чланови собе највише гласали. Када се игра заврши, сви играчи се враћају у собу где домаћин може покренути нову игру.</w:t>
+        <w:t>Током једне игре, играчи имају опцију да постављају поруке на game chat-box видљив свим играчима.</w:t>
+      </w:r>
+      <w:r>
+        <w:rPr>
+          <w:sz w:val="28"/>
+          <w:szCs w:val="28"/>
+          <w:lang w:val="sr-Latn-RS"/>
+        </w:rPr>
+        <w:t xml:space="preserve"> </w:t>
+      </w:r>
+      <w:r>
+        <w:rPr>
+          <w:sz w:val="28"/>
+          <w:szCs w:val="28"/>
+        </w:rPr>
+        <w:t xml:space="preserve">Chat-box </w:t>
+      </w:r>
+      <w:r>
+        <w:rPr>
+          <w:sz w:val="28"/>
+          <w:szCs w:val="28"/>
+          <w:lang w:val="sr-Cyrl-RS"/>
+        </w:rPr>
+        <w:t>се налази на левој страни екрана и у функцији је од самог покретања игре.</w:t>
       </w:r>
     </w:p>
     <w:p>
@@ -5455,12 +5777,12 @@
           <w:lang w:val="sr-Cyrl-RS"/>
         </w:rPr>
       </w:pPr>
-      <w:bookmarkStart w:id="15" w:name="_Toc36574271"/>
-      <w:r>
-        <w:rPr>
-          <w:lang w:val="sr-Cyrl-RS"/>
-        </w:rPr>
-        <w:t>5.2. Чет</w:t>
+      <w:bookmarkStart w:id="15" w:name="_Toc36574272"/>
+      <w:r>
+        <w:rPr>
+          <w:lang w:val="sr-Cyrl-RS"/>
+        </w:rPr>
+        <w:t>5.3.  Регистровање</w:t>
       </w:r>
       <w:bookmarkEnd w:id="15"/>
     </w:p>
@@ -5479,30 +5801,23 @@
           <w:szCs w:val="28"/>
           <w:lang w:val="sr-Cyrl-RS"/>
         </w:rPr>
-        <w:t>Током једне игре, играчи имају опцију да постављају поруке на game chat-box видљив свим играчима.</w:t>
-      </w:r>
-      <w:r>
-        <w:rPr>
-          <w:sz w:val="28"/>
-          <w:szCs w:val="28"/>
-          <w:lang w:val="sr-Latn-RS"/>
-        </w:rPr>
-        <w:t xml:space="preserve"> </w:t>
-      </w:r>
-      <w:r>
-        <w:rPr>
-          <w:sz w:val="28"/>
-          <w:szCs w:val="28"/>
-        </w:rPr>
-        <w:t xml:space="preserve">Chat-box </w:t>
-      </w:r>
-      <w:r>
-        <w:rPr>
-          <w:sz w:val="28"/>
-          <w:szCs w:val="28"/>
-          <w:lang w:val="sr-Cyrl-RS"/>
-        </w:rPr>
-        <w:t>се налази на левој страни екрана и у функцији је од самог покретања игре.</w:t>
+        <w:t xml:space="preserve">Свако ко није logged-in може да проба да се региструје. За то је потребно унети име, презиме, жељени надимак за играње, e-mail и жељену лозинку. Ако је неко са задатим </w:t>
+      </w:r>
+      <w:r>
+        <w:rPr>
+          <w:sz w:val="28"/>
+          <w:szCs w:val="28"/>
+          <w:lang w:val="sr-Cyrl-RS"/>
+        </w:rPr>
+        <w:t>именом</w:t>
+      </w:r>
+      <w:r>
+        <w:rPr>
+          <w:sz w:val="28"/>
+          <w:szCs w:val="28"/>
+          <w:lang w:val="sr-Cyrl-RS"/>
+        </w:rPr>
+        <w:t xml:space="preserve"> већ регистрован или лозинка не испуњава одређена правила, регистровање неће проћи успешно. Уколико прође успешно, у базу се додаје нови налог регистрованог корисника.</w:t>
       </w:r>
     </w:p>
     <w:p>
@@ -5519,12 +5834,12 @@
           <w:lang w:val="sr-Cyrl-RS"/>
         </w:rPr>
       </w:pPr>
-      <w:bookmarkStart w:id="16" w:name="_Toc36574272"/>
-      <w:r>
-        <w:rPr>
-          <w:lang w:val="sr-Cyrl-RS"/>
-        </w:rPr>
-        <w:t>5.3.  Регистровање</w:t>
+      <w:bookmarkStart w:id="16" w:name="_Toc36574273"/>
+      <w:r>
+        <w:rPr>
+          <w:lang w:val="sr-Cyrl-RS"/>
+        </w:rPr>
+        <w:t>5.4. Логовање</w:t>
       </w:r>
       <w:bookmarkEnd w:id="16"/>
     </w:p>
@@ -5543,23 +5858,46 @@
           <w:szCs w:val="28"/>
           <w:lang w:val="sr-Cyrl-RS"/>
         </w:rPr>
-        <w:t xml:space="preserve">Свако ко није logged-in може да проба да се региструје. За то је потребно унети име, презиме, жељени надимак за играње, e-mail и жељену лозинку. Ако је неко са задатим </w:t>
-      </w:r>
-      <w:r>
-        <w:rPr>
-          <w:sz w:val="28"/>
-          <w:szCs w:val="28"/>
-          <w:lang w:val="sr-Cyrl-RS"/>
-        </w:rPr>
-        <w:t>именом</w:t>
-      </w:r>
-      <w:r>
-        <w:rPr>
-          <w:sz w:val="28"/>
-          <w:szCs w:val="28"/>
-          <w:lang w:val="sr-Cyrl-RS"/>
-        </w:rPr>
-        <w:t xml:space="preserve"> већ регистрован или лозинка не испуњава одређена правила, регистровање неће проћи успешно. Уколико прође успешно, у базу се додаје нови налог регистрованог корисника.</w:t>
+        <w:t xml:space="preserve">Свако ко приступа сајту а није logged-in може да се улогује. За то је потребно унети </w:t>
+      </w:r>
+      <w:r>
+        <w:rPr>
+          <w:sz w:val="28"/>
+          <w:szCs w:val="28"/>
+          <w:lang w:val="sr-Cyrl-RS"/>
+        </w:rPr>
+        <w:t>име</w:t>
+      </w:r>
+      <w:r>
+        <w:rPr>
+          <w:sz w:val="28"/>
+          <w:szCs w:val="28"/>
+          <w:lang w:val="sr-Cyrl-RS"/>
+        </w:rPr>
+        <w:t xml:space="preserve"> и лозинку. </w:t>
+      </w:r>
+      <w:r>
+        <w:rPr>
+          <w:sz w:val="28"/>
+          <w:szCs w:val="28"/>
+        </w:rPr>
+        <w:t xml:space="preserve">Logging </w:t>
+      </w:r>
+      <w:r>
+        <w:rPr>
+          <w:sz w:val="28"/>
+          <w:szCs w:val="28"/>
+          <w:lang w:val="sr-Cyrl-RS"/>
+        </w:rPr>
+        <w:t xml:space="preserve">се прихвата </w:t>
+      </w:r>
+      <w:r>
+        <w:rPr>
+          <w:sz w:val="28"/>
+          <w:szCs w:val="28"/>
+          <w:lang w:val="sr-Cyrl-RS"/>
+        </w:rPr>
+        <w:t>само ако кориснички налог са унетим подацима постоји.</w:t>
       </w:r>
     </w:p>
     <w:p>
@@ -5576,94 +5914,14 @@
           <w:lang w:val="sr-Cyrl-RS"/>
         </w:rPr>
       </w:pPr>
-      <w:bookmarkStart w:id="17" w:name="_Toc36574273"/>
-      <w:r>
-        <w:rPr>
-          <w:lang w:val="sr-Cyrl-RS"/>
-        </w:rPr>
-        <w:t>5.4. Логовање</w:t>
+      <w:bookmarkStart w:id="17" w:name="_Toc36574274"/>
+      <w:r>
+        <w:rPr>
+          <w:lang w:val="sr-Cyrl-RS"/>
+        </w:rPr>
+        <w:t>5.5. Прављење шпила</w:t>
       </w:r>
       <w:bookmarkEnd w:id="17"/>
-    </w:p>
-    <w:p>
-      <w:pPr>
-        <w:ind w:left="720" w:firstLine="720"/>
-        <w:rPr>
-          <w:sz w:val="28"/>
-          <w:szCs w:val="28"/>
-          <w:lang w:val="sr-Cyrl-RS"/>
-        </w:rPr>
-      </w:pPr>
-      <w:r>
-        <w:rPr>
-          <w:sz w:val="28"/>
-          <w:szCs w:val="28"/>
-          <w:lang w:val="sr-Cyrl-RS"/>
-        </w:rPr>
-        <w:t xml:space="preserve">Свако ко приступа сајту а није logged-in може да се улогује. За то је потребно унети </w:t>
-      </w:r>
-      <w:r>
-        <w:rPr>
-          <w:sz w:val="28"/>
-          <w:szCs w:val="28"/>
-          <w:lang w:val="sr-Cyrl-RS"/>
-        </w:rPr>
-        <w:t>име</w:t>
-      </w:r>
-      <w:r>
-        <w:rPr>
-          <w:sz w:val="28"/>
-          <w:szCs w:val="28"/>
-          <w:lang w:val="sr-Cyrl-RS"/>
-        </w:rPr>
-        <w:t xml:space="preserve"> и лозинку. </w:t>
-      </w:r>
-      <w:r>
-        <w:rPr>
-          <w:sz w:val="28"/>
-          <w:szCs w:val="28"/>
-        </w:rPr>
-        <w:t xml:space="preserve">Logging </w:t>
-      </w:r>
-      <w:r>
-        <w:rPr>
-          <w:sz w:val="28"/>
-          <w:szCs w:val="28"/>
-          <w:lang w:val="sr-Cyrl-RS"/>
-        </w:rPr>
-        <w:t xml:space="preserve">се прихвата </w:t>
-      </w:r>
-      <w:r>
-        <w:rPr>
-          <w:sz w:val="28"/>
-          <w:szCs w:val="28"/>
-          <w:lang w:val="sr-Cyrl-RS"/>
-        </w:rPr>
-        <w:t>само ако кориснички налог са унетим подацима постоји.</w:t>
-      </w:r>
-    </w:p>
-    <w:p>
-      <w:pPr>
-        <w:rPr>
-          <w:lang w:val="sr-Cyrl-RS"/>
-        </w:rPr>
-      </w:pPr>
-    </w:p>
-    <w:p>
-      <w:pPr>
-        <w:pStyle w:val="Heading2"/>
-        <w:rPr>
-          <w:lang w:val="sr-Cyrl-RS"/>
-        </w:rPr>
-      </w:pPr>
-      <w:bookmarkStart w:id="18" w:name="_Toc36574274"/>
-      <w:r>
-        <w:rPr>
-          <w:lang w:val="sr-Cyrl-RS"/>
-        </w:rPr>
-        <w:t>5.5. Прављење шпила</w:t>
-      </w:r>
-      <w:bookmarkEnd w:id="18"/>
     </w:p>
     <w:p>
       <w:pPr>
@@ -5714,13 +5972,70 @@
           <w:lang w:val="sr-Cyrl-RS"/>
         </w:rPr>
       </w:pPr>
-      <w:bookmarkStart w:id="19" w:name="_Toc36574275"/>
+      <w:bookmarkStart w:id="18" w:name="_Toc36574275"/>
       <w:r>
         <w:rPr>
           <w:lang w:val="sr-Cyrl-RS"/>
         </w:rPr>
         <w:t>5.6. Листање свих шпилова</w:t>
       </w:r>
+      <w:bookmarkEnd w:id="18"/>
+    </w:p>
+    <w:p>
+      <w:pPr>
+        <w:ind w:left="720" w:firstLine="720"/>
+        <w:rPr>
+          <w:sz w:val="28"/>
+          <w:szCs w:val="28"/>
+          <w:lang w:val="sr-Cyrl-RS"/>
+        </w:rPr>
+      </w:pPr>
+      <w:r>
+        <w:rPr>
+          <w:sz w:val="28"/>
+          <w:szCs w:val="28"/>
+          <w:lang w:val="sr-Cyrl-RS"/>
+        </w:rPr>
+        <w:t>Било ко може да претражује шпилове</w:t>
+      </w:r>
+      <w:r>
+        <w:rPr>
+          <w:sz w:val="28"/>
+          <w:szCs w:val="28"/>
+          <w:lang w:val="sr-Cyrl-RS"/>
+        </w:rPr>
+        <w:t xml:space="preserve"> </w:t>
+      </w:r>
+      <w:r>
+        <w:rPr>
+          <w:sz w:val="28"/>
+          <w:szCs w:val="28"/>
+          <w:lang w:val="sr-Cyrl-RS"/>
+        </w:rPr>
+        <w:t>и да их сортира по различитим критеријумима (нпр. оцена). При претрази шпилова може да селектује шпилове и да се тако пређе на приказ тог шпила.</w:t>
+      </w:r>
+    </w:p>
+    <w:p>
+      <w:pPr>
+        <w:rPr>
+          <w:lang w:val="sr-Cyrl-RS"/>
+        </w:rPr>
+      </w:pPr>
+    </w:p>
+    <w:p>
+      <w:pPr>
+        <w:pStyle w:val="Heading2"/>
+        <w:rPr>
+          <w:lang w:val="sr-Cyrl-RS"/>
+        </w:rPr>
+      </w:pPr>
+      <w:bookmarkStart w:id="19" w:name="_Toc36574276"/>
+      <w:r>
+        <w:rPr>
+          <w:lang w:val="sr-Cyrl-RS"/>
+        </w:rPr>
+        <w:t>5.7. Листање корисникових шпилова</w:t>
+      </w:r>
       <w:bookmarkEnd w:id="19"/>
     </w:p>
     <w:p>
@@ -5734,11 +6049,17 @@
       </w:pPr>
       <w:r>
         <w:rPr>
-          <w:sz w:val="28"/>
-          <w:szCs w:val="28"/>
-          <w:lang w:val="sr-Cyrl-RS"/>
-        </w:rPr>
-        <w:t>Било ко може да претражује шпилове</w:t>
+          <w:lang w:val="sr-Cyrl-RS"/>
+        </w:rPr>
+        <w:t xml:space="preserve">  </w:t>
+      </w:r>
+      <w:r>
+        <w:rPr>
+          <w:sz w:val="28"/>
+          <w:szCs w:val="28"/>
+          <w:lang w:val="sr-Cyrl-RS"/>
+        </w:rPr>
+        <w:t>Улоговани корисник може да претражује шпилове које је сачувао и да их сортира по различитим критеријумима (нпр. оцена). При претрази шпилова може да селектује шпилове и да се тако пређе на приказ тог шпила.</w:t>
       </w:r>
       <w:r>
         <w:rPr>
@@ -5748,14 +6069,25 @@
         </w:rPr>
         <w:t xml:space="preserve"> </w:t>
       </w:r>
-      <w:r>
-        <w:rPr>
-          <w:sz w:val="28"/>
-          <w:szCs w:val="28"/>
-          <w:lang w:val="sr-Cyrl-RS"/>
-        </w:rPr>
-        <w:t>и да их сортира по различитим критеријумима (нпр. оцена). При претрази шпилова може да селектује шпилове и да се тако пређе на приказ тог шпила.</w:t>
-      </w:r>
+    </w:p>
+    <w:p>
+      <w:pPr>
+        <w:ind w:left="720" w:firstLine="720"/>
+        <w:rPr>
+          <w:sz w:val="28"/>
+          <w:szCs w:val="28"/>
+          <w:lang w:val="sr-Cyrl-RS"/>
+        </w:rPr>
+      </w:pPr>
+    </w:p>
+    <w:p>
+      <w:pPr>
+        <w:rPr>
+          <w:sz w:val="28"/>
+          <w:szCs w:val="28"/>
+          <w:lang w:val="sr-Cyrl-RS"/>
+        </w:rPr>
+      </w:pPr>
     </w:p>
     <w:p>
       <w:pPr>
@@ -5767,16 +6099,16 @@
     <w:p>
       <w:pPr>
         <w:pStyle w:val="Heading2"/>
-        <w:rPr>
-          <w:lang w:val="sr-Cyrl-RS"/>
-        </w:rPr>
-      </w:pPr>
-      <w:bookmarkStart w:id="20" w:name="_Toc36574276"/>
-      <w:r>
-        <w:rPr>
-          <w:lang w:val="sr-Cyrl-RS"/>
-        </w:rPr>
-        <w:t>5.7. Листање корисникових шпилова</w:t>
+      </w:pPr>
+      <w:bookmarkStart w:id="20" w:name="_Toc36574277"/>
+      <w:r>
+        <w:rPr>
+          <w:lang w:val="sr-Cyrl-RS"/>
+        </w:rPr>
+        <w:t xml:space="preserve">5.8. Прављење </w:t>
+      </w:r>
+      <w:r>
+        <w:t>lobby-a</w:t>
       </w:r>
       <w:bookmarkEnd w:id="20"/>
     </w:p>
@@ -5791,26 +6123,66 @@
       </w:pPr>
       <w:r>
         <w:rPr>
-          <w:lang w:val="sr-Cyrl-RS"/>
-        </w:rPr>
-        <w:t xml:space="preserve">  </w:t>
-      </w:r>
-      <w:r>
-        <w:rPr>
-          <w:sz w:val="28"/>
-          <w:szCs w:val="28"/>
-          <w:lang w:val="sr-Cyrl-RS"/>
-        </w:rPr>
-        <w:t>Улоговани корисник може да претражује шпилове које је сачувао и да их сортира по различитим критеријумима (нпр. оцена). При претрази шпилова може да селектује шпилове и да се тако пређе на приказ тог шпила.</w:t>
-      </w:r>
-      <w:r>
-        <w:rPr>
-          <w:sz w:val="28"/>
-          <w:szCs w:val="28"/>
-          <w:lang w:val="sr-Cyrl-RS"/>
-        </w:rPr>
-        <w:t xml:space="preserve"> </w:t>
-      </w:r>
+          <w:sz w:val="28"/>
+          <w:szCs w:val="28"/>
+          <w:lang w:val="sr-Cyrl-RS"/>
+        </w:rPr>
+        <w:t xml:space="preserve">Свако има право да направи </w:t>
+      </w:r>
+      <w:r>
+        <w:rPr>
+          <w:sz w:val="28"/>
+          <w:szCs w:val="28"/>
+          <w:lang w:val="sr-Cyrl-RS"/>
+        </w:rPr>
+        <w:t>собу</w:t>
+      </w:r>
+      <w:r>
+        <w:rPr>
+          <w:sz w:val="28"/>
+          <w:szCs w:val="28"/>
+          <w:lang w:val="sr-Cyrl-RS"/>
+        </w:rPr>
+        <w:t>(</w:t>
+      </w:r>
+      <w:r>
+        <w:rPr>
+          <w:sz w:val="28"/>
+          <w:szCs w:val="28"/>
+        </w:rPr>
+        <w:t>lobby</w:t>
+      </w:r>
+      <w:r>
+        <w:rPr>
+          <w:sz w:val="28"/>
+          <w:szCs w:val="28"/>
+          <w:lang w:val="sr-Cyrl-RS"/>
+        </w:rPr>
+        <w:t>) за играње која ће бити видљива другим играчима. Соба може бити приватна или јавна.</w:t>
+      </w:r>
+    </w:p>
+    <w:p>
+      <w:pPr>
+        <w:rPr>
+          <w:lang w:val="sr-Cyrl-RS"/>
+        </w:rPr>
+      </w:pPr>
+    </w:p>
+    <w:p>
+      <w:pPr>
+        <w:pStyle w:val="Heading2"/>
+      </w:pPr>
+      <w:bookmarkStart w:id="21" w:name="_Toc36574278"/>
+      <w:r>
+        <w:rPr>
+          <w:lang w:val="sr-Cyrl-RS"/>
+        </w:rPr>
+        <w:t xml:space="preserve">5.9. Преглед </w:t>
+      </w:r>
+      <w:r>
+        <w:t>lobby-a</w:t>
+      </w:r>
+      <w:bookmarkEnd w:id="21"/>
     </w:p>
     <w:p>
       <w:pPr>
@@ -5821,19 +6193,44 @@
           <w:lang w:val="sr-Cyrl-RS"/>
         </w:rPr>
       </w:pPr>
-    </w:p>
-    <w:p>
-      <w:pPr>
-        <w:rPr>
-          <w:sz w:val="28"/>
-          <w:szCs w:val="28"/>
-          <w:lang w:val="sr-Cyrl-RS"/>
-        </w:rPr>
-      </w:pPr>
-    </w:p>
-    <w:p>
-      <w:pPr>
-        <w:rPr>
+      <w:r>
+        <w:rPr>
+          <w:sz w:val="28"/>
+          <w:szCs w:val="28"/>
+          <w:lang w:val="sr-Cyrl-RS"/>
+        </w:rPr>
+        <w:t xml:space="preserve">Свако може да гледа каталог активних </w:t>
+      </w:r>
+      <w:r>
+        <w:rPr>
+          <w:sz w:val="28"/>
+          <w:szCs w:val="28"/>
+        </w:rPr>
+        <w:t>lobby-a</w:t>
+      </w:r>
+      <w:r>
+        <w:rPr>
+          <w:sz w:val="28"/>
+          <w:szCs w:val="28"/>
+          <w:lang w:val="sr-Cyrl-RS"/>
+        </w:rPr>
+        <w:t xml:space="preserve"> и да </w:t>
+      </w:r>
+      <w:r>
+        <w:rPr>
+          <w:sz w:val="28"/>
+          <w:szCs w:val="28"/>
+          <w:lang w:val="sr-Cyrl-RS"/>
+        </w:rPr>
+        <w:t>проба да се прикључи неком од њих или да се врати на главни мени.</w:t>
+      </w:r>
+    </w:p>
+    <w:p>
+      <w:pPr>
+        <w:ind w:left="720" w:firstLine="720"/>
+        <w:rPr>
+          <w:sz w:val="28"/>
+          <w:szCs w:val="28"/>
           <w:lang w:val="sr-Cyrl-RS"/>
         </w:rPr>
       </w:pPr>
@@ -5842,156 +6239,17 @@
       <w:pPr>
         <w:pStyle w:val="Heading2"/>
       </w:pPr>
-      <w:bookmarkStart w:id="21" w:name="_Toc36574277"/>
-      <w:r>
-        <w:rPr>
-          <w:lang w:val="sr-Cyrl-RS"/>
-        </w:rPr>
-        <w:t xml:space="preserve">5.8. Прављење </w:t>
-      </w:r>
-      <w:r>
-        <w:t>lobby-a</w:t>
-      </w:r>
-      <w:bookmarkEnd w:id="21"/>
-    </w:p>
-    <w:p>
-      <w:pPr>
-        <w:ind w:left="720" w:firstLine="720"/>
-        <w:rPr>
-          <w:sz w:val="28"/>
-          <w:szCs w:val="28"/>
-          <w:lang w:val="sr-Cyrl-RS"/>
-        </w:rPr>
-      </w:pPr>
-      <w:r>
-        <w:rPr>
-          <w:sz w:val="28"/>
-          <w:szCs w:val="28"/>
-          <w:lang w:val="sr-Cyrl-RS"/>
-        </w:rPr>
-        <w:t xml:space="preserve">Свако има право да направи </w:t>
-      </w:r>
-      <w:r>
-        <w:rPr>
-          <w:sz w:val="28"/>
-          <w:szCs w:val="28"/>
-          <w:lang w:val="sr-Cyrl-RS"/>
-        </w:rPr>
-        <w:t>собу</w:t>
-      </w:r>
-      <w:r>
-        <w:rPr>
-          <w:sz w:val="28"/>
-          <w:szCs w:val="28"/>
-          <w:lang w:val="sr-Cyrl-RS"/>
-        </w:rPr>
-        <w:t>(</w:t>
-      </w:r>
-      <w:r>
-        <w:rPr>
-          <w:sz w:val="28"/>
-          <w:szCs w:val="28"/>
-        </w:rPr>
-        <w:t>lobby</w:t>
-      </w:r>
-      <w:r>
-        <w:rPr>
-          <w:sz w:val="28"/>
-          <w:szCs w:val="28"/>
-          <w:lang w:val="sr-Cyrl-RS"/>
-        </w:rPr>
-        <w:t>) за играње која ће бити видљива другим играчима. Соба може бити приватна или јавна.</w:t>
-      </w:r>
-    </w:p>
-    <w:p>
-      <w:pPr>
-        <w:rPr>
-          <w:lang w:val="sr-Cyrl-RS"/>
-        </w:rPr>
-      </w:pPr>
-    </w:p>
-    <w:p>
-      <w:pPr>
-        <w:pStyle w:val="Heading2"/>
-      </w:pPr>
-      <w:bookmarkStart w:id="22" w:name="_Toc36574278"/>
-      <w:r>
-        <w:rPr>
-          <w:lang w:val="sr-Cyrl-RS"/>
-        </w:rPr>
-        <w:t xml:space="preserve">5.9. Преглед </w:t>
-      </w:r>
-      <w:r>
-        <w:t>lobby-a</w:t>
+      <w:bookmarkStart w:id="22" w:name="_Toc36574279"/>
+      <w:r>
+        <w:rPr>
+          <w:lang w:val="sr-Cyrl-RS"/>
+        </w:rPr>
+        <w:t xml:space="preserve">5.10. Прикључивање </w:t>
+      </w:r>
+      <w:r>
+        <w:t>lobby-u</w:t>
       </w:r>
       <w:bookmarkEnd w:id="22"/>
-    </w:p>
-    <w:p>
-      <w:pPr>
-        <w:ind w:left="720" w:firstLine="720"/>
-        <w:rPr>
-          <w:sz w:val="28"/>
-          <w:szCs w:val="28"/>
-          <w:lang w:val="sr-Cyrl-RS"/>
-        </w:rPr>
-      </w:pPr>
-      <w:r>
-        <w:rPr>
-          <w:sz w:val="28"/>
-          <w:szCs w:val="28"/>
-          <w:lang w:val="sr-Cyrl-RS"/>
-        </w:rPr>
-        <w:t xml:space="preserve">Свако може да гледа каталог активних </w:t>
-      </w:r>
-      <w:r>
-        <w:rPr>
-          <w:sz w:val="28"/>
-          <w:szCs w:val="28"/>
-        </w:rPr>
-        <w:t>lobby-a</w:t>
-      </w:r>
-      <w:r>
-        <w:rPr>
-          <w:sz w:val="28"/>
-          <w:szCs w:val="28"/>
-          <w:lang w:val="sr-Cyrl-RS"/>
-        </w:rPr>
-        <w:t xml:space="preserve"> и да </w:t>
-      </w:r>
-      <w:r>
-        <w:rPr>
-          <w:sz w:val="28"/>
-          <w:szCs w:val="28"/>
-          <w:lang w:val="sr-Cyrl-RS"/>
-        </w:rPr>
-        <w:t>проба да се прикључи неком од њих или да се врати на главни мени.</w:t>
-      </w:r>
-    </w:p>
-    <w:p>
-      <w:pPr>
-        <w:ind w:left="720" w:firstLine="720"/>
-        <w:rPr>
-          <w:sz w:val="28"/>
-          <w:szCs w:val="28"/>
-          <w:lang w:val="sr-Cyrl-RS"/>
-        </w:rPr>
-      </w:pPr>
-    </w:p>
-    <w:p>
-      <w:pPr>
-        <w:pStyle w:val="Heading2"/>
-      </w:pPr>
-      <w:bookmarkStart w:id="23" w:name="_Toc36574279"/>
-      <w:r>
-        <w:rPr>
-          <w:lang w:val="sr-Cyrl-RS"/>
-        </w:rPr>
-        <w:t xml:space="preserve">5.10. Прикључивање </w:t>
-      </w:r>
-      <w:r>
-        <w:t>lobby-u</w:t>
-      </w:r>
-      <w:bookmarkEnd w:id="23"/>
     </w:p>
     <w:p>
       <w:pPr>
@@ -6141,7 +6399,7 @@
       <w:pPr>
         <w:pStyle w:val="Heading2"/>
       </w:pPr>
-      <w:bookmarkStart w:id="24" w:name="_Toc36574280"/>
+      <w:bookmarkStart w:id="23" w:name="_Toc36574280"/>
       <w:r>
         <w:rPr>
           <w:lang w:val="sr-Cyrl-RS"/>
@@ -6151,154 +6409,154 @@
       <w:r>
         <w:t>Lobby</w:t>
       </w:r>
+      <w:bookmarkEnd w:id="23"/>
+    </w:p>
+    <w:p>
+      <w:pPr>
+        <w:ind w:left="720" w:firstLine="720"/>
+        <w:rPr>
+          <w:sz w:val="28"/>
+          <w:szCs w:val="28"/>
+          <w:lang w:val="sr-Cyrl-RS"/>
+        </w:rPr>
+      </w:pPr>
+      <w:r>
+        <w:rPr>
+          <w:sz w:val="28"/>
+          <w:szCs w:val="28"/>
+          <w:lang w:val="sr-Cyrl-RS"/>
+        </w:rPr>
+        <w:t xml:space="preserve">Домаћин </w:t>
+      </w:r>
+      <w:r>
+        <w:rPr>
+          <w:sz w:val="28"/>
+          <w:szCs w:val="28"/>
+        </w:rPr>
+        <w:t>lobby-</w:t>
+      </w:r>
+      <w:r>
+        <w:rPr>
+          <w:sz w:val="28"/>
+          <w:szCs w:val="28"/>
+          <w:lang w:val="sr-Cyrl-RS"/>
+        </w:rPr>
+        <w:t xml:space="preserve">а може покренути игру за све играче у </w:t>
+      </w:r>
+      <w:r>
+        <w:rPr>
+          <w:sz w:val="28"/>
+          <w:szCs w:val="28"/>
+        </w:rPr>
+        <w:t>lobby-u</w:t>
+      </w:r>
+      <w:r>
+        <w:rPr>
+          <w:sz w:val="28"/>
+          <w:szCs w:val="28"/>
+          <w:lang w:val="sr-Cyrl-RS"/>
+        </w:rPr>
+        <w:t>.</w:t>
+      </w:r>
+      <w:r>
+        <w:rPr>
+          <w:sz w:val="28"/>
+          <w:szCs w:val="28"/>
+          <w:lang w:val="sr-Cyrl-RS"/>
+        </w:rPr>
+        <w:t xml:space="preserve"> </w:t>
+      </w:r>
+      <w:r>
+        <w:rPr>
+          <w:sz w:val="28"/>
+          <w:szCs w:val="28"/>
+          <w:lang w:val="sr-Cyrl-RS"/>
+        </w:rPr>
+        <w:t xml:space="preserve">У случају да је игра у току, играч мора да сачека да се игра заврши. Корисник може својевољно изаћи из </w:t>
+      </w:r>
+      <w:r>
+        <w:rPr>
+          <w:sz w:val="28"/>
+          <w:szCs w:val="28"/>
+        </w:rPr>
+        <w:t>lobby-a</w:t>
+      </w:r>
+      <w:r>
+        <w:rPr>
+          <w:sz w:val="28"/>
+          <w:szCs w:val="28"/>
+          <w:lang w:val="sr-Cyrl-RS"/>
+        </w:rPr>
+        <w:t>.</w:t>
+      </w:r>
+      <w:r>
+        <w:rPr>
+          <w:sz w:val="28"/>
+          <w:szCs w:val="28"/>
+        </w:rPr>
+        <w:t xml:space="preserve"> A</w:t>
+      </w:r>
+      <w:r>
+        <w:rPr>
+          <w:sz w:val="28"/>
+          <w:szCs w:val="28"/>
+          <w:lang w:val="sr-Cyrl-RS"/>
+        </w:rPr>
+        <w:t xml:space="preserve">ко домаћин изађе из </w:t>
+      </w:r>
+      <w:r>
+        <w:rPr>
+          <w:sz w:val="28"/>
+          <w:szCs w:val="28"/>
+        </w:rPr>
+        <w:t>lobby-</w:t>
+      </w:r>
+      <w:r>
+        <w:rPr>
+          <w:sz w:val="28"/>
+          <w:szCs w:val="28"/>
+          <w:lang w:val="sr-Cyrl-RS"/>
+        </w:rPr>
+        <w:t xml:space="preserve">а, </w:t>
+      </w:r>
+      <w:r>
+        <w:rPr>
+          <w:sz w:val="28"/>
+          <w:szCs w:val="28"/>
+        </w:rPr>
+        <w:t xml:space="preserve">lobby </w:t>
+      </w:r>
+      <w:r>
+        <w:rPr>
+          <w:sz w:val="28"/>
+          <w:szCs w:val="28"/>
+          <w:lang w:val="sr-Cyrl-RS"/>
+        </w:rPr>
+        <w:t>се уништава.</w:t>
+      </w:r>
+    </w:p>
+    <w:p>
+      <w:pPr>
+        <w:rPr>
+          <w:lang w:val="sr-Cyrl-RS"/>
+        </w:rPr>
+      </w:pPr>
+    </w:p>
+    <w:p>
+      <w:pPr>
+        <w:pStyle w:val="Heading2"/>
+        <w:rPr>
+          <w:lang w:val="sr-Cyrl-RS"/>
+        </w:rPr>
+      </w:pPr>
+      <w:bookmarkStart w:id="24" w:name="_Toc36574281"/>
+      <w:r>
+        <w:rPr>
+          <w:lang w:val="sr-Cyrl-RS"/>
+        </w:rPr>
+        <w:t>5.12. Дељење шпилова</w:t>
+      </w:r>
       <w:bookmarkEnd w:id="24"/>
-    </w:p>
-    <w:p>
-      <w:pPr>
-        <w:ind w:left="720" w:firstLine="720"/>
-        <w:rPr>
-          <w:sz w:val="28"/>
-          <w:szCs w:val="28"/>
-          <w:lang w:val="sr-Cyrl-RS"/>
-        </w:rPr>
-      </w:pPr>
-      <w:r>
-        <w:rPr>
-          <w:sz w:val="28"/>
-          <w:szCs w:val="28"/>
-          <w:lang w:val="sr-Cyrl-RS"/>
-        </w:rPr>
-        <w:t xml:space="preserve">Домаћин </w:t>
-      </w:r>
-      <w:r>
-        <w:rPr>
-          <w:sz w:val="28"/>
-          <w:szCs w:val="28"/>
-        </w:rPr>
-        <w:t>lobby-</w:t>
-      </w:r>
-      <w:r>
-        <w:rPr>
-          <w:sz w:val="28"/>
-          <w:szCs w:val="28"/>
-          <w:lang w:val="sr-Cyrl-RS"/>
-        </w:rPr>
-        <w:t xml:space="preserve">а може покренути игру за све играче у </w:t>
-      </w:r>
-      <w:r>
-        <w:rPr>
-          <w:sz w:val="28"/>
-          <w:szCs w:val="28"/>
-        </w:rPr>
-        <w:t>lobby-u</w:t>
-      </w:r>
-      <w:r>
-        <w:rPr>
-          <w:sz w:val="28"/>
-          <w:szCs w:val="28"/>
-          <w:lang w:val="sr-Cyrl-RS"/>
-        </w:rPr>
-        <w:t>.</w:t>
-      </w:r>
-      <w:r>
-        <w:rPr>
-          <w:sz w:val="28"/>
-          <w:szCs w:val="28"/>
-          <w:lang w:val="sr-Cyrl-RS"/>
-        </w:rPr>
-        <w:t xml:space="preserve"> </w:t>
-      </w:r>
-      <w:r>
-        <w:rPr>
-          <w:sz w:val="28"/>
-          <w:szCs w:val="28"/>
-          <w:lang w:val="sr-Cyrl-RS"/>
-        </w:rPr>
-        <w:t xml:space="preserve">У случају да је игра у току, играч мора да сачека да се игра заврши. Корисник може својевољно изаћи из </w:t>
-      </w:r>
-      <w:r>
-        <w:rPr>
-          <w:sz w:val="28"/>
-          <w:szCs w:val="28"/>
-        </w:rPr>
-        <w:t>lobby-a</w:t>
-      </w:r>
-      <w:r>
-        <w:rPr>
-          <w:sz w:val="28"/>
-          <w:szCs w:val="28"/>
-          <w:lang w:val="sr-Cyrl-RS"/>
-        </w:rPr>
-        <w:t>.</w:t>
-      </w:r>
-      <w:r>
-        <w:rPr>
-          <w:sz w:val="28"/>
-          <w:szCs w:val="28"/>
-        </w:rPr>
-        <w:t xml:space="preserve"> A</w:t>
-      </w:r>
-      <w:r>
-        <w:rPr>
-          <w:sz w:val="28"/>
-          <w:szCs w:val="28"/>
-          <w:lang w:val="sr-Cyrl-RS"/>
-        </w:rPr>
-        <w:t xml:space="preserve">ко домаћин изађе из </w:t>
-      </w:r>
-      <w:r>
-        <w:rPr>
-          <w:sz w:val="28"/>
-          <w:szCs w:val="28"/>
-        </w:rPr>
-        <w:t>lobby-</w:t>
-      </w:r>
-      <w:r>
-        <w:rPr>
-          <w:sz w:val="28"/>
-          <w:szCs w:val="28"/>
-          <w:lang w:val="sr-Cyrl-RS"/>
-        </w:rPr>
-        <w:t xml:space="preserve">а, </w:t>
-      </w:r>
-      <w:r>
-        <w:rPr>
-          <w:sz w:val="28"/>
-          <w:szCs w:val="28"/>
-        </w:rPr>
-        <w:t xml:space="preserve">lobby </w:t>
-      </w:r>
-      <w:r>
-        <w:rPr>
-          <w:sz w:val="28"/>
-          <w:szCs w:val="28"/>
-          <w:lang w:val="sr-Cyrl-RS"/>
-        </w:rPr>
-        <w:t>се уништава.</w:t>
-      </w:r>
-    </w:p>
-    <w:p>
-      <w:pPr>
-        <w:rPr>
-          <w:lang w:val="sr-Cyrl-RS"/>
-        </w:rPr>
-      </w:pPr>
-    </w:p>
-    <w:p>
-      <w:pPr>
-        <w:pStyle w:val="Heading2"/>
-        <w:rPr>
-          <w:lang w:val="sr-Cyrl-RS"/>
-        </w:rPr>
-      </w:pPr>
-      <w:bookmarkStart w:id="25" w:name="_Toc36574281"/>
-      <w:r>
-        <w:rPr>
-          <w:lang w:val="sr-Cyrl-RS"/>
-        </w:rPr>
-        <w:t>5.12. Дељење шпилова</w:t>
-      </w:r>
-      <w:bookmarkEnd w:id="25"/>
     </w:p>
     <w:p>
       <w:pPr>
@@ -6334,13 +6592,54 @@
           <w:lang w:val="sr-Cyrl-RS"/>
         </w:rPr>
       </w:pPr>
-      <w:bookmarkStart w:id="26" w:name="_Toc36574282"/>
+      <w:bookmarkStart w:id="25" w:name="_Toc36574282"/>
       <w:r>
         <w:rPr>
           <w:lang w:val="sr-Cyrl-RS"/>
         </w:rPr>
         <w:t>5.13. Регистровање администратора</w:t>
       </w:r>
+      <w:bookmarkEnd w:id="25"/>
+    </w:p>
+    <w:p>
+      <w:pPr>
+        <w:ind w:left="720" w:firstLine="720"/>
+        <w:rPr>
+          <w:sz w:val="28"/>
+          <w:szCs w:val="28"/>
+          <w:lang w:val="sr-Cyrl-RS"/>
+        </w:rPr>
+      </w:pPr>
+      <w:r>
+        <w:rPr>
+          <w:sz w:val="28"/>
+          <w:szCs w:val="28"/>
+          <w:lang w:val="sr-Cyrl-RS"/>
+        </w:rPr>
+        <w:t>Администратор може неког регистрованог корисника да региструје за администратора.</w:t>
+      </w:r>
+    </w:p>
+    <w:p>
+      <w:pPr>
+        <w:rPr>
+          <w:lang w:val="sr-Cyrl-RS"/>
+        </w:rPr>
+      </w:pPr>
+    </w:p>
+    <w:p>
+      <w:pPr>
+        <w:pStyle w:val="Heading2"/>
+        <w:rPr>
+          <w:lang w:val="sr-Cyrl-RS"/>
+        </w:rPr>
+      </w:pPr>
+      <w:bookmarkStart w:id="26" w:name="_Toc36574283"/>
+      <w:r>
+        <w:rPr>
+          <w:lang w:val="sr-Cyrl-RS"/>
+        </w:rPr>
+        <w:t>5.14. Постављање истакнутих шпилова</w:t>
+      </w:r>
       <w:bookmarkEnd w:id="26"/>
     </w:p>
     <w:p>
@@ -6358,12 +6657,15 @@
           <w:szCs w:val="28"/>
           <w:lang w:val="sr-Cyrl-RS"/>
         </w:rPr>
-        <w:t>Администратор може неког регистрованог корисника да региструје за администратора.</w:t>
-      </w:r>
-    </w:p>
-    <w:p>
-      <w:pPr>
-        <w:rPr>
+        <w:t>Администратор може да поставља специфичне шпилове на каталог истакнутих шпилова видљив свакоме за прикључивање. Такође може да уклони специфичне шпилове из истог каталога.</w:t>
+      </w:r>
+    </w:p>
+    <w:p>
+      <w:pPr>
+        <w:ind w:left="720" w:firstLine="720"/>
+        <w:rPr>
+          <w:sz w:val="28"/>
+          <w:szCs w:val="28"/>
           <w:lang w:val="sr-Cyrl-RS"/>
         </w:rPr>
       </w:pPr>
@@ -6375,67 +6677,23 @@
           <w:lang w:val="sr-Cyrl-RS"/>
         </w:rPr>
       </w:pPr>
-      <w:bookmarkStart w:id="27" w:name="_Toc36574283"/>
-      <w:r>
-        <w:rPr>
-          <w:lang w:val="sr-Cyrl-RS"/>
-        </w:rPr>
-        <w:t>5.14. Постављање истакнутих шпилова</w:t>
+      <w:bookmarkStart w:id="27" w:name="_Toc36574284"/>
+      <w:r>
+        <w:rPr>
+          <w:lang w:val="sr-Cyrl-RS"/>
+        </w:rPr>
+        <w:t>5.1</w:t>
+      </w:r>
+      <w:r>
+        <w:t>5</w:t>
+      </w:r>
+      <w:r>
+        <w:rPr>
+          <w:lang w:val="sr-Cyrl-RS"/>
+        </w:rPr>
+        <w:t>. Налог</w:t>
       </w:r>
       <w:bookmarkEnd w:id="27"/>
-    </w:p>
-    <w:p>
-      <w:pPr>
-        <w:ind w:left="720" w:firstLine="720"/>
-        <w:rPr>
-          <w:sz w:val="28"/>
-          <w:szCs w:val="28"/>
-          <w:lang w:val="sr-Cyrl-RS"/>
-        </w:rPr>
-      </w:pPr>
-      <w:r>
-        <w:rPr>
-          <w:sz w:val="28"/>
-          <w:szCs w:val="28"/>
-          <w:lang w:val="sr-Cyrl-RS"/>
-        </w:rPr>
-        <w:t>Администратор може да поставља специфичне шпилове на каталог истакнутих шпилова видљив свакоме за прикључивање. Такође може да уклони специфичне шпилове из истог каталога.</w:t>
-      </w:r>
-    </w:p>
-    <w:p>
-      <w:pPr>
-        <w:ind w:left="720" w:firstLine="720"/>
-        <w:rPr>
-          <w:sz w:val="28"/>
-          <w:szCs w:val="28"/>
-          <w:lang w:val="sr-Cyrl-RS"/>
-        </w:rPr>
-      </w:pPr>
-    </w:p>
-    <w:p>
-      <w:pPr>
-        <w:pStyle w:val="Heading2"/>
-        <w:rPr>
-          <w:lang w:val="sr-Cyrl-RS"/>
-        </w:rPr>
-      </w:pPr>
-      <w:bookmarkStart w:id="28" w:name="_Toc36574284"/>
-      <w:r>
-        <w:rPr>
-          <w:lang w:val="sr-Cyrl-RS"/>
-        </w:rPr>
-        <w:t>5.1</w:t>
-      </w:r>
-      <w:r>
-        <w:t>5</w:t>
-      </w:r>
-      <w:r>
-        <w:rPr>
-          <w:lang w:val="sr-Cyrl-RS"/>
-        </w:rPr>
-        <w:t>. Налог</w:t>
-      </w:r>
-      <w:bookmarkEnd w:id="28"/>
     </w:p>
     <w:p>
       <w:pPr>
@@ -6519,7 +6777,7 @@
           <w:lang w:val="sr-Cyrl-RS"/>
         </w:rPr>
       </w:pPr>
-      <w:bookmarkStart w:id="29" w:name="_Toc36574285"/>
+      <w:bookmarkStart w:id="28" w:name="_Toc36574285"/>
       <w:r>
         <w:rPr>
           <w:lang w:val="sr-Cyrl-RS"/>
@@ -6553,6 +6811,104 @@
         </w:rPr>
         <w:t>-ју за игру</w:t>
       </w:r>
+      <w:bookmarkEnd w:id="28"/>
+    </w:p>
+    <w:p>
+      <w:pPr>
+        <w:ind w:left="720" w:firstLine="720"/>
+        <w:rPr>
+          <w:sz w:val="28"/>
+          <w:szCs w:val="28"/>
+          <w:lang w:val="sr-Cyrl-RS"/>
+        </w:rPr>
+      </w:pPr>
+      <w:r>
+        <w:rPr>
+          <w:sz w:val="28"/>
+          <w:szCs w:val="28"/>
+          <w:lang w:val="sr-Cyrl-RS"/>
+        </w:rPr>
+        <w:t xml:space="preserve">Уколико је </w:t>
+      </w:r>
+      <w:r>
+        <w:rPr>
+          <w:sz w:val="28"/>
+          <w:szCs w:val="28"/>
+        </w:rPr>
+        <w:t>lobby private</w:t>
+      </w:r>
+      <w:r>
+        <w:rPr>
+          <w:sz w:val="28"/>
+          <w:szCs w:val="28"/>
+          <w:lang w:val="sr-Cyrl-RS"/>
+        </w:rPr>
+        <w:t xml:space="preserve">, домаћин тог </w:t>
+      </w:r>
+      <w:r>
+        <w:rPr>
+          <w:sz w:val="28"/>
+          <w:szCs w:val="28"/>
+        </w:rPr>
+        <w:t>lobby-</w:t>
+      </w:r>
+      <w:r>
+        <w:rPr>
+          <w:sz w:val="28"/>
+          <w:szCs w:val="28"/>
+          <w:lang w:val="sr-Cyrl-RS"/>
+        </w:rPr>
+        <w:t xml:space="preserve">ја одређује лозинку помоћу које сви други корисници, уколико унесу исту ту лозинку приликом покушаја прикључивања у </w:t>
+      </w:r>
+      <w:r>
+        <w:rPr>
+          <w:sz w:val="28"/>
+          <w:szCs w:val="28"/>
+        </w:rPr>
+        <w:t xml:space="preserve">lobby, </w:t>
+      </w:r>
+      <w:r>
+        <w:rPr>
+          <w:sz w:val="28"/>
+          <w:szCs w:val="28"/>
+          <w:lang w:val="sr-Cyrl-RS"/>
+        </w:rPr>
+        <w:t>могу успешно да се прикључе.</w:t>
+      </w:r>
+    </w:p>
+    <w:p>
+      <w:pPr>
+        <w:ind w:left="720" w:firstLine="720"/>
+        <w:rPr>
+          <w:sz w:val="28"/>
+          <w:szCs w:val="28"/>
+          <w:lang w:val="sr-Cyrl-RS"/>
+        </w:rPr>
+      </w:pPr>
+    </w:p>
+    <w:p>
+      <w:pPr>
+        <w:pStyle w:val="Heading2"/>
+        <w:rPr>
+          <w:lang w:val="sr-Cyrl-RS"/>
+        </w:rPr>
+      </w:pPr>
+      <w:bookmarkStart w:id="29" w:name="_Toc36574286"/>
+      <w:r>
+        <w:rPr>
+          <w:lang w:val="sr-Cyrl-RS"/>
+        </w:rPr>
+        <w:t>5.1</w:t>
+      </w:r>
+      <w:r>
+        <w:t>7</w:t>
+      </w:r>
+      <w:r>
+        <w:rPr>
+          <w:lang w:val="sr-Cyrl-RS"/>
+        </w:rPr>
+        <w:t>. Чување шпилова</w:t>
+      </w:r>
       <w:bookmarkEnd w:id="29"/>
     </w:p>
     <w:p>
@@ -6570,52 +6926,23 @@
           <w:szCs w:val="28"/>
           <w:lang w:val="sr-Cyrl-RS"/>
         </w:rPr>
-        <w:t xml:space="preserve">Уколико је </w:t>
-      </w:r>
-      <w:r>
-        <w:rPr>
-          <w:sz w:val="28"/>
-          <w:szCs w:val="28"/>
-        </w:rPr>
-        <w:t>lobby private</w:t>
-      </w:r>
-      <w:r>
-        <w:rPr>
-          <w:sz w:val="28"/>
-          <w:szCs w:val="28"/>
-          <w:lang w:val="sr-Cyrl-RS"/>
-        </w:rPr>
-        <w:t xml:space="preserve">, домаћин тог </w:t>
-      </w:r>
-      <w:r>
-        <w:rPr>
-          <w:sz w:val="28"/>
-          <w:szCs w:val="28"/>
-        </w:rPr>
-        <w:t>lobby-</w:t>
-      </w:r>
-      <w:r>
-        <w:rPr>
-          <w:sz w:val="28"/>
-          <w:szCs w:val="28"/>
-          <w:lang w:val="sr-Cyrl-RS"/>
-        </w:rPr>
-        <w:t xml:space="preserve">ја одређује лозинку помоћу које сви други корисници, уколико унесу исту ту лозинку приликом покушаја прикључивања у </w:t>
-      </w:r>
-      <w:r>
-        <w:rPr>
-          <w:sz w:val="28"/>
-          <w:szCs w:val="28"/>
-        </w:rPr>
-        <w:t xml:space="preserve">lobby, </w:t>
-      </w:r>
-      <w:r>
-        <w:rPr>
-          <w:sz w:val="28"/>
-          <w:szCs w:val="28"/>
-          <w:lang w:val="sr-Cyrl-RS"/>
-        </w:rPr>
-        <w:t>могу успешно да се прикључе.</w:t>
+        <w:t>Након што направи шпил, или у листи свих шпилова пр</w:t>
+      </w:r>
+      <w:r>
+        <w:rPr>
+          <w:sz w:val="28"/>
+          <w:szCs w:val="28"/>
+          <w:lang w:val="sr-Cyrl-RS"/>
+        </w:rPr>
+        <w:t>о</w:t>
+      </w:r>
+      <w:r>
+        <w:rPr>
+          <w:sz w:val="28"/>
+          <w:szCs w:val="28"/>
+          <w:lang w:val="sr-Cyrl-RS"/>
+        </w:rPr>
+        <w:t>нађе шпил који жели да сачува, регистровани корисник може одабрати да га стави у листу својих шпилова. Тиме се тај шпил чува у бази везан за налог корисника и када остаће у листи шпилова за регистрованог корисника и за наредне приступе сајту.</w:t>
       </w:r>
     </w:p>
     <w:p>
@@ -6635,7 +6962,7 @@
           <w:lang w:val="sr-Cyrl-RS"/>
         </w:rPr>
       </w:pPr>
-      <w:bookmarkStart w:id="30" w:name="_Toc36574286"/>
+      <w:bookmarkStart w:id="30" w:name="_Toc36574287"/>
       <w:r>
         <w:rPr>
           <w:lang w:val="sr-Cyrl-RS"/>
@@ -6643,13 +6970,13 @@
         <w:t>5.1</w:t>
       </w:r>
       <w:r>
-        <w:t>7</w:t>
-      </w:r>
-      <w:r>
-        <w:rPr>
-          <w:lang w:val="sr-Cyrl-RS"/>
-        </w:rPr>
-        <w:t>. Чување шпилова</w:t>
+        <w:t>8</w:t>
+      </w:r>
+      <w:r>
+        <w:rPr>
+          <w:lang w:val="sr-Cyrl-RS"/>
+        </w:rPr>
+        <w:t>. Приказ шпила</w:t>
       </w:r>
       <w:bookmarkEnd w:id="30"/>
     </w:p>
@@ -6659,32 +6986,16 @@
         <w:rPr>
           <w:sz w:val="28"/>
           <w:szCs w:val="28"/>
-          <w:lang w:val="sr-Cyrl-RS"/>
-        </w:rPr>
-      </w:pPr>
-      <w:r>
-        <w:rPr>
-          <w:sz w:val="28"/>
-          <w:szCs w:val="28"/>
-          <w:lang w:val="sr-Cyrl-RS"/>
-        </w:rPr>
-        <w:t>Након што направи шпил, или у листи свих шпилова пр</w:t>
-      </w:r>
-      <w:r>
-        <w:rPr>
-          <w:sz w:val="28"/>
-          <w:szCs w:val="28"/>
-          <w:lang w:val="sr-Cyrl-RS"/>
-        </w:rPr>
-        <w:t>о</w:t>
-      </w:r>
-      <w:r>
-        <w:rPr>
-          <w:sz w:val="28"/>
-          <w:szCs w:val="28"/>
-          <w:lang w:val="sr-Cyrl-RS"/>
-        </w:rPr>
-        <w:t>нађе шпил који жели да сачува, регистровани корисник може одабрати да га стави у листу својих шпилова. Тиме се тај шпил чува у бази везан за налог корисника и када остаће у листи шпилова за регистрованог корисника и за наредне приступе сајту.</w:t>
+          <w:lang w:val="sr-Cyrl-RS" w:bidi="en-US"/>
+        </w:rPr>
+      </w:pPr>
+      <w:r>
+        <w:rPr>
+          <w:sz w:val="28"/>
+          <w:szCs w:val="28"/>
+          <w:lang w:val="sr-Cyrl-RS" w:bidi="en-US"/>
+        </w:rPr>
+        <w:t>Приказ шпила приказује информације о шпилу као назив, опис, име креатора, колико је пута игран и сачуван, просечну оцену и правила шпила. Такође пружа могућност играња са тим шпилом, чување шпила или дељење шпила.</w:t>
       </w:r>
     </w:p>
     <w:p>
@@ -6693,7 +7004,7 @@
         <w:rPr>
           <w:sz w:val="28"/>
           <w:szCs w:val="28"/>
-          <w:lang w:val="sr-Cyrl-RS"/>
+          <w:lang w:val="sr-Cyrl-RS" w:bidi="en-US"/>
         </w:rPr>
       </w:pPr>
     </w:p>
@@ -6704,60 +7015,7 @@
           <w:lang w:val="sr-Cyrl-RS"/>
         </w:rPr>
       </w:pPr>
-      <w:bookmarkStart w:id="31" w:name="_Toc36574287"/>
-      <w:r>
-        <w:rPr>
-          <w:lang w:val="sr-Cyrl-RS"/>
-        </w:rPr>
-        <w:t>5.1</w:t>
-      </w:r>
-      <w:r>
-        <w:t>8</w:t>
-      </w:r>
-      <w:r>
-        <w:rPr>
-          <w:lang w:val="sr-Cyrl-RS"/>
-        </w:rPr>
-        <w:t>. Приказ шпила</w:t>
-      </w:r>
-      <w:bookmarkEnd w:id="31"/>
-    </w:p>
-    <w:p>
-      <w:pPr>
-        <w:ind w:left="720" w:firstLine="720"/>
-        <w:rPr>
-          <w:sz w:val="28"/>
-          <w:szCs w:val="28"/>
-          <w:lang w:val="sr-Cyrl-RS" w:bidi="en-US"/>
-        </w:rPr>
-      </w:pPr>
-      <w:r>
-        <w:rPr>
-          <w:sz w:val="28"/>
-          <w:szCs w:val="28"/>
-          <w:lang w:val="sr-Cyrl-RS" w:bidi="en-US"/>
-        </w:rPr>
-        <w:t>Приказ шпила приказује информације о шпилу као назив, опис, име креатора, колико је пута игран и сачуван, просечну оцену и правила шпила. Такође пружа могућност играња са тим шпилом или чување шпила.</w:t>
-      </w:r>
-    </w:p>
-    <w:p>
-      <w:pPr>
-        <w:ind w:left="720" w:firstLine="720"/>
-        <w:rPr>
-          <w:sz w:val="28"/>
-          <w:szCs w:val="28"/>
-          <w:lang w:val="sr-Cyrl-RS" w:bidi="en-US"/>
-        </w:rPr>
-      </w:pPr>
-    </w:p>
-    <w:p>
-      <w:pPr>
-        <w:pStyle w:val="Heading2"/>
-        <w:rPr>
-          <w:lang w:val="sr-Cyrl-RS"/>
-        </w:rPr>
-      </w:pPr>
-      <w:bookmarkStart w:id="32" w:name="_Toc36574288"/>
+      <w:bookmarkStart w:id="31" w:name="_Toc36574288"/>
       <w:r>
         <w:rPr>
           <w:lang w:val="sr-Cyrl-RS"/>
@@ -6774,6 +7032,50 @@
         </w:rPr>
         <w:t>. Крај игре</w:t>
       </w:r>
+      <w:bookmarkEnd w:id="31"/>
+    </w:p>
+    <w:p>
+      <w:pPr>
+        <w:ind w:left="720" w:firstLine="720"/>
+        <w:rPr>
+          <w:sz w:val="28"/>
+          <w:szCs w:val="28"/>
+          <w:lang w:val="sr-Cyrl-RS"/>
+        </w:rPr>
+      </w:pPr>
+      <w:r>
+        <w:rPr>
+          <w:sz w:val="28"/>
+          <w:szCs w:val="28"/>
+          <w:lang w:val="sr-Cyrl-RS"/>
+        </w:rPr>
+        <w:t>Након једне игре, сви играчи могу да оцене да ли им се свидео или не шпил којим се играло, на основу чега се формира оцена шпила која је видљива кад се шпил излиста.</w:t>
+      </w:r>
+    </w:p>
+    <w:p>
+      <w:pPr>
+        <w:ind w:left="720" w:firstLine="720"/>
+        <w:rPr>
+          <w:sz w:val="28"/>
+          <w:szCs w:val="28"/>
+          <w:lang w:val="sr-Cyrl-RS"/>
+        </w:rPr>
+      </w:pPr>
+    </w:p>
+    <w:p>
+      <w:pPr>
+        <w:pStyle w:val="Heading1"/>
+        <w:rPr>
+          <w:lang w:val="sr-Cyrl-RS"/>
+        </w:rPr>
+      </w:pPr>
+      <w:bookmarkStart w:id="32" w:name="_Toc36574289"/>
+      <w:r>
+        <w:rPr>
+          <w:lang w:val="sr-Cyrl-RS"/>
+        </w:rPr>
+        <w:t>6 Претпоставке и ограничења</w:t>
+      </w:r>
       <w:bookmarkEnd w:id="32"/>
     </w:p>
     <w:p>
@@ -6791,7 +7093,7 @@
           <w:szCs w:val="28"/>
           <w:lang w:val="sr-Cyrl-RS"/>
         </w:rPr>
-        <w:t>Након једне игре, сви играчи могу да оцене да ли им се свидео или не шпил којим се играло, на основу чега се формира оцена шпила која је видљива кад се шпил излиста.</w:t>
+        <w:t>Потребно је тежити јединственом дизајну читавог сајта. Потребно је чувати податке о ауторизацији, и обезбедити да не дође до неовлашћеног приступа.</w:t>
       </w:r>
     </w:p>
     <w:p>
@@ -6803,6 +7105,14 @@
           <w:lang w:val="sr-Cyrl-RS"/>
         </w:rPr>
       </w:pPr>
+      <w:r>
+        <w:rPr>
+          <w:sz w:val="28"/>
+          <w:szCs w:val="28"/>
+          <w:lang w:val="sr-Cyrl-RS"/>
+        </w:rPr>
+        <w:t>Уколико се гост не региструје или улогује, његови шпилови неће бити сачувани када он изађе са сајта.</w:t>
+      </w:r>
     </w:p>
     <w:p>
       <w:pPr>
@@ -6813,6 +7123,30 @@
           <w:lang w:val="sr-Cyrl-RS"/>
         </w:rPr>
       </w:pPr>
+      <w:r>
+        <w:rPr>
+          <w:sz w:val="28"/>
+          <w:szCs w:val="28"/>
+          <w:lang w:val="sr-Cyrl-RS"/>
+        </w:rPr>
+        <w:t>Уколико неко од ауторизованих корисника изгуби приступне податке, не би могао добити нове, тј. не би могао повратити свој налог.</w:t>
+      </w:r>
+    </w:p>
+    <w:p>
+      <w:pPr>
+        <w:pStyle w:val="Heading1"/>
+        <w:rPr>
+          <w:lang w:val="sr-Cyrl-RS"/>
+        </w:rPr>
+      </w:pPr>
+      <w:bookmarkStart w:id="33" w:name="_Toc36574290"/>
+      <w:r>
+        <w:rPr>
+          <w:lang w:val="sr-Cyrl-RS"/>
+        </w:rPr>
+        <w:t>7 Квалитет</w:t>
+      </w:r>
+      <w:bookmarkEnd w:id="33"/>
     </w:p>
     <w:p>
       <w:pPr>
@@ -6823,6 +7157,46 @@
           <w:lang w:val="sr-Cyrl-RS"/>
         </w:rPr>
       </w:pPr>
+      <w:r>
+        <w:rPr>
+          <w:sz w:val="28"/>
+          <w:szCs w:val="28"/>
+          <w:lang w:val="sr-Cyrl-RS"/>
+        </w:rPr>
+        <w:t>Потребно је тестирати све функционалности нашег програма. Потребно је додати отпорност на спам, који би оптеретио сервер и базу података. Тестирати такође отпорност на грешке.</w:t>
+      </w:r>
+    </w:p>
+    <w:p>
+      <w:pPr>
+        <w:pStyle w:val="Heading1"/>
+        <w:rPr>
+          <w:lang w:val="sr-Cyrl-RS"/>
+        </w:rPr>
+      </w:pPr>
+      <w:bookmarkStart w:id="34" w:name="_Toc36574291"/>
+      <w:r>
+        <w:rPr>
+          <w:lang w:val="sr-Cyrl-RS"/>
+        </w:rPr>
+        <w:t>8 Нефункционални захтеви</w:t>
+      </w:r>
+      <w:bookmarkEnd w:id="34"/>
+    </w:p>
+    <w:p>
+      <w:pPr>
+        <w:pStyle w:val="Heading2"/>
+        <w:rPr>
+          <w:lang w:val="sr-Cyrl-RS"/>
+        </w:rPr>
+      </w:pPr>
+      <w:bookmarkStart w:id="35" w:name="_Toc36574292"/>
+      <w:r>
+        <w:rPr>
+          <w:lang w:val="sr-Cyrl-RS"/>
+        </w:rPr>
+        <w:t>8.1. Системски захтеви</w:t>
+      </w:r>
+      <w:bookmarkEnd w:id="35"/>
     </w:p>
     <w:p>
       <w:pPr>
@@ -6833,6 +7207,78 @@
           <w:lang w:val="sr-Cyrl-RS"/>
         </w:rPr>
       </w:pPr>
+      <w:r>
+        <w:rPr>
+          <w:sz w:val="28"/>
+          <w:szCs w:val="28"/>
+          <w:lang w:val="sr-Cyrl-RS"/>
+        </w:rPr>
+        <w:t xml:space="preserve">Да би нам радио систем, морамо на серверу имати инсталиран модул за </w:t>
+      </w:r>
+      <w:r>
+        <w:rPr>
+          <w:sz w:val="28"/>
+          <w:szCs w:val="28"/>
+        </w:rPr>
+        <w:t>PHP</w:t>
+      </w:r>
+      <w:r>
+        <w:rPr>
+          <w:sz w:val="28"/>
+          <w:szCs w:val="28"/>
+          <w:lang w:val="sr-Cyrl-RS"/>
+        </w:rPr>
+        <w:t xml:space="preserve"> и </w:t>
+      </w:r>
+      <w:r>
+        <w:rPr>
+          <w:sz w:val="28"/>
+          <w:szCs w:val="28"/>
+        </w:rPr>
+        <w:t>MySQL</w:t>
+      </w:r>
+      <w:r>
+        <w:rPr>
+          <w:sz w:val="28"/>
+          <w:szCs w:val="28"/>
+          <w:lang w:val="sr-Cyrl-RS"/>
+        </w:rPr>
+        <w:t xml:space="preserve"> базу података.</w:t>
+      </w:r>
+    </w:p>
+    <w:p>
+      <w:pPr>
+        <w:pStyle w:val="Heading2"/>
+        <w:rPr>
+          <w:lang w:val="sr-Cyrl-RS"/>
+        </w:rPr>
+      </w:pPr>
+      <w:bookmarkStart w:id="36" w:name="_Toc36574293"/>
+      <w:r>
+        <w:rPr>
+          <w:lang w:val="sr-Cyrl-RS"/>
+        </w:rPr>
+        <w:t>8.2. Остали захтеви</w:t>
+      </w:r>
+      <w:bookmarkEnd w:id="36"/>
+    </w:p>
+    <w:p>
+      <w:pPr>
+        <w:ind w:left="720" w:firstLine="720"/>
+        <w:rPr>
+          <w:sz w:val="28"/>
+          <w:szCs w:val="28"/>
+          <w:lang w:val="sr-Cyrl-RS"/>
+        </w:rPr>
+      </w:pPr>
+      <w:r>
+        <w:rPr>
+          <w:sz w:val="28"/>
+          <w:szCs w:val="28"/>
+          <w:lang w:val="sr-Cyrl-RS"/>
+        </w:rPr>
+        <w:t>Важно је да нам сајт буде брз и респонзиван и лако модуларан.</w:t>
+      </w:r>
     </w:p>
     <w:p>
       <w:pPr>
@@ -6841,118 +7287,15 @@
           <w:lang w:val="sr-Cyrl-RS"/>
         </w:rPr>
       </w:pPr>
-      <w:bookmarkStart w:id="33" w:name="_Toc36574289"/>
-      <w:r>
-        <w:rPr>
-          <w:lang w:val="sr-Cyrl-RS"/>
-        </w:rPr>
-        <w:t>6 Претпоставке и ограничења</w:t>
-      </w:r>
-      <w:bookmarkEnd w:id="33"/>
-    </w:p>
-    <w:p>
-      <w:pPr>
-        <w:ind w:left="720" w:firstLine="720"/>
-        <w:rPr>
-          <w:sz w:val="28"/>
-          <w:szCs w:val="28"/>
-          <w:lang w:val="sr-Cyrl-RS"/>
-        </w:rPr>
-      </w:pPr>
-      <w:r>
-        <w:rPr>
-          <w:sz w:val="28"/>
-          <w:szCs w:val="28"/>
-          <w:lang w:val="sr-Cyrl-RS"/>
-        </w:rPr>
-        <w:t>Потребно је тежити јединственом дизајну читавог сајта. Потребно је чувати податке о ауторизацији, и обезбедити да не дође до неовлашћеног приступа.</w:t>
-      </w:r>
-    </w:p>
-    <w:p>
-      <w:pPr>
-        <w:ind w:left="720" w:firstLine="720"/>
-        <w:rPr>
-          <w:sz w:val="28"/>
-          <w:szCs w:val="28"/>
-          <w:lang w:val="sr-Cyrl-RS"/>
-        </w:rPr>
-      </w:pPr>
-      <w:r>
-        <w:rPr>
-          <w:sz w:val="28"/>
-          <w:szCs w:val="28"/>
-          <w:lang w:val="sr-Cyrl-RS"/>
-        </w:rPr>
-        <w:t>Уколико се гост не региструје или улогује, његови шпилови неће бити сачувани када он изађе са сајта.</w:t>
-      </w:r>
-    </w:p>
-    <w:p>
-      <w:pPr>
-        <w:ind w:left="720" w:firstLine="720"/>
-        <w:rPr>
-          <w:sz w:val="28"/>
-          <w:szCs w:val="28"/>
-          <w:lang w:val="sr-Cyrl-RS"/>
-        </w:rPr>
-      </w:pPr>
-      <w:r>
-        <w:rPr>
-          <w:sz w:val="28"/>
-          <w:szCs w:val="28"/>
-          <w:lang w:val="sr-Cyrl-RS"/>
-        </w:rPr>
-        <w:t>Уколико неко од ауторизованих корисника изгуби приступне податке, не би могао добити нове, тј. не би могао повратити свој налог.</w:t>
-      </w:r>
-    </w:p>
-    <w:p>
-      <w:pPr>
-        <w:pStyle w:val="Heading1"/>
-        <w:rPr>
-          <w:lang w:val="sr-Cyrl-RS"/>
-        </w:rPr>
-      </w:pPr>
-      <w:bookmarkStart w:id="34" w:name="_Toc36574290"/>
-      <w:r>
-        <w:rPr>
-          <w:lang w:val="sr-Cyrl-RS"/>
-        </w:rPr>
-        <w:t>7 Квалитет</w:t>
-      </w:r>
-      <w:bookmarkEnd w:id="34"/>
-    </w:p>
-    <w:p>
-      <w:pPr>
-        <w:ind w:left="720" w:firstLine="720"/>
-        <w:rPr>
-          <w:sz w:val="28"/>
-          <w:szCs w:val="28"/>
-          <w:lang w:val="sr-Cyrl-RS"/>
-        </w:rPr>
-      </w:pPr>
-      <w:r>
-        <w:rPr>
-          <w:sz w:val="28"/>
-          <w:szCs w:val="28"/>
-          <w:lang w:val="sr-Cyrl-RS"/>
-        </w:rPr>
-        <w:t>Потребно је тестирати све функционалности нашег програма. Потребно је додати отпорност на спам, који би оптеретио сервер и базу података. Тестирати такође отпорност на грешке.</w:t>
-      </w:r>
-    </w:p>
-    <w:p>
-      <w:pPr>
-        <w:pStyle w:val="Heading1"/>
-        <w:rPr>
-          <w:lang w:val="sr-Cyrl-RS"/>
-        </w:rPr>
-      </w:pPr>
-      <w:bookmarkStart w:id="35" w:name="_Toc36574291"/>
-      <w:r>
-        <w:rPr>
-          <w:lang w:val="sr-Cyrl-RS"/>
-        </w:rPr>
-        <w:t>8 Нефункционални захтеви</w:t>
-      </w:r>
-      <w:bookmarkEnd w:id="35"/>
+      <w:bookmarkStart w:id="37" w:name="_Toc36574294"/>
+      <w:r>
+        <w:rPr>
+          <w:lang w:val="sr-Cyrl-RS"/>
+        </w:rPr>
+        <w:lastRenderedPageBreak/>
+        <w:t>9 Захтеви за корисничком документацијом</w:t>
+      </w:r>
+      <w:bookmarkEnd w:id="37"/>
     </w:p>
     <w:p>
       <w:pPr>
@@ -6961,129 +7304,14 @@
           <w:lang w:val="sr-Cyrl-RS"/>
         </w:rPr>
       </w:pPr>
-      <w:bookmarkStart w:id="36" w:name="_Toc36574292"/>
-      <w:r>
-        <w:rPr>
-          <w:lang w:val="sr-Cyrl-RS"/>
-        </w:rPr>
-        <w:t>8.1. Системски захтеви</w:t>
-      </w:r>
-      <w:bookmarkEnd w:id="36"/>
-    </w:p>
-    <w:p>
-      <w:pPr>
-        <w:ind w:left="720" w:firstLine="720"/>
-        <w:rPr>
-          <w:sz w:val="28"/>
-          <w:szCs w:val="28"/>
-          <w:lang w:val="sr-Cyrl-RS"/>
-        </w:rPr>
-      </w:pPr>
-      <w:r>
-        <w:rPr>
-          <w:sz w:val="28"/>
-          <w:szCs w:val="28"/>
-          <w:lang w:val="sr-Cyrl-RS"/>
-        </w:rPr>
-        <w:t xml:space="preserve">Да би нам радио систем, морамо на серверу имати инсталиран модул за </w:t>
-      </w:r>
-      <w:r>
-        <w:rPr>
-          <w:sz w:val="28"/>
-          <w:szCs w:val="28"/>
-        </w:rPr>
-        <w:t>PHP</w:t>
-      </w:r>
-      <w:r>
-        <w:rPr>
-          <w:sz w:val="28"/>
-          <w:szCs w:val="28"/>
-          <w:lang w:val="sr-Cyrl-RS"/>
-        </w:rPr>
-        <w:t xml:space="preserve"> и </w:t>
-      </w:r>
-      <w:r>
-        <w:rPr>
-          <w:sz w:val="28"/>
-          <w:szCs w:val="28"/>
-        </w:rPr>
-        <w:t>MySQL</w:t>
-      </w:r>
-      <w:r>
-        <w:rPr>
-          <w:sz w:val="28"/>
-          <w:szCs w:val="28"/>
-          <w:lang w:val="sr-Cyrl-RS"/>
-        </w:rPr>
-        <w:t xml:space="preserve"> базу података.</w:t>
-      </w:r>
-    </w:p>
-    <w:p>
-      <w:pPr>
-        <w:pStyle w:val="Heading2"/>
-        <w:rPr>
-          <w:lang w:val="sr-Cyrl-RS"/>
-        </w:rPr>
-      </w:pPr>
-      <w:bookmarkStart w:id="37" w:name="_Toc36574293"/>
-      <w:r>
-        <w:rPr>
-          <w:lang w:val="sr-Cyrl-RS"/>
-        </w:rPr>
-        <w:lastRenderedPageBreak/>
-        <w:t>8.2. Остали захтеви</w:t>
-      </w:r>
-      <w:bookmarkEnd w:id="37"/>
-    </w:p>
-    <w:p>
-      <w:pPr>
-        <w:ind w:left="720" w:firstLine="720"/>
-        <w:rPr>
-          <w:sz w:val="28"/>
-          <w:szCs w:val="28"/>
-          <w:lang w:val="sr-Cyrl-RS"/>
-        </w:rPr>
-      </w:pPr>
-      <w:r>
-        <w:rPr>
-          <w:sz w:val="28"/>
-          <w:szCs w:val="28"/>
-          <w:lang w:val="sr-Cyrl-RS"/>
-        </w:rPr>
-        <w:t>Важно је да нам сајт буде брз и респонзиван и лако модуларан.</w:t>
-      </w:r>
-    </w:p>
-    <w:p>
-      <w:pPr>
-        <w:pStyle w:val="Heading1"/>
-        <w:rPr>
-          <w:lang w:val="sr-Cyrl-RS"/>
-        </w:rPr>
-      </w:pPr>
-      <w:bookmarkStart w:id="38" w:name="_Toc36574294"/>
-      <w:r>
-        <w:rPr>
-          <w:lang w:val="sr-Cyrl-RS"/>
-        </w:rPr>
-        <w:t>9 Захтеви за корисничком документацијом</w:t>
+      <w:bookmarkStart w:id="38" w:name="_Toc36574295"/>
+      <w:r>
+        <w:rPr>
+          <w:lang w:val="sr-Cyrl-RS"/>
+        </w:rPr>
+        <w:t>9.1. Упутства за прављење шпила</w:t>
       </w:r>
       <w:bookmarkEnd w:id="38"/>
-    </w:p>
-    <w:p>
-      <w:pPr>
-        <w:pStyle w:val="Heading2"/>
-        <w:rPr>
-          <w:lang w:val="sr-Cyrl-RS"/>
-        </w:rPr>
-      </w:pPr>
-      <w:bookmarkStart w:id="39" w:name="_Toc36574295"/>
-      <w:r>
-        <w:rPr>
-          <w:lang w:val="sr-Cyrl-RS"/>
-        </w:rPr>
-        <w:t>9.1. Упутства за прављење шпила</w:t>
-      </w:r>
-      <w:bookmarkEnd w:id="39"/>
     </w:p>
     <w:p>
       <w:pPr>
@@ -7127,22 +7355,22 @@
           <w:lang w:val="sr-Cyrl-RS"/>
         </w:rPr>
       </w:pPr>
-      <w:bookmarkStart w:id="40" w:name="_Toc33367646"/>
-      <w:bookmarkStart w:id="41" w:name="_Toc36574296"/>
+      <w:bookmarkStart w:id="39" w:name="_Toc33367646"/>
+      <w:bookmarkStart w:id="40" w:name="_Toc36574296"/>
       <w:r>
         <w:rPr>
           <w:lang w:val="sr-Cyrl-RS"/>
         </w:rPr>
         <w:t xml:space="preserve">9.2. </w:t>
       </w:r>
+      <w:bookmarkEnd w:id="39"/>
+      <w:r>
+        <w:rPr>
+          <w:lang w:val="sr-Cyrl-RS"/>
+        </w:rPr>
+        <w:t>Проширења система</w:t>
+      </w:r>
       <w:bookmarkEnd w:id="40"/>
-      <w:r>
-        <w:rPr>
-          <w:lang w:val="sr-Cyrl-RS"/>
-        </w:rPr>
-        <w:t>Проширења система</w:t>
-      </w:r>
-      <w:bookmarkEnd w:id="41"/>
     </w:p>
     <w:p>
       <w:pPr>
@@ -7200,14 +7428,14 @@
           <w:lang w:val="sr-Cyrl-RS"/>
         </w:rPr>
       </w:pPr>
-      <w:bookmarkStart w:id="42" w:name="_Toc36574297"/>
+      <w:bookmarkStart w:id="41" w:name="_Toc36574297"/>
       <w:r>
         <w:rPr>
           <w:lang w:val="sr-Cyrl-RS"/>
         </w:rPr>
         <w:t>10 План и приоритети</w:t>
       </w:r>
-      <w:bookmarkEnd w:id="42"/>
+      <w:bookmarkEnd w:id="41"/>
     </w:p>
     <w:p>
       <w:pPr>
@@ -7416,7 +7644,6 @@
           <w:szCs w:val="28"/>
           <w:lang w:val="sr-Cyrl-RS"/>
         </w:rPr>
-        <w:lastRenderedPageBreak/>
         <w:t>Листање корисникових шпилова</w:t>
       </w:r>
     </w:p>
@@ -7462,6 +7689,7 @@
           <w:sz w:val="28"/>
           <w:szCs w:val="28"/>
         </w:rPr>
+        <w:lastRenderedPageBreak/>
         <w:t>Login</w:t>
       </w:r>
     </w:p>
@@ -7804,7 +8032,7 @@
 </file>
 
 <file path=word/endnotes.xml><?xml version="1.0" encoding="utf-8"?>
-<w:endnotes xmlns:wpc="http://schemas.microsoft.com/office/word/2010/wordprocessingCanvas" xmlns:cx="http://schemas.microsoft.com/office/drawing/2014/chartex" xmlns:cx1="http://schemas.microsoft.com/office/drawing/2015/9/8/chartex" xmlns:cx2="http://schemas.microsoft.com/office/drawing/2015/10/21/chartex" xmlns:cx3="http://schemas.microsoft.com/office/drawing/2016/5/9/chartex" xmlns:cx4="http://schemas.microsoft.com/office/drawing/2016/5/10/chartex" xmlns:cx5="http://schemas.microsoft.com/office/drawing/2016/5/11/chartex" xmlns:cx6="http://schemas.microsoft.com/office/drawing/2016/5/12/chartex" xmlns:cx7="http://schemas.microsoft.com/office/drawing/2016/5/13/chartex" xmlns:cx8="http://schemas.microsoft.com/office/drawing/2016/5/14/chartex" xmlns:mc="http://schemas.openxmlformats.org/markup-compatibility/2006" xmlns:aink="http://schemas.microsoft.com/office/drawing/2016/ink" xmlns:am3d="http://schemas.microsoft.com/office/drawing/2017/model3d" xmlns:o="urn:schemas-microsoft-com:office:office" xmlns:r="http://schemas.openxmlformats.org/officeDocument/2006/relationships" xmlns:m="http://schemas.openxmlformats.org/officeDocument/2006/math" xmlns:v="urn:schemas-microsoft-com:vml" xmlns:wp14="http://schemas.microsoft.com/office/word/2010/wordprocessingDrawing" xmlns:wp="http://schemas.openxmlformats.org/drawingml/2006/wordprocessingDrawing" xmlns:w10="urn:schemas-microsoft-com:office:word" xmlns:w="http://schemas.openxmlformats.org/wordprocessingml/2006/main" xmlns:w14="http://schemas.microsoft.com/office/word/2010/wordml" xmlns:w15="http://schemas.microsoft.com/office/word/2012/wordml" xmlns:w16cex="http://schemas.microsoft.com/office/word/2018/wordml/cex" xmlns:w16cid="http://schemas.microsoft.com/office/word/2016/wordml/cid" xmlns:w16="http://schemas.microsoft.com/office/word/2018/wordml" xmlns:w16se="http://schemas.microsoft.com/office/word/2015/wordml/symex" xmlns:wpg="http://schemas.microsoft.com/office/word/2010/wordprocessingGroup" xmlns:wpi="http://schemas.microsoft.com/office/word/2010/wordprocessingInk" xmlns:wne="http://schemas.microsoft.com/office/word/2006/wordml" xmlns:wps="http://schemas.microsoft.com/office/word/2010/wordprocessingShape" mc:Ignorable="w14 w15 w16se w16cid w16 w16cex wp14">
+<w:endnotes xmlns:wpc="http://schemas.microsoft.com/office/word/2010/wordprocessingCanvas" xmlns:cx="http://schemas.microsoft.com/office/drawing/2014/chartex" xmlns:cx1="http://schemas.microsoft.com/office/drawing/2015/9/8/chartex" xmlns:cx2="http://schemas.microsoft.com/office/drawing/2015/10/21/chartex" xmlns:cx3="http://schemas.microsoft.com/office/drawing/2016/5/9/chartex" xmlns:cx4="http://schemas.microsoft.com/office/drawing/2016/5/10/chartex" xmlns:cx5="http://schemas.microsoft.com/office/drawing/2016/5/11/chartex" xmlns:cx6="http://schemas.microsoft.com/office/drawing/2016/5/12/chartex" xmlns:cx7="http://schemas.microsoft.com/office/drawing/2016/5/13/chartex" xmlns:cx8="http://schemas.microsoft.com/office/drawing/2016/5/14/chartex" xmlns:mc="http://schemas.openxmlformats.org/markup-compatibility/2006" xmlns:aink="http://schemas.microsoft.com/office/drawing/2016/ink" xmlns:am3d="http://schemas.microsoft.com/office/drawing/2017/model3d" xmlns:o="urn:schemas-microsoft-com:office:office" xmlns:r="http://schemas.openxmlformats.org/officeDocument/2006/relationships" xmlns:m="http://schemas.openxmlformats.org/officeDocument/2006/math" xmlns:v="urn:schemas-microsoft-com:vml" xmlns:wp14="http://schemas.microsoft.com/office/word/2010/wordprocessingDrawing" xmlns:wp="http://schemas.openxmlformats.org/drawingml/2006/wordprocessingDrawing" xmlns:w10="urn:schemas-microsoft-com:office:word" xmlns:w="http://schemas.openxmlformats.org/wordprocessingml/2006/main" xmlns:w14="http://schemas.microsoft.com/office/word/2010/wordml" xmlns:w15="http://schemas.microsoft.com/office/word/2012/wordml" xmlns:w16cid="http://schemas.microsoft.com/office/word/2016/wordml/cid" xmlns:w16se="http://schemas.microsoft.com/office/word/2015/wordml/symex" xmlns:wpg="http://schemas.microsoft.com/office/word/2010/wordprocessingGroup" xmlns:wpi="http://schemas.microsoft.com/office/word/2010/wordprocessingInk" xmlns:wne="http://schemas.microsoft.com/office/word/2006/wordml" xmlns:wps="http://schemas.microsoft.com/office/word/2010/wordprocessingShape" mc:Ignorable="w14 w15 w16se w16cid wp14">
   <w:endnote w:type="separator" w:id="-1">
     <w:p>
       <w:pPr>
@@ -7829,7 +8057,7 @@
 </file>
 
 <file path=word/footer1.xml><?xml version="1.0" encoding="utf-8"?>
-<w:ftr xmlns:wpc="http://schemas.microsoft.com/office/word/2010/wordprocessingCanvas" xmlns:cx="http://schemas.microsoft.com/office/drawing/2014/chartex" xmlns:cx1="http://schemas.microsoft.com/office/drawing/2015/9/8/chartex" xmlns:cx2="http://schemas.microsoft.com/office/drawing/2015/10/21/chartex" xmlns:cx3="http://schemas.microsoft.com/office/drawing/2016/5/9/chartex" xmlns:cx4="http://schemas.microsoft.com/office/drawing/2016/5/10/chartex" xmlns:cx5="http://schemas.microsoft.com/office/drawing/2016/5/11/chartex" xmlns:cx6="http://schemas.microsoft.com/office/drawing/2016/5/12/chartex" xmlns:cx7="http://schemas.microsoft.com/office/drawing/2016/5/13/chartex" xmlns:cx8="http://schemas.microsoft.com/office/drawing/2016/5/14/chartex" xmlns:mc="http://schemas.openxmlformats.org/markup-compatibility/2006" xmlns:aink="http://schemas.microsoft.com/office/drawing/2016/ink" xmlns:am3d="http://schemas.microsoft.com/office/drawing/2017/model3d" xmlns:o="urn:schemas-microsoft-com:office:office" xmlns:r="http://schemas.openxmlformats.org/officeDocument/2006/relationships" xmlns:m="http://schemas.openxmlformats.org/officeDocument/2006/math" xmlns:v="urn:schemas-microsoft-com:vml" xmlns:wp14="http://schemas.microsoft.com/office/word/2010/wordprocessingDrawing" xmlns:wp="http://schemas.openxmlformats.org/drawingml/2006/wordprocessingDrawing" xmlns:w10="urn:schemas-microsoft-com:office:word" xmlns:w="http://schemas.openxmlformats.org/wordprocessingml/2006/main" xmlns:w14="http://schemas.microsoft.com/office/word/2010/wordml" xmlns:w15="http://schemas.microsoft.com/office/word/2012/wordml" xmlns:w16cex="http://schemas.microsoft.com/office/word/2018/wordml/cex" xmlns:w16cid="http://schemas.microsoft.com/office/word/2016/wordml/cid" xmlns:w16="http://schemas.microsoft.com/office/word/2018/wordml" xmlns:w16se="http://schemas.microsoft.com/office/word/2015/wordml/symex" xmlns:wpg="http://schemas.microsoft.com/office/word/2010/wordprocessingGroup" xmlns:wpi="http://schemas.microsoft.com/office/word/2010/wordprocessingInk" xmlns:wne="http://schemas.microsoft.com/office/word/2006/wordml" xmlns:wps="http://schemas.microsoft.com/office/word/2010/wordprocessingShape" mc:Ignorable="w14 w15 w16se w16cid w16 w16cex wp14">
+<w:ftr xmlns:wpc="http://schemas.microsoft.com/office/word/2010/wordprocessingCanvas" xmlns:cx="http://schemas.microsoft.com/office/drawing/2014/chartex" xmlns:cx1="http://schemas.microsoft.com/office/drawing/2015/9/8/chartex" xmlns:cx2="http://schemas.microsoft.com/office/drawing/2015/10/21/chartex" xmlns:cx3="http://schemas.microsoft.com/office/drawing/2016/5/9/chartex" xmlns:cx4="http://schemas.microsoft.com/office/drawing/2016/5/10/chartex" xmlns:cx5="http://schemas.microsoft.com/office/drawing/2016/5/11/chartex" xmlns:cx6="http://schemas.microsoft.com/office/drawing/2016/5/12/chartex" xmlns:cx7="http://schemas.microsoft.com/office/drawing/2016/5/13/chartex" xmlns:cx8="http://schemas.microsoft.com/office/drawing/2016/5/14/chartex" xmlns:mc="http://schemas.openxmlformats.org/markup-compatibility/2006" xmlns:aink="http://schemas.microsoft.com/office/drawing/2016/ink" xmlns:am3d="http://schemas.microsoft.com/office/drawing/2017/model3d" xmlns:o="urn:schemas-microsoft-com:office:office" xmlns:r="http://schemas.openxmlformats.org/officeDocument/2006/relationships" xmlns:m="http://schemas.openxmlformats.org/officeDocument/2006/math" xmlns:v="urn:schemas-microsoft-com:vml" xmlns:wp14="http://schemas.microsoft.com/office/word/2010/wordprocessingDrawing" xmlns:wp="http://schemas.openxmlformats.org/drawingml/2006/wordprocessingDrawing" xmlns:w10="urn:schemas-microsoft-com:office:word" xmlns:w="http://schemas.openxmlformats.org/wordprocessingml/2006/main" xmlns:w14="http://schemas.microsoft.com/office/word/2010/wordml" xmlns:w15="http://schemas.microsoft.com/office/word/2012/wordml" xmlns:w16cid="http://schemas.microsoft.com/office/word/2016/wordml/cid" xmlns:w16se="http://schemas.microsoft.com/office/word/2015/wordml/symex" xmlns:wpg="http://schemas.microsoft.com/office/word/2010/wordprocessingGroup" xmlns:wpi="http://schemas.microsoft.com/office/word/2010/wordprocessingInk" xmlns:wne="http://schemas.microsoft.com/office/word/2006/wordml" xmlns:wps="http://schemas.microsoft.com/office/word/2010/wordprocessingShape" mc:Ignorable="w14 w15 w16se w16cid wp14">
   <w:sdt>
     <w:sdtPr>
       <w:id w:val="-1652976482"/>
@@ -7918,7 +8146,7 @@
 </file>
 
 <file path=word/footnotes.xml><?xml version="1.0" encoding="utf-8"?>
-<w:footnotes xmlns:wpc="http://schemas.microsoft.com/office/word/2010/wordprocessingCanvas" xmlns:cx="http://schemas.microsoft.com/office/drawing/2014/chartex" xmlns:cx1="http://schemas.microsoft.com/office/drawing/2015/9/8/chartex" xmlns:cx2="http://schemas.microsoft.com/office/drawing/2015/10/21/chartex" xmlns:cx3="http://schemas.microsoft.com/office/drawing/2016/5/9/chartex" xmlns:cx4="http://schemas.microsoft.com/office/drawing/2016/5/10/chartex" xmlns:cx5="http://schemas.microsoft.com/office/drawing/2016/5/11/chartex" xmlns:cx6="http://schemas.microsoft.com/office/drawing/2016/5/12/chartex" xmlns:cx7="http://schemas.microsoft.com/office/drawing/2016/5/13/chartex" xmlns:cx8="http://schemas.microsoft.com/office/drawing/2016/5/14/chartex" xmlns:mc="http://schemas.openxmlformats.org/markup-compatibility/2006" xmlns:aink="http://schemas.microsoft.com/office/drawing/2016/ink" xmlns:am3d="http://schemas.microsoft.com/office/drawing/2017/model3d" xmlns:o="urn:schemas-microsoft-com:office:office" xmlns:r="http://schemas.openxmlformats.org/officeDocument/2006/relationships" xmlns:m="http://schemas.openxmlformats.org/officeDocument/2006/math" xmlns:v="urn:schemas-microsoft-com:vml" xmlns:wp14="http://schemas.microsoft.com/office/word/2010/wordprocessingDrawing" xmlns:wp="http://schemas.openxmlformats.org/drawingml/2006/wordprocessingDrawing" xmlns:w10="urn:schemas-microsoft-com:office:word" xmlns:w="http://schemas.openxmlformats.org/wordprocessingml/2006/main" xmlns:w14="http://schemas.microsoft.com/office/word/2010/wordml" xmlns:w15="http://schemas.microsoft.com/office/word/2012/wordml" xmlns:w16cex="http://schemas.microsoft.com/office/word/2018/wordml/cex" xmlns:w16cid="http://schemas.microsoft.com/office/word/2016/wordml/cid" xmlns:w16="http://schemas.microsoft.com/office/word/2018/wordml" xmlns:w16se="http://schemas.microsoft.com/office/word/2015/wordml/symex" xmlns:wpg="http://schemas.microsoft.com/office/word/2010/wordprocessingGroup" xmlns:wpi="http://schemas.microsoft.com/office/word/2010/wordprocessingInk" xmlns:wne="http://schemas.microsoft.com/office/word/2006/wordml" xmlns:wps="http://schemas.microsoft.com/office/word/2010/wordprocessingShape" mc:Ignorable="w14 w15 w16se w16cid w16 w16cex wp14">
+<w:footnotes xmlns:wpc="http://schemas.microsoft.com/office/word/2010/wordprocessingCanvas" xmlns:cx="http://schemas.microsoft.com/office/drawing/2014/chartex" xmlns:cx1="http://schemas.microsoft.com/office/drawing/2015/9/8/chartex" xmlns:cx2="http://schemas.microsoft.com/office/drawing/2015/10/21/chartex" xmlns:cx3="http://schemas.microsoft.com/office/drawing/2016/5/9/chartex" xmlns:cx4="http://schemas.microsoft.com/office/drawing/2016/5/10/chartex" xmlns:cx5="http://schemas.microsoft.com/office/drawing/2016/5/11/chartex" xmlns:cx6="http://schemas.microsoft.com/office/drawing/2016/5/12/chartex" xmlns:cx7="http://schemas.microsoft.com/office/drawing/2016/5/13/chartex" xmlns:cx8="http://schemas.microsoft.com/office/drawing/2016/5/14/chartex" xmlns:mc="http://schemas.openxmlformats.org/markup-compatibility/2006" xmlns:aink="http://schemas.microsoft.com/office/drawing/2016/ink" xmlns:am3d="http://schemas.microsoft.com/office/drawing/2017/model3d" xmlns:o="urn:schemas-microsoft-com:office:office" xmlns:r="http://schemas.openxmlformats.org/officeDocument/2006/relationships" xmlns:m="http://schemas.openxmlformats.org/officeDocument/2006/math" xmlns:v="urn:schemas-microsoft-com:vml" xmlns:wp14="http://schemas.microsoft.com/office/word/2010/wordprocessingDrawing" xmlns:wp="http://schemas.openxmlformats.org/drawingml/2006/wordprocessingDrawing" xmlns:w10="urn:schemas-microsoft-com:office:word" xmlns:w="http://schemas.openxmlformats.org/wordprocessingml/2006/main" xmlns:w14="http://schemas.microsoft.com/office/word/2010/wordml" xmlns:w15="http://schemas.microsoft.com/office/word/2012/wordml" xmlns:w16cid="http://schemas.microsoft.com/office/word/2016/wordml/cid" xmlns:w16se="http://schemas.microsoft.com/office/word/2015/wordml/symex" xmlns:wpg="http://schemas.microsoft.com/office/word/2010/wordprocessingGroup" xmlns:wpi="http://schemas.microsoft.com/office/word/2010/wordprocessingInk" xmlns:wne="http://schemas.microsoft.com/office/word/2006/wordml" xmlns:wps="http://schemas.microsoft.com/office/word/2010/wordprocessingShape" mc:Ignorable="w14 w15 w16se w16cid wp14">
   <w:footnote w:type="separator" w:id="-1">
     <w:p>
       <w:pPr>
@@ -7943,7 +8171,7 @@
 </file>
 
 <file path=word/header1.xml><?xml version="1.0" encoding="utf-8"?>
-<w:hdr xmlns:wpc="http://schemas.microsoft.com/office/word/2010/wordprocessingCanvas" xmlns:cx="http://schemas.microsoft.com/office/drawing/2014/chartex" xmlns:cx1="http://schemas.microsoft.com/office/drawing/2015/9/8/chartex" xmlns:cx2="http://schemas.microsoft.com/office/drawing/2015/10/21/chartex" xmlns:cx3="http://schemas.microsoft.com/office/drawing/2016/5/9/chartex" xmlns:cx4="http://schemas.microsoft.com/office/drawing/2016/5/10/chartex" xmlns:cx5="http://schemas.microsoft.com/office/drawing/2016/5/11/chartex" xmlns:cx6="http://schemas.microsoft.com/office/drawing/2016/5/12/chartex" xmlns:cx7="http://schemas.microsoft.com/office/drawing/2016/5/13/chartex" xmlns:cx8="http://schemas.microsoft.com/office/drawing/2016/5/14/chartex" xmlns:mc="http://schemas.openxmlformats.org/markup-compatibility/2006" xmlns:aink="http://schemas.microsoft.com/office/drawing/2016/ink" xmlns:am3d="http://schemas.microsoft.com/office/drawing/2017/model3d" xmlns:o="urn:schemas-microsoft-com:office:office" xmlns:r="http://schemas.openxmlformats.org/officeDocument/2006/relationships" xmlns:m="http://schemas.openxmlformats.org/officeDocument/2006/math" xmlns:v="urn:schemas-microsoft-com:vml" xmlns:wp14="http://schemas.microsoft.com/office/word/2010/wordprocessingDrawing" xmlns:wp="http://schemas.openxmlformats.org/drawingml/2006/wordprocessingDrawing" xmlns:w10="urn:schemas-microsoft-com:office:word" xmlns:w="http://schemas.openxmlformats.org/wordprocessingml/2006/main" xmlns:w14="http://schemas.microsoft.com/office/word/2010/wordml" xmlns:w15="http://schemas.microsoft.com/office/word/2012/wordml" xmlns:w16cex="http://schemas.microsoft.com/office/word/2018/wordml/cex" xmlns:w16cid="http://schemas.microsoft.com/office/word/2016/wordml/cid" xmlns:w16="http://schemas.microsoft.com/office/word/2018/wordml" xmlns:w16se="http://schemas.microsoft.com/office/word/2015/wordml/symex" xmlns:wpg="http://schemas.microsoft.com/office/word/2010/wordprocessingGroup" xmlns:wpi="http://schemas.microsoft.com/office/word/2010/wordprocessingInk" xmlns:wne="http://schemas.microsoft.com/office/word/2006/wordml" xmlns:wps="http://schemas.microsoft.com/office/word/2010/wordprocessingShape" mc:Ignorable="w14 w15 w16se w16cid w16 w16cex wp14">
+<w:hdr xmlns:wpc="http://schemas.microsoft.com/office/word/2010/wordprocessingCanvas" xmlns:cx="http://schemas.microsoft.com/office/drawing/2014/chartex" xmlns:cx1="http://schemas.microsoft.com/office/drawing/2015/9/8/chartex" xmlns:cx2="http://schemas.microsoft.com/office/drawing/2015/10/21/chartex" xmlns:cx3="http://schemas.microsoft.com/office/drawing/2016/5/9/chartex" xmlns:cx4="http://schemas.microsoft.com/office/drawing/2016/5/10/chartex" xmlns:cx5="http://schemas.microsoft.com/office/drawing/2016/5/11/chartex" xmlns:cx6="http://schemas.microsoft.com/office/drawing/2016/5/12/chartex" xmlns:cx7="http://schemas.microsoft.com/office/drawing/2016/5/13/chartex" xmlns:cx8="http://schemas.microsoft.com/office/drawing/2016/5/14/chartex" xmlns:mc="http://schemas.openxmlformats.org/markup-compatibility/2006" xmlns:aink="http://schemas.microsoft.com/office/drawing/2016/ink" xmlns:am3d="http://schemas.microsoft.com/office/drawing/2017/model3d" xmlns:o="urn:schemas-microsoft-com:office:office" xmlns:r="http://schemas.openxmlformats.org/officeDocument/2006/relationships" xmlns:m="http://schemas.openxmlformats.org/officeDocument/2006/math" xmlns:v="urn:schemas-microsoft-com:vml" xmlns:wp14="http://schemas.microsoft.com/office/word/2010/wordprocessingDrawing" xmlns:wp="http://schemas.openxmlformats.org/drawingml/2006/wordprocessingDrawing" xmlns:w10="urn:schemas-microsoft-com:office:word" xmlns:w="http://schemas.openxmlformats.org/wordprocessingml/2006/main" xmlns:w14="http://schemas.microsoft.com/office/word/2010/wordml" xmlns:w15="http://schemas.microsoft.com/office/word/2012/wordml" xmlns:w16cid="http://schemas.microsoft.com/office/word/2016/wordml/cid" xmlns:w16se="http://schemas.microsoft.com/office/word/2015/wordml/symex" xmlns:wpg="http://schemas.microsoft.com/office/word/2010/wordprocessingGroup" xmlns:wpi="http://schemas.microsoft.com/office/word/2010/wordprocessingInk" xmlns:wne="http://schemas.microsoft.com/office/word/2006/wordml" xmlns:wps="http://schemas.microsoft.com/office/word/2010/wordprocessingShape" mc:Ignorable="w14 w15 w16se w16cid wp14">
   <w:p>
     <w:pPr>
       <w:rPr>
@@ -8026,7 +8254,7 @@
 </file>
 
 <file path=word/numbering.xml><?xml version="1.0" encoding="utf-8"?>
-<w:numbering xmlns:wpc="http://schemas.microsoft.com/office/word/2010/wordprocessingCanvas" xmlns:cx="http://schemas.microsoft.com/office/drawing/2014/chartex" xmlns:cx1="http://schemas.microsoft.com/office/drawing/2015/9/8/chartex" xmlns:cx2="http://schemas.microsoft.com/office/drawing/2015/10/21/chartex" xmlns:cx3="http://schemas.microsoft.com/office/drawing/2016/5/9/chartex" xmlns:cx4="http://schemas.microsoft.com/office/drawing/2016/5/10/chartex" xmlns:cx5="http://schemas.microsoft.com/office/drawing/2016/5/11/chartex" xmlns:cx6="http://schemas.microsoft.com/office/drawing/2016/5/12/chartex" xmlns:cx7="http://schemas.microsoft.com/office/drawing/2016/5/13/chartex" xmlns:cx8="http://schemas.microsoft.com/office/drawing/2016/5/14/chartex" xmlns:mc="http://schemas.openxmlformats.org/markup-compatibility/2006" xmlns:aink="http://schemas.microsoft.com/office/drawing/2016/ink" xmlns:am3d="http://schemas.microsoft.com/office/drawing/2017/model3d" xmlns:o="urn:schemas-microsoft-com:office:office" xmlns:r="http://schemas.openxmlformats.org/officeDocument/2006/relationships" xmlns:m="http://schemas.openxmlformats.org/officeDocument/2006/math" xmlns:v="urn:schemas-microsoft-com:vml" xmlns:wp14="http://schemas.microsoft.com/office/word/2010/wordprocessingDrawing" xmlns:wp="http://schemas.openxmlformats.org/drawingml/2006/wordprocessingDrawing" xmlns:w10="urn:schemas-microsoft-com:office:word" xmlns:w="http://schemas.openxmlformats.org/wordprocessingml/2006/main" xmlns:w14="http://schemas.microsoft.com/office/word/2010/wordml" xmlns:w15="http://schemas.microsoft.com/office/word/2012/wordml" xmlns:w16cex="http://schemas.microsoft.com/office/word/2018/wordml/cex" xmlns:w16cid="http://schemas.microsoft.com/office/word/2016/wordml/cid" xmlns:w16="http://schemas.microsoft.com/office/word/2018/wordml" xmlns:w16se="http://schemas.microsoft.com/office/word/2015/wordml/symex" xmlns:wpg="http://schemas.microsoft.com/office/word/2010/wordprocessingGroup" xmlns:wpi="http://schemas.microsoft.com/office/word/2010/wordprocessingInk" xmlns:wne="http://schemas.microsoft.com/office/word/2006/wordml" xmlns:wps="http://schemas.microsoft.com/office/word/2010/wordprocessingShape" mc:Ignorable="w14 w15 w16se w16cid w16 w16cex wp14">
+<w:numbering xmlns:wpc="http://schemas.microsoft.com/office/word/2010/wordprocessingCanvas" xmlns:cx="http://schemas.microsoft.com/office/drawing/2014/chartex" xmlns:cx1="http://schemas.microsoft.com/office/drawing/2015/9/8/chartex" xmlns:cx2="http://schemas.microsoft.com/office/drawing/2015/10/21/chartex" xmlns:cx3="http://schemas.microsoft.com/office/drawing/2016/5/9/chartex" xmlns:cx4="http://schemas.microsoft.com/office/drawing/2016/5/10/chartex" xmlns:cx5="http://schemas.microsoft.com/office/drawing/2016/5/11/chartex" xmlns:cx6="http://schemas.microsoft.com/office/drawing/2016/5/12/chartex" xmlns:cx7="http://schemas.microsoft.com/office/drawing/2016/5/13/chartex" xmlns:cx8="http://schemas.microsoft.com/office/drawing/2016/5/14/chartex" xmlns:mc="http://schemas.openxmlformats.org/markup-compatibility/2006" xmlns:aink="http://schemas.microsoft.com/office/drawing/2016/ink" xmlns:am3d="http://schemas.microsoft.com/office/drawing/2017/model3d" xmlns:o="urn:schemas-microsoft-com:office:office" xmlns:r="http://schemas.openxmlformats.org/officeDocument/2006/relationships" xmlns:m="http://schemas.openxmlformats.org/officeDocument/2006/math" xmlns:v="urn:schemas-microsoft-com:vml" xmlns:wp14="http://schemas.microsoft.com/office/word/2010/wordprocessingDrawing" xmlns:wp="http://schemas.openxmlformats.org/drawingml/2006/wordprocessingDrawing" xmlns:w10="urn:schemas-microsoft-com:office:word" xmlns:w="http://schemas.openxmlformats.org/wordprocessingml/2006/main" xmlns:w14="http://schemas.microsoft.com/office/word/2010/wordml" xmlns:w15="http://schemas.microsoft.com/office/word/2012/wordml" xmlns:w16cid="http://schemas.microsoft.com/office/word/2016/wordml/cid" xmlns:w16se="http://schemas.microsoft.com/office/word/2015/wordml/symex" xmlns:wpg="http://schemas.microsoft.com/office/word/2010/wordprocessingGroup" xmlns:wpi="http://schemas.microsoft.com/office/word/2010/wordprocessingInk" xmlns:wne="http://schemas.microsoft.com/office/word/2006/wordml" xmlns:wps="http://schemas.microsoft.com/office/word/2010/wordprocessingShape" mc:Ignorable="w14 w15 w16se w16cid wp14">
   <w:abstractNum w:abstractNumId="0" w15:restartNumberingAfterBreak="0">
     <w:nsid w:val="0CF2631C"/>
     <w:multiLevelType w:val="multilevel"/>
@@ -8724,7 +8952,7 @@
 </file>
 
 <file path=word/styles.xml><?xml version="1.0" encoding="utf-8"?>
-<w:styles xmlns:mc="http://schemas.openxmlformats.org/markup-compatibility/2006" xmlns:r="http://schemas.openxmlformats.org/officeDocument/2006/relationships" xmlns:w="http://schemas.openxmlformats.org/wordprocessingml/2006/main" xmlns:w14="http://schemas.microsoft.com/office/word/2010/wordml" xmlns:w15="http://schemas.microsoft.com/office/word/2012/wordml" xmlns:w16cex="http://schemas.microsoft.com/office/word/2018/wordml/cex" xmlns:w16cid="http://schemas.microsoft.com/office/word/2016/wordml/cid" xmlns:w16="http://schemas.microsoft.com/office/word/2018/wordml" xmlns:w16se="http://schemas.microsoft.com/office/word/2015/wordml/symex" mc:Ignorable="w14 w15 w16se w16cid w16 w16cex">
+<w:styles xmlns:mc="http://schemas.openxmlformats.org/markup-compatibility/2006" xmlns:r="http://schemas.openxmlformats.org/officeDocument/2006/relationships" xmlns:w="http://schemas.openxmlformats.org/wordprocessingml/2006/main" xmlns:w14="http://schemas.microsoft.com/office/word/2010/wordml" xmlns:w15="http://schemas.microsoft.com/office/word/2012/wordml" xmlns:w16cid="http://schemas.microsoft.com/office/word/2016/wordml/cid" xmlns:w16se="http://schemas.microsoft.com/office/word/2015/wordml/symex" mc:Ignorable="w14 w15 w16se w16cid">
   <w:docDefaults>
     <w:rPrDefault>
       <w:rPr>

</xml_diff>

<commit_message>
Manje izmene u SSU Nalog; Promenjen kratak opis Naloga u Projektnom Zadatku
</commit_message>
<xml_diff>
--- a/Faza 3/Projektni zadatak/TEAM DOGS - Projektni Zadatak.docx
+++ b/Faza 3/Projektni zadatak/TEAM DOGS - Projektni Zadatak.docx
@@ -3964,8 +3964,6 @@
               </w:rPr>
               <w:t>Функционални захтеви</w:t>
             </w:r>
-            <w:bookmarkStart w:id="1" w:name="_GoBack"/>
-            <w:bookmarkEnd w:id="1"/>
           </w:p>
         </w:tc>
         <w:tc>
@@ -4405,7 +4403,7 @@
           <w:lang w:val="sr-Cyrl-RS"/>
         </w:rPr>
       </w:pPr>
-      <w:bookmarkStart w:id="2" w:name="_Toc36574258"/>
+      <w:bookmarkStart w:id="1" w:name="_Toc36574258"/>
       <w:r>
         <w:lastRenderedPageBreak/>
         <w:t xml:space="preserve">1 </w:t>
@@ -4416,7 +4414,7 @@
         </w:rPr>
         <w:t>Увод</w:t>
       </w:r>
-      <w:bookmarkEnd w:id="2"/>
+      <w:bookmarkEnd w:id="1"/>
     </w:p>
     <w:p>
       <w:pPr>
@@ -4429,14 +4427,14 @@
           <w:lang w:val="sr-Cyrl-RS"/>
         </w:rPr>
       </w:pPr>
-      <w:bookmarkStart w:id="3" w:name="_Toc36574259"/>
+      <w:bookmarkStart w:id="2" w:name="_Toc36574259"/>
       <w:r>
         <w:rPr>
           <w:lang w:val="sr-Cyrl-RS"/>
         </w:rPr>
         <w:t>Резиме</w:t>
       </w:r>
-      <w:bookmarkEnd w:id="3"/>
+      <w:bookmarkEnd w:id="2"/>
     </w:p>
     <w:p>
       <w:pPr>
@@ -4499,13 +4497,64 @@
           <w:lang w:val="sr-Cyrl-RS"/>
         </w:rPr>
       </w:pPr>
-      <w:bookmarkStart w:id="4" w:name="_Toc36574260"/>
+      <w:bookmarkStart w:id="3" w:name="_Toc36574260"/>
       <w:r>
         <w:rPr>
           <w:lang w:val="sr-Cyrl-RS"/>
         </w:rPr>
         <w:t>Намена документа</w:t>
       </w:r>
+      <w:bookmarkEnd w:id="3"/>
+    </w:p>
+    <w:p>
+      <w:pPr>
+        <w:ind w:left="720" w:firstLine="720"/>
+        <w:rPr>
+          <w:sz w:val="28"/>
+          <w:szCs w:val="28"/>
+          <w:lang w:val="sr-Cyrl-RS"/>
+        </w:rPr>
+      </w:pPr>
+      <w:r>
+        <w:rPr>
+          <w:sz w:val="28"/>
+          <w:szCs w:val="28"/>
+          <w:lang w:val="sr-Cyrl-RS"/>
+        </w:rPr>
+        <w:t>У наставку се наводе начин коришћења апликације, функционалности и могућа побољшања.</w:t>
+      </w:r>
+    </w:p>
+    <w:p>
+      <w:pPr>
+        <w:rPr>
+          <w:lang w:val="sr-Cyrl-RS"/>
+        </w:rPr>
+      </w:pPr>
+    </w:p>
+    <w:p>
+      <w:pPr>
+        <w:rPr>
+          <w:lang w:val="sr-Cyrl-RS"/>
+        </w:rPr>
+      </w:pPr>
+    </w:p>
+    <w:p>
+      <w:pPr>
+        <w:pStyle w:val="Heading1"/>
+        <w:rPr>
+          <w:lang w:val="sr-Cyrl-RS"/>
+        </w:rPr>
+      </w:pPr>
+      <w:bookmarkStart w:id="4" w:name="_Toc36574261"/>
+      <w:r>
+        <w:t xml:space="preserve">2 </w:t>
+      </w:r>
+      <w:r>
+        <w:rPr>
+          <w:lang w:val="sr-Cyrl-RS"/>
+        </w:rPr>
+        <w:t>Опис система</w:t>
+      </w:r>
       <w:bookmarkEnd w:id="4"/>
     </w:p>
     <w:p>
@@ -4523,22 +4572,113 @@
           <w:szCs w:val="28"/>
           <w:lang w:val="sr-Cyrl-RS"/>
         </w:rPr>
-        <w:t>У наставку се наводе начин коришћења апликације, функционалности и могућа побољшања.</w:t>
-      </w:r>
-    </w:p>
-    <w:p>
-      <w:pPr>
-        <w:rPr>
-          <w:lang w:val="sr-Cyrl-RS"/>
-        </w:rPr>
-      </w:pPr>
-    </w:p>
-    <w:p>
-      <w:pPr>
-        <w:rPr>
-          <w:lang w:val="sr-Cyrl-RS"/>
-        </w:rPr>
-      </w:pPr>
+        <w:t>Идеја пројекта је да се корисницима омогући виртуелна игра „Мау Мау“ са другим, удаљеним корисницима преко интернета.</w:t>
+      </w:r>
+    </w:p>
+    <w:p>
+      <w:pPr>
+        <w:ind w:left="720" w:firstLine="720"/>
+        <w:rPr>
+          <w:sz w:val="28"/>
+          <w:szCs w:val="28"/>
+          <w:lang w:val="sr-Cyrl-RS"/>
+        </w:rPr>
+      </w:pPr>
+      <w:r>
+        <w:rPr>
+          <w:sz w:val="28"/>
+          <w:szCs w:val="28"/>
+          <w:lang w:val="sr-Cyrl-RS"/>
+        </w:rPr>
+        <w:t>Корисници могу да изаберу стандардна правила, али имају и могућност да игру персонализују, као и да сачувају своје шпилове на налогу.</w:t>
+      </w:r>
+    </w:p>
+    <w:p>
+      <w:pPr>
+        <w:ind w:left="720" w:firstLine="720"/>
+        <w:rPr>
+          <w:sz w:val="28"/>
+          <w:szCs w:val="28"/>
+          <w:lang w:val="sr-Cyrl-RS"/>
+        </w:rPr>
+      </w:pPr>
+      <w:r>
+        <w:rPr>
+          <w:sz w:val="28"/>
+          <w:szCs w:val="28"/>
+          <w:lang w:val="sr-Cyrl-RS"/>
+        </w:rPr>
+        <w:t xml:space="preserve">Покретач игре на почетку ствара тзв. „собу“ </w:t>
+      </w:r>
+      <w:r>
+        <w:rPr>
+          <w:sz w:val="28"/>
+          <w:szCs w:val="28"/>
+          <w:lang w:val="sr-Cyrl-RS"/>
+        </w:rPr>
+        <w:t>(</w:t>
+      </w:r>
+      <w:r>
+        <w:rPr>
+          <w:sz w:val="28"/>
+          <w:szCs w:val="28"/>
+        </w:rPr>
+        <w:t>lobby</w:t>
+      </w:r>
+      <w:r>
+        <w:rPr>
+          <w:sz w:val="28"/>
+          <w:szCs w:val="28"/>
+          <w:lang w:val="sr-Cyrl-RS"/>
+        </w:rPr>
+        <w:t>)</w:t>
+      </w:r>
+      <w:r>
+        <w:rPr>
+          <w:sz w:val="28"/>
+          <w:szCs w:val="28"/>
+        </w:rPr>
+        <w:t xml:space="preserve"> </w:t>
+      </w:r>
+      <w:r>
+        <w:rPr>
+          <w:sz w:val="28"/>
+          <w:szCs w:val="28"/>
+          <w:lang w:val="sr-Cyrl-RS"/>
+        </w:rPr>
+        <w:t>и бира шпил за игру. Играчи могу да се прикључе соби да би играли игру са тим шпилом. Такође, за ту собу ствара се и посебан одељак за комуникацију у коме учествују и други корисници прикључени игри. По завршетку игре, шпилови се могу оценити.</w:t>
+      </w:r>
+    </w:p>
+    <w:p>
+      <w:pPr>
+        <w:ind w:left="720" w:firstLine="720"/>
+        <w:rPr>
+          <w:sz w:val="28"/>
+          <w:szCs w:val="28"/>
+          <w:lang w:val="sr-Cyrl-RS"/>
+        </w:rPr>
+      </w:pPr>
+      <w:r>
+        <w:rPr>
+          <w:sz w:val="28"/>
+          <w:szCs w:val="28"/>
+          <w:lang w:val="sr-Cyrl-RS"/>
+        </w:rPr>
+        <w:t>Сви шпилови које су корисници претходно сачували могу изабрати и други корисници на основу описа и оцена.</w:t>
+      </w:r>
+    </w:p>
+    <w:p>
+      <w:pPr>
+        <w:rPr>
+          <w:lang w:val="sr-Cyrl-RS"/>
+        </w:rPr>
+      </w:pPr>
+      <w:r>
+        <w:rPr>
+          <w:lang w:val="sr-Cyrl-RS"/>
+        </w:rPr>
+        <w:t xml:space="preserve"> </w:t>
+      </w:r>
     </w:p>
     <w:p>
       <w:pPr>
@@ -4547,149 +4687,7 @@
           <w:lang w:val="sr-Cyrl-RS"/>
         </w:rPr>
       </w:pPr>
-      <w:bookmarkStart w:id="5" w:name="_Toc36574261"/>
-      <w:r>
-        <w:t xml:space="preserve">2 </w:t>
-      </w:r>
-      <w:r>
-        <w:rPr>
-          <w:lang w:val="sr-Cyrl-RS"/>
-        </w:rPr>
-        <w:t>Опис система</w:t>
-      </w:r>
-      <w:bookmarkEnd w:id="5"/>
-    </w:p>
-    <w:p>
-      <w:pPr>
-        <w:ind w:left="720" w:firstLine="720"/>
-        <w:rPr>
-          <w:sz w:val="28"/>
-          <w:szCs w:val="28"/>
-          <w:lang w:val="sr-Cyrl-RS"/>
-        </w:rPr>
-      </w:pPr>
-      <w:r>
-        <w:rPr>
-          <w:sz w:val="28"/>
-          <w:szCs w:val="28"/>
-          <w:lang w:val="sr-Cyrl-RS"/>
-        </w:rPr>
-        <w:t>Идеја пројекта је да се корисницима омогући виртуелна игра „Мау Мау“ са другим, удаљеним корисницима преко интернета.</w:t>
-      </w:r>
-    </w:p>
-    <w:p>
-      <w:pPr>
-        <w:ind w:left="720" w:firstLine="720"/>
-        <w:rPr>
-          <w:sz w:val="28"/>
-          <w:szCs w:val="28"/>
-          <w:lang w:val="sr-Cyrl-RS"/>
-        </w:rPr>
-      </w:pPr>
-      <w:r>
-        <w:rPr>
-          <w:sz w:val="28"/>
-          <w:szCs w:val="28"/>
-          <w:lang w:val="sr-Cyrl-RS"/>
-        </w:rPr>
-        <w:t>Корисници могу да изаберу стандардна правила, али имају и могућност да игру персонализују, као и да сачувају своје шпилове на налогу.</w:t>
-      </w:r>
-    </w:p>
-    <w:p>
-      <w:pPr>
-        <w:ind w:left="720" w:firstLine="720"/>
-        <w:rPr>
-          <w:sz w:val="28"/>
-          <w:szCs w:val="28"/>
-          <w:lang w:val="sr-Cyrl-RS"/>
-        </w:rPr>
-      </w:pPr>
-      <w:r>
-        <w:rPr>
-          <w:sz w:val="28"/>
-          <w:szCs w:val="28"/>
-          <w:lang w:val="sr-Cyrl-RS"/>
-        </w:rPr>
-        <w:t xml:space="preserve">Покретач игре на почетку ствара тзв. „собу“ </w:t>
-      </w:r>
-      <w:r>
-        <w:rPr>
-          <w:sz w:val="28"/>
-          <w:szCs w:val="28"/>
-          <w:lang w:val="sr-Cyrl-RS"/>
-        </w:rPr>
-        <w:t>(</w:t>
-      </w:r>
-      <w:r>
-        <w:rPr>
-          <w:sz w:val="28"/>
-          <w:szCs w:val="28"/>
-        </w:rPr>
-        <w:t>lobby</w:t>
-      </w:r>
-      <w:r>
-        <w:rPr>
-          <w:sz w:val="28"/>
-          <w:szCs w:val="28"/>
-          <w:lang w:val="sr-Cyrl-RS"/>
-        </w:rPr>
-        <w:t>)</w:t>
-      </w:r>
-      <w:r>
-        <w:rPr>
-          <w:sz w:val="28"/>
-          <w:szCs w:val="28"/>
-        </w:rPr>
-        <w:t xml:space="preserve"> </w:t>
-      </w:r>
-      <w:r>
-        <w:rPr>
-          <w:sz w:val="28"/>
-          <w:szCs w:val="28"/>
-          <w:lang w:val="sr-Cyrl-RS"/>
-        </w:rPr>
-        <w:t>и бира шпил за игру. Играчи могу да се прикључе соби да би играли игру са тим шпилом. Такође, за ту собу ствара се и посебан одељак за комуникацију у коме учествују и други корисници прикључени игри. По завршетку игре, шпилови се могу оценити.</w:t>
-      </w:r>
-    </w:p>
-    <w:p>
-      <w:pPr>
-        <w:ind w:left="720" w:firstLine="720"/>
-        <w:rPr>
-          <w:sz w:val="28"/>
-          <w:szCs w:val="28"/>
-          <w:lang w:val="sr-Cyrl-RS"/>
-        </w:rPr>
-      </w:pPr>
-      <w:r>
-        <w:rPr>
-          <w:sz w:val="28"/>
-          <w:szCs w:val="28"/>
-          <w:lang w:val="sr-Cyrl-RS"/>
-        </w:rPr>
-        <w:t>Сви шпилови које су корисници претходно сачували могу изабрати и други корисници на основу описа и оцена.</w:t>
-      </w:r>
-    </w:p>
-    <w:p>
-      <w:pPr>
-        <w:rPr>
-          <w:lang w:val="sr-Cyrl-RS"/>
-        </w:rPr>
-      </w:pPr>
-      <w:r>
-        <w:rPr>
-          <w:lang w:val="sr-Cyrl-RS"/>
-        </w:rPr>
-        <w:t xml:space="preserve"> </w:t>
-      </w:r>
-    </w:p>
-    <w:p>
-      <w:pPr>
-        <w:pStyle w:val="Heading1"/>
-        <w:rPr>
-          <w:lang w:val="sr-Cyrl-RS"/>
-        </w:rPr>
-      </w:pPr>
-      <w:bookmarkStart w:id="6" w:name="_Toc36574262"/>
+      <w:bookmarkStart w:id="5" w:name="_Toc36574262"/>
       <w:r>
         <w:lastRenderedPageBreak/>
         <w:t xml:space="preserve">3 </w:t>
@@ -4700,41 +4698,490 @@
         </w:rPr>
         <w:t>Категорије корисника</w:t>
       </w:r>
+      <w:bookmarkEnd w:id="5"/>
+    </w:p>
+    <w:p>
+      <w:pPr>
+        <w:ind w:left="720"/>
+        <w:rPr>
+          <w:sz w:val="28"/>
+          <w:szCs w:val="28"/>
+        </w:rPr>
+      </w:pPr>
+      <w:r>
+        <w:rPr>
+          <w:sz w:val="28"/>
+          <w:szCs w:val="28"/>
+          <w:lang w:val="sr-Cyrl-RS"/>
+        </w:rPr>
+        <w:t xml:space="preserve">Разликујемо следеће категорије корисника: </w:t>
+      </w:r>
+      <w:proofErr w:type="spellStart"/>
+      <w:r>
+        <w:rPr>
+          <w:sz w:val="28"/>
+          <w:szCs w:val="28"/>
+        </w:rPr>
+        <w:t>Гост</w:t>
+      </w:r>
+      <w:proofErr w:type="spellEnd"/>
+      <w:r>
+        <w:rPr>
+          <w:sz w:val="28"/>
+          <w:szCs w:val="28"/>
+        </w:rPr>
+        <w:t xml:space="preserve">, </w:t>
+      </w:r>
+      <w:proofErr w:type="spellStart"/>
+      <w:r>
+        <w:rPr>
+          <w:sz w:val="28"/>
+          <w:szCs w:val="28"/>
+        </w:rPr>
+        <w:t>Регистровани</w:t>
+      </w:r>
+      <w:proofErr w:type="spellEnd"/>
+      <w:r>
+        <w:rPr>
+          <w:sz w:val="28"/>
+          <w:szCs w:val="28"/>
+        </w:rPr>
+        <w:t xml:space="preserve"> </w:t>
+      </w:r>
+      <w:proofErr w:type="spellStart"/>
+      <w:r>
+        <w:rPr>
+          <w:sz w:val="28"/>
+          <w:szCs w:val="28"/>
+        </w:rPr>
+        <w:t>корисник</w:t>
+      </w:r>
+      <w:proofErr w:type="spellEnd"/>
+      <w:r>
+        <w:rPr>
+          <w:sz w:val="28"/>
+          <w:szCs w:val="28"/>
+        </w:rPr>
+        <w:t xml:space="preserve"> и </w:t>
+      </w:r>
+      <w:proofErr w:type="spellStart"/>
+      <w:r>
+        <w:rPr>
+          <w:sz w:val="28"/>
+          <w:szCs w:val="28"/>
+        </w:rPr>
+        <w:t>Администратор</w:t>
+      </w:r>
+      <w:proofErr w:type="spellEnd"/>
+      <w:r>
+        <w:rPr>
+          <w:sz w:val="28"/>
+          <w:szCs w:val="28"/>
+        </w:rPr>
+        <w:t>.</w:t>
+      </w:r>
+    </w:p>
+    <w:p>
+      <w:pPr>
+        <w:ind w:left="720"/>
+        <w:rPr>
+          <w:sz w:val="28"/>
+          <w:szCs w:val="28"/>
+          <w:lang w:val="sr-Latn-RS"/>
+        </w:rPr>
+      </w:pPr>
+    </w:p>
+    <w:p>
+      <w:pPr>
+        <w:pStyle w:val="Heading2"/>
+        <w:rPr>
+          <w:lang w:val="sr-Cyrl-RS"/>
+        </w:rPr>
+      </w:pPr>
+      <w:bookmarkStart w:id="6" w:name="_Toc36574263"/>
+      <w:r>
+        <w:rPr>
+          <w:lang w:val="sr-Cyrl-RS"/>
+        </w:rPr>
+        <w:t>3.1. Гост</w:t>
+      </w:r>
       <w:bookmarkEnd w:id="6"/>
     </w:p>
     <w:p>
       <w:pPr>
-        <w:ind w:left="720"/>
-        <w:rPr>
-          <w:sz w:val="28"/>
-          <w:szCs w:val="28"/>
-        </w:rPr>
-      </w:pPr>
-      <w:r>
-        <w:rPr>
-          <w:sz w:val="28"/>
-          <w:szCs w:val="28"/>
-          <w:lang w:val="sr-Cyrl-RS"/>
-        </w:rPr>
-        <w:t xml:space="preserve">Разликујемо следеће категорије корисника: </w:t>
-      </w:r>
-      <w:r>
-        <w:rPr>
-          <w:sz w:val="28"/>
-          <w:szCs w:val="28"/>
-        </w:rPr>
-        <w:t>Гост, Регистровани корисник и Администратор.</w:t>
-      </w:r>
-    </w:p>
-    <w:p>
-      <w:pPr>
-        <w:ind w:left="720"/>
+        <w:ind w:left="720" w:firstLine="720"/>
+        <w:rPr>
+          <w:sz w:val="28"/>
+          <w:szCs w:val="28"/>
+          <w:lang w:val="sr-Cyrl-RS"/>
+        </w:rPr>
+      </w:pPr>
+      <w:r>
+        <w:rPr>
+          <w:sz w:val="28"/>
+          <w:szCs w:val="28"/>
+          <w:lang w:val="sr-Cyrl-RS"/>
+        </w:rPr>
+        <w:t>Има приступ већини функционалности сајта. Може да игра игре различитих правила и да прави своја правила, али не може да их чува.</w:t>
+      </w:r>
+    </w:p>
+    <w:p>
+      <w:pPr>
+        <w:rPr>
+          <w:lang w:val="sr-Cyrl-RS"/>
+        </w:rPr>
+      </w:pPr>
+    </w:p>
+    <w:p>
+      <w:pPr>
+        <w:pStyle w:val="Heading2"/>
+        <w:rPr>
+          <w:lang w:val="sr-Cyrl-RS"/>
+        </w:rPr>
+      </w:pPr>
+      <w:bookmarkStart w:id="7" w:name="_Toc36574264"/>
+      <w:r>
+        <w:rPr>
+          <w:lang w:val="sr-Cyrl-RS"/>
+        </w:rPr>
+        <w:t>3.2. Регистровани корисник</w:t>
+      </w:r>
+      <w:bookmarkEnd w:id="7"/>
+    </w:p>
+    <w:p>
+      <w:pPr>
+        <w:ind w:left="720" w:firstLine="720"/>
+        <w:rPr>
+          <w:sz w:val="28"/>
+          <w:szCs w:val="28"/>
+          <w:lang w:val="sr-Cyrl-RS"/>
+        </w:rPr>
+      </w:pPr>
+      <w:r>
+        <w:rPr>
+          <w:sz w:val="28"/>
+          <w:szCs w:val="28"/>
+          <w:lang w:val="sr-Cyrl-RS"/>
+        </w:rPr>
+        <w:t>Регистровани корисник се логује уз помоћ свог имена и лозинке. Док је улогован корисник може да чува шпилове које је направио он или било који други корисник. Може и да прегледа своје сачуване шпилове.</w:t>
+      </w:r>
+    </w:p>
+    <w:p>
+      <w:pPr>
+        <w:rPr>
+          <w:lang w:val="sr-Cyrl-RS"/>
+        </w:rPr>
+      </w:pPr>
+    </w:p>
+    <w:p>
+      <w:pPr>
+        <w:pStyle w:val="Heading2"/>
+        <w:rPr>
+          <w:lang w:val="sr-Cyrl-RS"/>
+        </w:rPr>
+      </w:pPr>
+      <w:bookmarkStart w:id="8" w:name="_Toc36574265"/>
+      <w:r>
+        <w:rPr>
+          <w:lang w:val="sr-Cyrl-RS"/>
+        </w:rPr>
+        <w:t>3.3.  Администратор</w:t>
+      </w:r>
+      <w:bookmarkEnd w:id="8"/>
+    </w:p>
+    <w:p>
+      <w:pPr>
+        <w:ind w:left="720" w:firstLine="720"/>
         <w:rPr>
           <w:sz w:val="28"/>
           <w:szCs w:val="28"/>
           <w:lang w:val="sr-Latn-RS"/>
         </w:rPr>
       </w:pPr>
+      <w:r>
+        <w:rPr>
+          <w:sz w:val="28"/>
+          <w:szCs w:val="28"/>
+          <w:lang w:val="sr-Cyrl-RS"/>
+        </w:rPr>
+        <w:t xml:space="preserve">Администратор се логује </w:t>
+      </w:r>
+      <w:r>
+        <w:rPr>
+          <w:sz w:val="28"/>
+          <w:szCs w:val="28"/>
+          <w:lang w:val="sr-Cyrl-RS"/>
+        </w:rPr>
+        <w:t xml:space="preserve">исто </w:t>
+      </w:r>
+      <w:r>
+        <w:rPr>
+          <w:sz w:val="28"/>
+          <w:szCs w:val="28"/>
+          <w:lang w:val="sr-Cyrl-RS"/>
+        </w:rPr>
+        <w:t>као</w:t>
+      </w:r>
+      <w:r>
+        <w:rPr>
+          <w:sz w:val="28"/>
+          <w:szCs w:val="28"/>
+          <w:lang w:val="sr-Cyrl-RS"/>
+        </w:rPr>
+        <w:t xml:space="preserve"> и</w:t>
+      </w:r>
+      <w:r>
+        <w:rPr>
+          <w:sz w:val="28"/>
+          <w:szCs w:val="28"/>
+          <w:lang w:val="sr-Cyrl-RS"/>
+        </w:rPr>
+        <w:t xml:space="preserve"> Регистровани корисник. Администратор има могућност да поставља истакнуте шпилове кој</w:t>
+      </w:r>
+      <w:r>
+        <w:rPr>
+          <w:sz w:val="28"/>
+          <w:szCs w:val="28"/>
+          <w:lang w:val="sr-Cyrl-RS"/>
+        </w:rPr>
+        <w:t xml:space="preserve">е </w:t>
+      </w:r>
+      <w:r>
+        <w:rPr>
+          <w:sz w:val="28"/>
+          <w:szCs w:val="28"/>
+          <w:lang w:val="sr-Cyrl-RS"/>
+        </w:rPr>
+        <w:t>корисници могу да користе за играње, као и да региструју друге администраторе.</w:t>
+      </w:r>
+    </w:p>
+    <w:p>
+      <w:pPr>
+        <w:pStyle w:val="Heading1"/>
+        <w:rPr>
+          <w:lang w:val="sr-Cyrl-RS"/>
+        </w:rPr>
+      </w:pPr>
+      <w:bookmarkStart w:id="9" w:name="_Toc36574266"/>
+      <w:r>
+        <w:t xml:space="preserve">4 </w:t>
+      </w:r>
+      <w:r>
+        <w:rPr>
+          <w:lang w:val="sr-Cyrl-RS"/>
+        </w:rPr>
+        <w:t>Опис производа</w:t>
+      </w:r>
+      <w:bookmarkEnd w:id="9"/>
+    </w:p>
+    <w:p>
+      <w:pPr>
+        <w:ind w:left="720" w:firstLine="720"/>
+        <w:rPr>
+          <w:sz w:val="28"/>
+          <w:szCs w:val="28"/>
+        </w:rPr>
+      </w:pPr>
+      <w:r>
+        <w:rPr>
+          <w:sz w:val="28"/>
+          <w:szCs w:val="28"/>
+        </w:rPr>
+        <w:t xml:space="preserve">У </w:t>
+      </w:r>
+      <w:proofErr w:type="spellStart"/>
+      <w:r>
+        <w:rPr>
+          <w:sz w:val="28"/>
+          <w:szCs w:val="28"/>
+        </w:rPr>
+        <w:t>овом</w:t>
+      </w:r>
+      <w:proofErr w:type="spellEnd"/>
+      <w:r>
+        <w:rPr>
+          <w:sz w:val="28"/>
+          <w:szCs w:val="28"/>
+        </w:rPr>
+        <w:t xml:space="preserve"> </w:t>
+      </w:r>
+      <w:proofErr w:type="spellStart"/>
+      <w:r>
+        <w:rPr>
+          <w:sz w:val="28"/>
+          <w:szCs w:val="28"/>
+        </w:rPr>
+        <w:t>одељку</w:t>
+      </w:r>
+      <w:proofErr w:type="spellEnd"/>
+      <w:r>
+        <w:rPr>
+          <w:sz w:val="28"/>
+          <w:szCs w:val="28"/>
+        </w:rPr>
+        <w:t xml:space="preserve"> </w:t>
+      </w:r>
+      <w:proofErr w:type="spellStart"/>
+      <w:r>
+        <w:rPr>
+          <w:sz w:val="28"/>
+          <w:szCs w:val="28"/>
+        </w:rPr>
+        <w:t>се</w:t>
+      </w:r>
+      <w:proofErr w:type="spellEnd"/>
+      <w:r>
+        <w:rPr>
+          <w:sz w:val="28"/>
+          <w:szCs w:val="28"/>
+        </w:rPr>
+        <w:t xml:space="preserve"> </w:t>
+      </w:r>
+      <w:proofErr w:type="spellStart"/>
+      <w:r>
+        <w:rPr>
+          <w:sz w:val="28"/>
+          <w:szCs w:val="28"/>
+        </w:rPr>
+        <w:t>даје</w:t>
+      </w:r>
+      <w:proofErr w:type="spellEnd"/>
+      <w:r>
+        <w:rPr>
+          <w:sz w:val="28"/>
+          <w:szCs w:val="28"/>
+        </w:rPr>
+        <w:t xml:space="preserve"> </w:t>
+      </w:r>
+      <w:proofErr w:type="spellStart"/>
+      <w:r>
+        <w:rPr>
+          <w:sz w:val="28"/>
+          <w:szCs w:val="28"/>
+        </w:rPr>
+        <w:t>преглед</w:t>
+      </w:r>
+      <w:proofErr w:type="spellEnd"/>
+      <w:r>
+        <w:rPr>
+          <w:sz w:val="28"/>
+          <w:szCs w:val="28"/>
+        </w:rPr>
+        <w:t xml:space="preserve"> </w:t>
+      </w:r>
+      <w:proofErr w:type="spellStart"/>
+      <w:r>
+        <w:rPr>
+          <w:sz w:val="28"/>
+          <w:szCs w:val="28"/>
+        </w:rPr>
+        <w:t>система</w:t>
+      </w:r>
+      <w:proofErr w:type="spellEnd"/>
+      <w:r>
+        <w:rPr>
+          <w:sz w:val="28"/>
+          <w:szCs w:val="28"/>
+        </w:rPr>
+        <w:t xml:space="preserve"> и </w:t>
+      </w:r>
+      <w:proofErr w:type="spellStart"/>
+      <w:r>
+        <w:rPr>
+          <w:sz w:val="28"/>
+          <w:szCs w:val="28"/>
+        </w:rPr>
+        <w:t>карактеристка</w:t>
+      </w:r>
+      <w:proofErr w:type="spellEnd"/>
+      <w:r>
+        <w:rPr>
+          <w:sz w:val="28"/>
+          <w:szCs w:val="28"/>
+        </w:rPr>
+        <w:t xml:space="preserve"> </w:t>
+      </w:r>
+      <w:proofErr w:type="spellStart"/>
+      <w:r>
+        <w:rPr>
+          <w:sz w:val="28"/>
+          <w:szCs w:val="28"/>
+        </w:rPr>
+        <w:t>које</w:t>
+      </w:r>
+      <w:proofErr w:type="spellEnd"/>
+      <w:r>
+        <w:rPr>
+          <w:sz w:val="28"/>
+          <w:szCs w:val="28"/>
+        </w:rPr>
+        <w:t xml:space="preserve"> </w:t>
+      </w:r>
+      <w:proofErr w:type="spellStart"/>
+      <w:r>
+        <w:rPr>
+          <w:sz w:val="28"/>
+          <w:szCs w:val="28"/>
+        </w:rPr>
+        <w:t>се</w:t>
+      </w:r>
+      <w:proofErr w:type="spellEnd"/>
+      <w:r>
+        <w:rPr>
+          <w:sz w:val="28"/>
+          <w:szCs w:val="28"/>
+        </w:rPr>
+        <w:t xml:space="preserve"> </w:t>
+      </w:r>
+      <w:proofErr w:type="spellStart"/>
+      <w:r>
+        <w:rPr>
+          <w:sz w:val="28"/>
+          <w:szCs w:val="28"/>
+        </w:rPr>
+        <w:t>нуде</w:t>
+      </w:r>
+      <w:proofErr w:type="spellEnd"/>
+      <w:r>
+        <w:rPr>
+          <w:sz w:val="28"/>
+          <w:szCs w:val="28"/>
+        </w:rPr>
+        <w:t xml:space="preserve"> </w:t>
+      </w:r>
+      <w:proofErr w:type="spellStart"/>
+      <w:r>
+        <w:rPr>
+          <w:sz w:val="28"/>
+          <w:szCs w:val="28"/>
+        </w:rPr>
+        <w:t>његовим</w:t>
+      </w:r>
+      <w:proofErr w:type="spellEnd"/>
+      <w:r>
+        <w:rPr>
+          <w:sz w:val="28"/>
+          <w:szCs w:val="28"/>
+        </w:rPr>
+        <w:t xml:space="preserve"> </w:t>
+      </w:r>
+      <w:proofErr w:type="spellStart"/>
+      <w:r>
+        <w:rPr>
+          <w:sz w:val="28"/>
+          <w:szCs w:val="28"/>
+        </w:rPr>
+        <w:t>корисницима</w:t>
+      </w:r>
+      <w:proofErr w:type="spellEnd"/>
+      <w:r>
+        <w:rPr>
+          <w:sz w:val="28"/>
+          <w:szCs w:val="28"/>
+          <w:lang w:val="sr-Cyrl-RS"/>
+        </w:rPr>
+        <w:t>.</w:t>
+      </w:r>
     </w:p>
     <w:p>
       <w:pPr>
@@ -4743,221 +5190,14 @@
           <w:lang w:val="sr-Cyrl-RS"/>
         </w:rPr>
       </w:pPr>
-      <w:bookmarkStart w:id="7" w:name="_Toc36574263"/>
-      <w:r>
-        <w:rPr>
-          <w:lang w:val="sr-Cyrl-RS"/>
-        </w:rPr>
-        <w:t>3.1. Гост</w:t>
-      </w:r>
-      <w:bookmarkEnd w:id="7"/>
-    </w:p>
-    <w:p>
-      <w:pPr>
-        <w:ind w:left="720" w:firstLine="720"/>
-        <w:rPr>
-          <w:sz w:val="28"/>
-          <w:szCs w:val="28"/>
-          <w:lang w:val="sr-Cyrl-RS"/>
-        </w:rPr>
-      </w:pPr>
-      <w:r>
-        <w:rPr>
-          <w:sz w:val="28"/>
-          <w:szCs w:val="28"/>
-          <w:lang w:val="sr-Cyrl-RS"/>
-        </w:rPr>
-        <w:t>Има приступ већини функционалности сајта. Може да игра игре различитих правила и да прави своја правила, али не може да их чува.</w:t>
-      </w:r>
-    </w:p>
-    <w:p>
-      <w:pPr>
-        <w:rPr>
-          <w:lang w:val="sr-Cyrl-RS"/>
-        </w:rPr>
-      </w:pPr>
-    </w:p>
-    <w:p>
-      <w:pPr>
-        <w:pStyle w:val="Heading2"/>
-        <w:rPr>
-          <w:lang w:val="sr-Cyrl-RS"/>
-        </w:rPr>
-      </w:pPr>
-      <w:bookmarkStart w:id="8" w:name="_Toc36574264"/>
-      <w:r>
-        <w:rPr>
-          <w:lang w:val="sr-Cyrl-RS"/>
-        </w:rPr>
-        <w:t>3.2. Регистровани корисник</w:t>
-      </w:r>
-      <w:bookmarkEnd w:id="8"/>
-    </w:p>
-    <w:p>
-      <w:pPr>
-        <w:ind w:left="720" w:firstLine="720"/>
-        <w:rPr>
-          <w:sz w:val="28"/>
-          <w:szCs w:val="28"/>
-          <w:lang w:val="sr-Cyrl-RS"/>
-        </w:rPr>
-      </w:pPr>
-      <w:r>
-        <w:rPr>
-          <w:sz w:val="28"/>
-          <w:szCs w:val="28"/>
-          <w:lang w:val="sr-Cyrl-RS"/>
-        </w:rPr>
-        <w:t>Регистровани корисник се логује уз помоћ свог имена и лозинке. Док је улогован корисник може да чува шпилове које је направио он или било који други корисник. Може и да прегледа своје сачуване шпилове.</w:t>
-      </w:r>
-    </w:p>
-    <w:p>
-      <w:pPr>
-        <w:rPr>
-          <w:lang w:val="sr-Cyrl-RS"/>
-        </w:rPr>
-      </w:pPr>
-    </w:p>
-    <w:p>
-      <w:pPr>
-        <w:pStyle w:val="Heading2"/>
-        <w:rPr>
-          <w:lang w:val="sr-Cyrl-RS"/>
-        </w:rPr>
-      </w:pPr>
-      <w:bookmarkStart w:id="9" w:name="_Toc36574265"/>
-      <w:r>
-        <w:rPr>
-          <w:lang w:val="sr-Cyrl-RS"/>
-        </w:rPr>
-        <w:t>3.3.  Администратор</w:t>
-      </w:r>
-      <w:bookmarkEnd w:id="9"/>
-    </w:p>
-    <w:p>
-      <w:pPr>
-        <w:ind w:left="720" w:firstLine="720"/>
-        <w:rPr>
-          <w:sz w:val="28"/>
-          <w:szCs w:val="28"/>
-          <w:lang w:val="sr-Latn-RS"/>
-        </w:rPr>
-      </w:pPr>
-      <w:r>
-        <w:rPr>
-          <w:sz w:val="28"/>
-          <w:szCs w:val="28"/>
-          <w:lang w:val="sr-Cyrl-RS"/>
-        </w:rPr>
-        <w:t xml:space="preserve">Администратор се логује </w:t>
-      </w:r>
-      <w:r>
-        <w:rPr>
-          <w:sz w:val="28"/>
-          <w:szCs w:val="28"/>
-          <w:lang w:val="sr-Cyrl-RS"/>
-        </w:rPr>
-        <w:t xml:space="preserve">исто </w:t>
-      </w:r>
-      <w:r>
-        <w:rPr>
-          <w:sz w:val="28"/>
-          <w:szCs w:val="28"/>
-          <w:lang w:val="sr-Cyrl-RS"/>
-        </w:rPr>
-        <w:t>као</w:t>
-      </w:r>
-      <w:r>
-        <w:rPr>
-          <w:sz w:val="28"/>
-          <w:szCs w:val="28"/>
-          <w:lang w:val="sr-Cyrl-RS"/>
-        </w:rPr>
-        <w:t xml:space="preserve"> и</w:t>
-      </w:r>
-      <w:r>
-        <w:rPr>
-          <w:sz w:val="28"/>
-          <w:szCs w:val="28"/>
-          <w:lang w:val="sr-Cyrl-RS"/>
-        </w:rPr>
-        <w:t xml:space="preserve"> Регистровани корисник. Администратор има могућност да поставља истакнуте шпилове кој</w:t>
-      </w:r>
-      <w:r>
-        <w:rPr>
-          <w:sz w:val="28"/>
-          <w:szCs w:val="28"/>
-          <w:lang w:val="sr-Cyrl-RS"/>
-        </w:rPr>
-        <w:t xml:space="preserve">е </w:t>
-      </w:r>
-      <w:r>
-        <w:rPr>
-          <w:sz w:val="28"/>
-          <w:szCs w:val="28"/>
-          <w:lang w:val="sr-Cyrl-RS"/>
-        </w:rPr>
-        <w:t>корисници могу да користе за играње, као и да региструју друге администраторе.</w:t>
-      </w:r>
-    </w:p>
-    <w:p>
-      <w:pPr>
-        <w:pStyle w:val="Heading1"/>
-        <w:rPr>
-          <w:lang w:val="sr-Cyrl-RS"/>
-        </w:rPr>
-      </w:pPr>
-      <w:bookmarkStart w:id="10" w:name="_Toc36574266"/>
-      <w:r>
-        <w:t xml:space="preserve">4 </w:t>
-      </w:r>
-      <w:r>
-        <w:rPr>
-          <w:lang w:val="sr-Cyrl-RS"/>
-        </w:rPr>
-        <w:t>Опис производа</w:t>
+      <w:bookmarkStart w:id="10" w:name="_Toc36574267"/>
+      <w:r>
+        <w:rPr>
+          <w:lang w:val="sr-Cyrl-RS"/>
+        </w:rPr>
+        <w:t>4.1. Преглед архитектуре система</w:t>
       </w:r>
       <w:bookmarkEnd w:id="10"/>
-    </w:p>
-    <w:p>
-      <w:pPr>
-        <w:ind w:left="720" w:firstLine="720"/>
-        <w:rPr>
-          <w:sz w:val="28"/>
-          <w:szCs w:val="28"/>
-        </w:rPr>
-      </w:pPr>
-      <w:r>
-        <w:rPr>
-          <w:sz w:val="28"/>
-          <w:szCs w:val="28"/>
-        </w:rPr>
-        <w:t>У овом одељку се даје преглед система и карактеристка које се нуде његовим корисницима</w:t>
-      </w:r>
-      <w:r>
-        <w:rPr>
-          <w:sz w:val="28"/>
-          <w:szCs w:val="28"/>
-          <w:lang w:val="sr-Cyrl-RS"/>
-        </w:rPr>
-        <w:t>.</w:t>
-      </w:r>
-    </w:p>
-    <w:p>
-      <w:pPr>
-        <w:pStyle w:val="Heading2"/>
-        <w:rPr>
-          <w:lang w:val="sr-Cyrl-RS"/>
-        </w:rPr>
-      </w:pPr>
-      <w:bookmarkStart w:id="11" w:name="_Toc36574267"/>
-      <w:r>
-        <w:rPr>
-          <w:lang w:val="sr-Cyrl-RS"/>
-        </w:rPr>
-        <w:t>4.1. Преглед архитектуре система</w:t>
-      </w:r>
-      <w:bookmarkEnd w:id="11"/>
     </w:p>
     <w:p>
       <w:pPr>
@@ -5001,6 +5241,7 @@
         <w:lastRenderedPageBreak/>
         <w:t>обављала интеракција корисницима са Ја</w:t>
       </w:r>
+      <w:proofErr w:type="spellStart"/>
       <w:r>
         <w:rPr>
           <w:sz w:val="28"/>
@@ -5008,6 +5249,7 @@
         </w:rPr>
         <w:t>vascript</w:t>
       </w:r>
+      <w:proofErr w:type="spellEnd"/>
       <w:r>
         <w:rPr>
           <w:sz w:val="28"/>
@@ -5258,7 +5500,23 @@
                 <w:sz w:val="28"/>
                 <w:szCs w:val="28"/>
               </w:rPr>
-              <w:t>HTML-у и Javascript-</w:t>
+              <w:t xml:space="preserve">HTML-у и </w:t>
+            </w:r>
+            <w:proofErr w:type="spellStart"/>
+            <w:r>
+              <w:rPr>
+                <w:sz w:val="28"/>
+                <w:szCs w:val="28"/>
+              </w:rPr>
+              <w:t>Javascript</w:t>
+            </w:r>
+            <w:proofErr w:type="spellEnd"/>
+            <w:r>
+              <w:rPr>
+                <w:sz w:val="28"/>
+                <w:szCs w:val="28"/>
+              </w:rPr>
+              <w:t>-</w:t>
             </w:r>
             <w:r>
               <w:rPr>
@@ -5345,36 +5603,36 @@
           <w:lang w:val="sr-Cyrl-RS"/>
         </w:rPr>
       </w:pPr>
-      <w:bookmarkStart w:id="12" w:name="_Toc36574268"/>
+      <w:bookmarkStart w:id="11" w:name="_Toc36574268"/>
       <w:r>
         <w:rPr>
           <w:lang w:val="sr-Cyrl-RS"/>
         </w:rPr>
         <w:t>4.2. Преглед карактеристика</w:t>
       </w:r>
+      <w:bookmarkEnd w:id="11"/>
+    </w:p>
+    <w:p>
+      <w:pPr>
+        <w:pStyle w:val="Heading1"/>
+        <w:rPr>
+          <w:lang w:val="sr-Cyrl-RS"/>
+        </w:rPr>
+      </w:pPr>
+      <w:bookmarkStart w:id="12" w:name="_Toc36574269"/>
+      <w:r>
+        <w:t xml:space="preserve">5 </w:t>
+      </w:r>
+      <w:r>
+        <w:rPr>
+          <w:lang w:val="sr-Cyrl-RS"/>
+        </w:rPr>
+        <w:t>Функционални захтеви</w:t>
+      </w:r>
       <w:bookmarkEnd w:id="12"/>
     </w:p>
     <w:p>
       <w:pPr>
-        <w:pStyle w:val="Heading1"/>
-        <w:rPr>
-          <w:lang w:val="sr-Cyrl-RS"/>
-        </w:rPr>
-      </w:pPr>
-      <w:bookmarkStart w:id="13" w:name="_Toc36574269"/>
-      <w:r>
-        <w:t xml:space="preserve">5 </w:t>
-      </w:r>
-      <w:r>
-        <w:rPr>
-          <w:lang w:val="sr-Cyrl-RS"/>
-        </w:rPr>
-        <w:t>Функционални захтеви</w:t>
-      </w:r>
-      <w:bookmarkEnd w:id="13"/>
-    </w:p>
-    <w:p>
-      <w:pPr>
         <w:ind w:left="720" w:firstLine="720"/>
         <w:rPr>
           <w:sz w:val="28"/>
@@ -5398,7 +5656,7 @@
           <w:lang w:val="sr-Cyrl-RS"/>
         </w:rPr>
       </w:pPr>
-      <w:bookmarkStart w:id="14" w:name="_Toc36574270"/>
+      <w:bookmarkStart w:id="13" w:name="_Toc36574270"/>
       <w:r>
         <w:rPr>
           <w:lang w:val="sr-Cyrl-RS"/>
@@ -5406,6 +5664,62 @@
         <w:lastRenderedPageBreak/>
         <w:t>5.1. Игра</w:t>
       </w:r>
+      <w:bookmarkEnd w:id="13"/>
+    </w:p>
+    <w:p>
+      <w:pPr>
+        <w:ind w:left="720" w:firstLine="720"/>
+        <w:rPr>
+          <w:sz w:val="28"/>
+          <w:szCs w:val="28"/>
+          <w:lang w:val="sr-Cyrl-RS"/>
+        </w:rPr>
+      </w:pPr>
+      <w:r>
+        <w:rPr>
+          <w:sz w:val="28"/>
+          <w:szCs w:val="28"/>
+          <w:lang w:val="sr-Cyrl-RS"/>
+        </w:rPr>
+        <w:t xml:space="preserve">Врши се тако што домаћин </w:t>
+      </w:r>
+      <w:r>
+        <w:rPr>
+          <w:sz w:val="28"/>
+          <w:szCs w:val="28"/>
+        </w:rPr>
+        <w:t>lobby-a</w:t>
+      </w:r>
+      <w:r>
+        <w:rPr>
+          <w:sz w:val="28"/>
+          <w:szCs w:val="28"/>
+          <w:lang w:val="sr-Cyrl-RS"/>
+        </w:rPr>
+        <w:t xml:space="preserve"> започиње игру по правилима дефинисаним за шпил за који су остали чланови собе највише гласали. Када се игра заврши, сви играчи се враћају у собу где домаћин може покренути нову игру.</w:t>
+      </w:r>
+    </w:p>
+    <w:p>
+      <w:pPr>
+        <w:rPr>
+          <w:lang w:val="sr-Cyrl-RS"/>
+        </w:rPr>
+      </w:pPr>
+    </w:p>
+    <w:p>
+      <w:pPr>
+        <w:pStyle w:val="Heading2"/>
+        <w:rPr>
+          <w:lang w:val="sr-Cyrl-RS"/>
+        </w:rPr>
+      </w:pPr>
+      <w:bookmarkStart w:id="14" w:name="_Toc36574271"/>
+      <w:r>
+        <w:rPr>
+          <w:lang w:val="sr-Cyrl-RS"/>
+        </w:rPr>
+        <w:t>5.2. Чет</w:t>
+      </w:r>
       <w:bookmarkEnd w:id="14"/>
     </w:p>
     <w:p>
@@ -5423,22 +5737,30 @@
           <w:szCs w:val="28"/>
           <w:lang w:val="sr-Cyrl-RS"/>
         </w:rPr>
-        <w:t xml:space="preserve">Врши се тако што домаћин </w:t>
-      </w:r>
-      <w:r>
-        <w:rPr>
-          <w:sz w:val="28"/>
-          <w:szCs w:val="28"/>
-        </w:rPr>
-        <w:t>lobby-a</w:t>
-      </w:r>
-      <w:r>
-        <w:rPr>
-          <w:sz w:val="28"/>
-          <w:szCs w:val="28"/>
-          <w:lang w:val="sr-Cyrl-RS"/>
-        </w:rPr>
-        <w:t xml:space="preserve"> започиње игру по правилима дефинисаним за шпил за који су остали чланови собе највише гласали. Када се игра заврши, сви играчи се враћају у собу где домаћин може покренути нову игру.</w:t>
+        <w:t>Током једне игре, играчи имају опцију да постављају поруке на game chat-box видљив свим играчима.</w:t>
+      </w:r>
+      <w:r>
+        <w:rPr>
+          <w:sz w:val="28"/>
+          <w:szCs w:val="28"/>
+          <w:lang w:val="sr-Latn-RS"/>
+        </w:rPr>
+        <w:t xml:space="preserve"> </w:t>
+      </w:r>
+      <w:r>
+        <w:rPr>
+          <w:sz w:val="28"/>
+          <w:szCs w:val="28"/>
+        </w:rPr>
+        <w:t xml:space="preserve">Chat-box </w:t>
+      </w:r>
+      <w:r>
+        <w:rPr>
+          <w:sz w:val="28"/>
+          <w:szCs w:val="28"/>
+          <w:lang w:val="sr-Cyrl-RS"/>
+        </w:rPr>
+        <w:t>се налази на левој страни екрана и у функцији је од самог покретања игре.</w:t>
       </w:r>
     </w:p>
     <w:p>
@@ -5455,12 +5777,12 @@
           <w:lang w:val="sr-Cyrl-RS"/>
         </w:rPr>
       </w:pPr>
-      <w:bookmarkStart w:id="15" w:name="_Toc36574271"/>
-      <w:r>
-        <w:rPr>
-          <w:lang w:val="sr-Cyrl-RS"/>
-        </w:rPr>
-        <w:t>5.2. Чет</w:t>
+      <w:bookmarkStart w:id="15" w:name="_Toc36574272"/>
+      <w:r>
+        <w:rPr>
+          <w:lang w:val="sr-Cyrl-RS"/>
+        </w:rPr>
+        <w:t>5.3.  Регистровање</w:t>
       </w:r>
       <w:bookmarkEnd w:id="15"/>
     </w:p>
@@ -5479,30 +5801,23 @@
           <w:szCs w:val="28"/>
           <w:lang w:val="sr-Cyrl-RS"/>
         </w:rPr>
-        <w:t>Током једне игре, играчи имају опцију да постављају поруке на game chat-box видљив свим играчима.</w:t>
-      </w:r>
-      <w:r>
-        <w:rPr>
-          <w:sz w:val="28"/>
-          <w:szCs w:val="28"/>
-          <w:lang w:val="sr-Latn-RS"/>
-        </w:rPr>
-        <w:t xml:space="preserve"> </w:t>
-      </w:r>
-      <w:r>
-        <w:rPr>
-          <w:sz w:val="28"/>
-          <w:szCs w:val="28"/>
-        </w:rPr>
-        <w:t xml:space="preserve">Chat-box </w:t>
-      </w:r>
-      <w:r>
-        <w:rPr>
-          <w:sz w:val="28"/>
-          <w:szCs w:val="28"/>
-          <w:lang w:val="sr-Cyrl-RS"/>
-        </w:rPr>
-        <w:t>се налази на левој страни екрана и у функцији је од самог покретања игре.</w:t>
+        <w:t xml:space="preserve">Свако ко није logged-in може да проба да се региструје. За то је потребно унети име, презиме, жељени надимак за играње, e-mail и жељену лозинку. Ако је неко са задатим </w:t>
+      </w:r>
+      <w:r>
+        <w:rPr>
+          <w:sz w:val="28"/>
+          <w:szCs w:val="28"/>
+          <w:lang w:val="sr-Cyrl-RS"/>
+        </w:rPr>
+        <w:t>именом</w:t>
+      </w:r>
+      <w:r>
+        <w:rPr>
+          <w:sz w:val="28"/>
+          <w:szCs w:val="28"/>
+          <w:lang w:val="sr-Cyrl-RS"/>
+        </w:rPr>
+        <w:t xml:space="preserve"> већ регистрован или лозинка не испуњава одређена правила, регистровање неће проћи успешно. Уколико прође успешно, у базу се додаје нови налог регистрованог корисника.</w:t>
       </w:r>
     </w:p>
     <w:p>
@@ -5519,12 +5834,12 @@
           <w:lang w:val="sr-Cyrl-RS"/>
         </w:rPr>
       </w:pPr>
-      <w:bookmarkStart w:id="16" w:name="_Toc36574272"/>
-      <w:r>
-        <w:rPr>
-          <w:lang w:val="sr-Cyrl-RS"/>
-        </w:rPr>
-        <w:t>5.3.  Регистровање</w:t>
+      <w:bookmarkStart w:id="16" w:name="_Toc36574273"/>
+      <w:r>
+        <w:rPr>
+          <w:lang w:val="sr-Cyrl-RS"/>
+        </w:rPr>
+        <w:t>5.4. Логовање</w:t>
       </w:r>
       <w:bookmarkEnd w:id="16"/>
     </w:p>
@@ -5543,23 +5858,46 @@
           <w:szCs w:val="28"/>
           <w:lang w:val="sr-Cyrl-RS"/>
         </w:rPr>
-        <w:t xml:space="preserve">Свако ко није logged-in може да проба да се региструје. За то је потребно унети име, презиме, жељени надимак за играње, e-mail и жељену лозинку. Ако је неко са задатим </w:t>
-      </w:r>
-      <w:r>
-        <w:rPr>
-          <w:sz w:val="28"/>
-          <w:szCs w:val="28"/>
-          <w:lang w:val="sr-Cyrl-RS"/>
-        </w:rPr>
-        <w:t>именом</w:t>
-      </w:r>
-      <w:r>
-        <w:rPr>
-          <w:sz w:val="28"/>
-          <w:szCs w:val="28"/>
-          <w:lang w:val="sr-Cyrl-RS"/>
-        </w:rPr>
-        <w:t xml:space="preserve"> већ регистрован или лозинка не испуњава одређена правила, регистровање неће проћи успешно. Уколико прође успешно, у базу се додаје нови налог регистрованог корисника.</w:t>
+        <w:t xml:space="preserve">Свако ко приступа сајту а није logged-in може да се улогује. За то је потребно унети </w:t>
+      </w:r>
+      <w:r>
+        <w:rPr>
+          <w:sz w:val="28"/>
+          <w:szCs w:val="28"/>
+          <w:lang w:val="sr-Cyrl-RS"/>
+        </w:rPr>
+        <w:t>име</w:t>
+      </w:r>
+      <w:r>
+        <w:rPr>
+          <w:sz w:val="28"/>
+          <w:szCs w:val="28"/>
+          <w:lang w:val="sr-Cyrl-RS"/>
+        </w:rPr>
+        <w:t xml:space="preserve"> и лозинку. </w:t>
+      </w:r>
+      <w:r>
+        <w:rPr>
+          <w:sz w:val="28"/>
+          <w:szCs w:val="28"/>
+        </w:rPr>
+        <w:t xml:space="preserve">Logging </w:t>
+      </w:r>
+      <w:r>
+        <w:rPr>
+          <w:sz w:val="28"/>
+          <w:szCs w:val="28"/>
+          <w:lang w:val="sr-Cyrl-RS"/>
+        </w:rPr>
+        <w:t xml:space="preserve">се прихвата </w:t>
+      </w:r>
+      <w:r>
+        <w:rPr>
+          <w:sz w:val="28"/>
+          <w:szCs w:val="28"/>
+          <w:lang w:val="sr-Cyrl-RS"/>
+        </w:rPr>
+        <w:t>само ако кориснички налог са унетим подацима постоји.</w:t>
       </w:r>
     </w:p>
     <w:p>
@@ -5576,94 +5914,14 @@
           <w:lang w:val="sr-Cyrl-RS"/>
         </w:rPr>
       </w:pPr>
-      <w:bookmarkStart w:id="17" w:name="_Toc36574273"/>
-      <w:r>
-        <w:rPr>
-          <w:lang w:val="sr-Cyrl-RS"/>
-        </w:rPr>
-        <w:t>5.4. Логовање</w:t>
+      <w:bookmarkStart w:id="17" w:name="_Toc36574274"/>
+      <w:r>
+        <w:rPr>
+          <w:lang w:val="sr-Cyrl-RS"/>
+        </w:rPr>
+        <w:t>5.5. Прављење шпила</w:t>
       </w:r>
       <w:bookmarkEnd w:id="17"/>
-    </w:p>
-    <w:p>
-      <w:pPr>
-        <w:ind w:left="720" w:firstLine="720"/>
-        <w:rPr>
-          <w:sz w:val="28"/>
-          <w:szCs w:val="28"/>
-          <w:lang w:val="sr-Cyrl-RS"/>
-        </w:rPr>
-      </w:pPr>
-      <w:r>
-        <w:rPr>
-          <w:sz w:val="28"/>
-          <w:szCs w:val="28"/>
-          <w:lang w:val="sr-Cyrl-RS"/>
-        </w:rPr>
-        <w:t xml:space="preserve">Свако ко приступа сајту а није logged-in може да се улогује. За то је потребно унети </w:t>
-      </w:r>
-      <w:r>
-        <w:rPr>
-          <w:sz w:val="28"/>
-          <w:szCs w:val="28"/>
-          <w:lang w:val="sr-Cyrl-RS"/>
-        </w:rPr>
-        <w:t>име</w:t>
-      </w:r>
-      <w:r>
-        <w:rPr>
-          <w:sz w:val="28"/>
-          <w:szCs w:val="28"/>
-          <w:lang w:val="sr-Cyrl-RS"/>
-        </w:rPr>
-        <w:t xml:space="preserve"> и лозинку. </w:t>
-      </w:r>
-      <w:r>
-        <w:rPr>
-          <w:sz w:val="28"/>
-          <w:szCs w:val="28"/>
-        </w:rPr>
-        <w:t xml:space="preserve">Logging </w:t>
-      </w:r>
-      <w:r>
-        <w:rPr>
-          <w:sz w:val="28"/>
-          <w:szCs w:val="28"/>
-          <w:lang w:val="sr-Cyrl-RS"/>
-        </w:rPr>
-        <w:t xml:space="preserve">се прихвата </w:t>
-      </w:r>
-      <w:r>
-        <w:rPr>
-          <w:sz w:val="28"/>
-          <w:szCs w:val="28"/>
-          <w:lang w:val="sr-Cyrl-RS"/>
-        </w:rPr>
-        <w:t>само ако кориснички налог са унетим подацима постоји.</w:t>
-      </w:r>
-    </w:p>
-    <w:p>
-      <w:pPr>
-        <w:rPr>
-          <w:lang w:val="sr-Cyrl-RS"/>
-        </w:rPr>
-      </w:pPr>
-    </w:p>
-    <w:p>
-      <w:pPr>
-        <w:pStyle w:val="Heading2"/>
-        <w:rPr>
-          <w:lang w:val="sr-Cyrl-RS"/>
-        </w:rPr>
-      </w:pPr>
-      <w:bookmarkStart w:id="18" w:name="_Toc36574274"/>
-      <w:r>
-        <w:rPr>
-          <w:lang w:val="sr-Cyrl-RS"/>
-        </w:rPr>
-        <w:t>5.5. Прављење шпила</w:t>
-      </w:r>
-      <w:bookmarkEnd w:id="18"/>
     </w:p>
     <w:p>
       <w:pPr>
@@ -5714,13 +5972,70 @@
           <w:lang w:val="sr-Cyrl-RS"/>
         </w:rPr>
       </w:pPr>
-      <w:bookmarkStart w:id="19" w:name="_Toc36574275"/>
+      <w:bookmarkStart w:id="18" w:name="_Toc36574275"/>
       <w:r>
         <w:rPr>
           <w:lang w:val="sr-Cyrl-RS"/>
         </w:rPr>
         <w:t>5.6. Листање свих шпилова</w:t>
       </w:r>
+      <w:bookmarkEnd w:id="18"/>
+    </w:p>
+    <w:p>
+      <w:pPr>
+        <w:ind w:left="720" w:firstLine="720"/>
+        <w:rPr>
+          <w:sz w:val="28"/>
+          <w:szCs w:val="28"/>
+          <w:lang w:val="sr-Cyrl-RS"/>
+        </w:rPr>
+      </w:pPr>
+      <w:r>
+        <w:rPr>
+          <w:sz w:val="28"/>
+          <w:szCs w:val="28"/>
+          <w:lang w:val="sr-Cyrl-RS"/>
+        </w:rPr>
+        <w:t>Било ко може да претражује шпилове</w:t>
+      </w:r>
+      <w:r>
+        <w:rPr>
+          <w:sz w:val="28"/>
+          <w:szCs w:val="28"/>
+          <w:lang w:val="sr-Cyrl-RS"/>
+        </w:rPr>
+        <w:t xml:space="preserve"> </w:t>
+      </w:r>
+      <w:r>
+        <w:rPr>
+          <w:sz w:val="28"/>
+          <w:szCs w:val="28"/>
+          <w:lang w:val="sr-Cyrl-RS"/>
+        </w:rPr>
+        <w:t>и да их сортира по различитим критеријумима (нпр. оцена). При претрази шпилова може да селектује шпилове и да се тако пређе на приказ тог шпила.</w:t>
+      </w:r>
+    </w:p>
+    <w:p>
+      <w:pPr>
+        <w:rPr>
+          <w:lang w:val="sr-Cyrl-RS"/>
+        </w:rPr>
+      </w:pPr>
+    </w:p>
+    <w:p>
+      <w:pPr>
+        <w:pStyle w:val="Heading2"/>
+        <w:rPr>
+          <w:lang w:val="sr-Cyrl-RS"/>
+        </w:rPr>
+      </w:pPr>
+      <w:bookmarkStart w:id="19" w:name="_Toc36574276"/>
+      <w:r>
+        <w:rPr>
+          <w:lang w:val="sr-Cyrl-RS"/>
+        </w:rPr>
+        <w:t>5.7. Листање корисникових шпилова</w:t>
+      </w:r>
       <w:bookmarkEnd w:id="19"/>
     </w:p>
     <w:p>
@@ -5734,11 +6049,17 @@
       </w:pPr>
       <w:r>
         <w:rPr>
-          <w:sz w:val="28"/>
-          <w:szCs w:val="28"/>
-          <w:lang w:val="sr-Cyrl-RS"/>
-        </w:rPr>
-        <w:t>Било ко може да претражује шпилове</w:t>
+          <w:lang w:val="sr-Cyrl-RS"/>
+        </w:rPr>
+        <w:t xml:space="preserve">  </w:t>
+      </w:r>
+      <w:r>
+        <w:rPr>
+          <w:sz w:val="28"/>
+          <w:szCs w:val="28"/>
+          <w:lang w:val="sr-Cyrl-RS"/>
+        </w:rPr>
+        <w:t>Улоговани корисник може да претражује шпилове које је сачувао и да их сортира по различитим критеријумима (нпр. оцена). При претрази шпилова може да селектује шпилове и да се тако пређе на приказ тог шпила.</w:t>
       </w:r>
       <w:r>
         <w:rPr>
@@ -5748,14 +6069,25 @@
         </w:rPr>
         <w:t xml:space="preserve"> </w:t>
       </w:r>
-      <w:r>
-        <w:rPr>
-          <w:sz w:val="28"/>
-          <w:szCs w:val="28"/>
-          <w:lang w:val="sr-Cyrl-RS"/>
-        </w:rPr>
-        <w:t>и да их сортира по различитим критеријумима (нпр. оцена). При претрази шпилова може да селектује шпилове и да се тако пређе на приказ тог шпила.</w:t>
-      </w:r>
+    </w:p>
+    <w:p>
+      <w:pPr>
+        <w:ind w:left="720" w:firstLine="720"/>
+        <w:rPr>
+          <w:sz w:val="28"/>
+          <w:szCs w:val="28"/>
+          <w:lang w:val="sr-Cyrl-RS"/>
+        </w:rPr>
+      </w:pPr>
+    </w:p>
+    <w:p>
+      <w:pPr>
+        <w:rPr>
+          <w:sz w:val="28"/>
+          <w:szCs w:val="28"/>
+          <w:lang w:val="sr-Cyrl-RS"/>
+        </w:rPr>
+      </w:pPr>
     </w:p>
     <w:p>
       <w:pPr>
@@ -5767,16 +6099,16 @@
     <w:p>
       <w:pPr>
         <w:pStyle w:val="Heading2"/>
-        <w:rPr>
-          <w:lang w:val="sr-Cyrl-RS"/>
-        </w:rPr>
-      </w:pPr>
-      <w:bookmarkStart w:id="20" w:name="_Toc36574276"/>
-      <w:r>
-        <w:rPr>
-          <w:lang w:val="sr-Cyrl-RS"/>
-        </w:rPr>
-        <w:t>5.7. Листање корисникових шпилова</w:t>
+      </w:pPr>
+      <w:bookmarkStart w:id="20" w:name="_Toc36574277"/>
+      <w:r>
+        <w:rPr>
+          <w:lang w:val="sr-Cyrl-RS"/>
+        </w:rPr>
+        <w:t xml:space="preserve">5.8. Прављење </w:t>
+      </w:r>
+      <w:r>
+        <w:t>lobby-a</w:t>
       </w:r>
       <w:bookmarkEnd w:id="20"/>
     </w:p>
@@ -5791,26 +6123,66 @@
       </w:pPr>
       <w:r>
         <w:rPr>
-          <w:lang w:val="sr-Cyrl-RS"/>
-        </w:rPr>
-        <w:t xml:space="preserve">  </w:t>
-      </w:r>
-      <w:r>
-        <w:rPr>
-          <w:sz w:val="28"/>
-          <w:szCs w:val="28"/>
-          <w:lang w:val="sr-Cyrl-RS"/>
-        </w:rPr>
-        <w:t>Улоговани корисник може да претражује шпилове које је сачувао и да их сортира по различитим критеријумима (нпр. оцена). При претрази шпилова може да селектује шпилове и да се тако пређе на приказ тог шпила.</w:t>
-      </w:r>
-      <w:r>
-        <w:rPr>
-          <w:sz w:val="28"/>
-          <w:szCs w:val="28"/>
-          <w:lang w:val="sr-Cyrl-RS"/>
-        </w:rPr>
-        <w:t xml:space="preserve"> </w:t>
-      </w:r>
+          <w:sz w:val="28"/>
+          <w:szCs w:val="28"/>
+          <w:lang w:val="sr-Cyrl-RS"/>
+        </w:rPr>
+        <w:t xml:space="preserve">Свако има право да направи </w:t>
+      </w:r>
+      <w:r>
+        <w:rPr>
+          <w:sz w:val="28"/>
+          <w:szCs w:val="28"/>
+          <w:lang w:val="sr-Cyrl-RS"/>
+        </w:rPr>
+        <w:t>собу</w:t>
+      </w:r>
+      <w:r>
+        <w:rPr>
+          <w:sz w:val="28"/>
+          <w:szCs w:val="28"/>
+          <w:lang w:val="sr-Cyrl-RS"/>
+        </w:rPr>
+        <w:t>(</w:t>
+      </w:r>
+      <w:r>
+        <w:rPr>
+          <w:sz w:val="28"/>
+          <w:szCs w:val="28"/>
+        </w:rPr>
+        <w:t>lobby</w:t>
+      </w:r>
+      <w:r>
+        <w:rPr>
+          <w:sz w:val="28"/>
+          <w:szCs w:val="28"/>
+          <w:lang w:val="sr-Cyrl-RS"/>
+        </w:rPr>
+        <w:t>) за играње која ће бити видљива другим играчима. Соба може бити приватна или јавна.</w:t>
+      </w:r>
+    </w:p>
+    <w:p>
+      <w:pPr>
+        <w:rPr>
+          <w:lang w:val="sr-Cyrl-RS"/>
+        </w:rPr>
+      </w:pPr>
+    </w:p>
+    <w:p>
+      <w:pPr>
+        <w:pStyle w:val="Heading2"/>
+      </w:pPr>
+      <w:bookmarkStart w:id="21" w:name="_Toc36574278"/>
+      <w:r>
+        <w:rPr>
+          <w:lang w:val="sr-Cyrl-RS"/>
+        </w:rPr>
+        <w:t xml:space="preserve">5.9. Преглед </w:t>
+      </w:r>
+      <w:r>
+        <w:t>lobby-a</w:t>
+      </w:r>
+      <w:bookmarkEnd w:id="21"/>
     </w:p>
     <w:p>
       <w:pPr>
@@ -5821,19 +6193,44 @@
           <w:lang w:val="sr-Cyrl-RS"/>
         </w:rPr>
       </w:pPr>
-    </w:p>
-    <w:p>
-      <w:pPr>
-        <w:rPr>
-          <w:sz w:val="28"/>
-          <w:szCs w:val="28"/>
-          <w:lang w:val="sr-Cyrl-RS"/>
-        </w:rPr>
-      </w:pPr>
-    </w:p>
-    <w:p>
-      <w:pPr>
-        <w:rPr>
+      <w:r>
+        <w:rPr>
+          <w:sz w:val="28"/>
+          <w:szCs w:val="28"/>
+          <w:lang w:val="sr-Cyrl-RS"/>
+        </w:rPr>
+        <w:t xml:space="preserve">Свако може да гледа каталог активних </w:t>
+      </w:r>
+      <w:r>
+        <w:rPr>
+          <w:sz w:val="28"/>
+          <w:szCs w:val="28"/>
+        </w:rPr>
+        <w:t>lobby-a</w:t>
+      </w:r>
+      <w:r>
+        <w:rPr>
+          <w:sz w:val="28"/>
+          <w:szCs w:val="28"/>
+          <w:lang w:val="sr-Cyrl-RS"/>
+        </w:rPr>
+        <w:t xml:space="preserve"> и да </w:t>
+      </w:r>
+      <w:r>
+        <w:rPr>
+          <w:sz w:val="28"/>
+          <w:szCs w:val="28"/>
+          <w:lang w:val="sr-Cyrl-RS"/>
+        </w:rPr>
+        <w:t>проба да се прикључи неком од њих или да се врати на главни мени.</w:t>
+      </w:r>
+    </w:p>
+    <w:p>
+      <w:pPr>
+        <w:ind w:left="720" w:firstLine="720"/>
+        <w:rPr>
+          <w:sz w:val="28"/>
+          <w:szCs w:val="28"/>
           <w:lang w:val="sr-Cyrl-RS"/>
         </w:rPr>
       </w:pPr>
@@ -5842,156 +6239,17 @@
       <w:pPr>
         <w:pStyle w:val="Heading2"/>
       </w:pPr>
-      <w:bookmarkStart w:id="21" w:name="_Toc36574277"/>
-      <w:r>
-        <w:rPr>
-          <w:lang w:val="sr-Cyrl-RS"/>
-        </w:rPr>
-        <w:t xml:space="preserve">5.8. Прављење </w:t>
-      </w:r>
-      <w:r>
-        <w:t>lobby-a</w:t>
-      </w:r>
-      <w:bookmarkEnd w:id="21"/>
-    </w:p>
-    <w:p>
-      <w:pPr>
-        <w:ind w:left="720" w:firstLine="720"/>
-        <w:rPr>
-          <w:sz w:val="28"/>
-          <w:szCs w:val="28"/>
-          <w:lang w:val="sr-Cyrl-RS"/>
-        </w:rPr>
-      </w:pPr>
-      <w:r>
-        <w:rPr>
-          <w:sz w:val="28"/>
-          <w:szCs w:val="28"/>
-          <w:lang w:val="sr-Cyrl-RS"/>
-        </w:rPr>
-        <w:t xml:space="preserve">Свако има право да направи </w:t>
-      </w:r>
-      <w:r>
-        <w:rPr>
-          <w:sz w:val="28"/>
-          <w:szCs w:val="28"/>
-          <w:lang w:val="sr-Cyrl-RS"/>
-        </w:rPr>
-        <w:t>собу</w:t>
-      </w:r>
-      <w:r>
-        <w:rPr>
-          <w:sz w:val="28"/>
-          <w:szCs w:val="28"/>
-          <w:lang w:val="sr-Cyrl-RS"/>
-        </w:rPr>
-        <w:t>(</w:t>
-      </w:r>
-      <w:r>
-        <w:rPr>
-          <w:sz w:val="28"/>
-          <w:szCs w:val="28"/>
-        </w:rPr>
-        <w:t>lobby</w:t>
-      </w:r>
-      <w:r>
-        <w:rPr>
-          <w:sz w:val="28"/>
-          <w:szCs w:val="28"/>
-          <w:lang w:val="sr-Cyrl-RS"/>
-        </w:rPr>
-        <w:t>) за играње која ће бити видљива другим играчима. Соба може бити приватна или јавна.</w:t>
-      </w:r>
-    </w:p>
-    <w:p>
-      <w:pPr>
-        <w:rPr>
-          <w:lang w:val="sr-Cyrl-RS"/>
-        </w:rPr>
-      </w:pPr>
-    </w:p>
-    <w:p>
-      <w:pPr>
-        <w:pStyle w:val="Heading2"/>
-      </w:pPr>
-      <w:bookmarkStart w:id="22" w:name="_Toc36574278"/>
-      <w:r>
-        <w:rPr>
-          <w:lang w:val="sr-Cyrl-RS"/>
-        </w:rPr>
-        <w:t xml:space="preserve">5.9. Преглед </w:t>
-      </w:r>
-      <w:r>
-        <w:t>lobby-a</w:t>
+      <w:bookmarkStart w:id="22" w:name="_Toc36574279"/>
+      <w:r>
+        <w:rPr>
+          <w:lang w:val="sr-Cyrl-RS"/>
+        </w:rPr>
+        <w:t xml:space="preserve">5.10. Прикључивање </w:t>
+      </w:r>
+      <w:r>
+        <w:t>lobby-u</w:t>
       </w:r>
       <w:bookmarkEnd w:id="22"/>
-    </w:p>
-    <w:p>
-      <w:pPr>
-        <w:ind w:left="720" w:firstLine="720"/>
-        <w:rPr>
-          <w:sz w:val="28"/>
-          <w:szCs w:val="28"/>
-          <w:lang w:val="sr-Cyrl-RS"/>
-        </w:rPr>
-      </w:pPr>
-      <w:r>
-        <w:rPr>
-          <w:sz w:val="28"/>
-          <w:szCs w:val="28"/>
-          <w:lang w:val="sr-Cyrl-RS"/>
-        </w:rPr>
-        <w:t xml:space="preserve">Свако може да гледа каталог активних </w:t>
-      </w:r>
-      <w:r>
-        <w:rPr>
-          <w:sz w:val="28"/>
-          <w:szCs w:val="28"/>
-        </w:rPr>
-        <w:t>lobby-a</w:t>
-      </w:r>
-      <w:r>
-        <w:rPr>
-          <w:sz w:val="28"/>
-          <w:szCs w:val="28"/>
-          <w:lang w:val="sr-Cyrl-RS"/>
-        </w:rPr>
-        <w:t xml:space="preserve"> и да </w:t>
-      </w:r>
-      <w:r>
-        <w:rPr>
-          <w:sz w:val="28"/>
-          <w:szCs w:val="28"/>
-          <w:lang w:val="sr-Cyrl-RS"/>
-        </w:rPr>
-        <w:t>проба да се прикључи неком од њих или да се врати на главни мени.</w:t>
-      </w:r>
-    </w:p>
-    <w:p>
-      <w:pPr>
-        <w:ind w:left="720" w:firstLine="720"/>
-        <w:rPr>
-          <w:sz w:val="28"/>
-          <w:szCs w:val="28"/>
-          <w:lang w:val="sr-Cyrl-RS"/>
-        </w:rPr>
-      </w:pPr>
-    </w:p>
-    <w:p>
-      <w:pPr>
-        <w:pStyle w:val="Heading2"/>
-      </w:pPr>
-      <w:bookmarkStart w:id="23" w:name="_Toc36574279"/>
-      <w:r>
-        <w:rPr>
-          <w:lang w:val="sr-Cyrl-RS"/>
-        </w:rPr>
-        <w:t xml:space="preserve">5.10. Прикључивање </w:t>
-      </w:r>
-      <w:r>
-        <w:t>lobby-u</w:t>
-      </w:r>
-      <w:bookmarkEnd w:id="23"/>
     </w:p>
     <w:p>
       <w:pPr>
@@ -6141,7 +6399,7 @@
       <w:pPr>
         <w:pStyle w:val="Heading2"/>
       </w:pPr>
-      <w:bookmarkStart w:id="24" w:name="_Toc36574280"/>
+      <w:bookmarkStart w:id="23" w:name="_Toc36574280"/>
       <w:r>
         <w:rPr>
           <w:lang w:val="sr-Cyrl-RS"/>
@@ -6151,154 +6409,154 @@
       <w:r>
         <w:t>Lobby</w:t>
       </w:r>
+      <w:bookmarkEnd w:id="23"/>
+    </w:p>
+    <w:p>
+      <w:pPr>
+        <w:ind w:left="720" w:firstLine="720"/>
+        <w:rPr>
+          <w:sz w:val="28"/>
+          <w:szCs w:val="28"/>
+          <w:lang w:val="sr-Cyrl-RS"/>
+        </w:rPr>
+      </w:pPr>
+      <w:r>
+        <w:rPr>
+          <w:sz w:val="28"/>
+          <w:szCs w:val="28"/>
+          <w:lang w:val="sr-Cyrl-RS"/>
+        </w:rPr>
+        <w:t xml:space="preserve">Домаћин </w:t>
+      </w:r>
+      <w:r>
+        <w:rPr>
+          <w:sz w:val="28"/>
+          <w:szCs w:val="28"/>
+        </w:rPr>
+        <w:t>lobby-</w:t>
+      </w:r>
+      <w:r>
+        <w:rPr>
+          <w:sz w:val="28"/>
+          <w:szCs w:val="28"/>
+          <w:lang w:val="sr-Cyrl-RS"/>
+        </w:rPr>
+        <w:t xml:space="preserve">а може покренути игру за све играче у </w:t>
+      </w:r>
+      <w:r>
+        <w:rPr>
+          <w:sz w:val="28"/>
+          <w:szCs w:val="28"/>
+        </w:rPr>
+        <w:t>lobby-u</w:t>
+      </w:r>
+      <w:r>
+        <w:rPr>
+          <w:sz w:val="28"/>
+          <w:szCs w:val="28"/>
+          <w:lang w:val="sr-Cyrl-RS"/>
+        </w:rPr>
+        <w:t>.</w:t>
+      </w:r>
+      <w:r>
+        <w:rPr>
+          <w:sz w:val="28"/>
+          <w:szCs w:val="28"/>
+          <w:lang w:val="sr-Cyrl-RS"/>
+        </w:rPr>
+        <w:t xml:space="preserve"> </w:t>
+      </w:r>
+      <w:r>
+        <w:rPr>
+          <w:sz w:val="28"/>
+          <w:szCs w:val="28"/>
+          <w:lang w:val="sr-Cyrl-RS"/>
+        </w:rPr>
+        <w:t xml:space="preserve">У случају да је игра у току, играч мора да сачека да се игра заврши. Корисник може својевољно изаћи из </w:t>
+      </w:r>
+      <w:r>
+        <w:rPr>
+          <w:sz w:val="28"/>
+          <w:szCs w:val="28"/>
+        </w:rPr>
+        <w:t>lobby-a</w:t>
+      </w:r>
+      <w:r>
+        <w:rPr>
+          <w:sz w:val="28"/>
+          <w:szCs w:val="28"/>
+          <w:lang w:val="sr-Cyrl-RS"/>
+        </w:rPr>
+        <w:t>.</w:t>
+      </w:r>
+      <w:r>
+        <w:rPr>
+          <w:sz w:val="28"/>
+          <w:szCs w:val="28"/>
+        </w:rPr>
+        <w:t xml:space="preserve"> A</w:t>
+      </w:r>
+      <w:r>
+        <w:rPr>
+          <w:sz w:val="28"/>
+          <w:szCs w:val="28"/>
+          <w:lang w:val="sr-Cyrl-RS"/>
+        </w:rPr>
+        <w:t xml:space="preserve">ко домаћин изађе из </w:t>
+      </w:r>
+      <w:r>
+        <w:rPr>
+          <w:sz w:val="28"/>
+          <w:szCs w:val="28"/>
+        </w:rPr>
+        <w:t>lobby-</w:t>
+      </w:r>
+      <w:r>
+        <w:rPr>
+          <w:sz w:val="28"/>
+          <w:szCs w:val="28"/>
+          <w:lang w:val="sr-Cyrl-RS"/>
+        </w:rPr>
+        <w:t xml:space="preserve">а, </w:t>
+      </w:r>
+      <w:r>
+        <w:rPr>
+          <w:sz w:val="28"/>
+          <w:szCs w:val="28"/>
+        </w:rPr>
+        <w:t xml:space="preserve">lobby </w:t>
+      </w:r>
+      <w:r>
+        <w:rPr>
+          <w:sz w:val="28"/>
+          <w:szCs w:val="28"/>
+          <w:lang w:val="sr-Cyrl-RS"/>
+        </w:rPr>
+        <w:t>се уништава.</w:t>
+      </w:r>
+    </w:p>
+    <w:p>
+      <w:pPr>
+        <w:rPr>
+          <w:lang w:val="sr-Cyrl-RS"/>
+        </w:rPr>
+      </w:pPr>
+    </w:p>
+    <w:p>
+      <w:pPr>
+        <w:pStyle w:val="Heading2"/>
+        <w:rPr>
+          <w:lang w:val="sr-Cyrl-RS"/>
+        </w:rPr>
+      </w:pPr>
+      <w:bookmarkStart w:id="24" w:name="_Toc36574281"/>
+      <w:r>
+        <w:rPr>
+          <w:lang w:val="sr-Cyrl-RS"/>
+        </w:rPr>
+        <w:t>5.12. Дељење шпилова</w:t>
+      </w:r>
       <w:bookmarkEnd w:id="24"/>
-    </w:p>
-    <w:p>
-      <w:pPr>
-        <w:ind w:left="720" w:firstLine="720"/>
-        <w:rPr>
-          <w:sz w:val="28"/>
-          <w:szCs w:val="28"/>
-          <w:lang w:val="sr-Cyrl-RS"/>
-        </w:rPr>
-      </w:pPr>
-      <w:r>
-        <w:rPr>
-          <w:sz w:val="28"/>
-          <w:szCs w:val="28"/>
-          <w:lang w:val="sr-Cyrl-RS"/>
-        </w:rPr>
-        <w:t xml:space="preserve">Домаћин </w:t>
-      </w:r>
-      <w:r>
-        <w:rPr>
-          <w:sz w:val="28"/>
-          <w:szCs w:val="28"/>
-        </w:rPr>
-        <w:t>lobby-</w:t>
-      </w:r>
-      <w:r>
-        <w:rPr>
-          <w:sz w:val="28"/>
-          <w:szCs w:val="28"/>
-          <w:lang w:val="sr-Cyrl-RS"/>
-        </w:rPr>
-        <w:t xml:space="preserve">а може покренути игру за све играче у </w:t>
-      </w:r>
-      <w:r>
-        <w:rPr>
-          <w:sz w:val="28"/>
-          <w:szCs w:val="28"/>
-        </w:rPr>
-        <w:t>lobby-u</w:t>
-      </w:r>
-      <w:r>
-        <w:rPr>
-          <w:sz w:val="28"/>
-          <w:szCs w:val="28"/>
-          <w:lang w:val="sr-Cyrl-RS"/>
-        </w:rPr>
-        <w:t>.</w:t>
-      </w:r>
-      <w:r>
-        <w:rPr>
-          <w:sz w:val="28"/>
-          <w:szCs w:val="28"/>
-          <w:lang w:val="sr-Cyrl-RS"/>
-        </w:rPr>
-        <w:t xml:space="preserve"> </w:t>
-      </w:r>
-      <w:r>
-        <w:rPr>
-          <w:sz w:val="28"/>
-          <w:szCs w:val="28"/>
-          <w:lang w:val="sr-Cyrl-RS"/>
-        </w:rPr>
-        <w:t xml:space="preserve">У случају да је игра у току, играч мора да сачека да се игра заврши. Корисник може својевољно изаћи из </w:t>
-      </w:r>
-      <w:r>
-        <w:rPr>
-          <w:sz w:val="28"/>
-          <w:szCs w:val="28"/>
-        </w:rPr>
-        <w:t>lobby-a</w:t>
-      </w:r>
-      <w:r>
-        <w:rPr>
-          <w:sz w:val="28"/>
-          <w:szCs w:val="28"/>
-          <w:lang w:val="sr-Cyrl-RS"/>
-        </w:rPr>
-        <w:t>.</w:t>
-      </w:r>
-      <w:r>
-        <w:rPr>
-          <w:sz w:val="28"/>
-          <w:szCs w:val="28"/>
-        </w:rPr>
-        <w:t xml:space="preserve"> A</w:t>
-      </w:r>
-      <w:r>
-        <w:rPr>
-          <w:sz w:val="28"/>
-          <w:szCs w:val="28"/>
-          <w:lang w:val="sr-Cyrl-RS"/>
-        </w:rPr>
-        <w:t xml:space="preserve">ко домаћин изађе из </w:t>
-      </w:r>
-      <w:r>
-        <w:rPr>
-          <w:sz w:val="28"/>
-          <w:szCs w:val="28"/>
-        </w:rPr>
-        <w:t>lobby-</w:t>
-      </w:r>
-      <w:r>
-        <w:rPr>
-          <w:sz w:val="28"/>
-          <w:szCs w:val="28"/>
-          <w:lang w:val="sr-Cyrl-RS"/>
-        </w:rPr>
-        <w:t xml:space="preserve">а, </w:t>
-      </w:r>
-      <w:r>
-        <w:rPr>
-          <w:sz w:val="28"/>
-          <w:szCs w:val="28"/>
-        </w:rPr>
-        <w:t xml:space="preserve">lobby </w:t>
-      </w:r>
-      <w:r>
-        <w:rPr>
-          <w:sz w:val="28"/>
-          <w:szCs w:val="28"/>
-          <w:lang w:val="sr-Cyrl-RS"/>
-        </w:rPr>
-        <w:t>се уништава.</w:t>
-      </w:r>
-    </w:p>
-    <w:p>
-      <w:pPr>
-        <w:rPr>
-          <w:lang w:val="sr-Cyrl-RS"/>
-        </w:rPr>
-      </w:pPr>
-    </w:p>
-    <w:p>
-      <w:pPr>
-        <w:pStyle w:val="Heading2"/>
-        <w:rPr>
-          <w:lang w:val="sr-Cyrl-RS"/>
-        </w:rPr>
-      </w:pPr>
-      <w:bookmarkStart w:id="25" w:name="_Toc36574281"/>
-      <w:r>
-        <w:rPr>
-          <w:lang w:val="sr-Cyrl-RS"/>
-        </w:rPr>
-        <w:t>5.12. Дељење шпилова</w:t>
-      </w:r>
-      <w:bookmarkEnd w:id="25"/>
     </w:p>
     <w:p>
       <w:pPr>
@@ -6334,13 +6592,54 @@
           <w:lang w:val="sr-Cyrl-RS"/>
         </w:rPr>
       </w:pPr>
-      <w:bookmarkStart w:id="26" w:name="_Toc36574282"/>
+      <w:bookmarkStart w:id="25" w:name="_Toc36574282"/>
       <w:r>
         <w:rPr>
           <w:lang w:val="sr-Cyrl-RS"/>
         </w:rPr>
         <w:t>5.13. Регистровање администратора</w:t>
       </w:r>
+      <w:bookmarkEnd w:id="25"/>
+    </w:p>
+    <w:p>
+      <w:pPr>
+        <w:ind w:left="720" w:firstLine="720"/>
+        <w:rPr>
+          <w:sz w:val="28"/>
+          <w:szCs w:val="28"/>
+          <w:lang w:val="sr-Cyrl-RS"/>
+        </w:rPr>
+      </w:pPr>
+      <w:r>
+        <w:rPr>
+          <w:sz w:val="28"/>
+          <w:szCs w:val="28"/>
+          <w:lang w:val="sr-Cyrl-RS"/>
+        </w:rPr>
+        <w:t>Администратор може неког регистрованог корисника да региструје за администратора.</w:t>
+      </w:r>
+    </w:p>
+    <w:p>
+      <w:pPr>
+        <w:rPr>
+          <w:lang w:val="sr-Cyrl-RS"/>
+        </w:rPr>
+      </w:pPr>
+    </w:p>
+    <w:p>
+      <w:pPr>
+        <w:pStyle w:val="Heading2"/>
+        <w:rPr>
+          <w:lang w:val="sr-Cyrl-RS"/>
+        </w:rPr>
+      </w:pPr>
+      <w:bookmarkStart w:id="26" w:name="_Toc36574283"/>
+      <w:r>
+        <w:rPr>
+          <w:lang w:val="sr-Cyrl-RS"/>
+        </w:rPr>
+        <w:t>5.14. Постављање истакнутих шпилова</w:t>
+      </w:r>
       <w:bookmarkEnd w:id="26"/>
     </w:p>
     <w:p>
@@ -6358,12 +6657,15 @@
           <w:szCs w:val="28"/>
           <w:lang w:val="sr-Cyrl-RS"/>
         </w:rPr>
-        <w:t>Администратор може неког регистрованог корисника да региструје за администратора.</w:t>
-      </w:r>
-    </w:p>
-    <w:p>
-      <w:pPr>
-        <w:rPr>
+        <w:t>Администратор може да поставља специфичне шпилове на каталог истакнутих шпилова видљив свакоме за прикључивање. Такође може да уклони специфичне шпилове из истог каталога.</w:t>
+      </w:r>
+    </w:p>
+    <w:p>
+      <w:pPr>
+        <w:ind w:left="720" w:firstLine="720"/>
+        <w:rPr>
+          <w:sz w:val="28"/>
+          <w:szCs w:val="28"/>
           <w:lang w:val="sr-Cyrl-RS"/>
         </w:rPr>
       </w:pPr>
@@ -6375,12 +6677,21 @@
           <w:lang w:val="sr-Cyrl-RS"/>
         </w:rPr>
       </w:pPr>
-      <w:bookmarkStart w:id="27" w:name="_Toc36574283"/>
-      <w:r>
-        <w:rPr>
-          <w:lang w:val="sr-Cyrl-RS"/>
-        </w:rPr>
-        <w:t>5.14. Постављање истакнутих шпилова</w:t>
+      <w:bookmarkStart w:id="27" w:name="_Toc36574284"/>
+      <w:r>
+        <w:rPr>
+          <w:lang w:val="sr-Cyrl-RS"/>
+        </w:rPr>
+        <w:t>5.1</w:t>
+      </w:r>
+      <w:r>
+        <w:t>5</w:t>
+      </w:r>
+      <w:r>
+        <w:rPr>
+          <w:lang w:val="sr-Cyrl-RS"/>
+        </w:rPr>
+        <w:t>. Налог</w:t>
       </w:r>
       <w:bookmarkEnd w:id="27"/>
     </w:p>
@@ -6399,69 +6710,34 @@
           <w:szCs w:val="28"/>
           <w:lang w:val="sr-Cyrl-RS"/>
         </w:rPr>
-        <w:t>Администратор може да поставља специфичне шпилове на каталог истакнутих шпилова видљив свакоме за прикључивање. Такође може да уклони специфичне шпилове из истог каталога.</w:t>
-      </w:r>
-    </w:p>
-    <w:p>
-      <w:pPr>
-        <w:ind w:left="720" w:firstLine="720"/>
-        <w:rPr>
-          <w:sz w:val="28"/>
-          <w:szCs w:val="28"/>
-          <w:lang w:val="sr-Cyrl-RS"/>
-        </w:rPr>
-      </w:pPr>
-    </w:p>
-    <w:p>
-      <w:pPr>
-        <w:pStyle w:val="Heading2"/>
-        <w:rPr>
-          <w:lang w:val="sr-Cyrl-RS"/>
-        </w:rPr>
-      </w:pPr>
-      <w:bookmarkStart w:id="28" w:name="_Toc36574284"/>
-      <w:r>
-        <w:rPr>
-          <w:lang w:val="sr-Cyrl-RS"/>
-        </w:rPr>
-        <w:t>5.1</w:t>
-      </w:r>
-      <w:r>
-        <w:t>5</w:t>
-      </w:r>
-      <w:r>
-        <w:rPr>
-          <w:lang w:val="sr-Cyrl-RS"/>
-        </w:rPr>
-        <w:t>. Налог</w:t>
-      </w:r>
+        <w:t>Сви корисници могу да користе функционалност налога, али нису све опције налога свакој категорији корисника доступне.</w:t>
+      </w:r>
+      <w:r>
+        <w:rPr>
+          <w:sz w:val="28"/>
+          <w:szCs w:val="28"/>
+          <w:lang w:val="sr-Cyrl-RS"/>
+        </w:rPr>
+        <w:t xml:space="preserve"> У даљем опису ове функционалности наведено је које су опције којој категорији </w:t>
+      </w:r>
+      <w:r>
+        <w:rPr>
+          <w:sz w:val="28"/>
+          <w:szCs w:val="28"/>
+          <w:lang w:val="sr-Cyrl-RS"/>
+        </w:rPr>
+        <w:lastRenderedPageBreak/>
+        <w:t xml:space="preserve">корисника доступне. </w:t>
+      </w:r>
+      <w:bookmarkStart w:id="28" w:name="_GoBack"/>
       <w:bookmarkEnd w:id="28"/>
-    </w:p>
-    <w:p>
-      <w:pPr>
-        <w:ind w:left="720" w:firstLine="720"/>
-        <w:rPr>
-          <w:sz w:val="28"/>
-          <w:szCs w:val="28"/>
-          <w:lang w:val="sr-Cyrl-RS"/>
-        </w:rPr>
-      </w:pPr>
-      <w:r>
-        <w:rPr>
-          <w:sz w:val="28"/>
-          <w:szCs w:val="28"/>
-          <w:lang w:val="sr-Cyrl-RS"/>
-        </w:rPr>
-        <w:t xml:space="preserve">Сви корисници могу да користе функционалност налога, али нису све опције налога свакој категорији корисника доступне. Функционалност налога служи за навигацију на сајту. Приступање </w:t>
-      </w:r>
-      <w:r>
-        <w:rPr>
-          <w:sz w:val="28"/>
-          <w:szCs w:val="28"/>
-          <w:lang w:val="sr-Cyrl-RS"/>
-        </w:rPr>
-        <w:lastRenderedPageBreak/>
-        <w:t xml:space="preserve">налогу омогућено је кликом на дугме у горњем десном ћошку (постоји на свим другим приказима екрана осим за игру, </w:t>
+      <w:r>
+        <w:rPr>
+          <w:sz w:val="28"/>
+          <w:szCs w:val="28"/>
+          <w:lang w:val="sr-Cyrl-RS"/>
+        </w:rPr>
+        <w:t xml:space="preserve">Функционалност налога служи за навигацију на сајту. Приступање налогу омогућено је кликом на дугме у горњем десном ћошку (постоји на свим другим приказима екрана осим за игру, </w:t>
       </w:r>
       <w:r>
         <w:rPr>

</xml_diff>

<commit_message>
Manje izmene Opisa sistema u Projektnom Zadatku
</commit_message>
<xml_diff>
--- a/Faza 3/Projektni zadatak/TEAM DOGS - Projektni Zadatak.docx
+++ b/Faza 3/Projektni zadatak/TEAM DOGS - Projektni Zadatak.docx
@@ -4592,6 +4592,14 @@
         </w:rPr>
         <w:t>Корисници могу да изаберу стандардна правила, али имају и могућност да игру персонализују, као и да сачувају своје шпилове на налогу.</w:t>
       </w:r>
+      <w:r>
+        <w:rPr>
+          <w:sz w:val="28"/>
+          <w:szCs w:val="28"/>
+          <w:lang w:val="sr-Cyrl-RS"/>
+        </w:rPr>
+        <w:t xml:space="preserve"> Тим сачуваним шпиловима могу да приступе преко опције функционалности Налог.</w:t>
+      </w:r>
     </w:p>
     <w:p>
       <w:pPr>
@@ -4664,17 +4672,78 @@
           <w:szCs w:val="28"/>
           <w:lang w:val="sr-Cyrl-RS"/>
         </w:rPr>
-        <w:t>Сви шпилови које су корисници претходно сачували могу изабрати и други корисници на основу описа и оцена.</w:t>
-      </w:r>
-    </w:p>
-    <w:p>
-      <w:pPr>
-        <w:rPr>
-          <w:lang w:val="sr-Cyrl-RS"/>
-        </w:rPr>
-      </w:pPr>
-      <w:r>
-        <w:rPr>
+        <w:t xml:space="preserve">Сви шпилови које су корисници претходно сачували </w:t>
+      </w:r>
+      <w:r>
+        <w:rPr>
+          <w:sz w:val="28"/>
+          <w:szCs w:val="28"/>
+          <w:lang w:val="sr-Cyrl-RS"/>
+        </w:rPr>
+        <w:t xml:space="preserve">налазе се </w:t>
+      </w:r>
+      <w:r>
+        <w:rPr>
+          <w:sz w:val="28"/>
+          <w:szCs w:val="28"/>
+          <w:lang w:val="sr-Cyrl-RS"/>
+        </w:rPr>
+        <w:t xml:space="preserve">и </w:t>
+      </w:r>
+      <w:bookmarkStart w:id="5" w:name="_GoBack"/>
+      <w:bookmarkEnd w:id="5"/>
+      <w:r>
+        <w:rPr>
+          <w:sz w:val="28"/>
+          <w:szCs w:val="28"/>
+          <w:lang w:val="sr-Cyrl-RS"/>
+        </w:rPr>
+        <w:t xml:space="preserve">у листи свих сачуваних корисничких шпилова и </w:t>
+      </w:r>
+      <w:r>
+        <w:rPr>
+          <w:sz w:val="28"/>
+          <w:szCs w:val="28"/>
+          <w:lang w:val="sr-Cyrl-RS"/>
+        </w:rPr>
+        <w:t xml:space="preserve">могу </w:t>
+      </w:r>
+      <w:r>
+        <w:rPr>
+          <w:sz w:val="28"/>
+          <w:szCs w:val="28"/>
+          <w:lang w:val="sr-Cyrl-RS"/>
+        </w:rPr>
+        <w:t xml:space="preserve">их </w:t>
+      </w:r>
+      <w:r>
+        <w:rPr>
+          <w:sz w:val="28"/>
+          <w:szCs w:val="28"/>
+          <w:lang w:val="sr-Cyrl-RS"/>
+        </w:rPr>
+        <w:t>изабрати и други корисници на основу описа и оцена</w:t>
+      </w:r>
+      <w:r>
+        <w:rPr>
+          <w:sz w:val="28"/>
+          <w:szCs w:val="28"/>
+          <w:lang w:val="sr-Cyrl-RS"/>
+        </w:rPr>
+        <w:t>, преко опције функционалности Налог</w:t>
+      </w:r>
+      <w:r>
+        <w:rPr>
+          <w:sz w:val="28"/>
+          <w:szCs w:val="28"/>
+          <w:lang w:val="sr-Cyrl-RS"/>
+        </w:rPr>
+        <w:t>.</w:t>
+      </w:r>
+      <w:r>
+        <w:rPr>
+          <w:sz w:val="28"/>
+          <w:szCs w:val="28"/>
           <w:lang w:val="sr-Cyrl-RS"/>
         </w:rPr>
         <w:t xml:space="preserve"> </w:t>
@@ -4682,566 +4751,336 @@
     </w:p>
     <w:p>
       <w:pPr>
+        <w:rPr>
+          <w:lang w:val="sr-Cyrl-RS"/>
+        </w:rPr>
+      </w:pPr>
+      <w:r>
+        <w:rPr>
+          <w:lang w:val="sr-Cyrl-RS"/>
+        </w:rPr>
+        <w:lastRenderedPageBreak/>
+        <w:t xml:space="preserve"> </w:t>
+      </w:r>
+    </w:p>
+    <w:p>
+      <w:pPr>
         <w:pStyle w:val="Heading1"/>
         <w:rPr>
           <w:lang w:val="sr-Cyrl-RS"/>
         </w:rPr>
       </w:pPr>
-      <w:bookmarkStart w:id="5" w:name="_Toc36574262"/>
-      <w:r>
+      <w:bookmarkStart w:id="6" w:name="_Toc36574262"/>
+      <w:r>
+        <w:t xml:space="preserve">3 </w:t>
+      </w:r>
+      <w:r>
+        <w:rPr>
+          <w:lang w:val="sr-Cyrl-RS"/>
+        </w:rPr>
+        <w:t>Категорије корисника</w:t>
+      </w:r>
+      <w:bookmarkEnd w:id="6"/>
+    </w:p>
+    <w:p>
+      <w:pPr>
+        <w:ind w:left="720"/>
+        <w:rPr>
+          <w:sz w:val="28"/>
+          <w:szCs w:val="28"/>
+        </w:rPr>
+      </w:pPr>
+      <w:r>
+        <w:rPr>
+          <w:sz w:val="28"/>
+          <w:szCs w:val="28"/>
+          <w:lang w:val="sr-Cyrl-RS"/>
+        </w:rPr>
+        <w:t xml:space="preserve">Разликујемо следеће категорије корисника: </w:t>
+      </w:r>
+      <w:r>
+        <w:rPr>
+          <w:sz w:val="28"/>
+          <w:szCs w:val="28"/>
+        </w:rPr>
+        <w:t>Гост, Регистровани корисник и Администратор.</w:t>
+      </w:r>
+    </w:p>
+    <w:p>
+      <w:pPr>
+        <w:ind w:left="720"/>
+        <w:rPr>
+          <w:sz w:val="28"/>
+          <w:szCs w:val="28"/>
+          <w:lang w:val="sr-Latn-RS"/>
+        </w:rPr>
+      </w:pPr>
+    </w:p>
+    <w:p>
+      <w:pPr>
+        <w:pStyle w:val="Heading2"/>
+        <w:rPr>
+          <w:lang w:val="sr-Cyrl-RS"/>
+        </w:rPr>
+      </w:pPr>
+      <w:bookmarkStart w:id="7" w:name="_Toc36574263"/>
+      <w:r>
+        <w:rPr>
+          <w:lang w:val="sr-Cyrl-RS"/>
+        </w:rPr>
+        <w:t>3.1. Гост</w:t>
+      </w:r>
+      <w:bookmarkEnd w:id="7"/>
+    </w:p>
+    <w:p>
+      <w:pPr>
+        <w:ind w:left="720" w:firstLine="720"/>
+        <w:rPr>
+          <w:sz w:val="28"/>
+          <w:szCs w:val="28"/>
+          <w:lang w:val="sr-Cyrl-RS"/>
+        </w:rPr>
+      </w:pPr>
+      <w:r>
+        <w:rPr>
+          <w:sz w:val="28"/>
+          <w:szCs w:val="28"/>
+          <w:lang w:val="sr-Cyrl-RS"/>
+        </w:rPr>
+        <w:t>Има приступ већини функционалности сајта. Може да игра игре различитих правила и да прави своја правила, али не може да их чува.</w:t>
+      </w:r>
+    </w:p>
+    <w:p>
+      <w:pPr>
+        <w:rPr>
+          <w:lang w:val="sr-Cyrl-RS"/>
+        </w:rPr>
+      </w:pPr>
+    </w:p>
+    <w:p>
+      <w:pPr>
+        <w:pStyle w:val="Heading2"/>
+        <w:rPr>
+          <w:lang w:val="sr-Cyrl-RS"/>
+        </w:rPr>
+      </w:pPr>
+      <w:bookmarkStart w:id="8" w:name="_Toc36574264"/>
+      <w:r>
+        <w:rPr>
+          <w:lang w:val="sr-Cyrl-RS"/>
+        </w:rPr>
+        <w:t>3.2. Регистровани корисник</w:t>
+      </w:r>
+      <w:bookmarkEnd w:id="8"/>
+    </w:p>
+    <w:p>
+      <w:pPr>
+        <w:ind w:left="720" w:firstLine="720"/>
+        <w:rPr>
+          <w:sz w:val="28"/>
+          <w:szCs w:val="28"/>
+          <w:lang w:val="sr-Cyrl-RS"/>
+        </w:rPr>
+      </w:pPr>
+      <w:r>
+        <w:rPr>
+          <w:sz w:val="28"/>
+          <w:szCs w:val="28"/>
+          <w:lang w:val="sr-Cyrl-RS"/>
+        </w:rPr>
+        <w:t>Регистровани корисник се логује уз помоћ свог имена и лозинке. Док је улогован корисник може да чува шпилове које је направио он или било који други корисник. Може и да прегледа своје сачуване шпилове.</w:t>
+      </w:r>
+    </w:p>
+    <w:p>
+      <w:pPr>
+        <w:rPr>
+          <w:lang w:val="sr-Cyrl-RS"/>
+        </w:rPr>
+      </w:pPr>
+    </w:p>
+    <w:p>
+      <w:pPr>
+        <w:pStyle w:val="Heading2"/>
+        <w:rPr>
+          <w:lang w:val="sr-Cyrl-RS"/>
+        </w:rPr>
+      </w:pPr>
+      <w:bookmarkStart w:id="9" w:name="_Toc36574265"/>
+      <w:r>
+        <w:rPr>
+          <w:lang w:val="sr-Cyrl-RS"/>
+        </w:rPr>
+        <w:t>3.3.  Администратор</w:t>
+      </w:r>
+      <w:bookmarkEnd w:id="9"/>
+    </w:p>
+    <w:p>
+      <w:pPr>
+        <w:ind w:left="720" w:firstLine="720"/>
+        <w:rPr>
+          <w:sz w:val="28"/>
+          <w:szCs w:val="28"/>
+          <w:lang w:val="sr-Latn-RS"/>
+        </w:rPr>
+      </w:pPr>
+      <w:r>
+        <w:rPr>
+          <w:sz w:val="28"/>
+          <w:szCs w:val="28"/>
+          <w:lang w:val="sr-Cyrl-RS"/>
+        </w:rPr>
+        <w:t xml:space="preserve">Администратор се логује </w:t>
+      </w:r>
+      <w:r>
+        <w:rPr>
+          <w:sz w:val="28"/>
+          <w:szCs w:val="28"/>
+          <w:lang w:val="sr-Cyrl-RS"/>
+        </w:rPr>
+        <w:t xml:space="preserve">исто </w:t>
+      </w:r>
+      <w:r>
+        <w:rPr>
+          <w:sz w:val="28"/>
+          <w:szCs w:val="28"/>
+          <w:lang w:val="sr-Cyrl-RS"/>
+        </w:rPr>
+        <w:t>као</w:t>
+      </w:r>
+      <w:r>
+        <w:rPr>
+          <w:sz w:val="28"/>
+          <w:szCs w:val="28"/>
+          <w:lang w:val="sr-Cyrl-RS"/>
+        </w:rPr>
+        <w:t xml:space="preserve"> и</w:t>
+      </w:r>
+      <w:r>
+        <w:rPr>
+          <w:sz w:val="28"/>
+          <w:szCs w:val="28"/>
+          <w:lang w:val="sr-Cyrl-RS"/>
+        </w:rPr>
+        <w:t xml:space="preserve"> Регистровани корисник. Администратор има могућност да поставља истакнуте шпилове кој</w:t>
+      </w:r>
+      <w:r>
+        <w:rPr>
+          <w:sz w:val="28"/>
+          <w:szCs w:val="28"/>
+          <w:lang w:val="sr-Cyrl-RS"/>
+        </w:rPr>
+        <w:t xml:space="preserve">е </w:t>
+      </w:r>
+      <w:r>
+        <w:rPr>
+          <w:sz w:val="28"/>
+          <w:szCs w:val="28"/>
+          <w:lang w:val="sr-Cyrl-RS"/>
+        </w:rPr>
+        <w:t>корисници могу да користе за играње, као и да региструју друге администраторе.</w:t>
+      </w:r>
+    </w:p>
+    <w:p>
+      <w:pPr>
+        <w:pStyle w:val="Heading1"/>
+        <w:rPr>
+          <w:lang w:val="sr-Cyrl-RS"/>
+        </w:rPr>
+      </w:pPr>
+      <w:bookmarkStart w:id="10" w:name="_Toc36574266"/>
+      <w:r>
+        <w:t xml:space="preserve">4 </w:t>
+      </w:r>
+      <w:r>
+        <w:rPr>
+          <w:lang w:val="sr-Cyrl-RS"/>
+        </w:rPr>
+        <w:t>Опис производа</w:t>
+      </w:r>
+      <w:bookmarkEnd w:id="10"/>
+    </w:p>
+    <w:p>
+      <w:pPr>
+        <w:ind w:left="720" w:firstLine="720"/>
+        <w:rPr>
+          <w:sz w:val="28"/>
+          <w:szCs w:val="28"/>
+        </w:rPr>
+      </w:pPr>
+      <w:r>
+        <w:rPr>
+          <w:sz w:val="28"/>
+          <w:szCs w:val="28"/>
+        </w:rPr>
+        <w:t>У овом одељку се даје преглед система и карактеристка које се нуде његовим корисницима</w:t>
+      </w:r>
+      <w:r>
+        <w:rPr>
+          <w:sz w:val="28"/>
+          <w:szCs w:val="28"/>
+          <w:lang w:val="sr-Cyrl-RS"/>
+        </w:rPr>
+        <w:t>.</w:t>
+      </w:r>
+    </w:p>
+    <w:p>
+      <w:pPr>
+        <w:pStyle w:val="Heading2"/>
+        <w:rPr>
+          <w:lang w:val="sr-Cyrl-RS"/>
+        </w:rPr>
+      </w:pPr>
+      <w:bookmarkStart w:id="11" w:name="_Toc36574267"/>
+      <w:r>
+        <w:rPr>
+          <w:lang w:val="sr-Cyrl-RS"/>
+        </w:rPr>
+        <w:t>4.1. Преглед архитектуре система</w:t>
+      </w:r>
+      <w:bookmarkEnd w:id="11"/>
+    </w:p>
+    <w:p>
+      <w:pPr>
+        <w:ind w:left="720" w:firstLine="720"/>
+        <w:rPr>
+          <w:sz w:val="28"/>
+          <w:szCs w:val="28"/>
+          <w:lang w:val="sr-Cyrl-RS"/>
+        </w:rPr>
+      </w:pPr>
+      <w:r>
+        <w:rPr>
+          <w:sz w:val="28"/>
+          <w:szCs w:val="28"/>
+          <w:lang w:val="sr-Cyrl-RS"/>
+        </w:rPr>
+        <w:t xml:space="preserve">Три приступа: као Гост, као Регистровани Корисник и као </w:t>
+      </w:r>
+      <w:r>
+        <w:rPr>
+          <w:sz w:val="28"/>
+          <w:szCs w:val="28"/>
+          <w:lang w:val="hr-HR"/>
+        </w:rPr>
+        <w:t>Администратор</w:t>
+      </w:r>
+      <w:r>
+        <w:rPr>
+          <w:sz w:val="28"/>
+          <w:szCs w:val="28"/>
+          <w:lang w:val="sr-Cyrl-RS"/>
+        </w:rPr>
+        <w:t xml:space="preserve">. Под системом би се подразумевао сајт, који је на </w:t>
+      </w:r>
+      <w:r>
+        <w:rPr>
+          <w:sz w:val="28"/>
+          <w:szCs w:val="28"/>
+          <w:lang w:val="sr-Cyrl-RS"/>
+        </w:rPr>
         <w:lastRenderedPageBreak/>
-        <w:t xml:space="preserve">3 </w:t>
-      </w:r>
-      <w:r>
-        <w:rPr>
-          <w:lang w:val="sr-Cyrl-RS"/>
-        </w:rPr>
-        <w:t>Категорије корисника</w:t>
-      </w:r>
-      <w:bookmarkEnd w:id="5"/>
-    </w:p>
-    <w:p>
-      <w:pPr>
-        <w:ind w:left="720"/>
-        <w:rPr>
-          <w:sz w:val="28"/>
-          <w:szCs w:val="28"/>
-        </w:rPr>
-      </w:pPr>
-      <w:r>
-        <w:rPr>
-          <w:sz w:val="28"/>
-          <w:szCs w:val="28"/>
-          <w:lang w:val="sr-Cyrl-RS"/>
-        </w:rPr>
-        <w:t xml:space="preserve">Разликујемо следеће категорије корисника: </w:t>
-      </w:r>
-      <w:proofErr w:type="spellStart"/>
-      <w:r>
-        <w:rPr>
-          <w:sz w:val="28"/>
-          <w:szCs w:val="28"/>
-        </w:rPr>
-        <w:t>Гост</w:t>
-      </w:r>
-      <w:proofErr w:type="spellEnd"/>
-      <w:r>
-        <w:rPr>
-          <w:sz w:val="28"/>
-          <w:szCs w:val="28"/>
-        </w:rPr>
-        <w:t xml:space="preserve">, </w:t>
-      </w:r>
-      <w:proofErr w:type="spellStart"/>
-      <w:r>
-        <w:rPr>
-          <w:sz w:val="28"/>
-          <w:szCs w:val="28"/>
-        </w:rPr>
-        <w:t>Регистровани</w:t>
-      </w:r>
-      <w:proofErr w:type="spellEnd"/>
-      <w:r>
-        <w:rPr>
-          <w:sz w:val="28"/>
-          <w:szCs w:val="28"/>
-        </w:rPr>
-        <w:t xml:space="preserve"> </w:t>
-      </w:r>
-      <w:proofErr w:type="spellStart"/>
-      <w:r>
-        <w:rPr>
-          <w:sz w:val="28"/>
-          <w:szCs w:val="28"/>
-        </w:rPr>
-        <w:t>корисник</w:t>
-      </w:r>
-      <w:proofErr w:type="spellEnd"/>
-      <w:r>
-        <w:rPr>
-          <w:sz w:val="28"/>
-          <w:szCs w:val="28"/>
-        </w:rPr>
-        <w:t xml:space="preserve"> и </w:t>
-      </w:r>
-      <w:proofErr w:type="spellStart"/>
-      <w:r>
-        <w:rPr>
-          <w:sz w:val="28"/>
-          <w:szCs w:val="28"/>
-        </w:rPr>
-        <w:t>Администратор</w:t>
-      </w:r>
-      <w:proofErr w:type="spellEnd"/>
-      <w:r>
-        <w:rPr>
-          <w:sz w:val="28"/>
-          <w:szCs w:val="28"/>
-        </w:rPr>
-        <w:t>.</w:t>
-      </w:r>
-    </w:p>
-    <w:p>
-      <w:pPr>
-        <w:ind w:left="720"/>
-        <w:rPr>
-          <w:sz w:val="28"/>
-          <w:szCs w:val="28"/>
-          <w:lang w:val="sr-Latn-RS"/>
-        </w:rPr>
-      </w:pPr>
-    </w:p>
-    <w:p>
-      <w:pPr>
-        <w:pStyle w:val="Heading2"/>
-        <w:rPr>
-          <w:lang w:val="sr-Cyrl-RS"/>
-        </w:rPr>
-      </w:pPr>
-      <w:bookmarkStart w:id="6" w:name="_Toc36574263"/>
-      <w:r>
-        <w:rPr>
-          <w:lang w:val="sr-Cyrl-RS"/>
-        </w:rPr>
-        <w:t>3.1. Гост</w:t>
-      </w:r>
-      <w:bookmarkEnd w:id="6"/>
-    </w:p>
-    <w:p>
-      <w:pPr>
-        <w:ind w:left="720" w:firstLine="720"/>
-        <w:rPr>
-          <w:sz w:val="28"/>
-          <w:szCs w:val="28"/>
-          <w:lang w:val="sr-Cyrl-RS"/>
-        </w:rPr>
-      </w:pPr>
-      <w:r>
-        <w:rPr>
-          <w:sz w:val="28"/>
-          <w:szCs w:val="28"/>
-          <w:lang w:val="sr-Cyrl-RS"/>
-        </w:rPr>
-        <w:t>Има приступ већини функционалности сајта. Може да игра игре различитих правила и да прави своја правила, али не може да их чува.</w:t>
-      </w:r>
-    </w:p>
-    <w:p>
-      <w:pPr>
-        <w:rPr>
-          <w:lang w:val="sr-Cyrl-RS"/>
-        </w:rPr>
-      </w:pPr>
-    </w:p>
-    <w:p>
-      <w:pPr>
-        <w:pStyle w:val="Heading2"/>
-        <w:rPr>
-          <w:lang w:val="sr-Cyrl-RS"/>
-        </w:rPr>
-      </w:pPr>
-      <w:bookmarkStart w:id="7" w:name="_Toc36574264"/>
-      <w:r>
-        <w:rPr>
-          <w:lang w:val="sr-Cyrl-RS"/>
-        </w:rPr>
-        <w:t>3.2. Регистровани корисник</w:t>
-      </w:r>
-      <w:bookmarkEnd w:id="7"/>
-    </w:p>
-    <w:p>
-      <w:pPr>
-        <w:ind w:left="720" w:firstLine="720"/>
-        <w:rPr>
-          <w:sz w:val="28"/>
-          <w:szCs w:val="28"/>
-          <w:lang w:val="sr-Cyrl-RS"/>
-        </w:rPr>
-      </w:pPr>
-      <w:r>
-        <w:rPr>
-          <w:sz w:val="28"/>
-          <w:szCs w:val="28"/>
-          <w:lang w:val="sr-Cyrl-RS"/>
-        </w:rPr>
-        <w:t>Регистровани корисник се логује уз помоћ свог имена и лозинке. Док је улогован корисник може да чува шпилове које је направио он или било који други корисник. Може и да прегледа своје сачуване шпилове.</w:t>
-      </w:r>
-    </w:p>
-    <w:p>
-      <w:pPr>
-        <w:rPr>
-          <w:lang w:val="sr-Cyrl-RS"/>
-        </w:rPr>
-      </w:pPr>
-    </w:p>
-    <w:p>
-      <w:pPr>
-        <w:pStyle w:val="Heading2"/>
-        <w:rPr>
-          <w:lang w:val="sr-Cyrl-RS"/>
-        </w:rPr>
-      </w:pPr>
-      <w:bookmarkStart w:id="8" w:name="_Toc36574265"/>
-      <w:r>
-        <w:rPr>
-          <w:lang w:val="sr-Cyrl-RS"/>
-        </w:rPr>
-        <w:t>3.3.  Администратор</w:t>
-      </w:r>
-      <w:bookmarkEnd w:id="8"/>
-    </w:p>
-    <w:p>
-      <w:pPr>
-        <w:ind w:left="720" w:firstLine="720"/>
-        <w:rPr>
-          <w:sz w:val="28"/>
-          <w:szCs w:val="28"/>
-          <w:lang w:val="sr-Latn-RS"/>
-        </w:rPr>
-      </w:pPr>
-      <w:r>
-        <w:rPr>
-          <w:sz w:val="28"/>
-          <w:szCs w:val="28"/>
-          <w:lang w:val="sr-Cyrl-RS"/>
-        </w:rPr>
-        <w:t xml:space="preserve">Администратор се логује </w:t>
-      </w:r>
-      <w:r>
-        <w:rPr>
-          <w:sz w:val="28"/>
-          <w:szCs w:val="28"/>
-          <w:lang w:val="sr-Cyrl-RS"/>
-        </w:rPr>
-        <w:t xml:space="preserve">исто </w:t>
-      </w:r>
-      <w:r>
-        <w:rPr>
-          <w:sz w:val="28"/>
-          <w:szCs w:val="28"/>
-          <w:lang w:val="sr-Cyrl-RS"/>
-        </w:rPr>
-        <w:t>као</w:t>
-      </w:r>
-      <w:r>
-        <w:rPr>
-          <w:sz w:val="28"/>
-          <w:szCs w:val="28"/>
-          <w:lang w:val="sr-Cyrl-RS"/>
-        </w:rPr>
-        <w:t xml:space="preserve"> и</w:t>
-      </w:r>
-      <w:r>
-        <w:rPr>
-          <w:sz w:val="28"/>
-          <w:szCs w:val="28"/>
-          <w:lang w:val="sr-Cyrl-RS"/>
-        </w:rPr>
-        <w:t xml:space="preserve"> Регистровани корисник. Администратор има могућност да поставља истакнуте шпилове кој</w:t>
-      </w:r>
-      <w:r>
-        <w:rPr>
-          <w:sz w:val="28"/>
-          <w:szCs w:val="28"/>
-          <w:lang w:val="sr-Cyrl-RS"/>
-        </w:rPr>
-        <w:t xml:space="preserve">е </w:t>
-      </w:r>
-      <w:r>
-        <w:rPr>
-          <w:sz w:val="28"/>
-          <w:szCs w:val="28"/>
-          <w:lang w:val="sr-Cyrl-RS"/>
-        </w:rPr>
-        <w:t>корисници могу да користе за играње, као и да региструју друге администраторе.</w:t>
-      </w:r>
-    </w:p>
-    <w:p>
-      <w:pPr>
-        <w:pStyle w:val="Heading1"/>
-        <w:rPr>
-          <w:lang w:val="sr-Cyrl-RS"/>
-        </w:rPr>
-      </w:pPr>
-      <w:bookmarkStart w:id="9" w:name="_Toc36574266"/>
-      <w:r>
-        <w:t xml:space="preserve">4 </w:t>
-      </w:r>
-      <w:r>
-        <w:rPr>
-          <w:lang w:val="sr-Cyrl-RS"/>
-        </w:rPr>
-        <w:t>Опис производа</w:t>
-      </w:r>
-      <w:bookmarkEnd w:id="9"/>
-    </w:p>
-    <w:p>
-      <w:pPr>
-        <w:ind w:left="720" w:firstLine="720"/>
-        <w:rPr>
-          <w:sz w:val="28"/>
-          <w:szCs w:val="28"/>
-        </w:rPr>
-      </w:pPr>
-      <w:r>
-        <w:rPr>
-          <w:sz w:val="28"/>
-          <w:szCs w:val="28"/>
-        </w:rPr>
-        <w:t xml:space="preserve">У </w:t>
-      </w:r>
-      <w:proofErr w:type="spellStart"/>
-      <w:r>
-        <w:rPr>
-          <w:sz w:val="28"/>
-          <w:szCs w:val="28"/>
-        </w:rPr>
-        <w:t>овом</w:t>
-      </w:r>
-      <w:proofErr w:type="spellEnd"/>
-      <w:r>
-        <w:rPr>
-          <w:sz w:val="28"/>
-          <w:szCs w:val="28"/>
-        </w:rPr>
-        <w:t xml:space="preserve"> </w:t>
-      </w:r>
-      <w:proofErr w:type="spellStart"/>
-      <w:r>
-        <w:rPr>
-          <w:sz w:val="28"/>
-          <w:szCs w:val="28"/>
-        </w:rPr>
-        <w:t>одељку</w:t>
-      </w:r>
-      <w:proofErr w:type="spellEnd"/>
-      <w:r>
-        <w:rPr>
-          <w:sz w:val="28"/>
-          <w:szCs w:val="28"/>
-        </w:rPr>
-        <w:t xml:space="preserve"> </w:t>
-      </w:r>
-      <w:proofErr w:type="spellStart"/>
-      <w:r>
-        <w:rPr>
-          <w:sz w:val="28"/>
-          <w:szCs w:val="28"/>
-        </w:rPr>
-        <w:t>се</w:t>
-      </w:r>
-      <w:proofErr w:type="spellEnd"/>
-      <w:r>
-        <w:rPr>
-          <w:sz w:val="28"/>
-          <w:szCs w:val="28"/>
-        </w:rPr>
-        <w:t xml:space="preserve"> </w:t>
-      </w:r>
-      <w:proofErr w:type="spellStart"/>
-      <w:r>
-        <w:rPr>
-          <w:sz w:val="28"/>
-          <w:szCs w:val="28"/>
-        </w:rPr>
-        <w:t>даје</w:t>
-      </w:r>
-      <w:proofErr w:type="spellEnd"/>
-      <w:r>
-        <w:rPr>
-          <w:sz w:val="28"/>
-          <w:szCs w:val="28"/>
-        </w:rPr>
-        <w:t xml:space="preserve"> </w:t>
-      </w:r>
-      <w:proofErr w:type="spellStart"/>
-      <w:r>
-        <w:rPr>
-          <w:sz w:val="28"/>
-          <w:szCs w:val="28"/>
-        </w:rPr>
-        <w:t>преглед</w:t>
-      </w:r>
-      <w:proofErr w:type="spellEnd"/>
-      <w:r>
-        <w:rPr>
-          <w:sz w:val="28"/>
-          <w:szCs w:val="28"/>
-        </w:rPr>
-        <w:t xml:space="preserve"> </w:t>
-      </w:r>
-      <w:proofErr w:type="spellStart"/>
-      <w:r>
-        <w:rPr>
-          <w:sz w:val="28"/>
-          <w:szCs w:val="28"/>
-        </w:rPr>
-        <w:t>система</w:t>
-      </w:r>
-      <w:proofErr w:type="spellEnd"/>
-      <w:r>
-        <w:rPr>
-          <w:sz w:val="28"/>
-          <w:szCs w:val="28"/>
-        </w:rPr>
-        <w:t xml:space="preserve"> и </w:t>
-      </w:r>
-      <w:proofErr w:type="spellStart"/>
-      <w:r>
-        <w:rPr>
-          <w:sz w:val="28"/>
-          <w:szCs w:val="28"/>
-        </w:rPr>
-        <w:t>карактеристка</w:t>
-      </w:r>
-      <w:proofErr w:type="spellEnd"/>
-      <w:r>
-        <w:rPr>
-          <w:sz w:val="28"/>
-          <w:szCs w:val="28"/>
-        </w:rPr>
-        <w:t xml:space="preserve"> </w:t>
-      </w:r>
-      <w:proofErr w:type="spellStart"/>
-      <w:r>
-        <w:rPr>
-          <w:sz w:val="28"/>
-          <w:szCs w:val="28"/>
-        </w:rPr>
-        <w:t>које</w:t>
-      </w:r>
-      <w:proofErr w:type="spellEnd"/>
-      <w:r>
-        <w:rPr>
-          <w:sz w:val="28"/>
-          <w:szCs w:val="28"/>
-        </w:rPr>
-        <w:t xml:space="preserve"> </w:t>
-      </w:r>
-      <w:proofErr w:type="spellStart"/>
-      <w:r>
-        <w:rPr>
-          <w:sz w:val="28"/>
-          <w:szCs w:val="28"/>
-        </w:rPr>
-        <w:t>се</w:t>
-      </w:r>
-      <w:proofErr w:type="spellEnd"/>
-      <w:r>
-        <w:rPr>
-          <w:sz w:val="28"/>
-          <w:szCs w:val="28"/>
-        </w:rPr>
-        <w:t xml:space="preserve"> </w:t>
-      </w:r>
-      <w:proofErr w:type="spellStart"/>
-      <w:r>
-        <w:rPr>
-          <w:sz w:val="28"/>
-          <w:szCs w:val="28"/>
-        </w:rPr>
-        <w:t>нуде</w:t>
-      </w:r>
-      <w:proofErr w:type="spellEnd"/>
-      <w:r>
-        <w:rPr>
-          <w:sz w:val="28"/>
-          <w:szCs w:val="28"/>
-        </w:rPr>
-        <w:t xml:space="preserve"> </w:t>
-      </w:r>
-      <w:proofErr w:type="spellStart"/>
-      <w:r>
-        <w:rPr>
-          <w:sz w:val="28"/>
-          <w:szCs w:val="28"/>
-        </w:rPr>
-        <w:t>његовим</w:t>
-      </w:r>
-      <w:proofErr w:type="spellEnd"/>
-      <w:r>
-        <w:rPr>
-          <w:sz w:val="28"/>
-          <w:szCs w:val="28"/>
-        </w:rPr>
-        <w:t xml:space="preserve"> </w:t>
-      </w:r>
-      <w:proofErr w:type="spellStart"/>
-      <w:r>
-        <w:rPr>
-          <w:sz w:val="28"/>
-          <w:szCs w:val="28"/>
-        </w:rPr>
-        <w:t>корисницима</w:t>
-      </w:r>
-      <w:proofErr w:type="spellEnd"/>
-      <w:r>
-        <w:rPr>
-          <w:sz w:val="28"/>
-          <w:szCs w:val="28"/>
-          <w:lang w:val="sr-Cyrl-RS"/>
-        </w:rPr>
-        <w:t>.</w:t>
-      </w:r>
-    </w:p>
-    <w:p>
-      <w:pPr>
-        <w:pStyle w:val="Heading2"/>
-        <w:rPr>
-          <w:lang w:val="sr-Cyrl-RS"/>
-        </w:rPr>
-      </w:pPr>
-      <w:bookmarkStart w:id="10" w:name="_Toc36574267"/>
-      <w:r>
-        <w:rPr>
-          <w:lang w:val="sr-Cyrl-RS"/>
-        </w:rPr>
-        <w:t>4.1. Преглед архитектуре система</w:t>
-      </w:r>
-      <w:bookmarkEnd w:id="10"/>
-    </w:p>
-    <w:p>
-      <w:pPr>
-        <w:ind w:left="720" w:firstLine="720"/>
-        <w:rPr>
-          <w:sz w:val="28"/>
-          <w:szCs w:val="28"/>
-          <w:lang w:val="sr-Cyrl-RS"/>
-        </w:rPr>
-      </w:pPr>
-      <w:r>
-        <w:rPr>
-          <w:sz w:val="28"/>
-          <w:szCs w:val="28"/>
-          <w:lang w:val="sr-Cyrl-RS"/>
-        </w:rPr>
-        <w:t xml:space="preserve">Три приступа: као Гост, као Регистровани Корисник и као </w:t>
-      </w:r>
-      <w:r>
-        <w:rPr>
-          <w:sz w:val="28"/>
-          <w:szCs w:val="28"/>
-          <w:lang w:val="hr-HR"/>
-        </w:rPr>
-        <w:t>Администратор</w:t>
-      </w:r>
-      <w:r>
-        <w:rPr>
-          <w:sz w:val="28"/>
-          <w:szCs w:val="28"/>
-          <w:lang w:val="sr-Cyrl-RS"/>
-        </w:rPr>
-        <w:t xml:space="preserve">. Под системом би се подразумевао сајт, који је на серверској страни реализован преко PHP технологије и преко ког би се </w:t>
-      </w:r>
-      <w:r>
-        <w:rPr>
-          <w:sz w:val="28"/>
-          <w:szCs w:val="28"/>
-          <w:lang w:val="sr-Cyrl-RS"/>
-        </w:rPr>
-        <w:lastRenderedPageBreak/>
-        <w:t>обављала интеракција корисницима са Ја</w:t>
-      </w:r>
-      <w:proofErr w:type="spellStart"/>
+        <w:t>серверској страни реализован преко PHP технологије и преко ког би се обављала интеракција корисницима са Ја</w:t>
+      </w:r>
       <w:r>
         <w:rPr>
           <w:sz w:val="28"/>
@@ -5249,7 +5088,6 @@
         </w:rPr>
         <w:t>vascript</w:t>
       </w:r>
-      <w:proofErr w:type="spellEnd"/>
       <w:r>
         <w:rPr>
           <w:sz w:val="28"/>
@@ -5500,23 +5338,7 @@
                 <w:sz w:val="28"/>
                 <w:szCs w:val="28"/>
               </w:rPr>
-              <w:t xml:space="preserve">HTML-у и </w:t>
-            </w:r>
-            <w:proofErr w:type="spellStart"/>
-            <w:r>
-              <w:rPr>
-                <w:sz w:val="28"/>
-                <w:szCs w:val="28"/>
-              </w:rPr>
-              <w:t>Javascript</w:t>
-            </w:r>
-            <w:proofErr w:type="spellEnd"/>
-            <w:r>
-              <w:rPr>
-                <w:sz w:val="28"/>
-                <w:szCs w:val="28"/>
-              </w:rPr>
-              <w:t>-</w:t>
+              <w:t>HTML-у и Javascript-</w:t>
             </w:r>
             <w:r>
               <w:rPr>
@@ -5603,14 +5425,14 @@
           <w:lang w:val="sr-Cyrl-RS"/>
         </w:rPr>
       </w:pPr>
-      <w:bookmarkStart w:id="11" w:name="_Toc36574268"/>
+      <w:bookmarkStart w:id="12" w:name="_Toc36574268"/>
       <w:r>
         <w:rPr>
           <w:lang w:val="sr-Cyrl-RS"/>
         </w:rPr>
         <w:t>4.2. Преглед карактеристика</w:t>
       </w:r>
-      <w:bookmarkEnd w:id="11"/>
+      <w:bookmarkEnd w:id="12"/>
     </w:p>
     <w:p>
       <w:pPr>
@@ -5619,7 +5441,7 @@
           <w:lang w:val="sr-Cyrl-RS"/>
         </w:rPr>
       </w:pPr>
-      <w:bookmarkStart w:id="12" w:name="_Toc36574269"/>
+      <w:bookmarkStart w:id="13" w:name="_Toc36574269"/>
       <w:r>
         <w:t xml:space="preserve">5 </w:t>
       </w:r>
@@ -5629,7 +5451,7 @@
         </w:rPr>
         <w:t>Функционални захтеви</w:t>
       </w:r>
-      <w:bookmarkEnd w:id="12"/>
+      <w:bookmarkEnd w:id="13"/>
     </w:p>
     <w:p>
       <w:pPr>
@@ -5656,7 +5478,7 @@
           <w:lang w:val="sr-Cyrl-RS"/>
         </w:rPr>
       </w:pPr>
-      <w:bookmarkStart w:id="13" w:name="_Toc36574270"/>
+      <w:bookmarkStart w:id="14" w:name="_Toc36574270"/>
       <w:r>
         <w:rPr>
           <w:lang w:val="sr-Cyrl-RS"/>
@@ -5664,7 +5486,7 @@
         <w:lastRenderedPageBreak/>
         <w:t>5.1. Игра</w:t>
       </w:r>
-      <w:bookmarkEnd w:id="13"/>
+      <w:bookmarkEnd w:id="14"/>
     </w:p>
     <w:p>
       <w:pPr>
@@ -5713,14 +5535,14 @@
           <w:lang w:val="sr-Cyrl-RS"/>
         </w:rPr>
       </w:pPr>
-      <w:bookmarkStart w:id="14" w:name="_Toc36574271"/>
+      <w:bookmarkStart w:id="15" w:name="_Toc36574271"/>
       <w:r>
         <w:rPr>
           <w:lang w:val="sr-Cyrl-RS"/>
         </w:rPr>
         <w:t>5.2. Чет</w:t>
       </w:r>
-      <w:bookmarkEnd w:id="14"/>
+      <w:bookmarkEnd w:id="15"/>
     </w:p>
     <w:p>
       <w:pPr>
@@ -5777,14 +5599,14 @@
           <w:lang w:val="sr-Cyrl-RS"/>
         </w:rPr>
       </w:pPr>
-      <w:bookmarkStart w:id="15" w:name="_Toc36574272"/>
+      <w:bookmarkStart w:id="16" w:name="_Toc36574272"/>
       <w:r>
         <w:rPr>
           <w:lang w:val="sr-Cyrl-RS"/>
         </w:rPr>
         <w:t>5.3.  Регистровање</w:t>
       </w:r>
-      <w:bookmarkEnd w:id="15"/>
+      <w:bookmarkEnd w:id="16"/>
     </w:p>
     <w:p>
       <w:pPr>
@@ -5834,14 +5656,14 @@
           <w:lang w:val="sr-Cyrl-RS"/>
         </w:rPr>
       </w:pPr>
-      <w:bookmarkStart w:id="16" w:name="_Toc36574273"/>
+      <w:bookmarkStart w:id="17" w:name="_Toc36574273"/>
       <w:r>
         <w:rPr>
           <w:lang w:val="sr-Cyrl-RS"/>
         </w:rPr>
         <w:t>5.4. Логовање</w:t>
       </w:r>
-      <w:bookmarkEnd w:id="16"/>
+      <w:bookmarkEnd w:id="17"/>
     </w:p>
     <w:p>
       <w:pPr>
@@ -5914,14 +5736,14 @@
           <w:lang w:val="sr-Cyrl-RS"/>
         </w:rPr>
       </w:pPr>
-      <w:bookmarkStart w:id="17" w:name="_Toc36574274"/>
+      <w:bookmarkStart w:id="18" w:name="_Toc36574274"/>
       <w:r>
         <w:rPr>
           <w:lang w:val="sr-Cyrl-RS"/>
         </w:rPr>
         <w:t>5.5. Прављење шпила</w:t>
       </w:r>
-      <w:bookmarkEnd w:id="17"/>
+      <w:bookmarkEnd w:id="18"/>
     </w:p>
     <w:p>
       <w:pPr>
@@ -5972,14 +5794,14 @@
           <w:lang w:val="sr-Cyrl-RS"/>
         </w:rPr>
       </w:pPr>
-      <w:bookmarkStart w:id="18" w:name="_Toc36574275"/>
+      <w:bookmarkStart w:id="19" w:name="_Toc36574275"/>
       <w:r>
         <w:rPr>
           <w:lang w:val="sr-Cyrl-RS"/>
         </w:rPr>
         <w:t>5.6. Листање свих шпилова</w:t>
       </w:r>
-      <w:bookmarkEnd w:id="18"/>
+      <w:bookmarkEnd w:id="19"/>
     </w:p>
     <w:p>
       <w:pPr>
@@ -6029,14 +5851,14 @@
           <w:lang w:val="sr-Cyrl-RS"/>
         </w:rPr>
       </w:pPr>
-      <w:bookmarkStart w:id="19" w:name="_Toc36574276"/>
+      <w:bookmarkStart w:id="20" w:name="_Toc36574276"/>
       <w:r>
         <w:rPr>
           <w:lang w:val="sr-Cyrl-RS"/>
         </w:rPr>
         <w:t>5.7. Листање корисникових шпилова</w:t>
       </w:r>
-      <w:bookmarkEnd w:id="19"/>
+      <w:bookmarkEnd w:id="20"/>
     </w:p>
     <w:p>
       <w:pPr>
@@ -6100,7 +5922,7 @@
       <w:pPr>
         <w:pStyle w:val="Heading2"/>
       </w:pPr>
-      <w:bookmarkStart w:id="20" w:name="_Toc36574277"/>
+      <w:bookmarkStart w:id="21" w:name="_Toc36574277"/>
       <w:r>
         <w:rPr>
           <w:lang w:val="sr-Cyrl-RS"/>
@@ -6110,7 +5932,7 @@
       <w:r>
         <w:t>lobby-a</w:t>
       </w:r>
-      <w:bookmarkEnd w:id="20"/>
+      <w:bookmarkEnd w:id="21"/>
     </w:p>
     <w:p>
       <w:pPr>
@@ -6172,7 +5994,7 @@
       <w:pPr>
         <w:pStyle w:val="Heading2"/>
       </w:pPr>
-      <w:bookmarkStart w:id="21" w:name="_Toc36574278"/>
+      <w:bookmarkStart w:id="22" w:name="_Toc36574278"/>
       <w:r>
         <w:rPr>
           <w:lang w:val="sr-Cyrl-RS"/>
@@ -6182,7 +6004,7 @@
       <w:r>
         <w:t>lobby-a</w:t>
       </w:r>
-      <w:bookmarkEnd w:id="21"/>
+      <w:bookmarkEnd w:id="22"/>
     </w:p>
     <w:p>
       <w:pPr>
@@ -6239,7 +6061,7 @@
       <w:pPr>
         <w:pStyle w:val="Heading2"/>
       </w:pPr>
-      <w:bookmarkStart w:id="22" w:name="_Toc36574279"/>
+      <w:bookmarkStart w:id="23" w:name="_Toc36574279"/>
       <w:r>
         <w:rPr>
           <w:lang w:val="sr-Cyrl-RS"/>
@@ -6249,7 +6071,7 @@
       <w:r>
         <w:t>lobby-u</w:t>
       </w:r>
-      <w:bookmarkEnd w:id="22"/>
+      <w:bookmarkEnd w:id="23"/>
     </w:p>
     <w:p>
       <w:pPr>
@@ -6399,7 +6221,7 @@
       <w:pPr>
         <w:pStyle w:val="Heading2"/>
       </w:pPr>
-      <w:bookmarkStart w:id="23" w:name="_Toc36574280"/>
+      <w:bookmarkStart w:id="24" w:name="_Toc36574280"/>
       <w:r>
         <w:rPr>
           <w:lang w:val="sr-Cyrl-RS"/>
@@ -6409,7 +6231,7 @@
       <w:r>
         <w:t>Lobby</w:t>
       </w:r>
-      <w:bookmarkEnd w:id="23"/>
+      <w:bookmarkEnd w:id="24"/>
     </w:p>
     <w:p>
       <w:pPr>
@@ -6549,14 +6371,14 @@
           <w:lang w:val="sr-Cyrl-RS"/>
         </w:rPr>
       </w:pPr>
-      <w:bookmarkStart w:id="24" w:name="_Toc36574281"/>
+      <w:bookmarkStart w:id="25" w:name="_Toc36574281"/>
       <w:r>
         <w:rPr>
           <w:lang w:val="sr-Cyrl-RS"/>
         </w:rPr>
         <w:t>5.12. Дељење шпилова</w:t>
       </w:r>
-      <w:bookmarkEnd w:id="24"/>
+      <w:bookmarkEnd w:id="25"/>
     </w:p>
     <w:p>
       <w:pPr>
@@ -6592,14 +6414,14 @@
           <w:lang w:val="sr-Cyrl-RS"/>
         </w:rPr>
       </w:pPr>
-      <w:bookmarkStart w:id="25" w:name="_Toc36574282"/>
+      <w:bookmarkStart w:id="26" w:name="_Toc36574282"/>
       <w:r>
         <w:rPr>
           <w:lang w:val="sr-Cyrl-RS"/>
         </w:rPr>
         <w:t>5.13. Регистровање администратора</w:t>
       </w:r>
-      <w:bookmarkEnd w:id="25"/>
+      <w:bookmarkEnd w:id="26"/>
     </w:p>
     <w:p>
       <w:pPr>
@@ -6633,14 +6455,14 @@
           <w:lang w:val="sr-Cyrl-RS"/>
         </w:rPr>
       </w:pPr>
-      <w:bookmarkStart w:id="26" w:name="_Toc36574283"/>
+      <w:bookmarkStart w:id="27" w:name="_Toc36574283"/>
       <w:r>
         <w:rPr>
           <w:lang w:val="sr-Cyrl-RS"/>
         </w:rPr>
         <w:t>5.14. Постављање истакнутих шпилова</w:t>
       </w:r>
-      <w:bookmarkEnd w:id="26"/>
+      <w:bookmarkEnd w:id="27"/>
     </w:p>
     <w:p>
       <w:pPr>
@@ -6677,7 +6499,7 @@
           <w:lang w:val="sr-Cyrl-RS"/>
         </w:rPr>
       </w:pPr>
-      <w:bookmarkStart w:id="27" w:name="_Toc36574284"/>
+      <w:bookmarkStart w:id="28" w:name="_Toc36574284"/>
       <w:r>
         <w:rPr>
           <w:lang w:val="sr-Cyrl-RS"/>
@@ -6693,7 +6515,7 @@
         </w:rPr>
         <w:t>. Налог</w:t>
       </w:r>
-      <w:bookmarkEnd w:id="27"/>
+      <w:bookmarkEnd w:id="28"/>
     </w:p>
     <w:p>
       <w:pPr>
@@ -6729,8 +6551,6 @@
         <w:lastRenderedPageBreak/>
         <w:t xml:space="preserve">корисника доступне. </w:t>
       </w:r>
-      <w:bookmarkStart w:id="28" w:name="_GoBack"/>
-      <w:bookmarkEnd w:id="28"/>
       <w:r>
         <w:rPr>
           <w:sz w:val="28"/>

</xml_diff>

<commit_message>
Manje izmene u SSU Cuvanje spilova; U Projektnom Zadatku izmene kod Kategorija Korisnika
</commit_message>
<xml_diff>
--- a/Faza 3/Projektni zadatak/TEAM DOGS - Projektni Zadatak.docx
+++ b/Faza 3/Projektni zadatak/TEAM DOGS - Projektni Zadatak.docx
@@ -4690,8 +4690,6 @@
         </w:rPr>
         <w:t xml:space="preserve">и </w:t>
       </w:r>
-      <w:bookmarkStart w:id="5" w:name="_GoBack"/>
-      <w:bookmarkEnd w:id="5"/>
       <w:r>
         <w:rPr>
           <w:sz w:val="28"/>
@@ -4770,7 +4768,7 @@
           <w:lang w:val="sr-Cyrl-RS"/>
         </w:rPr>
       </w:pPr>
-      <w:bookmarkStart w:id="6" w:name="_Toc36574262"/>
+      <w:bookmarkStart w:id="5" w:name="_Toc36574262"/>
       <w:r>
         <w:t xml:space="preserve">3 </w:t>
       </w:r>
@@ -4780,41 +4778,373 @@
         </w:rPr>
         <w:t>Категорије корисника</w:t>
       </w:r>
+      <w:bookmarkEnd w:id="5"/>
+    </w:p>
+    <w:p>
+      <w:pPr>
+        <w:ind w:left="720"/>
+        <w:rPr>
+          <w:sz w:val="28"/>
+          <w:szCs w:val="28"/>
+        </w:rPr>
+      </w:pPr>
+      <w:r>
+        <w:rPr>
+          <w:sz w:val="28"/>
+          <w:szCs w:val="28"/>
+          <w:lang w:val="sr-Cyrl-RS"/>
+        </w:rPr>
+        <w:t xml:space="preserve">Разликујемо следеће категорије корисника: </w:t>
+      </w:r>
+      <w:r>
+        <w:rPr>
+          <w:sz w:val="28"/>
+          <w:szCs w:val="28"/>
+        </w:rPr>
+        <w:t>Гост, Регистровани корисник и Администратор.</w:t>
+      </w:r>
+    </w:p>
+    <w:p>
+      <w:pPr>
+        <w:ind w:left="720"/>
+        <w:rPr>
+          <w:sz w:val="28"/>
+          <w:szCs w:val="28"/>
+          <w:lang w:val="sr-Latn-RS"/>
+        </w:rPr>
+      </w:pPr>
+    </w:p>
+    <w:p>
+      <w:pPr>
+        <w:pStyle w:val="Heading2"/>
+        <w:rPr>
+          <w:lang w:val="sr-Cyrl-RS"/>
+        </w:rPr>
+      </w:pPr>
+      <w:bookmarkStart w:id="6" w:name="_Toc36574263"/>
+      <w:r>
+        <w:rPr>
+          <w:lang w:val="sr-Cyrl-RS"/>
+        </w:rPr>
+        <w:t>3.1. Гост</w:t>
+      </w:r>
       <w:bookmarkEnd w:id="6"/>
     </w:p>
     <w:p>
       <w:pPr>
-        <w:ind w:left="720"/>
-        <w:rPr>
-          <w:sz w:val="28"/>
-          <w:szCs w:val="28"/>
-        </w:rPr>
-      </w:pPr>
-      <w:r>
-        <w:rPr>
-          <w:sz w:val="28"/>
-          <w:szCs w:val="28"/>
-          <w:lang w:val="sr-Cyrl-RS"/>
-        </w:rPr>
-        <w:t xml:space="preserve">Разликујемо следеће категорије корисника: </w:t>
-      </w:r>
-      <w:r>
-        <w:rPr>
-          <w:sz w:val="28"/>
-          <w:szCs w:val="28"/>
-        </w:rPr>
-        <w:t>Гост, Регистровани корисник и Администратор.</w:t>
-      </w:r>
-    </w:p>
-    <w:p>
-      <w:pPr>
-        <w:ind w:left="720"/>
+        <w:ind w:left="720" w:firstLine="720"/>
+        <w:rPr>
+          <w:sz w:val="28"/>
+          <w:szCs w:val="28"/>
+          <w:lang w:val="sr-Cyrl-RS"/>
+        </w:rPr>
+      </w:pPr>
+      <w:r>
+        <w:rPr>
+          <w:sz w:val="28"/>
+          <w:szCs w:val="28"/>
+          <w:lang w:val="sr-Cyrl-RS"/>
+        </w:rPr>
+        <w:t xml:space="preserve">Гост може да користи следеће функционалности : игра, чет, регистровање, </w:t>
+      </w:r>
+      <w:r>
+        <w:rPr>
+          <w:sz w:val="28"/>
+          <w:szCs w:val="28"/>
+          <w:lang w:val="sr-Cyrl-RS"/>
+        </w:rPr>
+        <w:t xml:space="preserve">логовање, </w:t>
+      </w:r>
+      <w:r>
+        <w:rPr>
+          <w:sz w:val="28"/>
+          <w:szCs w:val="28"/>
+          <w:lang w:val="sr-Cyrl-RS"/>
+        </w:rPr>
+        <w:t xml:space="preserve">листање свих шпилова, прављење </w:t>
+      </w:r>
+      <w:r>
+        <w:rPr>
+          <w:sz w:val="28"/>
+          <w:szCs w:val="28"/>
+        </w:rPr>
+        <w:t>lobby</w:t>
+      </w:r>
+      <w:r>
+        <w:rPr>
+          <w:sz w:val="28"/>
+          <w:szCs w:val="28"/>
+          <w:lang w:val="sr-Cyrl-RS"/>
+        </w:rPr>
+        <w:t xml:space="preserve">-а, преглед свих </w:t>
+      </w:r>
+      <w:r>
+        <w:rPr>
+          <w:sz w:val="28"/>
+          <w:szCs w:val="28"/>
+        </w:rPr>
+        <w:t>lobby</w:t>
+      </w:r>
+      <w:r>
+        <w:rPr>
+          <w:sz w:val="28"/>
+          <w:szCs w:val="28"/>
+          <w:lang w:val="sr-Cyrl-RS"/>
+        </w:rPr>
+        <w:t>-а</w:t>
+      </w:r>
+      <w:r>
+        <w:rPr>
+          <w:sz w:val="28"/>
+          <w:szCs w:val="28"/>
+          <w:lang w:val="sr-Cyrl-RS"/>
+        </w:rPr>
+        <w:t xml:space="preserve">, прикључивање </w:t>
+      </w:r>
+      <w:r>
+        <w:rPr>
+          <w:sz w:val="28"/>
+          <w:szCs w:val="28"/>
+        </w:rPr>
+        <w:t>lobby</w:t>
+      </w:r>
+      <w:r>
+        <w:rPr>
+          <w:sz w:val="28"/>
+          <w:szCs w:val="28"/>
+          <w:lang w:val="sr-Cyrl-RS"/>
+        </w:rPr>
+        <w:t>-</w:t>
+      </w:r>
+      <w:r>
+        <w:rPr>
+          <w:sz w:val="28"/>
+          <w:szCs w:val="28"/>
+          <w:lang w:val="sr-Cyrl-RS"/>
+        </w:rPr>
+        <w:t xml:space="preserve">у, </w:t>
+      </w:r>
+      <w:r>
+        <w:rPr>
+          <w:sz w:val="28"/>
+          <w:szCs w:val="28"/>
+        </w:rPr>
+        <w:t>lobby</w:t>
+      </w:r>
+      <w:r>
+        <w:rPr>
+          <w:sz w:val="28"/>
+          <w:szCs w:val="28"/>
+          <w:lang w:val="sr-Cyrl-RS"/>
+        </w:rPr>
+        <w:t xml:space="preserve">, налог, лозинка за приступ </w:t>
+      </w:r>
+      <w:r>
+        <w:rPr>
+          <w:sz w:val="28"/>
+          <w:szCs w:val="28"/>
+        </w:rPr>
+        <w:t>lobby</w:t>
+      </w:r>
+      <w:r>
+        <w:rPr>
+          <w:sz w:val="28"/>
+          <w:szCs w:val="28"/>
+          <w:lang w:val="sr-Cyrl-RS"/>
+        </w:rPr>
+        <w:t>-</w:t>
+      </w:r>
+      <w:r>
+        <w:rPr>
+          <w:sz w:val="28"/>
+          <w:szCs w:val="28"/>
+          <w:lang w:val="sr-Cyrl-RS"/>
+        </w:rPr>
+        <w:t>у за игру, приказ шпила, крај игре.</w:t>
+      </w:r>
+    </w:p>
+    <w:p>
+      <w:pPr>
+        <w:rPr>
+          <w:lang w:val="sr-Cyrl-RS"/>
+        </w:rPr>
+      </w:pPr>
+    </w:p>
+    <w:p>
+      <w:pPr>
+        <w:pStyle w:val="Heading2"/>
+        <w:rPr>
+          <w:lang w:val="sr-Cyrl-RS"/>
+        </w:rPr>
+      </w:pPr>
+      <w:bookmarkStart w:id="7" w:name="_Toc36574264"/>
+      <w:r>
+        <w:rPr>
+          <w:lang w:val="sr-Cyrl-RS"/>
+        </w:rPr>
+        <w:t>3.2. Регистровани корисник</w:t>
+      </w:r>
+      <w:bookmarkEnd w:id="7"/>
+    </w:p>
+    <w:p>
+      <w:pPr>
+        <w:ind w:left="720" w:firstLine="720"/>
+        <w:rPr>
+          <w:sz w:val="28"/>
+          <w:szCs w:val="28"/>
+          <w:lang w:val="sr-Cyrl-RS"/>
+        </w:rPr>
+      </w:pPr>
+      <w:r>
+        <w:rPr>
+          <w:sz w:val="28"/>
+          <w:szCs w:val="28"/>
+          <w:lang w:val="sr-Cyrl-RS"/>
+        </w:rPr>
+        <w:t>Регистрован</w:t>
+      </w:r>
+      <w:r>
+        <w:rPr>
+          <w:sz w:val="28"/>
+          <w:szCs w:val="28"/>
+          <w:lang w:val="sr-Cyrl-RS"/>
+        </w:rPr>
+        <w:t>ом кориснику су доступне исте функционалности као и госту</w:t>
+      </w:r>
+      <w:r>
+        <w:rPr>
+          <w:sz w:val="28"/>
+          <w:szCs w:val="28"/>
+          <w:lang w:val="sr-Cyrl-RS"/>
+        </w:rPr>
+        <w:t xml:space="preserve"> (изузев регистровања, а логовање је недоступно уколико је регистрован корисник у том тренутку већ улогован)</w:t>
+      </w:r>
+      <w:r>
+        <w:rPr>
+          <w:sz w:val="28"/>
+          <w:szCs w:val="28"/>
+          <w:lang w:val="sr-Cyrl-RS"/>
+        </w:rPr>
+        <w:t xml:space="preserve"> , али и додатне функционалности</w:t>
+      </w:r>
+      <w:r>
+        <w:rPr>
+          <w:sz w:val="28"/>
+          <w:szCs w:val="28"/>
+          <w:lang w:val="sr-Cyrl-RS"/>
+        </w:rPr>
+        <w:t xml:space="preserve"> након логовања</w:t>
+      </w:r>
+      <w:r>
+        <w:rPr>
+          <w:sz w:val="28"/>
+          <w:szCs w:val="28"/>
+          <w:lang w:val="sr-Cyrl-RS"/>
+        </w:rPr>
+        <w:t xml:space="preserve"> : </w:t>
+      </w:r>
+      <w:r>
+        <w:rPr>
+          <w:sz w:val="28"/>
+          <w:szCs w:val="28"/>
+          <w:lang w:val="sr-Cyrl-RS"/>
+        </w:rPr>
+        <w:t>прављење шпила, лисатње корисникових шпилова, дељење шпилова и чување шпилова.</w:t>
+      </w:r>
+    </w:p>
+    <w:p>
+      <w:pPr>
+        <w:rPr>
+          <w:lang w:val="sr-Cyrl-RS"/>
+        </w:rPr>
+      </w:pPr>
+    </w:p>
+    <w:p>
+      <w:pPr>
+        <w:pStyle w:val="Heading2"/>
+        <w:rPr>
+          <w:lang w:val="sr-Cyrl-RS"/>
+        </w:rPr>
+      </w:pPr>
+      <w:bookmarkStart w:id="8" w:name="_Toc36574265"/>
+      <w:r>
+        <w:rPr>
+          <w:lang w:val="sr-Cyrl-RS"/>
+        </w:rPr>
+        <w:t>3.3.  Администратор</w:t>
+      </w:r>
+      <w:bookmarkEnd w:id="8"/>
+    </w:p>
+    <w:p>
+      <w:pPr>
+        <w:ind w:left="720" w:firstLine="720"/>
         <w:rPr>
           <w:sz w:val="28"/>
           <w:szCs w:val="28"/>
           <w:lang w:val="sr-Latn-RS"/>
         </w:rPr>
       </w:pPr>
+      <w:r>
+        <w:rPr>
+          <w:sz w:val="28"/>
+          <w:szCs w:val="28"/>
+          <w:lang w:val="sr-Cyrl-RS"/>
+        </w:rPr>
+        <w:t xml:space="preserve">Администратор </w:t>
+      </w:r>
+      <w:r>
+        <w:rPr>
+          <w:sz w:val="28"/>
+          <w:szCs w:val="28"/>
+          <w:lang w:val="sr-Cyrl-RS"/>
+        </w:rPr>
+        <w:t>функционалности користи исто као и регистровани корисник, са додатним функционалностима : регистровање нових администратора и постављање истакнутих шпилова.</w:t>
+      </w:r>
+      <w:bookmarkStart w:id="9" w:name="_GoBack"/>
+      <w:bookmarkEnd w:id="9"/>
+    </w:p>
+    <w:p>
+      <w:pPr>
+        <w:pStyle w:val="Heading1"/>
+        <w:rPr>
+          <w:lang w:val="sr-Cyrl-RS"/>
+        </w:rPr>
+      </w:pPr>
+      <w:bookmarkStart w:id="10" w:name="_Toc36574266"/>
+      <w:r>
+        <w:t xml:space="preserve">4 </w:t>
+      </w:r>
+      <w:r>
+        <w:rPr>
+          <w:lang w:val="sr-Cyrl-RS"/>
+        </w:rPr>
+        <w:t>Опис производа</w:t>
+      </w:r>
+      <w:bookmarkEnd w:id="10"/>
+    </w:p>
+    <w:p>
+      <w:pPr>
+        <w:ind w:left="720" w:firstLine="720"/>
+        <w:rPr>
+          <w:sz w:val="28"/>
+          <w:szCs w:val="28"/>
+        </w:rPr>
+      </w:pPr>
+      <w:r>
+        <w:rPr>
+          <w:sz w:val="28"/>
+          <w:szCs w:val="28"/>
+        </w:rPr>
+        <w:t>У овом одељку се даје преглед система и карактеристка које се нуде његовим корисницима</w:t>
+      </w:r>
+      <w:r>
+        <w:rPr>
+          <w:sz w:val="28"/>
+          <w:szCs w:val="28"/>
+          <w:lang w:val="sr-Cyrl-RS"/>
+        </w:rPr>
+        <w:t>.</w:t>
+      </w:r>
     </w:p>
     <w:p>
       <w:pPr>
@@ -4823,14 +5153,15 @@
           <w:lang w:val="sr-Cyrl-RS"/>
         </w:rPr>
       </w:pPr>
-      <w:bookmarkStart w:id="7" w:name="_Toc36574263"/>
-      <w:r>
-        <w:rPr>
-          <w:lang w:val="sr-Cyrl-RS"/>
-        </w:rPr>
-        <w:t>3.1. Гост</w:t>
-      </w:r>
-      <w:bookmarkEnd w:id="7"/>
+      <w:bookmarkStart w:id="11" w:name="_Toc36574267"/>
+      <w:r>
+        <w:rPr>
+          <w:lang w:val="sr-Cyrl-RS"/>
+        </w:rPr>
+        <w:lastRenderedPageBreak/>
+        <w:t>4.1. Преглед архитектуре система</w:t>
+      </w:r>
+      <w:bookmarkEnd w:id="11"/>
     </w:p>
     <w:p>
       <w:pPr>
@@ -4847,213 +5178,6 @@
           <w:szCs w:val="28"/>
           <w:lang w:val="sr-Cyrl-RS"/>
         </w:rPr>
-        <w:t>Има приступ већини функционалности сајта. Може да игра игре различитих правила и да прави своја правила, али не може да их чува.</w:t>
-      </w:r>
-    </w:p>
-    <w:p>
-      <w:pPr>
-        <w:rPr>
-          <w:lang w:val="sr-Cyrl-RS"/>
-        </w:rPr>
-      </w:pPr>
-    </w:p>
-    <w:p>
-      <w:pPr>
-        <w:pStyle w:val="Heading2"/>
-        <w:rPr>
-          <w:lang w:val="sr-Cyrl-RS"/>
-        </w:rPr>
-      </w:pPr>
-      <w:bookmarkStart w:id="8" w:name="_Toc36574264"/>
-      <w:r>
-        <w:rPr>
-          <w:lang w:val="sr-Cyrl-RS"/>
-        </w:rPr>
-        <w:t>3.2. Регистровани корисник</w:t>
-      </w:r>
-      <w:bookmarkEnd w:id="8"/>
-    </w:p>
-    <w:p>
-      <w:pPr>
-        <w:ind w:left="720" w:firstLine="720"/>
-        <w:rPr>
-          <w:sz w:val="28"/>
-          <w:szCs w:val="28"/>
-          <w:lang w:val="sr-Cyrl-RS"/>
-        </w:rPr>
-      </w:pPr>
-      <w:r>
-        <w:rPr>
-          <w:sz w:val="28"/>
-          <w:szCs w:val="28"/>
-          <w:lang w:val="sr-Cyrl-RS"/>
-        </w:rPr>
-        <w:t>Регистровани корисник се логује уз помоћ свог имена и лозинке. Док је улогован корисник може да чува шпилове које је направио он или било који други корисник. Може и да прегледа своје сачуване шпилове.</w:t>
-      </w:r>
-    </w:p>
-    <w:p>
-      <w:pPr>
-        <w:rPr>
-          <w:lang w:val="sr-Cyrl-RS"/>
-        </w:rPr>
-      </w:pPr>
-    </w:p>
-    <w:p>
-      <w:pPr>
-        <w:pStyle w:val="Heading2"/>
-        <w:rPr>
-          <w:lang w:val="sr-Cyrl-RS"/>
-        </w:rPr>
-      </w:pPr>
-      <w:bookmarkStart w:id="9" w:name="_Toc36574265"/>
-      <w:r>
-        <w:rPr>
-          <w:lang w:val="sr-Cyrl-RS"/>
-        </w:rPr>
-        <w:t>3.3.  Администратор</w:t>
-      </w:r>
-      <w:bookmarkEnd w:id="9"/>
-    </w:p>
-    <w:p>
-      <w:pPr>
-        <w:ind w:left="720" w:firstLine="720"/>
-        <w:rPr>
-          <w:sz w:val="28"/>
-          <w:szCs w:val="28"/>
-          <w:lang w:val="sr-Latn-RS"/>
-        </w:rPr>
-      </w:pPr>
-      <w:r>
-        <w:rPr>
-          <w:sz w:val="28"/>
-          <w:szCs w:val="28"/>
-          <w:lang w:val="sr-Cyrl-RS"/>
-        </w:rPr>
-        <w:t xml:space="preserve">Администратор се логује </w:t>
-      </w:r>
-      <w:r>
-        <w:rPr>
-          <w:sz w:val="28"/>
-          <w:szCs w:val="28"/>
-          <w:lang w:val="sr-Cyrl-RS"/>
-        </w:rPr>
-        <w:t xml:space="preserve">исто </w:t>
-      </w:r>
-      <w:r>
-        <w:rPr>
-          <w:sz w:val="28"/>
-          <w:szCs w:val="28"/>
-          <w:lang w:val="sr-Cyrl-RS"/>
-        </w:rPr>
-        <w:t>као</w:t>
-      </w:r>
-      <w:r>
-        <w:rPr>
-          <w:sz w:val="28"/>
-          <w:szCs w:val="28"/>
-          <w:lang w:val="sr-Cyrl-RS"/>
-        </w:rPr>
-        <w:t xml:space="preserve"> и</w:t>
-      </w:r>
-      <w:r>
-        <w:rPr>
-          <w:sz w:val="28"/>
-          <w:szCs w:val="28"/>
-          <w:lang w:val="sr-Cyrl-RS"/>
-        </w:rPr>
-        <w:t xml:space="preserve"> Регистровани корисник. Администратор има могућност да поставља истакнуте шпилове кој</w:t>
-      </w:r>
-      <w:r>
-        <w:rPr>
-          <w:sz w:val="28"/>
-          <w:szCs w:val="28"/>
-          <w:lang w:val="sr-Cyrl-RS"/>
-        </w:rPr>
-        <w:t xml:space="preserve">е </w:t>
-      </w:r>
-      <w:r>
-        <w:rPr>
-          <w:sz w:val="28"/>
-          <w:szCs w:val="28"/>
-          <w:lang w:val="sr-Cyrl-RS"/>
-        </w:rPr>
-        <w:t>корисници могу да користе за играње, као и да региструју друге администраторе.</w:t>
-      </w:r>
-    </w:p>
-    <w:p>
-      <w:pPr>
-        <w:pStyle w:val="Heading1"/>
-        <w:rPr>
-          <w:lang w:val="sr-Cyrl-RS"/>
-        </w:rPr>
-      </w:pPr>
-      <w:bookmarkStart w:id="10" w:name="_Toc36574266"/>
-      <w:r>
-        <w:t xml:space="preserve">4 </w:t>
-      </w:r>
-      <w:r>
-        <w:rPr>
-          <w:lang w:val="sr-Cyrl-RS"/>
-        </w:rPr>
-        <w:t>Опис производа</w:t>
-      </w:r>
-      <w:bookmarkEnd w:id="10"/>
-    </w:p>
-    <w:p>
-      <w:pPr>
-        <w:ind w:left="720" w:firstLine="720"/>
-        <w:rPr>
-          <w:sz w:val="28"/>
-          <w:szCs w:val="28"/>
-        </w:rPr>
-      </w:pPr>
-      <w:r>
-        <w:rPr>
-          <w:sz w:val="28"/>
-          <w:szCs w:val="28"/>
-        </w:rPr>
-        <w:t>У овом одељку се даје преглед система и карактеристка које се нуде његовим корисницима</w:t>
-      </w:r>
-      <w:r>
-        <w:rPr>
-          <w:sz w:val="28"/>
-          <w:szCs w:val="28"/>
-          <w:lang w:val="sr-Cyrl-RS"/>
-        </w:rPr>
-        <w:t>.</w:t>
-      </w:r>
-    </w:p>
-    <w:p>
-      <w:pPr>
-        <w:pStyle w:val="Heading2"/>
-        <w:rPr>
-          <w:lang w:val="sr-Cyrl-RS"/>
-        </w:rPr>
-      </w:pPr>
-      <w:bookmarkStart w:id="11" w:name="_Toc36574267"/>
-      <w:r>
-        <w:rPr>
-          <w:lang w:val="sr-Cyrl-RS"/>
-        </w:rPr>
-        <w:t>4.1. Преглед архитектуре система</w:t>
-      </w:r>
-      <w:bookmarkEnd w:id="11"/>
-    </w:p>
-    <w:p>
-      <w:pPr>
-        <w:ind w:left="720" w:firstLine="720"/>
-        <w:rPr>
-          <w:sz w:val="28"/>
-          <w:szCs w:val="28"/>
-          <w:lang w:val="sr-Cyrl-RS"/>
-        </w:rPr>
-      </w:pPr>
-      <w:r>
-        <w:rPr>
-          <w:sz w:val="28"/>
-          <w:szCs w:val="28"/>
-          <w:lang w:val="sr-Cyrl-RS"/>
-        </w:rPr>
         <w:t xml:space="preserve">Три приступа: као Гост, као Регистровани Корисник и као </w:t>
       </w:r>
       <w:r>
@@ -5070,16 +5194,7 @@
           <w:szCs w:val="28"/>
           <w:lang w:val="sr-Cyrl-RS"/>
         </w:rPr>
-        <w:t xml:space="preserve">. Под системом би се подразумевао сајт, који је на </w:t>
-      </w:r>
-      <w:r>
-        <w:rPr>
-          <w:sz w:val="28"/>
-          <w:szCs w:val="28"/>
-          <w:lang w:val="sr-Cyrl-RS"/>
-        </w:rPr>
-        <w:lastRenderedPageBreak/>
-        <w:t>серверској страни реализован преко PHP технологије и преко ког би се обављала интеракција корисницима са Ја</w:t>
+        <w:t>. Под системом би се подразумевао сајт, који је на серверској страни реализован преко PHP технологије и преко ког би се обављала интеракција корисницима са Ја</w:t>
       </w:r>
       <w:r>
         <w:rPr>
@@ -5468,7 +5583,16 @@
           <w:szCs w:val="28"/>
           <w:lang w:val="sr-Cyrl-RS"/>
         </w:rPr>
-        <w:t>Овде се дефинишу функционалности које систем треба да пружи корисницима, за сваку категорију, понаособ. Тамо где начин преноса података и евидентирања акција није специјално назначен, подразумева се да се унос врши преко одговарајуће HTML странице, слањем (submit) података ка одговарајућем PHP скрипту, који затим изврши потребне промене у бази података.</w:t>
+        <w:t xml:space="preserve">Овде се дефинишу функционалности које систем треба да пружи корисницима, за сваку категорију, понаособ. Тамо где начин преноса података и евидентирања акција није специјално назначен, подразумева се да се унос врши преко одговарајуће HTML странице, </w:t>
+      </w:r>
+      <w:r>
+        <w:rPr>
+          <w:sz w:val="28"/>
+          <w:szCs w:val="28"/>
+          <w:lang w:val="sr-Cyrl-RS"/>
+        </w:rPr>
+        <w:lastRenderedPageBreak/>
+        <w:t>слањем (submit) података ка одговарајућем PHP скрипту, који затим изврши потребне промене у бази података.</w:t>
       </w:r>
     </w:p>
     <w:p>
@@ -5483,10 +5607,324 @@
         <w:rPr>
           <w:lang w:val="sr-Cyrl-RS"/>
         </w:rPr>
+        <w:t>5.1. Игра</w:t>
+      </w:r>
+      <w:bookmarkEnd w:id="14"/>
+    </w:p>
+    <w:p>
+      <w:pPr>
+        <w:ind w:left="720" w:firstLine="720"/>
+        <w:rPr>
+          <w:sz w:val="28"/>
+          <w:szCs w:val="28"/>
+          <w:lang w:val="sr-Cyrl-RS"/>
+        </w:rPr>
+      </w:pPr>
+      <w:r>
+        <w:rPr>
+          <w:sz w:val="28"/>
+          <w:szCs w:val="28"/>
+          <w:lang w:val="sr-Cyrl-RS"/>
+        </w:rPr>
+        <w:t xml:space="preserve">Врши се тако што домаћин </w:t>
+      </w:r>
+      <w:r>
+        <w:rPr>
+          <w:sz w:val="28"/>
+          <w:szCs w:val="28"/>
+        </w:rPr>
+        <w:t>lobby-a</w:t>
+      </w:r>
+      <w:r>
+        <w:rPr>
+          <w:sz w:val="28"/>
+          <w:szCs w:val="28"/>
+          <w:lang w:val="sr-Cyrl-RS"/>
+        </w:rPr>
+        <w:t xml:space="preserve"> започиње игру по правилима дефинисаним за шпил за који су остали чланови собе највише гласали. Када се игра заврши, сви играчи се враћају у собу где домаћин може покренути нову игру.</w:t>
+      </w:r>
+    </w:p>
+    <w:p>
+      <w:pPr>
+        <w:rPr>
+          <w:lang w:val="sr-Cyrl-RS"/>
+        </w:rPr>
+      </w:pPr>
+    </w:p>
+    <w:p>
+      <w:pPr>
+        <w:pStyle w:val="Heading2"/>
+        <w:rPr>
+          <w:lang w:val="sr-Cyrl-RS"/>
+        </w:rPr>
+      </w:pPr>
+      <w:bookmarkStart w:id="15" w:name="_Toc36574271"/>
+      <w:r>
+        <w:rPr>
+          <w:lang w:val="sr-Cyrl-RS"/>
+        </w:rPr>
+        <w:t>5.2. Чет</w:t>
+      </w:r>
+      <w:bookmarkEnd w:id="15"/>
+    </w:p>
+    <w:p>
+      <w:pPr>
+        <w:ind w:left="720" w:firstLine="720"/>
+        <w:rPr>
+          <w:sz w:val="28"/>
+          <w:szCs w:val="28"/>
+          <w:lang w:val="sr-Cyrl-RS"/>
+        </w:rPr>
+      </w:pPr>
+      <w:r>
+        <w:rPr>
+          <w:sz w:val="28"/>
+          <w:szCs w:val="28"/>
+          <w:lang w:val="sr-Cyrl-RS"/>
+        </w:rPr>
+        <w:t>Током једне игре, играчи имају опцију да постављају поруке на game chat-box видљив свим играчима.</w:t>
+      </w:r>
+      <w:r>
+        <w:rPr>
+          <w:sz w:val="28"/>
+          <w:szCs w:val="28"/>
+          <w:lang w:val="sr-Latn-RS"/>
+        </w:rPr>
+        <w:t xml:space="preserve"> </w:t>
+      </w:r>
+      <w:r>
+        <w:rPr>
+          <w:sz w:val="28"/>
+          <w:szCs w:val="28"/>
+        </w:rPr>
+        <w:t xml:space="preserve">Chat-box </w:t>
+      </w:r>
+      <w:r>
+        <w:rPr>
+          <w:sz w:val="28"/>
+          <w:szCs w:val="28"/>
+          <w:lang w:val="sr-Cyrl-RS"/>
+        </w:rPr>
+        <w:t>се налази на левој страни екрана и у функцији је од самог покретања игре.</w:t>
+      </w:r>
+    </w:p>
+    <w:p>
+      <w:pPr>
+        <w:rPr>
+          <w:lang w:val="sr-Cyrl-RS"/>
+        </w:rPr>
+      </w:pPr>
+    </w:p>
+    <w:p>
+      <w:pPr>
+        <w:pStyle w:val="Heading2"/>
+        <w:rPr>
+          <w:lang w:val="sr-Cyrl-RS"/>
+        </w:rPr>
+      </w:pPr>
+      <w:bookmarkStart w:id="16" w:name="_Toc36574272"/>
+      <w:r>
+        <w:rPr>
+          <w:lang w:val="sr-Cyrl-RS"/>
+        </w:rPr>
+        <w:t>5.3.  Регистровање</w:t>
+      </w:r>
+      <w:bookmarkEnd w:id="16"/>
+    </w:p>
+    <w:p>
+      <w:pPr>
+        <w:ind w:left="720" w:firstLine="720"/>
+        <w:rPr>
+          <w:sz w:val="28"/>
+          <w:szCs w:val="28"/>
+          <w:lang w:val="sr-Cyrl-RS"/>
+        </w:rPr>
+      </w:pPr>
+      <w:r>
+        <w:rPr>
+          <w:sz w:val="28"/>
+          <w:szCs w:val="28"/>
+          <w:lang w:val="sr-Cyrl-RS"/>
+        </w:rPr>
+        <w:t xml:space="preserve">Свако ко није logged-in може да проба да се региструје. За то је потребно унети име, презиме, жељени надимак за играње, e-mail и жељену лозинку. Ако је неко са задатим </w:t>
+      </w:r>
+      <w:r>
+        <w:rPr>
+          <w:sz w:val="28"/>
+          <w:szCs w:val="28"/>
+          <w:lang w:val="sr-Cyrl-RS"/>
+        </w:rPr>
+        <w:t>именом</w:t>
+      </w:r>
+      <w:r>
+        <w:rPr>
+          <w:sz w:val="28"/>
+          <w:szCs w:val="28"/>
+          <w:lang w:val="sr-Cyrl-RS"/>
+        </w:rPr>
+        <w:t xml:space="preserve"> већ регистрован или лозинка не испуњава одређена правила, регистровање неће проћи успешно. Уколико прође успешно, у базу се додаје нови налог регистрованог корисника.</w:t>
+      </w:r>
+    </w:p>
+    <w:p>
+      <w:pPr>
+        <w:rPr>
+          <w:lang w:val="sr-Cyrl-RS"/>
+        </w:rPr>
+      </w:pPr>
+    </w:p>
+    <w:p>
+      <w:pPr>
+        <w:pStyle w:val="Heading2"/>
+        <w:rPr>
+          <w:lang w:val="sr-Cyrl-RS"/>
+        </w:rPr>
+      </w:pPr>
+      <w:bookmarkStart w:id="17" w:name="_Toc36574273"/>
+      <w:r>
+        <w:rPr>
+          <w:lang w:val="sr-Cyrl-RS"/>
+        </w:rPr>
+        <w:t>5.4. Логовање</w:t>
+      </w:r>
+      <w:bookmarkEnd w:id="17"/>
+    </w:p>
+    <w:p>
+      <w:pPr>
+        <w:ind w:left="720" w:firstLine="720"/>
+        <w:rPr>
+          <w:sz w:val="28"/>
+          <w:szCs w:val="28"/>
+          <w:lang w:val="sr-Cyrl-RS"/>
+        </w:rPr>
+      </w:pPr>
+      <w:r>
+        <w:rPr>
+          <w:sz w:val="28"/>
+          <w:szCs w:val="28"/>
+          <w:lang w:val="sr-Cyrl-RS"/>
+        </w:rPr>
+        <w:t xml:space="preserve">Свако ко приступа сајту а није logged-in може да се улогује. За то је потребно унети </w:t>
+      </w:r>
+      <w:r>
+        <w:rPr>
+          <w:sz w:val="28"/>
+          <w:szCs w:val="28"/>
+          <w:lang w:val="sr-Cyrl-RS"/>
+        </w:rPr>
+        <w:t>име</w:t>
+      </w:r>
+      <w:r>
+        <w:rPr>
+          <w:sz w:val="28"/>
+          <w:szCs w:val="28"/>
+          <w:lang w:val="sr-Cyrl-RS"/>
+        </w:rPr>
+        <w:t xml:space="preserve"> и лозинку. </w:t>
+      </w:r>
+      <w:r>
+        <w:rPr>
+          <w:sz w:val="28"/>
+          <w:szCs w:val="28"/>
+        </w:rPr>
+        <w:t xml:space="preserve">Logging </w:t>
+      </w:r>
+      <w:r>
+        <w:rPr>
+          <w:sz w:val="28"/>
+          <w:szCs w:val="28"/>
+          <w:lang w:val="sr-Cyrl-RS"/>
+        </w:rPr>
+        <w:t xml:space="preserve">се прихвата </w:t>
+      </w:r>
+      <w:r>
+        <w:rPr>
+          <w:sz w:val="28"/>
+          <w:szCs w:val="28"/>
+          <w:lang w:val="sr-Cyrl-RS"/>
+        </w:rPr>
+        <w:t>само ако кориснички налог са унетим подацима постоји.</w:t>
+      </w:r>
+    </w:p>
+    <w:p>
+      <w:pPr>
+        <w:rPr>
+          <w:lang w:val="sr-Cyrl-RS"/>
+        </w:rPr>
+      </w:pPr>
+    </w:p>
+    <w:p>
+      <w:pPr>
+        <w:pStyle w:val="Heading2"/>
+        <w:rPr>
+          <w:lang w:val="sr-Cyrl-RS"/>
+        </w:rPr>
+      </w:pPr>
+      <w:bookmarkStart w:id="18" w:name="_Toc36574274"/>
+      <w:r>
+        <w:rPr>
+          <w:lang w:val="sr-Cyrl-RS"/>
+        </w:rPr>
+        <w:t>5.5. Прављење шпила</w:t>
+      </w:r>
+      <w:bookmarkEnd w:id="18"/>
+    </w:p>
+    <w:p>
+      <w:pPr>
+        <w:ind w:left="720" w:firstLine="720"/>
+        <w:rPr>
+          <w:sz w:val="28"/>
+          <w:szCs w:val="28"/>
+          <w:lang w:val="sr-Cyrl-RS"/>
+        </w:rPr>
+      </w:pPr>
+      <w:r>
+        <w:rPr>
+          <w:sz w:val="28"/>
+          <w:szCs w:val="28"/>
+          <w:lang w:val="sr-Cyrl-RS"/>
+        </w:rPr>
+        <w:t xml:space="preserve">Свако може да направи сопствени шпил за игру. Формирање шпила укључује одређивање броја појединачних карата у шпилу (може </w:t>
+      </w:r>
+      <w:r>
+        <w:rPr>
+          <w:sz w:val="28"/>
+          <w:szCs w:val="28"/>
+          <w:lang w:val="sr-Cyrl-RS"/>
+        </w:rPr>
         <w:lastRenderedPageBreak/>
-        <w:t>5.1. Игра</w:t>
-      </w:r>
-      <w:bookmarkEnd w:id="14"/>
+        <w:t>бити и нула) као и посебна правила за специфичне карте у шпилу.</w:t>
+      </w:r>
+      <w:r>
+        <w:rPr>
+          <w:sz w:val="28"/>
+          <w:szCs w:val="28"/>
+          <w:lang w:val="sr-Cyrl-RS"/>
+        </w:rPr>
+        <w:t>Сви могу да започну игру са направљеним шпилом,  док логовани корисници могу и да га сачувају на налог.</w:t>
+      </w:r>
+    </w:p>
+    <w:p>
+      <w:pPr>
+        <w:rPr>
+          <w:lang w:val="sr-Cyrl-RS"/>
+        </w:rPr>
+      </w:pPr>
+    </w:p>
+    <w:p>
+      <w:pPr>
+        <w:pStyle w:val="Heading2"/>
+        <w:rPr>
+          <w:lang w:val="sr-Cyrl-RS"/>
+        </w:rPr>
+      </w:pPr>
+      <w:bookmarkStart w:id="19" w:name="_Toc36574275"/>
+      <w:r>
+        <w:rPr>
+          <w:lang w:val="sr-Cyrl-RS"/>
+        </w:rPr>
+        <w:t>5.6. Листање свих шпилова</w:t>
+      </w:r>
+      <w:bookmarkEnd w:id="19"/>
     </w:p>
     <w:p>
       <w:pPr>
@@ -5503,22 +5941,150 @@
           <w:szCs w:val="28"/>
           <w:lang w:val="sr-Cyrl-RS"/>
         </w:rPr>
-        <w:t xml:space="preserve">Врши се тако што домаћин </w:t>
-      </w:r>
-      <w:r>
-        <w:rPr>
-          <w:sz w:val="28"/>
-          <w:szCs w:val="28"/>
-        </w:rPr>
+        <w:t>Било ко може да претражује шпилове</w:t>
+      </w:r>
+      <w:r>
+        <w:rPr>
+          <w:sz w:val="28"/>
+          <w:szCs w:val="28"/>
+          <w:lang w:val="sr-Cyrl-RS"/>
+        </w:rPr>
+        <w:t xml:space="preserve"> </w:t>
+      </w:r>
+      <w:r>
+        <w:rPr>
+          <w:sz w:val="28"/>
+          <w:szCs w:val="28"/>
+          <w:lang w:val="sr-Cyrl-RS"/>
+        </w:rPr>
+        <w:t>и да их сортира по различитим критеријумима (нпр. оцена). При претрази шпилова може да селектује шпилове и да се тако пређе на приказ тог шпила.</w:t>
+      </w:r>
+    </w:p>
+    <w:p>
+      <w:pPr>
+        <w:rPr>
+          <w:lang w:val="sr-Cyrl-RS"/>
+        </w:rPr>
+      </w:pPr>
+    </w:p>
+    <w:p>
+      <w:pPr>
+        <w:pStyle w:val="Heading2"/>
+        <w:rPr>
+          <w:lang w:val="sr-Cyrl-RS"/>
+        </w:rPr>
+      </w:pPr>
+      <w:bookmarkStart w:id="20" w:name="_Toc36574276"/>
+      <w:r>
+        <w:rPr>
+          <w:lang w:val="sr-Cyrl-RS"/>
+        </w:rPr>
+        <w:t>5.7. Листање корисникових шпилова</w:t>
+      </w:r>
+      <w:bookmarkEnd w:id="20"/>
+    </w:p>
+    <w:p>
+      <w:pPr>
+        <w:ind w:left="720" w:firstLine="720"/>
+        <w:rPr>
+          <w:sz w:val="28"/>
+          <w:szCs w:val="28"/>
+          <w:lang w:val="sr-Cyrl-RS"/>
+        </w:rPr>
+      </w:pPr>
+      <w:r>
+        <w:rPr>
+          <w:lang w:val="sr-Cyrl-RS"/>
+        </w:rPr>
+        <w:t xml:space="preserve">  </w:t>
+      </w:r>
+      <w:r>
+        <w:rPr>
+          <w:sz w:val="28"/>
+          <w:szCs w:val="28"/>
+          <w:lang w:val="sr-Cyrl-RS"/>
+        </w:rPr>
+        <w:t>Улоговани корисник може да претражује шпилове које је сачувао и да их сортира по различитим критеријумима (нпр. оцена). При претрази шпилова може да селектује шпилове и да се тако пређе на приказ тог шпила.</w:t>
+      </w:r>
+      <w:r>
+        <w:rPr>
+          <w:sz w:val="28"/>
+          <w:szCs w:val="28"/>
+          <w:lang w:val="sr-Cyrl-RS"/>
+        </w:rPr>
+        <w:t xml:space="preserve"> </w:t>
+      </w:r>
+    </w:p>
+    <w:p>
+      <w:pPr>
+        <w:rPr>
+          <w:lang w:val="sr-Cyrl-RS"/>
+        </w:rPr>
+      </w:pPr>
+    </w:p>
+    <w:p>
+      <w:pPr>
+        <w:pStyle w:val="Heading2"/>
+      </w:pPr>
+      <w:bookmarkStart w:id="21" w:name="_Toc36574277"/>
+      <w:r>
+        <w:rPr>
+          <w:lang w:val="sr-Cyrl-RS"/>
+        </w:rPr>
+        <w:t xml:space="preserve">5.8. Прављење </w:t>
+      </w:r>
+      <w:r>
         <w:t>lobby-a</w:t>
       </w:r>
-      <w:r>
-        <w:rPr>
-          <w:sz w:val="28"/>
-          <w:szCs w:val="28"/>
-          <w:lang w:val="sr-Cyrl-RS"/>
-        </w:rPr>
-        <w:t xml:space="preserve"> започиње игру по правилима дефинисаним за шпил за који су остали чланови собе највише гласали. Када се игра заврши, сви играчи се враћају у собу где домаћин може покренути нову игру.</w:t>
+      <w:bookmarkEnd w:id="21"/>
+    </w:p>
+    <w:p>
+      <w:pPr>
+        <w:ind w:left="720" w:firstLine="720"/>
+        <w:rPr>
+          <w:sz w:val="28"/>
+          <w:szCs w:val="28"/>
+          <w:lang w:val="sr-Cyrl-RS"/>
+        </w:rPr>
+      </w:pPr>
+      <w:r>
+        <w:rPr>
+          <w:sz w:val="28"/>
+          <w:szCs w:val="28"/>
+          <w:lang w:val="sr-Cyrl-RS"/>
+        </w:rPr>
+        <w:t xml:space="preserve">Свако има право да направи </w:t>
+      </w:r>
+      <w:r>
+        <w:rPr>
+          <w:sz w:val="28"/>
+          <w:szCs w:val="28"/>
+          <w:lang w:val="sr-Cyrl-RS"/>
+        </w:rPr>
+        <w:t>собу</w:t>
+      </w:r>
+      <w:r>
+        <w:rPr>
+          <w:sz w:val="28"/>
+          <w:szCs w:val="28"/>
+          <w:lang w:val="sr-Cyrl-RS"/>
+        </w:rPr>
+        <w:t>(</w:t>
+      </w:r>
+      <w:r>
+        <w:rPr>
+          <w:sz w:val="28"/>
+          <w:szCs w:val="28"/>
+        </w:rPr>
+        <w:t>lobby</w:t>
+      </w:r>
+      <w:r>
+        <w:rPr>
+          <w:sz w:val="28"/>
+          <w:szCs w:val="28"/>
+          <w:lang w:val="sr-Cyrl-RS"/>
+        </w:rPr>
+        <w:t>) за играње која ће бити видљива другим играчима. Соба може бити приватна или јавна.</w:t>
       </w:r>
     </w:p>
     <w:p>
@@ -5531,18 +6097,24 @@
     <w:p>
       <w:pPr>
         <w:pStyle w:val="Heading2"/>
-        <w:rPr>
-          <w:lang w:val="sr-Cyrl-RS"/>
-        </w:rPr>
-      </w:pPr>
-      <w:bookmarkStart w:id="15" w:name="_Toc36574271"/>
-      <w:r>
-        <w:rPr>
-          <w:lang w:val="sr-Cyrl-RS"/>
-        </w:rPr>
-        <w:t>5.2. Чет</w:t>
-      </w:r>
-      <w:bookmarkEnd w:id="15"/>
+      </w:pPr>
+      <w:bookmarkStart w:id="22" w:name="_Toc36574278"/>
+      <w:r>
+        <w:rPr>
+          <w:lang w:val="sr-Cyrl-RS"/>
+        </w:rPr>
+        <w:t xml:space="preserve">5.9. Преглед </w:t>
+      </w:r>
+      <w:r>
+        <w:rPr>
+          <w:lang w:val="sr-Cyrl-RS"/>
+        </w:rPr>
+        <w:t xml:space="preserve">свих </w:t>
+      </w:r>
+      <w:r>
+        <w:t>lobby-a</w:t>
+      </w:r>
+      <w:bookmarkEnd w:id="22"/>
     </w:p>
     <w:p>
       <w:pPr>
@@ -5559,13 +6131,86 @@
           <w:szCs w:val="28"/>
           <w:lang w:val="sr-Cyrl-RS"/>
         </w:rPr>
-        <w:t>Током једне игре, играчи имају опцију да постављају поруке на game chat-box видљив свим играчима.</w:t>
-      </w:r>
-      <w:r>
-        <w:rPr>
-          <w:sz w:val="28"/>
-          <w:szCs w:val="28"/>
-          <w:lang w:val="sr-Latn-RS"/>
+        <w:t xml:space="preserve">Свако може да гледа каталог активних </w:t>
+      </w:r>
+      <w:r>
+        <w:rPr>
+          <w:sz w:val="28"/>
+          <w:szCs w:val="28"/>
+        </w:rPr>
+        <w:t>lobby-a</w:t>
+      </w:r>
+      <w:r>
+        <w:rPr>
+          <w:sz w:val="28"/>
+          <w:szCs w:val="28"/>
+          <w:lang w:val="sr-Cyrl-RS"/>
+        </w:rPr>
+        <w:t xml:space="preserve"> и да </w:t>
+      </w:r>
+      <w:r>
+        <w:rPr>
+          <w:sz w:val="28"/>
+          <w:szCs w:val="28"/>
+          <w:lang w:val="sr-Cyrl-RS"/>
+        </w:rPr>
+        <w:t>проба да се прикључи неком од њих или да се врати на главни мени.</w:t>
+      </w:r>
+    </w:p>
+    <w:p>
+      <w:pPr>
+        <w:ind w:left="720" w:firstLine="720"/>
+        <w:rPr>
+          <w:sz w:val="28"/>
+          <w:szCs w:val="28"/>
+          <w:lang w:val="sr-Cyrl-RS"/>
+        </w:rPr>
+      </w:pPr>
+    </w:p>
+    <w:p>
+      <w:pPr>
+        <w:pStyle w:val="Heading2"/>
+      </w:pPr>
+      <w:bookmarkStart w:id="23" w:name="_Toc36574279"/>
+      <w:r>
+        <w:rPr>
+          <w:lang w:val="sr-Cyrl-RS"/>
+        </w:rPr>
+        <w:t xml:space="preserve">5.10. Прикључивање </w:t>
+      </w:r>
+      <w:r>
+        <w:t>lobby-u</w:t>
+      </w:r>
+      <w:bookmarkEnd w:id="23"/>
+    </w:p>
+    <w:p>
+      <w:pPr>
+        <w:ind w:left="720" w:firstLine="720"/>
+        <w:rPr>
+          <w:sz w:val="28"/>
+          <w:szCs w:val="28"/>
+          <w:lang w:val="sr-Cyrl-RS"/>
+        </w:rPr>
+      </w:pPr>
+      <w:r>
+        <w:rPr>
+          <w:sz w:val="28"/>
+          <w:szCs w:val="28"/>
+          <w:lang w:val="sr-Cyrl-RS"/>
+        </w:rPr>
+        <w:t xml:space="preserve">Свако може да се прикључи неком </w:t>
+      </w:r>
+      <w:r>
+        <w:rPr>
+          <w:sz w:val="28"/>
+          <w:szCs w:val="28"/>
+        </w:rPr>
+        <w:t>lobby-u</w:t>
+      </w:r>
+      <w:r>
+        <w:rPr>
+          <w:sz w:val="28"/>
+          <w:szCs w:val="28"/>
         </w:rPr>
         <w:t xml:space="preserve"> </w:t>
       </w:r>
@@ -5573,541 +6218,6 @@
         <w:rPr>
           <w:sz w:val="28"/>
           <w:szCs w:val="28"/>
-        </w:rPr>
-        <w:t xml:space="preserve">Chat-box </w:t>
-      </w:r>
-      <w:r>
-        <w:rPr>
-          <w:sz w:val="28"/>
-          <w:szCs w:val="28"/>
-          <w:lang w:val="sr-Cyrl-RS"/>
-        </w:rPr>
-        <w:t>се налази на левој страни екрана и у функцији је од самог покретања игре.</w:t>
-      </w:r>
-    </w:p>
-    <w:p>
-      <w:pPr>
-        <w:rPr>
-          <w:lang w:val="sr-Cyrl-RS"/>
-        </w:rPr>
-      </w:pPr>
-    </w:p>
-    <w:p>
-      <w:pPr>
-        <w:pStyle w:val="Heading2"/>
-        <w:rPr>
-          <w:lang w:val="sr-Cyrl-RS"/>
-        </w:rPr>
-      </w:pPr>
-      <w:bookmarkStart w:id="16" w:name="_Toc36574272"/>
-      <w:r>
-        <w:rPr>
-          <w:lang w:val="sr-Cyrl-RS"/>
-        </w:rPr>
-        <w:t>5.3.  Регистровање</w:t>
-      </w:r>
-      <w:bookmarkEnd w:id="16"/>
-    </w:p>
-    <w:p>
-      <w:pPr>
-        <w:ind w:left="720" w:firstLine="720"/>
-        <w:rPr>
-          <w:sz w:val="28"/>
-          <w:szCs w:val="28"/>
-          <w:lang w:val="sr-Cyrl-RS"/>
-        </w:rPr>
-      </w:pPr>
-      <w:r>
-        <w:rPr>
-          <w:sz w:val="28"/>
-          <w:szCs w:val="28"/>
-          <w:lang w:val="sr-Cyrl-RS"/>
-        </w:rPr>
-        <w:t xml:space="preserve">Свако ко није logged-in може да проба да се региструје. За то је потребно унети име, презиме, жељени надимак за играње, e-mail и жељену лозинку. Ако је неко са задатим </w:t>
-      </w:r>
-      <w:r>
-        <w:rPr>
-          <w:sz w:val="28"/>
-          <w:szCs w:val="28"/>
-          <w:lang w:val="sr-Cyrl-RS"/>
-        </w:rPr>
-        <w:t>именом</w:t>
-      </w:r>
-      <w:r>
-        <w:rPr>
-          <w:sz w:val="28"/>
-          <w:szCs w:val="28"/>
-          <w:lang w:val="sr-Cyrl-RS"/>
-        </w:rPr>
-        <w:t xml:space="preserve"> већ регистрован или лозинка не испуњава одређена правила, регистровање неће проћи успешно. Уколико прође успешно, у базу се додаје нови налог регистрованог корисника.</w:t>
-      </w:r>
-    </w:p>
-    <w:p>
-      <w:pPr>
-        <w:rPr>
-          <w:lang w:val="sr-Cyrl-RS"/>
-        </w:rPr>
-      </w:pPr>
-    </w:p>
-    <w:p>
-      <w:pPr>
-        <w:pStyle w:val="Heading2"/>
-        <w:rPr>
-          <w:lang w:val="sr-Cyrl-RS"/>
-        </w:rPr>
-      </w:pPr>
-      <w:bookmarkStart w:id="17" w:name="_Toc36574273"/>
-      <w:r>
-        <w:rPr>
-          <w:lang w:val="sr-Cyrl-RS"/>
-        </w:rPr>
-        <w:t>5.4. Логовање</w:t>
-      </w:r>
-      <w:bookmarkEnd w:id="17"/>
-    </w:p>
-    <w:p>
-      <w:pPr>
-        <w:ind w:left="720" w:firstLine="720"/>
-        <w:rPr>
-          <w:sz w:val="28"/>
-          <w:szCs w:val="28"/>
-          <w:lang w:val="sr-Cyrl-RS"/>
-        </w:rPr>
-      </w:pPr>
-      <w:r>
-        <w:rPr>
-          <w:sz w:val="28"/>
-          <w:szCs w:val="28"/>
-          <w:lang w:val="sr-Cyrl-RS"/>
-        </w:rPr>
-        <w:t xml:space="preserve">Свако ко приступа сајту а није logged-in може да се улогује. За то је потребно унети </w:t>
-      </w:r>
-      <w:r>
-        <w:rPr>
-          <w:sz w:val="28"/>
-          <w:szCs w:val="28"/>
-          <w:lang w:val="sr-Cyrl-RS"/>
-        </w:rPr>
-        <w:t>име</w:t>
-      </w:r>
-      <w:r>
-        <w:rPr>
-          <w:sz w:val="28"/>
-          <w:szCs w:val="28"/>
-          <w:lang w:val="sr-Cyrl-RS"/>
-        </w:rPr>
-        <w:t xml:space="preserve"> и лозинку. </w:t>
-      </w:r>
-      <w:r>
-        <w:rPr>
-          <w:sz w:val="28"/>
-          <w:szCs w:val="28"/>
-        </w:rPr>
-        <w:t xml:space="preserve">Logging </w:t>
-      </w:r>
-      <w:r>
-        <w:rPr>
-          <w:sz w:val="28"/>
-          <w:szCs w:val="28"/>
-          <w:lang w:val="sr-Cyrl-RS"/>
-        </w:rPr>
-        <w:t xml:space="preserve">се прихвата </w:t>
-      </w:r>
-      <w:r>
-        <w:rPr>
-          <w:sz w:val="28"/>
-          <w:szCs w:val="28"/>
-          <w:lang w:val="sr-Cyrl-RS"/>
-        </w:rPr>
-        <w:t>само ако кориснички налог са унетим подацима постоји.</w:t>
-      </w:r>
-    </w:p>
-    <w:p>
-      <w:pPr>
-        <w:rPr>
-          <w:lang w:val="sr-Cyrl-RS"/>
-        </w:rPr>
-      </w:pPr>
-    </w:p>
-    <w:p>
-      <w:pPr>
-        <w:pStyle w:val="Heading2"/>
-        <w:rPr>
-          <w:lang w:val="sr-Cyrl-RS"/>
-        </w:rPr>
-      </w:pPr>
-      <w:bookmarkStart w:id="18" w:name="_Toc36574274"/>
-      <w:r>
-        <w:rPr>
-          <w:lang w:val="sr-Cyrl-RS"/>
-        </w:rPr>
-        <w:t>5.5. Прављење шпила</w:t>
-      </w:r>
-      <w:bookmarkEnd w:id="18"/>
-    </w:p>
-    <w:p>
-      <w:pPr>
-        <w:ind w:left="720" w:firstLine="720"/>
-        <w:rPr>
-          <w:sz w:val="28"/>
-          <w:szCs w:val="28"/>
-          <w:lang w:val="sr-Cyrl-RS"/>
-        </w:rPr>
-      </w:pPr>
-      <w:r>
-        <w:rPr>
-          <w:sz w:val="28"/>
-          <w:szCs w:val="28"/>
-          <w:lang w:val="sr-Cyrl-RS"/>
-        </w:rPr>
-        <w:t>Свако може да направи сопствени шпил за игру. Формирање шпила укључује одређивање броја појединачних карата у шпилу (може бити и нула) као и посебна правила за специфичне карте у шпилу.</w:t>
-      </w:r>
-      <w:r>
-        <w:rPr>
-          <w:sz w:val="28"/>
-          <w:szCs w:val="28"/>
-          <w:lang w:val="sr-Cyrl-RS"/>
-        </w:rPr>
-        <w:t xml:space="preserve">Сви </w:t>
-      </w:r>
-      <w:r>
-        <w:rPr>
-          <w:sz w:val="28"/>
-          <w:szCs w:val="28"/>
-          <w:lang w:val="sr-Cyrl-RS"/>
-        </w:rPr>
-        <w:lastRenderedPageBreak/>
-        <w:t>могу да започну игру са направљеним шпилом,  док логовани корисници могу и да га сачувају на налог.</w:t>
-      </w:r>
-    </w:p>
-    <w:p>
-      <w:pPr>
-        <w:rPr>
-          <w:lang w:val="sr-Cyrl-RS"/>
-        </w:rPr>
-      </w:pPr>
-    </w:p>
-    <w:p>
-      <w:pPr>
-        <w:pStyle w:val="Heading2"/>
-        <w:rPr>
-          <w:lang w:val="sr-Cyrl-RS"/>
-        </w:rPr>
-      </w:pPr>
-      <w:bookmarkStart w:id="19" w:name="_Toc36574275"/>
-      <w:r>
-        <w:rPr>
-          <w:lang w:val="sr-Cyrl-RS"/>
-        </w:rPr>
-        <w:t>5.6. Листање свих шпилова</w:t>
-      </w:r>
-      <w:bookmarkEnd w:id="19"/>
-    </w:p>
-    <w:p>
-      <w:pPr>
-        <w:ind w:left="720" w:firstLine="720"/>
-        <w:rPr>
-          <w:sz w:val="28"/>
-          <w:szCs w:val="28"/>
-          <w:lang w:val="sr-Cyrl-RS"/>
-        </w:rPr>
-      </w:pPr>
-      <w:r>
-        <w:rPr>
-          <w:sz w:val="28"/>
-          <w:szCs w:val="28"/>
-          <w:lang w:val="sr-Cyrl-RS"/>
-        </w:rPr>
-        <w:t>Било ко може да претражује шпилове</w:t>
-      </w:r>
-      <w:r>
-        <w:rPr>
-          <w:sz w:val="28"/>
-          <w:szCs w:val="28"/>
-          <w:lang w:val="sr-Cyrl-RS"/>
-        </w:rPr>
-        <w:t xml:space="preserve"> </w:t>
-      </w:r>
-      <w:r>
-        <w:rPr>
-          <w:sz w:val="28"/>
-          <w:szCs w:val="28"/>
-          <w:lang w:val="sr-Cyrl-RS"/>
-        </w:rPr>
-        <w:t>и да их сортира по различитим критеријумима (нпр. оцена). При претрази шпилова може да селектује шпилове и да се тако пређе на приказ тог шпила.</w:t>
-      </w:r>
-    </w:p>
-    <w:p>
-      <w:pPr>
-        <w:rPr>
-          <w:lang w:val="sr-Cyrl-RS"/>
-        </w:rPr>
-      </w:pPr>
-    </w:p>
-    <w:p>
-      <w:pPr>
-        <w:pStyle w:val="Heading2"/>
-        <w:rPr>
-          <w:lang w:val="sr-Cyrl-RS"/>
-        </w:rPr>
-      </w:pPr>
-      <w:bookmarkStart w:id="20" w:name="_Toc36574276"/>
-      <w:r>
-        <w:rPr>
-          <w:lang w:val="sr-Cyrl-RS"/>
-        </w:rPr>
-        <w:t>5.7. Листање корисникових шпилова</w:t>
-      </w:r>
-      <w:bookmarkEnd w:id="20"/>
-    </w:p>
-    <w:p>
-      <w:pPr>
-        <w:ind w:left="720" w:firstLine="720"/>
-        <w:rPr>
-          <w:sz w:val="28"/>
-          <w:szCs w:val="28"/>
-          <w:lang w:val="sr-Cyrl-RS"/>
-        </w:rPr>
-      </w:pPr>
-      <w:r>
-        <w:rPr>
-          <w:lang w:val="sr-Cyrl-RS"/>
-        </w:rPr>
-        <w:t xml:space="preserve">  </w:t>
-      </w:r>
-      <w:r>
-        <w:rPr>
-          <w:sz w:val="28"/>
-          <w:szCs w:val="28"/>
-          <w:lang w:val="sr-Cyrl-RS"/>
-        </w:rPr>
-        <w:t>Улоговани корисник може да претражује шпилове које је сачувао и да их сортира по различитим критеријумима (нпр. оцена). При претрази шпилова може да селектује шпилове и да се тако пређе на приказ тог шпила.</w:t>
-      </w:r>
-      <w:r>
-        <w:rPr>
-          <w:sz w:val="28"/>
-          <w:szCs w:val="28"/>
-          <w:lang w:val="sr-Cyrl-RS"/>
-        </w:rPr>
-        <w:t xml:space="preserve"> </w:t>
-      </w:r>
-    </w:p>
-    <w:p>
-      <w:pPr>
-        <w:ind w:left="720" w:firstLine="720"/>
-        <w:rPr>
-          <w:sz w:val="28"/>
-          <w:szCs w:val="28"/>
-          <w:lang w:val="sr-Cyrl-RS"/>
-        </w:rPr>
-      </w:pPr>
-    </w:p>
-    <w:p>
-      <w:pPr>
-        <w:rPr>
-          <w:sz w:val="28"/>
-          <w:szCs w:val="28"/>
-          <w:lang w:val="sr-Cyrl-RS"/>
-        </w:rPr>
-      </w:pPr>
-    </w:p>
-    <w:p>
-      <w:pPr>
-        <w:rPr>
-          <w:lang w:val="sr-Cyrl-RS"/>
-        </w:rPr>
-      </w:pPr>
-    </w:p>
-    <w:p>
-      <w:pPr>
-        <w:pStyle w:val="Heading2"/>
-      </w:pPr>
-      <w:bookmarkStart w:id="21" w:name="_Toc36574277"/>
-      <w:r>
-        <w:rPr>
-          <w:lang w:val="sr-Cyrl-RS"/>
-        </w:rPr>
-        <w:t xml:space="preserve">5.8. Прављење </w:t>
-      </w:r>
-      <w:r>
-        <w:t>lobby-a</w:t>
-      </w:r>
-      <w:bookmarkEnd w:id="21"/>
-    </w:p>
-    <w:p>
-      <w:pPr>
-        <w:ind w:left="720" w:firstLine="720"/>
-        <w:rPr>
-          <w:sz w:val="28"/>
-          <w:szCs w:val="28"/>
-          <w:lang w:val="sr-Cyrl-RS"/>
-        </w:rPr>
-      </w:pPr>
-      <w:r>
-        <w:rPr>
-          <w:sz w:val="28"/>
-          <w:szCs w:val="28"/>
-          <w:lang w:val="sr-Cyrl-RS"/>
-        </w:rPr>
-        <w:t xml:space="preserve">Свако има право да направи </w:t>
-      </w:r>
-      <w:r>
-        <w:rPr>
-          <w:sz w:val="28"/>
-          <w:szCs w:val="28"/>
-          <w:lang w:val="sr-Cyrl-RS"/>
-        </w:rPr>
-        <w:t>собу</w:t>
-      </w:r>
-      <w:r>
-        <w:rPr>
-          <w:sz w:val="28"/>
-          <w:szCs w:val="28"/>
-          <w:lang w:val="sr-Cyrl-RS"/>
-        </w:rPr>
-        <w:t>(</w:t>
-      </w:r>
-      <w:r>
-        <w:rPr>
-          <w:sz w:val="28"/>
-          <w:szCs w:val="28"/>
-        </w:rPr>
-        <w:t>lobby</w:t>
-      </w:r>
-      <w:r>
-        <w:rPr>
-          <w:sz w:val="28"/>
-          <w:szCs w:val="28"/>
-          <w:lang w:val="sr-Cyrl-RS"/>
-        </w:rPr>
-        <w:t>) за играње која ће бити видљива другим играчима. Соба може бити приватна или јавна.</w:t>
-      </w:r>
-    </w:p>
-    <w:p>
-      <w:pPr>
-        <w:rPr>
-          <w:lang w:val="sr-Cyrl-RS"/>
-        </w:rPr>
-      </w:pPr>
-    </w:p>
-    <w:p>
-      <w:pPr>
-        <w:pStyle w:val="Heading2"/>
-      </w:pPr>
-      <w:bookmarkStart w:id="22" w:name="_Toc36574278"/>
-      <w:r>
-        <w:rPr>
-          <w:lang w:val="sr-Cyrl-RS"/>
-        </w:rPr>
-        <w:t xml:space="preserve">5.9. Преглед </w:t>
-      </w:r>
-      <w:r>
-        <w:t>lobby-a</w:t>
-      </w:r>
-      <w:bookmarkEnd w:id="22"/>
-    </w:p>
-    <w:p>
-      <w:pPr>
-        <w:ind w:left="720" w:firstLine="720"/>
-        <w:rPr>
-          <w:sz w:val="28"/>
-          <w:szCs w:val="28"/>
-          <w:lang w:val="sr-Cyrl-RS"/>
-        </w:rPr>
-      </w:pPr>
-      <w:r>
-        <w:rPr>
-          <w:sz w:val="28"/>
-          <w:szCs w:val="28"/>
-          <w:lang w:val="sr-Cyrl-RS"/>
-        </w:rPr>
-        <w:t xml:space="preserve">Свако може да гледа каталог активних </w:t>
-      </w:r>
-      <w:r>
-        <w:rPr>
-          <w:sz w:val="28"/>
-          <w:szCs w:val="28"/>
-        </w:rPr>
-        <w:t>lobby-a</w:t>
-      </w:r>
-      <w:r>
-        <w:rPr>
-          <w:sz w:val="28"/>
-          <w:szCs w:val="28"/>
-          <w:lang w:val="sr-Cyrl-RS"/>
-        </w:rPr>
-        <w:t xml:space="preserve"> и да </w:t>
-      </w:r>
-      <w:r>
-        <w:rPr>
-          <w:sz w:val="28"/>
-          <w:szCs w:val="28"/>
-          <w:lang w:val="sr-Cyrl-RS"/>
-        </w:rPr>
-        <w:t>проба да се прикључи неком од њих или да се врати на главни мени.</w:t>
-      </w:r>
-    </w:p>
-    <w:p>
-      <w:pPr>
-        <w:ind w:left="720" w:firstLine="720"/>
-        <w:rPr>
-          <w:sz w:val="28"/>
-          <w:szCs w:val="28"/>
-          <w:lang w:val="sr-Cyrl-RS"/>
-        </w:rPr>
-      </w:pPr>
-    </w:p>
-    <w:p>
-      <w:pPr>
-        <w:pStyle w:val="Heading2"/>
-      </w:pPr>
-      <w:bookmarkStart w:id="23" w:name="_Toc36574279"/>
-      <w:r>
-        <w:rPr>
-          <w:lang w:val="sr-Cyrl-RS"/>
-        </w:rPr>
-        <w:t xml:space="preserve">5.10. Прикључивање </w:t>
-      </w:r>
-      <w:r>
-        <w:t>lobby-u</w:t>
-      </w:r>
-      <w:bookmarkEnd w:id="23"/>
-    </w:p>
-    <w:p>
-      <w:pPr>
-        <w:ind w:left="720" w:firstLine="720"/>
-        <w:rPr>
-          <w:sz w:val="28"/>
-          <w:szCs w:val="28"/>
-          <w:lang w:val="sr-Cyrl-RS"/>
-        </w:rPr>
-      </w:pPr>
-      <w:r>
-        <w:rPr>
-          <w:sz w:val="28"/>
-          <w:szCs w:val="28"/>
-          <w:lang w:val="sr-Cyrl-RS"/>
-        </w:rPr>
-        <w:t xml:space="preserve">Свако може да се прикључи неком </w:t>
-      </w:r>
-      <w:r>
-        <w:rPr>
-          <w:sz w:val="28"/>
-          <w:szCs w:val="28"/>
-        </w:rPr>
-        <w:t>lobby-u</w:t>
-      </w:r>
-      <w:r>
-        <w:rPr>
-          <w:sz w:val="28"/>
-          <w:szCs w:val="28"/>
-        </w:rPr>
-        <w:t xml:space="preserve"> </w:t>
-      </w:r>
-      <w:r>
-        <w:rPr>
-          <w:sz w:val="28"/>
-          <w:szCs w:val="28"/>
           <w:lang w:val="sr-Cyrl-RS"/>
         </w:rPr>
         <w:t>ако број играча није једнак максимуму</w:t>
@@ -6165,16 +6275,7 @@
           <w:szCs w:val="28"/>
           <w:lang w:val="sr-Cyrl-RS"/>
         </w:rPr>
-        <w:t xml:space="preserve">мора се </w:t>
-      </w:r>
-      <w:r>
-        <w:rPr>
-          <w:sz w:val="28"/>
-          <w:szCs w:val="28"/>
-          <w:lang w:val="sr-Cyrl-RS"/>
-        </w:rPr>
-        <w:lastRenderedPageBreak/>
-        <w:t xml:space="preserve">успешно спровести функционалност Лозинка да би се прикључивање </w:t>
+        <w:t xml:space="preserve">мора се успешно спровести функционалност Лозинка да би се прикључивање </w:t>
       </w:r>
       <w:r>
         <w:rPr>
@@ -6540,7 +6641,15 @@
           <w:szCs w:val="28"/>
           <w:lang w:val="sr-Cyrl-RS"/>
         </w:rPr>
-        <w:t xml:space="preserve"> У даљем опису ове функционалности наведено је које су опције којој категорији </w:t>
+        <w:t xml:space="preserve"> У даљем опису ове функционалности наведено је које су опције којој категорији корисника доступне. </w:t>
+      </w:r>
+      <w:r>
+        <w:rPr>
+          <w:sz w:val="28"/>
+          <w:szCs w:val="28"/>
+          <w:lang w:val="sr-Cyrl-RS"/>
+        </w:rPr>
+        <w:t xml:space="preserve">Функционалност налога служи за навигацију на сајту. Приступање налогу омогућено је кликом на дугме у горњем </w:t>
       </w:r>
       <w:r>
         <w:rPr>
@@ -6549,15 +6658,7 @@
           <w:lang w:val="sr-Cyrl-RS"/>
         </w:rPr>
         <w:lastRenderedPageBreak/>
-        <w:t xml:space="preserve">корисника доступне. </w:t>
-      </w:r>
-      <w:r>
-        <w:rPr>
-          <w:sz w:val="28"/>
-          <w:szCs w:val="28"/>
-          <w:lang w:val="sr-Cyrl-RS"/>
-        </w:rPr>
-        <w:t xml:space="preserve">Функционалност налога служи за навигацију на сајту. Приступање налогу омогућено је кликом на дугме у горњем десном ћошку (постоји на свим другим приказима екрана осим за игру, </w:t>
+        <w:t xml:space="preserve">десном ћошку (постоји на свим другим приказима екрана осим за игру, </w:t>
       </w:r>
       <w:r>
         <w:rPr>
@@ -6647,7 +6748,7 @@
         <w:rPr>
           <w:lang w:val="sr-Cyrl-RS"/>
         </w:rPr>
-        <w:t>-ју за игру</w:t>
+        <w:t>-у за игру</w:t>
       </w:r>
       <w:bookmarkEnd w:id="29"/>
     </w:p>

</xml_diff>

<commit_message>
Urađene tekstualne izmene vezane za SSU-ove i izveštaje
</commit_message>
<xml_diff>
--- a/Faza 3/Projektni zadatak/TEAM DOGS - Projektni Zadatak.docx
+++ b/Faza 3/Projektni zadatak/TEAM DOGS - Projektni Zadatak.docx
@@ -1,6 +1,6 @@
 
 <file path=word/document.xml><?xml version="1.0" encoding="utf-8"?>
-<w:document xmlns:wpc="http://schemas.microsoft.com/office/word/2010/wordprocessingCanvas" xmlns:cx="http://schemas.microsoft.com/office/drawing/2014/chartex" xmlns:cx1="http://schemas.microsoft.com/office/drawing/2015/9/8/chartex" xmlns:cx2="http://schemas.microsoft.com/office/drawing/2015/10/21/chartex" xmlns:cx3="http://schemas.microsoft.com/office/drawing/2016/5/9/chartex" xmlns:cx4="http://schemas.microsoft.com/office/drawing/2016/5/10/chartex" xmlns:cx5="http://schemas.microsoft.com/office/drawing/2016/5/11/chartex" xmlns:cx6="http://schemas.microsoft.com/office/drawing/2016/5/12/chartex" xmlns:cx7="http://schemas.microsoft.com/office/drawing/2016/5/13/chartex" xmlns:cx8="http://schemas.microsoft.com/office/drawing/2016/5/14/chartex" xmlns:mc="http://schemas.openxmlformats.org/markup-compatibility/2006" xmlns:aink="http://schemas.microsoft.com/office/drawing/2016/ink" xmlns:am3d="http://schemas.microsoft.com/office/drawing/2017/model3d" xmlns:o="urn:schemas-microsoft-com:office:office" xmlns:r="http://schemas.openxmlformats.org/officeDocument/2006/relationships" xmlns:m="http://schemas.openxmlformats.org/officeDocument/2006/math" xmlns:v="urn:schemas-microsoft-com:vml" xmlns:wp14="http://schemas.microsoft.com/office/word/2010/wordprocessingDrawing" xmlns:wp="http://schemas.openxmlformats.org/drawingml/2006/wordprocessingDrawing" xmlns:w10="urn:schemas-microsoft-com:office:word" xmlns:w="http://schemas.openxmlformats.org/wordprocessingml/2006/main" xmlns:w14="http://schemas.microsoft.com/office/word/2010/wordml" xmlns:w15="http://schemas.microsoft.com/office/word/2012/wordml" xmlns:w16cex="http://schemas.microsoft.com/office/word/2018/wordml/cex" xmlns:w16cid="http://schemas.microsoft.com/office/word/2016/wordml/cid" xmlns:w16="http://schemas.microsoft.com/office/word/2018/wordml" xmlns:w16se="http://schemas.microsoft.com/office/word/2015/wordml/symex" xmlns:wpg="http://schemas.microsoft.com/office/word/2010/wordprocessingGroup" xmlns:wpi="http://schemas.microsoft.com/office/word/2010/wordprocessingInk" xmlns:wne="http://schemas.microsoft.com/office/word/2006/wordml" xmlns:wps="http://schemas.microsoft.com/office/word/2010/wordprocessingShape" mc:Ignorable="w14 w15 w16se w16cid w16 w16cex wp14">
+<w:document xmlns:wpc="http://schemas.microsoft.com/office/word/2010/wordprocessingCanvas" xmlns:cx="http://schemas.microsoft.com/office/drawing/2014/chartex" xmlns:cx1="http://schemas.microsoft.com/office/drawing/2015/9/8/chartex" xmlns:cx2="http://schemas.microsoft.com/office/drawing/2015/10/21/chartex" xmlns:cx3="http://schemas.microsoft.com/office/drawing/2016/5/9/chartex" xmlns:cx4="http://schemas.microsoft.com/office/drawing/2016/5/10/chartex" xmlns:cx5="http://schemas.microsoft.com/office/drawing/2016/5/11/chartex" xmlns:cx6="http://schemas.microsoft.com/office/drawing/2016/5/12/chartex" xmlns:cx7="http://schemas.microsoft.com/office/drawing/2016/5/13/chartex" xmlns:cx8="http://schemas.microsoft.com/office/drawing/2016/5/14/chartex" xmlns:mc="http://schemas.openxmlformats.org/markup-compatibility/2006" xmlns:aink="http://schemas.microsoft.com/office/drawing/2016/ink" xmlns:am3d="http://schemas.microsoft.com/office/drawing/2017/model3d" xmlns:o="urn:schemas-microsoft-com:office:office" xmlns:r="http://schemas.openxmlformats.org/officeDocument/2006/relationships" xmlns:m="http://schemas.openxmlformats.org/officeDocument/2006/math" xmlns:v="urn:schemas-microsoft-com:vml" xmlns:wp14="http://schemas.microsoft.com/office/word/2010/wordprocessingDrawing" xmlns:wp="http://schemas.openxmlformats.org/drawingml/2006/wordprocessingDrawing" xmlns:w10="urn:schemas-microsoft-com:office:word" xmlns:w="http://schemas.openxmlformats.org/wordprocessingml/2006/main" xmlns:w14="http://schemas.microsoft.com/office/word/2010/wordml" xmlns:w15="http://schemas.microsoft.com/office/word/2012/wordml" xmlns:w16cid="http://schemas.microsoft.com/office/word/2016/wordml/cid" xmlns:w16se="http://schemas.microsoft.com/office/word/2015/wordml/symex" xmlns:wpg="http://schemas.microsoft.com/office/word/2010/wordprocessingGroup" xmlns:wpi="http://schemas.microsoft.com/office/word/2010/wordprocessingInk" xmlns:wne="http://schemas.microsoft.com/office/word/2006/wordml" xmlns:wps="http://schemas.microsoft.com/office/word/2010/wordprocessingShape" mc:Ignorable="w14 w15 w16se w16cid wp14">
   <w:body>
     <w:p>
       <w:pPr>
@@ -4891,15 +4891,7 @@
           <w:szCs w:val="28"/>
           <w:lang w:val="sr-Cyrl-RS"/>
         </w:rPr>
-        <w:t>-а</w:t>
-      </w:r>
-      <w:r>
-        <w:rPr>
-          <w:sz w:val="28"/>
-          <w:szCs w:val="28"/>
-          <w:lang w:val="sr-Cyrl-RS"/>
-        </w:rPr>
-        <w:t xml:space="preserve">, прикључивање </w:t>
+        <w:t xml:space="preserve">-а, прикључивање </w:t>
       </w:r>
       <w:r>
         <w:rPr>
@@ -4914,15 +4906,7 @@
           <w:szCs w:val="28"/>
           <w:lang w:val="sr-Cyrl-RS"/>
         </w:rPr>
-        <w:t>-</w:t>
-      </w:r>
-      <w:r>
-        <w:rPr>
-          <w:sz w:val="28"/>
-          <w:szCs w:val="28"/>
-          <w:lang w:val="sr-Cyrl-RS"/>
-        </w:rPr>
-        <w:t xml:space="preserve">у, </w:t>
+        <w:t xml:space="preserve">-у, </w:t>
       </w:r>
       <w:r>
         <w:rPr>
@@ -4952,15 +4936,7 @@
           <w:szCs w:val="28"/>
           <w:lang w:val="sr-Cyrl-RS"/>
         </w:rPr>
-        <w:t>-</w:t>
-      </w:r>
-      <w:r>
-        <w:rPr>
-          <w:sz w:val="28"/>
-          <w:szCs w:val="28"/>
-          <w:lang w:val="sr-Cyrl-RS"/>
-        </w:rPr>
-        <w:t>у за игру, приказ шпила, крај игре.</w:t>
+        <w:t>-у за игру, приказ шпила, крај игре.</w:t>
       </w:r>
     </w:p>
     <w:p>
@@ -5100,30 +5076,28 @@
         </w:rPr>
         <w:t>функционалности користи исто као и регистровани корисник, са додатним функционалностима : регистровање нових администратора и постављање истакнутих шпилова.</w:t>
       </w:r>
-      <w:bookmarkStart w:id="9" w:name="_GoBack"/>
+    </w:p>
+    <w:p>
+      <w:pPr>
+        <w:pStyle w:val="Heading1"/>
+        <w:rPr>
+          <w:lang w:val="sr-Cyrl-RS"/>
+        </w:rPr>
+      </w:pPr>
+      <w:bookmarkStart w:id="9" w:name="_Toc36574266"/>
+      <w:r>
+        <w:t xml:space="preserve">4 </w:t>
+      </w:r>
+      <w:r>
+        <w:rPr>
+          <w:lang w:val="sr-Cyrl-RS"/>
+        </w:rPr>
+        <w:t>Опис производа</w:t>
+      </w:r>
       <w:bookmarkEnd w:id="9"/>
     </w:p>
     <w:p>
       <w:pPr>
-        <w:pStyle w:val="Heading1"/>
-        <w:rPr>
-          <w:lang w:val="sr-Cyrl-RS"/>
-        </w:rPr>
-      </w:pPr>
-      <w:bookmarkStart w:id="10" w:name="_Toc36574266"/>
-      <w:r>
-        <w:t xml:space="preserve">4 </w:t>
-      </w:r>
-      <w:r>
-        <w:rPr>
-          <w:lang w:val="sr-Cyrl-RS"/>
-        </w:rPr>
-        <w:t>Опис производа</w:t>
-      </w:r>
-      <w:bookmarkEnd w:id="10"/>
-    </w:p>
-    <w:p>
-      <w:pPr>
         <w:ind w:left="720" w:firstLine="720"/>
         <w:rPr>
           <w:sz w:val="28"/>
@@ -5153,7 +5127,7 @@
           <w:lang w:val="sr-Cyrl-RS"/>
         </w:rPr>
       </w:pPr>
-      <w:bookmarkStart w:id="11" w:name="_Toc36574267"/>
+      <w:bookmarkStart w:id="10" w:name="_Toc36574267"/>
       <w:r>
         <w:rPr>
           <w:lang w:val="sr-Cyrl-RS"/>
@@ -5161,7 +5135,7 @@
         <w:lastRenderedPageBreak/>
         <w:t>4.1. Преглед архитектуре система</w:t>
       </w:r>
-      <w:bookmarkEnd w:id="11"/>
+      <w:bookmarkEnd w:id="10"/>
     </w:p>
     <w:p>
       <w:pPr>
@@ -5246,7 +5220,7 @@
     </w:p>
     <w:tbl>
       <w:tblPr>
-        <w:tblStyle w:val="ListTable6Colorful-Accent1"/>
+        <w:tblStyle w:val="ListTable6ColourfulAccent1"/>
         <w:tblpPr w:leftFromText="180" w:rightFromText="180" w:vertAnchor="text" w:horzAnchor="page" w:tblpX="1810" w:tblpY="750"/>
         <w:tblW w:w="8875" w:type="dxa"/>
         <w:tblInd w:w="0" w:type="dxa"/>
@@ -5540,33 +5514,33 @@
           <w:lang w:val="sr-Cyrl-RS"/>
         </w:rPr>
       </w:pPr>
-      <w:bookmarkStart w:id="12" w:name="_Toc36574268"/>
+      <w:bookmarkStart w:id="11" w:name="_Toc36574268"/>
       <w:r>
         <w:rPr>
           <w:lang w:val="sr-Cyrl-RS"/>
         </w:rPr>
         <w:t>4.2. Преглед карактеристика</w:t>
       </w:r>
+      <w:bookmarkEnd w:id="11"/>
+    </w:p>
+    <w:p>
+      <w:pPr>
+        <w:pStyle w:val="Heading1"/>
+        <w:rPr>
+          <w:lang w:val="sr-Cyrl-RS"/>
+        </w:rPr>
+      </w:pPr>
+      <w:bookmarkStart w:id="12" w:name="_Toc36574269"/>
+      <w:r>
+        <w:t xml:space="preserve">5 </w:t>
+      </w:r>
+      <w:r>
+        <w:rPr>
+          <w:lang w:val="sr-Cyrl-RS"/>
+        </w:rPr>
+        <w:t>Функционални захтеви</w:t>
+      </w:r>
       <w:bookmarkEnd w:id="12"/>
-    </w:p>
-    <w:p>
-      <w:pPr>
-        <w:pStyle w:val="Heading1"/>
-        <w:rPr>
-          <w:lang w:val="sr-Cyrl-RS"/>
-        </w:rPr>
-      </w:pPr>
-      <w:bookmarkStart w:id="13" w:name="_Toc36574269"/>
-      <w:r>
-        <w:t xml:space="preserve">5 </w:t>
-      </w:r>
-      <w:r>
-        <w:rPr>
-          <w:lang w:val="sr-Cyrl-RS"/>
-        </w:rPr>
-        <w:t>Функционални захтеви</w:t>
-      </w:r>
-      <w:bookmarkEnd w:id="13"/>
     </w:p>
     <w:p>
       <w:pPr>
@@ -5602,13 +5576,69 @@
           <w:lang w:val="sr-Cyrl-RS"/>
         </w:rPr>
       </w:pPr>
-      <w:bookmarkStart w:id="14" w:name="_Toc36574270"/>
+      <w:bookmarkStart w:id="13" w:name="_Toc36574270"/>
       <w:r>
         <w:rPr>
           <w:lang w:val="sr-Cyrl-RS"/>
         </w:rPr>
         <w:t>5.1. Игра</w:t>
       </w:r>
+      <w:bookmarkEnd w:id="13"/>
+    </w:p>
+    <w:p>
+      <w:pPr>
+        <w:ind w:left="720" w:firstLine="720"/>
+        <w:rPr>
+          <w:sz w:val="28"/>
+          <w:szCs w:val="28"/>
+          <w:lang w:val="sr-Cyrl-RS"/>
+        </w:rPr>
+      </w:pPr>
+      <w:r>
+        <w:rPr>
+          <w:sz w:val="28"/>
+          <w:szCs w:val="28"/>
+          <w:lang w:val="sr-Cyrl-RS"/>
+        </w:rPr>
+        <w:t xml:space="preserve">Врши се тако што домаћин </w:t>
+      </w:r>
+      <w:r>
+        <w:rPr>
+          <w:sz w:val="28"/>
+          <w:szCs w:val="28"/>
+        </w:rPr>
+        <w:t>lobby-a</w:t>
+      </w:r>
+      <w:r>
+        <w:rPr>
+          <w:sz w:val="28"/>
+          <w:szCs w:val="28"/>
+          <w:lang w:val="sr-Cyrl-RS"/>
+        </w:rPr>
+        <w:t xml:space="preserve"> започиње игру по правилима дефинисаним за шпил за који су остали чланови собе највише гласали. Када се игра заврши, сви играчи се враћају у собу где домаћин може покренути нову игру.</w:t>
+      </w:r>
+    </w:p>
+    <w:p>
+      <w:pPr>
+        <w:rPr>
+          <w:lang w:val="sr-Cyrl-RS"/>
+        </w:rPr>
+      </w:pPr>
+    </w:p>
+    <w:p>
+      <w:pPr>
+        <w:pStyle w:val="Heading2"/>
+        <w:rPr>
+          <w:lang w:val="sr-Cyrl-RS"/>
+        </w:rPr>
+      </w:pPr>
+      <w:bookmarkStart w:id="14" w:name="_Toc36574271"/>
+      <w:r>
+        <w:rPr>
+          <w:lang w:val="sr-Cyrl-RS"/>
+        </w:rPr>
+        <w:t>5.2. Чет</w:t>
+      </w:r>
       <w:bookmarkEnd w:id="14"/>
     </w:p>
     <w:p>
@@ -5626,22 +5656,30 @@
           <w:szCs w:val="28"/>
           <w:lang w:val="sr-Cyrl-RS"/>
         </w:rPr>
-        <w:t xml:space="preserve">Врши се тако што домаћин </w:t>
-      </w:r>
-      <w:r>
-        <w:rPr>
-          <w:sz w:val="28"/>
-          <w:szCs w:val="28"/>
-        </w:rPr>
-        <w:t>lobby-a</w:t>
-      </w:r>
-      <w:r>
-        <w:rPr>
-          <w:sz w:val="28"/>
-          <w:szCs w:val="28"/>
-          <w:lang w:val="sr-Cyrl-RS"/>
-        </w:rPr>
-        <w:t xml:space="preserve"> започиње игру по правилима дефинисаним за шпил за који су остали чланови собе највише гласали. Када се игра заврши, сви играчи се враћају у собу где домаћин може покренути нову игру.</w:t>
+        <w:t>Током једне игре, играчи имају опцију да постављају поруке на game chat-box видљив свим играчима.</w:t>
+      </w:r>
+      <w:r>
+        <w:rPr>
+          <w:sz w:val="28"/>
+          <w:szCs w:val="28"/>
+          <w:lang w:val="sr-Latn-RS"/>
+        </w:rPr>
+        <w:t xml:space="preserve"> </w:t>
+      </w:r>
+      <w:r>
+        <w:rPr>
+          <w:sz w:val="28"/>
+          <w:szCs w:val="28"/>
+        </w:rPr>
+        <w:t xml:space="preserve">Chat-box </w:t>
+      </w:r>
+      <w:r>
+        <w:rPr>
+          <w:sz w:val="28"/>
+          <w:szCs w:val="28"/>
+          <w:lang w:val="sr-Cyrl-RS"/>
+        </w:rPr>
+        <w:t>се налази на левој страни екрана и у функцији је од самог покретања игре.</w:t>
       </w:r>
     </w:p>
     <w:p>
@@ -5658,12 +5696,12 @@
           <w:lang w:val="sr-Cyrl-RS"/>
         </w:rPr>
       </w:pPr>
-      <w:bookmarkStart w:id="15" w:name="_Toc36574271"/>
-      <w:r>
-        <w:rPr>
-          <w:lang w:val="sr-Cyrl-RS"/>
-        </w:rPr>
-        <w:t>5.2. Чет</w:t>
+      <w:bookmarkStart w:id="15" w:name="_Toc36574272"/>
+      <w:r>
+        <w:rPr>
+          <w:lang w:val="sr-Cyrl-RS"/>
+        </w:rPr>
+        <w:t>5.3.  Регистровање</w:t>
       </w:r>
       <w:bookmarkEnd w:id="15"/>
     </w:p>
@@ -5682,30 +5720,23 @@
           <w:szCs w:val="28"/>
           <w:lang w:val="sr-Cyrl-RS"/>
         </w:rPr>
-        <w:t>Током једне игре, играчи имају опцију да постављају поруке на game chat-box видљив свим играчима.</w:t>
-      </w:r>
-      <w:r>
-        <w:rPr>
-          <w:sz w:val="28"/>
-          <w:szCs w:val="28"/>
-          <w:lang w:val="sr-Latn-RS"/>
-        </w:rPr>
-        <w:t xml:space="preserve"> </w:t>
-      </w:r>
-      <w:r>
-        <w:rPr>
-          <w:sz w:val="28"/>
-          <w:szCs w:val="28"/>
-        </w:rPr>
-        <w:t xml:space="preserve">Chat-box </w:t>
-      </w:r>
-      <w:r>
-        <w:rPr>
-          <w:sz w:val="28"/>
-          <w:szCs w:val="28"/>
-          <w:lang w:val="sr-Cyrl-RS"/>
-        </w:rPr>
-        <w:t>се налази на левој страни екрана и у функцији је од самог покретања игре.</w:t>
+        <w:t xml:space="preserve">Свако ко није logged-in може да проба да се региструје. За то је потребно унети име, презиме, жељени надимак за играње, e-mail и жељену лозинку. Ако је неко са задатим </w:t>
+      </w:r>
+      <w:r>
+        <w:rPr>
+          <w:sz w:val="28"/>
+          <w:szCs w:val="28"/>
+          <w:lang w:val="sr-Cyrl-RS"/>
+        </w:rPr>
+        <w:t>именом</w:t>
+      </w:r>
+      <w:r>
+        <w:rPr>
+          <w:sz w:val="28"/>
+          <w:szCs w:val="28"/>
+          <w:lang w:val="sr-Cyrl-RS"/>
+        </w:rPr>
+        <w:t xml:space="preserve"> већ регистрован или лозинка не испуњава одређена правила, регистровање неће проћи успешно. Уколико прође успешно, у базу се додаје нови налог регистрованог корисника.</w:t>
       </w:r>
     </w:p>
     <w:p>
@@ -5722,12 +5753,12 @@
           <w:lang w:val="sr-Cyrl-RS"/>
         </w:rPr>
       </w:pPr>
-      <w:bookmarkStart w:id="16" w:name="_Toc36574272"/>
-      <w:r>
-        <w:rPr>
-          <w:lang w:val="sr-Cyrl-RS"/>
-        </w:rPr>
-        <w:t>5.3.  Регистровање</w:t>
+      <w:bookmarkStart w:id="16" w:name="_Toc36574273"/>
+      <w:r>
+        <w:rPr>
+          <w:lang w:val="sr-Cyrl-RS"/>
+        </w:rPr>
+        <w:t>5.4. Логовање</w:t>
       </w:r>
       <w:bookmarkEnd w:id="16"/>
     </w:p>
@@ -5746,23 +5777,46 @@
           <w:szCs w:val="28"/>
           <w:lang w:val="sr-Cyrl-RS"/>
         </w:rPr>
-        <w:t xml:space="preserve">Свако ко није logged-in може да проба да се региструје. За то је потребно унети име, презиме, жељени надимак за играње, e-mail и жељену лозинку. Ако је неко са задатим </w:t>
-      </w:r>
-      <w:r>
-        <w:rPr>
-          <w:sz w:val="28"/>
-          <w:szCs w:val="28"/>
-          <w:lang w:val="sr-Cyrl-RS"/>
-        </w:rPr>
-        <w:t>именом</w:t>
-      </w:r>
-      <w:r>
-        <w:rPr>
-          <w:sz w:val="28"/>
-          <w:szCs w:val="28"/>
-          <w:lang w:val="sr-Cyrl-RS"/>
-        </w:rPr>
-        <w:t xml:space="preserve"> већ регистрован или лозинка не испуњава одређена правила, регистровање неће проћи успешно. Уколико прође успешно, у базу се додаје нови налог регистрованог корисника.</w:t>
+        <w:t xml:space="preserve">Свако ко приступа сајту а није logged-in може да се улогује. За то је потребно унети </w:t>
+      </w:r>
+      <w:r>
+        <w:rPr>
+          <w:sz w:val="28"/>
+          <w:szCs w:val="28"/>
+          <w:lang w:val="sr-Cyrl-RS"/>
+        </w:rPr>
+        <w:t>име</w:t>
+      </w:r>
+      <w:r>
+        <w:rPr>
+          <w:sz w:val="28"/>
+          <w:szCs w:val="28"/>
+          <w:lang w:val="sr-Cyrl-RS"/>
+        </w:rPr>
+        <w:t xml:space="preserve"> и лозинку. </w:t>
+      </w:r>
+      <w:r>
+        <w:rPr>
+          <w:sz w:val="28"/>
+          <w:szCs w:val="28"/>
+        </w:rPr>
+        <w:t xml:space="preserve">Logging </w:t>
+      </w:r>
+      <w:r>
+        <w:rPr>
+          <w:sz w:val="28"/>
+          <w:szCs w:val="28"/>
+          <w:lang w:val="sr-Cyrl-RS"/>
+        </w:rPr>
+        <w:t xml:space="preserve">се прихвата </w:t>
+      </w:r>
+      <w:r>
+        <w:rPr>
+          <w:sz w:val="28"/>
+          <w:szCs w:val="28"/>
+          <w:lang w:val="sr-Cyrl-RS"/>
+        </w:rPr>
+        <w:t>само ако кориснички налог са унетим подацима постоји.</w:t>
       </w:r>
     </w:p>
     <w:p>
@@ -5779,94 +5833,14 @@
           <w:lang w:val="sr-Cyrl-RS"/>
         </w:rPr>
       </w:pPr>
-      <w:bookmarkStart w:id="17" w:name="_Toc36574273"/>
-      <w:r>
-        <w:rPr>
-          <w:lang w:val="sr-Cyrl-RS"/>
-        </w:rPr>
-        <w:t>5.4. Логовање</w:t>
+      <w:bookmarkStart w:id="17" w:name="_Toc36574274"/>
+      <w:r>
+        <w:rPr>
+          <w:lang w:val="sr-Cyrl-RS"/>
+        </w:rPr>
+        <w:t>5.5. Прављење шпила</w:t>
       </w:r>
       <w:bookmarkEnd w:id="17"/>
-    </w:p>
-    <w:p>
-      <w:pPr>
-        <w:ind w:left="720" w:firstLine="720"/>
-        <w:rPr>
-          <w:sz w:val="28"/>
-          <w:szCs w:val="28"/>
-          <w:lang w:val="sr-Cyrl-RS"/>
-        </w:rPr>
-      </w:pPr>
-      <w:r>
-        <w:rPr>
-          <w:sz w:val="28"/>
-          <w:szCs w:val="28"/>
-          <w:lang w:val="sr-Cyrl-RS"/>
-        </w:rPr>
-        <w:t xml:space="preserve">Свако ко приступа сајту а није logged-in може да се улогује. За то је потребно унети </w:t>
-      </w:r>
-      <w:r>
-        <w:rPr>
-          <w:sz w:val="28"/>
-          <w:szCs w:val="28"/>
-          <w:lang w:val="sr-Cyrl-RS"/>
-        </w:rPr>
-        <w:t>име</w:t>
-      </w:r>
-      <w:r>
-        <w:rPr>
-          <w:sz w:val="28"/>
-          <w:szCs w:val="28"/>
-          <w:lang w:val="sr-Cyrl-RS"/>
-        </w:rPr>
-        <w:t xml:space="preserve"> и лозинку. </w:t>
-      </w:r>
-      <w:r>
-        <w:rPr>
-          <w:sz w:val="28"/>
-          <w:szCs w:val="28"/>
-        </w:rPr>
-        <w:t xml:space="preserve">Logging </w:t>
-      </w:r>
-      <w:r>
-        <w:rPr>
-          <w:sz w:val="28"/>
-          <w:szCs w:val="28"/>
-          <w:lang w:val="sr-Cyrl-RS"/>
-        </w:rPr>
-        <w:t xml:space="preserve">се прихвата </w:t>
-      </w:r>
-      <w:r>
-        <w:rPr>
-          <w:sz w:val="28"/>
-          <w:szCs w:val="28"/>
-          <w:lang w:val="sr-Cyrl-RS"/>
-        </w:rPr>
-        <w:t>само ако кориснички налог са унетим подацима постоји.</w:t>
-      </w:r>
-    </w:p>
-    <w:p>
-      <w:pPr>
-        <w:rPr>
-          <w:lang w:val="sr-Cyrl-RS"/>
-        </w:rPr>
-      </w:pPr>
-    </w:p>
-    <w:p>
-      <w:pPr>
-        <w:pStyle w:val="Heading2"/>
-        <w:rPr>
-          <w:lang w:val="sr-Cyrl-RS"/>
-        </w:rPr>
-      </w:pPr>
-      <w:bookmarkStart w:id="18" w:name="_Toc36574274"/>
-      <w:r>
-        <w:rPr>
-          <w:lang w:val="sr-Cyrl-RS"/>
-        </w:rPr>
-        <w:t>5.5. Прављење шпила</w:t>
-      </w:r>
-      <w:bookmarkEnd w:id="18"/>
     </w:p>
     <w:p>
       <w:pPr>
@@ -5917,13 +5891,70 @@
           <w:lang w:val="sr-Cyrl-RS"/>
         </w:rPr>
       </w:pPr>
-      <w:bookmarkStart w:id="19" w:name="_Toc36574275"/>
+      <w:bookmarkStart w:id="18" w:name="_Toc36574275"/>
       <w:r>
         <w:rPr>
           <w:lang w:val="sr-Cyrl-RS"/>
         </w:rPr>
         <w:t>5.6. Листање свих шпилова</w:t>
       </w:r>
+      <w:bookmarkEnd w:id="18"/>
+    </w:p>
+    <w:p>
+      <w:pPr>
+        <w:ind w:left="720" w:firstLine="720"/>
+        <w:rPr>
+          <w:sz w:val="28"/>
+          <w:szCs w:val="28"/>
+          <w:lang w:val="sr-Cyrl-RS"/>
+        </w:rPr>
+      </w:pPr>
+      <w:r>
+        <w:rPr>
+          <w:sz w:val="28"/>
+          <w:szCs w:val="28"/>
+          <w:lang w:val="sr-Cyrl-RS"/>
+        </w:rPr>
+        <w:t>Било ко може да претражује шпилове</w:t>
+      </w:r>
+      <w:r>
+        <w:rPr>
+          <w:sz w:val="28"/>
+          <w:szCs w:val="28"/>
+          <w:lang w:val="sr-Cyrl-RS"/>
+        </w:rPr>
+        <w:t xml:space="preserve"> </w:t>
+      </w:r>
+      <w:r>
+        <w:rPr>
+          <w:sz w:val="28"/>
+          <w:szCs w:val="28"/>
+          <w:lang w:val="sr-Cyrl-RS"/>
+        </w:rPr>
+        <w:t>и да их сортира по различитим критеријумима (нпр. оцена). При претрази шпилова може да селектује шпилове и да се тако пређе на приказ тог шпила.</w:t>
+      </w:r>
+    </w:p>
+    <w:p>
+      <w:pPr>
+        <w:rPr>
+          <w:lang w:val="sr-Cyrl-RS"/>
+        </w:rPr>
+      </w:pPr>
+    </w:p>
+    <w:p>
+      <w:pPr>
+        <w:pStyle w:val="Heading2"/>
+        <w:rPr>
+          <w:lang w:val="sr-Cyrl-RS"/>
+        </w:rPr>
+      </w:pPr>
+      <w:bookmarkStart w:id="19" w:name="_Toc36574276"/>
+      <w:r>
+        <w:rPr>
+          <w:lang w:val="sr-Cyrl-RS"/>
+        </w:rPr>
+        <w:t>5.7. Листање корисникових шпилова</w:t>
+      </w:r>
       <w:bookmarkEnd w:id="19"/>
     </w:p>
     <w:p>
@@ -5937,11 +5968,17 @@
       </w:pPr>
       <w:r>
         <w:rPr>
-          <w:sz w:val="28"/>
-          <w:szCs w:val="28"/>
-          <w:lang w:val="sr-Cyrl-RS"/>
-        </w:rPr>
-        <w:t>Било ко може да претражује шпилове</w:t>
+          <w:lang w:val="sr-Cyrl-RS"/>
+        </w:rPr>
+        <w:t xml:space="preserve">  </w:t>
+      </w:r>
+      <w:r>
+        <w:rPr>
+          <w:sz w:val="28"/>
+          <w:szCs w:val="28"/>
+          <w:lang w:val="sr-Cyrl-RS"/>
+        </w:rPr>
+        <w:t>Улоговани корисник може да претражује шпилове које је сачувао и да их сортира по различитим критеријумима (нпр. оцена). При претрази шпилова може да селектује шпилове и да се тако пређе на приказ тог шпила.</w:t>
       </w:r>
       <w:r>
         <w:rPr>
@@ -5951,14 +5988,6 @@
         </w:rPr>
         <w:t xml:space="preserve"> </w:t>
       </w:r>
-      <w:r>
-        <w:rPr>
-          <w:sz w:val="28"/>
-          <w:szCs w:val="28"/>
-          <w:lang w:val="sr-Cyrl-RS"/>
-        </w:rPr>
-        <w:t>и да их сортира по различитим критеријумима (нпр. оцена). При претрази шпилова може да селектује шпилове и да се тако пређе на приказ тог шпила.</w:t>
-      </w:r>
     </w:p>
     <w:p>
       <w:pPr>
@@ -5970,16 +5999,16 @@
     <w:p>
       <w:pPr>
         <w:pStyle w:val="Heading2"/>
-        <w:rPr>
-          <w:lang w:val="sr-Cyrl-RS"/>
-        </w:rPr>
-      </w:pPr>
-      <w:bookmarkStart w:id="20" w:name="_Toc36574276"/>
-      <w:r>
-        <w:rPr>
-          <w:lang w:val="sr-Cyrl-RS"/>
-        </w:rPr>
-        <w:t>5.7. Листање корисникових шпилова</w:t>
+      </w:pPr>
+      <w:bookmarkStart w:id="20" w:name="_Toc36574277"/>
+      <w:r>
+        <w:rPr>
+          <w:lang w:val="sr-Cyrl-RS"/>
+        </w:rPr>
+        <w:t xml:space="preserve">5.8. Прављење </w:t>
+      </w:r>
+      <w:r>
+        <w:t>lobby-a</w:t>
       </w:r>
       <w:bookmarkEnd w:id="20"/>
     </w:p>
@@ -5994,26 +6023,267 @@
       </w:pPr>
       <w:r>
         <w:rPr>
-          <w:lang w:val="sr-Cyrl-RS"/>
-        </w:rPr>
-        <w:t xml:space="preserve">  </w:t>
-      </w:r>
-      <w:r>
-        <w:rPr>
-          <w:sz w:val="28"/>
-          <w:szCs w:val="28"/>
-          <w:lang w:val="sr-Cyrl-RS"/>
-        </w:rPr>
-        <w:t>Улоговани корисник може да претражује шпилове које је сачувао и да их сортира по различитим критеријумима (нпр. оцена). При претрази шпилова може да селектује шпилове и да се тако пређе на приказ тог шпила.</w:t>
-      </w:r>
-      <w:r>
-        <w:rPr>
-          <w:sz w:val="28"/>
-          <w:szCs w:val="28"/>
-          <w:lang w:val="sr-Cyrl-RS"/>
+          <w:sz w:val="28"/>
+          <w:szCs w:val="28"/>
+          <w:lang w:val="sr-Cyrl-RS"/>
+        </w:rPr>
+        <w:t xml:space="preserve">Свако има право да направи </w:t>
+      </w:r>
+      <w:r>
+        <w:rPr>
+          <w:sz w:val="28"/>
+          <w:szCs w:val="28"/>
+          <w:lang w:val="sr-Cyrl-RS"/>
+        </w:rPr>
+        <w:t>собу</w:t>
+      </w:r>
+      <w:r>
+        <w:rPr>
+          <w:sz w:val="28"/>
+          <w:szCs w:val="28"/>
+          <w:lang w:val="sr-Cyrl-RS"/>
+        </w:rPr>
+        <w:t>(</w:t>
+      </w:r>
+      <w:r>
+        <w:rPr>
+          <w:sz w:val="28"/>
+          <w:szCs w:val="28"/>
+        </w:rPr>
+        <w:t>lobby</w:t>
+      </w:r>
+      <w:r>
+        <w:rPr>
+          <w:sz w:val="28"/>
+          <w:szCs w:val="28"/>
+          <w:lang w:val="sr-Cyrl-RS"/>
+        </w:rPr>
+        <w:t>) за играње која ће бити видљива другим играчима. Соба може бити приватна или јавна.</w:t>
+      </w:r>
+    </w:p>
+    <w:p>
+      <w:pPr>
+        <w:rPr>
+          <w:lang w:val="sr-Cyrl-RS"/>
+        </w:rPr>
+      </w:pPr>
+    </w:p>
+    <w:p>
+      <w:pPr>
+        <w:pStyle w:val="Heading2"/>
+      </w:pPr>
+      <w:bookmarkStart w:id="21" w:name="_Toc36574278"/>
+      <w:r>
+        <w:rPr>
+          <w:lang w:val="sr-Cyrl-RS"/>
+        </w:rPr>
+        <w:t xml:space="preserve">5.9. Преглед </w:t>
+      </w:r>
+      <w:r>
+        <w:rPr>
+          <w:lang w:val="sr-Cyrl-RS"/>
+        </w:rPr>
+        <w:t xml:space="preserve">свих </w:t>
+      </w:r>
+      <w:r>
+        <w:t>lobby-a</w:t>
+      </w:r>
+      <w:bookmarkEnd w:id="21"/>
+    </w:p>
+    <w:p>
+      <w:pPr>
+        <w:ind w:left="720" w:firstLine="720"/>
+        <w:rPr>
+          <w:sz w:val="28"/>
+          <w:szCs w:val="28"/>
+          <w:lang w:val="sr-Cyrl-RS"/>
+        </w:rPr>
+      </w:pPr>
+      <w:r>
+        <w:rPr>
+          <w:sz w:val="28"/>
+          <w:szCs w:val="28"/>
+          <w:lang w:val="sr-Cyrl-RS"/>
+        </w:rPr>
+        <w:t xml:space="preserve">Свако може да гледа каталог активних </w:t>
+      </w:r>
+      <w:r>
+        <w:rPr>
+          <w:sz w:val="28"/>
+          <w:szCs w:val="28"/>
+        </w:rPr>
+        <w:t>lobby-a</w:t>
+      </w:r>
+      <w:r>
+        <w:rPr>
+          <w:sz w:val="28"/>
+          <w:szCs w:val="28"/>
+          <w:lang w:val="sr-Cyrl-RS"/>
+        </w:rPr>
+        <w:t xml:space="preserve"> и да </w:t>
+      </w:r>
+      <w:r>
+        <w:rPr>
+          <w:sz w:val="28"/>
+          <w:szCs w:val="28"/>
+          <w:lang w:val="sr-Cyrl-RS"/>
+        </w:rPr>
+        <w:t>проба да се прикључи неком од њих или да се врати на главни мени.</w:t>
+      </w:r>
+    </w:p>
+    <w:p>
+      <w:pPr>
+        <w:ind w:left="720" w:firstLine="720"/>
+        <w:rPr>
+          <w:sz w:val="28"/>
+          <w:szCs w:val="28"/>
+          <w:lang w:val="sr-Cyrl-RS"/>
+        </w:rPr>
+      </w:pPr>
+    </w:p>
+    <w:p>
+      <w:pPr>
+        <w:pStyle w:val="Heading2"/>
+      </w:pPr>
+      <w:bookmarkStart w:id="22" w:name="_Toc36574279"/>
+      <w:r>
+        <w:rPr>
+          <w:lang w:val="sr-Cyrl-RS"/>
+        </w:rPr>
+        <w:t xml:space="preserve">5.10. Прикључивање </w:t>
+      </w:r>
+      <w:r>
+        <w:t>lobby-u</w:t>
+      </w:r>
+      <w:bookmarkEnd w:id="22"/>
+    </w:p>
+    <w:p>
+      <w:pPr>
+        <w:ind w:left="720" w:firstLine="720"/>
+        <w:rPr>
+          <w:sz w:val="28"/>
+          <w:szCs w:val="28"/>
+          <w:lang w:val="sr-Cyrl-RS"/>
+        </w:rPr>
+      </w:pPr>
+      <w:r>
+        <w:rPr>
+          <w:sz w:val="28"/>
+          <w:szCs w:val="28"/>
+          <w:lang w:val="sr-Cyrl-RS"/>
+        </w:rPr>
+        <w:t xml:space="preserve">Свако може да се прикључи неком </w:t>
+      </w:r>
+      <w:r>
+        <w:rPr>
+          <w:sz w:val="28"/>
+          <w:szCs w:val="28"/>
+        </w:rPr>
+        <w:t>lobby-u</w:t>
+      </w:r>
+      <w:r>
+        <w:rPr>
+          <w:sz w:val="28"/>
+          <w:szCs w:val="28"/>
         </w:rPr>
         <w:t xml:space="preserve"> </w:t>
       </w:r>
+      <w:r>
+        <w:rPr>
+          <w:sz w:val="28"/>
+          <w:szCs w:val="28"/>
+          <w:lang w:val="sr-Cyrl-RS"/>
+        </w:rPr>
+        <w:t>ако број играча није једнак максимуму</w:t>
+      </w:r>
+      <w:r>
+        <w:rPr>
+          <w:sz w:val="28"/>
+          <w:szCs w:val="28"/>
+          <w:lang w:val="sr-Cyrl-RS"/>
+        </w:rPr>
+        <w:t xml:space="preserve"> и ако је </w:t>
+      </w:r>
+      <w:r>
+        <w:rPr>
+          <w:sz w:val="28"/>
+          <w:szCs w:val="28"/>
+        </w:rPr>
+        <w:t xml:space="preserve">lobby </w:t>
+      </w:r>
+      <w:r>
+        <w:rPr>
+          <w:sz w:val="28"/>
+          <w:szCs w:val="28"/>
+          <w:lang w:val="sr-Cyrl-RS"/>
+        </w:rPr>
+        <w:t>јаван</w:t>
+      </w:r>
+      <w:r>
+        <w:rPr>
+          <w:sz w:val="28"/>
+          <w:szCs w:val="28"/>
+          <w:lang w:val="sr-Cyrl-RS"/>
+        </w:rPr>
+        <w:t>. Ако је приват</w:t>
+      </w:r>
+      <w:r>
+        <w:rPr>
+          <w:sz w:val="28"/>
+          <w:szCs w:val="28"/>
+          <w:lang w:val="sr-Cyrl-RS"/>
+        </w:rPr>
+        <w:t>ан</w:t>
+      </w:r>
+      <w:r>
+        <w:rPr>
+          <w:sz w:val="28"/>
+          <w:szCs w:val="28"/>
+          <w:lang w:val="sr-Cyrl-RS"/>
+        </w:rPr>
+        <w:t xml:space="preserve">, </w:t>
+      </w:r>
+      <w:r>
+        <w:rPr>
+          <w:sz w:val="28"/>
+          <w:szCs w:val="28"/>
+          <w:lang w:val="sr-Cyrl-RS"/>
+        </w:rPr>
+        <w:t xml:space="preserve">мора се успешно спровести функционалност Лозинка да би се прикључивање </w:t>
+      </w:r>
+      <w:r>
+        <w:rPr>
+          <w:sz w:val="28"/>
+          <w:szCs w:val="28"/>
+        </w:rPr>
+        <w:t xml:space="preserve">lobby-u </w:t>
+      </w:r>
+      <w:r>
+        <w:rPr>
+          <w:sz w:val="28"/>
+          <w:szCs w:val="28"/>
+          <w:lang w:val="sr-Cyrl-RS"/>
+        </w:rPr>
+        <w:t>успело</w:t>
+      </w:r>
+      <w:r>
+        <w:rPr>
+          <w:sz w:val="28"/>
+          <w:szCs w:val="28"/>
+          <w:lang w:val="sr-Cyrl-RS"/>
+        </w:rPr>
+        <w:t xml:space="preserve">. </w:t>
+      </w:r>
+    </w:p>
+    <w:p>
+      <w:pPr>
+        <w:ind w:left="720" w:firstLine="720"/>
+        <w:rPr>
+          <w:sz w:val="28"/>
+          <w:szCs w:val="28"/>
+          <w:lang w:val="sr-Cyrl-RS"/>
+        </w:rPr>
+      </w:pPr>
     </w:p>
     <w:p>
       <w:pPr>
@@ -6026,17 +6296,17 @@
       <w:pPr>
         <w:pStyle w:val="Heading2"/>
       </w:pPr>
-      <w:bookmarkStart w:id="21" w:name="_Toc36574277"/>
-      <w:r>
-        <w:rPr>
-          <w:lang w:val="sr-Cyrl-RS"/>
-        </w:rPr>
-        <w:t xml:space="preserve">5.8. Прављење </w:t>
-      </w:r>
-      <w:r>
-        <w:t>lobby-a</w:t>
-      </w:r>
-      <w:bookmarkEnd w:id="21"/>
+      <w:bookmarkStart w:id="23" w:name="_Toc36574280"/>
+      <w:r>
+        <w:rPr>
+          <w:lang w:val="sr-Cyrl-RS"/>
+        </w:rPr>
+        <w:t xml:space="preserve">5.11. </w:t>
+      </w:r>
+      <w:r>
+        <w:t>Lobby</w:t>
+      </w:r>
+      <w:bookmarkEnd w:id="23"/>
     </w:p>
     <w:p>
       <w:pPr>
@@ -6053,23 +6323,7 @@
           <w:szCs w:val="28"/>
           <w:lang w:val="sr-Cyrl-RS"/>
         </w:rPr>
-        <w:t xml:space="preserve">Свако има право да направи </w:t>
-      </w:r>
-      <w:r>
-        <w:rPr>
-          <w:sz w:val="28"/>
-          <w:szCs w:val="28"/>
-          <w:lang w:val="sr-Cyrl-RS"/>
-        </w:rPr>
-        <w:t>собу</w:t>
-      </w:r>
-      <w:r>
-        <w:rPr>
-          <w:sz w:val="28"/>
-          <w:szCs w:val="28"/>
-          <w:lang w:val="sr-Cyrl-RS"/>
-        </w:rPr>
-        <w:t>(</w:t>
+        <w:t xml:space="preserve">Играч, након што је направио </w:t>
       </w:r>
       <w:r>
         <w:rPr>
@@ -6084,7 +6338,92 @@
           <w:szCs w:val="28"/>
           <w:lang w:val="sr-Cyrl-RS"/>
         </w:rPr>
-        <w:t>) за играње која ће бити видљива другим играчима. Соба може бити приватна или јавна.</w:t>
+        <w:t xml:space="preserve"> или се прикључио</w:t>
+      </w:r>
+      <w:r>
+        <w:rPr>
+          <w:sz w:val="28"/>
+          <w:szCs w:val="28"/>
+          <w:lang w:val="sr-Cyrl-RS"/>
+        </w:rPr>
+        <w:t xml:space="preserve"> </w:t>
+      </w:r>
+      <w:r>
+        <w:rPr>
+          <w:sz w:val="28"/>
+          <w:szCs w:val="28"/>
+        </w:rPr>
+        <w:t>lobby-</w:t>
+      </w:r>
+      <w:r>
+        <w:rPr>
+          <w:sz w:val="28"/>
+          <w:szCs w:val="28"/>
+          <w:lang w:val="sr-Cyrl-RS"/>
+        </w:rPr>
+        <w:t xml:space="preserve">у, добија приказ </w:t>
+      </w:r>
+      <w:r>
+        <w:rPr>
+          <w:sz w:val="28"/>
+          <w:szCs w:val="28"/>
+        </w:rPr>
+        <w:t>lobby-</w:t>
+      </w:r>
+      <w:r>
+        <w:rPr>
+          <w:sz w:val="28"/>
+          <w:szCs w:val="28"/>
+          <w:lang w:val="sr-Cyrl-RS"/>
+        </w:rPr>
+        <w:t>а</w:t>
+      </w:r>
+      <w:r>
+        <w:rPr>
+          <w:sz w:val="28"/>
+          <w:szCs w:val="28"/>
+          <w:lang w:val="sr-Cyrl-RS"/>
+        </w:rPr>
+        <w:t xml:space="preserve"> </w:t>
+      </w:r>
+      <w:r>
+        <w:rPr>
+          <w:sz w:val="28"/>
+          <w:szCs w:val="28"/>
+          <w:lang w:val="sr-Cyrl-RS"/>
+        </w:rPr>
+        <w:t xml:space="preserve">где може да учествује у свим активностима </w:t>
+      </w:r>
+      <w:r>
+        <w:rPr>
+          <w:sz w:val="28"/>
+          <w:szCs w:val="28"/>
+        </w:rPr>
+        <w:t>lobby-</w:t>
+      </w:r>
+      <w:r>
+        <w:rPr>
+          <w:sz w:val="28"/>
+          <w:szCs w:val="28"/>
+          <w:lang w:val="sr-Cyrl-RS"/>
+        </w:rPr>
+        <w:t>а</w:t>
+      </w:r>
+      <w:r>
+        <w:rPr>
+          <w:sz w:val="28"/>
+          <w:szCs w:val="28"/>
+          <w:lang w:val="sr-Cyrl-RS"/>
+        </w:rPr>
+        <w:t xml:space="preserve"> – да покрене игру (ако је домаћин) или да чека на игру (ако није домаћин). У случају да се играч прикључио док је игра била у току, мора да сачека</w:t>
+      </w:r>
+      <w:r>
+        <w:rPr>
+          <w:sz w:val="28"/>
+          <w:szCs w:val="28"/>
+          <w:lang w:val="sr-Cyrl-RS"/>
+        </w:rPr>
+        <w:t xml:space="preserve"> да се игра заврши да би могао да игра игру.</w:t>
       </w:r>
     </w:p>
     <w:p>
@@ -6097,389 +6436,18 @@
     <w:p>
       <w:pPr>
         <w:pStyle w:val="Heading2"/>
-      </w:pPr>
-      <w:bookmarkStart w:id="22" w:name="_Toc36574278"/>
-      <w:r>
-        <w:rPr>
-          <w:lang w:val="sr-Cyrl-RS"/>
-        </w:rPr>
-        <w:t xml:space="preserve">5.9. Преглед </w:t>
-      </w:r>
-      <w:r>
-        <w:rPr>
-          <w:lang w:val="sr-Cyrl-RS"/>
-        </w:rPr>
-        <w:t xml:space="preserve">свих </w:t>
-      </w:r>
-      <w:r>
-        <w:t>lobby-a</w:t>
-      </w:r>
-      <w:bookmarkEnd w:id="22"/>
-    </w:p>
-    <w:p>
-      <w:pPr>
-        <w:ind w:left="720" w:firstLine="720"/>
-        <w:rPr>
-          <w:sz w:val="28"/>
-          <w:szCs w:val="28"/>
-          <w:lang w:val="sr-Cyrl-RS"/>
-        </w:rPr>
-      </w:pPr>
-      <w:r>
-        <w:rPr>
-          <w:sz w:val="28"/>
-          <w:szCs w:val="28"/>
-          <w:lang w:val="sr-Cyrl-RS"/>
-        </w:rPr>
-        <w:t xml:space="preserve">Свако може да гледа каталог активних </w:t>
-      </w:r>
-      <w:r>
-        <w:rPr>
-          <w:sz w:val="28"/>
-          <w:szCs w:val="28"/>
-        </w:rPr>
-        <w:t>lobby-a</w:t>
-      </w:r>
-      <w:r>
-        <w:rPr>
-          <w:sz w:val="28"/>
-          <w:szCs w:val="28"/>
-          <w:lang w:val="sr-Cyrl-RS"/>
-        </w:rPr>
-        <w:t xml:space="preserve"> и да </w:t>
-      </w:r>
-      <w:r>
-        <w:rPr>
-          <w:sz w:val="28"/>
-          <w:szCs w:val="28"/>
-          <w:lang w:val="sr-Cyrl-RS"/>
-        </w:rPr>
-        <w:t>проба да се прикључи неком од њих или да се врати на главни мени.</w:t>
-      </w:r>
-    </w:p>
-    <w:p>
-      <w:pPr>
-        <w:ind w:left="720" w:firstLine="720"/>
-        <w:rPr>
-          <w:sz w:val="28"/>
-          <w:szCs w:val="28"/>
-          <w:lang w:val="sr-Cyrl-RS"/>
-        </w:rPr>
-      </w:pPr>
-    </w:p>
-    <w:p>
-      <w:pPr>
-        <w:pStyle w:val="Heading2"/>
-      </w:pPr>
-      <w:bookmarkStart w:id="23" w:name="_Toc36574279"/>
-      <w:r>
-        <w:rPr>
-          <w:lang w:val="sr-Cyrl-RS"/>
-        </w:rPr>
-        <w:t xml:space="preserve">5.10. Прикључивање </w:t>
-      </w:r>
-      <w:r>
-        <w:t>lobby-u</w:t>
-      </w:r>
-      <w:bookmarkEnd w:id="23"/>
-    </w:p>
-    <w:p>
-      <w:pPr>
-        <w:ind w:left="720" w:firstLine="720"/>
-        <w:rPr>
-          <w:sz w:val="28"/>
-          <w:szCs w:val="28"/>
-          <w:lang w:val="sr-Cyrl-RS"/>
-        </w:rPr>
-      </w:pPr>
-      <w:r>
-        <w:rPr>
-          <w:sz w:val="28"/>
-          <w:szCs w:val="28"/>
-          <w:lang w:val="sr-Cyrl-RS"/>
-        </w:rPr>
-        <w:t xml:space="preserve">Свако може да се прикључи неком </w:t>
-      </w:r>
-      <w:r>
-        <w:rPr>
-          <w:sz w:val="28"/>
-          <w:szCs w:val="28"/>
-        </w:rPr>
-        <w:t>lobby-u</w:t>
-      </w:r>
-      <w:r>
-        <w:rPr>
-          <w:sz w:val="28"/>
-          <w:szCs w:val="28"/>
-        </w:rPr>
-        <w:t xml:space="preserve"> </w:t>
-      </w:r>
-      <w:r>
-        <w:rPr>
-          <w:sz w:val="28"/>
-          <w:szCs w:val="28"/>
-          <w:lang w:val="sr-Cyrl-RS"/>
-        </w:rPr>
-        <w:t>ако број играча није једнак максимуму</w:t>
-      </w:r>
-      <w:r>
-        <w:rPr>
-          <w:sz w:val="28"/>
-          <w:szCs w:val="28"/>
-          <w:lang w:val="sr-Cyrl-RS"/>
-        </w:rPr>
-        <w:t xml:space="preserve"> и ако је </w:t>
-      </w:r>
-      <w:r>
-        <w:rPr>
-          <w:sz w:val="28"/>
-          <w:szCs w:val="28"/>
-        </w:rPr>
-        <w:t xml:space="preserve">lobby </w:t>
-      </w:r>
-      <w:r>
-        <w:rPr>
-          <w:sz w:val="28"/>
-          <w:szCs w:val="28"/>
-          <w:lang w:val="sr-Cyrl-RS"/>
-        </w:rPr>
-        <w:t>јаван</w:t>
-      </w:r>
-      <w:r>
-        <w:rPr>
-          <w:sz w:val="28"/>
-          <w:szCs w:val="28"/>
-          <w:lang w:val="sr-Cyrl-RS"/>
-        </w:rPr>
-        <w:t>. Ако је приват</w:t>
-      </w:r>
-      <w:r>
-        <w:rPr>
-          <w:sz w:val="28"/>
-          <w:szCs w:val="28"/>
-          <w:lang w:val="sr-Cyrl-RS"/>
-        </w:rPr>
-        <w:t>ан</w:t>
-      </w:r>
-      <w:r>
-        <w:rPr>
-          <w:sz w:val="28"/>
-          <w:szCs w:val="28"/>
-          <w:lang w:val="sr-Cyrl-RS"/>
-        </w:rPr>
-        <w:t xml:space="preserve">, </w:t>
-      </w:r>
-      <w:r>
-        <w:rPr>
-          <w:sz w:val="28"/>
-          <w:szCs w:val="28"/>
-          <w:lang w:val="sr-Cyrl-RS"/>
-        </w:rPr>
-        <w:t xml:space="preserve">мора се успешно спровести функционалност Лозинка да би се прикључивање </w:t>
-      </w:r>
-      <w:r>
-        <w:rPr>
-          <w:sz w:val="28"/>
-          <w:szCs w:val="28"/>
-        </w:rPr>
-        <w:t xml:space="preserve">lobby-u </w:t>
-      </w:r>
-      <w:r>
-        <w:rPr>
-          <w:sz w:val="28"/>
-          <w:szCs w:val="28"/>
-          <w:lang w:val="sr-Cyrl-RS"/>
-        </w:rPr>
-        <w:t>успело</w:t>
-      </w:r>
-      <w:r>
-        <w:rPr>
-          <w:sz w:val="28"/>
-          <w:szCs w:val="28"/>
-          <w:lang w:val="sr-Cyrl-RS"/>
-        </w:rPr>
-        <w:t xml:space="preserve">. </w:t>
-      </w:r>
-    </w:p>
-    <w:p>
-      <w:pPr>
-        <w:ind w:left="720" w:firstLine="720"/>
-        <w:rPr>
-          <w:sz w:val="28"/>
-          <w:szCs w:val="28"/>
-          <w:lang w:val="sr-Cyrl-RS"/>
-        </w:rPr>
-      </w:pPr>
-    </w:p>
-    <w:p>
-      <w:pPr>
-        <w:rPr>
-          <w:lang w:val="sr-Cyrl-RS"/>
-        </w:rPr>
-      </w:pPr>
-    </w:p>
-    <w:p>
-      <w:pPr>
-        <w:pStyle w:val="Heading2"/>
-      </w:pPr>
-      <w:bookmarkStart w:id="24" w:name="_Toc36574280"/>
-      <w:r>
-        <w:rPr>
-          <w:lang w:val="sr-Cyrl-RS"/>
-        </w:rPr>
-        <w:t xml:space="preserve">5.11. </w:t>
-      </w:r>
-      <w:r>
-        <w:t>Lobby</w:t>
+        <w:rPr>
+          <w:lang w:val="sr-Cyrl-RS"/>
+        </w:rPr>
+      </w:pPr>
+      <w:bookmarkStart w:id="24" w:name="_Toc36574281"/>
+      <w:r>
+        <w:rPr>
+          <w:lang w:val="sr-Cyrl-RS"/>
+        </w:rPr>
+        <w:t>5.12. Дељење шпилова</w:t>
       </w:r>
       <w:bookmarkEnd w:id="24"/>
-    </w:p>
-    <w:p>
-      <w:pPr>
-        <w:ind w:left="720" w:firstLine="720"/>
-        <w:rPr>
-          <w:sz w:val="28"/>
-          <w:szCs w:val="28"/>
-          <w:lang w:val="sr-Cyrl-RS"/>
-        </w:rPr>
-      </w:pPr>
-      <w:r>
-        <w:rPr>
-          <w:sz w:val="28"/>
-          <w:szCs w:val="28"/>
-          <w:lang w:val="sr-Cyrl-RS"/>
-        </w:rPr>
-        <w:t xml:space="preserve">Домаћин </w:t>
-      </w:r>
-      <w:r>
-        <w:rPr>
-          <w:sz w:val="28"/>
-          <w:szCs w:val="28"/>
-        </w:rPr>
-        <w:t>lobby-</w:t>
-      </w:r>
-      <w:r>
-        <w:rPr>
-          <w:sz w:val="28"/>
-          <w:szCs w:val="28"/>
-          <w:lang w:val="sr-Cyrl-RS"/>
-        </w:rPr>
-        <w:t xml:space="preserve">а може покренути игру за све играче у </w:t>
-      </w:r>
-      <w:r>
-        <w:rPr>
-          <w:sz w:val="28"/>
-          <w:szCs w:val="28"/>
-        </w:rPr>
-        <w:t>lobby-u</w:t>
-      </w:r>
-      <w:r>
-        <w:rPr>
-          <w:sz w:val="28"/>
-          <w:szCs w:val="28"/>
-          <w:lang w:val="sr-Cyrl-RS"/>
-        </w:rPr>
-        <w:t>.</w:t>
-      </w:r>
-      <w:r>
-        <w:rPr>
-          <w:sz w:val="28"/>
-          <w:szCs w:val="28"/>
-          <w:lang w:val="sr-Cyrl-RS"/>
-        </w:rPr>
-        <w:t xml:space="preserve"> </w:t>
-      </w:r>
-      <w:r>
-        <w:rPr>
-          <w:sz w:val="28"/>
-          <w:szCs w:val="28"/>
-          <w:lang w:val="sr-Cyrl-RS"/>
-        </w:rPr>
-        <w:t xml:space="preserve">У случају да је игра у току, играч мора да сачека да се игра заврши. Корисник може својевољно изаћи из </w:t>
-      </w:r>
-      <w:r>
-        <w:rPr>
-          <w:sz w:val="28"/>
-          <w:szCs w:val="28"/>
-        </w:rPr>
-        <w:t>lobby-a</w:t>
-      </w:r>
-      <w:r>
-        <w:rPr>
-          <w:sz w:val="28"/>
-          <w:szCs w:val="28"/>
-          <w:lang w:val="sr-Cyrl-RS"/>
-        </w:rPr>
-        <w:t>.</w:t>
-      </w:r>
-      <w:r>
-        <w:rPr>
-          <w:sz w:val="28"/>
-          <w:szCs w:val="28"/>
-        </w:rPr>
-        <w:t xml:space="preserve"> A</w:t>
-      </w:r>
-      <w:r>
-        <w:rPr>
-          <w:sz w:val="28"/>
-          <w:szCs w:val="28"/>
-          <w:lang w:val="sr-Cyrl-RS"/>
-        </w:rPr>
-        <w:t xml:space="preserve">ко домаћин изађе из </w:t>
-      </w:r>
-      <w:r>
-        <w:rPr>
-          <w:sz w:val="28"/>
-          <w:szCs w:val="28"/>
-        </w:rPr>
-        <w:t>lobby-</w:t>
-      </w:r>
-      <w:r>
-        <w:rPr>
-          <w:sz w:val="28"/>
-          <w:szCs w:val="28"/>
-          <w:lang w:val="sr-Cyrl-RS"/>
-        </w:rPr>
-        <w:t xml:space="preserve">а, </w:t>
-      </w:r>
-      <w:r>
-        <w:rPr>
-          <w:sz w:val="28"/>
-          <w:szCs w:val="28"/>
-        </w:rPr>
-        <w:t xml:space="preserve">lobby </w:t>
-      </w:r>
-      <w:r>
-        <w:rPr>
-          <w:sz w:val="28"/>
-          <w:szCs w:val="28"/>
-          <w:lang w:val="sr-Cyrl-RS"/>
-        </w:rPr>
-        <w:t>се уништава.</w:t>
-      </w:r>
-    </w:p>
-    <w:p>
-      <w:pPr>
-        <w:rPr>
-          <w:lang w:val="sr-Cyrl-RS"/>
-        </w:rPr>
-      </w:pPr>
-    </w:p>
-    <w:p>
-      <w:pPr>
-        <w:pStyle w:val="Heading2"/>
-        <w:rPr>
-          <w:lang w:val="sr-Cyrl-RS"/>
-        </w:rPr>
-      </w:pPr>
-      <w:bookmarkStart w:id="25" w:name="_Toc36574281"/>
-      <w:r>
-        <w:rPr>
-          <w:lang w:val="sr-Cyrl-RS"/>
-        </w:rPr>
-        <w:t>5.12. Дељење шпилова</w:t>
-      </w:r>
-      <w:bookmarkEnd w:id="25"/>
     </w:p>
     <w:p>
       <w:pPr>
@@ -6515,13 +6483,54 @@
           <w:lang w:val="sr-Cyrl-RS"/>
         </w:rPr>
       </w:pPr>
-      <w:bookmarkStart w:id="26" w:name="_Toc36574282"/>
+      <w:bookmarkStart w:id="25" w:name="_Toc36574282"/>
       <w:r>
         <w:rPr>
           <w:lang w:val="sr-Cyrl-RS"/>
         </w:rPr>
         <w:t>5.13. Регистровање администратора</w:t>
       </w:r>
+      <w:bookmarkEnd w:id="25"/>
+    </w:p>
+    <w:p>
+      <w:pPr>
+        <w:ind w:left="720" w:firstLine="720"/>
+        <w:rPr>
+          <w:sz w:val="28"/>
+          <w:szCs w:val="28"/>
+          <w:lang w:val="sr-Cyrl-RS"/>
+        </w:rPr>
+      </w:pPr>
+      <w:r>
+        <w:rPr>
+          <w:sz w:val="28"/>
+          <w:szCs w:val="28"/>
+          <w:lang w:val="sr-Cyrl-RS"/>
+        </w:rPr>
+        <w:t>Администратор може неког регистрованог корисника да региструје за администратора.</w:t>
+      </w:r>
+    </w:p>
+    <w:p>
+      <w:pPr>
+        <w:rPr>
+          <w:lang w:val="sr-Cyrl-RS"/>
+        </w:rPr>
+      </w:pPr>
+    </w:p>
+    <w:p>
+      <w:pPr>
+        <w:pStyle w:val="Heading2"/>
+        <w:rPr>
+          <w:lang w:val="sr-Cyrl-RS"/>
+        </w:rPr>
+      </w:pPr>
+      <w:bookmarkStart w:id="26" w:name="_Toc36574283"/>
+      <w:r>
+        <w:rPr>
+          <w:lang w:val="sr-Cyrl-RS"/>
+        </w:rPr>
+        <w:t>5.14. Постављање истакнутих шпилова</w:t>
+      </w:r>
       <w:bookmarkEnd w:id="26"/>
     </w:p>
     <w:p>
@@ -6539,12 +6548,15 @@
           <w:szCs w:val="28"/>
           <w:lang w:val="sr-Cyrl-RS"/>
         </w:rPr>
-        <w:t>Администратор може неког регистрованог корисника да региструје за администратора.</w:t>
-      </w:r>
-    </w:p>
-    <w:p>
-      <w:pPr>
-        <w:rPr>
+        <w:t>Администратор може да поставља специфичне шпилове на каталог истакнутих шпилова видљив свакоме за прикључивање. Такође може да уклони специфичне шпилове из истог каталога.</w:t>
+      </w:r>
+    </w:p>
+    <w:p>
+      <w:pPr>
+        <w:ind w:left="720" w:firstLine="720"/>
+        <w:rPr>
+          <w:sz w:val="28"/>
+          <w:szCs w:val="28"/>
           <w:lang w:val="sr-Cyrl-RS"/>
         </w:rPr>
       </w:pPr>
@@ -6556,12 +6568,21 @@
           <w:lang w:val="sr-Cyrl-RS"/>
         </w:rPr>
       </w:pPr>
-      <w:bookmarkStart w:id="27" w:name="_Toc36574283"/>
-      <w:r>
-        <w:rPr>
-          <w:lang w:val="sr-Cyrl-RS"/>
-        </w:rPr>
-        <w:t>5.14. Постављање истакнутих шпилова</w:t>
+      <w:bookmarkStart w:id="27" w:name="_Toc36574284"/>
+      <w:r>
+        <w:rPr>
+          <w:lang w:val="sr-Cyrl-RS"/>
+        </w:rPr>
+        <w:t>5.1</w:t>
+      </w:r>
+      <w:r>
+        <w:t>5</w:t>
+      </w:r>
+      <w:r>
+        <w:rPr>
+          <w:lang w:val="sr-Cyrl-RS"/>
+        </w:rPr>
+        <w:t>. Налог</w:t>
       </w:r>
       <w:bookmarkEnd w:id="27"/>
     </w:p>
@@ -6580,7 +6601,70 @@
           <w:szCs w:val="28"/>
           <w:lang w:val="sr-Cyrl-RS"/>
         </w:rPr>
-        <w:t>Администратор може да поставља специфичне шпилове на каталог истакнутих шпилова видљив свакоме за прикључивање. Такође може да уклони специфичне шпилове из истог каталога.</w:t>
+        <w:t>Сви корисници могу да користе функционалност налога, али нису све опције налога свакој категорији корисника доступне.</w:t>
+      </w:r>
+      <w:r>
+        <w:rPr>
+          <w:sz w:val="28"/>
+          <w:szCs w:val="28"/>
+          <w:lang w:val="sr-Cyrl-RS"/>
+        </w:rPr>
+        <w:t xml:space="preserve"> У даљем опису ове функционалности наведено је које су опције којој категорији корисника доступне. </w:t>
+      </w:r>
+      <w:r>
+        <w:rPr>
+          <w:sz w:val="28"/>
+          <w:szCs w:val="28"/>
+          <w:lang w:val="sr-Cyrl-RS"/>
+        </w:rPr>
+        <w:t xml:space="preserve">Функционалност налога служи за навигацију на </w:t>
+      </w:r>
+      <w:r>
+        <w:rPr>
+          <w:sz w:val="28"/>
+          <w:szCs w:val="28"/>
+          <w:lang w:val="sr-Cyrl-RS"/>
+        </w:rPr>
+        <w:lastRenderedPageBreak/>
+        <w:t xml:space="preserve">сајту. Приступање налогу омогућено је кликом на дугме у горњем десном ћошку (постоји на свим другим приказима екрана осим за игру, </w:t>
+      </w:r>
+      <w:r>
+        <w:rPr>
+          <w:sz w:val="28"/>
+          <w:szCs w:val="28"/>
+        </w:rPr>
+        <w:t xml:space="preserve">lobby, login, register, </w:t>
+      </w:r>
+      <w:r>
+        <w:rPr>
+          <w:sz w:val="28"/>
+          <w:szCs w:val="28"/>
+          <w:lang w:val="sr-Cyrl-RS"/>
+        </w:rPr>
+        <w:t>регистровање администратора, постављање истакнутих шпилова) након чега се отвара</w:t>
+      </w:r>
+      <w:r>
+        <w:rPr>
+          <w:sz w:val="28"/>
+          <w:szCs w:val="28"/>
+          <w:lang w:val="sr-Latn-RS"/>
+        </w:rPr>
+        <w:t xml:space="preserve"> </w:t>
+      </w:r>
+      <w:r>
+        <w:rPr>
+          <w:sz w:val="28"/>
+          <w:szCs w:val="28"/>
+        </w:rPr>
+        <w:t xml:space="preserve">dropdown </w:t>
+      </w:r>
+      <w:r>
+        <w:rPr>
+          <w:sz w:val="28"/>
+          <w:szCs w:val="28"/>
+          <w:lang w:val="sr-Cyrl-RS"/>
+        </w:rPr>
+        <w:t>мени са више опција, где су недоступне опције светлијом бојом означене. Кликом на опцију отвара се одговарајући приказ екрана за ту функционалност.</w:t>
       </w:r>
     </w:p>
     <w:p>
@@ -6600,7 +6684,7 @@
           <w:lang w:val="sr-Cyrl-RS"/>
         </w:rPr>
       </w:pPr>
-      <w:bookmarkStart w:id="28" w:name="_Toc36574284"/>
+      <w:bookmarkStart w:id="28" w:name="_Toc36574285"/>
       <w:r>
         <w:rPr>
           <w:lang w:val="sr-Cyrl-RS"/>
@@ -6608,13 +6692,31 @@
         <w:t>5.1</w:t>
       </w:r>
       <w:r>
-        <w:t>5</w:t>
-      </w:r>
-      <w:r>
-        <w:rPr>
-          <w:lang w:val="sr-Cyrl-RS"/>
-        </w:rPr>
-        <w:t>. Налог</w:t>
+        <w:t>6</w:t>
+      </w:r>
+      <w:r>
+        <w:rPr>
+          <w:lang w:val="sr-Cyrl-RS"/>
+        </w:rPr>
+        <w:t>. Лозинка</w:t>
+      </w:r>
+      <w:r>
+        <w:rPr>
+          <w:lang w:val="sr-Cyrl-RS"/>
+        </w:rPr>
+        <w:t xml:space="preserve"> за приступ </w:t>
+      </w:r>
+      <w:r>
+        <w:rPr>
+          <w:lang w:val="sr-Latn-RS"/>
+        </w:rPr>
+        <w:t>lobby</w:t>
+      </w:r>
+      <w:r>
+        <w:rPr>
+          <w:lang w:val="sr-Cyrl-RS"/>
+        </w:rPr>
+        <w:t>-у за игру</w:t>
       </w:r>
       <w:bookmarkEnd w:id="28"/>
     </w:p>
@@ -6633,70 +6735,52 @@
           <w:szCs w:val="28"/>
           <w:lang w:val="sr-Cyrl-RS"/>
         </w:rPr>
-        <w:t>Сви корисници могу да користе функционалност налога, али нису све опције налога свакој категорији корисника доступне.</w:t>
-      </w:r>
-      <w:r>
-        <w:rPr>
-          <w:sz w:val="28"/>
-          <w:szCs w:val="28"/>
-          <w:lang w:val="sr-Cyrl-RS"/>
-        </w:rPr>
-        <w:t xml:space="preserve"> У даљем опису ове функционалности наведено је које су опције којој категорији корисника доступне. </w:t>
-      </w:r>
-      <w:r>
-        <w:rPr>
-          <w:sz w:val="28"/>
-          <w:szCs w:val="28"/>
-          <w:lang w:val="sr-Cyrl-RS"/>
-        </w:rPr>
-        <w:t xml:space="preserve">Функционалност налога служи за навигацију на сајту. Приступање налогу омогућено је кликом на дугме у горњем </w:t>
-      </w:r>
-      <w:r>
-        <w:rPr>
-          <w:sz w:val="28"/>
-          <w:szCs w:val="28"/>
-          <w:lang w:val="sr-Cyrl-RS"/>
-        </w:rPr>
-        <w:lastRenderedPageBreak/>
-        <w:t xml:space="preserve">десном ћошку (постоји на свим другим приказима екрана осим за игру, </w:t>
-      </w:r>
-      <w:r>
-        <w:rPr>
-          <w:sz w:val="28"/>
-          <w:szCs w:val="28"/>
-        </w:rPr>
-        <w:t xml:space="preserve">lobby, login, register, </w:t>
-      </w:r>
-      <w:r>
-        <w:rPr>
-          <w:sz w:val="28"/>
-          <w:szCs w:val="28"/>
-          <w:lang w:val="sr-Cyrl-RS"/>
-        </w:rPr>
-        <w:t>регистровање администратора, постављање истакнутих шпилова) након чега се отвара</w:t>
-      </w:r>
-      <w:r>
-        <w:rPr>
-          <w:sz w:val="28"/>
-          <w:szCs w:val="28"/>
-          <w:lang w:val="sr-Latn-RS"/>
-        </w:rPr>
-        <w:t xml:space="preserve"> </w:t>
-      </w:r>
-      <w:r>
-        <w:rPr>
-          <w:sz w:val="28"/>
-          <w:szCs w:val="28"/>
-        </w:rPr>
-        <w:t xml:space="preserve">dropdown </w:t>
-      </w:r>
-      <w:r>
-        <w:rPr>
-          <w:sz w:val="28"/>
-          <w:szCs w:val="28"/>
-          <w:lang w:val="sr-Cyrl-RS"/>
-        </w:rPr>
-        <w:t>мени са више опција, где су недоступне опције светлијом бојом означене. Кликом на опцију отвара се одговарајући приказ екрана за ту функционалност.</w:t>
+        <w:t xml:space="preserve">Уколико је </w:t>
+      </w:r>
+      <w:r>
+        <w:rPr>
+          <w:sz w:val="28"/>
+          <w:szCs w:val="28"/>
+        </w:rPr>
+        <w:t>lobby private</w:t>
+      </w:r>
+      <w:r>
+        <w:rPr>
+          <w:sz w:val="28"/>
+          <w:szCs w:val="28"/>
+          <w:lang w:val="sr-Cyrl-RS"/>
+        </w:rPr>
+        <w:t xml:space="preserve">, домаћин тог </w:t>
+      </w:r>
+      <w:r>
+        <w:rPr>
+          <w:sz w:val="28"/>
+          <w:szCs w:val="28"/>
+        </w:rPr>
+        <w:t>lobby-</w:t>
+      </w:r>
+      <w:r>
+        <w:rPr>
+          <w:sz w:val="28"/>
+          <w:szCs w:val="28"/>
+          <w:lang w:val="sr-Cyrl-RS"/>
+        </w:rPr>
+        <w:t xml:space="preserve">ја одређује лозинку помоћу које сви други корисници, уколико унесу исту ту лозинку приликом покушаја прикључивања у </w:t>
+      </w:r>
+      <w:r>
+        <w:rPr>
+          <w:sz w:val="28"/>
+          <w:szCs w:val="28"/>
+        </w:rPr>
+        <w:t xml:space="preserve">lobby, </w:t>
+      </w:r>
+      <w:r>
+        <w:rPr>
+          <w:sz w:val="28"/>
+          <w:szCs w:val="28"/>
+          <w:lang w:val="sr-Cyrl-RS"/>
+        </w:rPr>
+        <w:t>могу успешно да се прикључе.</w:t>
       </w:r>
     </w:p>
     <w:p>
@@ -6716,7 +6800,7 @@
           <w:lang w:val="sr-Cyrl-RS"/>
         </w:rPr>
       </w:pPr>
-      <w:bookmarkStart w:id="29" w:name="_Toc36574285"/>
+      <w:bookmarkStart w:id="29" w:name="_Toc36574286"/>
       <w:r>
         <w:rPr>
           <w:lang w:val="sr-Cyrl-RS"/>
@@ -6724,31 +6808,13 @@
         <w:t>5.1</w:t>
       </w:r>
       <w:r>
-        <w:t>6</w:t>
-      </w:r>
-      <w:r>
-        <w:rPr>
-          <w:lang w:val="sr-Cyrl-RS"/>
-        </w:rPr>
-        <w:t>. Лозинка</w:t>
-      </w:r>
-      <w:r>
-        <w:rPr>
-          <w:lang w:val="sr-Cyrl-RS"/>
-        </w:rPr>
-        <w:t xml:space="preserve"> за приступ </w:t>
-      </w:r>
-      <w:r>
-        <w:rPr>
-          <w:lang w:val="sr-Latn-RS"/>
-        </w:rPr>
-        <w:t>lobby</w:t>
-      </w:r>
-      <w:r>
-        <w:rPr>
-          <w:lang w:val="sr-Cyrl-RS"/>
-        </w:rPr>
-        <w:t>-у за игру</w:t>
+        <w:t>7</w:t>
+      </w:r>
+      <w:r>
+        <w:rPr>
+          <w:lang w:val="sr-Cyrl-RS"/>
+        </w:rPr>
+        <w:t>. Чување шпилова</w:t>
       </w:r>
       <w:bookmarkEnd w:id="29"/>
     </w:p>
@@ -6767,52 +6833,23 @@
           <w:szCs w:val="28"/>
           <w:lang w:val="sr-Cyrl-RS"/>
         </w:rPr>
-        <w:t xml:space="preserve">Уколико је </w:t>
-      </w:r>
-      <w:r>
-        <w:rPr>
-          <w:sz w:val="28"/>
-          <w:szCs w:val="28"/>
-        </w:rPr>
-        <w:t>lobby private</w:t>
-      </w:r>
-      <w:r>
-        <w:rPr>
-          <w:sz w:val="28"/>
-          <w:szCs w:val="28"/>
-          <w:lang w:val="sr-Cyrl-RS"/>
-        </w:rPr>
-        <w:t xml:space="preserve">, домаћин тог </w:t>
-      </w:r>
-      <w:r>
-        <w:rPr>
-          <w:sz w:val="28"/>
-          <w:szCs w:val="28"/>
-        </w:rPr>
-        <w:t>lobby-</w:t>
-      </w:r>
-      <w:r>
-        <w:rPr>
-          <w:sz w:val="28"/>
-          <w:szCs w:val="28"/>
-          <w:lang w:val="sr-Cyrl-RS"/>
-        </w:rPr>
-        <w:t xml:space="preserve">ја одређује лозинку помоћу које сви други корисници, уколико унесу исту ту лозинку приликом покушаја прикључивања у </w:t>
-      </w:r>
-      <w:r>
-        <w:rPr>
-          <w:sz w:val="28"/>
-          <w:szCs w:val="28"/>
-        </w:rPr>
-        <w:t xml:space="preserve">lobby, </w:t>
-      </w:r>
-      <w:r>
-        <w:rPr>
-          <w:sz w:val="28"/>
-          <w:szCs w:val="28"/>
-          <w:lang w:val="sr-Cyrl-RS"/>
-        </w:rPr>
-        <w:t>могу успешно да се прикључе.</w:t>
+        <w:t>Након што направи шпил, или у листи свих шпилова пр</w:t>
+      </w:r>
+      <w:r>
+        <w:rPr>
+          <w:sz w:val="28"/>
+          <w:szCs w:val="28"/>
+          <w:lang w:val="sr-Cyrl-RS"/>
+        </w:rPr>
+        <w:t>о</w:t>
+      </w:r>
+      <w:r>
+        <w:rPr>
+          <w:sz w:val="28"/>
+          <w:szCs w:val="28"/>
+          <w:lang w:val="sr-Cyrl-RS"/>
+        </w:rPr>
+        <w:t>нађе шпил који жели да сачува, регистровани корисник може одабрати да га стави у листу својих шпилова. Тиме се тај шпил чува у бази везан за налог корисника и када остаће у листи шпилова за регистрованог корисника и за наредне приступе сајту.</w:t>
       </w:r>
     </w:p>
     <w:p>
@@ -6832,7 +6869,7 @@
           <w:lang w:val="sr-Cyrl-RS"/>
         </w:rPr>
       </w:pPr>
-      <w:bookmarkStart w:id="30" w:name="_Toc36574286"/>
+      <w:bookmarkStart w:id="30" w:name="_Toc36574287"/>
       <w:r>
         <w:rPr>
           <w:lang w:val="sr-Cyrl-RS"/>
@@ -6840,13 +6877,13 @@
         <w:t>5.1</w:t>
       </w:r>
       <w:r>
-        <w:t>7</w:t>
-      </w:r>
-      <w:r>
-        <w:rPr>
-          <w:lang w:val="sr-Cyrl-RS"/>
-        </w:rPr>
-        <w:t>. Чување шпилова</w:t>
+        <w:t>8</w:t>
+      </w:r>
+      <w:r>
+        <w:rPr>
+          <w:lang w:val="sr-Cyrl-RS"/>
+        </w:rPr>
+        <w:t>. Приказ шпила</w:t>
       </w:r>
       <w:bookmarkEnd w:id="30"/>
     </w:p>
@@ -6856,32 +6893,16 @@
         <w:rPr>
           <w:sz w:val="28"/>
           <w:szCs w:val="28"/>
-          <w:lang w:val="sr-Cyrl-RS"/>
-        </w:rPr>
-      </w:pPr>
-      <w:r>
-        <w:rPr>
-          <w:sz w:val="28"/>
-          <w:szCs w:val="28"/>
-          <w:lang w:val="sr-Cyrl-RS"/>
-        </w:rPr>
-        <w:t>Након што направи шпил, или у листи свих шпилова пр</w:t>
-      </w:r>
-      <w:r>
-        <w:rPr>
-          <w:sz w:val="28"/>
-          <w:szCs w:val="28"/>
-          <w:lang w:val="sr-Cyrl-RS"/>
-        </w:rPr>
-        <w:t>о</w:t>
-      </w:r>
-      <w:r>
-        <w:rPr>
-          <w:sz w:val="28"/>
-          <w:szCs w:val="28"/>
-          <w:lang w:val="sr-Cyrl-RS"/>
-        </w:rPr>
-        <w:t>нађе шпил који жели да сачува, регистровани корисник може одабрати да га стави у листу својих шпилова. Тиме се тај шпил чува у бази везан за налог корисника и када остаће у листи шпилова за регистрованог корисника и за наредне приступе сајту.</w:t>
+          <w:lang w:val="sr-Cyrl-RS" w:bidi="en-US"/>
+        </w:rPr>
+      </w:pPr>
+      <w:r>
+        <w:rPr>
+          <w:sz w:val="28"/>
+          <w:szCs w:val="28"/>
+          <w:lang w:val="sr-Cyrl-RS" w:bidi="en-US"/>
+        </w:rPr>
+        <w:t>Приказ шпила приказује информације о шпилу као назив, опис, име креатора, колико је пута игран и сачуван, просечну оцену и правила шпила. Такође пружа могућност играња са тим шпилом или чување шпила.</w:t>
       </w:r>
     </w:p>
     <w:p>
@@ -6890,7 +6911,7 @@
         <w:rPr>
           <w:sz w:val="28"/>
           <w:szCs w:val="28"/>
-          <w:lang w:val="sr-Cyrl-RS"/>
+          <w:lang w:val="sr-Cyrl-RS" w:bidi="en-US"/>
         </w:rPr>
       </w:pPr>
     </w:p>
@@ -6901,60 +6922,7 @@
           <w:lang w:val="sr-Cyrl-RS"/>
         </w:rPr>
       </w:pPr>
-      <w:bookmarkStart w:id="31" w:name="_Toc36574287"/>
-      <w:r>
-        <w:rPr>
-          <w:lang w:val="sr-Cyrl-RS"/>
-        </w:rPr>
-        <w:t>5.1</w:t>
-      </w:r>
-      <w:r>
-        <w:t>8</w:t>
-      </w:r>
-      <w:r>
-        <w:rPr>
-          <w:lang w:val="sr-Cyrl-RS"/>
-        </w:rPr>
-        <w:t>. Приказ шпила</w:t>
-      </w:r>
-      <w:bookmarkEnd w:id="31"/>
-    </w:p>
-    <w:p>
-      <w:pPr>
-        <w:ind w:left="720" w:firstLine="720"/>
-        <w:rPr>
-          <w:sz w:val="28"/>
-          <w:szCs w:val="28"/>
-          <w:lang w:val="sr-Cyrl-RS" w:bidi="en-US"/>
-        </w:rPr>
-      </w:pPr>
-      <w:r>
-        <w:rPr>
-          <w:sz w:val="28"/>
-          <w:szCs w:val="28"/>
-          <w:lang w:val="sr-Cyrl-RS" w:bidi="en-US"/>
-        </w:rPr>
-        <w:t>Приказ шпила приказује информације о шпилу као назив, опис, име креатора, колико је пута игран и сачуван, просечну оцену и правила шпила. Такође пружа могућност играња са тим шпилом или чување шпила.</w:t>
-      </w:r>
-    </w:p>
-    <w:p>
-      <w:pPr>
-        <w:ind w:left="720" w:firstLine="720"/>
-        <w:rPr>
-          <w:sz w:val="28"/>
-          <w:szCs w:val="28"/>
-          <w:lang w:val="sr-Cyrl-RS" w:bidi="en-US"/>
-        </w:rPr>
-      </w:pPr>
-    </w:p>
-    <w:p>
-      <w:pPr>
-        <w:pStyle w:val="Heading2"/>
-        <w:rPr>
-          <w:lang w:val="sr-Cyrl-RS"/>
-        </w:rPr>
-      </w:pPr>
-      <w:bookmarkStart w:id="32" w:name="_Toc36574288"/>
+      <w:bookmarkStart w:id="31" w:name="_Toc36574288"/>
       <w:r>
         <w:rPr>
           <w:lang w:val="sr-Cyrl-RS"/>
@@ -6971,6 +6939,80 @@
         </w:rPr>
         <w:t>. Крај игре</w:t>
       </w:r>
+      <w:bookmarkEnd w:id="31"/>
+    </w:p>
+    <w:p>
+      <w:pPr>
+        <w:ind w:left="720" w:firstLine="720"/>
+        <w:rPr>
+          <w:sz w:val="28"/>
+          <w:szCs w:val="28"/>
+          <w:lang w:val="sr-Cyrl-RS"/>
+        </w:rPr>
+      </w:pPr>
+      <w:r>
+        <w:rPr>
+          <w:sz w:val="28"/>
+          <w:szCs w:val="28"/>
+          <w:lang w:val="sr-Cyrl-RS"/>
+        </w:rPr>
+        <w:t>Након једне игре, сви играчи могу да оцене да ли им се свидео или не шпил којим се играло, на основу чега се формира оцена шпила која је видљива кад се шпил излиста.</w:t>
+      </w:r>
+    </w:p>
+    <w:p>
+      <w:pPr>
+        <w:ind w:left="720" w:firstLine="720"/>
+        <w:rPr>
+          <w:sz w:val="28"/>
+          <w:szCs w:val="28"/>
+          <w:lang w:val="sr-Cyrl-RS"/>
+        </w:rPr>
+      </w:pPr>
+    </w:p>
+    <w:p>
+      <w:pPr>
+        <w:ind w:left="720" w:firstLine="720"/>
+        <w:rPr>
+          <w:sz w:val="28"/>
+          <w:szCs w:val="28"/>
+          <w:lang w:val="sr-Cyrl-RS"/>
+        </w:rPr>
+      </w:pPr>
+    </w:p>
+    <w:p>
+      <w:pPr>
+        <w:ind w:left="720" w:firstLine="720"/>
+        <w:rPr>
+          <w:sz w:val="28"/>
+          <w:szCs w:val="28"/>
+          <w:lang w:val="sr-Cyrl-RS"/>
+        </w:rPr>
+      </w:pPr>
+    </w:p>
+    <w:p>
+      <w:pPr>
+        <w:ind w:left="720" w:firstLine="720"/>
+        <w:rPr>
+          <w:sz w:val="28"/>
+          <w:szCs w:val="28"/>
+          <w:lang w:val="sr-Cyrl-RS"/>
+        </w:rPr>
+      </w:pPr>
+    </w:p>
+    <w:p>
+      <w:pPr>
+        <w:pStyle w:val="Heading1"/>
+        <w:rPr>
+          <w:lang w:val="sr-Cyrl-RS"/>
+        </w:rPr>
+      </w:pPr>
+      <w:bookmarkStart w:id="32" w:name="_Toc36574289"/>
+      <w:r>
+        <w:rPr>
+          <w:lang w:val="sr-Cyrl-RS"/>
+        </w:rPr>
+        <w:t>6 Претпоставке и ограничења</w:t>
+      </w:r>
       <w:bookmarkEnd w:id="32"/>
     </w:p>
     <w:p>
@@ -6988,7 +7030,7 @@
           <w:szCs w:val="28"/>
           <w:lang w:val="sr-Cyrl-RS"/>
         </w:rPr>
-        <w:t>Након једне игре, сви играчи могу да оцене да ли им се свидео или не шпил којим се играло, на основу чега се формира оцена шпила која је видљива кад се шпил излиста.</w:t>
+        <w:t>Потребно је тежити јединственом дизајну читавог сајта. Потребно је чувати податке о ауторизацији, и обезбедити да не дође до неовлашћеног приступа.</w:t>
       </w:r>
     </w:p>
     <w:p>
@@ -7000,6 +7042,14 @@
           <w:lang w:val="sr-Cyrl-RS"/>
         </w:rPr>
       </w:pPr>
+      <w:r>
+        <w:rPr>
+          <w:sz w:val="28"/>
+          <w:szCs w:val="28"/>
+          <w:lang w:val="sr-Cyrl-RS"/>
+        </w:rPr>
+        <w:t>Уколико се гост не региструје или улогује, његови шпилови неће бити сачувани када он изађе са сајта.</w:t>
+      </w:r>
     </w:p>
     <w:p>
       <w:pPr>
@@ -7010,6 +7060,30 @@
           <w:lang w:val="sr-Cyrl-RS"/>
         </w:rPr>
       </w:pPr>
+      <w:r>
+        <w:rPr>
+          <w:sz w:val="28"/>
+          <w:szCs w:val="28"/>
+          <w:lang w:val="sr-Cyrl-RS"/>
+        </w:rPr>
+        <w:t>Уколико неко од ауторизованих корисника изгуби приступне податке, не би могао добити нове, тј. не би могао повратити свој налог.</w:t>
+      </w:r>
+    </w:p>
+    <w:p>
+      <w:pPr>
+        <w:pStyle w:val="Heading1"/>
+        <w:rPr>
+          <w:lang w:val="sr-Cyrl-RS"/>
+        </w:rPr>
+      </w:pPr>
+      <w:bookmarkStart w:id="33" w:name="_Toc36574290"/>
+      <w:r>
+        <w:rPr>
+          <w:lang w:val="sr-Cyrl-RS"/>
+        </w:rPr>
+        <w:t>7 Квалитет</w:t>
+      </w:r>
+      <w:bookmarkEnd w:id="33"/>
     </w:p>
     <w:p>
       <w:pPr>
@@ -7020,6 +7094,46 @@
           <w:lang w:val="sr-Cyrl-RS"/>
         </w:rPr>
       </w:pPr>
+      <w:r>
+        <w:rPr>
+          <w:sz w:val="28"/>
+          <w:szCs w:val="28"/>
+          <w:lang w:val="sr-Cyrl-RS"/>
+        </w:rPr>
+        <w:t>Потребно је тестирати све функционалности нашег програма. Потребно је додати отпорност на спам, који би оптеретио сервер и базу података. Тестирати такође отпорност на грешке.</w:t>
+      </w:r>
+    </w:p>
+    <w:p>
+      <w:pPr>
+        <w:pStyle w:val="Heading1"/>
+        <w:rPr>
+          <w:lang w:val="sr-Cyrl-RS"/>
+        </w:rPr>
+      </w:pPr>
+      <w:bookmarkStart w:id="34" w:name="_Toc36574291"/>
+      <w:r>
+        <w:rPr>
+          <w:lang w:val="sr-Cyrl-RS"/>
+        </w:rPr>
+        <w:t>8 Нефункционални захтеви</w:t>
+      </w:r>
+      <w:bookmarkEnd w:id="34"/>
+    </w:p>
+    <w:p>
+      <w:pPr>
+        <w:pStyle w:val="Heading2"/>
+        <w:rPr>
+          <w:lang w:val="sr-Cyrl-RS"/>
+        </w:rPr>
+      </w:pPr>
+      <w:bookmarkStart w:id="35" w:name="_Toc36574292"/>
+      <w:r>
+        <w:rPr>
+          <w:lang w:val="sr-Cyrl-RS"/>
+        </w:rPr>
+        <w:t>8.1. Системски захтеви</w:t>
+      </w:r>
+      <w:bookmarkEnd w:id="35"/>
     </w:p>
     <w:p>
       <w:pPr>
@@ -7030,126 +7144,44 @@
           <w:lang w:val="sr-Cyrl-RS"/>
         </w:rPr>
       </w:pPr>
-    </w:p>
-    <w:p>
-      <w:pPr>
-        <w:pStyle w:val="Heading1"/>
-        <w:rPr>
-          <w:lang w:val="sr-Cyrl-RS"/>
-        </w:rPr>
-      </w:pPr>
-      <w:bookmarkStart w:id="33" w:name="_Toc36574289"/>
-      <w:r>
-        <w:rPr>
-          <w:lang w:val="sr-Cyrl-RS"/>
-        </w:rPr>
-        <w:t>6 Претпоставке и ограничења</w:t>
-      </w:r>
-      <w:bookmarkEnd w:id="33"/>
-    </w:p>
-    <w:p>
-      <w:pPr>
-        <w:ind w:left="720" w:firstLine="720"/>
-        <w:rPr>
-          <w:sz w:val="28"/>
-          <w:szCs w:val="28"/>
-          <w:lang w:val="sr-Cyrl-RS"/>
-        </w:rPr>
-      </w:pPr>
-      <w:r>
-        <w:rPr>
-          <w:sz w:val="28"/>
-          <w:szCs w:val="28"/>
-          <w:lang w:val="sr-Cyrl-RS"/>
-        </w:rPr>
-        <w:t>Потребно је тежити јединственом дизајну читавог сајта. Потребно је чувати податке о ауторизацији, и обезбедити да не дође до неовлашћеног приступа.</w:t>
-      </w:r>
-    </w:p>
-    <w:p>
-      <w:pPr>
-        <w:ind w:left="720" w:firstLine="720"/>
-        <w:rPr>
-          <w:sz w:val="28"/>
-          <w:szCs w:val="28"/>
-          <w:lang w:val="sr-Cyrl-RS"/>
-        </w:rPr>
-      </w:pPr>
-      <w:r>
-        <w:rPr>
-          <w:sz w:val="28"/>
-          <w:szCs w:val="28"/>
-          <w:lang w:val="sr-Cyrl-RS"/>
-        </w:rPr>
-        <w:t>Уколико се гост не региструје или улогује, његови шпилови неће бити сачувани када он изађе са сајта.</w:t>
-      </w:r>
-    </w:p>
-    <w:p>
-      <w:pPr>
-        <w:ind w:left="720" w:firstLine="720"/>
-        <w:rPr>
-          <w:sz w:val="28"/>
-          <w:szCs w:val="28"/>
-          <w:lang w:val="sr-Cyrl-RS"/>
-        </w:rPr>
-      </w:pPr>
-      <w:r>
-        <w:rPr>
-          <w:sz w:val="28"/>
-          <w:szCs w:val="28"/>
-          <w:lang w:val="sr-Cyrl-RS"/>
-        </w:rPr>
-        <w:t>Уколико неко од ауторизованих корисника изгуби приступне податке, не би могао добити нове, тј. не би могао повратити свој налог.</w:t>
-      </w:r>
-    </w:p>
-    <w:p>
-      <w:pPr>
-        <w:pStyle w:val="Heading1"/>
-        <w:rPr>
-          <w:lang w:val="sr-Cyrl-RS"/>
-        </w:rPr>
-      </w:pPr>
-      <w:bookmarkStart w:id="34" w:name="_Toc36574290"/>
-      <w:r>
-        <w:rPr>
-          <w:lang w:val="sr-Cyrl-RS"/>
-        </w:rPr>
-        <w:t>7 Квалитет</w:t>
-      </w:r>
-      <w:bookmarkEnd w:id="34"/>
-    </w:p>
-    <w:p>
-      <w:pPr>
-        <w:ind w:left="720" w:firstLine="720"/>
-        <w:rPr>
-          <w:sz w:val="28"/>
-          <w:szCs w:val="28"/>
-          <w:lang w:val="sr-Cyrl-RS"/>
-        </w:rPr>
-      </w:pPr>
-      <w:r>
-        <w:rPr>
-          <w:sz w:val="28"/>
-          <w:szCs w:val="28"/>
-          <w:lang w:val="sr-Cyrl-RS"/>
-        </w:rPr>
-        <w:t>Потребно је тестирати све функционалности нашег програма. Потребно је додати отпорност на спам, који би оптеретио сервер и базу података. Тестирати такође отпорност на грешке.</w:t>
-      </w:r>
-    </w:p>
-    <w:p>
-      <w:pPr>
-        <w:pStyle w:val="Heading1"/>
-        <w:rPr>
-          <w:lang w:val="sr-Cyrl-RS"/>
-        </w:rPr>
-      </w:pPr>
-      <w:bookmarkStart w:id="35" w:name="_Toc36574291"/>
-      <w:r>
-        <w:rPr>
-          <w:lang w:val="sr-Cyrl-RS"/>
-        </w:rPr>
-        <w:t>8 Нефункционални захтеви</w:t>
-      </w:r>
-      <w:bookmarkEnd w:id="35"/>
+      <w:r>
+        <w:rPr>
+          <w:sz w:val="28"/>
+          <w:szCs w:val="28"/>
+          <w:lang w:val="sr-Cyrl-RS"/>
+        </w:rPr>
+        <w:t xml:space="preserve">Да би нам радио систем, морамо на серверу имати инсталиран модул за </w:t>
+      </w:r>
+      <w:r>
+        <w:rPr>
+          <w:sz w:val="28"/>
+          <w:szCs w:val="28"/>
+        </w:rPr>
+        <w:t>PHP</w:t>
+      </w:r>
+      <w:r>
+        <w:rPr>
+          <w:sz w:val="28"/>
+          <w:szCs w:val="28"/>
+          <w:lang w:val="sr-Cyrl-RS"/>
+        </w:rPr>
+        <w:t xml:space="preserve"> и </w:t>
+      </w:r>
+      <w:r>
+        <w:rPr>
+          <w:sz w:val="28"/>
+          <w:szCs w:val="28"/>
+        </w:rPr>
+        <w:t>MySQL</w:t>
+      </w:r>
+      <w:r>
+        <w:rPr>
+          <w:sz w:val="28"/>
+          <w:szCs w:val="28"/>
+          <w:lang w:val="sr-Cyrl-RS"/>
+        </w:rPr>
+        <w:t xml:space="preserve"> базу података.</w:t>
+      </w:r>
     </w:p>
     <w:p>
       <w:pPr>
@@ -7158,71 +7190,7 @@
           <w:lang w:val="sr-Cyrl-RS"/>
         </w:rPr>
       </w:pPr>
-      <w:bookmarkStart w:id="36" w:name="_Toc36574292"/>
-      <w:r>
-        <w:rPr>
-          <w:lang w:val="sr-Cyrl-RS"/>
-        </w:rPr>
-        <w:t>8.1. Системски захтеви</w:t>
-      </w:r>
-      <w:bookmarkEnd w:id="36"/>
-    </w:p>
-    <w:p>
-      <w:pPr>
-        <w:ind w:left="720" w:firstLine="720"/>
-        <w:rPr>
-          <w:sz w:val="28"/>
-          <w:szCs w:val="28"/>
-          <w:lang w:val="sr-Cyrl-RS"/>
-        </w:rPr>
-      </w:pPr>
-      <w:r>
-        <w:rPr>
-          <w:sz w:val="28"/>
-          <w:szCs w:val="28"/>
-          <w:lang w:val="sr-Cyrl-RS"/>
-        </w:rPr>
-        <w:t xml:space="preserve">Да би нам радио систем, морамо на серверу имати инсталиран модул за </w:t>
-      </w:r>
-      <w:r>
-        <w:rPr>
-          <w:sz w:val="28"/>
-          <w:szCs w:val="28"/>
-        </w:rPr>
-        <w:t>PHP</w:t>
-      </w:r>
-      <w:r>
-        <w:rPr>
-          <w:sz w:val="28"/>
-          <w:szCs w:val="28"/>
-          <w:lang w:val="sr-Cyrl-RS"/>
-        </w:rPr>
-        <w:t xml:space="preserve"> и </w:t>
-      </w:r>
-      <w:r>
-        <w:rPr>
-          <w:sz w:val="28"/>
-          <w:szCs w:val="28"/>
-        </w:rPr>
-        <w:t>MySQL</w:t>
-      </w:r>
-      <w:r>
-        <w:rPr>
-          <w:sz w:val="28"/>
-          <w:szCs w:val="28"/>
-          <w:lang w:val="sr-Cyrl-RS"/>
-        </w:rPr>
-        <w:t xml:space="preserve"> базу података.</w:t>
-      </w:r>
-    </w:p>
-    <w:p>
-      <w:pPr>
-        <w:pStyle w:val="Heading2"/>
-        <w:rPr>
-          <w:lang w:val="sr-Cyrl-RS"/>
-        </w:rPr>
-      </w:pPr>
-      <w:bookmarkStart w:id="37" w:name="_Toc36574293"/>
+      <w:bookmarkStart w:id="36" w:name="_Toc36574293"/>
       <w:r>
         <w:rPr>
           <w:lang w:val="sr-Cyrl-RS"/>
@@ -7230,57 +7198,57 @@
         <w:lastRenderedPageBreak/>
         <w:t>8.2. Остали захтеви</w:t>
       </w:r>
+      <w:bookmarkEnd w:id="36"/>
+    </w:p>
+    <w:p>
+      <w:pPr>
+        <w:ind w:left="720" w:firstLine="720"/>
+        <w:rPr>
+          <w:sz w:val="28"/>
+          <w:szCs w:val="28"/>
+          <w:lang w:val="sr-Cyrl-RS"/>
+        </w:rPr>
+      </w:pPr>
+      <w:r>
+        <w:rPr>
+          <w:sz w:val="28"/>
+          <w:szCs w:val="28"/>
+          <w:lang w:val="sr-Cyrl-RS"/>
+        </w:rPr>
+        <w:t>Важно је да нам сајт буде брз и респонзиван и лако модуларан.</w:t>
+      </w:r>
+    </w:p>
+    <w:p>
+      <w:pPr>
+        <w:pStyle w:val="Heading1"/>
+        <w:rPr>
+          <w:lang w:val="sr-Cyrl-RS"/>
+        </w:rPr>
+      </w:pPr>
+      <w:bookmarkStart w:id="37" w:name="_Toc36574294"/>
+      <w:r>
+        <w:rPr>
+          <w:lang w:val="sr-Cyrl-RS"/>
+        </w:rPr>
+        <w:t>9 Захтеви за корисничком документацијом</w:t>
+      </w:r>
       <w:bookmarkEnd w:id="37"/>
     </w:p>
     <w:p>
       <w:pPr>
-        <w:ind w:left="720" w:firstLine="720"/>
-        <w:rPr>
-          <w:sz w:val="28"/>
-          <w:szCs w:val="28"/>
-          <w:lang w:val="sr-Cyrl-RS"/>
-        </w:rPr>
-      </w:pPr>
-      <w:r>
-        <w:rPr>
-          <w:sz w:val="28"/>
-          <w:szCs w:val="28"/>
-          <w:lang w:val="sr-Cyrl-RS"/>
-        </w:rPr>
-        <w:t>Важно је да нам сајт буде брз и респонзиван и лако модуларан.</w:t>
-      </w:r>
-    </w:p>
-    <w:p>
-      <w:pPr>
-        <w:pStyle w:val="Heading1"/>
-        <w:rPr>
-          <w:lang w:val="sr-Cyrl-RS"/>
-        </w:rPr>
-      </w:pPr>
-      <w:bookmarkStart w:id="38" w:name="_Toc36574294"/>
-      <w:r>
-        <w:rPr>
-          <w:lang w:val="sr-Cyrl-RS"/>
-        </w:rPr>
-        <w:t>9 Захтеви за корисничком документацијом</w:t>
+        <w:pStyle w:val="Heading2"/>
+        <w:rPr>
+          <w:lang w:val="sr-Cyrl-RS"/>
+        </w:rPr>
+      </w:pPr>
+      <w:bookmarkStart w:id="38" w:name="_Toc36574295"/>
+      <w:r>
+        <w:rPr>
+          <w:lang w:val="sr-Cyrl-RS"/>
+        </w:rPr>
+        <w:t>9.1. Упутства за прављење шпила</w:t>
       </w:r>
       <w:bookmarkEnd w:id="38"/>
-    </w:p>
-    <w:p>
-      <w:pPr>
-        <w:pStyle w:val="Heading2"/>
-        <w:rPr>
-          <w:lang w:val="sr-Cyrl-RS"/>
-        </w:rPr>
-      </w:pPr>
-      <w:bookmarkStart w:id="39" w:name="_Toc36574295"/>
-      <w:r>
-        <w:rPr>
-          <w:lang w:val="sr-Cyrl-RS"/>
-        </w:rPr>
-        <w:t>9.1. Упутства за прављење шпила</w:t>
-      </w:r>
-      <w:bookmarkEnd w:id="39"/>
     </w:p>
     <w:p>
       <w:pPr>
@@ -7324,22 +7292,22 @@
           <w:lang w:val="sr-Cyrl-RS"/>
         </w:rPr>
       </w:pPr>
-      <w:bookmarkStart w:id="40" w:name="_Toc33367646"/>
-      <w:bookmarkStart w:id="41" w:name="_Toc36574296"/>
+      <w:bookmarkStart w:id="39" w:name="_Toc33367646"/>
+      <w:bookmarkStart w:id="40" w:name="_Toc36574296"/>
       <w:r>
         <w:rPr>
           <w:lang w:val="sr-Cyrl-RS"/>
         </w:rPr>
         <w:t xml:space="preserve">9.2. </w:t>
       </w:r>
+      <w:bookmarkEnd w:id="39"/>
+      <w:r>
+        <w:rPr>
+          <w:lang w:val="sr-Cyrl-RS"/>
+        </w:rPr>
+        <w:t>Проширења система</w:t>
+      </w:r>
       <w:bookmarkEnd w:id="40"/>
-      <w:r>
-        <w:rPr>
-          <w:lang w:val="sr-Cyrl-RS"/>
-        </w:rPr>
-        <w:t>Проширења система</w:t>
-      </w:r>
-      <w:bookmarkEnd w:id="41"/>
     </w:p>
     <w:p>
       <w:pPr>
@@ -7397,14 +7365,14 @@
           <w:lang w:val="sr-Cyrl-RS"/>
         </w:rPr>
       </w:pPr>
-      <w:bookmarkStart w:id="42" w:name="_Toc36574297"/>
+      <w:bookmarkStart w:id="41" w:name="_Toc36574297"/>
       <w:r>
         <w:rPr>
           <w:lang w:val="sr-Cyrl-RS"/>
         </w:rPr>
         <w:t>10 План и приоритети</w:t>
       </w:r>
-      <w:bookmarkEnd w:id="42"/>
+      <w:bookmarkEnd w:id="41"/>
     </w:p>
     <w:p>
       <w:pPr>
@@ -8001,7 +7969,7 @@
 </file>
 
 <file path=word/endnotes.xml><?xml version="1.0" encoding="utf-8"?>
-<w:endnotes xmlns:wpc="http://schemas.microsoft.com/office/word/2010/wordprocessingCanvas" xmlns:cx="http://schemas.microsoft.com/office/drawing/2014/chartex" xmlns:cx1="http://schemas.microsoft.com/office/drawing/2015/9/8/chartex" xmlns:cx2="http://schemas.microsoft.com/office/drawing/2015/10/21/chartex" xmlns:cx3="http://schemas.microsoft.com/office/drawing/2016/5/9/chartex" xmlns:cx4="http://schemas.microsoft.com/office/drawing/2016/5/10/chartex" xmlns:cx5="http://schemas.microsoft.com/office/drawing/2016/5/11/chartex" xmlns:cx6="http://schemas.microsoft.com/office/drawing/2016/5/12/chartex" xmlns:cx7="http://schemas.microsoft.com/office/drawing/2016/5/13/chartex" xmlns:cx8="http://schemas.microsoft.com/office/drawing/2016/5/14/chartex" xmlns:mc="http://schemas.openxmlformats.org/markup-compatibility/2006" xmlns:aink="http://schemas.microsoft.com/office/drawing/2016/ink" xmlns:am3d="http://schemas.microsoft.com/office/drawing/2017/model3d" xmlns:o="urn:schemas-microsoft-com:office:office" xmlns:r="http://schemas.openxmlformats.org/officeDocument/2006/relationships" xmlns:m="http://schemas.openxmlformats.org/officeDocument/2006/math" xmlns:v="urn:schemas-microsoft-com:vml" xmlns:wp14="http://schemas.microsoft.com/office/word/2010/wordprocessingDrawing" xmlns:wp="http://schemas.openxmlformats.org/drawingml/2006/wordprocessingDrawing" xmlns:w10="urn:schemas-microsoft-com:office:word" xmlns:w="http://schemas.openxmlformats.org/wordprocessingml/2006/main" xmlns:w14="http://schemas.microsoft.com/office/word/2010/wordml" xmlns:w15="http://schemas.microsoft.com/office/word/2012/wordml" xmlns:w16cex="http://schemas.microsoft.com/office/word/2018/wordml/cex" xmlns:w16cid="http://schemas.microsoft.com/office/word/2016/wordml/cid" xmlns:w16="http://schemas.microsoft.com/office/word/2018/wordml" xmlns:w16se="http://schemas.microsoft.com/office/word/2015/wordml/symex" xmlns:wpg="http://schemas.microsoft.com/office/word/2010/wordprocessingGroup" xmlns:wpi="http://schemas.microsoft.com/office/word/2010/wordprocessingInk" xmlns:wne="http://schemas.microsoft.com/office/word/2006/wordml" xmlns:wps="http://schemas.microsoft.com/office/word/2010/wordprocessingShape" mc:Ignorable="w14 w15 w16se w16cid w16 w16cex wp14">
+<w:endnotes xmlns:wpc="http://schemas.microsoft.com/office/word/2010/wordprocessingCanvas" xmlns:cx="http://schemas.microsoft.com/office/drawing/2014/chartex" xmlns:cx1="http://schemas.microsoft.com/office/drawing/2015/9/8/chartex" xmlns:cx2="http://schemas.microsoft.com/office/drawing/2015/10/21/chartex" xmlns:cx3="http://schemas.microsoft.com/office/drawing/2016/5/9/chartex" xmlns:cx4="http://schemas.microsoft.com/office/drawing/2016/5/10/chartex" xmlns:cx5="http://schemas.microsoft.com/office/drawing/2016/5/11/chartex" xmlns:cx6="http://schemas.microsoft.com/office/drawing/2016/5/12/chartex" xmlns:cx7="http://schemas.microsoft.com/office/drawing/2016/5/13/chartex" xmlns:cx8="http://schemas.microsoft.com/office/drawing/2016/5/14/chartex" xmlns:mc="http://schemas.openxmlformats.org/markup-compatibility/2006" xmlns:aink="http://schemas.microsoft.com/office/drawing/2016/ink" xmlns:am3d="http://schemas.microsoft.com/office/drawing/2017/model3d" xmlns:o="urn:schemas-microsoft-com:office:office" xmlns:r="http://schemas.openxmlformats.org/officeDocument/2006/relationships" xmlns:m="http://schemas.openxmlformats.org/officeDocument/2006/math" xmlns:v="urn:schemas-microsoft-com:vml" xmlns:wp14="http://schemas.microsoft.com/office/word/2010/wordprocessingDrawing" xmlns:wp="http://schemas.openxmlformats.org/drawingml/2006/wordprocessingDrawing" xmlns:w10="urn:schemas-microsoft-com:office:word" xmlns:w="http://schemas.openxmlformats.org/wordprocessingml/2006/main" xmlns:w14="http://schemas.microsoft.com/office/word/2010/wordml" xmlns:w15="http://schemas.microsoft.com/office/word/2012/wordml" xmlns:w16cid="http://schemas.microsoft.com/office/word/2016/wordml/cid" xmlns:w16se="http://schemas.microsoft.com/office/word/2015/wordml/symex" xmlns:wpg="http://schemas.microsoft.com/office/word/2010/wordprocessingGroup" xmlns:wpi="http://schemas.microsoft.com/office/word/2010/wordprocessingInk" xmlns:wne="http://schemas.microsoft.com/office/word/2006/wordml" xmlns:wps="http://schemas.microsoft.com/office/word/2010/wordprocessingShape" mc:Ignorable="w14 w15 w16se w16cid wp14">
   <w:endnote w:type="separator" w:id="-1">
     <w:p>
       <w:pPr>
@@ -8026,7 +7994,7 @@
 </file>
 
 <file path=word/footer1.xml><?xml version="1.0" encoding="utf-8"?>
-<w:ftr xmlns:wpc="http://schemas.microsoft.com/office/word/2010/wordprocessingCanvas" xmlns:cx="http://schemas.microsoft.com/office/drawing/2014/chartex" xmlns:cx1="http://schemas.microsoft.com/office/drawing/2015/9/8/chartex" xmlns:cx2="http://schemas.microsoft.com/office/drawing/2015/10/21/chartex" xmlns:cx3="http://schemas.microsoft.com/office/drawing/2016/5/9/chartex" xmlns:cx4="http://schemas.microsoft.com/office/drawing/2016/5/10/chartex" xmlns:cx5="http://schemas.microsoft.com/office/drawing/2016/5/11/chartex" xmlns:cx6="http://schemas.microsoft.com/office/drawing/2016/5/12/chartex" xmlns:cx7="http://schemas.microsoft.com/office/drawing/2016/5/13/chartex" xmlns:cx8="http://schemas.microsoft.com/office/drawing/2016/5/14/chartex" xmlns:mc="http://schemas.openxmlformats.org/markup-compatibility/2006" xmlns:aink="http://schemas.microsoft.com/office/drawing/2016/ink" xmlns:am3d="http://schemas.microsoft.com/office/drawing/2017/model3d" xmlns:o="urn:schemas-microsoft-com:office:office" xmlns:r="http://schemas.openxmlformats.org/officeDocument/2006/relationships" xmlns:m="http://schemas.openxmlformats.org/officeDocument/2006/math" xmlns:v="urn:schemas-microsoft-com:vml" xmlns:wp14="http://schemas.microsoft.com/office/word/2010/wordprocessingDrawing" xmlns:wp="http://schemas.openxmlformats.org/drawingml/2006/wordprocessingDrawing" xmlns:w10="urn:schemas-microsoft-com:office:word" xmlns:w="http://schemas.openxmlformats.org/wordprocessingml/2006/main" xmlns:w14="http://schemas.microsoft.com/office/word/2010/wordml" xmlns:w15="http://schemas.microsoft.com/office/word/2012/wordml" xmlns:w16cex="http://schemas.microsoft.com/office/word/2018/wordml/cex" xmlns:w16cid="http://schemas.microsoft.com/office/word/2016/wordml/cid" xmlns:w16="http://schemas.microsoft.com/office/word/2018/wordml" xmlns:w16se="http://schemas.microsoft.com/office/word/2015/wordml/symex" xmlns:wpg="http://schemas.microsoft.com/office/word/2010/wordprocessingGroup" xmlns:wpi="http://schemas.microsoft.com/office/word/2010/wordprocessingInk" xmlns:wne="http://schemas.microsoft.com/office/word/2006/wordml" xmlns:wps="http://schemas.microsoft.com/office/word/2010/wordprocessingShape" mc:Ignorable="w14 w15 w16se w16cid w16 w16cex wp14">
+<w:ftr xmlns:wpc="http://schemas.microsoft.com/office/word/2010/wordprocessingCanvas" xmlns:cx="http://schemas.microsoft.com/office/drawing/2014/chartex" xmlns:cx1="http://schemas.microsoft.com/office/drawing/2015/9/8/chartex" xmlns:cx2="http://schemas.microsoft.com/office/drawing/2015/10/21/chartex" xmlns:cx3="http://schemas.microsoft.com/office/drawing/2016/5/9/chartex" xmlns:cx4="http://schemas.microsoft.com/office/drawing/2016/5/10/chartex" xmlns:cx5="http://schemas.microsoft.com/office/drawing/2016/5/11/chartex" xmlns:cx6="http://schemas.microsoft.com/office/drawing/2016/5/12/chartex" xmlns:cx7="http://schemas.microsoft.com/office/drawing/2016/5/13/chartex" xmlns:cx8="http://schemas.microsoft.com/office/drawing/2016/5/14/chartex" xmlns:mc="http://schemas.openxmlformats.org/markup-compatibility/2006" xmlns:aink="http://schemas.microsoft.com/office/drawing/2016/ink" xmlns:am3d="http://schemas.microsoft.com/office/drawing/2017/model3d" xmlns:o="urn:schemas-microsoft-com:office:office" xmlns:r="http://schemas.openxmlformats.org/officeDocument/2006/relationships" xmlns:m="http://schemas.openxmlformats.org/officeDocument/2006/math" xmlns:v="urn:schemas-microsoft-com:vml" xmlns:wp14="http://schemas.microsoft.com/office/word/2010/wordprocessingDrawing" xmlns:wp="http://schemas.openxmlformats.org/drawingml/2006/wordprocessingDrawing" xmlns:w10="urn:schemas-microsoft-com:office:word" xmlns:w="http://schemas.openxmlformats.org/wordprocessingml/2006/main" xmlns:w14="http://schemas.microsoft.com/office/word/2010/wordml" xmlns:w15="http://schemas.microsoft.com/office/word/2012/wordml" xmlns:w16cid="http://schemas.microsoft.com/office/word/2016/wordml/cid" xmlns:w16se="http://schemas.microsoft.com/office/word/2015/wordml/symex" xmlns:wpg="http://schemas.microsoft.com/office/word/2010/wordprocessingGroup" xmlns:wpi="http://schemas.microsoft.com/office/word/2010/wordprocessingInk" xmlns:wne="http://schemas.microsoft.com/office/word/2006/wordml" xmlns:wps="http://schemas.microsoft.com/office/word/2010/wordprocessingShape" mc:Ignorable="w14 w15 w16se w16cid wp14">
   <w:sdt>
     <w:sdtPr>
       <w:id w:val="-1652976482"/>
@@ -8115,7 +8083,7 @@
 </file>
 
 <file path=word/footnotes.xml><?xml version="1.0" encoding="utf-8"?>
-<w:footnotes xmlns:wpc="http://schemas.microsoft.com/office/word/2010/wordprocessingCanvas" xmlns:cx="http://schemas.microsoft.com/office/drawing/2014/chartex" xmlns:cx1="http://schemas.microsoft.com/office/drawing/2015/9/8/chartex" xmlns:cx2="http://schemas.microsoft.com/office/drawing/2015/10/21/chartex" xmlns:cx3="http://schemas.microsoft.com/office/drawing/2016/5/9/chartex" xmlns:cx4="http://schemas.microsoft.com/office/drawing/2016/5/10/chartex" xmlns:cx5="http://schemas.microsoft.com/office/drawing/2016/5/11/chartex" xmlns:cx6="http://schemas.microsoft.com/office/drawing/2016/5/12/chartex" xmlns:cx7="http://schemas.microsoft.com/office/drawing/2016/5/13/chartex" xmlns:cx8="http://schemas.microsoft.com/office/drawing/2016/5/14/chartex" xmlns:mc="http://schemas.openxmlformats.org/markup-compatibility/2006" xmlns:aink="http://schemas.microsoft.com/office/drawing/2016/ink" xmlns:am3d="http://schemas.microsoft.com/office/drawing/2017/model3d" xmlns:o="urn:schemas-microsoft-com:office:office" xmlns:r="http://schemas.openxmlformats.org/officeDocument/2006/relationships" xmlns:m="http://schemas.openxmlformats.org/officeDocument/2006/math" xmlns:v="urn:schemas-microsoft-com:vml" xmlns:wp14="http://schemas.microsoft.com/office/word/2010/wordprocessingDrawing" xmlns:wp="http://schemas.openxmlformats.org/drawingml/2006/wordprocessingDrawing" xmlns:w10="urn:schemas-microsoft-com:office:word" xmlns:w="http://schemas.openxmlformats.org/wordprocessingml/2006/main" xmlns:w14="http://schemas.microsoft.com/office/word/2010/wordml" xmlns:w15="http://schemas.microsoft.com/office/word/2012/wordml" xmlns:w16cex="http://schemas.microsoft.com/office/word/2018/wordml/cex" xmlns:w16cid="http://schemas.microsoft.com/office/word/2016/wordml/cid" xmlns:w16="http://schemas.microsoft.com/office/word/2018/wordml" xmlns:w16se="http://schemas.microsoft.com/office/word/2015/wordml/symex" xmlns:wpg="http://schemas.microsoft.com/office/word/2010/wordprocessingGroup" xmlns:wpi="http://schemas.microsoft.com/office/word/2010/wordprocessingInk" xmlns:wne="http://schemas.microsoft.com/office/word/2006/wordml" xmlns:wps="http://schemas.microsoft.com/office/word/2010/wordprocessingShape" mc:Ignorable="w14 w15 w16se w16cid w16 w16cex wp14">
+<w:footnotes xmlns:wpc="http://schemas.microsoft.com/office/word/2010/wordprocessingCanvas" xmlns:cx="http://schemas.microsoft.com/office/drawing/2014/chartex" xmlns:cx1="http://schemas.microsoft.com/office/drawing/2015/9/8/chartex" xmlns:cx2="http://schemas.microsoft.com/office/drawing/2015/10/21/chartex" xmlns:cx3="http://schemas.microsoft.com/office/drawing/2016/5/9/chartex" xmlns:cx4="http://schemas.microsoft.com/office/drawing/2016/5/10/chartex" xmlns:cx5="http://schemas.microsoft.com/office/drawing/2016/5/11/chartex" xmlns:cx6="http://schemas.microsoft.com/office/drawing/2016/5/12/chartex" xmlns:cx7="http://schemas.microsoft.com/office/drawing/2016/5/13/chartex" xmlns:cx8="http://schemas.microsoft.com/office/drawing/2016/5/14/chartex" xmlns:mc="http://schemas.openxmlformats.org/markup-compatibility/2006" xmlns:aink="http://schemas.microsoft.com/office/drawing/2016/ink" xmlns:am3d="http://schemas.microsoft.com/office/drawing/2017/model3d" xmlns:o="urn:schemas-microsoft-com:office:office" xmlns:r="http://schemas.openxmlformats.org/officeDocument/2006/relationships" xmlns:m="http://schemas.openxmlformats.org/officeDocument/2006/math" xmlns:v="urn:schemas-microsoft-com:vml" xmlns:wp14="http://schemas.microsoft.com/office/word/2010/wordprocessingDrawing" xmlns:wp="http://schemas.openxmlformats.org/drawingml/2006/wordprocessingDrawing" xmlns:w10="urn:schemas-microsoft-com:office:word" xmlns:w="http://schemas.openxmlformats.org/wordprocessingml/2006/main" xmlns:w14="http://schemas.microsoft.com/office/word/2010/wordml" xmlns:w15="http://schemas.microsoft.com/office/word/2012/wordml" xmlns:w16cid="http://schemas.microsoft.com/office/word/2016/wordml/cid" xmlns:w16se="http://schemas.microsoft.com/office/word/2015/wordml/symex" xmlns:wpg="http://schemas.microsoft.com/office/word/2010/wordprocessingGroup" xmlns:wpi="http://schemas.microsoft.com/office/word/2010/wordprocessingInk" xmlns:wne="http://schemas.microsoft.com/office/word/2006/wordml" xmlns:wps="http://schemas.microsoft.com/office/word/2010/wordprocessingShape" mc:Ignorable="w14 w15 w16se w16cid wp14">
   <w:footnote w:type="separator" w:id="-1">
     <w:p>
       <w:pPr>
@@ -8140,7 +8108,7 @@
 </file>
 
 <file path=word/header1.xml><?xml version="1.0" encoding="utf-8"?>
-<w:hdr xmlns:wpc="http://schemas.microsoft.com/office/word/2010/wordprocessingCanvas" xmlns:cx="http://schemas.microsoft.com/office/drawing/2014/chartex" xmlns:cx1="http://schemas.microsoft.com/office/drawing/2015/9/8/chartex" xmlns:cx2="http://schemas.microsoft.com/office/drawing/2015/10/21/chartex" xmlns:cx3="http://schemas.microsoft.com/office/drawing/2016/5/9/chartex" xmlns:cx4="http://schemas.microsoft.com/office/drawing/2016/5/10/chartex" xmlns:cx5="http://schemas.microsoft.com/office/drawing/2016/5/11/chartex" xmlns:cx6="http://schemas.microsoft.com/office/drawing/2016/5/12/chartex" xmlns:cx7="http://schemas.microsoft.com/office/drawing/2016/5/13/chartex" xmlns:cx8="http://schemas.microsoft.com/office/drawing/2016/5/14/chartex" xmlns:mc="http://schemas.openxmlformats.org/markup-compatibility/2006" xmlns:aink="http://schemas.microsoft.com/office/drawing/2016/ink" xmlns:am3d="http://schemas.microsoft.com/office/drawing/2017/model3d" xmlns:o="urn:schemas-microsoft-com:office:office" xmlns:r="http://schemas.openxmlformats.org/officeDocument/2006/relationships" xmlns:m="http://schemas.openxmlformats.org/officeDocument/2006/math" xmlns:v="urn:schemas-microsoft-com:vml" xmlns:wp14="http://schemas.microsoft.com/office/word/2010/wordprocessingDrawing" xmlns:wp="http://schemas.openxmlformats.org/drawingml/2006/wordprocessingDrawing" xmlns:w10="urn:schemas-microsoft-com:office:word" xmlns:w="http://schemas.openxmlformats.org/wordprocessingml/2006/main" xmlns:w14="http://schemas.microsoft.com/office/word/2010/wordml" xmlns:w15="http://schemas.microsoft.com/office/word/2012/wordml" xmlns:w16cex="http://schemas.microsoft.com/office/word/2018/wordml/cex" xmlns:w16cid="http://schemas.microsoft.com/office/word/2016/wordml/cid" xmlns:w16="http://schemas.microsoft.com/office/word/2018/wordml" xmlns:w16se="http://schemas.microsoft.com/office/word/2015/wordml/symex" xmlns:wpg="http://schemas.microsoft.com/office/word/2010/wordprocessingGroup" xmlns:wpi="http://schemas.microsoft.com/office/word/2010/wordprocessingInk" xmlns:wne="http://schemas.microsoft.com/office/word/2006/wordml" xmlns:wps="http://schemas.microsoft.com/office/word/2010/wordprocessingShape" mc:Ignorable="w14 w15 w16se w16cid w16 w16cex wp14">
+<w:hdr xmlns:wpc="http://schemas.microsoft.com/office/word/2010/wordprocessingCanvas" xmlns:cx="http://schemas.microsoft.com/office/drawing/2014/chartex" xmlns:cx1="http://schemas.microsoft.com/office/drawing/2015/9/8/chartex" xmlns:cx2="http://schemas.microsoft.com/office/drawing/2015/10/21/chartex" xmlns:cx3="http://schemas.microsoft.com/office/drawing/2016/5/9/chartex" xmlns:cx4="http://schemas.microsoft.com/office/drawing/2016/5/10/chartex" xmlns:cx5="http://schemas.microsoft.com/office/drawing/2016/5/11/chartex" xmlns:cx6="http://schemas.microsoft.com/office/drawing/2016/5/12/chartex" xmlns:cx7="http://schemas.microsoft.com/office/drawing/2016/5/13/chartex" xmlns:cx8="http://schemas.microsoft.com/office/drawing/2016/5/14/chartex" xmlns:mc="http://schemas.openxmlformats.org/markup-compatibility/2006" xmlns:aink="http://schemas.microsoft.com/office/drawing/2016/ink" xmlns:am3d="http://schemas.microsoft.com/office/drawing/2017/model3d" xmlns:o="urn:schemas-microsoft-com:office:office" xmlns:r="http://schemas.openxmlformats.org/officeDocument/2006/relationships" xmlns:m="http://schemas.openxmlformats.org/officeDocument/2006/math" xmlns:v="urn:schemas-microsoft-com:vml" xmlns:wp14="http://schemas.microsoft.com/office/word/2010/wordprocessingDrawing" xmlns:wp="http://schemas.openxmlformats.org/drawingml/2006/wordprocessingDrawing" xmlns:w10="urn:schemas-microsoft-com:office:word" xmlns:w="http://schemas.openxmlformats.org/wordprocessingml/2006/main" xmlns:w14="http://schemas.microsoft.com/office/word/2010/wordml" xmlns:w15="http://schemas.microsoft.com/office/word/2012/wordml" xmlns:w16cid="http://schemas.microsoft.com/office/word/2016/wordml/cid" xmlns:w16se="http://schemas.microsoft.com/office/word/2015/wordml/symex" xmlns:wpg="http://schemas.microsoft.com/office/word/2010/wordprocessingGroup" xmlns:wpi="http://schemas.microsoft.com/office/word/2010/wordprocessingInk" xmlns:wne="http://schemas.microsoft.com/office/word/2006/wordml" xmlns:wps="http://schemas.microsoft.com/office/word/2010/wordprocessingShape" mc:Ignorable="w14 w15 w16se w16cid wp14">
   <w:p>
     <w:pPr>
       <w:rPr>
@@ -8223,7 +8191,7 @@
 </file>
 
 <file path=word/numbering.xml><?xml version="1.0" encoding="utf-8"?>
-<w:numbering xmlns:wpc="http://schemas.microsoft.com/office/word/2010/wordprocessingCanvas" xmlns:cx="http://schemas.microsoft.com/office/drawing/2014/chartex" xmlns:cx1="http://schemas.microsoft.com/office/drawing/2015/9/8/chartex" xmlns:cx2="http://schemas.microsoft.com/office/drawing/2015/10/21/chartex" xmlns:cx3="http://schemas.microsoft.com/office/drawing/2016/5/9/chartex" xmlns:cx4="http://schemas.microsoft.com/office/drawing/2016/5/10/chartex" xmlns:cx5="http://schemas.microsoft.com/office/drawing/2016/5/11/chartex" xmlns:cx6="http://schemas.microsoft.com/office/drawing/2016/5/12/chartex" xmlns:cx7="http://schemas.microsoft.com/office/drawing/2016/5/13/chartex" xmlns:cx8="http://schemas.microsoft.com/office/drawing/2016/5/14/chartex" xmlns:mc="http://schemas.openxmlformats.org/markup-compatibility/2006" xmlns:aink="http://schemas.microsoft.com/office/drawing/2016/ink" xmlns:am3d="http://schemas.microsoft.com/office/drawing/2017/model3d" xmlns:o="urn:schemas-microsoft-com:office:office" xmlns:r="http://schemas.openxmlformats.org/officeDocument/2006/relationships" xmlns:m="http://schemas.openxmlformats.org/officeDocument/2006/math" xmlns:v="urn:schemas-microsoft-com:vml" xmlns:wp14="http://schemas.microsoft.com/office/word/2010/wordprocessingDrawing" xmlns:wp="http://schemas.openxmlformats.org/drawingml/2006/wordprocessingDrawing" xmlns:w10="urn:schemas-microsoft-com:office:word" xmlns:w="http://schemas.openxmlformats.org/wordprocessingml/2006/main" xmlns:w14="http://schemas.microsoft.com/office/word/2010/wordml" xmlns:w15="http://schemas.microsoft.com/office/word/2012/wordml" xmlns:w16cex="http://schemas.microsoft.com/office/word/2018/wordml/cex" xmlns:w16cid="http://schemas.microsoft.com/office/word/2016/wordml/cid" xmlns:w16="http://schemas.microsoft.com/office/word/2018/wordml" xmlns:w16se="http://schemas.microsoft.com/office/word/2015/wordml/symex" xmlns:wpg="http://schemas.microsoft.com/office/word/2010/wordprocessingGroup" xmlns:wpi="http://schemas.microsoft.com/office/word/2010/wordprocessingInk" xmlns:wne="http://schemas.microsoft.com/office/word/2006/wordml" xmlns:wps="http://schemas.microsoft.com/office/word/2010/wordprocessingShape" mc:Ignorable="w14 w15 w16se w16cid w16 w16cex wp14">
+<w:numbering xmlns:wpc="http://schemas.microsoft.com/office/word/2010/wordprocessingCanvas" xmlns:cx="http://schemas.microsoft.com/office/drawing/2014/chartex" xmlns:cx1="http://schemas.microsoft.com/office/drawing/2015/9/8/chartex" xmlns:cx2="http://schemas.microsoft.com/office/drawing/2015/10/21/chartex" xmlns:cx3="http://schemas.microsoft.com/office/drawing/2016/5/9/chartex" xmlns:cx4="http://schemas.microsoft.com/office/drawing/2016/5/10/chartex" xmlns:cx5="http://schemas.microsoft.com/office/drawing/2016/5/11/chartex" xmlns:cx6="http://schemas.microsoft.com/office/drawing/2016/5/12/chartex" xmlns:cx7="http://schemas.microsoft.com/office/drawing/2016/5/13/chartex" xmlns:cx8="http://schemas.microsoft.com/office/drawing/2016/5/14/chartex" xmlns:mc="http://schemas.openxmlformats.org/markup-compatibility/2006" xmlns:aink="http://schemas.microsoft.com/office/drawing/2016/ink" xmlns:am3d="http://schemas.microsoft.com/office/drawing/2017/model3d" xmlns:o="urn:schemas-microsoft-com:office:office" xmlns:r="http://schemas.openxmlformats.org/officeDocument/2006/relationships" xmlns:m="http://schemas.openxmlformats.org/officeDocument/2006/math" xmlns:v="urn:schemas-microsoft-com:vml" xmlns:wp14="http://schemas.microsoft.com/office/word/2010/wordprocessingDrawing" xmlns:wp="http://schemas.openxmlformats.org/drawingml/2006/wordprocessingDrawing" xmlns:w10="urn:schemas-microsoft-com:office:word" xmlns:w="http://schemas.openxmlformats.org/wordprocessingml/2006/main" xmlns:w14="http://schemas.microsoft.com/office/word/2010/wordml" xmlns:w15="http://schemas.microsoft.com/office/word/2012/wordml" xmlns:w16cid="http://schemas.microsoft.com/office/word/2016/wordml/cid" xmlns:w16se="http://schemas.microsoft.com/office/word/2015/wordml/symex" xmlns:wpg="http://schemas.microsoft.com/office/word/2010/wordprocessingGroup" xmlns:wpi="http://schemas.microsoft.com/office/word/2010/wordprocessingInk" xmlns:wne="http://schemas.microsoft.com/office/word/2006/wordml" xmlns:wps="http://schemas.microsoft.com/office/word/2010/wordprocessingShape" mc:Ignorable="w14 w15 w16se w16cid wp14">
   <w:abstractNum w:abstractNumId="0" w15:restartNumberingAfterBreak="0">
     <w:nsid w:val="0CF2631C"/>
     <w:multiLevelType w:val="multilevel"/>
@@ -8921,7 +8889,7 @@
 </file>
 
 <file path=word/styles.xml><?xml version="1.0" encoding="utf-8"?>
-<w:styles xmlns:mc="http://schemas.openxmlformats.org/markup-compatibility/2006" xmlns:r="http://schemas.openxmlformats.org/officeDocument/2006/relationships" xmlns:w="http://schemas.openxmlformats.org/wordprocessingml/2006/main" xmlns:w14="http://schemas.microsoft.com/office/word/2010/wordml" xmlns:w15="http://schemas.microsoft.com/office/word/2012/wordml" xmlns:w16cex="http://schemas.microsoft.com/office/word/2018/wordml/cex" xmlns:w16cid="http://schemas.microsoft.com/office/word/2016/wordml/cid" xmlns:w16="http://schemas.microsoft.com/office/word/2018/wordml" xmlns:w16se="http://schemas.microsoft.com/office/word/2015/wordml/symex" mc:Ignorable="w14 w15 w16se w16cid w16 w16cex">
+<w:styles xmlns:mc="http://schemas.openxmlformats.org/markup-compatibility/2006" xmlns:r="http://schemas.openxmlformats.org/officeDocument/2006/relationships" xmlns:w="http://schemas.openxmlformats.org/wordprocessingml/2006/main" xmlns:w14="http://schemas.microsoft.com/office/word/2010/wordml" xmlns:w15="http://schemas.microsoft.com/office/word/2012/wordml" xmlns:w16cid="http://schemas.microsoft.com/office/word/2016/wordml/cid" xmlns:w16se="http://schemas.microsoft.com/office/word/2015/wordml/symex" mc:Ignorable="w14 w15 w16se w16cid">
   <w:docDefaults>
     <w:rPrDefault>
       <w:rPr>
@@ -9543,7 +9511,7 @@
       </w:tblBorders>
     </w:tblPr>
   </w:style>
-  <w:style w:type="table" w:styleId="ListTable6Colorful-Accent1">
+  <w:style w:type="table" w:styleId="ListTable6ColourfulAccent1">
     <w:name w:val="List Table 6 Colorful Accent 1"/>
     <w:basedOn w:val="TableNormal"/>
     <w:uiPriority w:val="51"/>

</xml_diff>

<commit_message>
Restrikovano pravljenje špila na registrovane korisnike
Ažurirani Projektni zadatak i SSU-Pravljenje špila
</commit_message>
<xml_diff>
--- a/Faza 3/Projektni zadatak/TEAM DOGS - Projektni Zadatak.docx
+++ b/Faza 3/Projektni zadatak/TEAM DOGS - Projektni Zadatak.docx
@@ -4469,7 +4469,25 @@
           <w:szCs w:val="28"/>
           <w:lang w:val="sr-Cyrl-RS"/>
         </w:rPr>
-        <w:t>је интернет апликација која представља познату карташку игру „Мау Мау“ по прилагодљивим правилима. Више играча се може придружити игри. Играчи међусобно могу да комуницирају у посебном одељку</w:t>
+        <w:t xml:space="preserve">је интернет апликација која представља познату карташку игру „Мау </w:t>
+      </w:r>
+      <w:proofErr w:type="gramStart"/>
+      <w:r>
+        <w:rPr>
+          <w:sz w:val="28"/>
+          <w:szCs w:val="28"/>
+          <w:lang w:val="sr-Cyrl-RS"/>
+        </w:rPr>
+        <w:t>Мау“ по</w:t>
+      </w:r>
+      <w:proofErr w:type="gramEnd"/>
+      <w:r>
+        <w:rPr>
+          <w:sz w:val="28"/>
+          <w:szCs w:val="28"/>
+          <w:lang w:val="sr-Cyrl-RS"/>
+        </w:rPr>
+        <w:t xml:space="preserve"> прилагодљивим правилима. Више играча се може придружити игри. Играчи међусобно могу да комуницирају у посебном одељку</w:t>
       </w:r>
       <w:r>
         <w:rPr>
@@ -4796,12 +4814,69 @@
         </w:rPr>
         <w:t xml:space="preserve">Разликујемо следеће категорије корисника: </w:t>
       </w:r>
-      <w:r>
-        <w:rPr>
-          <w:sz w:val="28"/>
-          <w:szCs w:val="28"/>
-        </w:rPr>
-        <w:t>Гост, Регистровани корисник и Администратор.</w:t>
+      <w:proofErr w:type="spellStart"/>
+      <w:r>
+        <w:rPr>
+          <w:sz w:val="28"/>
+          <w:szCs w:val="28"/>
+        </w:rPr>
+        <w:t>Гост</w:t>
+      </w:r>
+      <w:proofErr w:type="spellEnd"/>
+      <w:r>
+        <w:rPr>
+          <w:sz w:val="28"/>
+          <w:szCs w:val="28"/>
+        </w:rPr>
+        <w:t xml:space="preserve">, </w:t>
+      </w:r>
+      <w:proofErr w:type="spellStart"/>
+      <w:r>
+        <w:rPr>
+          <w:sz w:val="28"/>
+          <w:szCs w:val="28"/>
+        </w:rPr>
+        <w:t>Регистровани</w:t>
+      </w:r>
+      <w:proofErr w:type="spellEnd"/>
+      <w:r>
+        <w:rPr>
+          <w:sz w:val="28"/>
+          <w:szCs w:val="28"/>
+        </w:rPr>
+        <w:t xml:space="preserve"> </w:t>
+      </w:r>
+      <w:proofErr w:type="spellStart"/>
+      <w:r>
+        <w:rPr>
+          <w:sz w:val="28"/>
+          <w:szCs w:val="28"/>
+        </w:rPr>
+        <w:t>корисник</w:t>
+      </w:r>
+      <w:proofErr w:type="spellEnd"/>
+      <w:r>
+        <w:rPr>
+          <w:sz w:val="28"/>
+          <w:szCs w:val="28"/>
+        </w:rPr>
+        <w:t xml:space="preserve"> и </w:t>
+      </w:r>
+      <w:proofErr w:type="spellStart"/>
+      <w:r>
+        <w:rPr>
+          <w:sz w:val="28"/>
+          <w:szCs w:val="28"/>
+        </w:rPr>
+        <w:t>Администратор</w:t>
+      </w:r>
+      <w:proofErr w:type="spellEnd"/>
+      <w:r>
+        <w:rPr>
+          <w:sz w:val="28"/>
+          <w:szCs w:val="28"/>
+        </w:rPr>
+        <w:t>.</w:t>
       </w:r>
     </w:p>
     <w:p>
@@ -5109,8 +5184,193 @@
           <w:sz w:val="28"/>
           <w:szCs w:val="28"/>
         </w:rPr>
-        <w:t>У овом одељку се даје преглед система и карактеристка које се нуде његовим корисницима</w:t>
-      </w:r>
+        <w:t xml:space="preserve">У </w:t>
+      </w:r>
+      <w:proofErr w:type="spellStart"/>
+      <w:r>
+        <w:rPr>
+          <w:sz w:val="28"/>
+          <w:szCs w:val="28"/>
+        </w:rPr>
+        <w:t>овом</w:t>
+      </w:r>
+      <w:proofErr w:type="spellEnd"/>
+      <w:r>
+        <w:rPr>
+          <w:sz w:val="28"/>
+          <w:szCs w:val="28"/>
+        </w:rPr>
+        <w:t xml:space="preserve"> </w:t>
+      </w:r>
+      <w:proofErr w:type="spellStart"/>
+      <w:r>
+        <w:rPr>
+          <w:sz w:val="28"/>
+          <w:szCs w:val="28"/>
+        </w:rPr>
+        <w:t>одељку</w:t>
+      </w:r>
+      <w:proofErr w:type="spellEnd"/>
+      <w:r>
+        <w:rPr>
+          <w:sz w:val="28"/>
+          <w:szCs w:val="28"/>
+        </w:rPr>
+        <w:t xml:space="preserve"> </w:t>
+      </w:r>
+      <w:proofErr w:type="spellStart"/>
+      <w:r>
+        <w:rPr>
+          <w:sz w:val="28"/>
+          <w:szCs w:val="28"/>
+        </w:rPr>
+        <w:t>се</w:t>
+      </w:r>
+      <w:proofErr w:type="spellEnd"/>
+      <w:r>
+        <w:rPr>
+          <w:sz w:val="28"/>
+          <w:szCs w:val="28"/>
+        </w:rPr>
+        <w:t xml:space="preserve"> </w:t>
+      </w:r>
+      <w:proofErr w:type="spellStart"/>
+      <w:r>
+        <w:rPr>
+          <w:sz w:val="28"/>
+          <w:szCs w:val="28"/>
+        </w:rPr>
+        <w:t>даје</w:t>
+      </w:r>
+      <w:proofErr w:type="spellEnd"/>
+      <w:r>
+        <w:rPr>
+          <w:sz w:val="28"/>
+          <w:szCs w:val="28"/>
+        </w:rPr>
+        <w:t xml:space="preserve"> </w:t>
+      </w:r>
+      <w:proofErr w:type="spellStart"/>
+      <w:r>
+        <w:rPr>
+          <w:sz w:val="28"/>
+          <w:szCs w:val="28"/>
+        </w:rPr>
+        <w:t>преглед</w:t>
+      </w:r>
+      <w:proofErr w:type="spellEnd"/>
+      <w:r>
+        <w:rPr>
+          <w:sz w:val="28"/>
+          <w:szCs w:val="28"/>
+        </w:rPr>
+        <w:t xml:space="preserve"> </w:t>
+      </w:r>
+      <w:proofErr w:type="spellStart"/>
+      <w:r>
+        <w:rPr>
+          <w:sz w:val="28"/>
+          <w:szCs w:val="28"/>
+        </w:rPr>
+        <w:t>система</w:t>
+      </w:r>
+      <w:proofErr w:type="spellEnd"/>
+      <w:r>
+        <w:rPr>
+          <w:sz w:val="28"/>
+          <w:szCs w:val="28"/>
+        </w:rPr>
+        <w:t xml:space="preserve"> и </w:t>
+      </w:r>
+      <w:proofErr w:type="spellStart"/>
+      <w:r>
+        <w:rPr>
+          <w:sz w:val="28"/>
+          <w:szCs w:val="28"/>
+        </w:rPr>
+        <w:t>карактеристка</w:t>
+      </w:r>
+      <w:proofErr w:type="spellEnd"/>
+      <w:r>
+        <w:rPr>
+          <w:sz w:val="28"/>
+          <w:szCs w:val="28"/>
+        </w:rPr>
+        <w:t xml:space="preserve"> </w:t>
+      </w:r>
+      <w:proofErr w:type="spellStart"/>
+      <w:r>
+        <w:rPr>
+          <w:sz w:val="28"/>
+          <w:szCs w:val="28"/>
+        </w:rPr>
+        <w:t>које</w:t>
+      </w:r>
+      <w:proofErr w:type="spellEnd"/>
+      <w:r>
+        <w:rPr>
+          <w:sz w:val="28"/>
+          <w:szCs w:val="28"/>
+        </w:rPr>
+        <w:t xml:space="preserve"> </w:t>
+      </w:r>
+      <w:proofErr w:type="spellStart"/>
+      <w:r>
+        <w:rPr>
+          <w:sz w:val="28"/>
+          <w:szCs w:val="28"/>
+        </w:rPr>
+        <w:t>се</w:t>
+      </w:r>
+      <w:proofErr w:type="spellEnd"/>
+      <w:r>
+        <w:rPr>
+          <w:sz w:val="28"/>
+          <w:szCs w:val="28"/>
+        </w:rPr>
+        <w:t xml:space="preserve"> </w:t>
+      </w:r>
+      <w:proofErr w:type="spellStart"/>
+      <w:r>
+        <w:rPr>
+          <w:sz w:val="28"/>
+          <w:szCs w:val="28"/>
+        </w:rPr>
+        <w:t>нуде</w:t>
+      </w:r>
+      <w:proofErr w:type="spellEnd"/>
+      <w:r>
+        <w:rPr>
+          <w:sz w:val="28"/>
+          <w:szCs w:val="28"/>
+        </w:rPr>
+        <w:t xml:space="preserve"> </w:t>
+      </w:r>
+      <w:proofErr w:type="spellStart"/>
+      <w:r>
+        <w:rPr>
+          <w:sz w:val="28"/>
+          <w:szCs w:val="28"/>
+        </w:rPr>
+        <w:t>његовим</w:t>
+      </w:r>
+      <w:proofErr w:type="spellEnd"/>
+      <w:r>
+        <w:rPr>
+          <w:sz w:val="28"/>
+          <w:szCs w:val="28"/>
+        </w:rPr>
+        <w:t xml:space="preserve"> </w:t>
+      </w:r>
+      <w:proofErr w:type="spellStart"/>
+      <w:r>
+        <w:rPr>
+          <w:sz w:val="28"/>
+          <w:szCs w:val="28"/>
+        </w:rPr>
+        <w:t>корисницима</w:t>
+      </w:r>
+      <w:proofErr w:type="spellEnd"/>
       <w:r>
         <w:rPr>
           <w:sz w:val="28"/>
@@ -5170,6 +5430,7 @@
         </w:rPr>
         <w:t>. Под системом би се подразумевао сајт, који је на серверској страни реализован преко PHP технологије и преко ког би се обављала интеракција корисницима са Ја</w:t>
       </w:r>
+      <w:proofErr w:type="spellStart"/>
       <w:r>
         <w:rPr>
           <w:sz w:val="28"/>
@@ -5177,6 +5438,7 @@
         </w:rPr>
         <w:t>vascript</w:t>
       </w:r>
+      <w:proofErr w:type="spellEnd"/>
       <w:r>
         <w:rPr>
           <w:sz w:val="28"/>
@@ -5220,7 +5482,7 @@
     </w:p>
     <w:tbl>
       <w:tblPr>
-        <w:tblStyle w:val="ListTable6ColourfulAccent1"/>
+        <w:tblStyle w:val="ListTable6Colorful-Accent1"/>
         <w:tblpPr w:leftFromText="180" w:rightFromText="180" w:vertAnchor="text" w:horzAnchor="page" w:tblpX="1810" w:tblpY="750"/>
         <w:tblW w:w="8875" w:type="dxa"/>
         <w:tblInd w:w="0" w:type="dxa"/>
@@ -5427,7 +5689,23 @@
                 <w:sz w:val="28"/>
                 <w:szCs w:val="28"/>
               </w:rPr>
-              <w:t>HTML-у и Javascript-</w:t>
+              <w:t xml:space="preserve">HTML-у и </w:t>
+            </w:r>
+            <w:proofErr w:type="spellStart"/>
+            <w:r>
+              <w:rPr>
+                <w:sz w:val="28"/>
+                <w:szCs w:val="28"/>
+              </w:rPr>
+              <w:t>Javascript</w:t>
+            </w:r>
+            <w:proofErr w:type="spellEnd"/>
+            <w:r>
+              <w:rPr>
+                <w:sz w:val="28"/>
+                <w:szCs w:val="28"/>
+              </w:rPr>
+              <w:t>-</w:t>
             </w:r>
             <w:r>
               <w:rPr>
@@ -5846,18 +6124,16 @@
       <w:pPr>
         <w:ind w:left="720" w:firstLine="720"/>
         <w:rPr>
-          <w:sz w:val="28"/>
-          <w:szCs w:val="28"/>
-          <w:lang w:val="sr-Cyrl-RS"/>
-        </w:rPr>
-      </w:pPr>
-      <w:r>
-        <w:rPr>
-          <w:sz w:val="28"/>
-          <w:szCs w:val="28"/>
-          <w:lang w:val="sr-Cyrl-RS"/>
-        </w:rPr>
-        <w:t xml:space="preserve">Свако може да направи сопствени шпил за игру. Формирање шпила укључује одређивање броја појединачних карата у шпилу (може </w:t>
+          <w:lang w:val="sr-Cyrl-RS"/>
+        </w:rPr>
+      </w:pPr>
+      <w:r>
+        <w:rPr>
+          <w:sz w:val="28"/>
+          <w:szCs w:val="28"/>
+          <w:lang w:val="sr-Cyrl-RS"/>
+        </w:rPr>
+        <w:t xml:space="preserve">Улоговани корисници могу да направе сопствени шпил за игру. Формирање шпила укључује одређивање броја појединачних карата у </w:t>
       </w:r>
       <w:r>
         <w:rPr>
@@ -5866,23 +6142,8 @@
           <w:lang w:val="sr-Cyrl-RS"/>
         </w:rPr>
         <w:lastRenderedPageBreak/>
-        <w:t>бити и нула) као и посебна правила за специфичне карте у шпилу.</w:t>
-      </w:r>
-      <w:r>
-        <w:rPr>
-          <w:sz w:val="28"/>
-          <w:szCs w:val="28"/>
-          <w:lang w:val="sr-Cyrl-RS"/>
-        </w:rPr>
-        <w:t>Сви могу да започну игру са направљеним шпилом,  док логовани корисници могу и да га сачувају на налог.</w:t>
-      </w:r>
-    </w:p>
-    <w:p>
-      <w:pPr>
-        <w:rPr>
-          <w:lang w:val="sr-Cyrl-RS"/>
-        </w:rPr>
-      </w:pPr>
+        <w:t>шпилу као и посебна правила за специфичне карте у шпилу. Кад направе шпил могу да започну игру са њим или да га сачувају на налог.</w:t>
+      </w:r>
     </w:p>
     <w:p>
       <w:pPr>
@@ -6301,6 +6562,7 @@
         <w:rPr>
           <w:lang w:val="sr-Cyrl-RS"/>
         </w:rPr>
+        <w:lastRenderedPageBreak/>
         <w:t xml:space="preserve">5.11. </w:t>
       </w:r>
       <w:r>
@@ -6384,15 +6646,7 @@
           <w:szCs w:val="28"/>
           <w:lang w:val="sr-Cyrl-RS"/>
         </w:rPr>
-        <w:t xml:space="preserve"> </w:t>
-      </w:r>
-      <w:r>
-        <w:rPr>
-          <w:sz w:val="28"/>
-          <w:szCs w:val="28"/>
-          <w:lang w:val="sr-Cyrl-RS"/>
-        </w:rPr>
-        <w:t xml:space="preserve">где може да учествује у свим активностима </w:t>
+        <w:t xml:space="preserve"> где може да учествује у свим активностима </w:t>
       </w:r>
       <w:r>
         <w:rPr>
@@ -6617,22 +6871,14 @@
           <w:szCs w:val="28"/>
           <w:lang w:val="sr-Cyrl-RS"/>
         </w:rPr>
-        <w:t xml:space="preserve">Функционалност налога служи за навигацију на </w:t>
-      </w:r>
-      <w:r>
-        <w:rPr>
-          <w:sz w:val="28"/>
-          <w:szCs w:val="28"/>
-          <w:lang w:val="sr-Cyrl-RS"/>
+        <w:t xml:space="preserve">Функционалност налога служи за навигацију на сајту. Приступање налогу омогућено је кликом на дугме у горњем десном ћошку (постоји на свим другим приказима екрана осим за игру, </w:t>
+      </w:r>
+      <w:r>
+        <w:rPr>
+          <w:sz w:val="28"/>
+          <w:szCs w:val="28"/>
         </w:rPr>
         <w:lastRenderedPageBreak/>
-        <w:t xml:space="preserve">сајту. Приступање налогу омогућено је кликом на дугме у горњем десном ћошку (постоји на свим другим приказима екрана осим за игру, </w:t>
-      </w:r>
-      <w:r>
-        <w:rPr>
-          <w:sz w:val="28"/>
-          <w:szCs w:val="28"/>
-        </w:rPr>
         <w:t xml:space="preserve">lobby, login, register, </w:t>
       </w:r>
       <w:r>
@@ -6927,309 +7173,308 @@
         <w:rPr>
           <w:lang w:val="sr-Cyrl-RS"/>
         </w:rPr>
+        <w:t>5.1</w:t>
+      </w:r>
+      <w:r>
+        <w:t>9</w:t>
+      </w:r>
+      <w:r>
+        <w:rPr>
+          <w:lang w:val="sr-Cyrl-RS"/>
+        </w:rPr>
+        <w:t>. Крај игре</w:t>
+      </w:r>
+      <w:bookmarkEnd w:id="31"/>
+    </w:p>
+    <w:p>
+      <w:pPr>
+        <w:ind w:left="720" w:firstLine="720"/>
+        <w:rPr>
+          <w:sz w:val="28"/>
+          <w:szCs w:val="28"/>
+          <w:lang w:val="sr-Cyrl-RS"/>
+        </w:rPr>
+      </w:pPr>
+      <w:r>
+        <w:rPr>
+          <w:sz w:val="28"/>
+          <w:szCs w:val="28"/>
+          <w:lang w:val="sr-Cyrl-RS"/>
+        </w:rPr>
+        <w:t>Након једне игре, сви играчи могу да оцене да ли им се свидео или не шпил којим се играло, на основу чега се формира оцена шпила која је видљива кад се шпил излиста.</w:t>
+      </w:r>
+    </w:p>
+    <w:p>
+      <w:pPr>
+        <w:ind w:left="720" w:firstLine="720"/>
+        <w:rPr>
+          <w:sz w:val="28"/>
+          <w:szCs w:val="28"/>
+          <w:lang w:val="sr-Cyrl-RS"/>
+        </w:rPr>
+      </w:pPr>
+    </w:p>
+    <w:p>
+      <w:pPr>
+        <w:ind w:left="720" w:firstLine="720"/>
+        <w:rPr>
+          <w:sz w:val="28"/>
+          <w:szCs w:val="28"/>
+          <w:lang w:val="sr-Cyrl-RS"/>
+        </w:rPr>
+      </w:pPr>
+    </w:p>
+    <w:p>
+      <w:pPr>
+        <w:ind w:left="720" w:firstLine="720"/>
+        <w:rPr>
+          <w:sz w:val="28"/>
+          <w:szCs w:val="28"/>
+          <w:lang w:val="sr-Cyrl-RS"/>
+        </w:rPr>
+      </w:pPr>
+    </w:p>
+    <w:p>
+      <w:pPr>
+        <w:ind w:left="720" w:firstLine="720"/>
+        <w:rPr>
+          <w:sz w:val="28"/>
+          <w:szCs w:val="28"/>
+          <w:lang w:val="sr-Cyrl-RS"/>
+        </w:rPr>
+      </w:pPr>
+    </w:p>
+    <w:p>
+      <w:pPr>
+        <w:pStyle w:val="Heading1"/>
+        <w:rPr>
+          <w:lang w:val="sr-Cyrl-RS"/>
+        </w:rPr>
+      </w:pPr>
+      <w:bookmarkStart w:id="32" w:name="_Toc36574289"/>
+      <w:r>
+        <w:rPr>
+          <w:lang w:val="sr-Cyrl-RS"/>
+        </w:rPr>
+        <w:t>6 Претпоставке и ограничења</w:t>
+      </w:r>
+      <w:bookmarkEnd w:id="32"/>
+    </w:p>
+    <w:p>
+      <w:pPr>
+        <w:ind w:left="720" w:firstLine="720"/>
+        <w:rPr>
+          <w:sz w:val="28"/>
+          <w:szCs w:val="28"/>
+          <w:lang w:val="sr-Cyrl-RS"/>
+        </w:rPr>
+      </w:pPr>
+      <w:r>
+        <w:rPr>
+          <w:sz w:val="28"/>
+          <w:szCs w:val="28"/>
+          <w:lang w:val="sr-Cyrl-RS"/>
+        </w:rPr>
+        <w:t>Потребно је тежити јединственом дизајну читавог сајта. Потребно је чувати податке о ауторизацији, и обезбедити да не дође до неовлашћеног приступа.</w:t>
+      </w:r>
+    </w:p>
+    <w:p>
+      <w:pPr>
+        <w:ind w:left="720" w:firstLine="720"/>
+        <w:rPr>
+          <w:sz w:val="28"/>
+          <w:szCs w:val="28"/>
+          <w:lang w:val="sr-Cyrl-RS"/>
+        </w:rPr>
+      </w:pPr>
+      <w:r>
+        <w:rPr>
+          <w:sz w:val="28"/>
+          <w:szCs w:val="28"/>
+          <w:lang w:val="sr-Cyrl-RS"/>
+        </w:rPr>
+        <w:t>Уколико се гост не региструје или улогује, његови шпилови неће бити сачувани када он изађе са сајта.</w:t>
+      </w:r>
+    </w:p>
+    <w:p>
+      <w:pPr>
+        <w:ind w:left="720" w:firstLine="720"/>
+        <w:rPr>
+          <w:sz w:val="28"/>
+          <w:szCs w:val="28"/>
+          <w:lang w:val="sr-Cyrl-RS"/>
+        </w:rPr>
+      </w:pPr>
+      <w:r>
+        <w:rPr>
+          <w:sz w:val="28"/>
+          <w:szCs w:val="28"/>
+          <w:lang w:val="sr-Cyrl-RS"/>
+        </w:rPr>
+        <w:t>Уколико неко од ауторизованих корисника изгуби приступне податке, не би могао добити нове, тј. не би могао повратити свој налог.</w:t>
+      </w:r>
+    </w:p>
+    <w:p>
+      <w:pPr>
+        <w:pStyle w:val="Heading1"/>
+        <w:rPr>
+          <w:lang w:val="sr-Cyrl-RS"/>
+        </w:rPr>
+      </w:pPr>
+      <w:bookmarkStart w:id="33" w:name="_Toc36574290"/>
+      <w:r>
+        <w:rPr>
+          <w:lang w:val="sr-Cyrl-RS"/>
+        </w:rPr>
+        <w:t>7 Квалитет</w:t>
+      </w:r>
+      <w:bookmarkEnd w:id="33"/>
+    </w:p>
+    <w:p>
+      <w:pPr>
+        <w:ind w:left="720" w:firstLine="720"/>
+        <w:rPr>
+          <w:sz w:val="28"/>
+          <w:szCs w:val="28"/>
+          <w:lang w:val="sr-Cyrl-RS"/>
+        </w:rPr>
+      </w:pPr>
+      <w:r>
+        <w:rPr>
+          <w:sz w:val="28"/>
+          <w:szCs w:val="28"/>
+          <w:lang w:val="sr-Cyrl-RS"/>
+        </w:rPr>
+        <w:t>Потребно је тестирати све функционалности нашег програма. Потребно је додати отпорност на спам, који би оптеретио сервер и базу података. Тестирати такође отпорност на грешке.</w:t>
+      </w:r>
+    </w:p>
+    <w:p>
+      <w:pPr>
+        <w:pStyle w:val="Heading1"/>
+        <w:rPr>
+          <w:lang w:val="sr-Cyrl-RS"/>
+        </w:rPr>
+      </w:pPr>
+      <w:bookmarkStart w:id="34" w:name="_Toc36574291"/>
+      <w:r>
+        <w:rPr>
+          <w:lang w:val="sr-Cyrl-RS"/>
+        </w:rPr>
+        <w:t>8 Нефункционални захтеви</w:t>
+      </w:r>
+      <w:bookmarkEnd w:id="34"/>
+    </w:p>
+    <w:p>
+      <w:pPr>
+        <w:pStyle w:val="Heading2"/>
+        <w:rPr>
+          <w:lang w:val="sr-Cyrl-RS"/>
+        </w:rPr>
+      </w:pPr>
+      <w:bookmarkStart w:id="35" w:name="_Toc36574292"/>
+      <w:r>
+        <w:rPr>
+          <w:lang w:val="sr-Cyrl-RS"/>
+        </w:rPr>
+        <w:t>8.1. Системски захтеви</w:t>
+      </w:r>
+      <w:bookmarkEnd w:id="35"/>
+    </w:p>
+    <w:p>
+      <w:pPr>
+        <w:ind w:left="720" w:firstLine="720"/>
+        <w:rPr>
+          <w:sz w:val="28"/>
+          <w:szCs w:val="28"/>
+          <w:lang w:val="sr-Cyrl-RS"/>
+        </w:rPr>
+      </w:pPr>
+      <w:r>
+        <w:rPr>
+          <w:sz w:val="28"/>
+          <w:szCs w:val="28"/>
+          <w:lang w:val="sr-Cyrl-RS"/>
+        </w:rPr>
+        <w:t xml:space="preserve">Да би нам радио систем, морамо на серверу имати инсталиран модул за </w:t>
+      </w:r>
+      <w:r>
+        <w:rPr>
+          <w:sz w:val="28"/>
+          <w:szCs w:val="28"/>
+        </w:rPr>
+        <w:t>PHP</w:t>
+      </w:r>
+      <w:r>
+        <w:rPr>
+          <w:sz w:val="28"/>
+          <w:szCs w:val="28"/>
+          <w:lang w:val="sr-Cyrl-RS"/>
+        </w:rPr>
+        <w:t xml:space="preserve"> и </w:t>
+      </w:r>
+      <w:r>
+        <w:rPr>
+          <w:sz w:val="28"/>
+          <w:szCs w:val="28"/>
+        </w:rPr>
+        <w:t>MySQL</w:t>
+      </w:r>
+      <w:r>
+        <w:rPr>
+          <w:sz w:val="28"/>
+          <w:szCs w:val="28"/>
+          <w:lang w:val="sr-Cyrl-RS"/>
+        </w:rPr>
+        <w:t xml:space="preserve"> базу података.</w:t>
+      </w:r>
+    </w:p>
+    <w:p>
+      <w:pPr>
+        <w:pStyle w:val="Heading2"/>
+        <w:rPr>
+          <w:lang w:val="sr-Cyrl-RS"/>
+        </w:rPr>
+      </w:pPr>
+      <w:bookmarkStart w:id="36" w:name="_Toc36574293"/>
+      <w:r>
+        <w:rPr>
+          <w:lang w:val="sr-Cyrl-RS"/>
+        </w:rPr>
+        <w:t>8.2. Остали захтеви</w:t>
+      </w:r>
+      <w:bookmarkEnd w:id="36"/>
+    </w:p>
+    <w:p>
+      <w:pPr>
+        <w:ind w:left="720" w:firstLine="720"/>
+        <w:rPr>
+          <w:sz w:val="28"/>
+          <w:szCs w:val="28"/>
+          <w:lang w:val="sr-Cyrl-RS"/>
+        </w:rPr>
+      </w:pPr>
+      <w:r>
+        <w:rPr>
+          <w:sz w:val="28"/>
+          <w:szCs w:val="28"/>
+          <w:lang w:val="sr-Cyrl-RS"/>
+        </w:rPr>
+        <w:t>Важно је да нам сајт буде брз и респонзиван и лако модуларан.</w:t>
+      </w:r>
+    </w:p>
+    <w:p>
+      <w:pPr>
+        <w:pStyle w:val="Heading1"/>
+        <w:rPr>
+          <w:lang w:val="sr-Cyrl-RS"/>
+        </w:rPr>
+      </w:pPr>
+      <w:bookmarkStart w:id="37" w:name="_Toc36574294"/>
+      <w:r>
+        <w:rPr>
+          <w:lang w:val="sr-Cyrl-RS"/>
+        </w:rPr>
         <w:lastRenderedPageBreak/>
-        <w:t>5.1</w:t>
-      </w:r>
-      <w:r>
-        <w:t>9</w:t>
-      </w:r>
-      <w:r>
-        <w:rPr>
-          <w:lang w:val="sr-Cyrl-RS"/>
-        </w:rPr>
-        <w:t>. Крај игре</w:t>
-      </w:r>
-      <w:bookmarkEnd w:id="31"/>
-    </w:p>
-    <w:p>
-      <w:pPr>
-        <w:ind w:left="720" w:firstLine="720"/>
-        <w:rPr>
-          <w:sz w:val="28"/>
-          <w:szCs w:val="28"/>
-          <w:lang w:val="sr-Cyrl-RS"/>
-        </w:rPr>
-      </w:pPr>
-      <w:r>
-        <w:rPr>
-          <w:sz w:val="28"/>
-          <w:szCs w:val="28"/>
-          <w:lang w:val="sr-Cyrl-RS"/>
-        </w:rPr>
-        <w:t>Након једне игре, сви играчи могу да оцене да ли им се свидео или не шпил којим се играло, на основу чега се формира оцена шпила која је видљива кад се шпил излиста.</w:t>
-      </w:r>
-    </w:p>
-    <w:p>
-      <w:pPr>
-        <w:ind w:left="720" w:firstLine="720"/>
-        <w:rPr>
-          <w:sz w:val="28"/>
-          <w:szCs w:val="28"/>
-          <w:lang w:val="sr-Cyrl-RS"/>
-        </w:rPr>
-      </w:pPr>
-    </w:p>
-    <w:p>
-      <w:pPr>
-        <w:ind w:left="720" w:firstLine="720"/>
-        <w:rPr>
-          <w:sz w:val="28"/>
-          <w:szCs w:val="28"/>
-          <w:lang w:val="sr-Cyrl-RS"/>
-        </w:rPr>
-      </w:pPr>
-    </w:p>
-    <w:p>
-      <w:pPr>
-        <w:ind w:left="720" w:firstLine="720"/>
-        <w:rPr>
-          <w:sz w:val="28"/>
-          <w:szCs w:val="28"/>
-          <w:lang w:val="sr-Cyrl-RS"/>
-        </w:rPr>
-      </w:pPr>
-    </w:p>
-    <w:p>
-      <w:pPr>
-        <w:ind w:left="720" w:firstLine="720"/>
-        <w:rPr>
-          <w:sz w:val="28"/>
-          <w:szCs w:val="28"/>
-          <w:lang w:val="sr-Cyrl-RS"/>
-        </w:rPr>
-      </w:pPr>
-    </w:p>
-    <w:p>
-      <w:pPr>
-        <w:pStyle w:val="Heading1"/>
-        <w:rPr>
-          <w:lang w:val="sr-Cyrl-RS"/>
-        </w:rPr>
-      </w:pPr>
-      <w:bookmarkStart w:id="32" w:name="_Toc36574289"/>
-      <w:r>
-        <w:rPr>
-          <w:lang w:val="sr-Cyrl-RS"/>
-        </w:rPr>
-        <w:t>6 Претпоставке и ограничења</w:t>
-      </w:r>
-      <w:bookmarkEnd w:id="32"/>
-    </w:p>
-    <w:p>
-      <w:pPr>
-        <w:ind w:left="720" w:firstLine="720"/>
-        <w:rPr>
-          <w:sz w:val="28"/>
-          <w:szCs w:val="28"/>
-          <w:lang w:val="sr-Cyrl-RS"/>
-        </w:rPr>
-      </w:pPr>
-      <w:r>
-        <w:rPr>
-          <w:sz w:val="28"/>
-          <w:szCs w:val="28"/>
-          <w:lang w:val="sr-Cyrl-RS"/>
-        </w:rPr>
-        <w:t>Потребно је тежити јединственом дизајну читавог сајта. Потребно је чувати податке о ауторизацији, и обезбедити да не дође до неовлашћеног приступа.</w:t>
-      </w:r>
-    </w:p>
-    <w:p>
-      <w:pPr>
-        <w:ind w:left="720" w:firstLine="720"/>
-        <w:rPr>
-          <w:sz w:val="28"/>
-          <w:szCs w:val="28"/>
-          <w:lang w:val="sr-Cyrl-RS"/>
-        </w:rPr>
-      </w:pPr>
-      <w:r>
-        <w:rPr>
-          <w:sz w:val="28"/>
-          <w:szCs w:val="28"/>
-          <w:lang w:val="sr-Cyrl-RS"/>
-        </w:rPr>
-        <w:t>Уколико се гост не региструје или улогује, његови шпилови неће бити сачувани када он изађе са сајта.</w:t>
-      </w:r>
-    </w:p>
-    <w:p>
-      <w:pPr>
-        <w:ind w:left="720" w:firstLine="720"/>
-        <w:rPr>
-          <w:sz w:val="28"/>
-          <w:szCs w:val="28"/>
-          <w:lang w:val="sr-Cyrl-RS"/>
-        </w:rPr>
-      </w:pPr>
-      <w:r>
-        <w:rPr>
-          <w:sz w:val="28"/>
-          <w:szCs w:val="28"/>
-          <w:lang w:val="sr-Cyrl-RS"/>
-        </w:rPr>
-        <w:t>Уколико неко од ауторизованих корисника изгуби приступне податке, не би могао добити нове, тј. не би могао повратити свој налог.</w:t>
-      </w:r>
-    </w:p>
-    <w:p>
-      <w:pPr>
-        <w:pStyle w:val="Heading1"/>
-        <w:rPr>
-          <w:lang w:val="sr-Cyrl-RS"/>
-        </w:rPr>
-      </w:pPr>
-      <w:bookmarkStart w:id="33" w:name="_Toc36574290"/>
-      <w:r>
-        <w:rPr>
-          <w:lang w:val="sr-Cyrl-RS"/>
-        </w:rPr>
-        <w:t>7 Квалитет</w:t>
-      </w:r>
-      <w:bookmarkEnd w:id="33"/>
-    </w:p>
-    <w:p>
-      <w:pPr>
-        <w:ind w:left="720" w:firstLine="720"/>
-        <w:rPr>
-          <w:sz w:val="28"/>
-          <w:szCs w:val="28"/>
-          <w:lang w:val="sr-Cyrl-RS"/>
-        </w:rPr>
-      </w:pPr>
-      <w:r>
-        <w:rPr>
-          <w:sz w:val="28"/>
-          <w:szCs w:val="28"/>
-          <w:lang w:val="sr-Cyrl-RS"/>
-        </w:rPr>
-        <w:t>Потребно је тестирати све функционалности нашег програма. Потребно је додати отпорност на спам, који би оптеретио сервер и базу података. Тестирати такође отпорност на грешке.</w:t>
-      </w:r>
-    </w:p>
-    <w:p>
-      <w:pPr>
-        <w:pStyle w:val="Heading1"/>
-        <w:rPr>
-          <w:lang w:val="sr-Cyrl-RS"/>
-        </w:rPr>
-      </w:pPr>
-      <w:bookmarkStart w:id="34" w:name="_Toc36574291"/>
-      <w:r>
-        <w:rPr>
-          <w:lang w:val="sr-Cyrl-RS"/>
-        </w:rPr>
-        <w:t>8 Нефункционални захтеви</w:t>
-      </w:r>
-      <w:bookmarkEnd w:id="34"/>
-    </w:p>
-    <w:p>
-      <w:pPr>
-        <w:pStyle w:val="Heading2"/>
-        <w:rPr>
-          <w:lang w:val="sr-Cyrl-RS"/>
-        </w:rPr>
-      </w:pPr>
-      <w:bookmarkStart w:id="35" w:name="_Toc36574292"/>
-      <w:r>
-        <w:rPr>
-          <w:lang w:val="sr-Cyrl-RS"/>
-        </w:rPr>
-        <w:t>8.1. Системски захтеви</w:t>
-      </w:r>
-      <w:bookmarkEnd w:id="35"/>
-    </w:p>
-    <w:p>
-      <w:pPr>
-        <w:ind w:left="720" w:firstLine="720"/>
-        <w:rPr>
-          <w:sz w:val="28"/>
-          <w:szCs w:val="28"/>
-          <w:lang w:val="sr-Cyrl-RS"/>
-        </w:rPr>
-      </w:pPr>
-      <w:r>
-        <w:rPr>
-          <w:sz w:val="28"/>
-          <w:szCs w:val="28"/>
-          <w:lang w:val="sr-Cyrl-RS"/>
-        </w:rPr>
-        <w:t xml:space="preserve">Да би нам радио систем, морамо на серверу имати инсталиран модул за </w:t>
-      </w:r>
-      <w:r>
-        <w:rPr>
-          <w:sz w:val="28"/>
-          <w:szCs w:val="28"/>
-        </w:rPr>
-        <w:t>PHP</w:t>
-      </w:r>
-      <w:r>
-        <w:rPr>
-          <w:sz w:val="28"/>
-          <w:szCs w:val="28"/>
-          <w:lang w:val="sr-Cyrl-RS"/>
-        </w:rPr>
-        <w:t xml:space="preserve"> и </w:t>
-      </w:r>
-      <w:r>
-        <w:rPr>
-          <w:sz w:val="28"/>
-          <w:szCs w:val="28"/>
-        </w:rPr>
-        <w:t>MySQL</w:t>
-      </w:r>
-      <w:r>
-        <w:rPr>
-          <w:sz w:val="28"/>
-          <w:szCs w:val="28"/>
-          <w:lang w:val="sr-Cyrl-RS"/>
-        </w:rPr>
-        <w:t xml:space="preserve"> базу података.</w:t>
-      </w:r>
-    </w:p>
-    <w:p>
-      <w:pPr>
-        <w:pStyle w:val="Heading2"/>
-        <w:rPr>
-          <w:lang w:val="sr-Cyrl-RS"/>
-        </w:rPr>
-      </w:pPr>
-      <w:bookmarkStart w:id="36" w:name="_Toc36574293"/>
-      <w:r>
-        <w:rPr>
-          <w:lang w:val="sr-Cyrl-RS"/>
-        </w:rPr>
-        <w:lastRenderedPageBreak/>
-        <w:t>8.2. Остали захтеви</w:t>
-      </w:r>
-      <w:bookmarkEnd w:id="36"/>
-    </w:p>
-    <w:p>
-      <w:pPr>
-        <w:ind w:left="720" w:firstLine="720"/>
-        <w:rPr>
-          <w:sz w:val="28"/>
-          <w:szCs w:val="28"/>
-          <w:lang w:val="sr-Cyrl-RS"/>
-        </w:rPr>
-      </w:pPr>
-      <w:r>
-        <w:rPr>
-          <w:sz w:val="28"/>
-          <w:szCs w:val="28"/>
-          <w:lang w:val="sr-Cyrl-RS"/>
-        </w:rPr>
-        <w:t>Важно је да нам сајт буде брз и респонзиван и лако модуларан.</w:t>
-      </w:r>
-    </w:p>
-    <w:p>
-      <w:pPr>
-        <w:pStyle w:val="Heading1"/>
-        <w:rPr>
-          <w:lang w:val="sr-Cyrl-RS"/>
-        </w:rPr>
-      </w:pPr>
-      <w:bookmarkStart w:id="37" w:name="_Toc36574294"/>
-      <w:r>
-        <w:rPr>
-          <w:lang w:val="sr-Cyrl-RS"/>
-        </w:rPr>
         <w:t>9 Захтеви за корисничком документацијом</w:t>
       </w:r>
       <w:bookmarkEnd w:id="37"/>
@@ -7581,7 +7826,6 @@
           <w:szCs w:val="28"/>
           <w:lang w:val="sr-Cyrl-RS"/>
         </w:rPr>
-        <w:lastRenderedPageBreak/>
         <w:t>Листање корисникових шпилова</w:t>
       </w:r>
     </w:p>
@@ -7627,6 +7871,7 @@
           <w:sz w:val="28"/>
           <w:szCs w:val="28"/>
         </w:rPr>
+        <w:lastRenderedPageBreak/>
         <w:t>Login</w:t>
       </w:r>
     </w:p>
@@ -9511,7 +9756,7 @@
       </w:tblBorders>
     </w:tblPr>
   </w:style>
-  <w:style w:type="table" w:styleId="ListTable6ColourfulAccent1">
+  <w:style w:type="table" w:styleId="ListTable6Colorful-Accent1">
     <w:name w:val="List Table 6 Colorful Accent 1"/>
     <w:basedOn w:val="TableNormal"/>
     <w:uiPriority w:val="51"/>

</xml_diff>

<commit_message>
Povracene slucajno uklonjene greske iz merge-a
U commitu "Merge branch 'master' of https://github.com/ds998/TEAM-DOGS
" od pre 3 dana su se slucajno ovi fajlovi vratili na stare verzije, sad su ponovo azurirani i isti kao u commitu pre tog.
</commit_message>
<xml_diff>
--- a/Faza 3/Projektni zadatak/TEAM DOGS - Projektni Zadatak.docx
+++ b/Faza 3/Projektni zadatak/TEAM DOGS - Projektni Zadatak.docx
@@ -4469,25 +4469,7 @@
           <w:szCs w:val="28"/>
           <w:lang w:val="sr-Cyrl-RS"/>
         </w:rPr>
-        <w:t xml:space="preserve">је интернет апликација која представља познату карташку игру „Мау </w:t>
-      </w:r>
-      <w:proofErr w:type="gramStart"/>
-      <w:r>
-        <w:rPr>
-          <w:sz w:val="28"/>
-          <w:szCs w:val="28"/>
-          <w:lang w:val="sr-Cyrl-RS"/>
-        </w:rPr>
-        <w:t>Мау“ по</w:t>
-      </w:r>
-      <w:proofErr w:type="gramEnd"/>
-      <w:r>
-        <w:rPr>
-          <w:sz w:val="28"/>
-          <w:szCs w:val="28"/>
-          <w:lang w:val="sr-Cyrl-RS"/>
-        </w:rPr>
-        <w:t xml:space="preserve"> прилагодљивим правилима. Више играча се може придружити игри. Играчи међусобно могу да комуницирају у посебном одељку</w:t>
+        <w:t>је интернет апликација која представља познату карташку игру „Мау Мау“ по прилагодљивим правилима. Више играча се може придружити игри. Играчи међусобно могу да комуницирају у посебном одељку</w:t>
       </w:r>
       <w:r>
         <w:rPr>
@@ -7148,8 +7130,50 @@
           <w:szCs w:val="28"/>
           <w:lang w:val="sr-Cyrl-RS" w:bidi="en-US"/>
         </w:rPr>
-        <w:t>Приказ шпила приказује информације о шпилу као назив, опис, име креатора, колико је пута игран и сачуван, просечну оцену и правила шпила. Такође пружа могућност играња са тим шпилом или чување шпила.</w:t>
-      </w:r>
+        <w:t xml:space="preserve">Приказ шпила приказује информације о шпилу као назив, опис, име креатора, колико је пута игран и сачуван, просечну оцену и правила шпила. </w:t>
+      </w:r>
+      <w:r>
+        <w:rPr>
+          <w:sz w:val="28"/>
+          <w:szCs w:val="28"/>
+          <w:lang w:val="sr-Cyrl-RS" w:bidi="en-US"/>
+        </w:rPr>
+        <w:t>Такође пружа могућност играња са тим шпилом, чување шпила или дељење шпила.</w:t>
+      </w:r>
+    </w:p>
+    <w:p>
+      <w:pPr>
+        <w:rPr>
+          <w:sz w:val="28"/>
+          <w:szCs w:val="28"/>
+          <w:lang w:val="sr-Cyrl-RS" w:bidi="en-US"/>
+        </w:rPr>
+      </w:pPr>
+    </w:p>
+    <w:p>
+      <w:pPr>
+        <w:pStyle w:val="Heading2"/>
+        <w:rPr>
+          <w:lang w:val="sr-Cyrl-RS"/>
+        </w:rPr>
+      </w:pPr>
+      <w:bookmarkStart w:id="31" w:name="_Toc36574288"/>
+      <w:r>
+        <w:rPr>
+          <w:lang w:val="sr-Cyrl-RS"/>
+        </w:rPr>
+        <w:t>5.1</w:t>
+      </w:r>
+      <w:r>
+        <w:t>9</w:t>
+      </w:r>
+      <w:r>
+        <w:rPr>
+          <w:lang w:val="sr-Cyrl-RS"/>
+        </w:rPr>
+        <w:t>. Крај игре</w:t>
+      </w:r>
+      <w:bookmarkEnd w:id="31"/>
     </w:p>
     <w:p>
       <w:pPr>
@@ -7157,9 +7181,138 @@
         <w:rPr>
           <w:sz w:val="28"/>
           <w:szCs w:val="28"/>
-          <w:lang w:val="sr-Cyrl-RS" w:bidi="en-US"/>
-        </w:rPr>
-      </w:pPr>
+          <w:lang w:val="sr-Cyrl-RS"/>
+        </w:rPr>
+      </w:pPr>
+      <w:r>
+        <w:rPr>
+          <w:sz w:val="28"/>
+          <w:szCs w:val="28"/>
+          <w:lang w:val="sr-Cyrl-RS"/>
+        </w:rPr>
+        <w:t>Након једне игре, сви играчи могу да оцене да ли им се свидео или не шпил којим се играло, на основу чега се формира оцена шпила која је видљива кад се шпил излиста.</w:t>
+      </w:r>
+    </w:p>
+    <w:p>
+      <w:pPr>
+        <w:pStyle w:val="Heading1"/>
+        <w:rPr>
+          <w:lang w:val="sr-Cyrl-RS"/>
+        </w:rPr>
+      </w:pPr>
+      <w:bookmarkStart w:id="32" w:name="_Toc36574289"/>
+      <w:r>
+        <w:rPr>
+          <w:lang w:val="sr-Cyrl-RS"/>
+        </w:rPr>
+        <w:lastRenderedPageBreak/>
+        <w:t>6 Претпоставке и ограничења</w:t>
+      </w:r>
+      <w:bookmarkEnd w:id="32"/>
+    </w:p>
+    <w:p>
+      <w:pPr>
+        <w:ind w:left="720" w:firstLine="720"/>
+        <w:rPr>
+          <w:sz w:val="28"/>
+          <w:szCs w:val="28"/>
+          <w:lang w:val="sr-Cyrl-RS"/>
+        </w:rPr>
+      </w:pPr>
+      <w:r>
+        <w:rPr>
+          <w:sz w:val="28"/>
+          <w:szCs w:val="28"/>
+          <w:lang w:val="sr-Cyrl-RS"/>
+        </w:rPr>
+        <w:t>Потребно је тежити јединственом дизајну читавог сајта. Потребно је чувати податке о ауторизацији, и обезбедити да не дође до неовлашћеног приступа.</w:t>
+      </w:r>
+    </w:p>
+    <w:p>
+      <w:pPr>
+        <w:ind w:left="720" w:firstLine="720"/>
+        <w:rPr>
+          <w:sz w:val="28"/>
+          <w:szCs w:val="28"/>
+          <w:lang w:val="sr-Cyrl-RS"/>
+        </w:rPr>
+      </w:pPr>
+      <w:r>
+        <w:rPr>
+          <w:sz w:val="28"/>
+          <w:szCs w:val="28"/>
+          <w:lang w:val="sr-Cyrl-RS"/>
+        </w:rPr>
+        <w:t>Уколико се гост не региструје или улогује, његови шпилови неће бити сачувани када он изађе са сајта.</w:t>
+      </w:r>
+    </w:p>
+    <w:p>
+      <w:pPr>
+        <w:ind w:left="720" w:firstLine="720"/>
+        <w:rPr>
+          <w:sz w:val="28"/>
+          <w:szCs w:val="28"/>
+          <w:lang w:val="sr-Cyrl-RS"/>
+        </w:rPr>
+      </w:pPr>
+      <w:r>
+        <w:rPr>
+          <w:sz w:val="28"/>
+          <w:szCs w:val="28"/>
+          <w:lang w:val="sr-Cyrl-RS"/>
+        </w:rPr>
+        <w:t>Уколико неко од ауторизованих корисника изгуби приступне податке, не би могао добити нове, тј. не би могао повратити свој налог.</w:t>
+      </w:r>
+    </w:p>
+    <w:p>
+      <w:pPr>
+        <w:pStyle w:val="Heading1"/>
+        <w:rPr>
+          <w:lang w:val="sr-Cyrl-RS"/>
+        </w:rPr>
+      </w:pPr>
+      <w:bookmarkStart w:id="33" w:name="_Toc36574290"/>
+      <w:r>
+        <w:rPr>
+          <w:lang w:val="sr-Cyrl-RS"/>
+        </w:rPr>
+        <w:t>7 Квалитет</w:t>
+      </w:r>
+      <w:bookmarkEnd w:id="33"/>
+    </w:p>
+    <w:p>
+      <w:pPr>
+        <w:ind w:left="720" w:firstLine="720"/>
+        <w:rPr>
+          <w:sz w:val="28"/>
+          <w:szCs w:val="28"/>
+          <w:lang w:val="sr-Cyrl-RS"/>
+        </w:rPr>
+      </w:pPr>
+      <w:r>
+        <w:rPr>
+          <w:sz w:val="28"/>
+          <w:szCs w:val="28"/>
+          <w:lang w:val="sr-Cyrl-RS"/>
+        </w:rPr>
+        <w:t>Потребно је тестирати све функционалности нашег програма. Потребно је додати отпорност на спам, који би оптеретио сервер и базу података. Тестирати такође отпорност на грешке.</w:t>
+      </w:r>
+    </w:p>
+    <w:p>
+      <w:pPr>
+        <w:pStyle w:val="Heading1"/>
+        <w:rPr>
+          <w:lang w:val="sr-Cyrl-RS"/>
+        </w:rPr>
+      </w:pPr>
+      <w:bookmarkStart w:id="34" w:name="_Toc36574291"/>
+      <w:r>
+        <w:rPr>
+          <w:lang w:val="sr-Cyrl-RS"/>
+        </w:rPr>
+        <w:t>8 Нефункционални захтеви</w:t>
+      </w:r>
+      <w:bookmarkEnd w:id="34"/>
     </w:p>
     <w:p>
       <w:pPr>
@@ -7168,23 +7321,14 @@
           <w:lang w:val="sr-Cyrl-RS"/>
         </w:rPr>
       </w:pPr>
-      <w:bookmarkStart w:id="31" w:name="_Toc36574288"/>
-      <w:r>
-        <w:rPr>
-          <w:lang w:val="sr-Cyrl-RS"/>
-        </w:rPr>
-        <w:t>5.1</w:t>
-      </w:r>
-      <w:r>
-        <w:t>9</w:t>
-      </w:r>
-      <w:r>
-        <w:rPr>
-          <w:lang w:val="sr-Cyrl-RS"/>
-        </w:rPr>
-        <w:t>. Крај игре</w:t>
-      </w:r>
-      <w:bookmarkEnd w:id="31"/>
+      <w:bookmarkStart w:id="35" w:name="_Toc36574292"/>
+      <w:r>
+        <w:rPr>
+          <w:lang w:val="sr-Cyrl-RS"/>
+        </w:rPr>
+        <w:t>8.1. Системски захтеви</w:t>
+      </w:r>
+      <w:bookmarkEnd w:id="35"/>
     </w:p>
     <w:p>
       <w:pPr>
@@ -7201,8 +7345,54 @@
           <w:szCs w:val="28"/>
           <w:lang w:val="sr-Cyrl-RS"/>
         </w:rPr>
-        <w:t>Након једне игре, сви играчи могу да оцене да ли им се свидео или не шпил којим се играло, на основу чега се формира оцена шпила која је видљива кад се шпил излиста.</w:t>
-      </w:r>
+        <w:t xml:space="preserve">Да би нам радио систем, морамо на серверу имати инсталиран модул за </w:t>
+      </w:r>
+      <w:r>
+        <w:rPr>
+          <w:sz w:val="28"/>
+          <w:szCs w:val="28"/>
+        </w:rPr>
+        <w:t>PHP</w:t>
+      </w:r>
+      <w:r>
+        <w:rPr>
+          <w:sz w:val="28"/>
+          <w:szCs w:val="28"/>
+          <w:lang w:val="sr-Cyrl-RS"/>
+        </w:rPr>
+        <w:t xml:space="preserve"> и </w:t>
+      </w:r>
+      <w:r>
+        <w:rPr>
+          <w:sz w:val="28"/>
+          <w:szCs w:val="28"/>
+        </w:rPr>
+        <w:t>MySQL</w:t>
+      </w:r>
+      <w:r>
+        <w:rPr>
+          <w:sz w:val="28"/>
+          <w:szCs w:val="28"/>
+          <w:lang w:val="sr-Cyrl-RS"/>
+        </w:rPr>
+        <w:t xml:space="preserve"> базу података.</w:t>
+      </w:r>
+    </w:p>
+    <w:p>
+      <w:pPr>
+        <w:pStyle w:val="Heading2"/>
+        <w:rPr>
+          <w:lang w:val="sr-Cyrl-RS"/>
+        </w:rPr>
+      </w:pPr>
+      <w:bookmarkStart w:id="36" w:name="_Toc36574293"/>
+      <w:r>
+        <w:rPr>
+          <w:lang w:val="sr-Cyrl-RS"/>
+        </w:rPr>
+        <w:t>8.2. Остали захтеви</w:t>
+      </w:r>
+      <w:bookmarkEnd w:id="36"/>
     </w:p>
     <w:p>
       <w:pPr>
@@ -7213,36 +7403,14 @@
           <w:lang w:val="sr-Cyrl-RS"/>
         </w:rPr>
       </w:pPr>
-    </w:p>
-    <w:p>
-      <w:pPr>
-        <w:ind w:left="720" w:firstLine="720"/>
-        <w:rPr>
-          <w:sz w:val="28"/>
-          <w:szCs w:val="28"/>
-          <w:lang w:val="sr-Cyrl-RS"/>
-        </w:rPr>
-      </w:pPr>
-    </w:p>
-    <w:p>
-      <w:pPr>
-        <w:ind w:left="720" w:firstLine="720"/>
-        <w:rPr>
-          <w:sz w:val="28"/>
-          <w:szCs w:val="28"/>
-          <w:lang w:val="sr-Cyrl-RS"/>
-        </w:rPr>
-      </w:pPr>
-    </w:p>
-    <w:p>
-      <w:pPr>
-        <w:ind w:left="720" w:firstLine="720"/>
-        <w:rPr>
-          <w:sz w:val="28"/>
-          <w:szCs w:val="28"/>
-          <w:lang w:val="sr-Cyrl-RS"/>
-        </w:rPr>
-      </w:pPr>
+      <w:r>
+        <w:rPr>
+          <w:sz w:val="28"/>
+          <w:szCs w:val="28"/>
+          <w:lang w:val="sr-Cyrl-RS"/>
+        </w:rPr>
+        <w:t>Важно је да нам сајт буде брз и респонзиван и лако модуларан.</w:t>
+      </w:r>
     </w:p>
     <w:p>
       <w:pPr>
@@ -7251,230 +7419,11 @@
           <w:lang w:val="sr-Cyrl-RS"/>
         </w:rPr>
       </w:pPr>
-      <w:bookmarkStart w:id="32" w:name="_Toc36574289"/>
-      <w:r>
-        <w:rPr>
-          <w:lang w:val="sr-Cyrl-RS"/>
-        </w:rPr>
-        <w:t>6 Претпоставке и ограничења</w:t>
-      </w:r>
-      <w:bookmarkEnd w:id="32"/>
-    </w:p>
-    <w:p>
-      <w:pPr>
-        <w:ind w:left="720" w:firstLine="720"/>
-        <w:rPr>
-          <w:sz w:val="28"/>
-          <w:szCs w:val="28"/>
-          <w:lang w:val="sr-Cyrl-RS"/>
-        </w:rPr>
-      </w:pPr>
-      <w:r>
-        <w:rPr>
-          <w:sz w:val="28"/>
-          <w:szCs w:val="28"/>
-          <w:lang w:val="sr-Cyrl-RS"/>
-        </w:rPr>
-        <w:t>Потребно је тежити јединственом дизајну читавог сајта. Потребно је чувати податке о ауторизацији, и обезбедити да не дође до неовлашћеног приступа.</w:t>
-      </w:r>
-    </w:p>
-    <w:p>
-      <w:pPr>
-        <w:ind w:left="720" w:firstLine="720"/>
-        <w:rPr>
-          <w:sz w:val="28"/>
-          <w:szCs w:val="28"/>
-          <w:lang w:val="sr-Cyrl-RS"/>
-        </w:rPr>
-      </w:pPr>
-      <w:r>
-        <w:rPr>
-          <w:sz w:val="28"/>
-          <w:szCs w:val="28"/>
-          <w:lang w:val="sr-Cyrl-RS"/>
-        </w:rPr>
-        <w:t>Уколико се гост не региструје или улогује, његови шпилови неће бити сачувани када он изађе са сајта.</w:t>
-      </w:r>
-    </w:p>
-    <w:p>
-      <w:pPr>
-        <w:ind w:left="720" w:firstLine="720"/>
-        <w:rPr>
-          <w:sz w:val="28"/>
-          <w:szCs w:val="28"/>
-          <w:lang w:val="sr-Cyrl-RS"/>
-        </w:rPr>
-      </w:pPr>
-      <w:r>
-        <w:rPr>
-          <w:sz w:val="28"/>
-          <w:szCs w:val="28"/>
-          <w:lang w:val="sr-Cyrl-RS"/>
-        </w:rPr>
-        <w:t>Уколико неко од ауторизованих корисника изгуби приступне податке, не би могао добити нове, тј. не би могао повратити свој налог.</w:t>
-      </w:r>
-    </w:p>
-    <w:p>
-      <w:pPr>
-        <w:pStyle w:val="Heading1"/>
-        <w:rPr>
-          <w:lang w:val="sr-Cyrl-RS"/>
-        </w:rPr>
-      </w:pPr>
-      <w:bookmarkStart w:id="33" w:name="_Toc36574290"/>
-      <w:r>
-        <w:rPr>
-          <w:lang w:val="sr-Cyrl-RS"/>
-        </w:rPr>
-        <w:t>7 Квалитет</w:t>
-      </w:r>
-      <w:bookmarkEnd w:id="33"/>
-    </w:p>
-    <w:p>
-      <w:pPr>
-        <w:ind w:left="720" w:firstLine="720"/>
-        <w:rPr>
-          <w:sz w:val="28"/>
-          <w:szCs w:val="28"/>
-          <w:lang w:val="sr-Cyrl-RS"/>
-        </w:rPr>
-      </w:pPr>
-      <w:r>
-        <w:rPr>
-          <w:sz w:val="28"/>
-          <w:szCs w:val="28"/>
-          <w:lang w:val="sr-Cyrl-RS"/>
-        </w:rPr>
-        <w:t>Потребно је тестирати све функционалности нашег програма. Потребно је додати отпорност на спам, који би оптеретио сервер и базу података. Тестирати такође отпорност на грешке.</w:t>
-      </w:r>
-    </w:p>
-    <w:p>
-      <w:pPr>
-        <w:pStyle w:val="Heading1"/>
-        <w:rPr>
-          <w:lang w:val="sr-Cyrl-RS"/>
-        </w:rPr>
-      </w:pPr>
-      <w:bookmarkStart w:id="34" w:name="_Toc36574291"/>
-      <w:r>
-        <w:rPr>
-          <w:lang w:val="sr-Cyrl-RS"/>
-        </w:rPr>
-        <w:t>8 Нефункционални захтеви</w:t>
-      </w:r>
-      <w:bookmarkEnd w:id="34"/>
-    </w:p>
-    <w:p>
-      <w:pPr>
-        <w:pStyle w:val="Heading2"/>
-        <w:rPr>
-          <w:lang w:val="sr-Cyrl-RS"/>
-        </w:rPr>
-      </w:pPr>
-      <w:bookmarkStart w:id="35" w:name="_Toc36574292"/>
-      <w:r>
-        <w:rPr>
-          <w:lang w:val="sr-Cyrl-RS"/>
-        </w:rPr>
-        <w:t>8.1. Системски захтеви</w:t>
-      </w:r>
-      <w:bookmarkEnd w:id="35"/>
-    </w:p>
-    <w:p>
-      <w:pPr>
-        <w:ind w:left="720" w:firstLine="720"/>
-        <w:rPr>
-          <w:sz w:val="28"/>
-          <w:szCs w:val="28"/>
-          <w:lang w:val="sr-Cyrl-RS"/>
-        </w:rPr>
-      </w:pPr>
-      <w:r>
-        <w:rPr>
-          <w:sz w:val="28"/>
-          <w:szCs w:val="28"/>
-          <w:lang w:val="sr-Cyrl-RS"/>
-        </w:rPr>
-        <w:t xml:space="preserve">Да би нам радио систем, морамо на серверу имати инсталиран модул за </w:t>
-      </w:r>
-      <w:r>
-        <w:rPr>
-          <w:sz w:val="28"/>
-          <w:szCs w:val="28"/>
-        </w:rPr>
-        <w:t>PHP</w:t>
-      </w:r>
-      <w:r>
-        <w:rPr>
-          <w:sz w:val="28"/>
-          <w:szCs w:val="28"/>
-          <w:lang w:val="sr-Cyrl-RS"/>
-        </w:rPr>
-        <w:t xml:space="preserve"> и </w:t>
-      </w:r>
-      <w:r>
-        <w:rPr>
-          <w:sz w:val="28"/>
-          <w:szCs w:val="28"/>
-        </w:rPr>
-        <w:t>MySQL</w:t>
-      </w:r>
-      <w:r>
-        <w:rPr>
-          <w:sz w:val="28"/>
-          <w:szCs w:val="28"/>
-          <w:lang w:val="sr-Cyrl-RS"/>
-        </w:rPr>
-        <w:t xml:space="preserve"> базу података.</w:t>
-      </w:r>
-    </w:p>
-    <w:p>
-      <w:pPr>
-        <w:pStyle w:val="Heading2"/>
-        <w:rPr>
-          <w:lang w:val="sr-Cyrl-RS"/>
-        </w:rPr>
-      </w:pPr>
-      <w:bookmarkStart w:id="36" w:name="_Toc36574293"/>
-      <w:r>
-        <w:rPr>
-          <w:lang w:val="sr-Cyrl-RS"/>
-        </w:rPr>
-        <w:t>8.2. Остали захтеви</w:t>
-      </w:r>
-      <w:bookmarkEnd w:id="36"/>
-    </w:p>
-    <w:p>
-      <w:pPr>
-        <w:ind w:left="720" w:firstLine="720"/>
-        <w:rPr>
-          <w:sz w:val="28"/>
-          <w:szCs w:val="28"/>
-          <w:lang w:val="sr-Cyrl-RS"/>
-        </w:rPr>
-      </w:pPr>
-      <w:r>
-        <w:rPr>
-          <w:sz w:val="28"/>
-          <w:szCs w:val="28"/>
-          <w:lang w:val="sr-Cyrl-RS"/>
-        </w:rPr>
-        <w:t>Важно је да нам сајт буде брз и респонзиван и лако модуларан.</w:t>
-      </w:r>
-    </w:p>
-    <w:p>
-      <w:pPr>
-        <w:pStyle w:val="Heading1"/>
-        <w:rPr>
-          <w:lang w:val="sr-Cyrl-RS"/>
-        </w:rPr>
-      </w:pPr>
       <w:bookmarkStart w:id="37" w:name="_Toc36574294"/>
       <w:r>
         <w:rPr>
           <w:lang w:val="sr-Cyrl-RS"/>
         </w:rPr>
-        <w:lastRenderedPageBreak/>
         <w:t>9 Захтеви за корисничком документацијом</w:t>
       </w:r>
       <w:bookmarkEnd w:id="37"/>
@@ -7543,6 +7492,7 @@
         <w:rPr>
           <w:lang w:val="sr-Cyrl-RS"/>
         </w:rPr>
+        <w:lastRenderedPageBreak/>
         <w:t xml:space="preserve">9.2. </w:t>
       </w:r>
       <w:bookmarkEnd w:id="39"/>
@@ -7871,7 +7821,6 @@
           <w:sz w:val="28"/>
           <w:szCs w:val="28"/>
         </w:rPr>
-        <w:lastRenderedPageBreak/>
         <w:t>Login</w:t>
       </w:r>
     </w:p>
@@ -7941,6 +7890,7 @@
           <w:szCs w:val="28"/>
           <w:lang w:val="sr-Cyrl-RS"/>
         </w:rPr>
+        <w:lastRenderedPageBreak/>
         <w:t xml:space="preserve">Прављење </w:t>
       </w:r>
       <w:r>

</xml_diff>